<commit_message>
holdout technique + word formatting
</commit_message>
<xml_diff>
--- a/report_ML.docx
+++ b/report_ML.docx
@@ -1,6 +1,6 @@
 
 <file path=word/document.xml><?xml version="1.0" encoding="utf-8"?>
-<w:document xmlns:wpc="http://schemas.microsoft.com/office/word/2010/wordprocessingCanvas" xmlns:cx="http://schemas.microsoft.com/office/drawing/2014/chartex" xmlns:cx1="http://schemas.microsoft.com/office/drawing/2015/9/8/chartex" xmlns:cx2="http://schemas.microsoft.com/office/drawing/2015/10/21/chartex" xmlns:cx3="http://schemas.microsoft.com/office/drawing/2016/5/9/chartex" xmlns:cx4="http://schemas.microsoft.com/office/drawing/2016/5/10/chartex" xmlns:cx5="http://schemas.microsoft.com/office/drawing/2016/5/11/chartex" xmlns:cx6="http://schemas.microsoft.com/office/drawing/2016/5/12/chartex" xmlns:cx7="http://schemas.microsoft.com/office/drawing/2016/5/13/chartex" xmlns:cx8="http://schemas.microsoft.com/office/drawing/2016/5/14/chartex" xmlns:mc="http://schemas.openxmlformats.org/markup-compatibility/2006" xmlns:aink="http://schemas.microsoft.com/office/drawing/2016/ink" xmlns:am3d="http://schemas.microsoft.com/office/drawing/2017/model3d" xmlns:o="urn:schemas-microsoft-com:office:office" xmlns:r="http://schemas.openxmlformats.org/officeDocument/2006/relationships" xmlns:m="http://schemas.openxmlformats.org/officeDocument/2006/math" xmlns:v="urn:schemas-microsoft-com:vml" xmlns:wp14="http://schemas.microsoft.com/office/word/2010/wordprocessingDrawing" xmlns:wp="http://schemas.openxmlformats.org/drawingml/2006/wordprocessingDrawing" xmlns:w10="urn:schemas-microsoft-com:office:word" xmlns:w="http://schemas.openxmlformats.org/wordprocessingml/2006/main" xmlns:w14="http://schemas.microsoft.com/office/word/2010/wordml" xmlns:w15="http://schemas.microsoft.com/office/word/2012/wordml" xmlns:w16cex="http://schemas.microsoft.com/office/word/2018/wordml/cex" xmlns:w16cid="http://schemas.microsoft.com/office/word/2016/wordml/cid" xmlns:w16="http://schemas.microsoft.com/office/word/2018/wordml" xmlns:w16sdtdh="http://schemas.microsoft.com/office/word/2020/wordml/sdtdatahash" xmlns:w16se="http://schemas.microsoft.com/office/word/2015/wordml/symex" xmlns:wpg="http://schemas.microsoft.com/office/word/2010/wordprocessingGroup" xmlns:wpi="http://schemas.microsoft.com/office/word/2010/wordprocessingInk" xmlns:wne="http://schemas.microsoft.com/office/word/2006/wordml" xmlns:wps="http://schemas.microsoft.com/office/word/2010/wordprocessingShape" mc:Ignorable="w14 w15 w16se w16cid w16 w16cex w16sdtdh wp14">
+<w:document xmlns:wpc="http://schemas.microsoft.com/office/word/2010/wordprocessingCanvas" xmlns:cx="http://schemas.microsoft.com/office/drawing/2014/chartex" xmlns:cx1="http://schemas.microsoft.com/office/drawing/2015/9/8/chartex" xmlns:cx2="http://schemas.microsoft.com/office/drawing/2015/10/21/chartex" xmlns:cx3="http://schemas.microsoft.com/office/drawing/2016/5/9/chartex" xmlns:cx4="http://schemas.microsoft.com/office/drawing/2016/5/10/chartex" xmlns:cx5="http://schemas.microsoft.com/office/drawing/2016/5/11/chartex" xmlns:cx6="http://schemas.microsoft.com/office/drawing/2016/5/12/chartex" xmlns:cx7="http://schemas.microsoft.com/office/drawing/2016/5/13/chartex" xmlns:cx8="http://schemas.microsoft.com/office/drawing/2016/5/14/chartex" xmlns:mc="http://schemas.openxmlformats.org/markup-compatibility/2006" xmlns:aink="http://schemas.microsoft.com/office/drawing/2016/ink" xmlns:am3d="http://schemas.microsoft.com/office/drawing/2017/model3d" xmlns:o="urn:schemas-microsoft-com:office:office" xmlns:oel="http://schemas.microsoft.com/office/2019/extlst" xmlns:r="http://schemas.openxmlformats.org/officeDocument/2006/relationships" xmlns:m="http://schemas.openxmlformats.org/officeDocument/2006/math" xmlns:v="urn:schemas-microsoft-com:vml" xmlns:wp14="http://schemas.microsoft.com/office/word/2010/wordprocessingDrawing" xmlns:wp="http://schemas.openxmlformats.org/drawingml/2006/wordprocessingDrawing" xmlns:w10="urn:schemas-microsoft-com:office:word" xmlns:w="http://schemas.openxmlformats.org/wordprocessingml/2006/main" xmlns:w14="http://schemas.microsoft.com/office/word/2010/wordml" xmlns:w15="http://schemas.microsoft.com/office/word/2012/wordml" xmlns:w16cex="http://schemas.microsoft.com/office/word/2018/wordml/cex" xmlns:w16cid="http://schemas.microsoft.com/office/word/2016/wordml/cid" xmlns:w16="http://schemas.microsoft.com/office/word/2018/wordml" xmlns:w16sdtdh="http://schemas.microsoft.com/office/word/2020/wordml/sdtdatahash" xmlns:w16se="http://schemas.microsoft.com/office/word/2015/wordml/symex" xmlns:wpg="http://schemas.microsoft.com/office/word/2010/wordprocessingGroup" xmlns:wpi="http://schemas.microsoft.com/office/word/2010/wordprocessingInk" xmlns:wne="http://schemas.microsoft.com/office/word/2006/wordml" xmlns:wps="http://schemas.microsoft.com/office/word/2010/wordprocessingShape" mc:Ignorable="w14 w15 w16se w16cid w16 w16cex w16sdtdh wp14">
   <w:body>
     <w:p>
       <w:pPr>
@@ -202,9 +202,9 @@
               <mc:AlternateContent>
                 <mc:Choice Requires="wps">
                   <w:drawing>
-                    <wp:inline distT="0" distB="0" distL="0" distR="0" wp14:anchorId="72E61814" wp14:editId="2BE4C63F">
-                      <wp:extent cx="3528695" cy="2186940"/>
-                      <wp:effectExtent l="0" t="0" r="0" b="3810"/>
+                    <wp:inline distT="0" distB="0" distL="0" distR="0" wp14:anchorId="72E61814" wp14:editId="5E87A4BD">
+                      <wp:extent cx="3528695" cy="2386739"/>
+                      <wp:effectExtent l="0" t="0" r="0" b="0"/>
                       <wp:docPr id="8" name="Casella di testo 8"/>
                       <wp:cNvGraphicFramePr/>
                       <a:graphic xmlns:a="http://schemas.openxmlformats.org/drawingml/2006/main">
@@ -214,7 +214,7 @@
                             <wps:spPr>
                               <a:xfrm>
                                 <a:off x="0" y="0"/>
-                                <a:ext cx="3528695" cy="2186940"/>
+                                <a:ext cx="3528695" cy="2386739"/>
                               </a:xfrm>
                               <a:prstGeom prst="rect">
                                 <a:avLst/>
@@ -228,32 +228,36 @@
                               <w:txbxContent>
                                 <w:p>
                                   <w:pPr>
-                                    <w:pStyle w:val="Titolo"/>
-                                    <w:spacing w:after="0"/>
                                     <w:rPr>
-                                      <w:lang w:bidi="it-IT"/>
+                                      <w:rFonts w:asciiTheme="majorHAnsi" w:hAnsiTheme="majorHAnsi" w:cstheme="majorHAnsi"/>
+                                      <w:sz w:val="64"/>
+                                      <w:szCs w:val="64"/>
                                     </w:rPr>
                                   </w:pPr>
                                   <w:r>
                                     <w:rPr>
-                                      <w:lang w:bidi="it-IT"/>
+                                      <w:rFonts w:asciiTheme="majorHAnsi" w:hAnsiTheme="majorHAnsi" w:cstheme="majorHAnsi"/>
+                                      <w:sz w:val="64"/>
+                                      <w:szCs w:val="64"/>
                                     </w:rPr>
                                     <w:t>GENDER SPEECH RECOGNITION</w:t>
                                   </w:r>
                                 </w:p>
                                 <w:p>
                                   <w:pPr>
-                                    <w:pStyle w:val="Titolo"/>
-                                    <w:spacing w:after="0"/>
                                     <w:rPr>
+                                      <w:rFonts w:asciiTheme="majorHAnsi" w:hAnsiTheme="majorHAnsi" w:cstheme="majorHAnsi"/>
                                       <w:color w:val="FF0000"/>
-                                      <w:lang w:bidi="it-IT"/>
+                                      <w:sz w:val="72"/>
+                                      <w:szCs w:val="72"/>
                                     </w:rPr>
                                   </w:pPr>
                                   <w:r>
                                     <w:rPr>
+                                      <w:rFonts w:asciiTheme="majorHAnsi" w:hAnsiTheme="majorHAnsi" w:cstheme="majorHAnsi"/>
                                       <w:color w:val="FF0000"/>
-                                      <w:lang w:bidi="it-IT"/>
+                                      <w:sz w:val="72"/>
+                                      <w:szCs w:val="72"/>
                                     </w:rPr>
                                     <w:t>REPORT</w:t>
                                   </w:r>
@@ -293,37 +297,41 @@
                       <v:stroke joinstyle="miter"/>
                       <v:path gradientshapeok="t" o:connecttype="rect"/>
                     </v:shapetype>
-                    <v:shape id="Casella di testo 8" o:spid="_x0000_s1026" type="#_x0000_t202" style="width:277.85pt;height:172.2pt;visibility:visible;mso-wrap-style:square;mso-left-percent:-10001;mso-top-percent:-10001;mso-position-horizontal:absolute;mso-position-horizontal-relative:char;mso-position-vertical:absolute;mso-position-vertical-relative:line;mso-left-percent:-10001;mso-top-percent:-10001;v-text-anchor:top" o:gfxdata="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" filled="f" stroked="f" strokeweight=".5pt">
+                    <v:shape id="Casella di testo 8" o:spid="_x0000_s1026" type="#_x0000_t202" style="width:277.85pt;height:187.95pt;visibility:visible;mso-wrap-style:square;mso-left-percent:-10001;mso-top-percent:-10001;mso-position-horizontal:absolute;mso-position-horizontal-relative:char;mso-position-vertical:absolute;mso-position-vertical-relative:line;mso-left-percent:-10001;mso-top-percent:-10001;v-text-anchor:top" o:gfxdata="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" filled="f" stroked="f" strokeweight=".5pt">
                       <v:textbox>
                         <w:txbxContent>
                           <w:p>
                             <w:pPr>
-                              <w:pStyle w:val="Titolo"/>
-                              <w:spacing w:after="0"/>
                               <w:rPr>
-                                <w:lang w:bidi="it-IT"/>
+                                <w:rFonts w:asciiTheme="majorHAnsi" w:hAnsiTheme="majorHAnsi" w:cstheme="majorHAnsi"/>
+                                <w:sz w:val="64"/>
+                                <w:szCs w:val="64"/>
                               </w:rPr>
                             </w:pPr>
                             <w:r>
                               <w:rPr>
-                                <w:lang w:bidi="it-IT"/>
+                                <w:rFonts w:asciiTheme="majorHAnsi" w:hAnsiTheme="majorHAnsi" w:cstheme="majorHAnsi"/>
+                                <w:sz w:val="64"/>
+                                <w:szCs w:val="64"/>
                               </w:rPr>
                               <w:t>GENDER SPEECH RECOGNITION</w:t>
                             </w:r>
                           </w:p>
                           <w:p>
                             <w:pPr>
-                              <w:pStyle w:val="Titolo"/>
-                              <w:spacing w:after="0"/>
                               <w:rPr>
+                                <w:rFonts w:asciiTheme="majorHAnsi" w:hAnsiTheme="majorHAnsi" w:cstheme="majorHAnsi"/>
                                 <w:color w:val="FF0000"/>
-                                <w:lang w:bidi="it-IT"/>
+                                <w:sz w:val="72"/>
+                                <w:szCs w:val="72"/>
                               </w:rPr>
                             </w:pPr>
                             <w:r>
                               <w:rPr>
+                                <w:rFonts w:asciiTheme="majorHAnsi" w:hAnsiTheme="majorHAnsi" w:cstheme="majorHAnsi"/>
                                 <w:color w:val="FF0000"/>
-                                <w:lang w:bidi="it-IT"/>
+                                <w:sz w:val="72"/>
+                                <w:szCs w:val="72"/>
                               </w:rPr>
                               <w:t>REPORT</w:t>
                             </w:r>
@@ -366,7 +374,7 @@
               <mc:AlternateContent>
                 <mc:Choice Requires="wps">
                   <w:drawing>
-                    <wp:inline distT="0" distB="0" distL="0" distR="0" wp14:anchorId="4B6EC7B1" wp14:editId="73EFAEA9">
+                    <wp:inline distT="0" distB="0" distL="0" distR="0" wp14:anchorId="1196CA46" wp14:editId="60DAA077">
                       <wp:extent cx="1390918" cy="0"/>
                       <wp:effectExtent l="0" t="19050" r="19050" b="19050"/>
                       <wp:docPr id="5" name="Connettore diritto 5" descr="separatore di testo"/>
@@ -412,7 +420,7 @@
                 </mc:Choice>
                 <mc:Fallback>
                   <w:pict>
-                    <v:line w14:anchorId="4D9A0C94" id="Connettore diritto 5" o:spid="_x0000_s1026" alt="separatore di testo" style="visibility:visible;mso-wrap-style:square;mso-left-percent:-10001;mso-top-percent:-10001;mso-position-horizontal:absolute;mso-position-horizontal-relative:char;mso-position-vertical:absolute;mso-position-vertical-relative:line;mso-left-percent:-10001;mso-top-percent:-10001" from="0,0" to="109.5pt,0" o:gfxdata="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" strokecolor="#082a75 [3215]" strokeweight="3pt">
+                    <v:line w14:anchorId="4D3AF32B" id="Connettore diritto 5" o:spid="_x0000_s1026" alt="separatore di testo" style="visibility:visible;mso-wrap-style:square;mso-left-percent:-10001;mso-top-percent:-10001;mso-position-horizontal:absolute;mso-position-horizontal-relative:char;mso-position-vertical:absolute;mso-position-vertical-relative:line;mso-left-percent:-10001;mso-top-percent:-10001" from="0,0" to="109.5pt,0" o:gfxdata="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" strokecolor="#082a75 [3215]" strokeweight="3pt">
                       <w10:anchorlock/>
                     </v:line>
                   </w:pict>
@@ -512,7 +520,7 @@
                     <w:noProof/>
                     <w:lang w:bidi="it-IT"/>
                   </w:rPr>
-                  <w:t>3 maggio</w:t>
+                  <w:t>8 maggio</w:t>
                 </w:r>
                 <w:r>
                   <w:rPr>
@@ -615,25 +623,7 @@
               <w:rPr>
                 <w:noProof/>
               </w:rPr>
-              <w:t>S</w:t>
-            </w:r>
-            <w:r>
-              <w:rPr>
-                <w:noProof/>
-              </w:rPr>
-              <w:t>XXXXXX</w:t>
-            </w:r>
-            <w:r>
-              <w:rPr>
-                <w:noProof/>
-              </w:rPr>
-              <w:t>: At</w:t>
-            </w:r>
-            <w:r>
-              <w:rPr>
-                <w:noProof/>
-              </w:rPr>
-              <w:t>anasio Giuseppe</w:t>
+              <w:t>SXXXXXX: Atanasio Giuseppe</w:t>
             </w:r>
           </w:p>
           <w:p>
@@ -836,6 +826,1167 @@
         <w:br w:type="page"/>
       </w:r>
     </w:p>
+    <w:sdt>
+      <w:sdtPr>
+        <w:id w:val="1048266169"/>
+        <w:docPartObj>
+          <w:docPartGallery w:val="Table of Contents"/>
+          <w:docPartUnique/>
+        </w:docPartObj>
+      </w:sdtPr>
+      <w:sdtEndPr>
+        <w:rPr>
+          <w:rFonts w:asciiTheme="minorHAnsi" w:eastAsiaTheme="minorEastAsia" w:hAnsiTheme="minorHAnsi" w:cstheme="minorBidi"/>
+          <w:b/>
+          <w:bCs/>
+          <w:color w:val="082A75" w:themeColor="text2"/>
+          <w:sz w:val="28"/>
+          <w:szCs w:val="22"/>
+          <w:lang w:eastAsia="en-US"/>
+        </w:rPr>
+      </w:sdtEndPr>
+      <w:sdtContent>
+        <w:p>
+          <w:pPr>
+            <w:pStyle w:val="Titolosommario"/>
+          </w:pPr>
+          <w:r>
+            <w:t>Sommario</w:t>
+          </w:r>
+        </w:p>
+        <w:p>
+          <w:pPr>
+            <w:pStyle w:val="Sommario1"/>
+            <w:tabs>
+              <w:tab w:val="right" w:leader="dot" w:pos="10024"/>
+            </w:tabs>
+            <w:rPr>
+              <w:b w:val="0"/>
+              <w:noProof/>
+              <w:color w:val="auto"/>
+              <w:sz w:val="22"/>
+              <w:lang w:eastAsia="it-IT"/>
+            </w:rPr>
+          </w:pPr>
+          <w:r>
+            <w:fldChar w:fldCharType="begin"/>
+          </w:r>
+          <w:r>
+            <w:instrText xml:space="preserve"> TOC \o "1-3" \h \z \u </w:instrText>
+          </w:r>
+          <w:r>
+            <w:fldChar w:fldCharType="separate"/>
+          </w:r>
+          <w:hyperlink w:anchor="_Toc102902566" w:history="1">
+            <w:r>
+              <w:rPr>
+                <w:rStyle w:val="Collegamentoipertestuale"/>
+                <w:noProof/>
+              </w:rPr>
+              <w:t>Premises</w:t>
+            </w:r>
+            <w:r>
+              <w:rPr>
+                <w:noProof/>
+                <w:webHidden/>
+              </w:rPr>
+              <w:tab/>
+            </w:r>
+            <w:r>
+              <w:rPr>
+                <w:noProof/>
+                <w:webHidden/>
+              </w:rPr>
+              <w:fldChar w:fldCharType="begin"/>
+            </w:r>
+            <w:r>
+              <w:rPr>
+                <w:noProof/>
+                <w:webHidden/>
+              </w:rPr>
+              <w:instrText xml:space="preserve"> PAGEREF _Toc102902566 \h </w:instrText>
+            </w:r>
+            <w:r>
+              <w:rPr>
+                <w:noProof/>
+                <w:webHidden/>
+              </w:rPr>
+            </w:r>
+            <w:r>
+              <w:rPr>
+                <w:noProof/>
+                <w:webHidden/>
+              </w:rPr>
+              <w:fldChar w:fldCharType="separate"/>
+            </w:r>
+            <w:r>
+              <w:rPr>
+                <w:noProof/>
+                <w:webHidden/>
+              </w:rPr>
+              <w:t>3</w:t>
+            </w:r>
+            <w:r>
+              <w:rPr>
+                <w:noProof/>
+                <w:webHidden/>
+              </w:rPr>
+              <w:fldChar w:fldCharType="end"/>
+            </w:r>
+          </w:hyperlink>
+        </w:p>
+        <w:p>
+          <w:pPr>
+            <w:pStyle w:val="Sommario1"/>
+            <w:tabs>
+              <w:tab w:val="right" w:leader="dot" w:pos="10024"/>
+            </w:tabs>
+            <w:rPr>
+              <w:b w:val="0"/>
+              <w:noProof/>
+              <w:color w:val="auto"/>
+              <w:sz w:val="22"/>
+              <w:lang w:eastAsia="it-IT"/>
+            </w:rPr>
+          </w:pPr>
+          <w:hyperlink w:anchor="_Toc102902567" w:history="1">
+            <w:r>
+              <w:rPr>
+                <w:rStyle w:val="Collegamentoipertestuale"/>
+                <w:noProof/>
+              </w:rPr>
+              <w:t>Task</w:t>
+            </w:r>
+            <w:r>
+              <w:rPr>
+                <w:noProof/>
+                <w:webHidden/>
+              </w:rPr>
+              <w:tab/>
+            </w:r>
+            <w:r>
+              <w:rPr>
+                <w:noProof/>
+                <w:webHidden/>
+              </w:rPr>
+              <w:fldChar w:fldCharType="begin"/>
+            </w:r>
+            <w:r>
+              <w:rPr>
+                <w:noProof/>
+                <w:webHidden/>
+              </w:rPr>
+              <w:instrText xml:space="preserve"> PAGEREF _Toc102902567 \h </w:instrText>
+            </w:r>
+            <w:r>
+              <w:rPr>
+                <w:noProof/>
+                <w:webHidden/>
+              </w:rPr>
+            </w:r>
+            <w:r>
+              <w:rPr>
+                <w:noProof/>
+                <w:webHidden/>
+              </w:rPr>
+              <w:fldChar w:fldCharType="separate"/>
+            </w:r>
+            <w:r>
+              <w:rPr>
+                <w:noProof/>
+                <w:webHidden/>
+              </w:rPr>
+              <w:t>3</w:t>
+            </w:r>
+            <w:r>
+              <w:rPr>
+                <w:noProof/>
+                <w:webHidden/>
+              </w:rPr>
+              <w:fldChar w:fldCharType="end"/>
+            </w:r>
+          </w:hyperlink>
+        </w:p>
+        <w:p>
+          <w:pPr>
+            <w:pStyle w:val="Sommario1"/>
+            <w:tabs>
+              <w:tab w:val="right" w:leader="dot" w:pos="10024"/>
+            </w:tabs>
+            <w:rPr>
+              <w:b w:val="0"/>
+              <w:noProof/>
+              <w:color w:val="auto"/>
+              <w:sz w:val="22"/>
+              <w:lang w:eastAsia="it-IT"/>
+            </w:rPr>
+          </w:pPr>
+          <w:hyperlink w:anchor="_Toc102902568" w:history="1">
+            <w:r>
+              <w:rPr>
+                <w:rStyle w:val="Collegamentoipertestuale"/>
+                <w:noProof/>
+              </w:rPr>
+              <w:t>Dataset</w:t>
+            </w:r>
+            <w:r>
+              <w:rPr>
+                <w:noProof/>
+                <w:webHidden/>
+              </w:rPr>
+              <w:tab/>
+            </w:r>
+            <w:r>
+              <w:rPr>
+                <w:noProof/>
+                <w:webHidden/>
+              </w:rPr>
+              <w:fldChar w:fldCharType="begin"/>
+            </w:r>
+            <w:r>
+              <w:rPr>
+                <w:noProof/>
+                <w:webHidden/>
+              </w:rPr>
+              <w:instrText xml:space="preserve"> PAGEREF _Toc102902568 \h </w:instrText>
+            </w:r>
+            <w:r>
+              <w:rPr>
+                <w:noProof/>
+                <w:webHidden/>
+              </w:rPr>
+            </w:r>
+            <w:r>
+              <w:rPr>
+                <w:noProof/>
+                <w:webHidden/>
+              </w:rPr>
+              <w:fldChar w:fldCharType="separate"/>
+            </w:r>
+            <w:r>
+              <w:rPr>
+                <w:noProof/>
+                <w:webHidden/>
+              </w:rPr>
+              <w:t>3</w:t>
+            </w:r>
+            <w:r>
+              <w:rPr>
+                <w:noProof/>
+                <w:webHidden/>
+              </w:rPr>
+              <w:fldChar w:fldCharType="end"/>
+            </w:r>
+          </w:hyperlink>
+        </w:p>
+        <w:p>
+          <w:pPr>
+            <w:pStyle w:val="Sommario1"/>
+            <w:tabs>
+              <w:tab w:val="right" w:leader="dot" w:pos="10024"/>
+            </w:tabs>
+            <w:rPr>
+              <w:b w:val="0"/>
+              <w:noProof/>
+              <w:color w:val="auto"/>
+              <w:sz w:val="22"/>
+              <w:lang w:eastAsia="it-IT"/>
+            </w:rPr>
+          </w:pPr>
+          <w:hyperlink w:anchor="_Toc102902569" w:history="1">
+            <w:r>
+              <w:rPr>
+                <w:rStyle w:val="Collegamentoipertestuale"/>
+                <w:noProof/>
+              </w:rPr>
+              <w:t>Dimenstionality Reduction Techniques</w:t>
+            </w:r>
+            <w:r>
+              <w:rPr>
+                <w:noProof/>
+                <w:webHidden/>
+              </w:rPr>
+              <w:tab/>
+            </w:r>
+            <w:r>
+              <w:rPr>
+                <w:noProof/>
+                <w:webHidden/>
+              </w:rPr>
+              <w:fldChar w:fldCharType="begin"/>
+            </w:r>
+            <w:r>
+              <w:rPr>
+                <w:noProof/>
+                <w:webHidden/>
+              </w:rPr>
+              <w:instrText xml:space="preserve"> PAGEREF _Toc102902569 \h </w:instrText>
+            </w:r>
+            <w:r>
+              <w:rPr>
+                <w:noProof/>
+                <w:webHidden/>
+              </w:rPr>
+            </w:r>
+            <w:r>
+              <w:rPr>
+                <w:noProof/>
+                <w:webHidden/>
+              </w:rPr>
+              <w:fldChar w:fldCharType="separate"/>
+            </w:r>
+            <w:r>
+              <w:rPr>
+                <w:noProof/>
+                <w:webHidden/>
+              </w:rPr>
+              <w:t>4</w:t>
+            </w:r>
+            <w:r>
+              <w:rPr>
+                <w:noProof/>
+                <w:webHidden/>
+              </w:rPr>
+              <w:fldChar w:fldCharType="end"/>
+            </w:r>
+          </w:hyperlink>
+        </w:p>
+        <w:p>
+          <w:pPr>
+            <w:pStyle w:val="Sommario1"/>
+            <w:tabs>
+              <w:tab w:val="right" w:leader="dot" w:pos="10024"/>
+            </w:tabs>
+            <w:rPr>
+              <w:b w:val="0"/>
+              <w:noProof/>
+              <w:color w:val="auto"/>
+              <w:sz w:val="22"/>
+              <w:lang w:eastAsia="it-IT"/>
+            </w:rPr>
+          </w:pPr>
+          <w:hyperlink w:anchor="_Toc102902570" w:history="1">
+            <w:r>
+              <w:rPr>
+                <w:rStyle w:val="Collegamentoipertestuale"/>
+                <w:noProof/>
+              </w:rPr>
+              <w:t>PCA</w:t>
+            </w:r>
+            <w:r>
+              <w:rPr>
+                <w:noProof/>
+                <w:webHidden/>
+              </w:rPr>
+              <w:tab/>
+            </w:r>
+            <w:r>
+              <w:rPr>
+                <w:noProof/>
+                <w:webHidden/>
+              </w:rPr>
+              <w:fldChar w:fldCharType="begin"/>
+            </w:r>
+            <w:r>
+              <w:rPr>
+                <w:noProof/>
+                <w:webHidden/>
+              </w:rPr>
+              <w:instrText xml:space="preserve"> PAGEREF _Toc102902570 \h </w:instrText>
+            </w:r>
+            <w:r>
+              <w:rPr>
+                <w:noProof/>
+                <w:webHidden/>
+              </w:rPr>
+            </w:r>
+            <w:r>
+              <w:rPr>
+                <w:noProof/>
+                <w:webHidden/>
+              </w:rPr>
+              <w:fldChar w:fldCharType="separate"/>
+            </w:r>
+            <w:r>
+              <w:rPr>
+                <w:noProof/>
+                <w:webHidden/>
+              </w:rPr>
+              <w:t>4</w:t>
+            </w:r>
+            <w:r>
+              <w:rPr>
+                <w:noProof/>
+                <w:webHidden/>
+              </w:rPr>
+              <w:fldChar w:fldCharType="end"/>
+            </w:r>
+          </w:hyperlink>
+        </w:p>
+        <w:p>
+          <w:pPr>
+            <w:pStyle w:val="Sommario1"/>
+            <w:tabs>
+              <w:tab w:val="right" w:leader="dot" w:pos="10024"/>
+            </w:tabs>
+            <w:rPr>
+              <w:b w:val="0"/>
+              <w:noProof/>
+              <w:color w:val="auto"/>
+              <w:sz w:val="22"/>
+              <w:lang w:eastAsia="it-IT"/>
+            </w:rPr>
+          </w:pPr>
+          <w:hyperlink w:anchor="_Toc102902571" w:history="1">
+            <w:r>
+              <w:rPr>
+                <w:rStyle w:val="Collegamentoipertestuale"/>
+                <w:noProof/>
+              </w:rPr>
+              <w:t>LDA</w:t>
+            </w:r>
+            <w:r>
+              <w:rPr>
+                <w:noProof/>
+                <w:webHidden/>
+              </w:rPr>
+              <w:tab/>
+            </w:r>
+            <w:r>
+              <w:rPr>
+                <w:noProof/>
+                <w:webHidden/>
+              </w:rPr>
+              <w:fldChar w:fldCharType="begin"/>
+            </w:r>
+            <w:r>
+              <w:rPr>
+                <w:noProof/>
+                <w:webHidden/>
+              </w:rPr>
+              <w:instrText xml:space="preserve"> PAGEREF _Toc102902571 \h </w:instrText>
+            </w:r>
+            <w:r>
+              <w:rPr>
+                <w:noProof/>
+                <w:webHidden/>
+              </w:rPr>
+            </w:r>
+            <w:r>
+              <w:rPr>
+                <w:noProof/>
+                <w:webHidden/>
+              </w:rPr>
+              <w:fldChar w:fldCharType="separate"/>
+            </w:r>
+            <w:r>
+              <w:rPr>
+                <w:noProof/>
+                <w:webHidden/>
+              </w:rPr>
+              <w:t>4</w:t>
+            </w:r>
+            <w:r>
+              <w:rPr>
+                <w:noProof/>
+                <w:webHidden/>
+              </w:rPr>
+              <w:fldChar w:fldCharType="end"/>
+            </w:r>
+          </w:hyperlink>
+        </w:p>
+        <w:p>
+          <w:pPr>
+            <w:pStyle w:val="Sommario1"/>
+            <w:tabs>
+              <w:tab w:val="right" w:leader="dot" w:pos="10024"/>
+            </w:tabs>
+            <w:rPr>
+              <w:b w:val="0"/>
+              <w:noProof/>
+              <w:color w:val="auto"/>
+              <w:sz w:val="22"/>
+              <w:lang w:eastAsia="it-IT"/>
+            </w:rPr>
+          </w:pPr>
+          <w:hyperlink w:anchor="_Toc102902572" w:history="1">
+            <w:r>
+              <w:rPr>
+                <w:rStyle w:val="Collegamentoipertestuale"/>
+                <w:noProof/>
+              </w:rPr>
+              <w:t>Classification</w:t>
+            </w:r>
+            <w:r>
+              <w:rPr>
+                <w:noProof/>
+                <w:webHidden/>
+              </w:rPr>
+              <w:tab/>
+            </w:r>
+            <w:r>
+              <w:rPr>
+                <w:noProof/>
+                <w:webHidden/>
+              </w:rPr>
+              <w:fldChar w:fldCharType="begin"/>
+            </w:r>
+            <w:r>
+              <w:rPr>
+                <w:noProof/>
+                <w:webHidden/>
+              </w:rPr>
+              <w:instrText xml:space="preserve"> PAGEREF _Toc102902572 \h </w:instrText>
+            </w:r>
+            <w:r>
+              <w:rPr>
+                <w:noProof/>
+                <w:webHidden/>
+              </w:rPr>
+            </w:r>
+            <w:r>
+              <w:rPr>
+                <w:noProof/>
+                <w:webHidden/>
+              </w:rPr>
+              <w:fldChar w:fldCharType="separate"/>
+            </w:r>
+            <w:r>
+              <w:rPr>
+                <w:noProof/>
+                <w:webHidden/>
+              </w:rPr>
+              <w:t>5</w:t>
+            </w:r>
+            <w:r>
+              <w:rPr>
+                <w:noProof/>
+                <w:webHidden/>
+              </w:rPr>
+              <w:fldChar w:fldCharType="end"/>
+            </w:r>
+          </w:hyperlink>
+        </w:p>
+        <w:p>
+          <w:pPr>
+            <w:pStyle w:val="Sommario1"/>
+            <w:tabs>
+              <w:tab w:val="right" w:leader="dot" w:pos="10024"/>
+            </w:tabs>
+            <w:rPr>
+              <w:b w:val="0"/>
+              <w:noProof/>
+              <w:color w:val="auto"/>
+              <w:sz w:val="22"/>
+              <w:lang w:eastAsia="it-IT"/>
+            </w:rPr>
+          </w:pPr>
+          <w:hyperlink w:anchor="_Toc102902573" w:history="1">
+            <w:r>
+              <w:rPr>
+                <w:rStyle w:val="Collegamentoipertestuale"/>
+                <w:noProof/>
+              </w:rPr>
+              <w:t>What we use…</w:t>
+            </w:r>
+            <w:r>
+              <w:rPr>
+                <w:noProof/>
+                <w:webHidden/>
+              </w:rPr>
+              <w:tab/>
+            </w:r>
+            <w:r>
+              <w:rPr>
+                <w:noProof/>
+                <w:webHidden/>
+              </w:rPr>
+              <w:fldChar w:fldCharType="begin"/>
+            </w:r>
+            <w:r>
+              <w:rPr>
+                <w:noProof/>
+                <w:webHidden/>
+              </w:rPr>
+              <w:instrText xml:space="preserve"> PAGEREF _Toc102902573 \h </w:instrText>
+            </w:r>
+            <w:r>
+              <w:rPr>
+                <w:noProof/>
+                <w:webHidden/>
+              </w:rPr>
+            </w:r>
+            <w:r>
+              <w:rPr>
+                <w:noProof/>
+                <w:webHidden/>
+              </w:rPr>
+              <w:fldChar w:fldCharType="separate"/>
+            </w:r>
+            <w:r>
+              <w:rPr>
+                <w:noProof/>
+                <w:webHidden/>
+              </w:rPr>
+              <w:t>5</w:t>
+            </w:r>
+            <w:r>
+              <w:rPr>
+                <w:noProof/>
+                <w:webHidden/>
+              </w:rPr>
+              <w:fldChar w:fldCharType="end"/>
+            </w:r>
+          </w:hyperlink>
+        </w:p>
+        <w:p>
+          <w:pPr>
+            <w:pStyle w:val="Sommario1"/>
+            <w:tabs>
+              <w:tab w:val="right" w:leader="dot" w:pos="10024"/>
+            </w:tabs>
+            <w:rPr>
+              <w:b w:val="0"/>
+              <w:noProof/>
+              <w:color w:val="auto"/>
+              <w:sz w:val="22"/>
+              <w:lang w:eastAsia="it-IT"/>
+            </w:rPr>
+          </w:pPr>
+          <w:hyperlink w:anchor="_Toc102902574" w:history="1">
+            <w:r>
+              <w:rPr>
+                <w:rStyle w:val="Collegamentoipertestuale"/>
+                <w:noProof/>
+              </w:rPr>
+              <w:t>Expectations</w:t>
+            </w:r>
+            <w:r>
+              <w:rPr>
+                <w:noProof/>
+                <w:webHidden/>
+              </w:rPr>
+              <w:tab/>
+            </w:r>
+            <w:r>
+              <w:rPr>
+                <w:noProof/>
+                <w:webHidden/>
+              </w:rPr>
+              <w:fldChar w:fldCharType="begin"/>
+            </w:r>
+            <w:r>
+              <w:rPr>
+                <w:noProof/>
+                <w:webHidden/>
+              </w:rPr>
+              <w:instrText xml:space="preserve"> PAGEREF _Toc102902574 \h </w:instrText>
+            </w:r>
+            <w:r>
+              <w:rPr>
+                <w:noProof/>
+                <w:webHidden/>
+              </w:rPr>
+            </w:r>
+            <w:r>
+              <w:rPr>
+                <w:noProof/>
+                <w:webHidden/>
+              </w:rPr>
+              <w:fldChar w:fldCharType="separate"/>
+            </w:r>
+            <w:r>
+              <w:rPr>
+                <w:noProof/>
+                <w:webHidden/>
+              </w:rPr>
+              <w:t>5</w:t>
+            </w:r>
+            <w:r>
+              <w:rPr>
+                <w:noProof/>
+                <w:webHidden/>
+              </w:rPr>
+              <w:fldChar w:fldCharType="end"/>
+            </w:r>
+          </w:hyperlink>
+        </w:p>
+        <w:p>
+          <w:pPr>
+            <w:pStyle w:val="Sommario1"/>
+            <w:tabs>
+              <w:tab w:val="right" w:leader="dot" w:pos="10024"/>
+            </w:tabs>
+            <w:rPr>
+              <w:b w:val="0"/>
+              <w:noProof/>
+              <w:color w:val="auto"/>
+              <w:sz w:val="22"/>
+              <w:lang w:eastAsia="it-IT"/>
+            </w:rPr>
+          </w:pPr>
+          <w:hyperlink w:anchor="_Toc102902575" w:history="1">
+            <w:r>
+              <w:rPr>
+                <w:rStyle w:val="Collegamentoipertestuale"/>
+                <w:noProof/>
+              </w:rPr>
+              <w:t>Results</w:t>
+            </w:r>
+            <w:r>
+              <w:rPr>
+                <w:noProof/>
+                <w:webHidden/>
+              </w:rPr>
+              <w:tab/>
+            </w:r>
+            <w:r>
+              <w:rPr>
+                <w:noProof/>
+                <w:webHidden/>
+              </w:rPr>
+              <w:fldChar w:fldCharType="begin"/>
+            </w:r>
+            <w:r>
+              <w:rPr>
+                <w:noProof/>
+                <w:webHidden/>
+              </w:rPr>
+              <w:instrText xml:space="preserve"> PAGEREF _Toc102902575 \h </w:instrText>
+            </w:r>
+            <w:r>
+              <w:rPr>
+                <w:noProof/>
+                <w:webHidden/>
+              </w:rPr>
+            </w:r>
+            <w:r>
+              <w:rPr>
+                <w:noProof/>
+                <w:webHidden/>
+              </w:rPr>
+              <w:fldChar w:fldCharType="separate"/>
+            </w:r>
+            <w:r>
+              <w:rPr>
+                <w:noProof/>
+                <w:webHidden/>
+              </w:rPr>
+              <w:t>5</w:t>
+            </w:r>
+            <w:r>
+              <w:rPr>
+                <w:noProof/>
+                <w:webHidden/>
+              </w:rPr>
+              <w:fldChar w:fldCharType="end"/>
+            </w:r>
+          </w:hyperlink>
+        </w:p>
+        <w:p>
+          <w:pPr>
+            <w:pStyle w:val="Sommario1"/>
+            <w:tabs>
+              <w:tab w:val="right" w:leader="dot" w:pos="10024"/>
+            </w:tabs>
+            <w:rPr>
+              <w:b w:val="0"/>
+              <w:noProof/>
+              <w:color w:val="auto"/>
+              <w:sz w:val="22"/>
+              <w:lang w:eastAsia="it-IT"/>
+            </w:rPr>
+          </w:pPr>
+          <w:hyperlink w:anchor="_Toc102902576" w:history="1">
+            <w:r>
+              <w:rPr>
+                <w:rStyle w:val="Collegamentoipertestuale"/>
+                <w:noProof/>
+              </w:rPr>
+              <w:t>Summary and Considerations</w:t>
+            </w:r>
+            <w:r>
+              <w:rPr>
+                <w:noProof/>
+                <w:webHidden/>
+              </w:rPr>
+              <w:tab/>
+            </w:r>
+            <w:r>
+              <w:rPr>
+                <w:noProof/>
+                <w:webHidden/>
+              </w:rPr>
+              <w:fldChar w:fldCharType="begin"/>
+            </w:r>
+            <w:r>
+              <w:rPr>
+                <w:noProof/>
+                <w:webHidden/>
+              </w:rPr>
+              <w:instrText xml:space="preserve"> PAGEREF _Toc102902576 \h </w:instrText>
+            </w:r>
+            <w:r>
+              <w:rPr>
+                <w:noProof/>
+                <w:webHidden/>
+              </w:rPr>
+            </w:r>
+            <w:r>
+              <w:rPr>
+                <w:noProof/>
+                <w:webHidden/>
+              </w:rPr>
+              <w:fldChar w:fldCharType="separate"/>
+            </w:r>
+            <w:r>
+              <w:rPr>
+                <w:noProof/>
+                <w:webHidden/>
+              </w:rPr>
+              <w:t>5</w:t>
+            </w:r>
+            <w:r>
+              <w:rPr>
+                <w:noProof/>
+                <w:webHidden/>
+              </w:rPr>
+              <w:fldChar w:fldCharType="end"/>
+            </w:r>
+          </w:hyperlink>
+        </w:p>
+        <w:p>
+          <w:pPr>
+            <w:pStyle w:val="Sommario1"/>
+            <w:tabs>
+              <w:tab w:val="right" w:leader="dot" w:pos="10024"/>
+            </w:tabs>
+            <w:rPr>
+              <w:b w:val="0"/>
+              <w:noProof/>
+              <w:color w:val="auto"/>
+              <w:sz w:val="22"/>
+              <w:lang w:eastAsia="it-IT"/>
+            </w:rPr>
+          </w:pPr>
+          <w:hyperlink w:anchor="_Toc102902577" w:history="1">
+            <w:r>
+              <w:rPr>
+                <w:rStyle w:val="Collegamentoipertestuale"/>
+                <w:noProof/>
+              </w:rPr>
+              <w:t>Validation</w:t>
+            </w:r>
+            <w:r>
+              <w:rPr>
+                <w:noProof/>
+                <w:webHidden/>
+              </w:rPr>
+              <w:tab/>
+            </w:r>
+            <w:r>
+              <w:rPr>
+                <w:noProof/>
+                <w:webHidden/>
+              </w:rPr>
+              <w:fldChar w:fldCharType="begin"/>
+            </w:r>
+            <w:r>
+              <w:rPr>
+                <w:noProof/>
+                <w:webHidden/>
+              </w:rPr>
+              <w:instrText xml:space="preserve"> PAGEREF _Toc102902577 \h </w:instrText>
+            </w:r>
+            <w:r>
+              <w:rPr>
+                <w:noProof/>
+                <w:webHidden/>
+              </w:rPr>
+            </w:r>
+            <w:r>
+              <w:rPr>
+                <w:noProof/>
+                <w:webHidden/>
+              </w:rPr>
+              <w:fldChar w:fldCharType="separate"/>
+            </w:r>
+            <w:r>
+              <w:rPr>
+                <w:noProof/>
+                <w:webHidden/>
+              </w:rPr>
+              <w:t>6</w:t>
+            </w:r>
+            <w:r>
+              <w:rPr>
+                <w:noProof/>
+                <w:webHidden/>
+              </w:rPr>
+              <w:fldChar w:fldCharType="end"/>
+            </w:r>
+          </w:hyperlink>
+        </w:p>
+        <w:p>
+          <w:pPr>
+            <w:pStyle w:val="Sommario1"/>
+            <w:tabs>
+              <w:tab w:val="right" w:leader="dot" w:pos="10024"/>
+            </w:tabs>
+            <w:rPr>
+              <w:b w:val="0"/>
+              <w:noProof/>
+              <w:color w:val="auto"/>
+              <w:sz w:val="22"/>
+              <w:lang w:eastAsia="it-IT"/>
+            </w:rPr>
+          </w:pPr>
+          <w:hyperlink w:anchor="_Toc102902578" w:history="1">
+            <w:r>
+              <w:rPr>
+                <w:rStyle w:val="Collegamentoipertestuale"/>
+                <w:noProof/>
+              </w:rPr>
+              <w:t>K-Fold</w:t>
+            </w:r>
+            <w:r>
+              <w:rPr>
+                <w:noProof/>
+                <w:webHidden/>
+              </w:rPr>
+              <w:tab/>
+            </w:r>
+            <w:r>
+              <w:rPr>
+                <w:noProof/>
+                <w:webHidden/>
+              </w:rPr>
+              <w:fldChar w:fldCharType="begin"/>
+            </w:r>
+            <w:r>
+              <w:rPr>
+                <w:noProof/>
+                <w:webHidden/>
+              </w:rPr>
+              <w:instrText xml:space="preserve"> PAGEREF _Toc102902578 \h </w:instrText>
+            </w:r>
+            <w:r>
+              <w:rPr>
+                <w:noProof/>
+                <w:webHidden/>
+              </w:rPr>
+            </w:r>
+            <w:r>
+              <w:rPr>
+                <w:noProof/>
+                <w:webHidden/>
+              </w:rPr>
+              <w:fldChar w:fldCharType="separate"/>
+            </w:r>
+            <w:r>
+              <w:rPr>
+                <w:noProof/>
+                <w:webHidden/>
+              </w:rPr>
+              <w:t>6</w:t>
+            </w:r>
+            <w:r>
+              <w:rPr>
+                <w:noProof/>
+                <w:webHidden/>
+              </w:rPr>
+              <w:fldChar w:fldCharType="end"/>
+            </w:r>
+          </w:hyperlink>
+        </w:p>
+        <w:p>
+          <w:pPr>
+            <w:pStyle w:val="Sommario1"/>
+            <w:tabs>
+              <w:tab w:val="right" w:leader="dot" w:pos="10024"/>
+            </w:tabs>
+            <w:rPr>
+              <w:b w:val="0"/>
+              <w:noProof/>
+              <w:color w:val="auto"/>
+              <w:sz w:val="22"/>
+              <w:lang w:eastAsia="it-IT"/>
+            </w:rPr>
+          </w:pPr>
+          <w:hyperlink w:anchor="_Toc102902579" w:history="1">
+            <w:r>
+              <w:rPr>
+                <w:rStyle w:val="Collegamentoipertestuale"/>
+                <w:noProof/>
+              </w:rPr>
+              <w:t>Leave-One-Out</w:t>
+            </w:r>
+            <w:r>
+              <w:rPr>
+                <w:noProof/>
+                <w:webHidden/>
+              </w:rPr>
+              <w:tab/>
+            </w:r>
+            <w:r>
+              <w:rPr>
+                <w:noProof/>
+                <w:webHidden/>
+              </w:rPr>
+              <w:fldChar w:fldCharType="begin"/>
+            </w:r>
+            <w:r>
+              <w:rPr>
+                <w:noProof/>
+                <w:webHidden/>
+              </w:rPr>
+              <w:instrText xml:space="preserve"> PAGEREF _Toc102902579 \h </w:instrText>
+            </w:r>
+            <w:r>
+              <w:rPr>
+                <w:noProof/>
+                <w:webHidden/>
+              </w:rPr>
+            </w:r>
+            <w:r>
+              <w:rPr>
+                <w:noProof/>
+                <w:webHidden/>
+              </w:rPr>
+              <w:fldChar w:fldCharType="separate"/>
+            </w:r>
+            <w:r>
+              <w:rPr>
+                <w:noProof/>
+                <w:webHidden/>
+              </w:rPr>
+              <w:t>6</w:t>
+            </w:r>
+            <w:r>
+              <w:rPr>
+                <w:noProof/>
+                <w:webHidden/>
+              </w:rPr>
+              <w:fldChar w:fldCharType="end"/>
+            </w:r>
+          </w:hyperlink>
+        </w:p>
+        <w:p>
+          <w:pPr>
+            <w:pStyle w:val="Sommario1"/>
+            <w:tabs>
+              <w:tab w:val="right" w:leader="dot" w:pos="10024"/>
+            </w:tabs>
+            <w:rPr>
+              <w:b w:val="0"/>
+              <w:noProof/>
+              <w:color w:val="auto"/>
+              <w:sz w:val="22"/>
+              <w:lang w:eastAsia="it-IT"/>
+            </w:rPr>
+          </w:pPr>
+          <w:hyperlink w:anchor="_Toc102902580" w:history="1">
+            <w:r>
+              <w:rPr>
+                <w:rStyle w:val="Collegamentoipertestuale"/>
+                <w:noProof/>
+              </w:rPr>
+              <w:t>Holdout</w:t>
+            </w:r>
+            <w:r>
+              <w:rPr>
+                <w:noProof/>
+                <w:webHidden/>
+              </w:rPr>
+              <w:tab/>
+            </w:r>
+            <w:r>
+              <w:rPr>
+                <w:noProof/>
+                <w:webHidden/>
+              </w:rPr>
+              <w:fldChar w:fldCharType="begin"/>
+            </w:r>
+            <w:r>
+              <w:rPr>
+                <w:noProof/>
+                <w:webHidden/>
+              </w:rPr>
+              <w:instrText xml:space="preserve"> PAGEREF _Toc102902580 \h </w:instrText>
+            </w:r>
+            <w:r>
+              <w:rPr>
+                <w:noProof/>
+                <w:webHidden/>
+              </w:rPr>
+            </w:r>
+            <w:r>
+              <w:rPr>
+                <w:noProof/>
+                <w:webHidden/>
+              </w:rPr>
+              <w:fldChar w:fldCharType="separate"/>
+            </w:r>
+            <w:r>
+              <w:rPr>
+                <w:noProof/>
+                <w:webHidden/>
+              </w:rPr>
+              <w:t>6</w:t>
+            </w:r>
+            <w:r>
+              <w:rPr>
+                <w:noProof/>
+                <w:webHidden/>
+              </w:rPr>
+              <w:fldChar w:fldCharType="end"/>
+            </w:r>
+          </w:hyperlink>
+        </w:p>
+        <w:p>
+          <w:r>
+            <w:rPr>
+              <w:bCs/>
+            </w:rPr>
+            <w:fldChar w:fldCharType="end"/>
+          </w:r>
+        </w:p>
+      </w:sdtContent>
+    </w:sdt>
+    <w:p>
+      <w:pPr>
+        <w:rPr>
+          <w:noProof/>
+        </w:rPr>
+      </w:pPr>
+    </w:p>
+    <w:p>
+      <w:pPr>
+        <w:pStyle w:val="Contenuto"/>
+        <w:rPr>
+          <w:noProof/>
+        </w:rPr>
+      </w:pPr>
+      <w:r>
+        <w:rPr>
+          <w:noProof/>
+        </w:rPr>
+        <w:br w:type="page"/>
+      </w:r>
+    </w:p>
+    <w:p>
+      <w:pPr>
+        <w:pStyle w:val="Titolo"/>
+      </w:pPr>
+      <w:bookmarkStart w:id="0" w:name="_Toc102902566"/>
+      <w:proofErr w:type="spellStart"/>
+      <w:r>
+        <w:lastRenderedPageBreak/>
+        <w:t>Premises</w:t>
+      </w:r>
+      <w:bookmarkEnd w:id="0"/>
+      <w:proofErr w:type="spellEnd"/>
+    </w:p>
     <w:p>
       <w:pPr>
         <w:pStyle w:val="Titolo1"/>
@@ -843,373 +1994,766 @@
           <w:noProof/>
         </w:rPr>
       </w:pPr>
-      <w:r>
+      <w:bookmarkStart w:id="1" w:name="_Toc102902567"/>
+      <w:r>
+        <w:t>Task</w:t>
+      </w:r>
+      <w:bookmarkEnd w:id="1"/>
+    </w:p>
+    <w:p>
+      <w:pPr>
+        <w:pStyle w:val="Contenuto"/>
+      </w:pPr>
+      <w:r>
+        <w:t xml:space="preserve">The goal </w:t>
+      </w:r>
+      <w:proofErr w:type="spellStart"/>
+      <w:r>
+        <w:t>is</w:t>
+      </w:r>
+      <w:proofErr w:type="spellEnd"/>
+      <w:r>
+        <w:t xml:space="preserve"> to…</w:t>
+      </w:r>
+    </w:p>
+    <w:p>
+      <w:pPr>
+        <w:pStyle w:val="Contenuto"/>
+      </w:pPr>
+    </w:p>
+    <w:p>
+      <w:pPr>
+        <w:pStyle w:val="Titolo1"/>
+      </w:pPr>
+      <w:bookmarkStart w:id="2" w:name="_Toc102902568"/>
+      <w:r>
+        <w:t>Dataset</w:t>
+      </w:r>
+      <w:bookmarkEnd w:id="2"/>
+    </w:p>
+    <w:p>
+      <w:pPr>
+        <w:pStyle w:val="Contenuto"/>
+      </w:pPr>
+      <w:r>
+        <w:t xml:space="preserve">The dataset </w:t>
+      </w:r>
+      <w:proofErr w:type="spellStart"/>
+      <w:r>
+        <w:t>consists</w:t>
+      </w:r>
+      <w:proofErr w:type="spellEnd"/>
+      <w:r>
+        <w:t xml:space="preserve"> of </w:t>
+      </w:r>
+      <w:proofErr w:type="spellStart"/>
+      <w:r>
+        <w:t>synthetic</w:t>
+      </w:r>
+      <w:proofErr w:type="spellEnd"/>
+      <w:r>
+        <w:t xml:space="preserve"> speaker </w:t>
+      </w:r>
+      <w:proofErr w:type="spellStart"/>
+      <w:r>
+        <w:t>embeddings</w:t>
+      </w:r>
+      <w:proofErr w:type="spellEnd"/>
+      <w:r>
+        <w:t xml:space="preserve"> </w:t>
+      </w:r>
+      <w:proofErr w:type="spellStart"/>
+      <w:r>
+        <w:t>that</w:t>
+      </w:r>
+      <w:proofErr w:type="spellEnd"/>
+      <w:r>
+        <w:t xml:space="preserve"> </w:t>
+      </w:r>
+      <w:proofErr w:type="spellStart"/>
+      <w:r>
+        <w:t>represent</w:t>
+      </w:r>
+      <w:proofErr w:type="spellEnd"/>
+      <w:r>
+        <w:t xml:space="preserve"> the acoustic </w:t>
+      </w:r>
+      <w:proofErr w:type="spellStart"/>
+      <w:r>
+        <w:t>characteristics</w:t>
+      </w:r>
+      <w:proofErr w:type="spellEnd"/>
+      <w:r>
+        <w:t xml:space="preserve"> of a </w:t>
+      </w:r>
+      <w:proofErr w:type="spellStart"/>
+      <w:r>
+        <w:t>spoken</w:t>
+      </w:r>
+      <w:proofErr w:type="spellEnd"/>
+      <w:r>
+        <w:t xml:space="preserve"> </w:t>
+      </w:r>
+      <w:proofErr w:type="spellStart"/>
+      <w:r>
+        <w:t>utterance</w:t>
+      </w:r>
+      <w:proofErr w:type="spellEnd"/>
+      <w:r>
+        <w:t xml:space="preserve">. </w:t>
+      </w:r>
+      <w:proofErr w:type="spellStart"/>
+      <w:r>
+        <w:t>Each</w:t>
+      </w:r>
+      <w:proofErr w:type="spellEnd"/>
+      <w:r>
+        <w:t xml:space="preserve"> row </w:t>
+      </w:r>
+      <w:proofErr w:type="spellStart"/>
+      <w:r>
+        <w:t>corresponds</w:t>
+      </w:r>
+      <w:proofErr w:type="spellEnd"/>
+      <w:r>
+        <w:t xml:space="preserve"> to a </w:t>
+      </w:r>
+      <w:proofErr w:type="spellStart"/>
+      <w:r>
+        <w:t>different</w:t>
+      </w:r>
+      <w:proofErr w:type="spellEnd"/>
+      <w:r>
+        <w:t xml:space="preserve"> speaker, and </w:t>
+      </w:r>
+      <w:proofErr w:type="spellStart"/>
+      <w:r>
+        <w:t>contains</w:t>
+      </w:r>
+      <w:proofErr w:type="spellEnd"/>
+      <w:r>
+        <w:t xml:space="preserve"> 12 features </w:t>
+      </w:r>
+      <w:proofErr w:type="spellStart"/>
+      <w:r>
+        <w:t>followed</w:t>
+      </w:r>
+      <w:proofErr w:type="spellEnd"/>
+      <w:r>
+        <w:t xml:space="preserve"> by the gender label (1 for </w:t>
+      </w:r>
+      <w:proofErr w:type="spellStart"/>
+      <w:r>
+        <w:t>female</w:t>
+      </w:r>
+      <w:proofErr w:type="spellEnd"/>
+      <w:r>
+        <w:t xml:space="preserve">, 0 for male). The features do </w:t>
+      </w:r>
+      <w:proofErr w:type="spellStart"/>
+      <w:r>
+        <w:t>not</w:t>
+      </w:r>
+      <w:proofErr w:type="spellEnd"/>
+      <w:r>
+        <w:t xml:space="preserve"> have </w:t>
+      </w:r>
+      <w:proofErr w:type="spellStart"/>
+      <w:r>
+        <w:t>any</w:t>
+      </w:r>
+      <w:proofErr w:type="spellEnd"/>
+      <w:r>
+        <w:t xml:space="preserve"> </w:t>
+      </w:r>
+      <w:proofErr w:type="spellStart"/>
+      <w:r>
+        <w:t>particular</w:t>
+      </w:r>
+      <w:proofErr w:type="spellEnd"/>
+      <w:r>
+        <w:t xml:space="preserve"> </w:t>
+      </w:r>
+      <w:proofErr w:type="spellStart"/>
+      <w:r>
+        <w:t>interpretation</w:t>
+      </w:r>
+      <w:proofErr w:type="spellEnd"/>
+      <w:r>
+        <w:t xml:space="preserve">. Speakers </w:t>
+      </w:r>
+      <w:proofErr w:type="spellStart"/>
+      <w:r>
+        <w:t>belong</w:t>
+      </w:r>
+      <w:proofErr w:type="spellEnd"/>
+      <w:r>
+        <w:t xml:space="preserve"> to </w:t>
+      </w:r>
+      <w:proofErr w:type="spellStart"/>
+      <w:r>
+        <w:t>four</w:t>
+      </w:r>
+      <w:proofErr w:type="spellEnd"/>
+      <w:r>
+        <w:t xml:space="preserve"> </w:t>
+      </w:r>
+      <w:proofErr w:type="spellStart"/>
+      <w:r>
+        <w:t>different</w:t>
+      </w:r>
+      <w:proofErr w:type="spellEnd"/>
+      <w:r>
+        <w:t xml:space="preserve"> age groups. The age information, </w:t>
+      </w:r>
+      <w:proofErr w:type="spellStart"/>
+      <w:r>
+        <w:t>however</w:t>
+      </w:r>
+      <w:proofErr w:type="spellEnd"/>
+      <w:r>
+        <w:t xml:space="preserve">, </w:t>
+      </w:r>
+      <w:proofErr w:type="spellStart"/>
+      <w:r>
+        <w:t>is</w:t>
+      </w:r>
+      <w:proofErr w:type="spellEnd"/>
+      <w:r>
+        <w:t xml:space="preserve"> </w:t>
+      </w:r>
+      <w:proofErr w:type="spellStart"/>
+      <w:r>
+        <w:t>not</w:t>
+      </w:r>
+      <w:proofErr w:type="spellEnd"/>
+      <w:r>
+        <w:t xml:space="preserve"> </w:t>
+      </w:r>
+      <w:proofErr w:type="spellStart"/>
+      <w:r>
+        <w:t>available</w:t>
+      </w:r>
+      <w:proofErr w:type="spellEnd"/>
+      <w:r>
+        <w:t>.</w:t>
+      </w:r>
+    </w:p>
+    <w:p>
+      <w:pPr>
+        <w:pStyle w:val="Contenuto"/>
+      </w:pPr>
+    </w:p>
+    <w:p>
+      <w:pPr>
+        <w:pStyle w:val="Contenuto"/>
+      </w:pPr>
+      <w:r>
+        <w:t xml:space="preserve">The training set </w:t>
+      </w:r>
+      <w:proofErr w:type="spellStart"/>
+      <w:r>
+        <w:t>consists</w:t>
+      </w:r>
+      <w:proofErr w:type="spellEnd"/>
+      <w:r>
+        <w:t xml:space="preserve"> of 3000 samples per class, </w:t>
+      </w:r>
+      <w:proofErr w:type="spellStart"/>
+      <w:r>
+        <w:t>whereas</w:t>
+      </w:r>
+      <w:proofErr w:type="spellEnd"/>
+      <w:r>
+        <w:t xml:space="preserve"> the test set </w:t>
+      </w:r>
+      <w:proofErr w:type="spellStart"/>
+      <w:r>
+        <w:t>contains</w:t>
+      </w:r>
+      <w:proofErr w:type="spellEnd"/>
+      <w:r>
+        <w:t xml:space="preserve"> 2000 samples per class.</w:t>
+      </w:r>
+    </w:p>
+    <w:p/>
+    <w:p>
+      <w:pPr>
+        <w:spacing w:after="200"/>
+      </w:pPr>
+      <w:r>
+        <w:br w:type="page"/>
+      </w:r>
+    </w:p>
+    <w:p>
+      <w:pPr>
+        <w:pStyle w:val="Titolo"/>
+      </w:pPr>
+      <w:bookmarkStart w:id="3" w:name="_Toc102902569"/>
+      <w:proofErr w:type="spellStart"/>
+      <w:r>
+        <w:lastRenderedPageBreak/>
+        <w:t>Dimenstionality</w:t>
+      </w:r>
+      <w:proofErr w:type="spellEnd"/>
+      <w:r>
+        <w:t xml:space="preserve"> </w:t>
+      </w:r>
+      <w:proofErr w:type="spellStart"/>
+      <w:r>
+        <w:t>Reduction</w:t>
+      </w:r>
+      <w:proofErr w:type="spellEnd"/>
+      <w:r>
+        <w:t xml:space="preserve"> Techniques</w:t>
+      </w:r>
+      <w:bookmarkEnd w:id="3"/>
+    </w:p>
+    <w:p>
+      <w:pPr>
+        <w:pStyle w:val="Titolo1"/>
+      </w:pPr>
+      <w:bookmarkStart w:id="4" w:name="_Toc102902570"/>
+      <w:r>
+        <w:t>PCA</w:t>
+      </w:r>
+      <w:bookmarkEnd w:id="4"/>
+    </w:p>
+    <w:p>
+      <w:pPr>
+        <w:pStyle w:val="Contenuto"/>
+      </w:pPr>
+      <w:r>
+        <w:t xml:space="preserve">Text </w:t>
+      </w:r>
+      <w:proofErr w:type="spellStart"/>
+      <w:r>
+        <w:t>text</w:t>
+      </w:r>
+      <w:proofErr w:type="spellEnd"/>
+    </w:p>
+    <w:p>
+      <w:pPr>
+        <w:pStyle w:val="Contenuto"/>
+      </w:pPr>
+      <w:r>
+        <w:t>….</w:t>
+      </w:r>
+    </w:p>
+    <w:p>
+      <w:pPr>
+        <w:pStyle w:val="Contenuto"/>
+      </w:pPr>
+      <w:r>
+        <w:t>….</w:t>
+      </w:r>
+    </w:p>
+    <w:p>
+      <w:pPr>
+        <w:pStyle w:val="Titolo1"/>
+      </w:pPr>
+      <w:bookmarkStart w:id="5" w:name="_Toc102902571"/>
+      <w:r>
+        <w:t>LDA</w:t>
+      </w:r>
+      <w:bookmarkEnd w:id="5"/>
+    </w:p>
+    <w:p>
+      <w:pPr>
+        <w:pStyle w:val="Contenuto"/>
+      </w:pPr>
+      <w:r>
+        <w:t xml:space="preserve">Text </w:t>
+      </w:r>
+      <w:proofErr w:type="spellStart"/>
+      <w:r>
+        <w:t>text</w:t>
+      </w:r>
+      <w:proofErr w:type="spellEnd"/>
+      <w:r>
+        <w:t xml:space="preserve"> …</w:t>
+      </w:r>
+    </w:p>
+    <w:p>
+      <w:pPr>
+        <w:spacing w:after="200"/>
         <w:rPr>
-          <w:noProof/>
-          <w:lang w:bidi="it-IT"/>
+          <w:rFonts w:asciiTheme="majorHAnsi" w:eastAsiaTheme="majorEastAsia" w:hAnsiTheme="majorHAnsi" w:cstheme="majorBidi"/>
+          <w:bCs/>
+          <w:color w:val="061F57" w:themeColor="text2" w:themeShade="BF"/>
+          <w:kern w:val="28"/>
+          <w:sz w:val="72"/>
+          <w:szCs w:val="52"/>
         </w:rPr>
+      </w:pPr>
+    </w:p>
+    <w:p>
+      <w:pPr>
+        <w:spacing w:after="200"/>
+        <w:rPr>
+          <w:rFonts w:asciiTheme="majorHAnsi" w:eastAsiaTheme="majorEastAsia" w:hAnsiTheme="majorHAnsi" w:cstheme="majorBidi"/>
+          <w:bCs/>
+          <w:color w:val="061F57" w:themeColor="text2" w:themeShade="BF"/>
+          <w:kern w:val="28"/>
+          <w:sz w:val="72"/>
+          <w:szCs w:val="52"/>
+        </w:rPr>
+      </w:pPr>
+      <w:r>
+        <w:rPr>
+          <w:rFonts w:asciiTheme="majorHAnsi" w:eastAsiaTheme="majorEastAsia" w:hAnsiTheme="majorHAnsi" w:cstheme="majorBidi"/>
+          <w:bCs/>
+          <w:color w:val="061F57" w:themeColor="text2" w:themeShade="BF"/>
+          <w:kern w:val="28"/>
+          <w:sz w:val="72"/>
+          <w:szCs w:val="52"/>
+        </w:rPr>
+        <w:br w:type="page"/>
+      </w:r>
+    </w:p>
+    <w:p>
+      <w:pPr>
+        <w:pStyle w:val="Titolo"/>
+      </w:pPr>
+      <w:bookmarkStart w:id="6" w:name="_Toc102902572"/>
+      <w:proofErr w:type="spellStart"/>
+      <w:r>
         <w:lastRenderedPageBreak/>
-        <w:t>Intestazione titolo</w:t>
-      </w:r>
-    </w:p>
-    <w:tbl>
-      <w:tblPr>
-        <w:tblW w:w="9999" w:type="dxa"/>
-        <w:tblInd w:w="40" w:type="dxa"/>
-        <w:tblCellMar>
-          <w:left w:w="0" w:type="dxa"/>
-          <w:right w:w="0" w:type="dxa"/>
-        </w:tblCellMar>
-        <w:tblLook w:val="0000" w:firstRow="0" w:lastRow="0" w:firstColumn="0" w:lastColumn="0" w:noHBand="0" w:noVBand="0"/>
-      </w:tblPr>
-      <w:tblGrid>
-        <w:gridCol w:w="9999"/>
-      </w:tblGrid>
-      <w:tr>
-        <w:trPr>
-          <w:trHeight w:val="3546"/>
-        </w:trPr>
-        <w:tc>
-          <w:tcPr>
-            <w:tcW w:w="9999" w:type="dxa"/>
-          </w:tcPr>
-          <w:sdt>
-            <w:sdtPr>
-              <w:rPr>
-                <w:noProof/>
-              </w:rPr>
-              <w:id w:val="1660650702"/>
-              <w:placeholder>
-                <w:docPart w:val="67FFC9873F5642248E2EC09EB2DB1A96"/>
-              </w:placeholder>
-              <w:showingPlcHdr/>
-              <w15:appearance w15:val="hidden"/>
-            </w:sdtPr>
-            <w:sdtEndPr/>
-            <w:sdtContent>
-              <w:p>
-                <w:pPr>
-                  <w:pStyle w:val="Titolo2"/>
-                  <w:rPr>
-                    <w:noProof/>
-                  </w:rPr>
-                </w:pPr>
-                <w:r>
-                  <w:rPr>
-                    <w:noProof/>
-                    <w:lang w:bidi="it-IT"/>
-                  </w:rPr>
-                  <w:t>Testo sottotitolo qui</w:t>
-                </w:r>
-              </w:p>
-            </w:sdtContent>
-          </w:sdt>
-          <w:p>
-            <w:pPr>
-              <w:rPr>
-                <w:noProof/>
-              </w:rPr>
-            </w:pPr>
-          </w:p>
-          <w:sdt>
-            <w:sdtPr>
-              <w:rPr>
-                <w:noProof/>
-              </w:rPr>
-              <w:id w:val="-2056388886"/>
-              <w:placeholder>
-                <w:docPart w:val="E3A2AB7EE7364B94BFCD0C1AF38192AB"/>
-              </w:placeholder>
-              <w:temporary/>
-              <w:showingPlcHdr/>
-              <w15:appearance w15:val="hidden"/>
-            </w:sdtPr>
-            <w:sdtEndPr/>
-            <w:sdtContent>
-              <w:p>
-                <w:pPr>
-                  <w:pStyle w:val="Contenuto"/>
-                  <w:rPr>
-                    <w:noProof/>
-                  </w:rPr>
-                </w:pPr>
-                <w:r>
-                  <w:rPr>
-                    <w:noProof/>
-                    <w:lang w:bidi="it-IT"/>
-                  </w:rPr>
-                  <w:t>Per iniziare immediatamente, basta toccare un testo segnaposto, come questo, e digitare per sostituirlo con contenuti personalizzati.</w:t>
-                </w:r>
-              </w:p>
-            </w:sdtContent>
-          </w:sdt>
-          <w:p>
-            <w:pPr>
-              <w:rPr>
-                <w:noProof/>
-              </w:rPr>
-            </w:pPr>
-          </w:p>
-          <w:sdt>
-            <w:sdtPr>
-              <w:rPr>
-                <w:noProof/>
-              </w:rPr>
-              <w:id w:val="-1742009241"/>
-              <w:placeholder>
-                <w:docPart w:val="5559AE8F3A224B1A91BA5AA7F7B70898"/>
-              </w:placeholder>
-              <w:temporary/>
-              <w:showingPlcHdr/>
-              <w15:appearance w15:val="hidden"/>
-            </w:sdtPr>
-            <w:sdtEndPr/>
-            <w:sdtContent>
-              <w:p>
-                <w:pPr>
-                  <w:pStyle w:val="Contenuto"/>
-                  <w:rPr>
-                    <w:noProof/>
-                  </w:rPr>
-                </w:pPr>
-                <w:r>
-                  <w:rPr>
-                    <w:noProof/>
-                    <w:lang w:bidi="it-IT"/>
-                  </w:rPr>
-                  <w:t xml:space="preserve">Si vuole inserire un'immagine dai file oppure aggiungere una forma, una casella di testo o una tabella? È facile. Basta toccare l'opzione desiderata nella scheda Inserisci della barra multifunzione. </w:t>
-                </w:r>
-              </w:p>
-            </w:sdtContent>
-          </w:sdt>
-        </w:tc>
-      </w:tr>
-      <w:tr>
-        <w:trPr>
-          <w:trHeight w:val="1899"/>
-        </w:trPr>
-        <w:tc>
-          <w:tcPr>
-            <w:tcW w:w="9999" w:type="dxa"/>
-            <w:shd w:val="clear" w:color="auto" w:fill="F2F2F2" w:themeFill="background1" w:themeFillShade="F2"/>
-            <w:vAlign w:val="center"/>
-          </w:tcPr>
-          <w:p>
-            <w:pPr>
-              <w:pStyle w:val="Testoenfasi"/>
-              <w:jc w:val="center"/>
-              <w:rPr>
-                <w:noProof/>
-              </w:rPr>
-            </w:pPr>
-            <w:r>
-              <w:rPr>
-                <w:noProof/>
-                <w:lang w:bidi="it-IT"/>
-              </w:rPr>
-              <mc:AlternateContent>
-                <mc:Choice Requires="wps">
-                  <w:drawing>
-                    <wp:inline distT="0" distB="0" distL="0" distR="0" wp14:anchorId="08407363" wp14:editId="2B9747D3">
-                      <wp:extent cx="5422005" cy="1000125"/>
-                      <wp:effectExtent l="0" t="0" r="0" b="0"/>
-                      <wp:docPr id="7" name="Casella di testo 7"/>
-                      <wp:cNvGraphicFramePr/>
-                      <a:graphic xmlns:a="http://schemas.openxmlformats.org/drawingml/2006/main">
-                        <a:graphicData uri="http://schemas.microsoft.com/office/word/2010/wordprocessingShape">
-                          <wps:wsp>
-                            <wps:cNvSpPr txBox="1"/>
-                            <wps:spPr>
-                              <a:xfrm>
-                                <a:off x="0" y="0"/>
-                                <a:ext cx="5422005" cy="1000125"/>
-                              </a:xfrm>
-                              <a:prstGeom prst="rect">
-                                <a:avLst/>
-                              </a:prstGeom>
-                              <a:noFill/>
-                              <a:ln w="6350">
-                                <a:noFill/>
-                              </a:ln>
-                            </wps:spPr>
-                            <wps:txbx>
-                              <w:txbxContent>
-                                <w:p>
-                                  <w:pPr>
-                                    <w:jc w:val="center"/>
-                                  </w:pPr>
-                                  <w:r>
-                                    <w:rPr>
-                                      <w:i/>
-                                      <w:sz w:val="36"/>
-                                      <w:szCs w:val="36"/>
-                                      <w:lang w:bidi="it-IT"/>
-                                    </w:rPr>
-                                    <w:t>"Nella scheda Inserisci sono disponibili altri strumenti facili da usare, ad esempio per aggiungere un collegamento ipertestuale o inserire un commento."</w:t>
-                                  </w:r>
-                                </w:p>
-                              </w:txbxContent>
-                            </wps:txbx>
-                            <wps:bodyPr rot="0" spcFirstLastPara="0" vertOverflow="overflow" horzOverflow="overflow" vert="horz" wrap="square" lIns="91440" tIns="45720" rIns="91440" bIns="45720" numCol="1" spcCol="0" rtlCol="0" fromWordArt="0" anchor="t" anchorCtr="0" forceAA="0" compatLnSpc="1">
-                              <a:prstTxWarp prst="textNoShape">
-                                <a:avLst/>
-                              </a:prstTxWarp>
-                              <a:noAutofit/>
-                            </wps:bodyPr>
-                          </wps:wsp>
-                        </a:graphicData>
-                      </a:graphic>
-                    </wp:inline>
-                  </w:drawing>
-                </mc:Choice>
-                <mc:Fallback>
-                  <w:pict>
-                    <v:shape w14:anchorId="08407363" id="Casella di testo 7" o:spid="_x0000_s1027" type="#_x0000_t202" style="width:426.95pt;height:78.75pt;visibility:visible;mso-wrap-style:square;mso-left-percent:-10001;mso-top-percent:-10001;mso-position-horizontal:absolute;mso-position-horizontal-relative:char;mso-position-vertical:absolute;mso-position-vertical-relative:line;mso-left-percent:-10001;mso-top-percent:-10001;v-text-anchor:top" o:gfxdata="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" filled="f" stroked="f" strokeweight=".5pt">
-                      <v:textbox>
-                        <w:txbxContent>
-                          <w:p>
-                            <w:pPr>
-                              <w:jc w:val="center"/>
-                            </w:pPr>
-                            <w:r>
-                              <w:rPr>
-                                <w:i/>
-                                <w:sz w:val="36"/>
-                                <w:szCs w:val="36"/>
-                                <w:lang w:bidi="it-IT"/>
-                              </w:rPr>
-                              <w:t>"Nella scheda Inserisci sono disponibili altri strumenti facili da usare, ad esempio per aggiungere un collegamento ipertestuale o inserire un commento."</w:t>
-                            </w:r>
-                          </w:p>
-                        </w:txbxContent>
-                      </v:textbox>
-                      <w10:anchorlock/>
-                    </v:shape>
-                  </w:pict>
-                </mc:Fallback>
-              </mc:AlternateContent>
-            </w:r>
-          </w:p>
-        </w:tc>
-      </w:tr>
-      <w:tr>
-        <w:trPr>
-          <w:trHeight w:val="5931"/>
-        </w:trPr>
-        <w:tc>
-          <w:tcPr>
-            <w:tcW w:w="9999" w:type="dxa"/>
-          </w:tcPr>
-          <w:p>
-            <w:pPr>
-              <w:pStyle w:val="Testoenfasi"/>
-              <w:rPr>
-                <w:i/>
-                <w:noProof/>
-                <w:sz w:val="36"/>
-              </w:rPr>
-            </w:pPr>
-          </w:p>
-          <w:sdt>
-            <w:sdtPr>
-              <w:rPr>
-                <w:noProof/>
-              </w:rPr>
-              <w:id w:val="-415933964"/>
-              <w:placeholder>
-                <w:docPart w:val="6DCD6E204E7241569AFAAEF30849E195"/>
-              </w:placeholder>
-              <w:temporary/>
-              <w:showingPlcHdr/>
-              <w15:appearance w15:val="hidden"/>
-            </w:sdtPr>
-            <w:sdtEndPr/>
-            <w:sdtContent>
-              <w:p>
-                <w:pPr>
-                  <w:pStyle w:val="Contenuto"/>
-                  <w:rPr>
-                    <w:noProof/>
-                  </w:rPr>
-                </w:pPr>
-                <w:r>
-                  <w:rPr>
-                    <w:noProof/>
-                    <w:lang w:bidi="it-IT"/>
-                  </w:rPr>
-                  <w:t>Per iniziare immediatamente, basta toccare un testo segnaposto, come questo, e digitare per sostituirlo con contenuti personalizzati.</w:t>
-                </w:r>
-              </w:p>
-            </w:sdtContent>
-          </w:sdt>
-          <w:p>
-            <w:pPr>
-              <w:pStyle w:val="Contenuto"/>
-              <w:rPr>
-                <w:noProof/>
-              </w:rPr>
-            </w:pPr>
-          </w:p>
-          <w:sdt>
-            <w:sdtPr>
-              <w:rPr>
-                <w:noProof/>
-              </w:rPr>
-              <w:id w:val="1005247712"/>
-              <w:placeholder>
-                <w:docPart w:val="569A964170BD413C9BDB600007D818EE"/>
-              </w:placeholder>
-              <w:temporary/>
-              <w:showingPlcHdr/>
-              <w15:appearance w15:val="hidden"/>
-            </w:sdtPr>
-            <w:sdtEndPr/>
-            <w:sdtContent>
-              <w:p>
-                <w:pPr>
-                  <w:pStyle w:val="Contenuto"/>
-                  <w:rPr>
-                    <w:noProof/>
-                  </w:rPr>
-                </w:pPr>
-                <w:r>
-                  <w:rPr>
-                    <w:noProof/>
-                    <w:lang w:bidi="it-IT"/>
-                  </w:rPr>
-                  <w:t xml:space="preserve">Si vuole inserire un'immagine dai file oppure aggiungere una forma, una casella di testo o una tabella? È facile. Basta toccare l'opzione desiderata nella scheda Inserisci della barra multifunzione. </w:t>
-                </w:r>
-              </w:p>
-            </w:sdtContent>
-          </w:sdt>
-          <w:p>
-            <w:pPr>
-              <w:pStyle w:val="Contenuto"/>
-              <w:rPr>
-                <w:i/>
-                <w:noProof/>
-                <w:sz w:val="36"/>
-              </w:rPr>
-            </w:pPr>
-          </w:p>
-          <w:p>
-            <w:pPr>
-              <w:pStyle w:val="Contenuto"/>
-              <w:rPr>
-                <w:i/>
-                <w:noProof/>
-                <w:sz w:val="36"/>
-              </w:rPr>
-            </w:pPr>
-          </w:p>
-        </w:tc>
-      </w:tr>
-    </w:tbl>
+        <w:t>Classification</w:t>
+      </w:r>
+      <w:bookmarkEnd w:id="6"/>
+      <w:proofErr w:type="spellEnd"/>
+    </w:p>
     <w:p>
       <w:pPr>
+        <w:pStyle w:val="Titolo1"/>
+      </w:pPr>
+      <w:bookmarkStart w:id="7" w:name="_Toc102902573"/>
+      <w:proofErr w:type="spellStart"/>
+      <w:r>
+        <w:t>What</w:t>
+      </w:r>
+      <w:proofErr w:type="spellEnd"/>
+      <w:r>
+        <w:t xml:space="preserve"> </w:t>
+      </w:r>
+      <w:proofErr w:type="spellStart"/>
+      <w:r>
+        <w:t>we</w:t>
+      </w:r>
+      <w:proofErr w:type="spellEnd"/>
+      <w:r>
+        <w:t xml:space="preserve"> use…</w:t>
+      </w:r>
+      <w:bookmarkEnd w:id="7"/>
+    </w:p>
+    <w:p>
+      <w:pPr>
+        <w:pStyle w:val="Contenuto"/>
+      </w:pPr>
+      <w:r>
+        <w:t xml:space="preserve">Text </w:t>
+      </w:r>
+      <w:proofErr w:type="spellStart"/>
+      <w:r>
+        <w:t>text</w:t>
+      </w:r>
+      <w:proofErr w:type="spellEnd"/>
+    </w:p>
+    <w:p>
+      <w:pPr>
+        <w:pStyle w:val="Titolo1"/>
+      </w:pPr>
+      <w:bookmarkStart w:id="8" w:name="_Toc102902574"/>
+      <w:proofErr w:type="spellStart"/>
+      <w:r>
+        <w:t>Expectations</w:t>
+      </w:r>
+      <w:bookmarkEnd w:id="8"/>
+      <w:proofErr w:type="spellEnd"/>
+    </w:p>
+    <w:p>
+      <w:pPr>
+        <w:pStyle w:val="Contenuto"/>
+      </w:pPr>
+      <w:proofErr w:type="spellStart"/>
+      <w:r>
+        <w:t>Since</w:t>
+      </w:r>
+      <w:proofErr w:type="spellEnd"/>
+      <w:r>
+        <w:t xml:space="preserve"> </w:t>
+      </w:r>
+      <w:proofErr w:type="spellStart"/>
+      <w:r>
+        <w:t>this</w:t>
+      </w:r>
+      <w:proofErr w:type="spellEnd"/>
+      <w:r>
+        <w:t xml:space="preserve"> </w:t>
+      </w:r>
+      <w:proofErr w:type="spellStart"/>
+      <w:r>
+        <w:t>is</w:t>
+      </w:r>
+      <w:proofErr w:type="spellEnd"/>
+      <w:r>
+        <w:t xml:space="preserve"> the …, </w:t>
+      </w:r>
+      <w:proofErr w:type="spellStart"/>
+      <w:r>
+        <w:t>this</w:t>
+      </w:r>
+      <w:proofErr w:type="spellEnd"/>
+      <w:r>
+        <w:t xml:space="preserve"> </w:t>
+      </w:r>
+      <w:proofErr w:type="spellStart"/>
+      <w:r>
+        <w:t>should</w:t>
+      </w:r>
+      <w:proofErr w:type="spellEnd"/>
+      <w:r>
+        <w:t xml:space="preserve"> be the best for </w:t>
+      </w:r>
+      <w:proofErr w:type="spellStart"/>
+      <w:r>
+        <w:t>our</w:t>
+      </w:r>
+      <w:proofErr w:type="spellEnd"/>
+      <w:r>
+        <w:t xml:space="preserve"> </w:t>
+      </w:r>
+      <w:proofErr w:type="gramStart"/>
+      <w:r>
+        <w:t>goal..</w:t>
+      </w:r>
+      <w:proofErr w:type="gramEnd"/>
+    </w:p>
+    <w:p>
+      <w:pPr>
+        <w:pStyle w:val="Titolo1"/>
+      </w:pPr>
+      <w:bookmarkStart w:id="9" w:name="_Toc102902575"/>
+      <w:proofErr w:type="spellStart"/>
+      <w:r>
+        <w:t>Results</w:t>
+      </w:r>
+      <w:bookmarkEnd w:id="9"/>
+      <w:proofErr w:type="spellEnd"/>
+    </w:p>
+    <w:p>
+      <w:pPr>
+        <w:pStyle w:val="Contenuto"/>
+      </w:pPr>
+      <w:proofErr w:type="spellStart"/>
+      <w:r>
+        <w:t>Table</w:t>
+      </w:r>
+      <w:r>
+        <w:t>s</w:t>
+      </w:r>
+      <w:proofErr w:type="spellEnd"/>
+      <w:r>
+        <w:t xml:space="preserve"> with </w:t>
+      </w:r>
+      <w:proofErr w:type="spellStart"/>
+      <w:r>
+        <w:t>results</w:t>
+      </w:r>
+      <w:proofErr w:type="spellEnd"/>
+      <w:r>
+        <w:t xml:space="preserve"> and </w:t>
+      </w:r>
+      <w:proofErr w:type="spellStart"/>
+      <w:r>
+        <w:t>combinations</w:t>
+      </w:r>
+      <w:proofErr w:type="spellEnd"/>
+      <w:r>
+        <w:t xml:space="preserve"> with </w:t>
+      </w:r>
+      <w:proofErr w:type="spellStart"/>
+      <w:r>
+        <w:t>pca</w:t>
+      </w:r>
+      <w:proofErr w:type="spellEnd"/>
+      <w:r>
+        <w:t xml:space="preserve"> and </w:t>
+      </w:r>
+      <w:proofErr w:type="spellStart"/>
+      <w:r>
+        <w:t>lda</w:t>
+      </w:r>
+      <w:proofErr w:type="spellEnd"/>
+    </w:p>
+    <w:p>
+      <w:pPr>
+        <w:pStyle w:val="Titolo1"/>
+      </w:pPr>
+      <w:bookmarkStart w:id="10" w:name="_Toc102902576"/>
+      <w:proofErr w:type="spellStart"/>
+      <w:r>
+        <w:t>Summary</w:t>
+      </w:r>
+      <w:proofErr w:type="spellEnd"/>
+      <w:r>
+        <w:t xml:space="preserve"> and </w:t>
+      </w:r>
+      <w:proofErr w:type="spellStart"/>
+      <w:r>
+        <w:t>Considerations</w:t>
+      </w:r>
+      <w:bookmarkEnd w:id="10"/>
+      <w:proofErr w:type="spellEnd"/>
+    </w:p>
+    <w:p>
+      <w:pPr>
+        <w:pStyle w:val="Contenuto"/>
+      </w:pPr>
+      <w:r>
+        <w:t xml:space="preserve">Text </w:t>
+      </w:r>
+      <w:proofErr w:type="spellStart"/>
+      <w:r>
+        <w:t>Text</w:t>
+      </w:r>
+      <w:proofErr w:type="spellEnd"/>
+    </w:p>
+    <w:p>
+      <w:pPr>
+        <w:pStyle w:val="Contenuto"/>
+      </w:pPr>
+    </w:p>
+    <w:p>
+      <w:pPr>
+        <w:spacing w:after="200"/>
         <w:rPr>
-          <w:noProof/>
+          <w:b w:val="0"/>
         </w:rPr>
+      </w:pPr>
+      <w:r>
+        <w:br w:type="page"/>
+      </w:r>
+    </w:p>
+    <w:p>
+      <w:pPr>
+        <w:pStyle w:val="Titolo"/>
+      </w:pPr>
+      <w:bookmarkStart w:id="11" w:name="_Toc102902577"/>
+      <w:proofErr w:type="spellStart"/>
+      <w:r>
+        <w:lastRenderedPageBreak/>
+        <w:t>Validation</w:t>
+      </w:r>
+      <w:bookmarkEnd w:id="11"/>
+      <w:proofErr w:type="spellEnd"/>
+    </w:p>
+    <w:p>
+      <w:pPr>
+        <w:pStyle w:val="Titolo1"/>
+      </w:pPr>
+      <w:bookmarkStart w:id="12" w:name="_Toc102902578"/>
+      <w:r>
+        <w:t>K-</w:t>
+      </w:r>
+      <w:proofErr w:type="spellStart"/>
+      <w:r>
+        <w:t>Fold</w:t>
+      </w:r>
+      <w:bookmarkEnd w:id="12"/>
+      <w:proofErr w:type="spellEnd"/>
+    </w:p>
+    <w:p>
+      <w:pPr>
+        <w:pStyle w:val="Contenuto"/>
+      </w:pPr>
+      <w:r>
+        <w:t xml:space="preserve">Text </w:t>
+      </w:r>
+      <w:proofErr w:type="spellStart"/>
+      <w:r>
+        <w:t>Text</w:t>
+      </w:r>
+      <w:proofErr w:type="spellEnd"/>
+      <w:r>
+        <w:t xml:space="preserve"> </w:t>
+      </w:r>
+    </w:p>
+    <w:p>
+      <w:pPr>
+        <w:pStyle w:val="Titolo1"/>
+      </w:pPr>
+      <w:bookmarkStart w:id="13" w:name="_Toc102902579"/>
+      <w:proofErr w:type="spellStart"/>
+      <w:r>
+        <w:t>Leave</w:t>
+      </w:r>
+      <w:proofErr w:type="spellEnd"/>
+      <w:r>
+        <w:t>-One-Out</w:t>
+      </w:r>
+      <w:bookmarkEnd w:id="13"/>
+    </w:p>
+    <w:p>
+      <w:pPr>
+        <w:pStyle w:val="Contenuto"/>
+      </w:pPr>
+      <w:r>
+        <w:t xml:space="preserve">Text </w:t>
+      </w:r>
+      <w:proofErr w:type="spellStart"/>
+      <w:r>
+        <w:t>Text</w:t>
+      </w:r>
+      <w:proofErr w:type="spellEnd"/>
+    </w:p>
+    <w:p>
+      <w:pPr>
+        <w:pStyle w:val="Titolo1"/>
+      </w:pPr>
+      <w:bookmarkStart w:id="14" w:name="_Toc102902580"/>
+      <w:proofErr w:type="spellStart"/>
+      <w:r>
+        <w:t>Holdout</w:t>
+      </w:r>
+      <w:bookmarkEnd w:id="14"/>
+      <w:proofErr w:type="spellEnd"/>
+    </w:p>
+    <w:p>
+      <w:pPr>
+        <w:pStyle w:val="Contenuto"/>
+        <w:rPr>
+          <w:u w:val="single"/>
+        </w:rPr>
+      </w:pPr>
+      <w:r>
+        <w:t xml:space="preserve">Text </w:t>
+      </w:r>
+      <w:proofErr w:type="spellStart"/>
+      <w:r>
+        <w:t>Text</w:t>
+      </w:r>
+      <w:proofErr w:type="spellEnd"/>
+    </w:p>
+    <w:p>
+      <w:pPr>
+        <w:pStyle w:val="Contenuto"/>
+      </w:pPr>
+    </w:p>
+    <w:p>
+      <w:pPr>
+        <w:pStyle w:val="Contenuto"/>
+      </w:pPr>
+    </w:p>
+    <w:p>
+      <w:pPr>
+        <w:pStyle w:val="Titolo2"/>
+      </w:pPr>
+    </w:p>
+    <w:p>
+      <w:pPr>
+        <w:pStyle w:val="Contenuto"/>
       </w:pPr>
     </w:p>
     <w:p>
@@ -1234,7 +2778,7 @@
 </file>
 
 <file path=word/endnotes.xml><?xml version="1.0" encoding="utf-8"?>
-<w:endnotes xmlns:wpc="http://schemas.microsoft.com/office/word/2010/wordprocessingCanvas" xmlns:cx="http://schemas.microsoft.com/office/drawing/2014/chartex" xmlns:cx1="http://schemas.microsoft.com/office/drawing/2015/9/8/chartex" xmlns:cx2="http://schemas.microsoft.com/office/drawing/2015/10/21/chartex" xmlns:cx3="http://schemas.microsoft.com/office/drawing/2016/5/9/chartex" xmlns:cx4="http://schemas.microsoft.com/office/drawing/2016/5/10/chartex" xmlns:cx5="http://schemas.microsoft.com/office/drawing/2016/5/11/chartex" xmlns:cx6="http://schemas.microsoft.com/office/drawing/2016/5/12/chartex" xmlns:cx7="http://schemas.microsoft.com/office/drawing/2016/5/13/chartex" xmlns:cx8="http://schemas.microsoft.com/office/drawing/2016/5/14/chartex" xmlns:mc="http://schemas.openxmlformats.org/markup-compatibility/2006" xmlns:aink="http://schemas.microsoft.com/office/drawing/2016/ink" xmlns:am3d="http://schemas.microsoft.com/office/drawing/2017/model3d" xmlns:o="urn:schemas-microsoft-com:office:office" xmlns:r="http://schemas.openxmlformats.org/officeDocument/2006/relationships" xmlns:m="http://schemas.openxmlformats.org/officeDocument/2006/math" xmlns:v="urn:schemas-microsoft-com:vml" xmlns:wp14="http://schemas.microsoft.com/office/word/2010/wordprocessingDrawing" xmlns:wp="http://schemas.openxmlformats.org/drawingml/2006/wordprocessingDrawing" xmlns:w10="urn:schemas-microsoft-com:office:word" xmlns:w="http://schemas.openxmlformats.org/wordprocessingml/2006/main" xmlns:w14="http://schemas.microsoft.com/office/word/2010/wordml" xmlns:w15="http://schemas.microsoft.com/office/word/2012/wordml" xmlns:w16cex="http://schemas.microsoft.com/office/word/2018/wordml/cex" xmlns:w16cid="http://schemas.microsoft.com/office/word/2016/wordml/cid" xmlns:w16="http://schemas.microsoft.com/office/word/2018/wordml" xmlns:w16sdtdh="http://schemas.microsoft.com/office/word/2020/wordml/sdtdatahash" xmlns:w16se="http://schemas.microsoft.com/office/word/2015/wordml/symex" xmlns:wpg="http://schemas.microsoft.com/office/word/2010/wordprocessingGroup" xmlns:wpi="http://schemas.microsoft.com/office/word/2010/wordprocessingInk" xmlns:wne="http://schemas.microsoft.com/office/word/2006/wordml" xmlns:wps="http://schemas.microsoft.com/office/word/2010/wordprocessingShape" mc:Ignorable="w14 w15 w16se w16cid w16 w16cex w16sdtdh wp14">
+<w:endnotes xmlns:wpc="http://schemas.microsoft.com/office/word/2010/wordprocessingCanvas" xmlns:cx="http://schemas.microsoft.com/office/drawing/2014/chartex" xmlns:cx1="http://schemas.microsoft.com/office/drawing/2015/9/8/chartex" xmlns:cx2="http://schemas.microsoft.com/office/drawing/2015/10/21/chartex" xmlns:cx3="http://schemas.microsoft.com/office/drawing/2016/5/9/chartex" xmlns:cx4="http://schemas.microsoft.com/office/drawing/2016/5/10/chartex" xmlns:cx5="http://schemas.microsoft.com/office/drawing/2016/5/11/chartex" xmlns:cx6="http://schemas.microsoft.com/office/drawing/2016/5/12/chartex" xmlns:cx7="http://schemas.microsoft.com/office/drawing/2016/5/13/chartex" xmlns:cx8="http://schemas.microsoft.com/office/drawing/2016/5/14/chartex" xmlns:mc="http://schemas.openxmlformats.org/markup-compatibility/2006" xmlns:aink="http://schemas.microsoft.com/office/drawing/2016/ink" xmlns:am3d="http://schemas.microsoft.com/office/drawing/2017/model3d" xmlns:o="urn:schemas-microsoft-com:office:office" xmlns:oel="http://schemas.microsoft.com/office/2019/extlst" xmlns:r="http://schemas.openxmlformats.org/officeDocument/2006/relationships" xmlns:m="http://schemas.openxmlformats.org/officeDocument/2006/math" xmlns:v="urn:schemas-microsoft-com:vml" xmlns:wp14="http://schemas.microsoft.com/office/word/2010/wordprocessingDrawing" xmlns:wp="http://schemas.openxmlformats.org/drawingml/2006/wordprocessingDrawing" xmlns:w10="urn:schemas-microsoft-com:office:word" xmlns:w="http://schemas.openxmlformats.org/wordprocessingml/2006/main" xmlns:w14="http://schemas.microsoft.com/office/word/2010/wordml" xmlns:w15="http://schemas.microsoft.com/office/word/2012/wordml" xmlns:w16cex="http://schemas.microsoft.com/office/word/2018/wordml/cex" xmlns:w16cid="http://schemas.microsoft.com/office/word/2016/wordml/cid" xmlns:w16="http://schemas.microsoft.com/office/word/2018/wordml" xmlns:w16sdtdh="http://schemas.microsoft.com/office/word/2020/wordml/sdtdatahash" xmlns:w16se="http://schemas.microsoft.com/office/word/2015/wordml/symex" xmlns:wpg="http://schemas.microsoft.com/office/word/2010/wordprocessingGroup" xmlns:wpi="http://schemas.microsoft.com/office/word/2010/wordprocessingInk" xmlns:wne="http://schemas.microsoft.com/office/word/2006/wordml" xmlns:wps="http://schemas.microsoft.com/office/word/2010/wordprocessingShape" mc:Ignorable="w14 w15 w16se w16cid w16 w16cex w16sdtdh wp14">
   <w:endnote w:type="separator" w:id="-1">
     <w:p>
       <w:r>
@@ -1255,7 +2799,7 @@
 </file>
 
 <file path=word/footer1.xml><?xml version="1.0" encoding="utf-8"?>
-<w:ftr xmlns:wpc="http://schemas.microsoft.com/office/word/2010/wordprocessingCanvas" xmlns:cx="http://schemas.microsoft.com/office/drawing/2014/chartex" xmlns:cx1="http://schemas.microsoft.com/office/drawing/2015/9/8/chartex" xmlns:cx2="http://schemas.microsoft.com/office/drawing/2015/10/21/chartex" xmlns:cx3="http://schemas.microsoft.com/office/drawing/2016/5/9/chartex" xmlns:cx4="http://schemas.microsoft.com/office/drawing/2016/5/10/chartex" xmlns:cx5="http://schemas.microsoft.com/office/drawing/2016/5/11/chartex" xmlns:cx6="http://schemas.microsoft.com/office/drawing/2016/5/12/chartex" xmlns:cx7="http://schemas.microsoft.com/office/drawing/2016/5/13/chartex" xmlns:cx8="http://schemas.microsoft.com/office/drawing/2016/5/14/chartex" xmlns:mc="http://schemas.openxmlformats.org/markup-compatibility/2006" xmlns:aink="http://schemas.microsoft.com/office/drawing/2016/ink" xmlns:am3d="http://schemas.microsoft.com/office/drawing/2017/model3d" xmlns:o="urn:schemas-microsoft-com:office:office" xmlns:r="http://schemas.openxmlformats.org/officeDocument/2006/relationships" xmlns:m="http://schemas.openxmlformats.org/officeDocument/2006/math" xmlns:v="urn:schemas-microsoft-com:vml" xmlns:wp14="http://schemas.microsoft.com/office/word/2010/wordprocessingDrawing" xmlns:wp="http://schemas.openxmlformats.org/drawingml/2006/wordprocessingDrawing" xmlns:w10="urn:schemas-microsoft-com:office:word" xmlns:w="http://schemas.openxmlformats.org/wordprocessingml/2006/main" xmlns:w14="http://schemas.microsoft.com/office/word/2010/wordml" xmlns:w15="http://schemas.microsoft.com/office/word/2012/wordml" xmlns:w16cex="http://schemas.microsoft.com/office/word/2018/wordml/cex" xmlns:w16cid="http://schemas.microsoft.com/office/word/2016/wordml/cid" xmlns:w16="http://schemas.microsoft.com/office/word/2018/wordml" xmlns:w16sdtdh="http://schemas.microsoft.com/office/word/2020/wordml/sdtdatahash" xmlns:w16se="http://schemas.microsoft.com/office/word/2015/wordml/symex" xmlns:wpg="http://schemas.microsoft.com/office/word/2010/wordprocessingGroup" xmlns:wpi="http://schemas.microsoft.com/office/word/2010/wordprocessingInk" xmlns:wne="http://schemas.microsoft.com/office/word/2006/wordml" xmlns:wps="http://schemas.microsoft.com/office/word/2010/wordprocessingShape" mc:Ignorable="w14 w15 w16se w16cid w16 w16cex w16sdtdh wp14">
+<w:ftr xmlns:wpc="http://schemas.microsoft.com/office/word/2010/wordprocessingCanvas" xmlns:cx="http://schemas.microsoft.com/office/drawing/2014/chartex" xmlns:cx1="http://schemas.microsoft.com/office/drawing/2015/9/8/chartex" xmlns:cx2="http://schemas.microsoft.com/office/drawing/2015/10/21/chartex" xmlns:cx3="http://schemas.microsoft.com/office/drawing/2016/5/9/chartex" xmlns:cx4="http://schemas.microsoft.com/office/drawing/2016/5/10/chartex" xmlns:cx5="http://schemas.microsoft.com/office/drawing/2016/5/11/chartex" xmlns:cx6="http://schemas.microsoft.com/office/drawing/2016/5/12/chartex" xmlns:cx7="http://schemas.microsoft.com/office/drawing/2016/5/13/chartex" xmlns:cx8="http://schemas.microsoft.com/office/drawing/2016/5/14/chartex" xmlns:mc="http://schemas.openxmlformats.org/markup-compatibility/2006" xmlns:aink="http://schemas.microsoft.com/office/drawing/2016/ink" xmlns:am3d="http://schemas.microsoft.com/office/drawing/2017/model3d" xmlns:o="urn:schemas-microsoft-com:office:office" xmlns:oel="http://schemas.microsoft.com/office/2019/extlst" xmlns:r="http://schemas.openxmlformats.org/officeDocument/2006/relationships" xmlns:m="http://schemas.openxmlformats.org/officeDocument/2006/math" xmlns:v="urn:schemas-microsoft-com:vml" xmlns:wp14="http://schemas.microsoft.com/office/word/2010/wordprocessingDrawing" xmlns:wp="http://schemas.openxmlformats.org/drawingml/2006/wordprocessingDrawing" xmlns:w10="urn:schemas-microsoft-com:office:word" xmlns:w="http://schemas.openxmlformats.org/wordprocessingml/2006/main" xmlns:w14="http://schemas.microsoft.com/office/word/2010/wordml" xmlns:w15="http://schemas.microsoft.com/office/word/2012/wordml" xmlns:w16cex="http://schemas.microsoft.com/office/word/2018/wordml/cex" xmlns:w16cid="http://schemas.microsoft.com/office/word/2016/wordml/cid" xmlns:w16="http://schemas.microsoft.com/office/word/2018/wordml" xmlns:w16sdtdh="http://schemas.microsoft.com/office/word/2020/wordml/sdtdatahash" xmlns:w16se="http://schemas.microsoft.com/office/word/2015/wordml/symex" xmlns:wpg="http://schemas.microsoft.com/office/word/2010/wordprocessingGroup" xmlns:wpi="http://schemas.microsoft.com/office/word/2010/wordprocessingInk" xmlns:wne="http://schemas.microsoft.com/office/word/2006/wordml" xmlns:wps="http://schemas.microsoft.com/office/word/2010/wordprocessingShape" mc:Ignorable="w14 w15 w16se w16cid w16 w16cex w16sdtdh wp14">
   <w:sdt>
     <w:sdtPr>
       <w:rPr>
@@ -1327,7 +2871,7 @@
 </file>
 
 <file path=word/footnotes.xml><?xml version="1.0" encoding="utf-8"?>
-<w:footnotes xmlns:wpc="http://schemas.microsoft.com/office/word/2010/wordprocessingCanvas" xmlns:cx="http://schemas.microsoft.com/office/drawing/2014/chartex" xmlns:cx1="http://schemas.microsoft.com/office/drawing/2015/9/8/chartex" xmlns:cx2="http://schemas.microsoft.com/office/drawing/2015/10/21/chartex" xmlns:cx3="http://schemas.microsoft.com/office/drawing/2016/5/9/chartex" xmlns:cx4="http://schemas.microsoft.com/office/drawing/2016/5/10/chartex" xmlns:cx5="http://schemas.microsoft.com/office/drawing/2016/5/11/chartex" xmlns:cx6="http://schemas.microsoft.com/office/drawing/2016/5/12/chartex" xmlns:cx7="http://schemas.microsoft.com/office/drawing/2016/5/13/chartex" xmlns:cx8="http://schemas.microsoft.com/office/drawing/2016/5/14/chartex" xmlns:mc="http://schemas.openxmlformats.org/markup-compatibility/2006" xmlns:aink="http://schemas.microsoft.com/office/drawing/2016/ink" xmlns:am3d="http://schemas.microsoft.com/office/drawing/2017/model3d" xmlns:o="urn:schemas-microsoft-com:office:office" xmlns:r="http://schemas.openxmlformats.org/officeDocument/2006/relationships" xmlns:m="http://schemas.openxmlformats.org/officeDocument/2006/math" xmlns:v="urn:schemas-microsoft-com:vml" xmlns:wp14="http://schemas.microsoft.com/office/word/2010/wordprocessingDrawing" xmlns:wp="http://schemas.openxmlformats.org/drawingml/2006/wordprocessingDrawing" xmlns:w10="urn:schemas-microsoft-com:office:word" xmlns:w="http://schemas.openxmlformats.org/wordprocessingml/2006/main" xmlns:w14="http://schemas.microsoft.com/office/word/2010/wordml" xmlns:w15="http://schemas.microsoft.com/office/word/2012/wordml" xmlns:w16cex="http://schemas.microsoft.com/office/word/2018/wordml/cex" xmlns:w16cid="http://schemas.microsoft.com/office/word/2016/wordml/cid" xmlns:w16="http://schemas.microsoft.com/office/word/2018/wordml" xmlns:w16sdtdh="http://schemas.microsoft.com/office/word/2020/wordml/sdtdatahash" xmlns:w16se="http://schemas.microsoft.com/office/word/2015/wordml/symex" xmlns:wpg="http://schemas.microsoft.com/office/word/2010/wordprocessingGroup" xmlns:wpi="http://schemas.microsoft.com/office/word/2010/wordprocessingInk" xmlns:wne="http://schemas.microsoft.com/office/word/2006/wordml" xmlns:wps="http://schemas.microsoft.com/office/word/2010/wordprocessingShape" mc:Ignorable="w14 w15 w16se w16cid w16 w16cex w16sdtdh wp14">
+<w:footnotes xmlns:wpc="http://schemas.microsoft.com/office/word/2010/wordprocessingCanvas" xmlns:cx="http://schemas.microsoft.com/office/drawing/2014/chartex" xmlns:cx1="http://schemas.microsoft.com/office/drawing/2015/9/8/chartex" xmlns:cx2="http://schemas.microsoft.com/office/drawing/2015/10/21/chartex" xmlns:cx3="http://schemas.microsoft.com/office/drawing/2016/5/9/chartex" xmlns:cx4="http://schemas.microsoft.com/office/drawing/2016/5/10/chartex" xmlns:cx5="http://schemas.microsoft.com/office/drawing/2016/5/11/chartex" xmlns:cx6="http://schemas.microsoft.com/office/drawing/2016/5/12/chartex" xmlns:cx7="http://schemas.microsoft.com/office/drawing/2016/5/13/chartex" xmlns:cx8="http://schemas.microsoft.com/office/drawing/2016/5/14/chartex" xmlns:mc="http://schemas.openxmlformats.org/markup-compatibility/2006" xmlns:aink="http://schemas.microsoft.com/office/drawing/2016/ink" xmlns:am3d="http://schemas.microsoft.com/office/drawing/2017/model3d" xmlns:o="urn:schemas-microsoft-com:office:office" xmlns:oel="http://schemas.microsoft.com/office/2019/extlst" xmlns:r="http://schemas.openxmlformats.org/officeDocument/2006/relationships" xmlns:m="http://schemas.openxmlformats.org/officeDocument/2006/math" xmlns:v="urn:schemas-microsoft-com:vml" xmlns:wp14="http://schemas.microsoft.com/office/word/2010/wordprocessingDrawing" xmlns:wp="http://schemas.openxmlformats.org/drawingml/2006/wordprocessingDrawing" xmlns:w10="urn:schemas-microsoft-com:office:word" xmlns:w="http://schemas.openxmlformats.org/wordprocessingml/2006/main" xmlns:w14="http://schemas.microsoft.com/office/word/2010/wordml" xmlns:w15="http://schemas.microsoft.com/office/word/2012/wordml" xmlns:w16cex="http://schemas.microsoft.com/office/word/2018/wordml/cex" xmlns:w16cid="http://schemas.microsoft.com/office/word/2016/wordml/cid" xmlns:w16="http://schemas.microsoft.com/office/word/2018/wordml" xmlns:w16sdtdh="http://schemas.microsoft.com/office/word/2020/wordml/sdtdatahash" xmlns:w16se="http://schemas.microsoft.com/office/word/2015/wordml/symex" xmlns:wpg="http://schemas.microsoft.com/office/word/2010/wordprocessingGroup" xmlns:wpi="http://schemas.microsoft.com/office/word/2010/wordprocessingInk" xmlns:wne="http://schemas.microsoft.com/office/word/2006/wordml" xmlns:wps="http://schemas.microsoft.com/office/word/2010/wordprocessingShape" mc:Ignorable="w14 w15 w16se w16cid w16 w16cex w16sdtdh wp14">
   <w:footnote w:type="separator" w:id="-1">
     <w:p>
       <w:r>
@@ -1348,7 +2892,7 @@
 </file>
 
 <file path=word/header1.xml><?xml version="1.0" encoding="utf-8"?>
-<w:hdr xmlns:wpc="http://schemas.microsoft.com/office/word/2010/wordprocessingCanvas" xmlns:cx="http://schemas.microsoft.com/office/drawing/2014/chartex" xmlns:cx1="http://schemas.microsoft.com/office/drawing/2015/9/8/chartex" xmlns:cx2="http://schemas.microsoft.com/office/drawing/2015/10/21/chartex" xmlns:cx3="http://schemas.microsoft.com/office/drawing/2016/5/9/chartex" xmlns:cx4="http://schemas.microsoft.com/office/drawing/2016/5/10/chartex" xmlns:cx5="http://schemas.microsoft.com/office/drawing/2016/5/11/chartex" xmlns:cx6="http://schemas.microsoft.com/office/drawing/2016/5/12/chartex" xmlns:cx7="http://schemas.microsoft.com/office/drawing/2016/5/13/chartex" xmlns:cx8="http://schemas.microsoft.com/office/drawing/2016/5/14/chartex" xmlns:mc="http://schemas.openxmlformats.org/markup-compatibility/2006" xmlns:aink="http://schemas.microsoft.com/office/drawing/2016/ink" xmlns:am3d="http://schemas.microsoft.com/office/drawing/2017/model3d" xmlns:o="urn:schemas-microsoft-com:office:office" xmlns:r="http://schemas.openxmlformats.org/officeDocument/2006/relationships" xmlns:m="http://schemas.openxmlformats.org/officeDocument/2006/math" xmlns:v="urn:schemas-microsoft-com:vml" xmlns:wp14="http://schemas.microsoft.com/office/word/2010/wordprocessingDrawing" xmlns:wp="http://schemas.openxmlformats.org/drawingml/2006/wordprocessingDrawing" xmlns:w10="urn:schemas-microsoft-com:office:word" xmlns:w="http://schemas.openxmlformats.org/wordprocessingml/2006/main" xmlns:w14="http://schemas.microsoft.com/office/word/2010/wordml" xmlns:w15="http://schemas.microsoft.com/office/word/2012/wordml" xmlns:w16cex="http://schemas.microsoft.com/office/word/2018/wordml/cex" xmlns:w16cid="http://schemas.microsoft.com/office/word/2016/wordml/cid" xmlns:w16="http://schemas.microsoft.com/office/word/2018/wordml" xmlns:w16sdtdh="http://schemas.microsoft.com/office/word/2020/wordml/sdtdatahash" xmlns:w16se="http://schemas.microsoft.com/office/word/2015/wordml/symex" xmlns:wpg="http://schemas.microsoft.com/office/word/2010/wordprocessingGroup" xmlns:wpi="http://schemas.microsoft.com/office/word/2010/wordprocessingInk" xmlns:wne="http://schemas.microsoft.com/office/word/2006/wordml" xmlns:wps="http://schemas.microsoft.com/office/word/2010/wordprocessingShape" mc:Ignorable="w14 w15 w16se w16cid w16 w16cex w16sdtdh wp14">
+<w:hdr xmlns:wpc="http://schemas.microsoft.com/office/word/2010/wordprocessingCanvas" xmlns:cx="http://schemas.microsoft.com/office/drawing/2014/chartex" xmlns:cx1="http://schemas.microsoft.com/office/drawing/2015/9/8/chartex" xmlns:cx2="http://schemas.microsoft.com/office/drawing/2015/10/21/chartex" xmlns:cx3="http://schemas.microsoft.com/office/drawing/2016/5/9/chartex" xmlns:cx4="http://schemas.microsoft.com/office/drawing/2016/5/10/chartex" xmlns:cx5="http://schemas.microsoft.com/office/drawing/2016/5/11/chartex" xmlns:cx6="http://schemas.microsoft.com/office/drawing/2016/5/12/chartex" xmlns:cx7="http://schemas.microsoft.com/office/drawing/2016/5/13/chartex" xmlns:cx8="http://schemas.microsoft.com/office/drawing/2016/5/14/chartex" xmlns:mc="http://schemas.openxmlformats.org/markup-compatibility/2006" xmlns:aink="http://schemas.microsoft.com/office/drawing/2016/ink" xmlns:am3d="http://schemas.microsoft.com/office/drawing/2017/model3d" xmlns:o="urn:schemas-microsoft-com:office:office" xmlns:oel="http://schemas.microsoft.com/office/2019/extlst" xmlns:r="http://schemas.openxmlformats.org/officeDocument/2006/relationships" xmlns:m="http://schemas.openxmlformats.org/officeDocument/2006/math" xmlns:v="urn:schemas-microsoft-com:vml" xmlns:wp14="http://schemas.microsoft.com/office/word/2010/wordprocessingDrawing" xmlns:wp="http://schemas.openxmlformats.org/drawingml/2006/wordprocessingDrawing" xmlns:w10="urn:schemas-microsoft-com:office:word" xmlns:w="http://schemas.openxmlformats.org/wordprocessingml/2006/main" xmlns:w14="http://schemas.microsoft.com/office/word/2010/wordml" xmlns:w15="http://schemas.microsoft.com/office/word/2012/wordml" xmlns:w16cex="http://schemas.microsoft.com/office/word/2018/wordml/cex" xmlns:w16cid="http://schemas.microsoft.com/office/word/2016/wordml/cid" xmlns:w16="http://schemas.microsoft.com/office/word/2018/wordml" xmlns:w16sdtdh="http://schemas.microsoft.com/office/word/2020/wordml/sdtdatahash" xmlns:w16se="http://schemas.microsoft.com/office/word/2015/wordml/symex" xmlns:wpg="http://schemas.microsoft.com/office/word/2010/wordprocessingGroup" xmlns:wpi="http://schemas.microsoft.com/office/word/2010/wordprocessingInk" xmlns:wne="http://schemas.microsoft.com/office/word/2006/wordml" xmlns:wps="http://schemas.microsoft.com/office/word/2010/wordprocessingShape" mc:Ignorable="w14 w15 w16se w16cid w16 w16cex w16sdtdh wp14">
   <w:tbl>
     <w:tblPr>
       <w:tblW w:w="10035" w:type="dxa"/>
@@ -1438,8 +2982,8 @@
     <w:lsdException w:name="index 7" w:semiHidden="1" w:unhideWhenUsed="1"/>
     <w:lsdException w:name="index 8" w:semiHidden="1" w:unhideWhenUsed="1"/>
     <w:lsdException w:name="index 9" w:semiHidden="1" w:unhideWhenUsed="1"/>
-    <w:lsdException w:name="toc 1" w:semiHidden="1" w:unhideWhenUsed="1"/>
-    <w:lsdException w:name="toc 2" w:semiHidden="1" w:unhideWhenUsed="1"/>
+    <w:lsdException w:name="toc 1" w:semiHidden="1" w:uiPriority="39" w:unhideWhenUsed="1"/>
+    <w:lsdException w:name="toc 2" w:semiHidden="1" w:uiPriority="39" w:unhideWhenUsed="1"/>
     <w:lsdException w:name="toc 3" w:semiHidden="1" w:unhideWhenUsed="1"/>
     <w:lsdException w:name="toc 4" w:semiHidden="1" w:unhideWhenUsed="1"/>
     <w:lsdException w:name="toc 5" w:semiHidden="1" w:unhideWhenUsed="1"/>
@@ -1813,18 +3357,18 @@
   </w:style>
   <w:style w:type="paragraph" w:styleId="Titolo1">
     <w:name w:val="heading 1"/>
-    <w:basedOn w:val="Normale"/>
+    <w:basedOn w:val="Titolo2"/>
+    <w:next w:val="Contenuto"/>
     <w:link w:val="Titolo1Carattere"/>
     <w:uiPriority w:val="4"/>
     <w:qFormat/>
     <w:rsid w:val="00D077E9"/>
     <w:pPr>
-      <w:keepNext/>
       <w:spacing w:before="240" w:after="60"/>
       <w:outlineLvl w:val="0"/>
     </w:pPr>
     <w:rPr>
-      <w:rFonts w:asciiTheme="majorHAnsi" w:eastAsiaTheme="majorEastAsia" w:hAnsiTheme="majorHAnsi" w:cstheme="majorBidi"/>
+      <w:rFonts w:asciiTheme="majorHAnsi" w:hAnsiTheme="majorHAnsi"/>
       <w:color w:val="061F57" w:themeColor="text2" w:themeShade="BF"/>
       <w:kern w:val="28"/>
       <w:sz w:val="52"/>
@@ -1849,6 +3393,28 @@
       <w:b w:val="0"/>
       <w:sz w:val="36"/>
       <w:szCs w:val="26"/>
+    </w:rPr>
+  </w:style>
+  <w:style w:type="paragraph" w:styleId="Titolo3">
+    <w:name w:val="heading 3"/>
+    <w:basedOn w:val="Normale"/>
+    <w:next w:val="Normale"/>
+    <w:link w:val="Titolo3Carattere"/>
+    <w:uiPriority w:val="5"/>
+    <w:unhideWhenUsed/>
+    <w:qFormat/>
+    <w:rsid w:val="00ED2AC0"/>
+    <w:pPr>
+      <w:keepNext/>
+      <w:keepLines/>
+      <w:spacing w:before="40"/>
+      <w:outlineLvl w:val="2"/>
+    </w:pPr>
+    <w:rPr>
+      <w:rFonts w:asciiTheme="majorHAnsi" w:eastAsiaTheme="majorEastAsia" w:hAnsiTheme="majorHAnsi" w:cstheme="majorBidi"/>
+      <w:color w:val="012639" w:themeColor="accent1" w:themeShade="7F"/>
+      <w:sz w:val="24"/>
+      <w:szCs w:val="24"/>
     </w:rPr>
   </w:style>
   <w:style w:type="character" w:default="1" w:styleId="Carpredefinitoparagrafo">
@@ -1905,16 +3471,18 @@
   </w:style>
   <w:style w:type="paragraph" w:styleId="Titolo">
     <w:name w:val="Title"/>
-    <w:basedOn w:val="Normale"/>
+    <w:basedOn w:val="Titolo1"/>
+    <w:next w:val="Titolo2"/>
     <w:link w:val="TitoloCarattere"/>
     <w:uiPriority w:val="1"/>
     <w:qFormat/>
     <w:rsid w:val="00D86945"/>
     <w:pPr>
-      <w:spacing w:after="200" w:line="240" w:lineRule="auto"/>
+      <w:keepLines/>
+      <w:spacing w:after="200"/>
     </w:pPr>
     <w:rPr>
-      <w:rFonts w:asciiTheme="majorHAnsi" w:eastAsiaTheme="majorEastAsia" w:hAnsiTheme="majorHAnsi" w:cstheme="majorBidi"/>
+      <w:b/>
       <w:bCs/>
       <w:sz w:val="72"/>
       <w:szCs w:val="52"/>
@@ -1925,12 +3493,13 @@
     <w:basedOn w:val="Carpredefinitoparagrafo"/>
     <w:link w:val="Titolo"/>
     <w:uiPriority w:val="1"/>
-    <w:rsid w:val="00D86945"/>
+    <w:rsid w:val="00434B7F"/>
     <w:rPr>
       <w:rFonts w:asciiTheme="majorHAnsi" w:eastAsiaTheme="majorEastAsia" w:hAnsiTheme="majorHAnsi" w:cstheme="majorBidi"/>
       <w:b/>
       <w:bCs/>
-      <w:color w:val="082A75" w:themeColor="text2"/>
+      <w:color w:val="061F57" w:themeColor="text2" w:themeShade="BF"/>
+      <w:kern w:val="28"/>
       <w:sz w:val="72"/>
       <w:szCs w:val="52"/>
     </w:rPr>
@@ -1972,10 +3541,9 @@
     <w:basedOn w:val="Carpredefinitoparagrafo"/>
     <w:link w:val="Titolo1"/>
     <w:uiPriority w:val="4"/>
-    <w:rsid w:val="00D077E9"/>
+    <w:rsid w:val="00ED2AC0"/>
     <w:rPr>
       <w:rFonts w:asciiTheme="majorHAnsi" w:eastAsiaTheme="majorEastAsia" w:hAnsiTheme="majorHAnsi" w:cstheme="majorBidi"/>
-      <w:b/>
       <w:color w:val="061F57" w:themeColor="text2" w:themeShade="BF"/>
       <w:kern w:val="28"/>
       <w:sz w:val="52"/>
@@ -2111,11 +3679,79 @@
       <w:szCs w:val="22"/>
     </w:rPr>
   </w:style>
+  <w:style w:type="paragraph" w:styleId="Titolosommario">
+    <w:name w:val="TOC Heading"/>
+    <w:basedOn w:val="Titolo1"/>
+    <w:next w:val="Normale"/>
+    <w:uiPriority w:val="39"/>
+    <w:unhideWhenUsed/>
+    <w:qFormat/>
+    <w:rsid w:val="00CE4122"/>
+    <w:pPr>
+      <w:keepLines/>
+      <w:spacing w:after="0" w:line="259" w:lineRule="auto"/>
+      <w:outlineLvl w:val="9"/>
+    </w:pPr>
+    <w:rPr>
+      <w:color w:val="013A57" w:themeColor="accent1" w:themeShade="BF"/>
+      <w:kern w:val="0"/>
+      <w:sz w:val="32"/>
+      <w:lang w:eastAsia="it-IT"/>
+    </w:rPr>
+  </w:style>
+  <w:style w:type="paragraph" w:styleId="Sommario2">
+    <w:name w:val="toc 2"/>
+    <w:basedOn w:val="Normale"/>
+    <w:next w:val="Normale"/>
+    <w:autoRedefine/>
+    <w:uiPriority w:val="39"/>
+    <w:unhideWhenUsed/>
+    <w:rsid w:val="001258FA"/>
+    <w:pPr>
+      <w:spacing w:after="100"/>
+      <w:ind w:left="280"/>
+    </w:pPr>
+  </w:style>
+  <w:style w:type="character" w:styleId="Collegamentoipertestuale">
+    <w:name w:val="Hyperlink"/>
+    <w:basedOn w:val="Carpredefinitoparagrafo"/>
+    <w:uiPriority w:val="99"/>
+    <w:unhideWhenUsed/>
+    <w:rsid w:val="001258FA"/>
+    <w:rPr>
+      <w:color w:val="3592CF" w:themeColor="hyperlink"/>
+      <w:u w:val="single"/>
+    </w:rPr>
+  </w:style>
+  <w:style w:type="paragraph" w:styleId="Sommario1">
+    <w:name w:val="toc 1"/>
+    <w:basedOn w:val="Normale"/>
+    <w:next w:val="Normale"/>
+    <w:autoRedefine/>
+    <w:uiPriority w:val="39"/>
+    <w:unhideWhenUsed/>
+    <w:rsid w:val="00434B7F"/>
+    <w:pPr>
+      <w:spacing w:after="100"/>
+    </w:pPr>
+  </w:style>
+  <w:style w:type="character" w:customStyle="1" w:styleId="Titolo3Carattere">
+    <w:name w:val="Titolo 3 Carattere"/>
+    <w:basedOn w:val="Carpredefinitoparagrafo"/>
+    <w:link w:val="Titolo3"/>
+    <w:uiPriority w:val="5"/>
+    <w:rsid w:val="00ED2AC0"/>
+    <w:rPr>
+      <w:rFonts w:asciiTheme="majorHAnsi" w:eastAsiaTheme="majorEastAsia" w:hAnsiTheme="majorHAnsi" w:cstheme="majorBidi"/>
+      <w:b/>
+      <w:color w:val="012639" w:themeColor="accent1" w:themeShade="7F"/>
+    </w:rPr>
+  </w:style>
 </w:styles>
 </file>
 
 <file path=word/glossary/document.xml><?xml version="1.0" encoding="utf-8"?>
-<w:glossaryDocument xmlns:wpc="http://schemas.microsoft.com/office/word/2010/wordprocessingCanvas" xmlns:cx="http://schemas.microsoft.com/office/drawing/2014/chartex" xmlns:cx1="http://schemas.microsoft.com/office/drawing/2015/9/8/chartex" xmlns:cx2="http://schemas.microsoft.com/office/drawing/2015/10/21/chartex" xmlns:cx3="http://schemas.microsoft.com/office/drawing/2016/5/9/chartex" xmlns:cx4="http://schemas.microsoft.com/office/drawing/2016/5/10/chartex" xmlns:cx5="http://schemas.microsoft.com/office/drawing/2016/5/11/chartex" xmlns:cx6="http://schemas.microsoft.com/office/drawing/2016/5/12/chartex" xmlns:cx7="http://schemas.microsoft.com/office/drawing/2016/5/13/chartex" xmlns:cx8="http://schemas.microsoft.com/office/drawing/2016/5/14/chartex" xmlns:mc="http://schemas.openxmlformats.org/markup-compatibility/2006" xmlns:aink="http://schemas.microsoft.com/office/drawing/2016/ink" xmlns:am3d="http://schemas.microsoft.com/office/drawing/2017/model3d" xmlns:o="urn:schemas-microsoft-com:office:office" xmlns:r="http://schemas.openxmlformats.org/officeDocument/2006/relationships" xmlns:m="http://schemas.openxmlformats.org/officeDocument/2006/math" xmlns:v="urn:schemas-microsoft-com:vml" xmlns:wp14="http://schemas.microsoft.com/office/word/2010/wordprocessingDrawing" xmlns:wp="http://schemas.openxmlformats.org/drawingml/2006/wordprocessingDrawing" xmlns:w10="urn:schemas-microsoft-com:office:word" xmlns:w="http://schemas.openxmlformats.org/wordprocessingml/2006/main" xmlns:w14="http://schemas.microsoft.com/office/word/2010/wordml" xmlns:w15="http://schemas.microsoft.com/office/word/2012/wordml" xmlns:w16cex="http://schemas.microsoft.com/office/word/2018/wordml/cex" xmlns:w16cid="http://schemas.microsoft.com/office/word/2016/wordml/cid" xmlns:w16="http://schemas.microsoft.com/office/word/2018/wordml" xmlns:w16sdtdh="http://schemas.microsoft.com/office/word/2020/wordml/sdtdatahash" xmlns:w16se="http://schemas.microsoft.com/office/word/2015/wordml/symex" xmlns:wpg="http://schemas.microsoft.com/office/word/2010/wordprocessingGroup" xmlns:wpi="http://schemas.microsoft.com/office/word/2010/wordprocessingInk" xmlns:wne="http://schemas.microsoft.com/office/word/2006/wordml" xmlns:wps="http://schemas.microsoft.com/office/word/2010/wordprocessingShape" mc:Ignorable="w14 w15 w16se w16cid w16 w16cex w16sdtdh wp14">
+<w:glossaryDocument xmlns:wpc="http://schemas.microsoft.com/office/word/2010/wordprocessingCanvas" xmlns:cx="http://schemas.microsoft.com/office/drawing/2014/chartex" xmlns:cx1="http://schemas.microsoft.com/office/drawing/2015/9/8/chartex" xmlns:cx2="http://schemas.microsoft.com/office/drawing/2015/10/21/chartex" xmlns:cx3="http://schemas.microsoft.com/office/drawing/2016/5/9/chartex" xmlns:cx4="http://schemas.microsoft.com/office/drawing/2016/5/10/chartex" xmlns:cx5="http://schemas.microsoft.com/office/drawing/2016/5/11/chartex" xmlns:cx6="http://schemas.microsoft.com/office/drawing/2016/5/12/chartex" xmlns:cx7="http://schemas.microsoft.com/office/drawing/2016/5/13/chartex" xmlns:cx8="http://schemas.microsoft.com/office/drawing/2016/5/14/chartex" xmlns:mc="http://schemas.openxmlformats.org/markup-compatibility/2006" xmlns:aink="http://schemas.microsoft.com/office/drawing/2016/ink" xmlns:am3d="http://schemas.microsoft.com/office/drawing/2017/model3d" xmlns:o="urn:schemas-microsoft-com:office:office" xmlns:oel="http://schemas.microsoft.com/office/2019/extlst" xmlns:r="http://schemas.openxmlformats.org/officeDocument/2006/relationships" xmlns:m="http://schemas.openxmlformats.org/officeDocument/2006/math" xmlns:v="urn:schemas-microsoft-com:vml" xmlns:wp14="http://schemas.microsoft.com/office/word/2010/wordprocessingDrawing" xmlns:wp="http://schemas.openxmlformats.org/drawingml/2006/wordprocessingDrawing" xmlns:w10="urn:schemas-microsoft-com:office:word" xmlns:w="http://schemas.openxmlformats.org/wordprocessingml/2006/main" xmlns:w14="http://schemas.microsoft.com/office/word/2010/wordml" xmlns:w15="http://schemas.microsoft.com/office/word/2012/wordml" xmlns:w16cex="http://schemas.microsoft.com/office/word/2018/wordml/cex" xmlns:w16cid="http://schemas.microsoft.com/office/word/2016/wordml/cid" xmlns:w16="http://schemas.microsoft.com/office/word/2018/wordml" xmlns:w16sdtdh="http://schemas.microsoft.com/office/word/2020/wordml/sdtdatahash" xmlns:w16se="http://schemas.microsoft.com/office/word/2015/wordml/symex" xmlns:wpg="http://schemas.microsoft.com/office/word/2010/wordprocessingGroup" xmlns:wpi="http://schemas.microsoft.com/office/word/2010/wordprocessingInk" xmlns:wne="http://schemas.microsoft.com/office/word/2006/wordml" xmlns:wps="http://schemas.microsoft.com/office/word/2010/wordprocessingShape" mc:Ignorable="w14 w15 w16se w16cid w16 w16cex w16sdtdh wp14">
   <w:docParts>
     <w:docPart>
       <w:docPartPr>
@@ -2174,156 +3810,6 @@
               <w:lang w:bidi="it-IT"/>
             </w:rPr>
             <w:fldChar w:fldCharType="end"/>
-          </w:r>
-        </w:p>
-      </w:docPartBody>
-    </w:docPart>
-    <w:docPart>
-      <w:docPartPr>
-        <w:name w:val="67FFC9873F5642248E2EC09EB2DB1A96"/>
-        <w:category>
-          <w:name w:val="Generale"/>
-          <w:gallery w:val="placeholder"/>
-        </w:category>
-        <w:types>
-          <w:type w:val="bbPlcHdr"/>
-        </w:types>
-        <w:behaviors>
-          <w:behavior w:val="content"/>
-        </w:behaviors>
-        <w:guid w:val="{743A8864-FB61-4BEA-9C6F-3F5953C814BD}"/>
-      </w:docPartPr>
-      <w:docPartBody>
-        <w:p>
-          <w:pPr>
-            <w:pStyle w:val="67FFC9873F5642248E2EC09EB2DB1A96"/>
-          </w:pPr>
-          <w:r>
-            <w:rPr>
-              <w:noProof/>
-              <w:lang w:bidi="it-IT"/>
-            </w:rPr>
-            <w:t>Testo sottotitolo qui</w:t>
-          </w:r>
-        </w:p>
-      </w:docPartBody>
-    </w:docPart>
-    <w:docPart>
-      <w:docPartPr>
-        <w:name w:val="E3A2AB7EE7364B94BFCD0C1AF38192AB"/>
-        <w:category>
-          <w:name w:val="Generale"/>
-          <w:gallery w:val="placeholder"/>
-        </w:category>
-        <w:types>
-          <w:type w:val="bbPlcHdr"/>
-        </w:types>
-        <w:behaviors>
-          <w:behavior w:val="content"/>
-        </w:behaviors>
-        <w:guid w:val="{ECA7251C-D2BA-4EE9-A50F-4074C669B3EF}"/>
-      </w:docPartPr>
-      <w:docPartBody>
-        <w:p>
-          <w:pPr>
-            <w:pStyle w:val="E3A2AB7EE7364B94BFCD0C1AF38192AB"/>
-          </w:pPr>
-          <w:r>
-            <w:rPr>
-              <w:noProof/>
-              <w:lang w:bidi="it-IT"/>
-            </w:rPr>
-            <w:t>Per iniziare immediatamente, basta toccare un testo segnaposto, come questo, e digitare per sostituirlo con contenuti personalizzati.</w:t>
-          </w:r>
-        </w:p>
-      </w:docPartBody>
-    </w:docPart>
-    <w:docPart>
-      <w:docPartPr>
-        <w:name w:val="5559AE8F3A224B1A91BA5AA7F7B70898"/>
-        <w:category>
-          <w:name w:val="Generale"/>
-          <w:gallery w:val="placeholder"/>
-        </w:category>
-        <w:types>
-          <w:type w:val="bbPlcHdr"/>
-        </w:types>
-        <w:behaviors>
-          <w:behavior w:val="content"/>
-        </w:behaviors>
-        <w:guid w:val="{84D543ED-1F8E-416B-A204-F0DD07CA5625}"/>
-      </w:docPartPr>
-      <w:docPartBody>
-        <w:p>
-          <w:pPr>
-            <w:pStyle w:val="5559AE8F3A224B1A91BA5AA7F7B70898"/>
-          </w:pPr>
-          <w:r>
-            <w:rPr>
-              <w:noProof/>
-              <w:lang w:bidi="it-IT"/>
-            </w:rPr>
-            <w:t xml:space="preserve">Si vuole inserire un'immagine dai file oppure aggiungere una forma, una casella di testo o una tabella? È facile. Basta toccare l'opzione desiderata nella scheda Inserisci della barra multifunzione. </w:t>
-          </w:r>
-        </w:p>
-      </w:docPartBody>
-    </w:docPart>
-    <w:docPart>
-      <w:docPartPr>
-        <w:name w:val="6DCD6E204E7241569AFAAEF30849E195"/>
-        <w:category>
-          <w:name w:val="Generale"/>
-          <w:gallery w:val="placeholder"/>
-        </w:category>
-        <w:types>
-          <w:type w:val="bbPlcHdr"/>
-        </w:types>
-        <w:behaviors>
-          <w:behavior w:val="content"/>
-        </w:behaviors>
-        <w:guid w:val="{DF5EB7BB-49F8-4056-A15A-AB0E45E33B49}"/>
-      </w:docPartPr>
-      <w:docPartBody>
-        <w:p>
-          <w:pPr>
-            <w:pStyle w:val="6DCD6E204E7241569AFAAEF30849E195"/>
-          </w:pPr>
-          <w:r>
-            <w:rPr>
-              <w:noProof/>
-              <w:lang w:bidi="it-IT"/>
-            </w:rPr>
-            <w:t>Per iniziare immediatamente, basta toccare un testo segnaposto, come questo, e digitare per sostituirlo con contenuti personalizzati.</w:t>
-          </w:r>
-        </w:p>
-      </w:docPartBody>
-    </w:docPart>
-    <w:docPart>
-      <w:docPartPr>
-        <w:name w:val="569A964170BD413C9BDB600007D818EE"/>
-        <w:category>
-          <w:name w:val="Generale"/>
-          <w:gallery w:val="placeholder"/>
-        </w:category>
-        <w:types>
-          <w:type w:val="bbPlcHdr"/>
-        </w:types>
-        <w:behaviors>
-          <w:behavior w:val="content"/>
-        </w:behaviors>
-        <w:guid w:val="{2401543D-5EE1-46A2-8880-E933F1D02DFA}"/>
-      </w:docPartPr>
-      <w:docPartBody>
-        <w:p>
-          <w:pPr>
-            <w:pStyle w:val="569A964170BD413C9BDB600007D818EE"/>
-          </w:pPr>
-          <w:r>
-            <w:rPr>
-              <w:noProof/>
-              <w:lang w:bidi="it-IT"/>
-            </w:rPr>
-            <w:t xml:space="preserve">Si vuole inserire un'immagine dai file oppure aggiungere una forma, una casella di testo o una tabella? È facile. Basta toccare l'opzione desiderata nella scheda Inserisci della barra multifunzione. </w:t>
           </w:r>
         </w:p>
       </w:docPartBody>
@@ -2405,6 +3891,7 @@
   </w:compat>
   <w:rsids>
     <w:rsidRoot w:val="00BD4E1E"/>
+    <w:rsid w:val="000D4D89"/>
     <w:rsid w:val="00954684"/>
     <w:rsid w:val="00AB4BF8"/>
     <w:rsid w:val="00BD4E1E"/>
@@ -2890,12 +4377,6 @@
   <w:style w:type="paragraph" w:customStyle="1" w:styleId="5E95E8E60474490C8662D5A61A391870">
     <w:name w:val="5E95E8E60474490C8662D5A61A391870"/>
   </w:style>
-  <w:style w:type="paragraph" w:customStyle="1" w:styleId="8A020F9FD03B4A4482F486355FF275F7">
-    <w:name w:val="8A020F9FD03B4A4482F486355FF275F7"/>
-  </w:style>
-  <w:style w:type="paragraph" w:customStyle="1" w:styleId="A71A792212DF4DC18939EE15BD5E20FC">
-    <w:name w:val="A71A792212DF4DC18939EE15BD5E20FC"/>
-  </w:style>
   <w:style w:type="paragraph" w:customStyle="1" w:styleId="67FFC9873F5642248E2EC09EB2DB1A96">
     <w:name w:val="67FFC9873F5642248E2EC09EB2DB1A96"/>
   </w:style>

</xml_diff>

<commit_message>
added function to implement (binary) linear regression
</commit_message>
<xml_diff>
--- a/report_ML.docx
+++ b/report_ML.docx
@@ -828,6 +828,14 @@
     </w:p>
     <w:sdt>
       <w:sdtPr>
+        <w:rPr>
+          <w:rFonts w:asciiTheme="minorHAnsi" w:eastAsiaTheme="minorEastAsia" w:hAnsiTheme="minorHAnsi" w:cstheme="minorBidi"/>
+          <w:b/>
+          <w:color w:val="082A75" w:themeColor="text2"/>
+          <w:sz w:val="28"/>
+          <w:szCs w:val="22"/>
+          <w:lang w:eastAsia="en-US"/>
+        </w:rPr>
         <w:id w:val="1048266169"/>
         <w:docPartObj>
           <w:docPartGallery w:val="Table of Contents"/>
@@ -836,13 +844,7 @@
       </w:sdtPr>
       <w:sdtEndPr>
         <w:rPr>
-          <w:rFonts w:asciiTheme="minorHAnsi" w:eastAsiaTheme="minorEastAsia" w:hAnsiTheme="minorHAnsi" w:cstheme="minorBidi"/>
-          <w:b/>
           <w:bCs/>
-          <w:color w:val="082A75" w:themeColor="text2"/>
-          <w:sz w:val="28"/>
-          <w:szCs w:val="22"/>
-          <w:lang w:eastAsia="en-US"/>
         </w:rPr>
       </w:sdtEndPr>
       <w:sdtContent>
@@ -1977,400 +1979,304 @@
     <w:p>
       <w:pPr>
         <w:pStyle w:val="Titolo"/>
+        <w:rPr>
+          <w:lang w:val="en-GB"/>
+        </w:rPr>
       </w:pPr>
       <w:bookmarkStart w:id="0" w:name="_Toc102902566"/>
-      <w:proofErr w:type="spellStart"/>
-      <w:r>
+      <w:r>
+        <w:rPr>
+          <w:lang w:val="en-GB"/>
+        </w:rPr>
         <w:lastRenderedPageBreak/>
         <w:t>Premises</w:t>
       </w:r>
       <w:bookmarkEnd w:id="0"/>
+    </w:p>
+    <w:p>
+      <w:pPr>
+        <w:pStyle w:val="Titolo1"/>
+        <w:rPr>
+          <w:noProof/>
+          <w:lang w:val="en-GB"/>
+        </w:rPr>
+      </w:pPr>
+      <w:bookmarkStart w:id="1" w:name="_Toc102902567"/>
+      <w:r>
+        <w:rPr>
+          <w:lang w:val="en-GB"/>
+        </w:rPr>
+        <w:t>Task</w:t>
+      </w:r>
+      <w:bookmarkEnd w:id="1"/>
+    </w:p>
+    <w:p>
+      <w:pPr>
+        <w:pStyle w:val="Contenuto"/>
+        <w:rPr>
+          <w:lang w:val="en-GB"/>
+        </w:rPr>
+      </w:pPr>
+      <w:r>
+        <w:rPr>
+          <w:lang w:val="en-GB"/>
+        </w:rPr>
+        <w:t>The goal is to…</w:t>
+      </w:r>
+    </w:p>
+    <w:p>
+      <w:pPr>
+        <w:pStyle w:val="Contenuto"/>
+        <w:rPr>
+          <w:lang w:val="en-GB"/>
+        </w:rPr>
+      </w:pPr>
+    </w:p>
+    <w:p>
+      <w:pPr>
+        <w:pStyle w:val="Titolo1"/>
+        <w:rPr>
+          <w:lang w:val="en-GB"/>
+        </w:rPr>
+      </w:pPr>
+      <w:bookmarkStart w:id="2" w:name="_Toc102902568"/>
+      <w:r>
+        <w:rPr>
+          <w:lang w:val="en-GB"/>
+        </w:rPr>
+        <w:t>Dataset</w:t>
+      </w:r>
+      <w:bookmarkEnd w:id="2"/>
+    </w:p>
+    <w:p>
+      <w:pPr>
+        <w:pStyle w:val="Contenuto"/>
+        <w:rPr>
+          <w:lang w:val="en-GB"/>
+        </w:rPr>
+      </w:pPr>
+      <w:r>
+        <w:rPr>
+          <w:lang w:val="en-GB"/>
+        </w:rPr>
+        <w:t xml:space="preserve">The dataset consists of synthetic speaker embeddings that represent the acoustic characteristics of a spoken utterance. Each row corresponds to a different </w:t>
+      </w:r>
+      <w:proofErr w:type="gramStart"/>
+      <w:r>
+        <w:rPr>
+          <w:lang w:val="en-GB"/>
+        </w:rPr>
+        <w:t>speaker, and</w:t>
+      </w:r>
+      <w:proofErr w:type="gramEnd"/>
+      <w:r>
+        <w:rPr>
+          <w:lang w:val="en-GB"/>
+        </w:rPr>
+        <w:t xml:space="preserve"> contains 12 features followed by the gender label (1 for female, 0 for male). The features do not have any </w:t>
+      </w:r>
+      <w:proofErr w:type="gramStart"/>
+      <w:r>
+        <w:rPr>
+          <w:lang w:val="en-GB"/>
+        </w:rPr>
+        <w:t>particular interpretation</w:t>
+      </w:r>
+      <w:proofErr w:type="gramEnd"/>
+      <w:r>
+        <w:rPr>
+          <w:lang w:val="en-GB"/>
+        </w:rPr>
+        <w:t>. Speakers belong to four different age groups. The age information, however, is not available.</w:t>
+      </w:r>
+    </w:p>
+    <w:p>
+      <w:pPr>
+        <w:pStyle w:val="Contenuto"/>
+        <w:rPr>
+          <w:lang w:val="en-GB"/>
+        </w:rPr>
+      </w:pPr>
+    </w:p>
+    <w:p>
+      <w:pPr>
+        <w:pStyle w:val="Contenuto"/>
+        <w:rPr>
+          <w:lang w:val="en-GB"/>
+        </w:rPr>
+      </w:pPr>
+      <w:r>
+        <w:rPr>
+          <w:lang w:val="en-GB"/>
+        </w:rPr>
+        <w:t xml:space="preserve">The training set consists of </w:t>
+      </w:r>
+      <w:proofErr w:type="gramStart"/>
+      <w:r>
+        <w:rPr>
+          <w:lang w:val="en-GB"/>
+        </w:rPr>
+        <w:t>3000</w:t>
+      </w:r>
+      <w:proofErr w:type="gramEnd"/>
+      <w:r>
+        <w:rPr>
+          <w:lang w:val="en-GB"/>
+        </w:rPr>
+        <w:t xml:space="preserve"> samples per class, whereas the test set contains 2000 samples per class.</w:t>
+      </w:r>
+    </w:p>
+    <w:p>
+      <w:pPr>
+        <w:rPr>
+          <w:lang w:val="en-GB"/>
+        </w:rPr>
+      </w:pPr>
+    </w:p>
+    <w:p>
+      <w:pPr>
+        <w:spacing w:after="200"/>
+        <w:rPr>
+          <w:lang w:val="en-GB"/>
+        </w:rPr>
+      </w:pPr>
+      <w:r>
+        <w:rPr>
+          <w:lang w:val="en-GB"/>
+        </w:rPr>
+        <w:br w:type="page"/>
+      </w:r>
+    </w:p>
+    <w:p>
+      <w:pPr>
+        <w:pStyle w:val="Titolo"/>
+        <w:rPr>
+          <w:lang w:val="en-GB"/>
+        </w:rPr>
+      </w:pPr>
+      <w:bookmarkStart w:id="3" w:name="_Toc102902569"/>
+      <w:r>
+        <w:rPr>
+          <w:lang w:val="en-GB"/>
+        </w:rPr>
+        <w:lastRenderedPageBreak/>
+        <w:t>Dimensionality</w:t>
+      </w:r>
+      <w:r>
+        <w:rPr>
+          <w:lang w:val="en-GB"/>
+        </w:rPr>
+        <w:t xml:space="preserve"> Reduction Techniques</w:t>
+      </w:r>
+      <w:bookmarkEnd w:id="3"/>
+    </w:p>
+    <w:p>
+      <w:pPr>
+        <w:pStyle w:val="Titolo1"/>
+        <w:rPr>
+          <w:lang w:val="en-GB"/>
+        </w:rPr>
+      </w:pPr>
+      <w:bookmarkStart w:id="4" w:name="_Toc102902570"/>
+      <w:r>
+        <w:rPr>
+          <w:lang w:val="en-GB"/>
+        </w:rPr>
+        <w:t>PCA</w:t>
+      </w:r>
+      <w:bookmarkEnd w:id="4"/>
+    </w:p>
+    <w:p>
+      <w:pPr>
+        <w:pStyle w:val="Contenuto"/>
+        <w:rPr>
+          <w:lang w:val="en-GB"/>
+        </w:rPr>
+      </w:pPr>
+      <w:r>
+        <w:rPr>
+          <w:lang w:val="en-GB"/>
+        </w:rPr>
+        <w:t xml:space="preserve">Text </w:t>
+      </w:r>
+      <w:proofErr w:type="spellStart"/>
+      <w:r>
+        <w:rPr>
+          <w:lang w:val="en-GB"/>
+        </w:rPr>
+        <w:t>text</w:t>
+      </w:r>
       <w:proofErr w:type="spellEnd"/>
     </w:p>
     <w:p>
       <w:pPr>
+        <w:pStyle w:val="Contenuto"/>
+        <w:rPr>
+          <w:lang w:val="en-GB"/>
+        </w:rPr>
+      </w:pPr>
+      <w:r>
+        <w:rPr>
+          <w:lang w:val="en-GB"/>
+        </w:rPr>
+        <w:t>….</w:t>
+      </w:r>
+    </w:p>
+    <w:p>
+      <w:pPr>
+        <w:pStyle w:val="Contenuto"/>
+        <w:rPr>
+          <w:lang w:val="en-GB"/>
+        </w:rPr>
+      </w:pPr>
+      <w:r>
+        <w:rPr>
+          <w:lang w:val="en-GB"/>
+        </w:rPr>
+        <w:t>….</w:t>
+      </w:r>
+    </w:p>
+    <w:p>
+      <w:pPr>
         <w:pStyle w:val="Titolo1"/>
         <w:rPr>
-          <w:noProof/>
-        </w:rPr>
-      </w:pPr>
-      <w:bookmarkStart w:id="1" w:name="_Toc102902567"/>
-      <w:r>
-        <w:t>Task</w:t>
-      </w:r>
-      <w:bookmarkEnd w:id="1"/>
+          <w:lang w:val="en-GB"/>
+        </w:rPr>
+      </w:pPr>
+      <w:bookmarkStart w:id="5" w:name="_Toc102902571"/>
+      <w:r>
+        <w:rPr>
+          <w:lang w:val="en-GB"/>
+        </w:rPr>
+        <w:t>LDA</w:t>
+      </w:r>
+      <w:bookmarkEnd w:id="5"/>
     </w:p>
     <w:p>
       <w:pPr>
         <w:pStyle w:val="Contenuto"/>
-      </w:pPr>
-      <w:r>
-        <w:t xml:space="preserve">The goal </w:t>
+        <w:rPr>
+          <w:lang w:val="en-GB"/>
+        </w:rPr>
+      </w:pPr>
+      <w:r>
+        <w:rPr>
+          <w:lang w:val="en-GB"/>
+        </w:rPr>
+        <w:t xml:space="preserve">Text </w:t>
       </w:r>
       <w:proofErr w:type="spellStart"/>
       <w:r>
-        <w:t>is</w:t>
+        <w:rPr>
+          <w:lang w:val="en-GB"/>
+        </w:rPr>
+        <w:t>text</w:t>
       </w:r>
       <w:proofErr w:type="spellEnd"/>
       <w:r>
-        <w:t xml:space="preserve"> to…</w:t>
-      </w:r>
-    </w:p>
-    <w:p>
-      <w:pPr>
-        <w:pStyle w:val="Contenuto"/>
-      </w:pPr>
-    </w:p>
-    <w:p>
-      <w:pPr>
-        <w:pStyle w:val="Titolo1"/>
-      </w:pPr>
-      <w:bookmarkStart w:id="2" w:name="_Toc102902568"/>
-      <w:r>
-        <w:t>Dataset</w:t>
-      </w:r>
-      <w:bookmarkEnd w:id="2"/>
-    </w:p>
-    <w:p>
-      <w:pPr>
-        <w:pStyle w:val="Contenuto"/>
-      </w:pPr>
-      <w:r>
-        <w:t xml:space="preserve">The dataset </w:t>
-      </w:r>
-      <w:proofErr w:type="spellStart"/>
-      <w:r>
-        <w:t>consists</w:t>
-      </w:r>
-      <w:proofErr w:type="spellEnd"/>
-      <w:r>
-        <w:t xml:space="preserve"> of </w:t>
-      </w:r>
-      <w:proofErr w:type="spellStart"/>
-      <w:r>
-        <w:t>synthetic</w:t>
-      </w:r>
-      <w:proofErr w:type="spellEnd"/>
-      <w:r>
-        <w:t xml:space="preserve"> speaker </w:t>
-      </w:r>
-      <w:proofErr w:type="spellStart"/>
-      <w:r>
-        <w:t>embeddings</w:t>
-      </w:r>
-      <w:proofErr w:type="spellEnd"/>
-      <w:r>
-        <w:t xml:space="preserve"> </w:t>
-      </w:r>
-      <w:proofErr w:type="spellStart"/>
-      <w:r>
-        <w:t>that</w:t>
-      </w:r>
-      <w:proofErr w:type="spellEnd"/>
-      <w:r>
-        <w:t xml:space="preserve"> </w:t>
-      </w:r>
-      <w:proofErr w:type="spellStart"/>
-      <w:r>
-        <w:t>represent</w:t>
-      </w:r>
-      <w:proofErr w:type="spellEnd"/>
-      <w:r>
-        <w:t xml:space="preserve"> the acoustic </w:t>
-      </w:r>
-      <w:proofErr w:type="spellStart"/>
-      <w:r>
-        <w:t>characteristics</w:t>
-      </w:r>
-      <w:proofErr w:type="spellEnd"/>
-      <w:r>
-        <w:t xml:space="preserve"> of a </w:t>
-      </w:r>
-      <w:proofErr w:type="spellStart"/>
-      <w:r>
-        <w:t>spoken</w:t>
-      </w:r>
-      <w:proofErr w:type="spellEnd"/>
-      <w:r>
-        <w:t xml:space="preserve"> </w:t>
-      </w:r>
-      <w:proofErr w:type="spellStart"/>
-      <w:r>
-        <w:t>utterance</w:t>
-      </w:r>
-      <w:proofErr w:type="spellEnd"/>
-      <w:r>
-        <w:t xml:space="preserve">. </w:t>
-      </w:r>
-      <w:proofErr w:type="spellStart"/>
-      <w:r>
-        <w:t>Each</w:t>
-      </w:r>
-      <w:proofErr w:type="spellEnd"/>
-      <w:r>
-        <w:t xml:space="preserve"> row </w:t>
-      </w:r>
-      <w:proofErr w:type="spellStart"/>
-      <w:r>
-        <w:t>corresponds</w:t>
-      </w:r>
-      <w:proofErr w:type="spellEnd"/>
-      <w:r>
-        <w:t xml:space="preserve"> to a </w:t>
-      </w:r>
-      <w:proofErr w:type="spellStart"/>
-      <w:r>
-        <w:t>different</w:t>
-      </w:r>
-      <w:proofErr w:type="spellEnd"/>
-      <w:r>
-        <w:t xml:space="preserve"> speaker, and </w:t>
-      </w:r>
-      <w:proofErr w:type="spellStart"/>
-      <w:r>
-        <w:t>contains</w:t>
-      </w:r>
-      <w:proofErr w:type="spellEnd"/>
-      <w:r>
-        <w:t xml:space="preserve"> 12 features </w:t>
-      </w:r>
-      <w:proofErr w:type="spellStart"/>
-      <w:r>
-        <w:t>followed</w:t>
-      </w:r>
-      <w:proofErr w:type="spellEnd"/>
-      <w:r>
-        <w:t xml:space="preserve"> by the gender label (1 for </w:t>
-      </w:r>
-      <w:proofErr w:type="spellStart"/>
-      <w:r>
-        <w:t>female</w:t>
-      </w:r>
-      <w:proofErr w:type="spellEnd"/>
-      <w:r>
-        <w:t xml:space="preserve">, 0 for male). The features do </w:t>
-      </w:r>
-      <w:proofErr w:type="spellStart"/>
-      <w:r>
-        <w:t>not</w:t>
-      </w:r>
-      <w:proofErr w:type="spellEnd"/>
-      <w:r>
-        <w:t xml:space="preserve"> have </w:t>
-      </w:r>
-      <w:proofErr w:type="spellStart"/>
-      <w:r>
-        <w:t>any</w:t>
-      </w:r>
-      <w:proofErr w:type="spellEnd"/>
-      <w:r>
-        <w:t xml:space="preserve"> </w:t>
-      </w:r>
-      <w:proofErr w:type="spellStart"/>
-      <w:r>
-        <w:t>particular</w:t>
-      </w:r>
-      <w:proofErr w:type="spellEnd"/>
-      <w:r>
-        <w:t xml:space="preserve"> </w:t>
-      </w:r>
-      <w:proofErr w:type="spellStart"/>
-      <w:r>
-        <w:t>interpretation</w:t>
-      </w:r>
-      <w:proofErr w:type="spellEnd"/>
-      <w:r>
-        <w:t xml:space="preserve">. Speakers </w:t>
-      </w:r>
-      <w:proofErr w:type="spellStart"/>
-      <w:r>
-        <w:t>belong</w:t>
-      </w:r>
-      <w:proofErr w:type="spellEnd"/>
-      <w:r>
-        <w:t xml:space="preserve"> to </w:t>
-      </w:r>
-      <w:proofErr w:type="spellStart"/>
-      <w:r>
-        <w:t>four</w:t>
-      </w:r>
-      <w:proofErr w:type="spellEnd"/>
-      <w:r>
-        <w:t xml:space="preserve"> </w:t>
-      </w:r>
-      <w:proofErr w:type="spellStart"/>
-      <w:r>
-        <w:t>different</w:t>
-      </w:r>
-      <w:proofErr w:type="spellEnd"/>
-      <w:r>
-        <w:t xml:space="preserve"> age groups. The age information, </w:t>
-      </w:r>
-      <w:proofErr w:type="spellStart"/>
-      <w:r>
-        <w:t>however</w:t>
-      </w:r>
-      <w:proofErr w:type="spellEnd"/>
-      <w:r>
-        <w:t xml:space="preserve">, </w:t>
-      </w:r>
-      <w:proofErr w:type="spellStart"/>
-      <w:r>
-        <w:t>is</w:t>
-      </w:r>
-      <w:proofErr w:type="spellEnd"/>
-      <w:r>
-        <w:t xml:space="preserve"> </w:t>
-      </w:r>
-      <w:proofErr w:type="spellStart"/>
-      <w:r>
-        <w:t>not</w:t>
-      </w:r>
-      <w:proofErr w:type="spellEnd"/>
-      <w:r>
-        <w:t xml:space="preserve"> </w:t>
-      </w:r>
-      <w:proofErr w:type="spellStart"/>
-      <w:r>
-        <w:t>available</w:t>
-      </w:r>
-      <w:proofErr w:type="spellEnd"/>
-      <w:r>
-        <w:t>.</w:t>
-      </w:r>
-    </w:p>
-    <w:p>
-      <w:pPr>
-        <w:pStyle w:val="Contenuto"/>
-      </w:pPr>
-    </w:p>
-    <w:p>
-      <w:pPr>
-        <w:pStyle w:val="Contenuto"/>
-      </w:pPr>
-      <w:r>
-        <w:t xml:space="preserve">The training set </w:t>
-      </w:r>
-      <w:proofErr w:type="spellStart"/>
-      <w:r>
-        <w:t>consists</w:t>
-      </w:r>
-      <w:proofErr w:type="spellEnd"/>
-      <w:r>
-        <w:t xml:space="preserve"> of 3000 samples per class, </w:t>
-      </w:r>
-      <w:proofErr w:type="spellStart"/>
-      <w:r>
-        <w:t>whereas</w:t>
-      </w:r>
-      <w:proofErr w:type="spellEnd"/>
-      <w:r>
-        <w:t xml:space="preserve"> the test set </w:t>
-      </w:r>
-      <w:proofErr w:type="spellStart"/>
-      <w:r>
-        <w:t>contains</w:t>
-      </w:r>
-      <w:proofErr w:type="spellEnd"/>
-      <w:r>
-        <w:t xml:space="preserve"> 2000 samples per class.</w:t>
-      </w:r>
-    </w:p>
-    <w:p/>
-    <w:p>
-      <w:pPr>
-        <w:spacing w:after="200"/>
-      </w:pPr>
-      <w:r>
-        <w:br w:type="page"/>
-      </w:r>
-    </w:p>
-    <w:p>
-      <w:pPr>
-        <w:pStyle w:val="Titolo"/>
-      </w:pPr>
-      <w:bookmarkStart w:id="3" w:name="_Toc102902569"/>
-      <w:proofErr w:type="spellStart"/>
-      <w:r>
-        <w:lastRenderedPageBreak/>
-        <w:t>Dimenstionality</w:t>
-      </w:r>
-      <w:proofErr w:type="spellEnd"/>
-      <w:r>
-        <w:t xml:space="preserve"> </w:t>
-      </w:r>
-      <w:proofErr w:type="spellStart"/>
-      <w:r>
-        <w:t>Reduction</w:t>
-      </w:r>
-      <w:proofErr w:type="spellEnd"/>
-      <w:r>
-        <w:t xml:space="preserve"> Techniques</w:t>
-      </w:r>
-      <w:bookmarkEnd w:id="3"/>
-    </w:p>
-    <w:p>
-      <w:pPr>
-        <w:pStyle w:val="Titolo1"/>
-      </w:pPr>
-      <w:bookmarkStart w:id="4" w:name="_Toc102902570"/>
-      <w:r>
-        <w:t>PCA</w:t>
-      </w:r>
-      <w:bookmarkEnd w:id="4"/>
-    </w:p>
-    <w:p>
-      <w:pPr>
-        <w:pStyle w:val="Contenuto"/>
-      </w:pPr>
-      <w:r>
-        <w:t xml:space="preserve">Text </w:t>
-      </w:r>
-      <w:proofErr w:type="spellStart"/>
-      <w:r>
-        <w:t>text</w:t>
-      </w:r>
-      <w:proofErr w:type="spellEnd"/>
-    </w:p>
-    <w:p>
-      <w:pPr>
-        <w:pStyle w:val="Contenuto"/>
-      </w:pPr>
-      <w:r>
-        <w:t>….</w:t>
-      </w:r>
-    </w:p>
-    <w:p>
-      <w:pPr>
-        <w:pStyle w:val="Contenuto"/>
-      </w:pPr>
-      <w:r>
-        <w:t>….</w:t>
-      </w:r>
-    </w:p>
-    <w:p>
-      <w:pPr>
-        <w:pStyle w:val="Titolo1"/>
-      </w:pPr>
-      <w:bookmarkStart w:id="5" w:name="_Toc102902571"/>
-      <w:r>
-        <w:t>LDA</w:t>
-      </w:r>
-      <w:bookmarkEnd w:id="5"/>
-    </w:p>
-    <w:p>
-      <w:pPr>
-        <w:pStyle w:val="Contenuto"/>
-      </w:pPr>
-      <w:r>
-        <w:t xml:space="preserve">Text </w:t>
-      </w:r>
-      <w:proofErr w:type="spellStart"/>
-      <w:r>
-        <w:t>text</w:t>
-      </w:r>
-      <w:proofErr w:type="spellEnd"/>
-      <w:r>
+        <w:rPr>
+          <w:lang w:val="en-GB"/>
+        </w:rPr>
         <w:t xml:space="preserve"> …</w:t>
       </w:r>
     </w:p>
@@ -2384,6 +2290,7 @@
           <w:kern w:val="28"/>
           <w:sz w:val="72"/>
           <w:szCs w:val="52"/>
+          <w:lang w:val="en-GB"/>
         </w:rPr>
       </w:pPr>
     </w:p>
@@ -2397,6 +2304,7 @@
           <w:kern w:val="28"/>
           <w:sz w:val="72"/>
           <w:szCs w:val="52"/>
+          <w:lang w:val="en-GB"/>
         </w:rPr>
       </w:pPr>
       <w:r>
@@ -2407,6 +2315,7 @@
           <w:kern w:val="28"/>
           <w:sz w:val="72"/>
           <w:szCs w:val="52"/>
+          <w:lang w:val="en-GB"/>
         </w:rPr>
         <w:br w:type="page"/>
       </w:r>
@@ -2414,36 +2323,33 @@
     <w:p>
       <w:pPr>
         <w:pStyle w:val="Titolo"/>
+        <w:rPr>
+          <w:lang w:val="en-GB"/>
+        </w:rPr>
       </w:pPr>
       <w:bookmarkStart w:id="6" w:name="_Toc102902572"/>
-      <w:proofErr w:type="spellStart"/>
-      <w:r>
+      <w:r>
+        <w:rPr>
+          <w:lang w:val="en-GB"/>
+        </w:rPr>
         <w:lastRenderedPageBreak/>
         <w:t>Classification</w:t>
       </w:r>
       <w:bookmarkEnd w:id="6"/>
-      <w:proofErr w:type="spellEnd"/>
     </w:p>
     <w:p>
       <w:pPr>
         <w:pStyle w:val="Titolo1"/>
+        <w:rPr>
+          <w:lang w:val="en-GB"/>
+        </w:rPr>
       </w:pPr>
       <w:bookmarkStart w:id="7" w:name="_Toc102902573"/>
-      <w:proofErr w:type="spellStart"/>
-      <w:r>
-        <w:t>What</w:t>
-      </w:r>
-      <w:proofErr w:type="spellEnd"/>
-      <w:r>
-        <w:t xml:space="preserve"> </w:t>
-      </w:r>
-      <w:proofErr w:type="spellStart"/>
-      <w:r>
-        <w:t>we</w:t>
-      </w:r>
-      <w:proofErr w:type="spellEnd"/>
-      <w:r>
-        <w:t xml:space="preserve"> use…</w:t>
+      <w:r>
+        <w:rPr>
+          <w:lang w:val="en-GB"/>
+        </w:rPr>
+        <w:t>What we use…</w:t>
       </w:r>
       <w:bookmarkEnd w:id="7"/>
     </w:p>
@@ -2467,7 +2373,7 @@
       <w:bookmarkStart w:id="8" w:name="_Toc102902574"/>
       <w:proofErr w:type="spellStart"/>
       <w:r>
-        <w:t>Expectations</w:t>
+        <w:t>Expectation</w:t>
       </w:r>
       <w:bookmarkEnd w:id="8"/>
       <w:proofErr w:type="spellEnd"/>
@@ -2475,154 +2381,139 @@
     <w:p>
       <w:pPr>
         <w:pStyle w:val="Contenuto"/>
-      </w:pPr>
+        <w:rPr>
+          <w:lang w:val="en-GB"/>
+        </w:rPr>
+      </w:pPr>
+      <w:r>
+        <w:rPr>
+          <w:lang w:val="en-GB"/>
+        </w:rPr>
+        <w:t xml:space="preserve">Since this is the …, this should be the best for our </w:t>
+      </w:r>
+      <w:proofErr w:type="gramStart"/>
+      <w:r>
+        <w:rPr>
+          <w:lang w:val="en-GB"/>
+        </w:rPr>
+        <w:t>goal..</w:t>
+      </w:r>
+      <w:proofErr w:type="gramEnd"/>
+    </w:p>
+    <w:p>
+      <w:pPr>
+        <w:pStyle w:val="Titolo1"/>
+        <w:rPr>
+          <w:lang w:val="en-GB"/>
+        </w:rPr>
+      </w:pPr>
+      <w:bookmarkStart w:id="9" w:name="_Toc102902575"/>
+      <w:r>
+        <w:rPr>
+          <w:lang w:val="en-GB"/>
+        </w:rPr>
+        <w:t>Results</w:t>
+      </w:r>
+      <w:bookmarkEnd w:id="9"/>
+    </w:p>
+    <w:p>
+      <w:pPr>
+        <w:pStyle w:val="Contenuto"/>
+        <w:rPr>
+          <w:lang w:val="en-GB"/>
+        </w:rPr>
+      </w:pPr>
+      <w:r>
+        <w:rPr>
+          <w:lang w:val="en-GB"/>
+        </w:rPr>
+        <w:t>Table</w:t>
+      </w:r>
+      <w:r>
+        <w:rPr>
+          <w:lang w:val="en-GB"/>
+        </w:rPr>
+        <w:t>s</w:t>
+      </w:r>
+      <w:r>
+        <w:rPr>
+          <w:lang w:val="en-GB"/>
+        </w:rPr>
+        <w:t xml:space="preserve"> with results</w:t>
+      </w:r>
+      <w:r>
+        <w:rPr>
+          <w:lang w:val="en-GB"/>
+        </w:rPr>
+        <w:t xml:space="preserve"> and combinations with </w:t>
+      </w:r>
       <w:proofErr w:type="spellStart"/>
       <w:r>
-        <w:t>Since</w:t>
+        <w:rPr>
+          <w:lang w:val="en-GB"/>
+        </w:rPr>
+        <w:t>pca</w:t>
       </w:r>
       <w:proofErr w:type="spellEnd"/>
       <w:r>
-        <w:t xml:space="preserve"> </w:t>
+        <w:rPr>
+          <w:lang w:val="en-GB"/>
+        </w:rPr>
+        <w:t xml:space="preserve"> and </w:t>
       </w:r>
       <w:proofErr w:type="spellStart"/>
       <w:r>
-        <w:t>this</w:t>
+        <w:rPr>
+          <w:lang w:val="en-GB"/>
+        </w:rPr>
+        <w:t>lda</w:t>
       </w:r>
       <w:proofErr w:type="spellEnd"/>
-      <w:r>
-        <w:t xml:space="preserve"> </w:t>
+    </w:p>
+    <w:p>
+      <w:pPr>
+        <w:pStyle w:val="Titolo1"/>
+        <w:rPr>
+          <w:lang w:val="en-GB"/>
+        </w:rPr>
+      </w:pPr>
+      <w:bookmarkStart w:id="10" w:name="_Toc102902576"/>
+      <w:r>
+        <w:rPr>
+          <w:lang w:val="en-GB"/>
+        </w:rPr>
+        <w:t>Summary and Considerations</w:t>
+      </w:r>
+      <w:bookmarkEnd w:id="10"/>
+    </w:p>
+    <w:p>
+      <w:pPr>
+        <w:pStyle w:val="Contenuto"/>
+        <w:rPr>
+          <w:lang w:val="en-GB"/>
+        </w:rPr>
+      </w:pPr>
+      <w:r>
+        <w:rPr>
+          <w:lang w:val="en-GB"/>
+        </w:rPr>
+        <w:t xml:space="preserve">Text </w:t>
       </w:r>
       <w:proofErr w:type="spellStart"/>
       <w:r>
-        <w:t>is</w:t>
+        <w:rPr>
+          <w:lang w:val="en-GB"/>
+        </w:rPr>
+        <w:t>Text</w:t>
       </w:r>
       <w:proofErr w:type="spellEnd"/>
-      <w:r>
-        <w:t xml:space="preserve"> the …, </w:t>
-      </w:r>
-      <w:proofErr w:type="spellStart"/>
-      <w:r>
-        <w:t>this</w:t>
-      </w:r>
-      <w:proofErr w:type="spellEnd"/>
-      <w:r>
-        <w:t xml:space="preserve"> </w:t>
-      </w:r>
-      <w:proofErr w:type="spellStart"/>
-      <w:r>
-        <w:t>should</w:t>
-      </w:r>
-      <w:proofErr w:type="spellEnd"/>
-      <w:r>
-        <w:t xml:space="preserve"> be the best for </w:t>
-      </w:r>
-      <w:proofErr w:type="spellStart"/>
-      <w:r>
-        <w:t>our</w:t>
-      </w:r>
-      <w:proofErr w:type="spellEnd"/>
-      <w:r>
-        <w:t xml:space="preserve"> </w:t>
-      </w:r>
-      <w:proofErr w:type="gramStart"/>
-      <w:r>
-        <w:t>goal..</w:t>
-      </w:r>
-      <w:proofErr w:type="gramEnd"/>
-    </w:p>
-    <w:p>
-      <w:pPr>
-        <w:pStyle w:val="Titolo1"/>
-      </w:pPr>
-      <w:bookmarkStart w:id="9" w:name="_Toc102902575"/>
-      <w:proofErr w:type="spellStart"/>
-      <w:r>
-        <w:t>Results</w:t>
-      </w:r>
-      <w:bookmarkEnd w:id="9"/>
-      <w:proofErr w:type="spellEnd"/>
     </w:p>
     <w:p>
       <w:pPr>
         <w:pStyle w:val="Contenuto"/>
-      </w:pPr>
-      <w:proofErr w:type="spellStart"/>
-      <w:r>
-        <w:t>Table</w:t>
-      </w:r>
-      <w:r>
-        <w:t>s</w:t>
-      </w:r>
-      <w:proofErr w:type="spellEnd"/>
-      <w:r>
-        <w:t xml:space="preserve"> with </w:t>
-      </w:r>
-      <w:proofErr w:type="spellStart"/>
-      <w:r>
-        <w:t>results</w:t>
-      </w:r>
-      <w:proofErr w:type="spellEnd"/>
-      <w:r>
-        <w:t xml:space="preserve"> and </w:t>
-      </w:r>
-      <w:proofErr w:type="spellStart"/>
-      <w:r>
-        <w:t>combinations</w:t>
-      </w:r>
-      <w:proofErr w:type="spellEnd"/>
-      <w:r>
-        <w:t xml:space="preserve"> with </w:t>
-      </w:r>
-      <w:proofErr w:type="spellStart"/>
-      <w:r>
-        <w:t>pca</w:t>
-      </w:r>
-      <w:proofErr w:type="spellEnd"/>
-      <w:r>
-        <w:t xml:space="preserve"> and </w:t>
-      </w:r>
-      <w:proofErr w:type="spellStart"/>
-      <w:r>
-        <w:t>lda</w:t>
-      </w:r>
-      <w:proofErr w:type="spellEnd"/>
-    </w:p>
-    <w:p>
-      <w:pPr>
-        <w:pStyle w:val="Titolo1"/>
-      </w:pPr>
-      <w:bookmarkStart w:id="10" w:name="_Toc102902576"/>
-      <w:proofErr w:type="spellStart"/>
-      <w:r>
-        <w:t>Summary</w:t>
-      </w:r>
-      <w:proofErr w:type="spellEnd"/>
-      <w:r>
-        <w:t xml:space="preserve"> and </w:t>
-      </w:r>
-      <w:proofErr w:type="spellStart"/>
-      <w:r>
-        <w:t>Considerations</w:t>
-      </w:r>
-      <w:bookmarkEnd w:id="10"/>
-      <w:proofErr w:type="spellEnd"/>
-    </w:p>
-    <w:p>
-      <w:pPr>
-        <w:pStyle w:val="Contenuto"/>
-      </w:pPr>
-      <w:r>
-        <w:t xml:space="preserve">Text </w:t>
-      </w:r>
-      <w:proofErr w:type="spellStart"/>
-      <w:r>
-        <w:t>Text</w:t>
-      </w:r>
-      <w:proofErr w:type="spellEnd"/>
-    </w:p>
-    <w:p>
-      <w:pPr>
-        <w:pStyle w:val="Contenuto"/>
+        <w:rPr>
+          <w:lang w:val="en-GB"/>
+        </w:rPr>
       </w:pPr>
     </w:p>
     <w:p>
@@ -2630,95 +2521,115 @@
         <w:spacing w:after="200"/>
         <w:rPr>
           <w:b w:val="0"/>
-        </w:rPr>
-      </w:pPr>
-      <w:r>
+          <w:lang w:val="en-GB"/>
+        </w:rPr>
+      </w:pPr>
+      <w:r>
+        <w:rPr>
+          <w:lang w:val="en-GB"/>
+        </w:rPr>
         <w:br w:type="page"/>
       </w:r>
     </w:p>
     <w:p>
       <w:pPr>
         <w:pStyle w:val="Titolo"/>
+        <w:rPr>
+          <w:lang w:val="en-GB"/>
+        </w:rPr>
       </w:pPr>
       <w:bookmarkStart w:id="11" w:name="_Toc102902577"/>
-      <w:proofErr w:type="spellStart"/>
-      <w:r>
+      <w:r>
+        <w:rPr>
+          <w:lang w:val="en-GB"/>
+        </w:rPr>
         <w:lastRenderedPageBreak/>
         <w:t>Validation</w:t>
       </w:r>
       <w:bookmarkEnd w:id="11"/>
+    </w:p>
+    <w:p>
+      <w:pPr>
+        <w:pStyle w:val="Titolo1"/>
+        <w:rPr>
+          <w:lang w:val="en-GB"/>
+        </w:rPr>
+      </w:pPr>
+      <w:bookmarkStart w:id="12" w:name="_Toc102902578"/>
+      <w:r>
+        <w:rPr>
+          <w:lang w:val="en-GB"/>
+        </w:rPr>
+        <w:t>K-Fold</w:t>
+      </w:r>
+      <w:bookmarkEnd w:id="12"/>
+    </w:p>
+    <w:p>
+      <w:pPr>
+        <w:pStyle w:val="Contenuto"/>
+        <w:rPr>
+          <w:lang w:val="en-GB"/>
+        </w:rPr>
+      </w:pPr>
+      <w:r>
+        <w:rPr>
+          <w:lang w:val="en-GB"/>
+        </w:rPr>
+        <w:t xml:space="preserve">Text </w:t>
+      </w:r>
+      <w:proofErr w:type="spellStart"/>
+      <w:r>
+        <w:rPr>
+          <w:lang w:val="en-GB"/>
+        </w:rPr>
+        <w:t>Text</w:t>
+      </w:r>
       <w:proofErr w:type="spellEnd"/>
+      <w:r>
+        <w:rPr>
+          <w:lang w:val="en-GB"/>
+        </w:rPr>
+        <w:t xml:space="preserve"> </w:t>
+      </w:r>
     </w:p>
     <w:p>
       <w:pPr>
         <w:pStyle w:val="Titolo1"/>
-      </w:pPr>
-      <w:bookmarkStart w:id="12" w:name="_Toc102902578"/>
-      <w:r>
-        <w:t>K-</w:t>
+        <w:rPr>
+          <w:lang w:val="en-GB"/>
+        </w:rPr>
+      </w:pPr>
+      <w:bookmarkStart w:id="13" w:name="_Toc102902579"/>
+      <w:r>
+        <w:rPr>
+          <w:lang w:val="en-GB"/>
+        </w:rPr>
+        <w:t>Leave-One-Out</w:t>
+      </w:r>
+      <w:bookmarkEnd w:id="13"/>
+    </w:p>
+    <w:p>
+      <w:pPr>
+        <w:pStyle w:val="Contenuto"/>
+      </w:pPr>
+      <w:r>
+        <w:t xml:space="preserve">Text </w:t>
       </w:r>
       <w:proofErr w:type="spellStart"/>
       <w:r>
-        <w:t>Fold</w:t>
-      </w:r>
-      <w:bookmarkEnd w:id="12"/>
+        <w:t>Text</w:t>
+      </w:r>
       <w:proofErr w:type="spellEnd"/>
     </w:p>
     <w:p>
       <w:pPr>
-        <w:pStyle w:val="Contenuto"/>
-      </w:pPr>
-      <w:r>
-        <w:t xml:space="preserve">Text </w:t>
-      </w:r>
-      <w:proofErr w:type="spellStart"/>
-      <w:r>
-        <w:t>Text</w:t>
-      </w:r>
-      <w:proofErr w:type="spellEnd"/>
-      <w:r>
-        <w:t xml:space="preserve"> </w:t>
-      </w:r>
-    </w:p>
-    <w:p>
-      <w:pPr>
         <w:pStyle w:val="Titolo1"/>
       </w:pPr>
-      <w:bookmarkStart w:id="13" w:name="_Toc102902579"/>
-      <w:proofErr w:type="spellStart"/>
-      <w:r>
-        <w:t>Leave</w:t>
-      </w:r>
-      <w:proofErr w:type="spellEnd"/>
-      <w:r>
-        <w:t>-One-Out</w:t>
-      </w:r>
-      <w:bookmarkEnd w:id="13"/>
-    </w:p>
-    <w:p>
-      <w:pPr>
-        <w:pStyle w:val="Contenuto"/>
-      </w:pPr>
-      <w:r>
-        <w:t xml:space="preserve">Text </w:t>
-      </w:r>
-      <w:proofErr w:type="spellStart"/>
-      <w:r>
-        <w:t>Text</w:t>
-      </w:r>
-      <w:proofErr w:type="spellEnd"/>
-    </w:p>
-    <w:p>
-      <w:pPr>
-        <w:pStyle w:val="Titolo1"/>
-      </w:pPr>
       <w:bookmarkStart w:id="14" w:name="_Toc102902580"/>
-      <w:proofErr w:type="spellStart"/>
       <w:r>
         <w:t>Holdout</w:t>
       </w:r>
       <w:bookmarkEnd w:id="14"/>
-      <w:proofErr w:type="spellEnd"/>
     </w:p>
     <w:p>
       <w:pPr>
@@ -3894,7 +3805,9 @@
     <w:rsid w:val="000D4D89"/>
     <w:rsid w:val="00954684"/>
     <w:rsid w:val="00AB4BF8"/>
+    <w:rsid w:val="00AE7397"/>
     <w:rsid w:val="00BD4E1E"/>
+    <w:rsid w:val="00FE74A1"/>
   </w:rsids>
   <m:mathPr>
     <m:mathFont m:val="Cambria Math"/>
@@ -4377,21 +4290,6 @@
   <w:style w:type="paragraph" w:customStyle="1" w:styleId="5E95E8E60474490C8662D5A61A391870">
     <w:name w:val="5E95E8E60474490C8662D5A61A391870"/>
   </w:style>
-  <w:style w:type="paragraph" w:customStyle="1" w:styleId="67FFC9873F5642248E2EC09EB2DB1A96">
-    <w:name w:val="67FFC9873F5642248E2EC09EB2DB1A96"/>
-  </w:style>
-  <w:style w:type="paragraph" w:customStyle="1" w:styleId="E3A2AB7EE7364B94BFCD0C1AF38192AB">
-    <w:name w:val="E3A2AB7EE7364B94BFCD0C1AF38192AB"/>
-  </w:style>
-  <w:style w:type="paragraph" w:customStyle="1" w:styleId="5559AE8F3A224B1A91BA5AA7F7B70898">
-    <w:name w:val="5559AE8F3A224B1A91BA5AA7F7B70898"/>
-  </w:style>
-  <w:style w:type="paragraph" w:customStyle="1" w:styleId="6DCD6E204E7241569AFAAEF30849E195">
-    <w:name w:val="6DCD6E204E7241569AFAAEF30849E195"/>
-  </w:style>
-  <w:style w:type="paragraph" w:customStyle="1" w:styleId="569A964170BD413C9BDB600007D818EE">
-    <w:name w:val="569A964170BD413C9BDB600007D818EE"/>
-  </w:style>
 </w:styles>
 </file>
 

</xml_diff>

<commit_message>
add PrettyTable, fill doc tables
</commit_message>
<xml_diff>
--- a/report_ML.docx
+++ b/report_ML.docx
@@ -2333,6 +2333,32 @@
           <w:lang w:val="en-GB"/>
         </w:rPr>
       </w:pPr>
+      <w:r>
+        <w:rPr>
+          <w:lang w:val="en-GB"/>
+        </w:rPr>
+        <w:t>When we generate a plot scatter with this value, we can check that there are four different areas, one for each group age</w:t>
+      </w:r>
+      <w:r>
+        <w:rPr>
+          <w:lang w:val="en-GB"/>
+        </w:rPr>
+        <w:t>:</w:t>
+      </w:r>
+    </w:p>
+    <w:p>
+      <w:pPr>
+        <w:pStyle w:val="Contenuto"/>
+        <w:rPr>
+          <w:lang w:val="en-GB"/>
+        </w:rPr>
+      </w:pPr>
+      <w:r>
+        <w:rPr>
+          <w:lang w:val="en-GB"/>
+        </w:rPr>
+        <w:t>[METTERE FOTO]</w:t>
+      </w:r>
     </w:p>
     <w:p>
       <w:pPr>
@@ -3374,18 +3400,19 @@
         <w:tblLook w:val="04A0" w:firstRow="1" w:lastRow="0" w:firstColumn="1" w:lastColumn="0" w:noHBand="0" w:noVBand="1"/>
       </w:tblPr>
       <w:tblGrid>
-        <w:gridCol w:w="1966"/>
-        <w:gridCol w:w="1249"/>
+        <w:gridCol w:w="1546"/>
+        <w:gridCol w:w="1137"/>
         <w:gridCol w:w="1281"/>
-        <w:gridCol w:w="1461"/>
-        <w:gridCol w:w="1333"/>
-        <w:gridCol w:w="1312"/>
-        <w:gridCol w:w="1422"/>
+        <w:gridCol w:w="1325"/>
+        <w:gridCol w:w="1055"/>
+        <w:gridCol w:w="1155"/>
+        <w:gridCol w:w="1226"/>
+        <w:gridCol w:w="1299"/>
       </w:tblGrid>
       <w:tr>
         <w:tc>
           <w:tcPr>
-            <w:tcW w:w="1966" w:type="dxa"/>
+            <w:tcW w:w="1575" w:type="dxa"/>
           </w:tcPr>
           <w:p>
             <w:pPr>
@@ -3405,7 +3432,7 @@
         </w:tc>
         <w:tc>
           <w:tcPr>
-            <w:tcW w:w="1249" w:type="dxa"/>
+            <w:tcW w:w="1145" w:type="dxa"/>
           </w:tcPr>
           <w:p>
             <w:pPr>
@@ -3445,7 +3472,7 @@
         </w:tc>
         <w:tc>
           <w:tcPr>
-            <w:tcW w:w="1461" w:type="dxa"/>
+            <w:tcW w:w="1335" w:type="dxa"/>
           </w:tcPr>
           <w:p>
             <w:pPr>
@@ -3465,7 +3492,7 @@
         </w:tc>
         <w:tc>
           <w:tcPr>
-            <w:tcW w:w="1333" w:type="dxa"/>
+            <w:tcW w:w="989" w:type="dxa"/>
           </w:tcPr>
           <w:p>
             <w:pPr>
@@ -3479,13 +3506,33 @@
               <w:rPr>
                 <w:lang w:val="en-GB"/>
               </w:rPr>
+              <w:t>0.1</w:t>
+            </w:r>
+          </w:p>
+        </w:tc>
+        <w:tc>
+          <w:tcPr>
+            <w:tcW w:w="1159" w:type="dxa"/>
+          </w:tcPr>
+          <w:p>
+            <w:pPr>
+              <w:pStyle w:val="Contenuto"/>
+              <w:jc w:val="center"/>
+              <w:rPr>
+                <w:lang w:val="en-GB"/>
+              </w:rPr>
+            </w:pPr>
+            <w:r>
+              <w:rPr>
+                <w:lang w:val="en-GB"/>
+              </w:rPr>
               <w:t>1</w:t>
             </w:r>
           </w:p>
         </w:tc>
         <w:tc>
           <w:tcPr>
-            <w:tcW w:w="1312" w:type="dxa"/>
+            <w:tcW w:w="1232" w:type="dxa"/>
           </w:tcPr>
           <w:p>
             <w:pPr>
@@ -3505,7 +3552,7 @@
         </w:tc>
         <w:tc>
           <w:tcPr>
-            <w:tcW w:w="1422" w:type="dxa"/>
+            <w:tcW w:w="1308" w:type="dxa"/>
           </w:tcPr>
           <w:p>
             <w:pPr>
@@ -3535,7 +3582,7 @@
       <w:tr>
         <w:tc>
           <w:tcPr>
-            <w:tcW w:w="1966" w:type="dxa"/>
+            <w:tcW w:w="1575" w:type="dxa"/>
           </w:tcPr>
           <w:p>
             <w:pPr>
@@ -3555,7 +3602,7 @@
         </w:tc>
         <w:tc>
           <w:tcPr>
-            <w:tcW w:w="1249" w:type="dxa"/>
+            <w:tcW w:w="1145" w:type="dxa"/>
           </w:tcPr>
           <w:p>
             <w:pPr>
@@ -3595,7 +3642,7 @@
         </w:tc>
         <w:tc>
           <w:tcPr>
-            <w:tcW w:w="1461" w:type="dxa"/>
+            <w:tcW w:w="1335" w:type="dxa"/>
           </w:tcPr>
           <w:p>
             <w:pPr>
@@ -3615,7 +3662,7 @@
         </w:tc>
         <w:tc>
           <w:tcPr>
-            <w:tcW w:w="1333" w:type="dxa"/>
+            <w:tcW w:w="989" w:type="dxa"/>
           </w:tcPr>
           <w:p>
             <w:pPr>
@@ -3629,13 +3676,33 @@
               <w:rPr>
                 <w:lang w:val="en-GB"/>
               </w:rPr>
+              <w:t>2.8%</w:t>
+            </w:r>
+          </w:p>
+        </w:tc>
+        <w:tc>
+          <w:tcPr>
+            <w:tcW w:w="1159" w:type="dxa"/>
+          </w:tcPr>
+          <w:p>
+            <w:pPr>
+              <w:pStyle w:val="Contenuto"/>
+              <w:jc w:val="center"/>
+              <w:rPr>
+                <w:lang w:val="en-GB"/>
+              </w:rPr>
+            </w:pPr>
+            <w:r>
+              <w:rPr>
+                <w:lang w:val="en-GB"/>
+              </w:rPr>
               <w:t>3.7%</w:t>
             </w:r>
           </w:p>
         </w:tc>
         <w:tc>
           <w:tcPr>
-            <w:tcW w:w="1312" w:type="dxa"/>
+            <w:tcW w:w="1232" w:type="dxa"/>
           </w:tcPr>
           <w:p>
             <w:pPr>
@@ -3655,7 +3722,7 @@
         </w:tc>
         <w:tc>
           <w:tcPr>
-            <w:tcW w:w="1422" w:type="dxa"/>
+            <w:tcW w:w="1308" w:type="dxa"/>
           </w:tcPr>
           <w:p>
             <w:pPr>
@@ -3677,7 +3744,7 @@
       <w:tr>
         <w:tc>
           <w:tcPr>
-            <w:tcW w:w="1966" w:type="dxa"/>
+            <w:tcW w:w="1575" w:type="dxa"/>
           </w:tcPr>
           <w:p>
             <w:pPr>
@@ -3697,7 +3764,7 @@
         </w:tc>
         <w:tc>
           <w:tcPr>
-            <w:tcW w:w="1249" w:type="dxa"/>
+            <w:tcW w:w="1145" w:type="dxa"/>
           </w:tcPr>
           <w:p>
             <w:pPr>
@@ -3707,6 +3774,12 @@
                 <w:lang w:val="en-GB"/>
               </w:rPr>
             </w:pPr>
+            <w:r>
+              <w:rPr>
+                <w:lang w:val="en-GB"/>
+              </w:rPr>
+              <w:t>2.7%</w:t>
+            </w:r>
           </w:p>
         </w:tc>
         <w:tc>
@@ -3721,11 +3794,17 @@
                 <w:lang w:val="en-GB"/>
               </w:rPr>
             </w:pPr>
-          </w:p>
-        </w:tc>
-        <w:tc>
-          <w:tcPr>
-            <w:tcW w:w="1461" w:type="dxa"/>
+            <w:r>
+              <w:rPr>
+                <w:lang w:val="en-GB"/>
+              </w:rPr>
+              <w:t>2.7%</w:t>
+            </w:r>
+          </w:p>
+        </w:tc>
+        <w:tc>
+          <w:tcPr>
+            <w:tcW w:w="1335" w:type="dxa"/>
           </w:tcPr>
           <w:p>
             <w:pPr>
@@ -3735,11 +3814,23 @@
                 <w:lang w:val="en-GB"/>
               </w:rPr>
             </w:pPr>
-          </w:p>
-        </w:tc>
-        <w:tc>
-          <w:tcPr>
-            <w:tcW w:w="1333" w:type="dxa"/>
+            <w:r>
+              <w:rPr>
+                <w:lang w:val="en-GB"/>
+              </w:rPr>
+              <w:t>﻿2.725</w:t>
+            </w:r>
+            <w:r>
+              <w:rPr>
+                <w:lang w:val="en-GB"/>
+              </w:rPr>
+              <w:t>%</w:t>
+            </w:r>
+          </w:p>
+        </w:tc>
+        <w:tc>
+          <w:tcPr>
+            <w:tcW w:w="989" w:type="dxa"/>
           </w:tcPr>
           <w:p>
             <w:pPr>
@@ -3749,11 +3840,17 @@
                 <w:lang w:val="en-GB"/>
               </w:rPr>
             </w:pPr>
-          </w:p>
-        </w:tc>
-        <w:tc>
-          <w:tcPr>
-            <w:tcW w:w="1312" w:type="dxa"/>
+            <w:r>
+              <w:rPr>
+                <w:lang w:val="en-GB"/>
+              </w:rPr>
+              <w:t>2.825%</w:t>
+            </w:r>
+          </w:p>
+        </w:tc>
+        <w:tc>
+          <w:tcPr>
+            <w:tcW w:w="1159" w:type="dxa"/>
           </w:tcPr>
           <w:p>
             <w:pPr>
@@ -3763,11 +3860,31 @@
                 <w:lang w:val="en-GB"/>
               </w:rPr>
             </w:pPr>
-          </w:p>
-        </w:tc>
-        <w:tc>
-          <w:tcPr>
-            <w:tcW w:w="1422" w:type="dxa"/>
+            <w:r>
+              <w:rPr>
+                <w:lang w:val="en-GB"/>
+              </w:rPr>
+              <w:t>3.775%</w:t>
+            </w:r>
+          </w:p>
+        </w:tc>
+        <w:tc>
+          <w:tcPr>
+            <w:tcW w:w="1232" w:type="dxa"/>
+          </w:tcPr>
+          <w:p>
+            <w:pPr>
+              <w:pStyle w:val="Contenuto"/>
+              <w:jc w:val="center"/>
+              <w:rPr>
+                <w:lang w:val="en-GB"/>
+              </w:rPr>
+            </w:pPr>
+          </w:p>
+        </w:tc>
+        <w:tc>
+          <w:tcPr>
+            <w:tcW w:w="1308" w:type="dxa"/>
           </w:tcPr>
           <w:p>
             <w:pPr>
@@ -3783,7 +3900,7 @@
       <w:tr>
         <w:tc>
           <w:tcPr>
-            <w:tcW w:w="1966" w:type="dxa"/>
+            <w:tcW w:w="1575" w:type="dxa"/>
           </w:tcPr>
           <w:p>
             <w:pPr>
@@ -3803,7 +3920,7 @@
         </w:tc>
         <w:tc>
           <w:tcPr>
-            <w:tcW w:w="1249" w:type="dxa"/>
+            <w:tcW w:w="1145" w:type="dxa"/>
           </w:tcPr>
           <w:p>
             <w:pPr>
@@ -3831,7 +3948,7 @@
         </w:tc>
         <w:tc>
           <w:tcPr>
-            <w:tcW w:w="1461" w:type="dxa"/>
+            <w:tcW w:w="1335" w:type="dxa"/>
           </w:tcPr>
           <w:p>
             <w:pPr>
@@ -3845,7 +3962,7 @@
         </w:tc>
         <w:tc>
           <w:tcPr>
-            <w:tcW w:w="1333" w:type="dxa"/>
+            <w:tcW w:w="989" w:type="dxa"/>
           </w:tcPr>
           <w:p>
             <w:pPr>
@@ -3859,7 +3976,7 @@
         </w:tc>
         <w:tc>
           <w:tcPr>
-            <w:tcW w:w="1312" w:type="dxa"/>
+            <w:tcW w:w="1159" w:type="dxa"/>
           </w:tcPr>
           <w:p>
             <w:pPr>
@@ -3873,7 +3990,21 @@
         </w:tc>
         <w:tc>
           <w:tcPr>
-            <w:tcW w:w="1422" w:type="dxa"/>
+            <w:tcW w:w="1232" w:type="dxa"/>
+          </w:tcPr>
+          <w:p>
+            <w:pPr>
+              <w:pStyle w:val="Contenuto"/>
+              <w:jc w:val="center"/>
+              <w:rPr>
+                <w:lang w:val="en-GB"/>
+              </w:rPr>
+            </w:pPr>
+          </w:p>
+        </w:tc>
+        <w:tc>
+          <w:tcPr>
+            <w:tcW w:w="1308" w:type="dxa"/>
           </w:tcPr>
           <w:p>
             <w:pPr>
@@ -3889,7 +4020,7 @@
       <w:tr>
         <w:tc>
           <w:tcPr>
-            <w:tcW w:w="1966" w:type="dxa"/>
+            <w:tcW w:w="1575" w:type="dxa"/>
           </w:tcPr>
           <w:p>
             <w:pPr>
@@ -3909,7 +4040,7 @@
         </w:tc>
         <w:tc>
           <w:tcPr>
-            <w:tcW w:w="1249" w:type="dxa"/>
+            <w:tcW w:w="1145" w:type="dxa"/>
           </w:tcPr>
           <w:p>
             <w:pPr>
@@ -3937,7 +4068,7 @@
         </w:tc>
         <w:tc>
           <w:tcPr>
-            <w:tcW w:w="1461" w:type="dxa"/>
+            <w:tcW w:w="1335" w:type="dxa"/>
           </w:tcPr>
           <w:p>
             <w:pPr>
@@ -3951,7 +4082,7 @@
         </w:tc>
         <w:tc>
           <w:tcPr>
-            <w:tcW w:w="1333" w:type="dxa"/>
+            <w:tcW w:w="989" w:type="dxa"/>
           </w:tcPr>
           <w:p>
             <w:pPr>
@@ -3965,7 +4096,21 @@
         </w:tc>
         <w:tc>
           <w:tcPr>
-            <w:tcW w:w="1312" w:type="dxa"/>
+            <w:tcW w:w="1159" w:type="dxa"/>
+          </w:tcPr>
+          <w:p>
+            <w:pPr>
+              <w:pStyle w:val="Contenuto"/>
+              <w:jc w:val="center"/>
+              <w:rPr>
+                <w:lang w:val="en-GB"/>
+              </w:rPr>
+            </w:pPr>
+          </w:p>
+        </w:tc>
+        <w:tc>
+          <w:tcPr>
+            <w:tcW w:w="1232" w:type="dxa"/>
           </w:tcPr>
           <w:p>
             <w:pPr>
@@ -3980,7 +4125,7 @@
         </w:tc>
         <w:tc>
           <w:tcPr>
-            <w:tcW w:w="1422" w:type="dxa"/>
+            <w:tcW w:w="1308" w:type="dxa"/>
           </w:tcPr>
           <w:p>
             <w:pPr>
@@ -5814,7 +5959,7 @@
     <w:rsid w:val="00954684"/>
     <w:rsid w:val="00AB4BF8"/>
     <w:rsid w:val="00AE7397"/>
-    <w:rsid w:val="00AF02DD"/>
+    <w:rsid w:val="00B9191D"/>
     <w:rsid w:val="00BD4E1E"/>
     <w:rsid w:val="00FE74A1"/>
   </w:rsids>

</xml_diff>

<commit_message>
bugfix, refactoring and table filled in the doc
</commit_message>
<xml_diff>
--- a/report_ML.docx
+++ b/report_ML.docx
@@ -297,7 +297,7 @@
                       <v:stroke joinstyle="miter"/>
                       <v:path gradientshapeok="t" o:connecttype="rect"/>
                     </v:shapetype>
-                    <v:shape id="Casella di testo 8" o:spid="_x0000_s1026" type="#_x0000_t202" style="width:277.85pt;height:187.95pt;visibility:visible;mso-wrap-style:square;mso-left-percent:-10001;mso-top-percent:-10001;mso-position-horizontal:absolute;mso-position-horizontal-relative:char;mso-position-vertical:absolute;mso-position-vertical-relative:line;mso-left-percent:-10001;mso-top-percent:-10001;v-text-anchor:top" o:gfxdata="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" filled="f" stroked="f" strokeweight=".5pt">
+                    <v:shape id="Casella di testo 8" o:spid="_x0000_s1026" type="#_x0000_t202" style="width:277.85pt;height:187.95pt;visibility:visible;mso-wrap-style:square;mso-left-percent:-10001;mso-top-percent:-10001;mso-position-horizontal:absolute;mso-position-horizontal-relative:char;mso-position-vertical:absolute;mso-position-vertical-relative:line;mso-left-percent:-10001;mso-top-percent:-10001;v-text-anchor:top" o:gfxdata="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" filled="f" stroked="f" strokeweight=".5pt">
                       <v:textbox>
                         <w:txbxContent>
                           <w:p>
@@ -2263,13 +2263,7 @@
         <w:rPr>
           <w:lang w:val="en-GB"/>
         </w:rPr>
-        <w:t xml:space="preserve">We have performed feature extraction </w:t>
-      </w:r>
-      <w:r>
-        <w:rPr>
-          <w:lang w:val="en-GB"/>
-        </w:rPr>
-        <w:t>within dimensionality reduction using PCA.</w:t>
+        <w:t>We have performed feature extraction within dimensionality reduction using PCA.</w:t>
       </w:r>
     </w:p>
     <w:p>
@@ -2686,6 +2680,7 @@
       <w:pPr>
         <w:pStyle w:val="Titolo1"/>
         <w:rPr>
+          <w:u w:val="single"/>
           <w:lang w:val="en-GB"/>
         </w:rPr>
       </w:pPr>
@@ -2759,17 +2754,17 @@
         <w:tblLook w:val="04A0" w:firstRow="1" w:lastRow="0" w:firstColumn="1" w:lastColumn="0" w:noHBand="0" w:noVBand="1"/>
       </w:tblPr>
       <w:tblGrid>
-        <w:gridCol w:w="2405"/>
-        <w:gridCol w:w="1559"/>
-        <w:gridCol w:w="1047"/>
-        <w:gridCol w:w="1671"/>
+        <w:gridCol w:w="2263"/>
+        <w:gridCol w:w="1701"/>
+        <w:gridCol w:w="1276"/>
+        <w:gridCol w:w="1442"/>
         <w:gridCol w:w="1671"/>
         <w:gridCol w:w="1671"/>
       </w:tblGrid>
       <w:tr>
         <w:tc>
           <w:tcPr>
-            <w:tcW w:w="2405" w:type="dxa"/>
+            <w:tcW w:w="2263" w:type="dxa"/>
           </w:tcPr>
           <w:p>
             <w:pPr>
@@ -2789,7 +2784,7 @@
         </w:tc>
         <w:tc>
           <w:tcPr>
-            <w:tcW w:w="1559" w:type="dxa"/>
+            <w:tcW w:w="1701" w:type="dxa"/>
           </w:tcPr>
           <w:p>
             <w:pPr>
@@ -2809,13 +2804,14 @@
         </w:tc>
         <w:tc>
           <w:tcPr>
-            <w:tcW w:w="1047" w:type="dxa"/>
+            <w:tcW w:w="1276" w:type="dxa"/>
           </w:tcPr>
           <w:p>
             <w:pPr>
               <w:pStyle w:val="Contenuto"/>
               <w:jc w:val="center"/>
               <w:rPr>
+                <w:u w:val="single"/>
                 <w:lang w:val="en-GB"/>
               </w:rPr>
             </w:pPr>
@@ -2825,11 +2821,17 @@
               </w:rPr>
               <w:t>PCA</w:t>
             </w:r>
-          </w:p>
-        </w:tc>
-        <w:tc>
-          <w:tcPr>
-            <w:tcW w:w="1671" w:type="dxa"/>
+            <w:r>
+              <w:rPr>
+                <w:lang w:val="en-GB"/>
+              </w:rPr>
+              <w:t xml:space="preserve"> (m=8)</w:t>
+            </w:r>
+          </w:p>
+        </w:tc>
+        <w:tc>
+          <w:tcPr>
+            <w:tcW w:w="1442" w:type="dxa"/>
           </w:tcPr>
           <w:p>
             <w:pPr>
@@ -2891,7 +2893,7 @@
       <w:tr>
         <w:tc>
           <w:tcPr>
-            <w:tcW w:w="2405" w:type="dxa"/>
+            <w:tcW w:w="2263" w:type="dxa"/>
           </w:tcPr>
           <w:p>
             <w:pPr>
@@ -2917,7 +2919,7 @@
         </w:tc>
         <w:tc>
           <w:tcPr>
-            <w:tcW w:w="1559" w:type="dxa"/>
+            <w:tcW w:w="1701" w:type="dxa"/>
           </w:tcPr>
           <w:p>
             <w:pPr>
@@ -2943,15 +2945,66 @@
         </w:tc>
         <w:tc>
           <w:tcPr>
-            <w:tcW w:w="1047" w:type="dxa"/>
+            <w:tcW w:w="1276" w:type="dxa"/>
           </w:tcPr>
           <w:p>
             <w:pPr>
               <w:pStyle w:val="Contenuto"/>
-              <w:rPr>
-                <w:lang w:val="en-GB"/>
-              </w:rPr>
-            </w:pPr>
+              <w:jc w:val="center"/>
+              <w:rPr>
+                <w:lang w:val="en-GB"/>
+              </w:rPr>
+            </w:pPr>
+            <w:r>
+              <w:rPr>
+                <w:lang w:val="en-GB"/>
+              </w:rPr>
+              <w:t>2.675</w:t>
+            </w:r>
+            <w:r>
+              <w:rPr>
+                <w:lang w:val="en-GB"/>
+              </w:rPr>
+              <w:t xml:space="preserve"> </w:t>
+            </w:r>
+            <w:r>
+              <w:rPr>
+                <w:lang w:val="en-GB"/>
+              </w:rPr>
+              <w:t>%</w:t>
+            </w:r>
+          </w:p>
+        </w:tc>
+        <w:tc>
+          <w:tcPr>
+            <w:tcW w:w="1442" w:type="dxa"/>
+          </w:tcPr>
+          <w:p>
+            <w:pPr>
+              <w:pStyle w:val="Contenuto"/>
+              <w:jc w:val="center"/>
+              <w:rPr>
+                <w:lang w:val="en-GB"/>
+              </w:rPr>
+            </w:pPr>
+            <w:r>
+              <w:rPr>
+                <w:lang w:val="en-GB"/>
+              </w:rPr>
+              <w:t>2.8</w:t>
+            </w:r>
+            <w:r>
+              <w:rPr>
+                <w:lang w:val="en-GB"/>
+              </w:rPr>
+              <w:t xml:space="preserve"> </w:t>
+            </w:r>
+            <w:r>
+              <w:rPr>
+                <w:lang w:val="en-GB"/>
+              </w:rPr>
+              <w:t>%</w:t>
+            </w:r>
           </w:p>
         </w:tc>
         <w:tc>
@@ -2961,23 +3014,23 @@
           <w:p>
             <w:pPr>
               <w:pStyle w:val="Contenuto"/>
-              <w:rPr>
-                <w:lang w:val="en-GB"/>
-              </w:rPr>
-            </w:pPr>
-          </w:p>
-        </w:tc>
-        <w:tc>
-          <w:tcPr>
-            <w:tcW w:w="1671" w:type="dxa"/>
-          </w:tcPr>
-          <w:p>
-            <w:pPr>
-              <w:pStyle w:val="Contenuto"/>
-              <w:rPr>
-                <w:lang w:val="en-GB"/>
-              </w:rPr>
-            </w:pPr>
+              <w:jc w:val="center"/>
+              <w:rPr>
+                <w:lang w:val="en-GB"/>
+              </w:rPr>
+            </w:pPr>
+            <w:r>
+              <w:rPr>
+                <w:lang w:val="en-GB"/>
+              </w:rPr>
+              <w:t>2.7</w:t>
+            </w:r>
+            <w:r>
+              <w:rPr>
+                <w:lang w:val="en-GB"/>
+              </w:rPr>
+              <w:t xml:space="preserve"> %</w:t>
+            </w:r>
           </w:p>
         </w:tc>
         <w:tc>
@@ -2997,7 +3050,7 @@
       <w:tr>
         <w:tc>
           <w:tcPr>
-            <w:tcW w:w="2405" w:type="dxa"/>
+            <w:tcW w:w="2263" w:type="dxa"/>
           </w:tcPr>
           <w:p>
             <w:pPr>
@@ -3023,7 +3076,7 @@
         </w:tc>
         <w:tc>
           <w:tcPr>
-            <w:tcW w:w="1559" w:type="dxa"/>
+            <w:tcW w:w="1701" w:type="dxa"/>
           </w:tcPr>
           <w:p>
             <w:pPr>
@@ -3049,15 +3102,57 @@
         </w:tc>
         <w:tc>
           <w:tcPr>
-            <w:tcW w:w="1047" w:type="dxa"/>
+            <w:tcW w:w="1276" w:type="dxa"/>
           </w:tcPr>
           <w:p>
             <w:pPr>
               <w:pStyle w:val="Contenuto"/>
-              <w:rPr>
-                <w:lang w:val="en-GB"/>
-              </w:rPr>
-            </w:pPr>
+              <w:tabs>
+                <w:tab w:val="left" w:pos="657"/>
+              </w:tabs>
+              <w:jc w:val="center"/>
+              <w:rPr>
+                <w:lang w:val="en-GB"/>
+              </w:rPr>
+            </w:pPr>
+            <w:r>
+              <w:rPr>
+                <w:lang w:val="en-GB"/>
+              </w:rPr>
+              <w:t xml:space="preserve">3.525 </w:t>
+            </w:r>
+            <w:r>
+              <w:rPr>
+                <w:lang w:val="en-GB"/>
+              </w:rPr>
+              <w:t>%</w:t>
+            </w:r>
+          </w:p>
+        </w:tc>
+        <w:tc>
+          <w:tcPr>
+            <w:tcW w:w="1442" w:type="dxa"/>
+          </w:tcPr>
+          <w:p>
+            <w:pPr>
+              <w:pStyle w:val="Contenuto"/>
+              <w:jc w:val="center"/>
+              <w:rPr>
+                <w:lang w:val="en-GB"/>
+              </w:rPr>
+            </w:pPr>
+            <w:r>
+              <w:rPr>
+                <w:lang w:val="en-GB"/>
+              </w:rPr>
+              <w:t>2.8</w:t>
+            </w:r>
+            <w:r>
+              <w:rPr>
+                <w:lang w:val="en-GB"/>
+              </w:rPr>
+              <w:t xml:space="preserve"> %</w:t>
+            </w:r>
           </w:p>
         </w:tc>
         <w:tc>
@@ -3067,23 +3162,23 @@
           <w:p>
             <w:pPr>
               <w:pStyle w:val="Contenuto"/>
-              <w:rPr>
-                <w:lang w:val="en-GB"/>
-              </w:rPr>
-            </w:pPr>
-          </w:p>
-        </w:tc>
-        <w:tc>
-          <w:tcPr>
-            <w:tcW w:w="1671" w:type="dxa"/>
-          </w:tcPr>
-          <w:p>
-            <w:pPr>
-              <w:pStyle w:val="Contenuto"/>
-              <w:rPr>
-                <w:lang w:val="en-GB"/>
-              </w:rPr>
-            </w:pPr>
+              <w:jc w:val="center"/>
+              <w:rPr>
+                <w:lang w:val="en-GB"/>
+              </w:rPr>
+            </w:pPr>
+            <w:r>
+              <w:rPr>
+                <w:lang w:val="en-GB"/>
+              </w:rPr>
+              <w:t>2.7</w:t>
+            </w:r>
+            <w:r>
+              <w:rPr>
+                <w:lang w:val="en-GB"/>
+              </w:rPr>
+              <w:t xml:space="preserve"> %</w:t>
+            </w:r>
           </w:p>
         </w:tc>
         <w:tc>
@@ -3103,7 +3198,7 @@
       <w:tr>
         <w:tc>
           <w:tcPr>
-            <w:tcW w:w="2405" w:type="dxa"/>
+            <w:tcW w:w="2263" w:type="dxa"/>
           </w:tcPr>
           <w:p>
             <w:pPr>
@@ -3123,7 +3218,7 @@
         </w:tc>
         <w:tc>
           <w:tcPr>
-            <w:tcW w:w="1559" w:type="dxa"/>
+            <w:tcW w:w="1701" w:type="dxa"/>
           </w:tcPr>
           <w:p>
             <w:pPr>
@@ -3149,15 +3244,54 @@
         </w:tc>
         <w:tc>
           <w:tcPr>
-            <w:tcW w:w="1047" w:type="dxa"/>
+            <w:tcW w:w="1276" w:type="dxa"/>
           </w:tcPr>
           <w:p>
             <w:pPr>
               <w:pStyle w:val="Contenuto"/>
-              <w:rPr>
-                <w:lang w:val="en-GB"/>
-              </w:rPr>
-            </w:pPr>
+              <w:jc w:val="center"/>
+              <w:rPr>
+                <w:lang w:val="en-GB"/>
+              </w:rPr>
+            </w:pPr>
+            <w:r>
+              <w:rPr>
+                <w:lang w:val="en-GB"/>
+              </w:rPr>
+              <w:t>2.7</w:t>
+            </w:r>
+            <w:r>
+              <w:rPr>
+                <w:lang w:val="en-GB"/>
+              </w:rPr>
+              <w:t xml:space="preserve"> %</w:t>
+            </w:r>
+          </w:p>
+        </w:tc>
+        <w:tc>
+          <w:tcPr>
+            <w:tcW w:w="1442" w:type="dxa"/>
+          </w:tcPr>
+          <w:p>
+            <w:pPr>
+              <w:pStyle w:val="Contenuto"/>
+              <w:jc w:val="center"/>
+              <w:rPr>
+                <w:lang w:val="en-GB"/>
+              </w:rPr>
+            </w:pPr>
+            <w:r>
+              <w:rPr>
+                <w:lang w:val="en-GB"/>
+              </w:rPr>
+              <w:t>2.775</w:t>
+            </w:r>
+            <w:r>
+              <w:rPr>
+                <w:lang w:val="en-GB"/>
+              </w:rPr>
+              <w:t xml:space="preserve"> %</w:t>
+            </w:r>
           </w:p>
         </w:tc>
         <w:tc>
@@ -3167,23 +3301,23 @@
           <w:p>
             <w:pPr>
               <w:pStyle w:val="Contenuto"/>
-              <w:rPr>
-                <w:lang w:val="en-GB"/>
-              </w:rPr>
-            </w:pPr>
-          </w:p>
-        </w:tc>
-        <w:tc>
-          <w:tcPr>
-            <w:tcW w:w="1671" w:type="dxa"/>
-          </w:tcPr>
-          <w:p>
-            <w:pPr>
-              <w:pStyle w:val="Contenuto"/>
-              <w:rPr>
-                <w:lang w:val="en-GB"/>
-              </w:rPr>
-            </w:pPr>
+              <w:jc w:val="center"/>
+              <w:rPr>
+                <w:lang w:val="en-GB"/>
+              </w:rPr>
+            </w:pPr>
+            <w:r>
+              <w:rPr>
+                <w:lang w:val="en-GB"/>
+              </w:rPr>
+              <w:t>2.7</w:t>
+            </w:r>
+            <w:r>
+              <w:rPr>
+                <w:lang w:val="en-GB"/>
+              </w:rPr>
+              <w:t xml:space="preserve"> %</w:t>
+            </w:r>
           </w:p>
         </w:tc>
         <w:tc>
@@ -3203,7 +3337,7 @@
       <w:tr>
         <w:tc>
           <w:tcPr>
-            <w:tcW w:w="2405" w:type="dxa"/>
+            <w:tcW w:w="2263" w:type="dxa"/>
           </w:tcPr>
           <w:p>
             <w:pPr>
@@ -3241,7 +3375,7 @@
         </w:tc>
         <w:tc>
           <w:tcPr>
-            <w:tcW w:w="1559" w:type="dxa"/>
+            <w:tcW w:w="1701" w:type="dxa"/>
           </w:tcPr>
           <w:p>
             <w:pPr>
@@ -3273,15 +3407,61 @@
         </w:tc>
         <w:tc>
           <w:tcPr>
-            <w:tcW w:w="1047" w:type="dxa"/>
+            <w:tcW w:w="1276" w:type="dxa"/>
           </w:tcPr>
           <w:p>
             <w:pPr>
               <w:pStyle w:val="Contenuto"/>
-              <w:rPr>
-                <w:lang w:val="en-GB"/>
-              </w:rPr>
-            </w:pPr>
+              <w:jc w:val="center"/>
+              <w:rPr>
+                <w:u w:val="single"/>
+                <w:lang w:val="en-GB"/>
+              </w:rPr>
+            </w:pPr>
+            <w:r>
+              <w:rPr>
+                <w:lang w:val="en-GB"/>
+              </w:rPr>
+              <w:t>3.5</w:t>
+            </w:r>
+            <w:r>
+              <w:rPr>
+                <w:lang w:val="en-GB"/>
+              </w:rPr>
+              <w:t xml:space="preserve"> </w:t>
+            </w:r>
+            <w:r>
+              <w:rPr>
+                <w:lang w:val="en-GB"/>
+              </w:rPr>
+              <w:t>%</w:t>
+            </w:r>
+          </w:p>
+        </w:tc>
+        <w:tc>
+          <w:tcPr>
+            <w:tcW w:w="1442" w:type="dxa"/>
+          </w:tcPr>
+          <w:p>
+            <w:pPr>
+              <w:pStyle w:val="Contenuto"/>
+              <w:jc w:val="center"/>
+              <w:rPr>
+                <w:lang w:val="en-GB"/>
+              </w:rPr>
+            </w:pPr>
+            <w:r>
+              <w:rPr>
+                <w:lang w:val="en-GB"/>
+              </w:rPr>
+              <w:t>2.775</w:t>
+            </w:r>
+            <w:r>
+              <w:rPr>
+                <w:lang w:val="en-GB"/>
+              </w:rPr>
+              <w:t xml:space="preserve"> %</w:t>
+            </w:r>
           </w:p>
         </w:tc>
         <w:tc>
@@ -3291,23 +3471,23 @@
           <w:p>
             <w:pPr>
               <w:pStyle w:val="Contenuto"/>
-              <w:rPr>
-                <w:lang w:val="en-GB"/>
-              </w:rPr>
-            </w:pPr>
-          </w:p>
-        </w:tc>
-        <w:tc>
-          <w:tcPr>
-            <w:tcW w:w="1671" w:type="dxa"/>
-          </w:tcPr>
-          <w:p>
-            <w:pPr>
-              <w:pStyle w:val="Contenuto"/>
-              <w:rPr>
-                <w:lang w:val="en-GB"/>
-              </w:rPr>
-            </w:pPr>
+              <w:jc w:val="center"/>
+              <w:rPr>
+                <w:lang w:val="en-GB"/>
+              </w:rPr>
+            </w:pPr>
+            <w:r>
+              <w:rPr>
+                <w:lang w:val="en-GB"/>
+              </w:rPr>
+              <w:t>2.7</w:t>
+            </w:r>
+            <w:r>
+              <w:rPr>
+                <w:lang w:val="en-GB"/>
+              </w:rPr>
+              <w:t xml:space="preserve"> %</w:t>
+            </w:r>
           </w:p>
         </w:tc>
         <w:tc>
@@ -4361,7 +4541,6 @@
         </w:rPr>
       </w:pPr>
       <w:r>
-        <w:lastRenderedPageBreak/>
         <w:br w:type="page"/>
       </w:r>
     </w:p>
@@ -5966,15 +6145,15 @@
   </w:font>
   <w:font w:name="Wingdings">
     <w:panose1 w:val="05000000000000000000"/>
-    <w:charset w:val="4D"/>
-    <w:family w:val="decorative"/>
+    <w:charset w:val="02"/>
+    <w:family w:val="auto"/>
     <w:pitch w:val="variable"/>
-    <w:sig w:usb0="00000003" w:usb1="00000000" w:usb2="00000000" w:usb3="00000000" w:csb0="80000001" w:csb1="00000000"/>
+    <w:sig w:usb0="00000000" w:usb1="10000000" w:usb2="00000000" w:usb3="00000000" w:csb0="80000000" w:csb1="00000000"/>
   </w:font>
   <w:font w:name="Symbol">
     <w:panose1 w:val="05050102010706020507"/>
     <w:charset w:val="02"/>
-    <w:family w:val="decorative"/>
+    <w:family w:val="roman"/>
     <w:pitch w:val="variable"/>
     <w:sig w:usb0="00000000" w:usb1="10000000" w:usb2="00000000" w:usb3="00000000" w:csb0="80000000" w:csb1="00000000"/>
   </w:font>
@@ -6028,6 +6207,7 @@
   <w:rsids>
     <w:rsidRoot w:val="00BD4E1E"/>
     <w:rsid w:val="000D4D89"/>
+    <w:rsid w:val="002900C2"/>
     <w:rsid w:val="00500A71"/>
     <w:rsid w:val="0090261F"/>
     <w:rsid w:val="00954684"/>

</xml_diff>

<commit_message>
fix + clean + 2d/3d images
</commit_message>
<xml_diff>
--- a/report_ML.docx
+++ b/report_ML.docx
@@ -8,6 +8,8 @@
           <w:noProof/>
         </w:rPr>
       </w:pPr>
+      <w:bookmarkStart w:id="0" w:name="_Hlk104835452"/>
+      <w:bookmarkEnd w:id="0"/>
       <w:r>
         <w:rPr>
           <w:noProof/>
@@ -520,7 +522,7 @@
                     <w:noProof/>
                     <w:lang w:bidi="it-IT"/>
                   </w:rPr>
-                  <w:t>27 maggio</w:t>
+                  <w:t>30 maggio</w:t>
                 </w:r>
                 <w:r>
                   <w:rPr>
@@ -891,11 +893,12 @@
           <w:r>
             <w:fldChar w:fldCharType="separate"/>
           </w:r>
-          <w:hyperlink w:anchor="_Toc102902566" w:history="1">
+          <w:hyperlink w:anchor="_Toc104837004" w:history="1">
             <w:r>
               <w:rPr>
                 <w:rStyle w:val="Collegamentoipertestuale"/>
                 <w:noProof/>
+                <w:lang w:val="en-GB"/>
               </w:rPr>
               <w:t>Premises</w:t>
             </w:r>
@@ -918,7 +921,7 @@
                 <w:noProof/>
                 <w:webHidden/>
               </w:rPr>
-              <w:instrText xml:space="preserve"> PAGEREF _Toc102902566 \h </w:instrText>
+              <w:instrText xml:space="preserve"> PAGEREF _Toc104837004 \h </w:instrText>
             </w:r>
             <w:r>
               <w:rPr>
@@ -963,11 +966,12 @@
               <w:lang w:eastAsia="it-IT"/>
             </w:rPr>
           </w:pPr>
-          <w:hyperlink w:anchor="_Toc102902567" w:history="1">
+          <w:hyperlink w:anchor="_Toc104837005" w:history="1">
             <w:r>
               <w:rPr>
                 <w:rStyle w:val="Collegamentoipertestuale"/>
                 <w:noProof/>
+                <w:lang w:val="en-GB"/>
               </w:rPr>
               <w:t>Task</w:t>
             </w:r>
@@ -990,7 +994,7 @@
                 <w:noProof/>
                 <w:webHidden/>
               </w:rPr>
-              <w:instrText xml:space="preserve"> PAGEREF _Toc102902567 \h </w:instrText>
+              <w:instrText xml:space="preserve"> PAGEREF _Toc104837005 \h </w:instrText>
             </w:r>
             <w:r>
               <w:rPr>
@@ -1035,11 +1039,12 @@
               <w:lang w:eastAsia="it-IT"/>
             </w:rPr>
           </w:pPr>
-          <w:hyperlink w:anchor="_Toc102902568" w:history="1">
+          <w:hyperlink w:anchor="_Toc104837006" w:history="1">
             <w:r>
               <w:rPr>
                 <w:rStyle w:val="Collegamentoipertestuale"/>
                 <w:noProof/>
+                <w:lang w:val="en-GB"/>
               </w:rPr>
               <w:t>Dataset</w:t>
             </w:r>
@@ -1062,7 +1067,7 @@
                 <w:noProof/>
                 <w:webHidden/>
               </w:rPr>
-              <w:instrText xml:space="preserve"> PAGEREF _Toc102902568 \h </w:instrText>
+              <w:instrText xml:space="preserve"> PAGEREF _Toc104837006 \h </w:instrText>
             </w:r>
             <w:r>
               <w:rPr>
@@ -1107,13 +1112,14 @@
               <w:lang w:eastAsia="it-IT"/>
             </w:rPr>
           </w:pPr>
-          <w:hyperlink w:anchor="_Toc102902569" w:history="1">
+          <w:hyperlink w:anchor="_Toc104837007" w:history="1">
             <w:r>
               <w:rPr>
                 <w:rStyle w:val="Collegamentoipertestuale"/>
                 <w:noProof/>
-              </w:rPr>
-              <w:t>Dimenstionality Reduction Techniques</w:t>
+                <w:lang w:val="en-GB"/>
+              </w:rPr>
+              <w:t>Dimensionality Reduction Techniques</w:t>
             </w:r>
             <w:r>
               <w:rPr>
@@ -1134,7 +1140,7 @@
                 <w:noProof/>
                 <w:webHidden/>
               </w:rPr>
-              <w:instrText xml:space="preserve"> PAGEREF _Toc102902569 \h </w:instrText>
+              <w:instrText xml:space="preserve"> PAGEREF _Toc104837007 \h </w:instrText>
             </w:r>
             <w:r>
               <w:rPr>
@@ -1179,11 +1185,12 @@
               <w:lang w:eastAsia="it-IT"/>
             </w:rPr>
           </w:pPr>
-          <w:hyperlink w:anchor="_Toc102902570" w:history="1">
+          <w:hyperlink w:anchor="_Toc104837008" w:history="1">
             <w:r>
               <w:rPr>
                 <w:rStyle w:val="Collegamentoipertestuale"/>
                 <w:noProof/>
+                <w:lang w:val="en-GB"/>
               </w:rPr>
               <w:t>PCA</w:t>
             </w:r>
@@ -1206,7 +1213,7 @@
                 <w:noProof/>
                 <w:webHidden/>
               </w:rPr>
-              <w:instrText xml:space="preserve"> PAGEREF _Toc102902570 \h </w:instrText>
+              <w:instrText xml:space="preserve"> PAGEREF _Toc104837008 \h </w:instrText>
             </w:r>
             <w:r>
               <w:rPr>
@@ -1251,7 +1258,7 @@
               <w:lang w:eastAsia="it-IT"/>
             </w:rPr>
           </w:pPr>
-          <w:hyperlink w:anchor="_Toc102902571" w:history="1">
+          <w:hyperlink w:anchor="_Toc104837009" w:history="1">
             <w:r>
               <w:rPr>
                 <w:rStyle w:val="Collegamentoipertestuale"/>
@@ -1278,7 +1285,7 @@
                 <w:noProof/>
                 <w:webHidden/>
               </w:rPr>
-              <w:instrText xml:space="preserve"> PAGEREF _Toc102902571 \h </w:instrText>
+              <w:instrText xml:space="preserve"> PAGEREF _Toc104837009 \h </w:instrText>
             </w:r>
             <w:r>
               <w:rPr>
@@ -1323,13 +1330,14 @@
               <w:lang w:eastAsia="it-IT"/>
             </w:rPr>
           </w:pPr>
-          <w:hyperlink w:anchor="_Toc102902572" w:history="1">
+          <w:hyperlink w:anchor="_Toc104837010" w:history="1">
             <w:r>
               <w:rPr>
                 <w:rStyle w:val="Collegamentoipertestuale"/>
                 <w:noProof/>
-              </w:rPr>
-              <w:t>Classification</w:t>
+                <w:lang w:val="en-GB"/>
+              </w:rPr>
+              <w:t>Considerations regarding DRT for Gender Speech Recognition</w:t>
             </w:r>
             <w:r>
               <w:rPr>
@@ -1350,7 +1358,7 @@
                 <w:noProof/>
                 <w:webHidden/>
               </w:rPr>
-              <w:instrText xml:space="preserve"> PAGEREF _Toc102902572 \h </w:instrText>
+              <w:instrText xml:space="preserve"> PAGEREF _Toc104837010 \h </w:instrText>
             </w:r>
             <w:r>
               <w:rPr>
@@ -1370,7 +1378,7 @@
                 <w:noProof/>
                 <w:webHidden/>
               </w:rPr>
-              <w:t>5</w:t>
+              <w:t>6</w:t>
             </w:r>
             <w:r>
               <w:rPr>
@@ -1395,13 +1403,14 @@
               <w:lang w:eastAsia="it-IT"/>
             </w:rPr>
           </w:pPr>
-          <w:hyperlink w:anchor="_Toc102902573" w:history="1">
+          <w:hyperlink w:anchor="_Toc104837011" w:history="1">
             <w:r>
               <w:rPr>
                 <w:rStyle w:val="Collegamentoipertestuale"/>
                 <w:noProof/>
-              </w:rPr>
-              <w:t>What we use…</w:t>
+                <w:lang w:val="en-GB"/>
+              </w:rPr>
+              <w:t>Classification</w:t>
             </w:r>
             <w:r>
               <w:rPr>
@@ -1422,7 +1431,7 @@
                 <w:noProof/>
                 <w:webHidden/>
               </w:rPr>
-              <w:instrText xml:space="preserve"> PAGEREF _Toc102902573 \h </w:instrText>
+              <w:instrText xml:space="preserve"> PAGEREF _Toc104837011 \h </w:instrText>
             </w:r>
             <w:r>
               <w:rPr>
@@ -1442,7 +1451,7 @@
                 <w:noProof/>
                 <w:webHidden/>
               </w:rPr>
-              <w:t>5</w:t>
+              <w:t>7</w:t>
             </w:r>
             <w:r>
               <w:rPr>
@@ -1467,13 +1476,14 @@
               <w:lang w:eastAsia="it-IT"/>
             </w:rPr>
           </w:pPr>
-          <w:hyperlink w:anchor="_Toc102902574" w:history="1">
+          <w:hyperlink w:anchor="_Toc104837012" w:history="1">
             <w:r>
               <w:rPr>
                 <w:rStyle w:val="Collegamentoipertestuale"/>
                 <w:noProof/>
-              </w:rPr>
-              <w:t>Expectations</w:t>
+                <w:lang w:val="en-GB"/>
+              </w:rPr>
+              <w:t>What we use…</w:t>
             </w:r>
             <w:r>
               <w:rPr>
@@ -1494,7 +1504,7 @@
                 <w:noProof/>
                 <w:webHidden/>
               </w:rPr>
-              <w:instrText xml:space="preserve"> PAGEREF _Toc102902574 \h </w:instrText>
+              <w:instrText xml:space="preserve"> PAGEREF _Toc104837012 \h </w:instrText>
             </w:r>
             <w:r>
               <w:rPr>
@@ -1514,7 +1524,7 @@
                 <w:noProof/>
                 <w:webHidden/>
               </w:rPr>
-              <w:t>5</w:t>
+              <w:t>7</w:t>
             </w:r>
             <w:r>
               <w:rPr>
@@ -1539,13 +1549,13 @@
               <w:lang w:eastAsia="it-IT"/>
             </w:rPr>
           </w:pPr>
-          <w:hyperlink w:anchor="_Toc102902575" w:history="1">
+          <w:hyperlink w:anchor="_Toc104837013" w:history="1">
             <w:r>
               <w:rPr>
                 <w:rStyle w:val="Collegamentoipertestuale"/>
                 <w:noProof/>
               </w:rPr>
-              <w:t>Results</w:t>
+              <w:t>Expectation</w:t>
             </w:r>
             <w:r>
               <w:rPr>
@@ -1566,7 +1576,7 @@
                 <w:noProof/>
                 <w:webHidden/>
               </w:rPr>
-              <w:instrText xml:space="preserve"> PAGEREF _Toc102902575 \h </w:instrText>
+              <w:instrText xml:space="preserve"> PAGEREF _Toc104837013 \h </w:instrText>
             </w:r>
             <w:r>
               <w:rPr>
@@ -1586,7 +1596,7 @@
                 <w:noProof/>
                 <w:webHidden/>
               </w:rPr>
-              <w:t>5</w:t>
+              <w:t>7</w:t>
             </w:r>
             <w:r>
               <w:rPr>
@@ -1611,13 +1621,14 @@
               <w:lang w:eastAsia="it-IT"/>
             </w:rPr>
           </w:pPr>
-          <w:hyperlink w:anchor="_Toc102902576" w:history="1">
+          <w:hyperlink w:anchor="_Toc104837014" w:history="1">
             <w:r>
               <w:rPr>
                 <w:rStyle w:val="Collegamentoipertestuale"/>
                 <w:noProof/>
-              </w:rPr>
-              <w:t>Summary and Considerations</w:t>
+                <w:lang w:val="en-GB"/>
+              </w:rPr>
+              <w:t>Results</w:t>
             </w:r>
             <w:r>
               <w:rPr>
@@ -1638,7 +1649,7 @@
                 <w:noProof/>
                 <w:webHidden/>
               </w:rPr>
-              <w:instrText xml:space="preserve"> PAGEREF _Toc102902576 \h </w:instrText>
+              <w:instrText xml:space="preserve"> PAGEREF _Toc104837014 \h </w:instrText>
             </w:r>
             <w:r>
               <w:rPr>
@@ -1658,7 +1669,7 @@
                 <w:noProof/>
                 <w:webHidden/>
               </w:rPr>
-              <w:t>5</w:t>
+              <w:t>7</w:t>
             </w:r>
             <w:r>
               <w:rPr>
@@ -1683,13 +1694,13 @@
               <w:lang w:eastAsia="it-IT"/>
             </w:rPr>
           </w:pPr>
-          <w:hyperlink w:anchor="_Toc102902577" w:history="1">
+          <w:hyperlink w:anchor="_Toc104837015" w:history="1">
             <w:r>
               <w:rPr>
                 <w:rStyle w:val="Collegamentoipertestuale"/>
                 <w:noProof/>
               </w:rPr>
-              <w:t>Validation</w:t>
+              <w:t>Summary and Considerations</w:t>
             </w:r>
             <w:r>
               <w:rPr>
@@ -1710,7 +1721,7 @@
                 <w:noProof/>
                 <w:webHidden/>
               </w:rPr>
-              <w:instrText xml:space="preserve"> PAGEREF _Toc102902577 \h </w:instrText>
+              <w:instrText xml:space="preserve"> PAGEREF _Toc104837015 \h </w:instrText>
             </w:r>
             <w:r>
               <w:rPr>
@@ -1730,7 +1741,7 @@
                 <w:noProof/>
                 <w:webHidden/>
               </w:rPr>
-              <w:t>6</w:t>
+              <w:t>7</w:t>
             </w:r>
             <w:r>
               <w:rPr>
@@ -1755,13 +1766,14 @@
               <w:lang w:eastAsia="it-IT"/>
             </w:rPr>
           </w:pPr>
-          <w:hyperlink w:anchor="_Toc102902578" w:history="1">
+          <w:hyperlink w:anchor="_Toc104837016" w:history="1">
             <w:r>
               <w:rPr>
                 <w:rStyle w:val="Collegamentoipertestuale"/>
                 <w:noProof/>
-              </w:rPr>
-              <w:t>K-Fold</w:t>
+                <w:lang w:val="en-GB"/>
+              </w:rPr>
+              <w:t>Validation</w:t>
             </w:r>
             <w:r>
               <w:rPr>
@@ -1782,7 +1794,7 @@
                 <w:noProof/>
                 <w:webHidden/>
               </w:rPr>
-              <w:instrText xml:space="preserve"> PAGEREF _Toc102902578 \h </w:instrText>
+              <w:instrText xml:space="preserve"> PAGEREF _Toc104837016 \h </w:instrText>
             </w:r>
             <w:r>
               <w:rPr>
@@ -1802,7 +1814,7 @@
                 <w:noProof/>
                 <w:webHidden/>
               </w:rPr>
-              <w:t>6</w:t>
+              <w:t>9</w:t>
             </w:r>
             <w:r>
               <w:rPr>
@@ -1827,13 +1839,14 @@
               <w:lang w:eastAsia="it-IT"/>
             </w:rPr>
           </w:pPr>
-          <w:hyperlink w:anchor="_Toc102902579" w:history="1">
+          <w:hyperlink w:anchor="_Toc104837017" w:history="1">
             <w:r>
               <w:rPr>
                 <w:rStyle w:val="Collegamentoipertestuale"/>
                 <w:noProof/>
-              </w:rPr>
-              <w:t>Leave-One-Out</w:t>
+                <w:lang w:val="en-GB"/>
+              </w:rPr>
+              <w:t>K-Fold</w:t>
             </w:r>
             <w:r>
               <w:rPr>
@@ -1854,7 +1867,7 @@
                 <w:noProof/>
                 <w:webHidden/>
               </w:rPr>
-              <w:instrText xml:space="preserve"> PAGEREF _Toc102902579 \h </w:instrText>
+              <w:instrText xml:space="preserve"> PAGEREF _Toc104837017 \h </w:instrText>
             </w:r>
             <w:r>
               <w:rPr>
@@ -1874,7 +1887,7 @@
                 <w:noProof/>
                 <w:webHidden/>
               </w:rPr>
-              <w:t>6</w:t>
+              <w:t>9</w:t>
             </w:r>
             <w:r>
               <w:rPr>
@@ -1899,11 +1912,84 @@
               <w:lang w:eastAsia="it-IT"/>
             </w:rPr>
           </w:pPr>
-          <w:hyperlink w:anchor="_Toc102902580" w:history="1">
+          <w:hyperlink w:anchor="_Toc104837018" w:history="1">
             <w:r>
               <w:rPr>
                 <w:rStyle w:val="Collegamentoipertestuale"/>
                 <w:noProof/>
+                <w:lang w:val="en-GB"/>
+              </w:rPr>
+              <w:t>Leave-One-Out</w:t>
+            </w:r>
+            <w:r>
+              <w:rPr>
+                <w:noProof/>
+                <w:webHidden/>
+              </w:rPr>
+              <w:tab/>
+            </w:r>
+            <w:r>
+              <w:rPr>
+                <w:noProof/>
+                <w:webHidden/>
+              </w:rPr>
+              <w:fldChar w:fldCharType="begin"/>
+            </w:r>
+            <w:r>
+              <w:rPr>
+                <w:noProof/>
+                <w:webHidden/>
+              </w:rPr>
+              <w:instrText xml:space="preserve"> PAGEREF _Toc104837018 \h </w:instrText>
+            </w:r>
+            <w:r>
+              <w:rPr>
+                <w:noProof/>
+                <w:webHidden/>
+              </w:rPr>
+            </w:r>
+            <w:r>
+              <w:rPr>
+                <w:noProof/>
+                <w:webHidden/>
+              </w:rPr>
+              <w:fldChar w:fldCharType="separate"/>
+            </w:r>
+            <w:r>
+              <w:rPr>
+                <w:noProof/>
+                <w:webHidden/>
+              </w:rPr>
+              <w:t>9</w:t>
+            </w:r>
+            <w:r>
+              <w:rPr>
+                <w:noProof/>
+                <w:webHidden/>
+              </w:rPr>
+              <w:fldChar w:fldCharType="end"/>
+            </w:r>
+          </w:hyperlink>
+        </w:p>
+        <w:p>
+          <w:pPr>
+            <w:pStyle w:val="Sommario1"/>
+            <w:tabs>
+              <w:tab w:val="right" w:leader="dot" w:pos="10024"/>
+            </w:tabs>
+            <w:rPr>
+              <w:b w:val="0"/>
+              <w:noProof/>
+              <w:color w:val="auto"/>
+              <w:sz w:val="22"/>
+              <w:lang w:eastAsia="it-IT"/>
+            </w:rPr>
+          </w:pPr>
+          <w:hyperlink w:anchor="_Toc104837019" w:history="1">
+            <w:r>
+              <w:rPr>
+                <w:rStyle w:val="Collegamentoipertestuale"/>
+                <w:noProof/>
               </w:rPr>
               <w:t>Holdout</w:t>
             </w:r>
@@ -1926,7 +2012,7 @@
                 <w:noProof/>
                 <w:webHidden/>
               </w:rPr>
-              <w:instrText xml:space="preserve"> PAGEREF _Toc102902580 \h </w:instrText>
+              <w:instrText xml:space="preserve"> PAGEREF _Toc104837019 \h </w:instrText>
             </w:r>
             <w:r>
               <w:rPr>
@@ -1946,7 +2032,7 @@
                 <w:noProof/>
                 <w:webHidden/>
               </w:rPr>
-              <w:t>6</w:t>
+              <w:t>9</w:t>
             </w:r>
             <w:r>
               <w:rPr>
@@ -1995,152 +2081,30 @@
           <w:lang w:val="en-GB"/>
         </w:rPr>
       </w:pPr>
-      <w:bookmarkStart w:id="0" w:name="_Toc102902566"/>
+      <w:bookmarkStart w:id="1" w:name="_Toc104837004"/>
       <w:r>
         <w:rPr>
           <w:lang w:val="en-GB"/>
         </w:rPr>
         <w:lastRenderedPageBreak/>
         <w:t>Premises</w:t>
-      </w:r>
-      <w:bookmarkEnd w:id="0"/>
-    </w:p>
-    <w:p>
-      <w:pPr>
-        <w:pStyle w:val="Titolo1"/>
-        <w:rPr>
-          <w:noProof/>
-          <w:lang w:val="en-GB"/>
-        </w:rPr>
-      </w:pPr>
-      <w:bookmarkStart w:id="1" w:name="_Toc102902567"/>
-      <w:r>
-        <w:rPr>
-          <w:lang w:val="en-GB"/>
-        </w:rPr>
-        <w:t>Task</w:t>
       </w:r>
       <w:bookmarkEnd w:id="1"/>
     </w:p>
     <w:p>
       <w:pPr>
-        <w:pStyle w:val="Contenuto"/>
-        <w:rPr>
-          <w:lang w:val="en-GB"/>
-        </w:rPr>
-      </w:pPr>
-      <w:r>
-        <w:rPr>
-          <w:lang w:val="en-GB"/>
-        </w:rPr>
-        <w:t>The goal</w:t>
-      </w:r>
-      <w:r>
-        <w:rPr>
-          <w:lang w:val="en-GB"/>
-        </w:rPr>
-        <w:t xml:space="preserve"> of the application is to </w:t>
-      </w:r>
-      <w:r>
-        <w:rPr>
-          <w:lang w:val="en-GB"/>
-        </w:rPr>
-        <w:t>build</w:t>
-      </w:r>
-      <w:r>
-        <w:rPr>
-          <w:lang w:val="en-GB"/>
-        </w:rPr>
-        <w:t xml:space="preserve"> </w:t>
-      </w:r>
-      <w:r>
-        <w:rPr>
-          <w:lang w:val="en-GB"/>
-        </w:rPr>
-        <w:t>a</w:t>
-      </w:r>
-      <w:r>
-        <w:rPr>
-          <w:lang w:val="en-GB"/>
-        </w:rPr>
-        <w:t xml:space="preserve"> model that best fits </w:t>
-      </w:r>
-      <w:r>
-        <w:rPr>
-          <w:lang w:val="en-GB"/>
-        </w:rPr>
-        <w:t>for the gender classification.</w:t>
-      </w:r>
-      <w:r>
-        <w:rPr>
-          <w:lang w:val="en-GB"/>
-        </w:rPr>
-        <w:t xml:space="preserve"> We</w:t>
-      </w:r>
-      <w:r>
-        <w:rPr>
-          <w:lang w:val="en-GB"/>
-        </w:rPr>
-        <w:t xml:space="preserve"> will </w:t>
-      </w:r>
-      <w:r>
-        <w:rPr>
-          <w:lang w:val="en-GB"/>
-        </w:rPr>
-        <w:t xml:space="preserve">discuss </w:t>
-      </w:r>
-      <w:r>
-        <w:rPr>
-          <w:lang w:val="en-GB"/>
-        </w:rPr>
-        <w:t>how they perform</w:t>
-      </w:r>
-      <w:r>
-        <w:rPr>
-          <w:lang w:val="en-GB"/>
-        </w:rPr>
-        <w:t xml:space="preserve"> for the </w:t>
-      </w:r>
-      <w:r>
-        <w:rPr>
-          <w:lang w:val="en-GB"/>
-        </w:rPr>
-        <w:t>problem</w:t>
-      </w:r>
-      <w:r>
-        <w:rPr>
-          <w:lang w:val="en-GB"/>
-        </w:rPr>
-        <w:t xml:space="preserve"> we have chosen</w:t>
-      </w:r>
-      <w:r>
-        <w:rPr>
-          <w:lang w:val="en-GB"/>
-        </w:rPr>
-        <w:t>, explaining pros and cons.</w:t>
-      </w:r>
-    </w:p>
-    <w:p>
-      <w:pPr>
-        <w:pStyle w:val="Contenuto"/>
-        <w:rPr>
-          <w:lang w:val="en-GB"/>
-        </w:rPr>
-      </w:pPr>
-    </w:p>
-    <w:p>
-      <w:pPr>
         <w:pStyle w:val="Titolo1"/>
         <w:rPr>
-          <w:lang w:val="en-GB"/>
-        </w:rPr>
-      </w:pPr>
-      <w:bookmarkStart w:id="2" w:name="_Toc102902568"/>
-      <w:r>
-        <w:rPr>
-          <w:lang w:val="en-GB"/>
-        </w:rPr>
-        <w:t>Dataset</w:t>
+          <w:noProof/>
+          <w:lang w:val="en-GB"/>
+        </w:rPr>
+      </w:pPr>
+      <w:bookmarkStart w:id="2" w:name="_Toc104837005"/>
+      <w:r>
+        <w:rPr>
+          <w:lang w:val="en-GB"/>
+        </w:rPr>
+        <w:t>Task</w:t>
       </w:r>
       <w:bookmarkEnd w:id="2"/>
     </w:p>
@@ -2155,35 +2119,91 @@
         <w:rPr>
           <w:lang w:val="en-GB"/>
         </w:rPr>
-        <w:t xml:space="preserve">The dataset consists of synthetic speaker embeddings that represent the acoustic characteristics of a spoken utterance. Each row corresponds to a different </w:t>
-      </w:r>
-      <w:proofErr w:type="gramStart"/>
-      <w:r>
-        <w:rPr>
-          <w:lang w:val="en-GB"/>
-        </w:rPr>
-        <w:t>speaker, and</w:t>
-      </w:r>
-      <w:proofErr w:type="gramEnd"/>
-      <w:r>
-        <w:rPr>
-          <w:lang w:val="en-GB"/>
-        </w:rPr>
-        <w:t xml:space="preserve"> contains 12 features followed by the gender label (1 for female, 0 for male). The features do not have any </w:t>
-      </w:r>
-      <w:proofErr w:type="gramStart"/>
-      <w:r>
-        <w:rPr>
-          <w:lang w:val="en-GB"/>
-        </w:rPr>
-        <w:t>particular interpretation</w:t>
-      </w:r>
-      <w:proofErr w:type="gramEnd"/>
-      <w:r>
-        <w:rPr>
-          <w:lang w:val="en-GB"/>
-        </w:rPr>
-        <w:t>. Speakers belong to four different age groups. The age information, however, is not available.</w:t>
+        <w:t>The goal</w:t>
+      </w:r>
+      <w:r>
+        <w:rPr>
+          <w:lang w:val="en-GB"/>
+        </w:rPr>
+        <w:t xml:space="preserve"> of the application is to </w:t>
+      </w:r>
+      <w:r>
+        <w:rPr>
+          <w:lang w:val="en-GB"/>
+        </w:rPr>
+        <w:t>build</w:t>
+      </w:r>
+      <w:r>
+        <w:rPr>
+          <w:lang w:val="en-GB"/>
+        </w:rPr>
+        <w:t xml:space="preserve"> </w:t>
+      </w:r>
+      <w:r>
+        <w:rPr>
+          <w:lang w:val="en-GB"/>
+        </w:rPr>
+        <w:t>a</w:t>
+      </w:r>
+      <w:r>
+        <w:rPr>
+          <w:lang w:val="en-GB"/>
+        </w:rPr>
+        <w:t xml:space="preserve"> model that best fits </w:t>
+      </w:r>
+      <w:r>
+        <w:rPr>
+          <w:lang w:val="en-GB"/>
+        </w:rPr>
+        <w:t>for the gender classification.</w:t>
+      </w:r>
+      <w:r>
+        <w:rPr>
+          <w:lang w:val="en-GB"/>
+        </w:rPr>
+        <w:t xml:space="preserve"> We</w:t>
+      </w:r>
+      <w:r>
+        <w:rPr>
+          <w:lang w:val="en-GB"/>
+        </w:rPr>
+        <w:t xml:space="preserve"> will </w:t>
+      </w:r>
+      <w:r>
+        <w:rPr>
+          <w:lang w:val="en-GB"/>
+        </w:rPr>
+        <w:t xml:space="preserve">discuss </w:t>
+      </w:r>
+      <w:r>
+        <w:rPr>
+          <w:lang w:val="en-GB"/>
+        </w:rPr>
+        <w:t>how they perform</w:t>
+      </w:r>
+      <w:r>
+        <w:rPr>
+          <w:lang w:val="en-GB"/>
+        </w:rPr>
+        <w:t xml:space="preserve"> for the </w:t>
+      </w:r>
+      <w:r>
+        <w:rPr>
+          <w:lang w:val="en-GB"/>
+        </w:rPr>
+        <w:t>problem</w:t>
+      </w:r>
+      <w:r>
+        <w:rPr>
+          <w:lang w:val="en-GB"/>
+        </w:rPr>
+        <w:t xml:space="preserve"> we have chosen</w:t>
+      </w:r>
+      <w:r>
+        <w:rPr>
+          <w:lang w:val="en-GB"/>
+        </w:rPr>
+        <w:t>, explaining pros and cons.</w:t>
       </w:r>
     </w:p>
     <w:p>
@@ -2196,59 +2216,17 @@
     </w:p>
     <w:p>
       <w:pPr>
-        <w:pStyle w:val="Contenuto"/>
-        <w:rPr>
-          <w:lang w:val="en-GB"/>
-        </w:rPr>
-      </w:pPr>
-      <w:r>
-        <w:rPr>
-          <w:lang w:val="en-GB"/>
-        </w:rPr>
-        <w:t>The training set consists of 3000 samples per class, whereas the test set contains 2000 samples per class.</w:t>
-      </w:r>
-    </w:p>
-    <w:p>
-      <w:pPr>
-        <w:rPr>
-          <w:lang w:val="en-GB"/>
-        </w:rPr>
-      </w:pPr>
-    </w:p>
-    <w:p>
-      <w:pPr>
-        <w:spacing w:after="200"/>
-        <w:rPr>
-          <w:lang w:val="en-GB"/>
-        </w:rPr>
-      </w:pPr>
-      <w:r>
-        <w:rPr>
-          <w:lang w:val="en-GB"/>
-        </w:rPr>
-        <w:br w:type="page"/>
-      </w:r>
-    </w:p>
-    <w:p>
-      <w:pPr>
-        <w:pStyle w:val="Titolo"/>
-        <w:rPr>
-          <w:lang w:val="en-GB"/>
-        </w:rPr>
-      </w:pPr>
-      <w:bookmarkStart w:id="3" w:name="_Toc102902569"/>
-      <w:r>
-        <w:rPr>
-          <w:lang w:val="en-GB"/>
-        </w:rPr>
-        <w:lastRenderedPageBreak/>
-        <w:t>Dimensionality</w:t>
-      </w:r>
-      <w:r>
-        <w:rPr>
-          <w:lang w:val="en-GB"/>
-        </w:rPr>
-        <w:t xml:space="preserve"> Reduction Techniques</w:t>
+        <w:pStyle w:val="Titolo1"/>
+        <w:rPr>
+          <w:lang w:val="en-GB"/>
+        </w:rPr>
+      </w:pPr>
+      <w:bookmarkStart w:id="3" w:name="_Toc104837006"/>
+      <w:r>
+        <w:rPr>
+          <w:lang w:val="en-GB"/>
+        </w:rPr>
+        <w:t>Dataset</w:t>
       </w:r>
       <w:bookmarkEnd w:id="3"/>
     </w:p>
@@ -2256,29 +2234,107 @@
       <w:pPr>
         <w:pStyle w:val="Contenuto"/>
         <w:rPr>
-          <w:lang w:val="en-US"/>
-        </w:rPr>
-      </w:pPr>
-      <w:r>
-        <w:rPr>
-          <w:lang w:val="en-GB"/>
-        </w:rPr>
-        <w:t>We have performed feature extraction within dimensionality reduction using PCA.</w:t>
+          <w:lang w:val="en-GB"/>
+        </w:rPr>
+      </w:pPr>
+      <w:r>
+        <w:rPr>
+          <w:lang w:val="en-GB"/>
+        </w:rPr>
+        <w:t xml:space="preserve">The dataset consists of synthetic speaker embeddings that represent the acoustic characteristics of a spoken utterance. Each row corresponds to a different </w:t>
+      </w:r>
+      <w:proofErr w:type="gramStart"/>
+      <w:r>
+        <w:rPr>
+          <w:lang w:val="en-GB"/>
+        </w:rPr>
+        <w:t>speaker, and</w:t>
+      </w:r>
+      <w:proofErr w:type="gramEnd"/>
+      <w:r>
+        <w:rPr>
+          <w:lang w:val="en-GB"/>
+        </w:rPr>
+        <w:t xml:space="preserve"> contains 12 features followed by the gender label (1 for female, 0 for male). The features do not have any </w:t>
+      </w:r>
+      <w:proofErr w:type="gramStart"/>
+      <w:r>
+        <w:rPr>
+          <w:lang w:val="en-GB"/>
+        </w:rPr>
+        <w:t>particular interpretation</w:t>
+      </w:r>
+      <w:proofErr w:type="gramEnd"/>
+      <w:r>
+        <w:rPr>
+          <w:lang w:val="en-GB"/>
+        </w:rPr>
+        <w:t>. Speakers belong to four different age groups. The age information, however, is not available.</w:t>
       </w:r>
     </w:p>
     <w:p>
       <w:pPr>
-        <w:pStyle w:val="Titolo1"/>
-        <w:rPr>
-          <w:lang w:val="en-GB"/>
-        </w:rPr>
-      </w:pPr>
-      <w:bookmarkStart w:id="4" w:name="_Toc102902570"/>
-      <w:r>
-        <w:rPr>
-          <w:lang w:val="en-GB"/>
-        </w:rPr>
-        <w:t>PCA</w:t>
+        <w:pStyle w:val="Contenuto"/>
+        <w:rPr>
+          <w:lang w:val="en-GB"/>
+        </w:rPr>
+      </w:pPr>
+    </w:p>
+    <w:p>
+      <w:pPr>
+        <w:pStyle w:val="Contenuto"/>
+        <w:rPr>
+          <w:lang w:val="en-GB"/>
+        </w:rPr>
+      </w:pPr>
+      <w:r>
+        <w:rPr>
+          <w:lang w:val="en-GB"/>
+        </w:rPr>
+        <w:t>The training set consists of 3000 samples per class, whereas the test set contains 2000 samples per class.</w:t>
+      </w:r>
+    </w:p>
+    <w:p>
+      <w:pPr>
+        <w:rPr>
+          <w:lang w:val="en-GB"/>
+        </w:rPr>
+      </w:pPr>
+    </w:p>
+    <w:p>
+      <w:pPr>
+        <w:spacing w:after="200"/>
+        <w:rPr>
+          <w:lang w:val="en-GB"/>
+        </w:rPr>
+      </w:pPr>
+      <w:r>
+        <w:rPr>
+          <w:lang w:val="en-GB"/>
+        </w:rPr>
+        <w:br w:type="page"/>
+      </w:r>
+    </w:p>
+    <w:p>
+      <w:pPr>
+        <w:pStyle w:val="Titolo"/>
+        <w:rPr>
+          <w:lang w:val="en-GB"/>
+        </w:rPr>
+      </w:pPr>
+      <w:bookmarkStart w:id="4" w:name="_Toc104837007"/>
+      <w:r>
+        <w:rPr>
+          <w:lang w:val="en-GB"/>
+        </w:rPr>
+        <w:lastRenderedPageBreak/>
+        <w:t>Dimensionality</w:t>
+      </w:r>
+      <w:r>
+        <w:rPr>
+          <w:lang w:val="en-GB"/>
+        </w:rPr>
+        <w:t xml:space="preserve"> Reduction Techniques</w:t>
       </w:r>
       <w:bookmarkEnd w:id="4"/>
     </w:p>
@@ -2286,87 +2342,29 @@
       <w:pPr>
         <w:pStyle w:val="Contenuto"/>
         <w:rPr>
-          <w:lang w:val="en-GB"/>
-        </w:rPr>
-      </w:pPr>
-      <w:r>
-        <w:rPr>
-          <w:lang w:val="en-GB"/>
-        </w:rPr>
-        <w:t xml:space="preserve">In this part we’ve tested PCA for </w:t>
-      </w:r>
-      <w:r>
-        <w:rPr>
-          <w:lang w:val="en-GB"/>
-        </w:rPr>
-        <w:t>reducing the features, and we’ve empirically concluded that the best number of those to save is m=8. In fact, we can check that the error rate</w:t>
-      </w:r>
-      <w:r>
-        <w:rPr>
-          <w:lang w:val="en-GB"/>
-        </w:rPr>
-        <w:t xml:space="preserve"> in the classification methods</w:t>
-      </w:r>
-      <w:r>
-        <w:rPr>
-          <w:lang w:val="en-GB"/>
-        </w:rPr>
-        <w:t xml:space="preserve"> is </w:t>
-      </w:r>
-      <w:r>
-        <w:rPr>
-          <w:lang w:val="en-GB"/>
-        </w:rPr>
-        <w:t>quite similar for increasing values of m.</w:t>
+          <w:lang w:val="en-US"/>
+        </w:rPr>
+      </w:pPr>
+      <w:r>
+        <w:rPr>
+          <w:lang w:val="en-GB"/>
+        </w:rPr>
+        <w:t>We have performed feature extraction within dimensionality reduction using PCA.</w:t>
       </w:r>
     </w:p>
     <w:p>
       <w:pPr>
-        <w:pStyle w:val="Contenuto"/>
-        <w:rPr>
-          <w:lang w:val="en-GB"/>
-        </w:rPr>
-      </w:pPr>
-      <w:r>
-        <w:rPr>
-          <w:lang w:val="en-GB"/>
-        </w:rPr>
-        <w:t>When we generate a plot scatter with this value, we can check that there are four different areas, one for each group age</w:t>
-      </w:r>
-      <w:r>
-        <w:rPr>
-          <w:lang w:val="en-GB"/>
-        </w:rPr>
-        <w:t>:</w:t>
-      </w:r>
-    </w:p>
-    <w:p>
-      <w:pPr>
-        <w:pStyle w:val="Contenuto"/>
-        <w:rPr>
-          <w:lang w:val="en-GB"/>
-        </w:rPr>
-      </w:pPr>
-      <w:r>
-        <w:rPr>
-          <w:lang w:val="en-GB"/>
-        </w:rPr>
-        <w:t>[METTERE FOTO]</w:t>
-      </w:r>
-    </w:p>
-    <w:p>
-      <w:pPr>
         <w:pStyle w:val="Titolo1"/>
         <w:rPr>
           <w:lang w:val="en-GB"/>
         </w:rPr>
       </w:pPr>
-      <w:bookmarkStart w:id="5" w:name="_Toc102902571"/>
-      <w:r>
-        <w:rPr>
-          <w:lang w:val="en-GB"/>
-        </w:rPr>
-        <w:t>LDA</w:t>
+      <w:bookmarkStart w:id="5" w:name="_Toc104837008"/>
+      <w:r>
+        <w:rPr>
+          <w:lang w:val="en-GB"/>
+        </w:rPr>
+        <w:t>PCA</w:t>
       </w:r>
       <w:bookmarkEnd w:id="5"/>
     </w:p>
@@ -2381,95 +2379,1051 @@
         <w:rPr>
           <w:lang w:val="en-GB"/>
         </w:rPr>
-        <w:t xml:space="preserve">Text </w:t>
-      </w:r>
-      <w:proofErr w:type="spellStart"/>
-      <w:r>
-        <w:rPr>
-          <w:lang w:val="en-GB"/>
-        </w:rPr>
-        <w:t>text</w:t>
-      </w:r>
-      <w:proofErr w:type="spellEnd"/>
-      <w:r>
-        <w:rPr>
-          <w:lang w:val="en-GB"/>
-        </w:rPr>
-        <w:t xml:space="preserve"> …</w:t>
+        <w:t xml:space="preserve">In this part we’ve tested PCA for </w:t>
+      </w:r>
+      <w:r>
+        <w:rPr>
+          <w:lang w:val="en-GB"/>
+        </w:rPr>
+        <w:t>reducing the features, and we’ve empirically concluded that the best number of those to save is m=8. In fact, we can check that the error rate</w:t>
+      </w:r>
+      <w:r>
+        <w:rPr>
+          <w:lang w:val="en-GB"/>
+        </w:rPr>
+        <w:t xml:space="preserve"> in the classification methods</w:t>
+      </w:r>
+      <w:r>
+        <w:rPr>
+          <w:lang w:val="en-GB"/>
+        </w:rPr>
+        <w:t xml:space="preserve"> is </w:t>
+      </w:r>
+      <w:r>
+        <w:rPr>
+          <w:lang w:val="en-GB"/>
+        </w:rPr>
+        <w:t>quite similar for increasing values of m.</w:t>
       </w:r>
     </w:p>
     <w:p>
       <w:pPr>
-        <w:spacing w:after="200"/>
-        <w:rPr>
-          <w:rFonts w:asciiTheme="majorHAnsi" w:eastAsiaTheme="majorEastAsia" w:hAnsiTheme="majorHAnsi" w:cstheme="majorBidi"/>
-          <w:bCs/>
-          <w:color w:val="061F57" w:themeColor="text2" w:themeShade="BF"/>
-          <w:kern w:val="28"/>
-          <w:sz w:val="72"/>
-          <w:szCs w:val="52"/>
-          <w:lang w:val="en-GB"/>
-        </w:rPr>
-      </w:pPr>
+        <w:pStyle w:val="Contenuto"/>
+        <w:rPr>
+          <w:lang w:val="en-GB"/>
+        </w:rPr>
+      </w:pPr>
+      <w:r>
+        <w:rPr>
+          <w:lang w:val="en-GB"/>
+        </w:rPr>
+        <w:t>When we generate a plot scatter with this value, we can check that there are four different areas, one for each group age</w:t>
+      </w:r>
+      <w:r>
+        <w:rPr>
+          <w:lang w:val="en-GB"/>
+        </w:rPr>
+        <w:t>:</w:t>
+      </w:r>
     </w:p>
     <w:p>
       <w:pPr>
-        <w:spacing w:after="200"/>
-        <w:rPr>
-          <w:rFonts w:asciiTheme="majorHAnsi" w:eastAsiaTheme="majorEastAsia" w:hAnsiTheme="majorHAnsi" w:cstheme="majorBidi"/>
-          <w:bCs/>
-          <w:color w:val="061F57" w:themeColor="text2" w:themeShade="BF"/>
-          <w:kern w:val="28"/>
-          <w:sz w:val="72"/>
-          <w:szCs w:val="52"/>
-          <w:lang w:val="en-GB"/>
-        </w:rPr>
-      </w:pPr>
-      <w:r>
-        <w:rPr>
-          <w:rFonts w:asciiTheme="majorHAnsi" w:eastAsiaTheme="majorEastAsia" w:hAnsiTheme="majorHAnsi" w:cstheme="majorBidi"/>
-          <w:bCs/>
-          <w:color w:val="061F57" w:themeColor="text2" w:themeShade="BF"/>
-          <w:kern w:val="28"/>
-          <w:sz w:val="72"/>
-          <w:szCs w:val="52"/>
-          <w:lang w:val="en-GB"/>
-        </w:rPr>
-        <w:br w:type="page"/>
-      </w:r>
+        <w:pStyle w:val="Contenuto"/>
+        <w:rPr>
+          <w:lang w:val="en-GB"/>
+        </w:rPr>
+      </w:pPr>
     </w:p>
     <w:p>
       <w:pPr>
-        <w:pStyle w:val="Titolo"/>
-        <w:rPr>
-          <w:lang w:val="en-GB"/>
-        </w:rPr>
-      </w:pPr>
-      <w:bookmarkStart w:id="6" w:name="_Toc102902572"/>
-      <w:r>
-        <w:rPr>
-          <w:lang w:val="en-GB"/>
-        </w:rPr>
-        <w:lastRenderedPageBreak/>
-        <w:t>Classification</w:t>
+        <w:pStyle w:val="Contenuto"/>
+        <w:keepNext/>
+        <w:rPr>
+          <w:noProof/>
+        </w:rPr>
+      </w:pPr>
+      <w:r>
+        <w:rPr>
+          <w:noProof/>
+        </w:rPr>
+        <w:drawing>
+          <wp:inline distT="0" distB="0" distL="0" distR="0" wp14:anchorId="41462EB8" wp14:editId="7EDD290E">
+            <wp:extent cx="3314700" cy="2486025"/>
+            <wp:effectExtent l="0" t="0" r="0" b="9525"/>
+            <wp:docPr id="4" name="Immagine 4"/>
+            <wp:cNvGraphicFramePr>
+              <a:graphicFrameLocks xmlns:a="http://schemas.openxmlformats.org/drawingml/2006/main" noChangeAspect="1"/>
+            </wp:cNvGraphicFramePr>
+            <a:graphic xmlns:a="http://schemas.openxmlformats.org/drawingml/2006/main">
+              <a:graphicData uri="http://schemas.openxmlformats.org/drawingml/2006/picture">
+                <pic:pic xmlns:pic="http://schemas.openxmlformats.org/drawingml/2006/picture">
+                  <pic:nvPicPr>
+                    <pic:cNvPr id="0" name="Picture 1"/>
+                    <pic:cNvPicPr>
+                      <a:picLocks noChangeAspect="1" noChangeArrowheads="1"/>
+                    </pic:cNvPicPr>
+                  </pic:nvPicPr>
+                  <pic:blipFill>
+                    <a:blip r:embed="rId9">
+                      <a:extLst>
+                        <a:ext uri="{28A0092B-C50C-407E-A947-70E740481C1C}">
+                          <a14:useLocalDpi xmlns:a14="http://schemas.microsoft.com/office/drawing/2010/main" val="0"/>
+                        </a:ext>
+                      </a:extLst>
+                    </a:blip>
+                    <a:srcRect/>
+                    <a:stretch>
+                      <a:fillRect/>
+                    </a:stretch>
+                  </pic:blipFill>
+                  <pic:spPr bwMode="auto">
+                    <a:xfrm>
+                      <a:off x="0" y="0"/>
+                      <a:ext cx="3319881" cy="2489911"/>
+                    </a:xfrm>
+                    <a:prstGeom prst="rect">
+                      <a:avLst/>
+                    </a:prstGeom>
+                    <a:noFill/>
+                    <a:ln>
+                      <a:noFill/>
+                    </a:ln>
+                  </pic:spPr>
+                </pic:pic>
+              </a:graphicData>
+            </a:graphic>
+          </wp:inline>
+        </w:drawing>
+      </w:r>
+      <w:r>
+        <w:rPr>
+          <w:noProof/>
+        </w:rPr>
+        <w:drawing>
+          <wp:inline distT="0" distB="0" distL="0" distR="0" wp14:anchorId="530CD5CD" wp14:editId="6BB76D88">
+            <wp:extent cx="2847975" cy="2931740"/>
+            <wp:effectExtent l="0" t="0" r="0" b="2540"/>
+            <wp:docPr id="7" name="Immagine 7"/>
+            <wp:cNvGraphicFramePr>
+              <a:graphicFrameLocks xmlns:a="http://schemas.openxmlformats.org/drawingml/2006/main" noChangeAspect="1"/>
+            </wp:cNvGraphicFramePr>
+            <a:graphic xmlns:a="http://schemas.openxmlformats.org/drawingml/2006/main">
+              <a:graphicData uri="http://schemas.openxmlformats.org/drawingml/2006/picture">
+                <pic:pic xmlns:pic="http://schemas.openxmlformats.org/drawingml/2006/picture">
+                  <pic:nvPicPr>
+                    <pic:cNvPr id="0" name="Picture 1"/>
+                    <pic:cNvPicPr>
+                      <a:picLocks noChangeAspect="1" noChangeArrowheads="1"/>
+                    </pic:cNvPicPr>
+                  </pic:nvPicPr>
+                  <pic:blipFill rotWithShape="1">
+                    <a:blip r:embed="rId10">
+                      <a:extLst>
+                        <a:ext uri="{28A0092B-C50C-407E-A947-70E740481C1C}">
+                          <a14:useLocalDpi xmlns:a14="http://schemas.microsoft.com/office/drawing/2010/main" val="0"/>
+                        </a:ext>
+                      </a:extLst>
+                    </a:blip>
+                    <a:srcRect l="6207" b="3448"/>
+                    <a:stretch/>
+                  </pic:blipFill>
+                  <pic:spPr bwMode="auto">
+                    <a:xfrm>
+                      <a:off x="0" y="0"/>
+                      <a:ext cx="2849743" cy="2933560"/>
+                    </a:xfrm>
+                    <a:prstGeom prst="rect">
+                      <a:avLst/>
+                    </a:prstGeom>
+                    <a:noFill/>
+                    <a:ln>
+                      <a:noFill/>
+                    </a:ln>
+                    <a:extLst>
+                      <a:ext uri="{53640926-AAD7-44D8-BBD7-CCE9431645EC}">
+                        <a14:shadowObscured xmlns:a14="http://schemas.microsoft.com/office/drawing/2010/main"/>
+                      </a:ext>
+                    </a:extLst>
+                  </pic:spPr>
+                </pic:pic>
+              </a:graphicData>
+            </a:graphic>
+          </wp:inline>
+        </w:drawing>
+      </w:r>
+    </w:p>
+    <w:p>
+      <w:pPr>
+        <w:pStyle w:val="Contenuto"/>
+        <w:keepNext/>
+      </w:pPr>
+    </w:p>
+    <w:p>
+      <w:pPr>
+        <w:pStyle w:val="Didascalia"/>
+        <w:ind w:left="1440" w:firstLine="720"/>
+        <w:jc w:val="both"/>
+      </w:pPr>
+      <w:r>
+        <w:t xml:space="preserve">Figure </w:t>
+      </w:r>
+      <w:fldSimple w:instr=" SEQ Figure \* ARABIC ">
+        <w:r>
+          <w:rPr>
+            <w:noProof/>
+          </w:rPr>
+          <w:t>1</w:t>
+        </w:r>
+      </w:fldSimple>
+      <w:r>
+        <w:t xml:space="preserve"> - PCA (12 -&gt; 2)</w:t>
+      </w:r>
+      <w:r>
+        <w:t xml:space="preserve"> </w:t>
+      </w:r>
+      <w:r>
+        <w:tab/>
+      </w:r>
+      <w:r>
+        <w:tab/>
+      </w:r>
+      <w:r>
+        <w:tab/>
+      </w:r>
+      <w:r>
+        <w:tab/>
+      </w:r>
+      <w:r>
+        <w:t xml:space="preserve">Figure </w:t>
+      </w:r>
+      <w:r>
+        <w:fldChar w:fldCharType="begin"/>
+      </w:r>
+      <w:r>
+        <w:instrText xml:space="preserve"> SEQ Figure \* ARABIC </w:instrText>
+      </w:r>
+      <w:r>
+        <w:fldChar w:fldCharType="separate"/>
+      </w:r>
+      <w:r>
+        <w:rPr>
+          <w:noProof/>
+        </w:rPr>
+        <w:t>2</w:t>
+      </w:r>
+      <w:r>
+        <w:fldChar w:fldCharType="end"/>
+      </w:r>
+      <w:r>
+        <w:t xml:space="preserve"> - PCA (12 -&gt; 3)</w:t>
+      </w:r>
+    </w:p>
+    <w:p>
+      <w:pPr>
+        <w:pStyle w:val="Didascalia"/>
+        <w:ind w:left="720" w:firstLine="1440"/>
+        <w:jc w:val="both"/>
+      </w:pPr>
+    </w:p>
+    <w:p>
+      <w:pPr>
+        <w:pStyle w:val="Contenuto"/>
+        <w:keepNext/>
+        <w:jc w:val="center"/>
+      </w:pPr>
+    </w:p>
+    <w:p>
+      <w:pPr>
+        <w:pStyle w:val="Titolo1"/>
+      </w:pPr>
+      <w:bookmarkStart w:id="6" w:name="_Toc104837009"/>
+      <w:r>
+        <w:t>LDA</w:t>
       </w:r>
       <w:bookmarkEnd w:id="6"/>
     </w:p>
     <w:p>
       <w:pPr>
+        <w:pStyle w:val="Contenuto"/>
+        <w:rPr>
+          <w:lang w:val="en-GB"/>
+        </w:rPr>
+      </w:pPr>
+      <w:r>
+        <w:rPr>
+          <w:lang w:val="en-GB"/>
+        </w:rPr>
+        <w:t xml:space="preserve">Text </w:t>
+      </w:r>
+      <w:proofErr w:type="spellStart"/>
+      <w:r>
+        <w:rPr>
+          <w:lang w:val="en-GB"/>
+        </w:rPr>
+        <w:t>text</w:t>
+      </w:r>
+      <w:proofErr w:type="spellEnd"/>
+      <w:r>
+        <w:rPr>
+          <w:lang w:val="en-GB"/>
+        </w:rPr>
+        <w:t xml:space="preserve"> …</w:t>
+      </w:r>
+    </w:p>
+    <w:p>
+      <w:pPr>
+        <w:pStyle w:val="Contenuto"/>
+        <w:keepNext/>
+        <w:jc w:val="center"/>
+      </w:pPr>
+      <w:r>
+        <w:rPr>
+          <w:noProof/>
+        </w:rPr>
+        <w:lastRenderedPageBreak/>
+        <w:drawing>
+          <wp:inline distT="0" distB="0" distL="0" distR="0" wp14:anchorId="144F9E6A" wp14:editId="640CBB02">
+            <wp:extent cx="2920999" cy="2190750"/>
+            <wp:effectExtent l="0" t="0" r="0" b="0"/>
+            <wp:docPr id="10" name="Immagine 10"/>
+            <wp:cNvGraphicFramePr>
+              <a:graphicFrameLocks xmlns:a="http://schemas.openxmlformats.org/drawingml/2006/main" noChangeAspect="1"/>
+            </wp:cNvGraphicFramePr>
+            <a:graphic xmlns:a="http://schemas.openxmlformats.org/drawingml/2006/main">
+              <a:graphicData uri="http://schemas.openxmlformats.org/drawingml/2006/picture">
+                <pic:pic xmlns:pic="http://schemas.openxmlformats.org/drawingml/2006/picture">
+                  <pic:nvPicPr>
+                    <pic:cNvPr id="0" name="Picture 8"/>
+                    <pic:cNvPicPr>
+                      <a:picLocks noChangeAspect="1" noChangeArrowheads="1"/>
+                    </pic:cNvPicPr>
+                  </pic:nvPicPr>
+                  <pic:blipFill>
+                    <a:blip r:embed="rId11">
+                      <a:extLst>
+                        <a:ext uri="{28A0092B-C50C-407E-A947-70E740481C1C}">
+                          <a14:useLocalDpi xmlns:a14="http://schemas.microsoft.com/office/drawing/2010/main" val="0"/>
+                        </a:ext>
+                      </a:extLst>
+                    </a:blip>
+                    <a:srcRect/>
+                    <a:stretch>
+                      <a:fillRect/>
+                    </a:stretch>
+                  </pic:blipFill>
+                  <pic:spPr bwMode="auto">
+                    <a:xfrm>
+                      <a:off x="0" y="0"/>
+                      <a:ext cx="2953115" cy="2214837"/>
+                    </a:xfrm>
+                    <a:prstGeom prst="rect">
+                      <a:avLst/>
+                    </a:prstGeom>
+                    <a:noFill/>
+                    <a:ln>
+                      <a:noFill/>
+                    </a:ln>
+                  </pic:spPr>
+                </pic:pic>
+              </a:graphicData>
+            </a:graphic>
+          </wp:inline>
+        </w:drawing>
+      </w:r>
+      <w:r>
+        <w:rPr>
+          <w:noProof/>
+        </w:rPr>
+        <w:drawing>
+          <wp:inline distT="0" distB="0" distL="0" distR="0" wp14:anchorId="6851CED4" wp14:editId="5CFDDA37">
+            <wp:extent cx="3217333" cy="2413000"/>
+            <wp:effectExtent l="0" t="0" r="2540" b="6350"/>
+            <wp:docPr id="11" name="Immagine 11"/>
+            <wp:cNvGraphicFramePr>
+              <a:graphicFrameLocks xmlns:a="http://schemas.openxmlformats.org/drawingml/2006/main" noChangeAspect="1"/>
+            </wp:cNvGraphicFramePr>
+            <a:graphic xmlns:a="http://schemas.openxmlformats.org/drawingml/2006/main">
+              <a:graphicData uri="http://schemas.openxmlformats.org/drawingml/2006/picture">
+                <pic:pic xmlns:pic="http://schemas.openxmlformats.org/drawingml/2006/picture">
+                  <pic:nvPicPr>
+                    <pic:cNvPr id="0" name="Picture 10"/>
+                    <pic:cNvPicPr>
+                      <a:picLocks noChangeAspect="1" noChangeArrowheads="1"/>
+                    </pic:cNvPicPr>
+                  </pic:nvPicPr>
+                  <pic:blipFill>
+                    <a:blip r:embed="rId12">
+                      <a:extLst>
+                        <a:ext uri="{28A0092B-C50C-407E-A947-70E740481C1C}">
+                          <a14:useLocalDpi xmlns:a14="http://schemas.microsoft.com/office/drawing/2010/main" val="0"/>
+                        </a:ext>
+                      </a:extLst>
+                    </a:blip>
+                    <a:srcRect/>
+                    <a:stretch>
+                      <a:fillRect/>
+                    </a:stretch>
+                  </pic:blipFill>
+                  <pic:spPr bwMode="auto">
+                    <a:xfrm>
+                      <a:off x="0" y="0"/>
+                      <a:ext cx="3228962" cy="2421721"/>
+                    </a:xfrm>
+                    <a:prstGeom prst="rect">
+                      <a:avLst/>
+                    </a:prstGeom>
+                    <a:noFill/>
+                    <a:ln>
+                      <a:noFill/>
+                    </a:ln>
+                  </pic:spPr>
+                </pic:pic>
+              </a:graphicData>
+            </a:graphic>
+          </wp:inline>
+        </w:drawing>
+      </w:r>
+    </w:p>
+    <w:p>
+      <w:pPr>
+        <w:pStyle w:val="Didascalia"/>
+        <w:rPr>
+          <w:lang w:val="en-GB"/>
+        </w:rPr>
+      </w:pPr>
+      <w:r>
+        <w:rPr>
+          <w:lang w:val="en-GB"/>
+        </w:rPr>
+        <w:t xml:space="preserve">Figure </w:t>
+      </w:r>
+      <w:r>
+        <w:fldChar w:fldCharType="begin"/>
+      </w:r>
+      <w:r>
+        <w:rPr>
+          <w:lang w:val="en-GB"/>
+        </w:rPr>
+        <w:instrText xml:space="preserve"> SEQ Figure \* ARABIC </w:instrText>
+      </w:r>
+      <w:r>
+        <w:fldChar w:fldCharType="separate"/>
+      </w:r>
+      <w:r>
+        <w:rPr>
+          <w:noProof/>
+          <w:lang w:val="en-GB"/>
+        </w:rPr>
+        <w:t>3</w:t>
+      </w:r>
+      <w:r>
+        <w:fldChar w:fldCharType="end"/>
+      </w:r>
+      <w:r>
+        <w:rPr>
+          <w:lang w:val="en-GB"/>
+        </w:rPr>
+        <w:t xml:space="preserve"> </w:t>
+      </w:r>
+      <w:r>
+        <w:rPr>
+          <w:lang w:val="en-GB"/>
+        </w:rPr>
+        <w:t>–</w:t>
+      </w:r>
+      <w:r>
+        <w:rPr>
+          <w:lang w:val="en-GB"/>
+        </w:rPr>
+        <w:t xml:space="preserve"> </w:t>
+      </w:r>
+      <w:r>
+        <w:rPr>
+          <w:lang w:val="en-GB"/>
+        </w:rPr>
+        <w:t xml:space="preserve">PCA (12 -&gt; 2) + </w:t>
+      </w:r>
+      <w:r>
+        <w:rPr>
+          <w:lang w:val="en-GB"/>
+        </w:rPr>
+        <w:t xml:space="preserve">LDA </w:t>
+      </w:r>
+      <w:r>
+        <w:rPr>
+          <w:lang w:val="en-GB"/>
+        </w:rPr>
+        <w:t>(</w:t>
+      </w:r>
+      <w:r>
+        <w:rPr>
+          <w:lang w:val="en-GB"/>
+        </w:rPr>
+        <w:t>green line is the best direction</w:t>
+      </w:r>
+      <w:r>
+        <w:rPr>
+          <w:lang w:val="en-GB"/>
+        </w:rPr>
+        <w:t>)</w:t>
+      </w:r>
+      <w:r>
+        <w:rPr>
+          <w:lang w:val="en-GB"/>
+        </w:rPr>
+        <w:t xml:space="preserve"> </w:t>
+      </w:r>
+      <w:r>
+        <w:rPr>
+          <w:lang w:val="en-GB"/>
+        </w:rPr>
+        <w:tab/>
+      </w:r>
+      <w:r>
+        <w:rPr>
+          <w:lang w:val="en-GB"/>
+        </w:rPr>
+        <w:tab/>
+      </w:r>
+      <w:r>
+        <w:rPr>
+          <w:lang w:val="en-GB"/>
+        </w:rPr>
+        <w:t xml:space="preserve">Figure </w:t>
+      </w:r>
+      <w:r>
+        <w:fldChar w:fldCharType="begin"/>
+      </w:r>
+      <w:r>
+        <w:rPr>
+          <w:lang w:val="en-GB"/>
+        </w:rPr>
+        <w:instrText xml:space="preserve"> SEQ Figure \* ARABIC </w:instrText>
+      </w:r>
+      <w:r>
+        <w:fldChar w:fldCharType="separate"/>
+      </w:r>
+      <w:r>
+        <w:rPr>
+          <w:noProof/>
+          <w:lang w:val="en-GB"/>
+        </w:rPr>
+        <w:t>4</w:t>
+      </w:r>
+      <w:r>
+        <w:fldChar w:fldCharType="end"/>
+      </w:r>
+      <w:r>
+        <w:rPr>
+          <w:lang w:val="en-GB"/>
+        </w:rPr>
+        <w:t xml:space="preserve"> - PCA (12 -&gt; 2) + LDA</w:t>
+      </w:r>
+    </w:p>
+    <w:p>
+      <w:pPr>
+        <w:pStyle w:val="Didascalia"/>
+        <w:ind w:left="4320" w:firstLine="720"/>
+        <w:rPr>
+          <w:lang w:val="en-GB"/>
+        </w:rPr>
+      </w:pPr>
+      <w:r>
+        <w:rPr>
+          <w:lang w:val="en-GB"/>
+        </w:rPr>
+        <w:t xml:space="preserve"> (</w:t>
+      </w:r>
+      <w:proofErr w:type="gramStart"/>
+      <w:r>
+        <w:rPr>
+          <w:lang w:val="en-GB"/>
+        </w:rPr>
+        <w:t>histograms</w:t>
+      </w:r>
+      <w:proofErr w:type="gramEnd"/>
+      <w:r>
+        <w:rPr>
+          <w:lang w:val="en-GB"/>
+        </w:rPr>
+        <w:t xml:space="preserve"> show how </w:t>
+      </w:r>
+      <w:r>
+        <w:rPr>
+          <w:lang w:val="en-GB"/>
+        </w:rPr>
+        <w:t>points</w:t>
+      </w:r>
+      <w:r>
+        <w:rPr>
+          <w:lang w:val="en-GB"/>
+        </w:rPr>
+        <w:t xml:space="preserve"> are project</w:t>
+      </w:r>
+      <w:r>
+        <w:rPr>
+          <w:lang w:val="en-GB"/>
+        </w:rPr>
+        <w:t>ed</w:t>
+      </w:r>
+      <w:r>
+        <w:rPr>
+          <w:lang w:val="en-GB"/>
+        </w:rPr>
+        <w:t xml:space="preserve"> along the directio</w:t>
+      </w:r>
+      <w:r>
+        <w:rPr>
+          <w:lang w:val="en-GB"/>
+        </w:rPr>
+        <w:t>n</w:t>
+      </w:r>
+      <w:r>
+        <w:rPr>
+          <w:lang w:val="en-GB"/>
+        </w:rPr>
+        <w:t>)</w:t>
+      </w:r>
+    </w:p>
+    <w:p>
+      <w:pPr>
+        <w:pStyle w:val="Didascalia"/>
+        <w:rPr>
+          <w:lang w:val="en-GB"/>
+        </w:rPr>
+      </w:pPr>
+    </w:p>
+    <w:p>
+      <w:pPr>
+        <w:keepNext/>
+        <w:spacing w:after="200"/>
+      </w:pPr>
+      <w:r>
+        <w:rPr>
+          <w:noProof/>
+        </w:rPr>
+        <w:drawing>
+          <wp:inline distT="0" distB="0" distL="0" distR="0" wp14:anchorId="0629712F" wp14:editId="785C0B67">
+            <wp:extent cx="2939143" cy="2925335"/>
+            <wp:effectExtent l="0" t="0" r="0" b="8890"/>
+            <wp:docPr id="9" name="Immagine 9"/>
+            <wp:cNvGraphicFramePr>
+              <a:graphicFrameLocks xmlns:a="http://schemas.openxmlformats.org/drawingml/2006/main" noChangeAspect="1"/>
+            </wp:cNvGraphicFramePr>
+            <a:graphic xmlns:a="http://schemas.openxmlformats.org/drawingml/2006/main">
+              <a:graphicData uri="http://schemas.openxmlformats.org/drawingml/2006/picture">
+                <pic:pic xmlns:pic="http://schemas.openxmlformats.org/drawingml/2006/picture">
+                  <pic:nvPicPr>
+                    <pic:cNvPr id="0" name="Picture 3"/>
+                    <pic:cNvPicPr>
+                      <a:picLocks noChangeAspect="1" noChangeArrowheads="1"/>
+                    </pic:cNvPicPr>
+                  </pic:nvPicPr>
+                  <pic:blipFill rotWithShape="1">
+                    <a:blip r:embed="rId13">
+                      <a:extLst>
+                        <a:ext uri="{28A0092B-C50C-407E-A947-70E740481C1C}">
+                          <a14:useLocalDpi xmlns:a14="http://schemas.microsoft.com/office/drawing/2010/main" val="0"/>
+                        </a:ext>
+                      </a:extLst>
+                    </a:blip>
+                    <a:srcRect l="13890" t="3176" r="1786" b="12896"/>
+                    <a:stretch/>
+                  </pic:blipFill>
+                  <pic:spPr bwMode="auto">
+                    <a:xfrm>
+                      <a:off x="0" y="0"/>
+                      <a:ext cx="2946323" cy="2932481"/>
+                    </a:xfrm>
+                    <a:prstGeom prst="rect">
+                      <a:avLst/>
+                    </a:prstGeom>
+                    <a:noFill/>
+                    <a:ln>
+                      <a:noFill/>
+                    </a:ln>
+                    <a:extLst>
+                      <a:ext uri="{53640926-AAD7-44D8-BBD7-CCE9431645EC}">
+                        <a14:shadowObscured xmlns:a14="http://schemas.microsoft.com/office/drawing/2010/main"/>
+                      </a:ext>
+                    </a:extLst>
+                  </pic:spPr>
+                </pic:pic>
+              </a:graphicData>
+            </a:graphic>
+          </wp:inline>
+        </w:drawing>
+      </w:r>
+      <w:r>
+        <w:rPr>
+          <w:noProof/>
+        </w:rPr>
+        <w:drawing>
+          <wp:inline distT="0" distB="0" distL="0" distR="0" wp14:anchorId="3012B3B3" wp14:editId="4E354CDC">
+            <wp:extent cx="3418114" cy="2560529"/>
+            <wp:effectExtent l="0" t="0" r="0" b="0"/>
+            <wp:docPr id="15" name="Immagine 15"/>
+            <wp:cNvGraphicFramePr>
+              <a:graphicFrameLocks xmlns:a="http://schemas.openxmlformats.org/drawingml/2006/main" noChangeAspect="1"/>
+            </wp:cNvGraphicFramePr>
+            <a:graphic xmlns:a="http://schemas.openxmlformats.org/drawingml/2006/main">
+              <a:graphicData uri="http://schemas.openxmlformats.org/drawingml/2006/picture">
+                <pic:pic xmlns:pic="http://schemas.openxmlformats.org/drawingml/2006/picture">
+                  <pic:nvPicPr>
+                    <pic:cNvPr id="0" name="Picture 10"/>
+                    <pic:cNvPicPr>
+                      <a:picLocks noChangeAspect="1" noChangeArrowheads="1"/>
+                    </pic:cNvPicPr>
+                  </pic:nvPicPr>
+                  <pic:blipFill>
+                    <a:blip r:embed="rId14">
+                      <a:extLst>
+                        <a:ext uri="{28A0092B-C50C-407E-A947-70E740481C1C}">
+                          <a14:useLocalDpi xmlns:a14="http://schemas.microsoft.com/office/drawing/2010/main" val="0"/>
+                        </a:ext>
+                      </a:extLst>
+                    </a:blip>
+                    <a:srcRect/>
+                    <a:stretch>
+                      <a:fillRect/>
+                    </a:stretch>
+                  </pic:blipFill>
+                  <pic:spPr bwMode="auto">
+                    <a:xfrm>
+                      <a:off x="0" y="0"/>
+                      <a:ext cx="3432324" cy="2571174"/>
+                    </a:xfrm>
+                    <a:prstGeom prst="rect">
+                      <a:avLst/>
+                    </a:prstGeom>
+                    <a:noFill/>
+                    <a:ln>
+                      <a:noFill/>
+                    </a:ln>
+                  </pic:spPr>
+                </pic:pic>
+              </a:graphicData>
+            </a:graphic>
+          </wp:inline>
+        </w:drawing>
+      </w:r>
+    </w:p>
+    <w:p>
+      <w:pPr>
+        <w:pStyle w:val="Didascalia"/>
+        <w:ind w:left="5040" w:hanging="5040"/>
+        <w:rPr>
+          <w:lang w:val="en-GB"/>
+        </w:rPr>
+      </w:pPr>
+      <w:r>
+        <w:rPr>
+          <w:lang w:val="en-GB"/>
+        </w:rPr>
+        <w:t xml:space="preserve">Figure </w:t>
+      </w:r>
+      <w:r>
+        <w:fldChar w:fldCharType="begin"/>
+      </w:r>
+      <w:r>
+        <w:rPr>
+          <w:lang w:val="en-GB"/>
+        </w:rPr>
+        <w:instrText xml:space="preserve"> SEQ Figure \* ARABIC </w:instrText>
+      </w:r>
+      <w:r>
+        <w:fldChar w:fldCharType="separate"/>
+      </w:r>
+      <w:r>
+        <w:rPr>
+          <w:noProof/>
+          <w:lang w:val="en-GB"/>
+        </w:rPr>
+        <w:t>5</w:t>
+      </w:r>
+      <w:r>
+        <w:fldChar w:fldCharType="end"/>
+      </w:r>
+      <w:r>
+        <w:rPr>
+          <w:lang w:val="en-GB"/>
+        </w:rPr>
+        <w:t xml:space="preserve"> - </w:t>
+      </w:r>
+      <w:r>
+        <w:rPr>
+          <w:lang w:val="en-GB"/>
+        </w:rPr>
+        <w:t>PCA (</w:t>
+      </w:r>
+      <w:r>
+        <w:rPr>
+          <w:lang w:val="en-GB"/>
+        </w:rPr>
+        <w:t>12 -&gt;3) + LDA (</w:t>
+      </w:r>
+      <w:r>
+        <w:rPr>
+          <w:lang w:val="en-GB"/>
+        </w:rPr>
+        <w:t xml:space="preserve">blue </w:t>
+      </w:r>
+      <w:r>
+        <w:rPr>
+          <w:lang w:val="en-GB"/>
+        </w:rPr>
+        <w:t>line is the best direction</w:t>
+      </w:r>
+      <w:r>
+        <w:rPr>
+          <w:lang w:val="en-GB"/>
+        </w:rPr>
+        <w:t>)</w:t>
+      </w:r>
+      <w:r>
+        <w:rPr>
+          <w:lang w:val="en-GB"/>
+        </w:rPr>
+        <w:tab/>
+      </w:r>
+      <w:r>
+        <w:rPr>
+          <w:lang w:val="en-GB"/>
+        </w:rPr>
+        <w:t xml:space="preserve">Figure </w:t>
+      </w:r>
+      <w:r>
+        <w:fldChar w:fldCharType="begin"/>
+      </w:r>
+      <w:r>
+        <w:rPr>
+          <w:lang w:val="en-GB"/>
+        </w:rPr>
+        <w:instrText xml:space="preserve"> SEQ Figure \* ARABIC </w:instrText>
+      </w:r>
+      <w:r>
+        <w:fldChar w:fldCharType="separate"/>
+      </w:r>
+      <w:r>
+        <w:rPr>
+          <w:noProof/>
+          <w:lang w:val="en-GB"/>
+        </w:rPr>
+        <w:t>6</w:t>
+      </w:r>
+      <w:r>
+        <w:fldChar w:fldCharType="end"/>
+      </w:r>
+      <w:r>
+        <w:rPr>
+          <w:lang w:val="en-GB"/>
+        </w:rPr>
+        <w:t xml:space="preserve"> - PCA (12 -&gt; 3) + LDA (</w:t>
+      </w:r>
+      <w:r>
+        <w:rPr>
+          <w:lang w:val="en-GB"/>
+        </w:rPr>
+        <w:t xml:space="preserve">histograms show how </w:t>
+      </w:r>
+      <w:r>
+        <w:rPr>
+          <w:lang w:val="en-GB"/>
+        </w:rPr>
+        <w:t>points</w:t>
+      </w:r>
+      <w:r>
+        <w:rPr>
+          <w:lang w:val="en-GB"/>
+        </w:rPr>
+        <w:t xml:space="preserve"> are project</w:t>
+      </w:r>
+      <w:r>
+        <w:rPr>
+          <w:lang w:val="en-GB"/>
+        </w:rPr>
+        <w:t>ed</w:t>
+      </w:r>
+      <w:r>
+        <w:rPr>
+          <w:lang w:val="en-GB"/>
+        </w:rPr>
+        <w:t xml:space="preserve"> along the directio</w:t>
+      </w:r>
+      <w:r>
+        <w:rPr>
+          <w:lang w:val="en-GB"/>
+        </w:rPr>
+        <w:t>n)</w:t>
+      </w:r>
+    </w:p>
+    <w:p>
+      <w:pPr>
+        <w:pStyle w:val="Didascalia"/>
+      </w:pPr>
+      <w:r>
+        <w:rPr>
+          <w:noProof/>
+        </w:rPr>
+        <w:drawing>
+          <wp:inline distT="0" distB="0" distL="0" distR="0" wp14:anchorId="4DE64957" wp14:editId="4EA4039D">
+            <wp:extent cx="2653146" cy="2056368"/>
+            <wp:effectExtent l="0" t="0" r="0" b="1270"/>
+            <wp:docPr id="16" name="Immagine 16"/>
+            <wp:cNvGraphicFramePr>
+              <a:graphicFrameLocks xmlns:a="http://schemas.openxmlformats.org/drawingml/2006/main" noChangeAspect="1"/>
+            </wp:cNvGraphicFramePr>
+            <a:graphic xmlns:a="http://schemas.openxmlformats.org/drawingml/2006/main">
+              <a:graphicData uri="http://schemas.openxmlformats.org/drawingml/2006/picture">
+                <pic:pic xmlns:pic="http://schemas.openxmlformats.org/drawingml/2006/picture">
+                  <pic:nvPicPr>
+                    <pic:cNvPr id="0" name="Picture 12"/>
+                    <pic:cNvPicPr>
+                      <a:picLocks noChangeAspect="1" noChangeArrowheads="1"/>
+                    </pic:cNvPicPr>
+                  </pic:nvPicPr>
+                  <pic:blipFill rotWithShape="1">
+                    <a:blip r:embed="rId15">
+                      <a:extLst>
+                        <a:ext uri="{28A0092B-C50C-407E-A947-70E740481C1C}">
+                          <a14:useLocalDpi xmlns:a14="http://schemas.microsoft.com/office/drawing/2010/main" val="0"/>
+                        </a:ext>
+                      </a:extLst>
+                    </a:blip>
+                    <a:srcRect l="6006" t="5849" r="8738" b="6076"/>
+                    <a:stretch/>
+                  </pic:blipFill>
+                  <pic:spPr bwMode="auto">
+                    <a:xfrm>
+                      <a:off x="0" y="0"/>
+                      <a:ext cx="2736279" cy="2120801"/>
+                    </a:xfrm>
+                    <a:prstGeom prst="rect">
+                      <a:avLst/>
+                    </a:prstGeom>
+                    <a:noFill/>
+                    <a:ln>
+                      <a:noFill/>
+                    </a:ln>
+                    <a:extLst>
+                      <a:ext uri="{53640926-AAD7-44D8-BBD7-CCE9431645EC}">
+                        <a14:shadowObscured xmlns:a14="http://schemas.microsoft.com/office/drawing/2010/main"/>
+                      </a:ext>
+                    </a:extLst>
+                  </pic:spPr>
+                </pic:pic>
+              </a:graphicData>
+            </a:graphic>
+          </wp:inline>
+        </w:drawing>
+      </w:r>
+    </w:p>
+    <w:p>
+      <w:pPr>
+        <w:pStyle w:val="Didascalia"/>
+      </w:pPr>
+      <w:r>
+        <w:t xml:space="preserve">Figure </w:t>
+      </w:r>
+      <w:r>
+        <w:fldChar w:fldCharType="begin"/>
+      </w:r>
+      <w:r>
+        <w:instrText xml:space="preserve"> SEQ Figure \* ARABIC </w:instrText>
+      </w:r>
+      <w:r>
+        <w:fldChar w:fldCharType="separate"/>
+      </w:r>
+      <w:r>
+        <w:rPr>
+          <w:noProof/>
+        </w:rPr>
+        <w:t>7</w:t>
+      </w:r>
+      <w:r>
+        <w:fldChar w:fldCharType="end"/>
+      </w:r>
+      <w:r>
+        <w:t xml:space="preserve"> - LDA (12 -&gt; 1)</w:t>
+      </w:r>
+    </w:p>
+    <w:p>
+      <w:pPr>
         <w:pStyle w:val="Titolo1"/>
         <w:rPr>
           <w:lang w:val="en-GB"/>
         </w:rPr>
       </w:pPr>
-      <w:bookmarkStart w:id="7" w:name="_Toc102902573"/>
+      <w:bookmarkStart w:id="7" w:name="_Toc104837010"/>
+      <w:r>
+        <w:rPr>
+          <w:lang w:val="en-GB"/>
+        </w:rPr>
+        <w:lastRenderedPageBreak/>
+        <w:t>Considerations regarding DRT f</w:t>
+      </w:r>
+      <w:r>
+        <w:rPr>
+          <w:lang w:val="en-GB"/>
+        </w:rPr>
+        <w:t>or Gender Speech Recognition</w:t>
+      </w:r>
+      <w:bookmarkEnd w:id="7"/>
+    </w:p>
+    <w:p>
+      <w:pPr>
+        <w:pStyle w:val="Contenuto"/>
+        <w:rPr>
+          <w:sz w:val="18"/>
+          <w:szCs w:val="18"/>
+          <w:lang w:val="en-GB"/>
+        </w:rPr>
+      </w:pPr>
+      <w:r>
+        <w:rPr>
+          <w:lang w:val="en-GB"/>
+        </w:rPr>
+        <w:t>As we can see with m=2 and m=3 -&gt; bad separation -&gt; bad accuracy -&gt; we keep results in the tables just to describe…</w:t>
+      </w:r>
+      <w:r>
+        <w:rPr>
+          <w:lang w:val="en-GB"/>
+        </w:rPr>
+        <w:br w:type="page"/>
+      </w:r>
+    </w:p>
+    <w:p>
+      <w:pPr>
+        <w:pStyle w:val="Titolo"/>
+        <w:rPr>
+          <w:lang w:val="en-GB"/>
+        </w:rPr>
+      </w:pPr>
+      <w:bookmarkStart w:id="8" w:name="_Toc104837011"/>
+      <w:r>
+        <w:rPr>
+          <w:lang w:val="en-GB"/>
+        </w:rPr>
+        <w:lastRenderedPageBreak/>
+        <w:t>Classification</w:t>
+      </w:r>
+      <w:bookmarkEnd w:id="8"/>
+    </w:p>
+    <w:p>
+      <w:pPr>
+        <w:pStyle w:val="Titolo1"/>
+        <w:rPr>
+          <w:lang w:val="en-GB"/>
+        </w:rPr>
+      </w:pPr>
+      <w:bookmarkStart w:id="9" w:name="_Toc104837012"/>
       <w:r>
         <w:rPr>
           <w:lang w:val="en-GB"/>
         </w:rPr>
         <w:t>What we use…</w:t>
       </w:r>
-      <w:bookmarkEnd w:id="7"/>
+      <w:bookmarkEnd w:id="9"/>
     </w:p>
     <w:p>
       <w:pPr>
@@ -2648,10 +3602,12 @@
       <w:pPr>
         <w:pStyle w:val="Titolo1"/>
       </w:pPr>
+      <w:bookmarkStart w:id="10" w:name="_Toc104837013"/>
       <w:proofErr w:type="spellStart"/>
       <w:r>
         <w:t>Expectation</w:t>
       </w:r>
+      <w:bookmarkEnd w:id="10"/>
       <w:proofErr w:type="spellEnd"/>
     </w:p>
     <w:p>
@@ -2684,14 +3640,38 @@
           <w:lang w:val="en-GB"/>
         </w:rPr>
       </w:pPr>
-      <w:bookmarkStart w:id="8" w:name="_Toc102902575"/>
+      <w:bookmarkStart w:id="11" w:name="_Toc104837014"/>
+      <w:commentRangeStart w:id="12"/>
+      <w:commentRangeStart w:id="13"/>
       <w:r>
         <w:rPr>
           <w:lang w:val="en-GB"/>
         </w:rPr>
         <w:t>Results</w:t>
       </w:r>
-      <w:bookmarkEnd w:id="8"/>
+      <w:bookmarkEnd w:id="11"/>
+      <w:commentRangeEnd w:id="12"/>
+      <w:r>
+        <w:rPr>
+          <w:rStyle w:val="Rimandocommento"/>
+          <w:rFonts w:asciiTheme="minorHAnsi" w:eastAsiaTheme="minorEastAsia" w:hAnsiTheme="minorHAnsi" w:cstheme="minorBidi"/>
+          <w:b/>
+          <w:color w:val="082A75" w:themeColor="text2"/>
+          <w:kern w:val="0"/>
+        </w:rPr>
+        <w:commentReference w:id="12"/>
+      </w:r>
+      <w:commentRangeEnd w:id="13"/>
+      <w:r>
+        <w:rPr>
+          <w:rStyle w:val="Rimandocommento"/>
+          <w:rFonts w:asciiTheme="minorHAnsi" w:eastAsiaTheme="minorEastAsia" w:hAnsiTheme="minorHAnsi" w:cstheme="minorBidi"/>
+          <w:b/>
+          <w:color w:val="082A75" w:themeColor="text2"/>
+          <w:kern w:val="0"/>
+        </w:rPr>
+        <w:commentReference w:id="13"/>
+      </w:r>
     </w:p>
     <w:p>
       <w:pPr>
@@ -2754,17 +3734,18 @@
         <w:tblLook w:val="04A0" w:firstRow="1" w:lastRow="0" w:firstColumn="1" w:lastColumn="0" w:noHBand="0" w:noVBand="1"/>
       </w:tblPr>
       <w:tblGrid>
-        <w:gridCol w:w="2263"/>
-        <w:gridCol w:w="1701"/>
-        <w:gridCol w:w="1276"/>
-        <w:gridCol w:w="1442"/>
-        <w:gridCol w:w="1671"/>
-        <w:gridCol w:w="1671"/>
+        <w:gridCol w:w="2033"/>
+        <w:gridCol w:w="1556"/>
+        <w:gridCol w:w="1040"/>
+        <w:gridCol w:w="1190"/>
+        <w:gridCol w:w="1311"/>
+        <w:gridCol w:w="1447"/>
+        <w:gridCol w:w="1447"/>
       </w:tblGrid>
       <w:tr>
         <w:tc>
           <w:tcPr>
-            <w:tcW w:w="2263" w:type="dxa"/>
+            <w:tcW w:w="2033" w:type="dxa"/>
           </w:tcPr>
           <w:p>
             <w:pPr>
@@ -2784,7 +3765,7 @@
         </w:tc>
         <w:tc>
           <w:tcPr>
-            <w:tcW w:w="1701" w:type="dxa"/>
+            <w:tcW w:w="1556" w:type="dxa"/>
           </w:tcPr>
           <w:p>
             <w:pPr>
@@ -2804,14 +3785,13 @@
         </w:tc>
         <w:tc>
           <w:tcPr>
-            <w:tcW w:w="1276" w:type="dxa"/>
+            <w:tcW w:w="1040" w:type="dxa"/>
           </w:tcPr>
           <w:p>
             <w:pPr>
               <w:pStyle w:val="Contenuto"/>
               <w:jc w:val="center"/>
               <w:rPr>
-                <w:u w:val="single"/>
                 <w:lang w:val="en-GB"/>
               </w:rPr>
             </w:pPr>
@@ -2821,37 +3801,47 @@
               </w:rPr>
               <w:t>PCA</w:t>
             </w:r>
-            <w:r>
-              <w:rPr>
-                <w:lang w:val="en-GB"/>
-              </w:rPr>
-              <w:t xml:space="preserve"> (m=8)</w:t>
+          </w:p>
+          <w:p>
+            <w:pPr>
+              <w:pStyle w:val="Contenuto"/>
+              <w:jc w:val="center"/>
+              <w:rPr>
+                <w:lang w:val="en-GB"/>
+              </w:rPr>
+            </w:pPr>
+            <w:r>
+              <w:rPr>
+                <w:lang w:val="en-GB"/>
+              </w:rPr>
+              <w:t>(m=2)</w:t>
             </w:r>
           </w:p>
         </w:tc>
         <w:tc>
           <w:tcPr>
-            <w:tcW w:w="1442" w:type="dxa"/>
+            <w:tcW w:w="1190" w:type="dxa"/>
           </w:tcPr>
           <w:p>
             <w:pPr>
               <w:pStyle w:val="Contenuto"/>
               <w:jc w:val="center"/>
               <w:rPr>
-                <w:lang w:val="en-GB"/>
-              </w:rPr>
-            </w:pPr>
-            <w:r>
-              <w:rPr>
-                <w:lang w:val="en-GB"/>
-              </w:rPr>
-              <w:t>LDA</w:t>
+                <w:u w:val="single"/>
+                <w:lang w:val="en-GB"/>
+              </w:rPr>
+            </w:pPr>
+            <w:r>
+              <w:rPr>
+                <w:lang w:val="en-GB"/>
+              </w:rPr>
+              <w:t>PCA (m=8)</w:t>
             </w:r>
           </w:p>
         </w:tc>
         <w:tc>
           <w:tcPr>
-            <w:tcW w:w="1671" w:type="dxa"/>
+            <w:tcW w:w="1311" w:type="dxa"/>
           </w:tcPr>
           <w:p>
             <w:pPr>
@@ -2865,13 +3855,33 @@
               <w:rPr>
                 <w:lang w:val="en-GB"/>
               </w:rPr>
-              <w:t>PCA + LDA</w:t>
+              <w:t>LDA</w:t>
             </w:r>
           </w:p>
         </w:tc>
         <w:tc>
           <w:tcPr>
-            <w:tcW w:w="1671" w:type="dxa"/>
+            <w:tcW w:w="1447" w:type="dxa"/>
+          </w:tcPr>
+          <w:p>
+            <w:pPr>
+              <w:pStyle w:val="Contenuto"/>
+              <w:jc w:val="center"/>
+              <w:rPr>
+                <w:lang w:val="en-GB"/>
+              </w:rPr>
+            </w:pPr>
+            <w:r>
+              <w:rPr>
+                <w:lang w:val="en-GB"/>
+              </w:rPr>
+              <w:t>PCA + LDA</w:t>
+            </w:r>
+          </w:p>
+        </w:tc>
+        <w:tc>
+          <w:tcPr>
+            <w:tcW w:w="1447" w:type="dxa"/>
           </w:tcPr>
           <w:p>
             <w:pPr>
@@ -2893,7 +3903,7 @@
       <w:tr>
         <w:tc>
           <w:tcPr>
-            <w:tcW w:w="2263" w:type="dxa"/>
+            <w:tcW w:w="2033" w:type="dxa"/>
           </w:tcPr>
           <w:p>
             <w:pPr>
@@ -2907,19 +3917,13 @@
               <w:rPr>
                 <w:lang w:val="en-GB"/>
               </w:rPr>
-              <w:t>M</w:t>
-            </w:r>
-            <w:r>
-              <w:rPr>
-                <w:lang w:val="en-GB"/>
-              </w:rPr>
-              <w:t>GC</w:t>
+              <w:t>MGC</w:t>
             </w:r>
           </w:p>
         </w:tc>
         <w:tc>
           <w:tcPr>
-            <w:tcW w:w="1701" w:type="dxa"/>
+            <w:tcW w:w="1556" w:type="dxa"/>
           </w:tcPr>
           <w:p>
             <w:pPr>
@@ -2933,19 +3937,13 @@
               <w:rPr>
                 <w:lang w:val="en-GB"/>
               </w:rPr>
-              <w:t>2.75</w:t>
-            </w:r>
-            <w:r>
-              <w:rPr>
-                <w:lang w:val="en-GB"/>
-              </w:rPr>
-              <w:t>%</w:t>
+              <w:t>2.75%</w:t>
             </w:r>
           </w:p>
         </w:tc>
         <w:tc>
           <w:tcPr>
-            <w:tcW w:w="1276" w:type="dxa"/>
+            <w:tcW w:w="1040" w:type="dxa"/>
           </w:tcPr>
           <w:p>
             <w:pPr>
@@ -2955,29 +3953,11 @@
                 <w:lang w:val="en-GB"/>
               </w:rPr>
             </w:pPr>
-            <w:r>
-              <w:rPr>
-                <w:lang w:val="en-GB"/>
-              </w:rPr>
-              <w:t>2.675</w:t>
-            </w:r>
-            <w:r>
-              <w:rPr>
-                <w:lang w:val="en-GB"/>
-              </w:rPr>
-              <w:t xml:space="preserve"> </w:t>
-            </w:r>
-            <w:r>
-              <w:rPr>
-                <w:lang w:val="en-GB"/>
-              </w:rPr>
-              <w:t>%</w:t>
-            </w:r>
           </w:p>
         </w:tc>
         <w:tc>
           <w:tcPr>
-            <w:tcW w:w="1442" w:type="dxa"/>
+            <w:tcW w:w="1190" w:type="dxa"/>
           </w:tcPr>
           <w:p>
             <w:pPr>
@@ -2991,25 +3971,19 @@
               <w:rPr>
                 <w:lang w:val="en-GB"/>
               </w:rPr>
-              <w:t>2.8</w:t>
-            </w:r>
-            <w:r>
-              <w:rPr>
-                <w:lang w:val="en-GB"/>
-              </w:rPr>
-              <w:t xml:space="preserve"> </w:t>
-            </w:r>
-            <w:r>
-              <w:rPr>
-                <w:lang w:val="en-GB"/>
-              </w:rPr>
-              <w:t>%</w:t>
+              <w:t>2.675</w:t>
+            </w:r>
+            <w:r>
+              <w:rPr>
+                <w:lang w:val="en-GB"/>
+              </w:rPr>
+              <w:t xml:space="preserve"> %</w:t>
             </w:r>
           </w:p>
         </w:tc>
         <w:tc>
           <w:tcPr>
-            <w:tcW w:w="1671" w:type="dxa"/>
+            <w:tcW w:w="1311" w:type="dxa"/>
           </w:tcPr>
           <w:p>
             <w:pPr>
@@ -3023,7 +3997,7 @@
               <w:rPr>
                 <w:lang w:val="en-GB"/>
               </w:rPr>
-              <w:t>2.7</w:t>
+              <w:t>2.8</w:t>
             </w:r>
             <w:r>
               <w:rPr>
@@ -3035,7 +4009,33 @@
         </w:tc>
         <w:tc>
           <w:tcPr>
-            <w:tcW w:w="1671" w:type="dxa"/>
+            <w:tcW w:w="1447" w:type="dxa"/>
+          </w:tcPr>
+          <w:p>
+            <w:pPr>
+              <w:pStyle w:val="Contenuto"/>
+              <w:jc w:val="center"/>
+              <w:rPr>
+                <w:lang w:val="en-GB"/>
+              </w:rPr>
+            </w:pPr>
+            <w:r>
+              <w:rPr>
+                <w:lang w:val="en-GB"/>
+              </w:rPr>
+              <w:t>2.7</w:t>
+            </w:r>
+            <w:r>
+              <w:rPr>
+                <w:lang w:val="en-GB"/>
+              </w:rPr>
+              <w:t xml:space="preserve"> %</w:t>
+            </w:r>
+          </w:p>
+        </w:tc>
+        <w:tc>
+          <w:tcPr>
+            <w:tcW w:w="1447" w:type="dxa"/>
           </w:tcPr>
           <w:p>
             <w:pPr>
@@ -3050,7 +4050,7 @@
       <w:tr>
         <w:tc>
           <w:tcPr>
-            <w:tcW w:w="2263" w:type="dxa"/>
+            <w:tcW w:w="2033" w:type="dxa"/>
           </w:tcPr>
           <w:p>
             <w:pPr>
@@ -3064,19 +4064,13 @@
               <w:rPr>
                 <w:lang w:val="en-GB"/>
               </w:rPr>
-              <w:t>MGC</w:t>
-            </w:r>
-            <w:r>
-              <w:rPr>
-                <w:lang w:val="en-GB"/>
-              </w:rPr>
-              <w:t xml:space="preserve"> - Naïve</w:t>
+              <w:t>MGC - Naïve</w:t>
             </w:r>
           </w:p>
         </w:tc>
         <w:tc>
           <w:tcPr>
-            <w:tcW w:w="1701" w:type="dxa"/>
+            <w:tcW w:w="1556" w:type="dxa"/>
           </w:tcPr>
           <w:p>
             <w:pPr>
@@ -3090,19 +4084,13 @@
               <w:rPr>
                 <w:lang w:val="en-GB"/>
               </w:rPr>
-              <w:t>29.5</w:t>
-            </w:r>
-            <w:r>
-              <w:rPr>
-                <w:lang w:val="en-GB"/>
-              </w:rPr>
-              <w:t>%</w:t>
+              <w:t>29.5%</w:t>
             </w:r>
           </w:p>
         </w:tc>
         <w:tc>
           <w:tcPr>
-            <w:tcW w:w="1276" w:type="dxa"/>
+            <w:tcW w:w="1040" w:type="dxa"/>
           </w:tcPr>
           <w:p>
             <w:pPr>
@@ -3115,27 +4103,18 @@
                 <w:lang w:val="en-GB"/>
               </w:rPr>
             </w:pPr>
-            <w:r>
-              <w:rPr>
-                <w:lang w:val="en-GB"/>
-              </w:rPr>
-              <w:t xml:space="preserve">3.525 </w:t>
-            </w:r>
-            <w:r>
-              <w:rPr>
-                <w:lang w:val="en-GB"/>
-              </w:rPr>
-              <w:t>%</w:t>
-            </w:r>
           </w:p>
         </w:tc>
         <w:tc>
           <w:tcPr>
-            <w:tcW w:w="1442" w:type="dxa"/>
+            <w:tcW w:w="1190" w:type="dxa"/>
           </w:tcPr>
           <w:p>
             <w:pPr>
               <w:pStyle w:val="Contenuto"/>
+              <w:tabs>
+                <w:tab w:val="left" w:pos="657"/>
+              </w:tabs>
               <w:jc w:val="center"/>
               <w:rPr>
                 <w:lang w:val="en-GB"/>
@@ -3145,19 +4124,19 @@
               <w:rPr>
                 <w:lang w:val="en-GB"/>
               </w:rPr>
-              <w:t>2.8</w:t>
-            </w:r>
-            <w:r>
-              <w:rPr>
-                <w:lang w:val="en-GB"/>
-              </w:rPr>
-              <w:t xml:space="preserve"> %</w:t>
+              <w:t xml:space="preserve">3.525 </w:t>
+            </w:r>
+            <w:r>
+              <w:rPr>
+                <w:lang w:val="en-GB"/>
+              </w:rPr>
+              <w:t>%</w:t>
             </w:r>
           </w:p>
         </w:tc>
         <w:tc>
           <w:tcPr>
-            <w:tcW w:w="1671" w:type="dxa"/>
+            <w:tcW w:w="1311" w:type="dxa"/>
           </w:tcPr>
           <w:p>
             <w:pPr>
@@ -3171,7 +4150,7 @@
               <w:rPr>
                 <w:lang w:val="en-GB"/>
               </w:rPr>
-              <w:t>2.7</w:t>
+              <w:t>2.8</w:t>
             </w:r>
             <w:r>
               <w:rPr>
@@ -3183,7 +4162,33 @@
         </w:tc>
         <w:tc>
           <w:tcPr>
-            <w:tcW w:w="1671" w:type="dxa"/>
+            <w:tcW w:w="1447" w:type="dxa"/>
+          </w:tcPr>
+          <w:p>
+            <w:pPr>
+              <w:pStyle w:val="Contenuto"/>
+              <w:jc w:val="center"/>
+              <w:rPr>
+                <w:lang w:val="en-GB"/>
+              </w:rPr>
+            </w:pPr>
+            <w:r>
+              <w:rPr>
+                <w:lang w:val="en-GB"/>
+              </w:rPr>
+              <w:t>2.7</w:t>
+            </w:r>
+            <w:r>
+              <w:rPr>
+                <w:lang w:val="en-GB"/>
+              </w:rPr>
+              <w:t xml:space="preserve"> %</w:t>
+            </w:r>
+          </w:p>
+        </w:tc>
+        <w:tc>
+          <w:tcPr>
+            <w:tcW w:w="1447" w:type="dxa"/>
           </w:tcPr>
           <w:p>
             <w:pPr>
@@ -3198,7 +4203,7 @@
       <w:tr>
         <w:tc>
           <w:tcPr>
-            <w:tcW w:w="2263" w:type="dxa"/>
+            <w:tcW w:w="2033" w:type="dxa"/>
           </w:tcPr>
           <w:p>
             <w:pPr>
@@ -3218,7 +4223,7 @@
         </w:tc>
         <w:tc>
           <w:tcPr>
-            <w:tcW w:w="1701" w:type="dxa"/>
+            <w:tcW w:w="1556" w:type="dxa"/>
           </w:tcPr>
           <w:p>
             <w:pPr>
@@ -3232,19 +4237,13 @@
               <w:rPr>
                 <w:lang w:val="en-GB"/>
               </w:rPr>
-              <w:t>2.775</w:t>
-            </w:r>
-            <w:r>
-              <w:rPr>
-                <w:lang w:val="en-GB"/>
-              </w:rPr>
-              <w:t>%</w:t>
+              <w:t>2.775%</w:t>
             </w:r>
           </w:p>
         </w:tc>
         <w:tc>
           <w:tcPr>
-            <w:tcW w:w="1276" w:type="dxa"/>
+            <w:tcW w:w="1040" w:type="dxa"/>
           </w:tcPr>
           <w:p>
             <w:pPr>
@@ -3254,23 +4253,11 @@
                 <w:lang w:val="en-GB"/>
               </w:rPr>
             </w:pPr>
-            <w:r>
-              <w:rPr>
-                <w:lang w:val="en-GB"/>
-              </w:rPr>
-              <w:t>2.7</w:t>
-            </w:r>
-            <w:r>
-              <w:rPr>
-                <w:lang w:val="en-GB"/>
-              </w:rPr>
-              <w:t xml:space="preserve"> %</w:t>
-            </w:r>
           </w:p>
         </w:tc>
         <w:tc>
           <w:tcPr>
-            <w:tcW w:w="1442" w:type="dxa"/>
+            <w:tcW w:w="1190" w:type="dxa"/>
           </w:tcPr>
           <w:p>
             <w:pPr>
@@ -3284,7 +4271,7 @@
               <w:rPr>
                 <w:lang w:val="en-GB"/>
               </w:rPr>
-              <w:t>2.775</w:t>
+              <w:t>2.7</w:t>
             </w:r>
             <w:r>
               <w:rPr>
@@ -3296,7 +4283,7 @@
         </w:tc>
         <w:tc>
           <w:tcPr>
-            <w:tcW w:w="1671" w:type="dxa"/>
+            <w:tcW w:w="1311" w:type="dxa"/>
           </w:tcPr>
           <w:p>
             <w:pPr>
@@ -3310,7 +4297,7 @@
               <w:rPr>
                 <w:lang w:val="en-GB"/>
               </w:rPr>
-              <w:t>2.7</w:t>
+              <w:t>2.775</w:t>
             </w:r>
             <w:r>
               <w:rPr>
@@ -3322,7 +4309,33 @@
         </w:tc>
         <w:tc>
           <w:tcPr>
-            <w:tcW w:w="1671" w:type="dxa"/>
+            <w:tcW w:w="1447" w:type="dxa"/>
+          </w:tcPr>
+          <w:p>
+            <w:pPr>
+              <w:pStyle w:val="Contenuto"/>
+              <w:jc w:val="center"/>
+              <w:rPr>
+                <w:lang w:val="en-GB"/>
+              </w:rPr>
+            </w:pPr>
+            <w:r>
+              <w:rPr>
+                <w:lang w:val="en-GB"/>
+              </w:rPr>
+              <w:t>2.7</w:t>
+            </w:r>
+            <w:r>
+              <w:rPr>
+                <w:lang w:val="en-GB"/>
+              </w:rPr>
+              <w:t xml:space="preserve"> %</w:t>
+            </w:r>
+          </w:p>
+        </w:tc>
+        <w:tc>
+          <w:tcPr>
+            <w:tcW w:w="1447" w:type="dxa"/>
           </w:tcPr>
           <w:p>
             <w:pPr>
@@ -3337,7 +4350,7 @@
       <w:tr>
         <w:tc>
           <w:tcPr>
-            <w:tcW w:w="2263" w:type="dxa"/>
+            <w:tcW w:w="2033" w:type="dxa"/>
           </w:tcPr>
           <w:p>
             <w:pPr>
@@ -3351,31 +4364,13 @@
               <w:rPr>
                 <w:lang w:val="en-GB"/>
               </w:rPr>
-              <w:t xml:space="preserve">MGC </w:t>
-            </w:r>
-            <w:r>
-              <w:rPr>
-                <w:lang w:val="en-GB"/>
-              </w:rPr>
-              <w:t>-</w:t>
-            </w:r>
-            <w:r>
-              <w:rPr>
-                <w:lang w:val="en-GB"/>
-              </w:rPr>
-              <w:t xml:space="preserve"> </w:t>
-            </w:r>
-            <w:r>
-              <w:rPr>
-                <w:lang w:val="en-GB"/>
-              </w:rPr>
-              <w:t>Naïve + TC</w:t>
+              <w:t>MGC - Naïve + TC</w:t>
             </w:r>
           </w:p>
         </w:tc>
         <w:tc>
           <w:tcPr>
-            <w:tcW w:w="1701" w:type="dxa"/>
+            <w:tcW w:w="1556" w:type="dxa"/>
           </w:tcPr>
           <w:p>
             <w:pPr>
@@ -3389,72 +4384,42 @@
               <w:rPr>
                 <w:lang w:val="en-GB"/>
               </w:rPr>
-              <w:t>29</w:t>
-            </w:r>
-            <w:r>
-              <w:rPr>
-                <w:lang w:val="en-GB"/>
-              </w:rPr>
-              <w:t>.4</w:t>
-            </w:r>
-            <w:r>
-              <w:rPr>
-                <w:lang w:val="en-GB"/>
-              </w:rPr>
-              <w:t>%</w:t>
+              <w:t>29.4%</w:t>
             </w:r>
           </w:p>
         </w:tc>
         <w:tc>
           <w:tcPr>
-            <w:tcW w:w="1276" w:type="dxa"/>
+            <w:tcW w:w="1040" w:type="dxa"/>
           </w:tcPr>
           <w:p>
             <w:pPr>
               <w:pStyle w:val="Contenuto"/>
               <w:jc w:val="center"/>
               <w:rPr>
-                <w:u w:val="single"/>
-                <w:lang w:val="en-GB"/>
-              </w:rPr>
-            </w:pPr>
-            <w:r>
-              <w:rPr>
-                <w:lang w:val="en-GB"/>
-              </w:rPr>
-              <w:t>3.5</w:t>
-            </w:r>
-            <w:r>
-              <w:rPr>
-                <w:lang w:val="en-GB"/>
-              </w:rPr>
-              <w:t xml:space="preserve"> </w:t>
-            </w:r>
-            <w:r>
-              <w:rPr>
-                <w:lang w:val="en-GB"/>
-              </w:rPr>
-              <w:t>%</w:t>
-            </w:r>
+                <w:lang w:val="en-GB"/>
+              </w:rPr>
+            </w:pPr>
           </w:p>
         </w:tc>
         <w:tc>
           <w:tcPr>
-            <w:tcW w:w="1442" w:type="dxa"/>
+            <w:tcW w:w="1190" w:type="dxa"/>
           </w:tcPr>
           <w:p>
             <w:pPr>
               <w:pStyle w:val="Contenuto"/>
               <w:jc w:val="center"/>
               <w:rPr>
-                <w:lang w:val="en-GB"/>
-              </w:rPr>
-            </w:pPr>
-            <w:r>
-              <w:rPr>
-                <w:lang w:val="en-GB"/>
-              </w:rPr>
-              <w:t>2.775</w:t>
+                <w:u w:val="single"/>
+                <w:lang w:val="en-GB"/>
+              </w:rPr>
+            </w:pPr>
+            <w:r>
+              <w:rPr>
+                <w:lang w:val="en-GB"/>
+              </w:rPr>
+              <w:t>3.5</w:t>
             </w:r>
             <w:r>
               <w:rPr>
@@ -3466,7 +4431,7 @@
         </w:tc>
         <w:tc>
           <w:tcPr>
-            <w:tcW w:w="1671" w:type="dxa"/>
+            <w:tcW w:w="1311" w:type="dxa"/>
           </w:tcPr>
           <w:p>
             <w:pPr>
@@ -3480,7 +4445,7 @@
               <w:rPr>
                 <w:lang w:val="en-GB"/>
               </w:rPr>
-              <w:t>2.7</w:t>
+              <w:t>2.775</w:t>
             </w:r>
             <w:r>
               <w:rPr>
@@ -3492,7 +4457,33 @@
         </w:tc>
         <w:tc>
           <w:tcPr>
-            <w:tcW w:w="1671" w:type="dxa"/>
+            <w:tcW w:w="1447" w:type="dxa"/>
+          </w:tcPr>
+          <w:p>
+            <w:pPr>
+              <w:pStyle w:val="Contenuto"/>
+              <w:jc w:val="center"/>
+              <w:rPr>
+                <w:lang w:val="en-GB"/>
+              </w:rPr>
+            </w:pPr>
+            <w:r>
+              <w:rPr>
+                <w:lang w:val="en-GB"/>
+              </w:rPr>
+              <w:t>2.7</w:t>
+            </w:r>
+            <w:r>
+              <w:rPr>
+                <w:lang w:val="en-GB"/>
+              </w:rPr>
+              <w:t xml:space="preserve"> %</w:t>
+            </w:r>
+          </w:p>
+        </w:tc>
+        <w:tc>
+          <w:tcPr>
+            <w:tcW w:w="1447" w:type="dxa"/>
           </w:tcPr>
           <w:p>
             <w:pPr>
@@ -4482,9 +5473,10 @@
       <w:pPr>
         <w:pStyle w:val="Titolo1"/>
       </w:pPr>
-      <w:bookmarkStart w:id="9" w:name="_Toc102902576"/>
+      <w:bookmarkStart w:id="14" w:name="_Toc104837015"/>
       <w:proofErr w:type="spellStart"/>
       <w:r>
+        <w:lastRenderedPageBreak/>
         <w:t>Summary</w:t>
       </w:r>
       <w:proofErr w:type="spellEnd"/>
@@ -4495,7 +5487,7 @@
       <w:r>
         <w:t>Considerations</w:t>
       </w:r>
-      <w:bookmarkEnd w:id="9"/>
+      <w:bookmarkEnd w:id="14"/>
       <w:proofErr w:type="spellEnd"/>
     </w:p>
     <w:p>
@@ -4551,7 +5543,7 @@
           <w:lang w:val="en-GB"/>
         </w:rPr>
       </w:pPr>
-      <w:bookmarkStart w:id="10" w:name="_Toc102902577"/>
+      <w:bookmarkStart w:id="15" w:name="_Toc104837016"/>
       <w:r>
         <w:rPr>
           <w:lang w:val="en-GB"/>
@@ -4559,7 +5551,7 @@
         <w:lastRenderedPageBreak/>
         <w:t>Validation</w:t>
       </w:r>
-      <w:bookmarkEnd w:id="10"/>
+      <w:bookmarkEnd w:id="15"/>
     </w:p>
     <w:p>
       <w:pPr>
@@ -4568,14 +5560,14 @@
           <w:lang w:val="en-GB"/>
         </w:rPr>
       </w:pPr>
-      <w:bookmarkStart w:id="11" w:name="_Toc102902578"/>
+      <w:bookmarkStart w:id="16" w:name="_Toc104837017"/>
       <w:r>
         <w:rPr>
           <w:lang w:val="en-GB"/>
         </w:rPr>
         <w:t>K-Fold</w:t>
       </w:r>
-      <w:bookmarkEnd w:id="11"/>
+      <w:bookmarkEnd w:id="16"/>
     </w:p>
     <w:p>
       <w:pPr>
@@ -4612,14 +5604,14 @@
           <w:lang w:val="en-GB"/>
         </w:rPr>
       </w:pPr>
-      <w:bookmarkStart w:id="12" w:name="_Toc102902579"/>
+      <w:bookmarkStart w:id="17" w:name="_Toc104837018"/>
       <w:r>
         <w:rPr>
           <w:lang w:val="en-GB"/>
         </w:rPr>
         <w:t>Leave-One-Out</w:t>
       </w:r>
-      <w:bookmarkEnd w:id="12"/>
+      <w:bookmarkEnd w:id="17"/>
     </w:p>
     <w:p>
       <w:pPr>
@@ -4638,29 +5630,32 @@
       <w:pPr>
         <w:pStyle w:val="Titolo1"/>
       </w:pPr>
-      <w:bookmarkStart w:id="13" w:name="_Toc102902580"/>
+      <w:bookmarkStart w:id="18" w:name="_Toc104837019"/>
+      <w:r>
+        <w:t>Holdout</w:t>
+      </w:r>
+      <w:bookmarkEnd w:id="18"/>
+    </w:p>
+    <w:p>
+      <w:pPr>
+        <w:pStyle w:val="Contenuto"/>
+        <w:rPr>
+          <w:u w:val="single"/>
+        </w:rPr>
+      </w:pPr>
+      <w:r>
+        <w:t xml:space="preserve">Text </w:t>
+      </w:r>
       <w:proofErr w:type="spellStart"/>
       <w:r>
-        <w:t>Holdout</w:t>
-      </w:r>
-      <w:bookmarkEnd w:id="13"/>
+        <w:t>Text</w:t>
+      </w:r>
       <w:proofErr w:type="spellEnd"/>
     </w:p>
     <w:p>
       <w:pPr>
         <w:pStyle w:val="Contenuto"/>
-        <w:rPr>
-          <w:u w:val="single"/>
-        </w:rPr>
-      </w:pPr>
-      <w:r>
-        <w:t xml:space="preserve">Text </w:t>
-      </w:r>
-      <w:proofErr w:type="spellStart"/>
-      <w:r>
-        <w:t>Text</w:t>
-      </w:r>
-      <w:proofErr w:type="spellEnd"/>
+      </w:pPr>
     </w:p>
     <w:p>
       <w:pPr>
@@ -4669,21 +5664,16 @@
     </w:p>
     <w:p>
       <w:pPr>
-        <w:pStyle w:val="Contenuto"/>
+        <w:pStyle w:val="Titolo2"/>
       </w:pPr>
     </w:p>
     <w:p>
       <w:pPr>
-        <w:pStyle w:val="Titolo2"/>
+        <w:pStyle w:val="Contenuto"/>
       </w:pPr>
     </w:p>
     <w:p>
       <w:pPr>
-        <w:pStyle w:val="Contenuto"/>
-      </w:pPr>
-    </w:p>
-    <w:p>
-      <w:pPr>
         <w:spacing w:after="200"/>
         <w:rPr>
           <w:noProof/>
@@ -4691,8 +5681,8 @@
       </w:pPr>
     </w:p>
     <w:sectPr>
-      <w:headerReference w:type="default" r:id="rId9"/>
-      <w:footerReference w:type="default" r:id="rId10"/>
+      <w:headerReference w:type="default" r:id="rId20"/>
+      <w:footerReference w:type="default" r:id="rId21"/>
       <w:pgSz w:w="11906" w:h="16838" w:code="9"/>
       <w:pgMar w:top="720" w:right="936" w:bottom="720" w:left="936" w:header="0" w:footer="289" w:gutter="0"/>
       <w:pgNumType w:start="1"/>
@@ -4701,6 +5691,61 @@
     </w:sectPr>
   </w:body>
 </w:document>
+</file>
+
+<file path=word/comments.xml><?xml version="1.0" encoding="utf-8"?>
+<w:comments xmlns:wpc="http://schemas.microsoft.com/office/word/2010/wordprocessingCanvas" xmlns:cx="http://schemas.microsoft.com/office/drawing/2014/chartex" xmlns:cx1="http://schemas.microsoft.com/office/drawing/2015/9/8/chartex" xmlns:cx2="http://schemas.microsoft.com/office/drawing/2015/10/21/chartex" xmlns:cx3="http://schemas.microsoft.com/office/drawing/2016/5/9/chartex" xmlns:cx4="http://schemas.microsoft.com/office/drawing/2016/5/10/chartex" xmlns:cx5="http://schemas.microsoft.com/office/drawing/2016/5/11/chartex" xmlns:cx6="http://schemas.microsoft.com/office/drawing/2016/5/12/chartex" xmlns:cx7="http://schemas.microsoft.com/office/drawing/2016/5/13/chartex" xmlns:cx8="http://schemas.microsoft.com/office/drawing/2016/5/14/chartex" xmlns:mc="http://schemas.openxmlformats.org/markup-compatibility/2006" xmlns:aink="http://schemas.microsoft.com/office/drawing/2016/ink" xmlns:am3d="http://schemas.microsoft.com/office/drawing/2017/model3d" xmlns:o="urn:schemas-microsoft-com:office:office" xmlns:oel="http://schemas.microsoft.com/office/2019/extlst" xmlns:r="http://schemas.openxmlformats.org/officeDocument/2006/relationships" xmlns:m="http://schemas.openxmlformats.org/officeDocument/2006/math" xmlns:v="urn:schemas-microsoft-com:vml" xmlns:wp14="http://schemas.microsoft.com/office/word/2010/wordprocessingDrawing" xmlns:wp="http://schemas.openxmlformats.org/drawingml/2006/wordprocessingDrawing" xmlns:w10="urn:schemas-microsoft-com:office:word" xmlns:w="http://schemas.openxmlformats.org/wordprocessingml/2006/main" xmlns:w14="http://schemas.microsoft.com/office/word/2010/wordml" xmlns:w15="http://schemas.microsoft.com/office/word/2012/wordml" xmlns:w16cex="http://schemas.microsoft.com/office/word/2018/wordml/cex" xmlns:w16cid="http://schemas.microsoft.com/office/word/2016/wordml/cid" xmlns:w16="http://schemas.microsoft.com/office/word/2018/wordml" xmlns:w16sdtdh="http://schemas.microsoft.com/office/word/2020/wordml/sdtdatahash" xmlns:w16se="http://schemas.microsoft.com/office/word/2015/wordml/symex" xmlns:wpg="http://schemas.microsoft.com/office/word/2010/wordprocessingGroup" xmlns:wpi="http://schemas.microsoft.com/office/word/2010/wordprocessingInk" xmlns:wne="http://schemas.microsoft.com/office/word/2006/wordml" xmlns:wps="http://schemas.microsoft.com/office/word/2010/wordprocessingShape" mc:Ignorable="w14 w15 w16se w16cid w16 w16cex w16sdtdh wp14">
+  <w:comment w:id="12" w:author="Alessio Carachino" w:date="2022-05-30T21:07:00Z" w:initials="AC">
+    <w:p>
+      <w:pPr>
+        <w:pStyle w:val="Testocommento"/>
+      </w:pPr>
+      <w:r>
+        <w:rPr>
+          <w:rStyle w:val="Rimandocommento"/>
+        </w:rPr>
+        <w:annotationRef/>
+      </w:r>
+      <w:r>
+        <w:t>Bisogna ancora modificare le tabelle perché vogliamo mettere i dati per m=2, m=3</w:t>
+      </w:r>
+    </w:p>
+  </w:comment>
+  <w:comment w:id="13" w:author="Alessio Carachino" w:date="2022-05-30T21:09:00Z" w:initials="AC">
+    <w:p>
+      <w:pPr>
+        <w:pStyle w:val="Testocommento"/>
+      </w:pPr>
+      <w:r>
+        <w:rPr>
+          <w:rStyle w:val="Rimandocommento"/>
+        </w:rPr>
+        <w:annotationRef/>
+      </w:r>
+    </w:p>
+  </w:comment>
+</w:comments>
+</file>
+
+<file path=word/commentsExtended.xml><?xml version="1.0" encoding="utf-8"?>
+<w15:commentsEx xmlns:wpc="http://schemas.microsoft.com/office/word/2010/wordprocessingCanvas" xmlns:cx="http://schemas.microsoft.com/office/drawing/2014/chartex" xmlns:cx1="http://schemas.microsoft.com/office/drawing/2015/9/8/chartex" xmlns:cx2="http://schemas.microsoft.com/office/drawing/2015/10/21/chartex" xmlns:cx3="http://schemas.microsoft.com/office/drawing/2016/5/9/chartex" xmlns:cx4="http://schemas.microsoft.com/office/drawing/2016/5/10/chartex" xmlns:cx5="http://schemas.microsoft.com/office/drawing/2016/5/11/chartex" xmlns:cx6="http://schemas.microsoft.com/office/drawing/2016/5/12/chartex" xmlns:cx7="http://schemas.microsoft.com/office/drawing/2016/5/13/chartex" xmlns:cx8="http://schemas.microsoft.com/office/drawing/2016/5/14/chartex" xmlns:mc="http://schemas.openxmlformats.org/markup-compatibility/2006" xmlns:aink="http://schemas.microsoft.com/office/drawing/2016/ink" xmlns:am3d="http://schemas.microsoft.com/office/drawing/2017/model3d" xmlns:o="urn:schemas-microsoft-com:office:office" xmlns:oel="http://schemas.microsoft.com/office/2019/extlst" xmlns:r="http://schemas.openxmlformats.org/officeDocument/2006/relationships" xmlns:m="http://schemas.openxmlformats.org/officeDocument/2006/math" xmlns:v="urn:schemas-microsoft-com:vml" xmlns:wp14="http://schemas.microsoft.com/office/word/2010/wordprocessingDrawing" xmlns:wp="http://schemas.openxmlformats.org/drawingml/2006/wordprocessingDrawing" xmlns:w10="urn:schemas-microsoft-com:office:word" xmlns:w="http://schemas.openxmlformats.org/wordprocessingml/2006/main" xmlns:w14="http://schemas.microsoft.com/office/word/2010/wordml" xmlns:w15="http://schemas.microsoft.com/office/word/2012/wordml" xmlns:w16cex="http://schemas.microsoft.com/office/word/2018/wordml/cex" xmlns:w16cid="http://schemas.microsoft.com/office/word/2016/wordml/cid" xmlns:w16="http://schemas.microsoft.com/office/word/2018/wordml" xmlns:w16sdtdh="http://schemas.microsoft.com/office/word/2020/wordml/sdtdatahash" xmlns:w16se="http://schemas.microsoft.com/office/word/2015/wordml/symex" xmlns:wpg="http://schemas.microsoft.com/office/word/2010/wordprocessingGroup" xmlns:wpi="http://schemas.microsoft.com/office/word/2010/wordprocessingInk" xmlns:wne="http://schemas.microsoft.com/office/word/2006/wordml" xmlns:wps="http://schemas.microsoft.com/office/word/2010/wordprocessingShape" mc:Ignorable="w14 w15 w16se w16cid w16 w16cex w16sdtdh wp14">
+  <w15:commentEx w15:paraId="624D220C" w15:done="0"/>
+  <w15:commentEx w15:paraId="4FF5F752" w15:paraIdParent="624D220C" w15:done="0"/>
+</w15:commentsEx>
+</file>
+
+<file path=word/commentsExtensible.xml><?xml version="1.0" encoding="utf-8"?>
+<w16cex:commentsExtensible xmlns:wpc="http://schemas.microsoft.com/office/word/2010/wordprocessingCanvas" xmlns:cx="http://schemas.microsoft.com/office/drawing/2014/chartex" xmlns:cx1="http://schemas.microsoft.com/office/drawing/2015/9/8/chartex" xmlns:cx2="http://schemas.microsoft.com/office/drawing/2015/10/21/chartex" xmlns:cx3="http://schemas.microsoft.com/office/drawing/2016/5/9/chartex" xmlns:cx4="http://schemas.microsoft.com/office/drawing/2016/5/10/chartex" xmlns:cx5="http://schemas.microsoft.com/office/drawing/2016/5/11/chartex" xmlns:cx6="http://schemas.microsoft.com/office/drawing/2016/5/12/chartex" xmlns:cx7="http://schemas.microsoft.com/office/drawing/2016/5/13/chartex" xmlns:cx8="http://schemas.microsoft.com/office/drawing/2016/5/14/chartex" xmlns:mc="http://schemas.openxmlformats.org/markup-compatibility/2006" xmlns:aink="http://schemas.microsoft.com/office/drawing/2016/ink" xmlns:am3d="http://schemas.microsoft.com/office/drawing/2017/model3d" xmlns:o="urn:schemas-microsoft-com:office:office" xmlns:oel="http://schemas.microsoft.com/office/2019/extlst" xmlns:r="http://schemas.openxmlformats.org/officeDocument/2006/relationships" xmlns:m="http://schemas.openxmlformats.org/officeDocument/2006/math" xmlns:v="urn:schemas-microsoft-com:vml" xmlns:wp14="http://schemas.microsoft.com/office/word/2010/wordprocessingDrawing" xmlns:wp="http://schemas.openxmlformats.org/drawingml/2006/wordprocessingDrawing" xmlns:w10="urn:schemas-microsoft-com:office:word" xmlns:w="http://schemas.openxmlformats.org/wordprocessingml/2006/main" xmlns:w14="http://schemas.microsoft.com/office/word/2010/wordml" xmlns:w15="http://schemas.microsoft.com/office/word/2012/wordml" xmlns:w16cex="http://schemas.microsoft.com/office/word/2018/wordml/cex" xmlns:w16cid="http://schemas.microsoft.com/office/word/2016/wordml/cid" xmlns:w16="http://schemas.microsoft.com/office/word/2018/wordml" xmlns:w16sdtdh="http://schemas.microsoft.com/office/word/2020/wordml/sdtdatahash" xmlns:w16se="http://schemas.microsoft.com/office/word/2015/wordml/symex" xmlns:wpg="http://schemas.microsoft.com/office/word/2010/wordprocessingGroup" xmlns:wpi="http://schemas.microsoft.com/office/word/2010/wordprocessingInk" xmlns:wne="http://schemas.microsoft.com/office/word/2006/wordml" xmlns:wps="http://schemas.microsoft.com/office/word/2010/wordprocessingShape" mc:Ignorable="w14 w15 w16se w16cid w16 w16cex w16sdtdh wp14">
+  <w16cex:commentExtensible w16cex:durableId="263FB099" w16cex:dateUtc="2022-05-30T19:07:00Z"/>
+  <w16cex:commentExtensible w16cex:durableId="263FB123" w16cex:dateUtc="2022-05-30T19:09:00Z"/>
+</w16cex:commentsExtensible>
+</file>
+
+<file path=word/commentsIds.xml><?xml version="1.0" encoding="utf-8"?>
+<w16cid:commentsIds xmlns:wpc="http://schemas.microsoft.com/office/word/2010/wordprocessingCanvas" xmlns:cx="http://schemas.microsoft.com/office/drawing/2014/chartex" xmlns:cx1="http://schemas.microsoft.com/office/drawing/2015/9/8/chartex" xmlns:cx2="http://schemas.microsoft.com/office/drawing/2015/10/21/chartex" xmlns:cx3="http://schemas.microsoft.com/office/drawing/2016/5/9/chartex" xmlns:cx4="http://schemas.microsoft.com/office/drawing/2016/5/10/chartex" xmlns:cx5="http://schemas.microsoft.com/office/drawing/2016/5/11/chartex" xmlns:cx6="http://schemas.microsoft.com/office/drawing/2016/5/12/chartex" xmlns:cx7="http://schemas.microsoft.com/office/drawing/2016/5/13/chartex" xmlns:cx8="http://schemas.microsoft.com/office/drawing/2016/5/14/chartex" xmlns:mc="http://schemas.openxmlformats.org/markup-compatibility/2006" xmlns:aink="http://schemas.microsoft.com/office/drawing/2016/ink" xmlns:am3d="http://schemas.microsoft.com/office/drawing/2017/model3d" xmlns:o="urn:schemas-microsoft-com:office:office" xmlns:oel="http://schemas.microsoft.com/office/2019/extlst" xmlns:r="http://schemas.openxmlformats.org/officeDocument/2006/relationships" xmlns:m="http://schemas.openxmlformats.org/officeDocument/2006/math" xmlns:v="urn:schemas-microsoft-com:vml" xmlns:wp14="http://schemas.microsoft.com/office/word/2010/wordprocessingDrawing" xmlns:wp="http://schemas.openxmlformats.org/drawingml/2006/wordprocessingDrawing" xmlns:w10="urn:schemas-microsoft-com:office:word" xmlns:w="http://schemas.openxmlformats.org/wordprocessingml/2006/main" xmlns:w14="http://schemas.microsoft.com/office/word/2010/wordml" xmlns:w15="http://schemas.microsoft.com/office/word/2012/wordml" xmlns:w16cex="http://schemas.microsoft.com/office/word/2018/wordml/cex" xmlns:w16cid="http://schemas.microsoft.com/office/word/2016/wordml/cid" xmlns:w16="http://schemas.microsoft.com/office/word/2018/wordml" xmlns:w16sdtdh="http://schemas.microsoft.com/office/word/2020/wordml/sdtdatahash" xmlns:w16se="http://schemas.microsoft.com/office/word/2015/wordml/symex" xmlns:wpg="http://schemas.microsoft.com/office/word/2010/wordprocessingGroup" xmlns:wpi="http://schemas.microsoft.com/office/word/2010/wordprocessingInk" xmlns:wne="http://schemas.microsoft.com/office/word/2006/wordml" xmlns:wps="http://schemas.microsoft.com/office/word/2010/wordprocessingShape" mc:Ignorable="w14 w15 w16se w16cid w16 w16cex w16sdtdh wp14">
+  <w16cid:commentId w16cid:paraId="624D220C" w16cid:durableId="263FB099"/>
+  <w16cid:commentId w16cid:paraId="4FF5F752" w16cid:durableId="263FB123"/>
+</w16cid:commentsIds>
 </file>
 
 <file path=word/endnotes.xml><?xml version="1.0" encoding="utf-8"?>
@@ -5220,6 +6265,14 @@
     <w:abstractNumId w:val="2"/>
   </w:num>
 </w:numbering>
+</file>
+
+<file path=word/people.xml><?xml version="1.0" encoding="utf-8"?>
+<w15:people xmlns:wpc="http://schemas.microsoft.com/office/word/2010/wordprocessingCanvas" xmlns:cx="http://schemas.microsoft.com/office/drawing/2014/chartex" xmlns:cx1="http://schemas.microsoft.com/office/drawing/2015/9/8/chartex" xmlns:cx2="http://schemas.microsoft.com/office/drawing/2015/10/21/chartex" xmlns:cx3="http://schemas.microsoft.com/office/drawing/2016/5/9/chartex" xmlns:cx4="http://schemas.microsoft.com/office/drawing/2016/5/10/chartex" xmlns:cx5="http://schemas.microsoft.com/office/drawing/2016/5/11/chartex" xmlns:cx6="http://schemas.microsoft.com/office/drawing/2016/5/12/chartex" xmlns:cx7="http://schemas.microsoft.com/office/drawing/2016/5/13/chartex" xmlns:cx8="http://schemas.microsoft.com/office/drawing/2016/5/14/chartex" xmlns:mc="http://schemas.openxmlformats.org/markup-compatibility/2006" xmlns:aink="http://schemas.microsoft.com/office/drawing/2016/ink" xmlns:am3d="http://schemas.microsoft.com/office/drawing/2017/model3d" xmlns:o="urn:schemas-microsoft-com:office:office" xmlns:oel="http://schemas.microsoft.com/office/2019/extlst" xmlns:r="http://schemas.openxmlformats.org/officeDocument/2006/relationships" xmlns:m="http://schemas.openxmlformats.org/officeDocument/2006/math" xmlns:v="urn:schemas-microsoft-com:vml" xmlns:wp14="http://schemas.microsoft.com/office/word/2010/wordprocessingDrawing" xmlns:wp="http://schemas.openxmlformats.org/drawingml/2006/wordprocessingDrawing" xmlns:w10="urn:schemas-microsoft-com:office:word" xmlns:w="http://schemas.openxmlformats.org/wordprocessingml/2006/main" xmlns:w14="http://schemas.microsoft.com/office/word/2010/wordml" xmlns:w15="http://schemas.microsoft.com/office/word/2012/wordml" xmlns:w16cex="http://schemas.microsoft.com/office/word/2018/wordml/cex" xmlns:w16cid="http://schemas.microsoft.com/office/word/2016/wordml/cid" xmlns:w16="http://schemas.microsoft.com/office/word/2018/wordml" xmlns:w16sdtdh="http://schemas.microsoft.com/office/word/2020/wordml/sdtdatahash" xmlns:w16se="http://schemas.microsoft.com/office/word/2015/wordml/symex" xmlns:wpg="http://schemas.microsoft.com/office/word/2010/wordprocessingGroup" xmlns:wpi="http://schemas.microsoft.com/office/word/2010/wordprocessingInk" xmlns:wne="http://schemas.microsoft.com/office/word/2006/wordml" xmlns:wps="http://schemas.microsoft.com/office/word/2010/wordprocessingShape" mc:Ignorable="w14 w15 w16se w16cid w16 w16cex w16sdtdh wp14">
+  <w15:person w15:author="Alessio Carachino">
+    <w15:presenceInfo w15:providerId="Windows Live" w15:userId="4c30ec4a5902920a"/>
+  </w15:person>
+</w15:people>
 </file>
 
 <file path=word/styles.xml><?xml version="1.0" encoding="utf-8"?>
@@ -6041,6 +7094,78 @@
       <w:szCs w:val="18"/>
     </w:rPr>
   </w:style>
+  <w:style w:type="character" w:styleId="Rimandocommento">
+    <w:name w:val="annotation reference"/>
+    <w:basedOn w:val="Carpredefinitoparagrafo"/>
+    <w:uiPriority w:val="99"/>
+    <w:semiHidden/>
+    <w:unhideWhenUsed/>
+    <w:rsid w:val="001215DD"/>
+    <w:rPr>
+      <w:sz w:val="16"/>
+      <w:szCs w:val="16"/>
+    </w:rPr>
+  </w:style>
+  <w:style w:type="paragraph" w:styleId="Testocommento">
+    <w:name w:val="annotation text"/>
+    <w:basedOn w:val="Normale"/>
+    <w:link w:val="TestocommentoCarattere"/>
+    <w:uiPriority w:val="99"/>
+    <w:semiHidden/>
+    <w:unhideWhenUsed/>
+    <w:rsid w:val="001215DD"/>
+    <w:pPr>
+      <w:spacing w:line="240" w:lineRule="auto"/>
+    </w:pPr>
+    <w:rPr>
+      <w:sz w:val="20"/>
+      <w:szCs w:val="20"/>
+    </w:rPr>
+  </w:style>
+  <w:style w:type="character" w:customStyle="1" w:styleId="TestocommentoCarattere">
+    <w:name w:val="Testo commento Carattere"/>
+    <w:basedOn w:val="Carpredefinitoparagrafo"/>
+    <w:link w:val="Testocommento"/>
+    <w:uiPriority w:val="99"/>
+    <w:semiHidden/>
+    <w:rsid w:val="001215DD"/>
+    <w:rPr>
+      <w:rFonts w:eastAsiaTheme="minorEastAsia"/>
+      <w:b/>
+      <w:color w:val="082A75" w:themeColor="text2"/>
+      <w:sz w:val="20"/>
+      <w:szCs w:val="20"/>
+    </w:rPr>
+  </w:style>
+  <w:style w:type="paragraph" w:styleId="Soggettocommento">
+    <w:name w:val="annotation subject"/>
+    <w:basedOn w:val="Testocommento"/>
+    <w:next w:val="Testocommento"/>
+    <w:link w:val="SoggettocommentoCarattere"/>
+    <w:uiPriority w:val="99"/>
+    <w:semiHidden/>
+    <w:unhideWhenUsed/>
+    <w:rsid w:val="001215DD"/>
+    <w:rPr>
+      <w:bCs/>
+    </w:rPr>
+  </w:style>
+  <w:style w:type="character" w:customStyle="1" w:styleId="SoggettocommentoCarattere">
+    <w:name w:val="Soggetto commento Carattere"/>
+    <w:basedOn w:val="TestocommentoCarattere"/>
+    <w:link w:val="Soggettocommento"/>
+    <w:uiPriority w:val="99"/>
+    <w:semiHidden/>
+    <w:rsid w:val="001215DD"/>
+    <w:rPr>
+      <w:rFonts w:eastAsiaTheme="minorEastAsia"/>
+      <w:b/>
+      <w:bCs/>
+      <w:color w:val="082A75" w:themeColor="text2"/>
+      <w:sz w:val="20"/>
+      <w:szCs w:val="20"/>
+    </w:rPr>
+  </w:style>
 </w:styles>
 </file>
 
@@ -6209,11 +7334,13 @@
     <w:rsid w:val="000D4D89"/>
     <w:rsid w:val="002900C2"/>
     <w:rsid w:val="00500A71"/>
+    <w:rsid w:val="00626129"/>
     <w:rsid w:val="0090261F"/>
     <w:rsid w:val="00954684"/>
     <w:rsid w:val="00AB4BF8"/>
     <w:rsid w:val="00AE7397"/>
     <w:rsid w:val="00BD4E1E"/>
+    <w:rsid w:val="00F64E23"/>
     <w:rsid w:val="00FE74A1"/>
   </w:rsids>
   <m:mathPr>

</xml_diff>

<commit_message>
add histograms, add correlation heatmap
</commit_message>
<xml_diff>
--- a/report_ML.docx
+++ b/report_ML.docx
@@ -480,7 +480,6 @@
               </w:placeholder>
               <w15:appearance w15:val="hidden"/>
             </w:sdtPr>
-            <w:sdtEndPr/>
             <w:sdtContent>
               <w:p>
                 <w:pPr>
@@ -522,7 +521,7 @@
                     <w:noProof/>
                     <w:lang w:bidi="it-IT"/>
                   </w:rPr>
-                  <w:t>30 maggio</w:t>
+                  <w:t>5 luglio</w:t>
                 </w:r>
                 <w:r>
                   <w:rPr>
@@ -2303,20 +2302,631 @@
     </w:p>
     <w:p>
       <w:pPr>
-        <w:spacing w:after="200"/>
-        <w:rPr>
-          <w:lang w:val="en-GB"/>
-        </w:rPr>
-      </w:pPr>
-      <w:r>
-        <w:rPr>
-          <w:lang w:val="en-GB"/>
-        </w:rPr>
-        <w:br w:type="page"/>
+        <w:pStyle w:val="Titolo"/>
+        <w:rPr>
+          <w:lang w:val="en-GB"/>
+        </w:rPr>
+      </w:pPr>
+      <w:r>
+        <w:rPr>
+          <w:lang w:val="en-GB"/>
+        </w:rPr>
+        <w:t>Features</w:t>
       </w:r>
     </w:p>
     <w:p>
       <w:pPr>
+        <w:pStyle w:val="Titolo1"/>
+        <w:rPr>
+          <w:lang w:val="en-GB"/>
+        </w:rPr>
+      </w:pPr>
+      <w:r>
+        <w:rPr>
+          <w:lang w:val="en-GB"/>
+        </w:rPr>
+        <w:t>Histograms</w:t>
+      </w:r>
+    </w:p>
+    <w:p>
+      <w:pPr>
+        <w:pStyle w:val="Contenuto"/>
+        <w:rPr>
+          <w:lang w:val="en-GB"/>
+        </w:rPr>
+      </w:pPr>
+      <w:r>
+        <w:rPr>
+          <w:lang w:val="en-GB"/>
+        </w:rPr>
+        <w:t>Here are histograms for each of the 12 features.</w:t>
+      </w:r>
+    </w:p>
+    <w:p>
+      <w:pPr>
+        <w:pStyle w:val="Contenuto"/>
+        <w:rPr>
+          <w:lang w:val="en-GB"/>
+        </w:rPr>
+      </w:pPr>
+      <w:r>
+        <w:rPr>
+          <w:lang w:val="en-GB"/>
+        </w:rPr>
+        <w:br w:type="page"/>
+      </w:r>
+      <w:r>
+        <w:rPr>
+          <w:noProof/>
+          <w:lang w:val="en-GB"/>
+        </w:rPr>
+        <w:lastRenderedPageBreak/>
+        <w:drawing>
+          <wp:inline distT="0" distB="0" distL="0" distR="0" wp14:anchorId="5775ED33" wp14:editId="384F3478">
+            <wp:extent cx="1871529" cy="1247686"/>
+            <wp:effectExtent l="0" t="0" r="0" b="0"/>
+            <wp:docPr id="13" name="Immagine 13"/>
+            <wp:cNvGraphicFramePr>
+              <a:graphicFrameLocks xmlns:a="http://schemas.openxmlformats.org/drawingml/2006/main" noChangeAspect="1"/>
+            </wp:cNvGraphicFramePr>
+            <a:graphic xmlns:a="http://schemas.openxmlformats.org/drawingml/2006/main">
+              <a:graphicData uri="http://schemas.openxmlformats.org/drawingml/2006/picture">
+                <pic:pic xmlns:pic="http://schemas.openxmlformats.org/drawingml/2006/picture">
+                  <pic:nvPicPr>
+                    <pic:cNvPr id="13" name="Immagine 13"/>
+                    <pic:cNvPicPr/>
+                  </pic:nvPicPr>
+                  <pic:blipFill>
+                    <a:blip r:embed="rId9">
+                      <a:extLst>
+                        <a:ext uri="{28A0092B-C50C-407E-A947-70E740481C1C}">
+                          <a14:useLocalDpi xmlns:a14="http://schemas.microsoft.com/office/drawing/2010/main" val="0"/>
+                        </a:ext>
+                      </a:extLst>
+                    </a:blip>
+                    <a:stretch>
+                      <a:fillRect/>
+                    </a:stretch>
+                  </pic:blipFill>
+                  <pic:spPr>
+                    <a:xfrm>
+                      <a:off x="0" y="0"/>
+                      <a:ext cx="1919503" cy="1279669"/>
+                    </a:xfrm>
+                    <a:prstGeom prst="rect">
+                      <a:avLst/>
+                    </a:prstGeom>
+                  </pic:spPr>
+                </pic:pic>
+              </a:graphicData>
+            </a:graphic>
+          </wp:inline>
+        </w:drawing>
+      </w:r>
+      <w:r>
+        <w:rPr>
+          <w:noProof/>
+          <w:lang w:val="en-GB"/>
+        </w:rPr>
+        <w:drawing>
+          <wp:inline distT="0" distB="0" distL="0" distR="0" wp14:anchorId="652ED914" wp14:editId="2007E014">
+            <wp:extent cx="1811708" cy="1207805"/>
+            <wp:effectExtent l="0" t="0" r="4445" b="0"/>
+            <wp:docPr id="14" name="Immagine 14"/>
+            <wp:cNvGraphicFramePr>
+              <a:graphicFrameLocks xmlns:a="http://schemas.openxmlformats.org/drawingml/2006/main" noChangeAspect="1"/>
+            </wp:cNvGraphicFramePr>
+            <a:graphic xmlns:a="http://schemas.openxmlformats.org/drawingml/2006/main">
+              <a:graphicData uri="http://schemas.openxmlformats.org/drawingml/2006/picture">
+                <pic:pic xmlns:pic="http://schemas.openxmlformats.org/drawingml/2006/picture">
+                  <pic:nvPicPr>
+                    <pic:cNvPr id="14" name="Immagine 14"/>
+                    <pic:cNvPicPr/>
+                  </pic:nvPicPr>
+                  <pic:blipFill>
+                    <a:blip r:embed="rId10">
+                      <a:extLst>
+                        <a:ext uri="{28A0092B-C50C-407E-A947-70E740481C1C}">
+                          <a14:useLocalDpi xmlns:a14="http://schemas.microsoft.com/office/drawing/2010/main" val="0"/>
+                        </a:ext>
+                      </a:extLst>
+                    </a:blip>
+                    <a:stretch>
+                      <a:fillRect/>
+                    </a:stretch>
+                  </pic:blipFill>
+                  <pic:spPr>
+                    <a:xfrm>
+                      <a:off x="0" y="0"/>
+                      <a:ext cx="1883253" cy="1255502"/>
+                    </a:xfrm>
+                    <a:prstGeom prst="rect">
+                      <a:avLst/>
+                    </a:prstGeom>
+                  </pic:spPr>
+                </pic:pic>
+              </a:graphicData>
+            </a:graphic>
+          </wp:inline>
+        </w:drawing>
+      </w:r>
+      <w:r>
+        <w:rPr>
+          <w:noProof/>
+          <w:lang w:val="en-GB"/>
+        </w:rPr>
+        <w:drawing>
+          <wp:inline distT="0" distB="0" distL="0" distR="0" wp14:anchorId="417B6E22" wp14:editId="34E405A6">
+            <wp:extent cx="5486400" cy="3657600"/>
+            <wp:effectExtent l="0" t="0" r="0" b="0"/>
+            <wp:docPr id="17" name="Immagine 17"/>
+            <wp:cNvGraphicFramePr>
+              <a:graphicFrameLocks xmlns:a="http://schemas.openxmlformats.org/drawingml/2006/main" noChangeAspect="1"/>
+            </wp:cNvGraphicFramePr>
+            <a:graphic xmlns:a="http://schemas.openxmlformats.org/drawingml/2006/main">
+              <a:graphicData uri="http://schemas.openxmlformats.org/drawingml/2006/picture">
+                <pic:pic xmlns:pic="http://schemas.openxmlformats.org/drawingml/2006/picture">
+                  <pic:nvPicPr>
+                    <pic:cNvPr id="17" name="Immagine 17"/>
+                    <pic:cNvPicPr/>
+                  </pic:nvPicPr>
+                  <pic:blipFill>
+                    <a:blip r:embed="rId11">
+                      <a:extLst>
+                        <a:ext uri="{28A0092B-C50C-407E-A947-70E740481C1C}">
+                          <a14:useLocalDpi xmlns:a14="http://schemas.microsoft.com/office/drawing/2010/main" val="0"/>
+                        </a:ext>
+                      </a:extLst>
+                    </a:blip>
+                    <a:stretch>
+                      <a:fillRect/>
+                    </a:stretch>
+                  </pic:blipFill>
+                  <pic:spPr>
+                    <a:xfrm>
+                      <a:off x="0" y="0"/>
+                      <a:ext cx="5486400" cy="3657600"/>
+                    </a:xfrm>
+                    <a:prstGeom prst="rect">
+                      <a:avLst/>
+                    </a:prstGeom>
+                  </pic:spPr>
+                </pic:pic>
+              </a:graphicData>
+            </a:graphic>
+          </wp:inline>
+        </w:drawing>
+      </w:r>
+      <w:r>
+        <w:rPr>
+          <w:noProof/>
+          <w:lang w:val="en-GB"/>
+        </w:rPr>
+        <w:drawing>
+          <wp:inline distT="0" distB="0" distL="0" distR="0" wp14:anchorId="67165823" wp14:editId="3A3D6CF0">
+            <wp:extent cx="5486400" cy="3657600"/>
+            <wp:effectExtent l="0" t="0" r="0" b="0"/>
+            <wp:docPr id="18" name="Immagine 18"/>
+            <wp:cNvGraphicFramePr>
+              <a:graphicFrameLocks xmlns:a="http://schemas.openxmlformats.org/drawingml/2006/main" noChangeAspect="1"/>
+            </wp:cNvGraphicFramePr>
+            <a:graphic xmlns:a="http://schemas.openxmlformats.org/drawingml/2006/main">
+              <a:graphicData uri="http://schemas.openxmlformats.org/drawingml/2006/picture">
+                <pic:pic xmlns:pic="http://schemas.openxmlformats.org/drawingml/2006/picture">
+                  <pic:nvPicPr>
+                    <pic:cNvPr id="18" name="Immagine 18"/>
+                    <pic:cNvPicPr/>
+                  </pic:nvPicPr>
+                  <pic:blipFill>
+                    <a:blip r:embed="rId12">
+                      <a:extLst>
+                        <a:ext uri="{28A0092B-C50C-407E-A947-70E740481C1C}">
+                          <a14:useLocalDpi xmlns:a14="http://schemas.microsoft.com/office/drawing/2010/main" val="0"/>
+                        </a:ext>
+                      </a:extLst>
+                    </a:blip>
+                    <a:stretch>
+                      <a:fillRect/>
+                    </a:stretch>
+                  </pic:blipFill>
+                  <pic:spPr>
+                    <a:xfrm>
+                      <a:off x="0" y="0"/>
+                      <a:ext cx="5486400" cy="3657600"/>
+                    </a:xfrm>
+                    <a:prstGeom prst="rect">
+                      <a:avLst/>
+                    </a:prstGeom>
+                  </pic:spPr>
+                </pic:pic>
+              </a:graphicData>
+            </a:graphic>
+          </wp:inline>
+        </w:drawing>
+      </w:r>
+      <w:r>
+        <w:rPr>
+          <w:noProof/>
+          <w:lang w:val="en-GB"/>
+        </w:rPr>
+        <w:lastRenderedPageBreak/>
+        <w:drawing>
+          <wp:inline distT="0" distB="0" distL="0" distR="0" wp14:anchorId="7EA3326F" wp14:editId="130E6804">
+            <wp:extent cx="5486400" cy="3657600"/>
+            <wp:effectExtent l="0" t="0" r="0" b="0"/>
+            <wp:docPr id="19" name="Immagine 19"/>
+            <wp:cNvGraphicFramePr>
+              <a:graphicFrameLocks xmlns:a="http://schemas.openxmlformats.org/drawingml/2006/main" noChangeAspect="1"/>
+            </wp:cNvGraphicFramePr>
+            <a:graphic xmlns:a="http://schemas.openxmlformats.org/drawingml/2006/main">
+              <a:graphicData uri="http://schemas.openxmlformats.org/drawingml/2006/picture">
+                <pic:pic xmlns:pic="http://schemas.openxmlformats.org/drawingml/2006/picture">
+                  <pic:nvPicPr>
+                    <pic:cNvPr id="19" name="Immagine 19"/>
+                    <pic:cNvPicPr/>
+                  </pic:nvPicPr>
+                  <pic:blipFill>
+                    <a:blip r:embed="rId13">
+                      <a:extLst>
+                        <a:ext uri="{28A0092B-C50C-407E-A947-70E740481C1C}">
+                          <a14:useLocalDpi xmlns:a14="http://schemas.microsoft.com/office/drawing/2010/main" val="0"/>
+                        </a:ext>
+                      </a:extLst>
+                    </a:blip>
+                    <a:stretch>
+                      <a:fillRect/>
+                    </a:stretch>
+                  </pic:blipFill>
+                  <pic:spPr>
+                    <a:xfrm>
+                      <a:off x="0" y="0"/>
+                      <a:ext cx="5486400" cy="3657600"/>
+                    </a:xfrm>
+                    <a:prstGeom prst="rect">
+                      <a:avLst/>
+                    </a:prstGeom>
+                  </pic:spPr>
+                </pic:pic>
+              </a:graphicData>
+            </a:graphic>
+          </wp:inline>
+        </w:drawing>
+      </w:r>
+      <w:r>
+        <w:rPr>
+          <w:noProof/>
+          <w:lang w:val="en-GB"/>
+        </w:rPr>
+        <w:drawing>
+          <wp:inline distT="0" distB="0" distL="0" distR="0" wp14:anchorId="2928F655" wp14:editId="549C7543">
+            <wp:extent cx="5486400" cy="3657600"/>
+            <wp:effectExtent l="0" t="0" r="0" b="0"/>
+            <wp:docPr id="20" name="Immagine 20"/>
+            <wp:cNvGraphicFramePr>
+              <a:graphicFrameLocks xmlns:a="http://schemas.openxmlformats.org/drawingml/2006/main" noChangeAspect="1"/>
+            </wp:cNvGraphicFramePr>
+            <a:graphic xmlns:a="http://schemas.openxmlformats.org/drawingml/2006/main">
+              <a:graphicData uri="http://schemas.openxmlformats.org/drawingml/2006/picture">
+                <pic:pic xmlns:pic="http://schemas.openxmlformats.org/drawingml/2006/picture">
+                  <pic:nvPicPr>
+                    <pic:cNvPr id="20" name="Immagine 20"/>
+                    <pic:cNvPicPr/>
+                  </pic:nvPicPr>
+                  <pic:blipFill>
+                    <a:blip r:embed="rId14">
+                      <a:extLst>
+                        <a:ext uri="{28A0092B-C50C-407E-A947-70E740481C1C}">
+                          <a14:useLocalDpi xmlns:a14="http://schemas.microsoft.com/office/drawing/2010/main" val="0"/>
+                        </a:ext>
+                      </a:extLst>
+                    </a:blip>
+                    <a:stretch>
+                      <a:fillRect/>
+                    </a:stretch>
+                  </pic:blipFill>
+                  <pic:spPr>
+                    <a:xfrm>
+                      <a:off x="0" y="0"/>
+                      <a:ext cx="5486400" cy="3657600"/>
+                    </a:xfrm>
+                    <a:prstGeom prst="rect">
+                      <a:avLst/>
+                    </a:prstGeom>
+                  </pic:spPr>
+                </pic:pic>
+              </a:graphicData>
+            </a:graphic>
+          </wp:inline>
+        </w:drawing>
+      </w:r>
+      <w:r>
+        <w:rPr>
+          <w:noProof/>
+          <w:lang w:val="en-GB"/>
+        </w:rPr>
+        <w:lastRenderedPageBreak/>
+        <w:drawing>
+          <wp:inline distT="0" distB="0" distL="0" distR="0" wp14:anchorId="6D0D0B3E" wp14:editId="339AB8C6">
+            <wp:extent cx="5486400" cy="3657600"/>
+            <wp:effectExtent l="0" t="0" r="0" b="0"/>
+            <wp:docPr id="21" name="Immagine 21"/>
+            <wp:cNvGraphicFramePr>
+              <a:graphicFrameLocks xmlns:a="http://schemas.openxmlformats.org/drawingml/2006/main" noChangeAspect="1"/>
+            </wp:cNvGraphicFramePr>
+            <a:graphic xmlns:a="http://schemas.openxmlformats.org/drawingml/2006/main">
+              <a:graphicData uri="http://schemas.openxmlformats.org/drawingml/2006/picture">
+                <pic:pic xmlns:pic="http://schemas.openxmlformats.org/drawingml/2006/picture">
+                  <pic:nvPicPr>
+                    <pic:cNvPr id="21" name="Immagine 21"/>
+                    <pic:cNvPicPr/>
+                  </pic:nvPicPr>
+                  <pic:blipFill>
+                    <a:blip r:embed="rId15">
+                      <a:extLst>
+                        <a:ext uri="{28A0092B-C50C-407E-A947-70E740481C1C}">
+                          <a14:useLocalDpi xmlns:a14="http://schemas.microsoft.com/office/drawing/2010/main" val="0"/>
+                        </a:ext>
+                      </a:extLst>
+                    </a:blip>
+                    <a:stretch>
+                      <a:fillRect/>
+                    </a:stretch>
+                  </pic:blipFill>
+                  <pic:spPr>
+                    <a:xfrm>
+                      <a:off x="0" y="0"/>
+                      <a:ext cx="5486400" cy="3657600"/>
+                    </a:xfrm>
+                    <a:prstGeom prst="rect">
+                      <a:avLst/>
+                    </a:prstGeom>
+                  </pic:spPr>
+                </pic:pic>
+              </a:graphicData>
+            </a:graphic>
+          </wp:inline>
+        </w:drawing>
+      </w:r>
+      <w:r>
+        <w:rPr>
+          <w:noProof/>
+          <w:lang w:val="en-GB"/>
+        </w:rPr>
+        <w:drawing>
+          <wp:inline distT="0" distB="0" distL="0" distR="0" wp14:anchorId="733EB606" wp14:editId="122BF23F">
+            <wp:extent cx="5486400" cy="3657600"/>
+            <wp:effectExtent l="0" t="0" r="0" b="0"/>
+            <wp:docPr id="22" name="Immagine 22"/>
+            <wp:cNvGraphicFramePr>
+              <a:graphicFrameLocks xmlns:a="http://schemas.openxmlformats.org/drawingml/2006/main" noChangeAspect="1"/>
+            </wp:cNvGraphicFramePr>
+            <a:graphic xmlns:a="http://schemas.openxmlformats.org/drawingml/2006/main">
+              <a:graphicData uri="http://schemas.openxmlformats.org/drawingml/2006/picture">
+                <pic:pic xmlns:pic="http://schemas.openxmlformats.org/drawingml/2006/picture">
+                  <pic:nvPicPr>
+                    <pic:cNvPr id="22" name="Immagine 22"/>
+                    <pic:cNvPicPr/>
+                  </pic:nvPicPr>
+                  <pic:blipFill>
+                    <a:blip r:embed="rId16">
+                      <a:extLst>
+                        <a:ext uri="{28A0092B-C50C-407E-A947-70E740481C1C}">
+                          <a14:useLocalDpi xmlns:a14="http://schemas.microsoft.com/office/drawing/2010/main" val="0"/>
+                        </a:ext>
+                      </a:extLst>
+                    </a:blip>
+                    <a:stretch>
+                      <a:fillRect/>
+                    </a:stretch>
+                  </pic:blipFill>
+                  <pic:spPr>
+                    <a:xfrm>
+                      <a:off x="0" y="0"/>
+                      <a:ext cx="5486400" cy="3657600"/>
+                    </a:xfrm>
+                    <a:prstGeom prst="rect">
+                      <a:avLst/>
+                    </a:prstGeom>
+                  </pic:spPr>
+                </pic:pic>
+              </a:graphicData>
+            </a:graphic>
+          </wp:inline>
+        </w:drawing>
+      </w:r>
+      <w:r>
+        <w:rPr>
+          <w:noProof/>
+          <w:lang w:val="en-GB"/>
+        </w:rPr>
+        <w:lastRenderedPageBreak/>
+        <w:drawing>
+          <wp:inline distT="0" distB="0" distL="0" distR="0" wp14:anchorId="10B5D1C4" wp14:editId="04EF7370">
+            <wp:extent cx="5486400" cy="3657600"/>
+            <wp:effectExtent l="0" t="0" r="0" b="0"/>
+            <wp:docPr id="23" name="Immagine 23"/>
+            <wp:cNvGraphicFramePr>
+              <a:graphicFrameLocks xmlns:a="http://schemas.openxmlformats.org/drawingml/2006/main" noChangeAspect="1"/>
+            </wp:cNvGraphicFramePr>
+            <a:graphic xmlns:a="http://schemas.openxmlformats.org/drawingml/2006/main">
+              <a:graphicData uri="http://schemas.openxmlformats.org/drawingml/2006/picture">
+                <pic:pic xmlns:pic="http://schemas.openxmlformats.org/drawingml/2006/picture">
+                  <pic:nvPicPr>
+                    <pic:cNvPr id="23" name="Immagine 23"/>
+                    <pic:cNvPicPr/>
+                  </pic:nvPicPr>
+                  <pic:blipFill>
+                    <a:blip r:embed="rId17">
+                      <a:extLst>
+                        <a:ext uri="{28A0092B-C50C-407E-A947-70E740481C1C}">
+                          <a14:useLocalDpi xmlns:a14="http://schemas.microsoft.com/office/drawing/2010/main" val="0"/>
+                        </a:ext>
+                      </a:extLst>
+                    </a:blip>
+                    <a:stretch>
+                      <a:fillRect/>
+                    </a:stretch>
+                  </pic:blipFill>
+                  <pic:spPr>
+                    <a:xfrm>
+                      <a:off x="0" y="0"/>
+                      <a:ext cx="5486400" cy="3657600"/>
+                    </a:xfrm>
+                    <a:prstGeom prst="rect">
+                      <a:avLst/>
+                    </a:prstGeom>
+                  </pic:spPr>
+                </pic:pic>
+              </a:graphicData>
+            </a:graphic>
+          </wp:inline>
+        </w:drawing>
+      </w:r>
+      <w:r>
+        <w:rPr>
+          <w:noProof/>
+          <w:lang w:val="en-GB"/>
+        </w:rPr>
+        <w:drawing>
+          <wp:inline distT="0" distB="0" distL="0" distR="0" wp14:anchorId="6B5EE80F" wp14:editId="25103A75">
+            <wp:extent cx="5486400" cy="3657600"/>
+            <wp:effectExtent l="0" t="0" r="0" b="0"/>
+            <wp:docPr id="24" name="Immagine 24"/>
+            <wp:cNvGraphicFramePr>
+              <a:graphicFrameLocks xmlns:a="http://schemas.openxmlformats.org/drawingml/2006/main" noChangeAspect="1"/>
+            </wp:cNvGraphicFramePr>
+            <a:graphic xmlns:a="http://schemas.openxmlformats.org/drawingml/2006/main">
+              <a:graphicData uri="http://schemas.openxmlformats.org/drawingml/2006/picture">
+                <pic:pic xmlns:pic="http://schemas.openxmlformats.org/drawingml/2006/picture">
+                  <pic:nvPicPr>
+                    <pic:cNvPr id="24" name="Immagine 24"/>
+                    <pic:cNvPicPr/>
+                  </pic:nvPicPr>
+                  <pic:blipFill>
+                    <a:blip r:embed="rId18">
+                      <a:extLst>
+                        <a:ext uri="{28A0092B-C50C-407E-A947-70E740481C1C}">
+                          <a14:useLocalDpi xmlns:a14="http://schemas.microsoft.com/office/drawing/2010/main" val="0"/>
+                        </a:ext>
+                      </a:extLst>
+                    </a:blip>
+                    <a:stretch>
+                      <a:fillRect/>
+                    </a:stretch>
+                  </pic:blipFill>
+                  <pic:spPr>
+                    <a:xfrm>
+                      <a:off x="0" y="0"/>
+                      <a:ext cx="5486400" cy="3657600"/>
+                    </a:xfrm>
+                    <a:prstGeom prst="rect">
+                      <a:avLst/>
+                    </a:prstGeom>
+                  </pic:spPr>
+                </pic:pic>
+              </a:graphicData>
+            </a:graphic>
+          </wp:inline>
+        </w:drawing>
+      </w:r>
+      <w:r>
+        <w:rPr>
+          <w:noProof/>
+          <w:lang w:val="en-GB"/>
+        </w:rPr>
+        <w:lastRenderedPageBreak/>
+        <w:drawing>
+          <wp:inline distT="0" distB="0" distL="0" distR="0" wp14:anchorId="199353B3" wp14:editId="1BCBE59E">
+            <wp:extent cx="5486400" cy="3657600"/>
+            <wp:effectExtent l="0" t="0" r="0" b="0"/>
+            <wp:docPr id="25" name="Immagine 25"/>
+            <wp:cNvGraphicFramePr>
+              <a:graphicFrameLocks xmlns:a="http://schemas.openxmlformats.org/drawingml/2006/main" noChangeAspect="1"/>
+            </wp:cNvGraphicFramePr>
+            <a:graphic xmlns:a="http://schemas.openxmlformats.org/drawingml/2006/main">
+              <a:graphicData uri="http://schemas.openxmlformats.org/drawingml/2006/picture">
+                <pic:pic xmlns:pic="http://schemas.openxmlformats.org/drawingml/2006/picture">
+                  <pic:nvPicPr>
+                    <pic:cNvPr id="25" name="Immagine 25"/>
+                    <pic:cNvPicPr/>
+                  </pic:nvPicPr>
+                  <pic:blipFill>
+                    <a:blip r:embed="rId19">
+                      <a:extLst>
+                        <a:ext uri="{28A0092B-C50C-407E-A947-70E740481C1C}">
+                          <a14:useLocalDpi xmlns:a14="http://schemas.microsoft.com/office/drawing/2010/main" val="0"/>
+                        </a:ext>
+                      </a:extLst>
+                    </a:blip>
+                    <a:stretch>
+                      <a:fillRect/>
+                    </a:stretch>
+                  </pic:blipFill>
+                  <pic:spPr>
+                    <a:xfrm>
+                      <a:off x="0" y="0"/>
+                      <a:ext cx="5486400" cy="3657600"/>
+                    </a:xfrm>
+                    <a:prstGeom prst="rect">
+                      <a:avLst/>
+                    </a:prstGeom>
+                  </pic:spPr>
+                </pic:pic>
+              </a:graphicData>
+            </a:graphic>
+          </wp:inline>
+        </w:drawing>
+      </w:r>
+      <w:r>
+        <w:rPr>
+          <w:noProof/>
+          <w:lang w:val="en-GB"/>
+        </w:rPr>
+        <w:drawing>
+          <wp:inline distT="0" distB="0" distL="0" distR="0" wp14:anchorId="6C2751BE" wp14:editId="0226EC7A">
+            <wp:extent cx="5486400" cy="3657600"/>
+            <wp:effectExtent l="0" t="0" r="0" b="0"/>
+            <wp:docPr id="26" name="Immagine 26"/>
+            <wp:cNvGraphicFramePr>
+              <a:graphicFrameLocks xmlns:a="http://schemas.openxmlformats.org/drawingml/2006/main" noChangeAspect="1"/>
+            </wp:cNvGraphicFramePr>
+            <a:graphic xmlns:a="http://schemas.openxmlformats.org/drawingml/2006/main">
+              <a:graphicData uri="http://schemas.openxmlformats.org/drawingml/2006/picture">
+                <pic:pic xmlns:pic="http://schemas.openxmlformats.org/drawingml/2006/picture">
+                  <pic:nvPicPr>
+                    <pic:cNvPr id="26" name="Immagine 26"/>
+                    <pic:cNvPicPr/>
+                  </pic:nvPicPr>
+                  <pic:blipFill>
+                    <a:blip r:embed="rId20">
+                      <a:extLst>
+                        <a:ext uri="{28A0092B-C50C-407E-A947-70E740481C1C}">
+                          <a14:useLocalDpi xmlns:a14="http://schemas.microsoft.com/office/drawing/2010/main" val="0"/>
+                        </a:ext>
+                      </a:extLst>
+                    </a:blip>
+                    <a:stretch>
+                      <a:fillRect/>
+                    </a:stretch>
+                  </pic:blipFill>
+                  <pic:spPr>
+                    <a:xfrm>
+                      <a:off x="0" y="0"/>
+                      <a:ext cx="5486400" cy="3657600"/>
+                    </a:xfrm>
+                    <a:prstGeom prst="rect">
+                      <a:avLst/>
+                    </a:prstGeom>
+                  </pic:spPr>
+                </pic:pic>
+              </a:graphicData>
+            </a:graphic>
+          </wp:inline>
+        </w:drawing>
+      </w:r>
+    </w:p>
+    <w:p>
+      <w:pPr>
         <w:pStyle w:val="Titolo"/>
         <w:rPr>
           <w:lang w:val="en-GB"/>
@@ -2327,7 +2937,6 @@
         <w:rPr>
           <w:lang w:val="en-GB"/>
         </w:rPr>
-        <w:lastRenderedPageBreak/>
         <w:t>Dimensionality</w:t>
       </w:r>
       <w:r>
@@ -2364,6 +2973,7 @@
         <w:rPr>
           <w:lang w:val="en-GB"/>
         </w:rPr>
+        <w:lastRenderedPageBreak/>
         <w:t>PCA</w:t>
       </w:r>
       <w:bookmarkEnd w:id="5"/>
@@ -2464,7 +3074,7 @@
                     </pic:cNvPicPr>
                   </pic:nvPicPr>
                   <pic:blipFill>
-                    <a:blip r:embed="rId9">
+                    <a:blip r:embed="rId21">
                       <a:extLst>
                         <a:ext uri="{28A0092B-C50C-407E-A947-70E740481C1C}">
                           <a14:useLocalDpi xmlns:a14="http://schemas.microsoft.com/office/drawing/2010/main" val="0"/>
@@ -2517,7 +3127,7 @@
                     </pic:cNvPicPr>
                   </pic:nvPicPr>
                   <pic:blipFill rotWithShape="1">
-                    <a:blip r:embed="rId10">
+                    <a:blip r:embed="rId22">
                       <a:extLst>
                         <a:ext uri="{28A0092B-C50C-407E-A947-70E740481C1C}">
                           <a14:useLocalDpi xmlns:a14="http://schemas.microsoft.com/office/drawing/2010/main" val="0"/>
@@ -2563,43 +3173,85 @@
         <w:pStyle w:val="Didascalia"/>
         <w:ind w:left="1440" w:firstLine="720"/>
         <w:jc w:val="both"/>
-      </w:pPr>
-      <w:r>
+        <w:rPr>
+          <w:lang w:val="en-US"/>
+        </w:rPr>
+      </w:pPr>
+      <w:r>
+        <w:rPr>
+          <w:lang w:val="en-US"/>
+        </w:rPr>
         <w:t xml:space="preserve">Figure </w:t>
       </w:r>
-      <w:fldSimple w:instr=" SEQ Figure \* ARABIC ">
-        <w:r>
-          <w:rPr>
-            <w:noProof/>
-          </w:rPr>
-          <w:t>1</w:t>
-        </w:r>
-      </w:fldSimple>
-      <w:r>
+      <w:r>
+        <w:fldChar w:fldCharType="begin"/>
+      </w:r>
+      <w:r>
+        <w:rPr>
+          <w:lang w:val="en-US"/>
+        </w:rPr>
+        <w:instrText xml:space="preserve"> SEQ Figure \* ARABIC </w:instrText>
+      </w:r>
+      <w:r>
+        <w:fldChar w:fldCharType="separate"/>
+      </w:r>
+      <w:r>
+        <w:rPr>
+          <w:noProof/>
+          <w:lang w:val="en-US"/>
+        </w:rPr>
+        <w:t>1</w:t>
+      </w:r>
+      <w:r>
+        <w:rPr>
+          <w:noProof/>
+        </w:rPr>
+        <w:fldChar w:fldCharType="end"/>
+      </w:r>
+      <w:r>
+        <w:rPr>
+          <w:lang w:val="en-US"/>
+        </w:rPr>
         <w:t xml:space="preserve"> - PCA (12 -&gt; 2)</w:t>
       </w:r>
       <w:r>
+        <w:rPr>
+          <w:lang w:val="en-US"/>
+        </w:rPr>
         <w:t xml:space="preserve"> </w:t>
       </w:r>
       <w:r>
+        <w:rPr>
+          <w:lang w:val="en-US"/>
+        </w:rPr>
         <w:tab/>
       </w:r>
       <w:r>
+        <w:rPr>
+          <w:lang w:val="en-US"/>
+        </w:rPr>
         <w:tab/>
       </w:r>
       <w:r>
+        <w:rPr>
+          <w:lang w:val="en-US"/>
+        </w:rPr>
         <w:tab/>
       </w:r>
       <w:r>
+        <w:rPr>
+          <w:lang w:val="en-US"/>
+        </w:rPr>
         <w:tab/>
-      </w:r>
-      <w:r>
         <w:t xml:space="preserve">Figure </w:t>
       </w:r>
       <w:r>
         <w:fldChar w:fldCharType="begin"/>
       </w:r>
       <w:r>
+        <w:rPr>
+          <w:lang w:val="en-US"/>
+        </w:rPr>
         <w:instrText xml:space="preserve"> SEQ Figure \* ARABIC </w:instrText>
       </w:r>
       <w:r>
@@ -2608,6 +3260,7 @@
       <w:r>
         <w:rPr>
           <w:noProof/>
+          <w:lang w:val="en-US"/>
         </w:rPr>
         <w:t>2</w:t>
       </w:r>
@@ -2615,6 +3268,9 @@
         <w:fldChar w:fldCharType="end"/>
       </w:r>
       <w:r>
+        <w:rPr>
+          <w:lang w:val="en-US"/>
+        </w:rPr>
         <w:t xml:space="preserve"> - PCA (12 -&gt; 3)</w:t>
       </w:r>
     </w:p>
@@ -2623,6 +3279,9 @@
         <w:pStyle w:val="Didascalia"/>
         <w:ind w:left="720" w:firstLine="1440"/>
         <w:jc w:val="both"/>
+        <w:rPr>
+          <w:lang w:val="en-US"/>
+        </w:rPr>
       </w:pPr>
     </w:p>
     <w:p>
@@ -2630,14 +3289,23 @@
         <w:pStyle w:val="Contenuto"/>
         <w:keepNext/>
         <w:jc w:val="center"/>
+        <w:rPr>
+          <w:lang w:val="en-US"/>
+        </w:rPr>
       </w:pPr>
     </w:p>
     <w:p>
       <w:pPr>
         <w:pStyle w:val="Titolo1"/>
+        <w:rPr>
+          <w:lang w:val="en-US"/>
+        </w:rPr>
       </w:pPr>
       <w:bookmarkStart w:id="6" w:name="_Toc104837009"/>
       <w:r>
+        <w:rPr>
+          <w:lang w:val="en-US"/>
+        </w:rPr>
         <w:t>LDA</w:t>
       </w:r>
       <w:bookmarkEnd w:id="6"/>
@@ -2699,7 +3367,7 @@
                     </pic:cNvPicPr>
                   </pic:nvPicPr>
                   <pic:blipFill>
-                    <a:blip r:embed="rId11">
+                    <a:blip r:embed="rId23">
                       <a:extLst>
                         <a:ext uri="{28A0092B-C50C-407E-A947-70E740481C1C}">
                           <a14:useLocalDpi xmlns:a14="http://schemas.microsoft.com/office/drawing/2010/main" val="0"/>
@@ -2752,7 +3420,7 @@
                     </pic:cNvPicPr>
                   </pic:nvPicPr>
                   <pic:blipFill>
-                    <a:blip r:embed="rId12">
+                    <a:blip r:embed="rId24">
                       <a:extLst>
                         <a:ext uri="{28A0092B-C50C-407E-A947-70E740481C1C}">
                           <a14:useLocalDpi xmlns:a14="http://schemas.microsoft.com/office/drawing/2010/main" val="0"/>
@@ -3020,7 +3688,7 @@
                     </pic:cNvPicPr>
                   </pic:nvPicPr>
                   <pic:blipFill rotWithShape="1">
-                    <a:blip r:embed="rId13">
+                    <a:blip r:embed="rId25">
                       <a:extLst>
                         <a:ext uri="{28A0092B-C50C-407E-A947-70E740481C1C}">
                           <a14:useLocalDpi xmlns:a14="http://schemas.microsoft.com/office/drawing/2010/main" val="0"/>
@@ -3076,7 +3744,7 @@
                     </pic:cNvPicPr>
                   </pic:nvPicPr>
                   <pic:blipFill>
-                    <a:blip r:embed="rId14">
+                    <a:blip r:embed="rId26">
                       <a:extLst>
                         <a:ext uri="{28A0092B-C50C-407E-A947-70E740481C1C}">
                           <a14:useLocalDpi xmlns:a14="http://schemas.microsoft.com/office/drawing/2010/main" val="0"/>
@@ -3283,7 +3951,7 @@
                     </pic:cNvPicPr>
                   </pic:nvPicPr>
                   <pic:blipFill rotWithShape="1">
-                    <a:blip r:embed="rId15">
+                    <a:blip r:embed="rId27">
                       <a:extLst>
                         <a:ext uri="{28A0092B-C50C-407E-A947-70E740481C1C}">
                           <a14:useLocalDpi xmlns:a14="http://schemas.microsoft.com/office/drawing/2010/main" val="0"/>
@@ -3321,14 +3989,23 @@
     <w:p>
       <w:pPr>
         <w:pStyle w:val="Didascalia"/>
-      </w:pPr>
-      <w:r>
+        <w:rPr>
+          <w:lang w:val="en-US"/>
+        </w:rPr>
+      </w:pPr>
+      <w:r>
+        <w:rPr>
+          <w:lang w:val="en-US"/>
+        </w:rPr>
         <w:t xml:space="preserve">Figure </w:t>
       </w:r>
       <w:r>
         <w:fldChar w:fldCharType="begin"/>
       </w:r>
       <w:r>
+        <w:rPr>
+          <w:lang w:val="en-US"/>
+        </w:rPr>
         <w:instrText xml:space="preserve"> SEQ Figure \* ARABIC </w:instrText>
       </w:r>
       <w:r>
@@ -3337,6 +4014,7 @@
       <w:r>
         <w:rPr>
           <w:noProof/>
+          <w:lang w:val="en-US"/>
         </w:rPr>
         <w:t>7</w:t>
       </w:r>
@@ -3344,6 +4022,9 @@
         <w:fldChar w:fldCharType="end"/>
       </w:r>
       <w:r>
+        <w:rPr>
+          <w:lang w:val="en-US"/>
+        </w:rPr>
         <w:t xml:space="preserve"> - LDA (12 -&gt; 1)</w:t>
       </w:r>
     </w:p>
@@ -5681,8 +6362,8 @@
       </w:pPr>
     </w:p>
     <w:sectPr>
-      <w:headerReference w:type="default" r:id="rId20"/>
-      <w:footerReference w:type="default" r:id="rId21"/>
+      <w:headerReference w:type="default" r:id="rId32"/>
+      <w:footerReference w:type="default" r:id="rId33"/>
       <w:pgSz w:w="11906" w:h="16838" w:code="9"/>
       <w:pgMar w:top="720" w:right="936" w:bottom="720" w:left="936" w:header="0" w:footer="289" w:gutter="0"/>
       <w:pgNumType w:start="1"/>
@@ -5782,7 +6463,6 @@
         <w:docPartUnique/>
       </w:docPartObj>
     </w:sdtPr>
-    <w:sdtEndPr/>
     <w:sdtContent>
       <w:p>
         <w:pPr>
@@ -7278,7 +7958,7 @@
   <w:font w:name="Symbol">
     <w:panose1 w:val="05050102010706020507"/>
     <w:charset w:val="02"/>
-    <w:family w:val="roman"/>
+    <w:family w:val="decorative"/>
     <w:pitch w:val="variable"/>
     <w:sig w:usb0="00000000" w:usb1="10000000" w:usb2="00000000" w:usb3="00000000" w:csb0="80000000" w:csb1="00000000"/>
   </w:font>
@@ -7335,6 +8015,7 @@
     <w:rsid w:val="002900C2"/>
     <w:rsid w:val="00500A71"/>
     <w:rsid w:val="00626129"/>
+    <w:rsid w:val="008B14F6"/>
     <w:rsid w:val="0090261F"/>
     <w:rsid w:val="00954684"/>
     <w:rsid w:val="00AB4BF8"/>

</xml_diff>

<commit_message>
improvements in mvg and report
</commit_message>
<xml_diff>
--- a/report_ML.docx
+++ b/report_ML.docx
@@ -521,7 +521,7 @@
                     <w:noProof/>
                     <w:lang w:bidi="it-IT"/>
                   </w:rPr>
-                  <w:t>5 luglio</w:t>
+                  <w:t>6 luglio</w:t>
                 </w:r>
                 <w:r>
                   <w:rPr>
@@ -2240,35 +2240,7 @@
         <w:rPr>
           <w:lang w:val="en-GB"/>
         </w:rPr>
-        <w:t xml:space="preserve">The dataset consists of synthetic speaker embeddings that represent the acoustic characteristics of a spoken utterance. Each row corresponds to a different </w:t>
-      </w:r>
-      <w:proofErr w:type="gramStart"/>
-      <w:r>
-        <w:rPr>
-          <w:lang w:val="en-GB"/>
-        </w:rPr>
-        <w:t>speaker, and</w:t>
-      </w:r>
-      <w:proofErr w:type="gramEnd"/>
-      <w:r>
-        <w:rPr>
-          <w:lang w:val="en-GB"/>
-        </w:rPr>
-        <w:t xml:space="preserve"> contains 12 features followed by the gender label (1 for female, 0 for male). The features do not have any </w:t>
-      </w:r>
-      <w:proofErr w:type="gramStart"/>
-      <w:r>
-        <w:rPr>
-          <w:lang w:val="en-GB"/>
-        </w:rPr>
-        <w:t>particular interpretation</w:t>
-      </w:r>
-      <w:proofErr w:type="gramEnd"/>
-      <w:r>
-        <w:rPr>
-          <w:lang w:val="en-GB"/>
-        </w:rPr>
-        <w:t>. Speakers belong to four different age groups. The age information, however, is not available.</w:t>
+        <w:t>The dataset consists of synthetic speaker embeddings that represent the acoustic characteristics of a spoken utterance. Each row corresponds to a different speaker, and contains 12 features followed by the gender label (1 for female, 0 for male). The features do not have any particular interpretation. Speakers belong to four different age groups. The age information, however, is not available.</w:t>
       </w:r>
     </w:p>
     <w:p>
@@ -2441,54 +2413,8 @@
           <w:szCs w:val="24"/>
           <w:lang w:val="en-GB"/>
         </w:rPr>
-        <w:t xml:space="preserve"> We can see that features are already </w:t>
-      </w:r>
-      <w:proofErr w:type="gramStart"/>
-      <w:r>
-        <w:rPr>
-          <w:sz w:val="24"/>
-          <w:szCs w:val="24"/>
-          <w:lang w:val="en-GB"/>
-        </w:rPr>
-        <w:t>pretty well</w:t>
-      </w:r>
-      <w:proofErr w:type="gramEnd"/>
-      <w:r>
-        <w:rPr>
-          <w:sz w:val="24"/>
-          <w:szCs w:val="24"/>
-          <w:lang w:val="en-GB"/>
-        </w:rPr>
-        <w:t xml:space="preserve"> </w:t>
-      </w:r>
-      <w:proofErr w:type="spellStart"/>
-      <w:r>
-        <w:rPr>
-          <w:sz w:val="24"/>
-          <w:szCs w:val="24"/>
-          <w:lang w:val="en-GB"/>
-        </w:rPr>
-        <w:t>gaussianized</w:t>
-      </w:r>
-      <w:proofErr w:type="spellEnd"/>
-      <w:r>
-        <w:rPr>
-          <w:sz w:val="24"/>
-          <w:szCs w:val="24"/>
-          <w:lang w:val="en-GB"/>
-        </w:rPr>
-        <w:t xml:space="preserve">, but we’re going to apply a </w:t>
-      </w:r>
-      <w:proofErr w:type="spellStart"/>
-      <w:r>
-        <w:rPr>
-          <w:sz w:val="24"/>
-          <w:szCs w:val="24"/>
-          <w:lang w:val="en-GB"/>
-        </w:rPr>
-        <w:t>gaussianization</w:t>
-      </w:r>
-      <w:proofErr w:type="spellEnd"/>
+        <w:t xml:space="preserve"> We can see that features are already pretty well gaussianized, but we’re going to apply a gaussianization</w:t>
+      </w:r>
       <w:r>
         <w:rPr>
           <w:sz w:val="24"/>
@@ -3395,51 +3321,15 @@
           <w:lang w:val="en-GB"/>
         </w:rPr>
         <w:lastRenderedPageBreak/>
-        <w:t xml:space="preserve">Here are the </w:t>
-      </w:r>
-      <w:proofErr w:type="spellStart"/>
+        <w:t>Here are the gaussianized features</w:t>
+      </w:r>
       <w:r>
         <w:rPr>
           <w:sz w:val="24"/>
           <w:szCs w:val="24"/>
           <w:lang w:val="en-GB"/>
         </w:rPr>
-        <w:t>gaussianized</w:t>
-      </w:r>
-      <w:proofErr w:type="spellEnd"/>
-      <w:r>
-        <w:rPr>
-          <w:sz w:val="24"/>
-          <w:szCs w:val="24"/>
-          <w:lang w:val="en-GB"/>
-        </w:rPr>
-        <w:t xml:space="preserve"> features</w:t>
-      </w:r>
-      <w:r>
-        <w:rPr>
-          <w:sz w:val="24"/>
-          <w:szCs w:val="24"/>
-          <w:lang w:val="en-GB"/>
-        </w:rPr>
-        <w:t xml:space="preserve">. As we expected, the </w:t>
-      </w:r>
-      <w:proofErr w:type="spellStart"/>
-      <w:r>
-        <w:rPr>
-          <w:sz w:val="24"/>
-          <w:szCs w:val="24"/>
-          <w:lang w:val="en-GB"/>
-        </w:rPr>
-        <w:t>gaussianization</w:t>
-      </w:r>
-      <w:proofErr w:type="spellEnd"/>
-      <w:r>
-        <w:rPr>
-          <w:sz w:val="24"/>
-          <w:szCs w:val="24"/>
-          <w:lang w:val="en-GB"/>
-        </w:rPr>
-        <w:t xml:space="preserve"> hasn’t brought so much improvement at all. Instead, gaussians in feature 3 and 9 </w:t>
+        <w:t xml:space="preserve">. As we expected, the gaussianization hasn’t brought so much improvement at all. Instead, gaussians in feature 3 and 9 </w:t>
       </w:r>
       <w:r>
         <w:rPr>
@@ -4318,26 +4208,549 @@
           <w:szCs w:val="24"/>
           <w:lang w:val="en-GB"/>
         </w:rPr>
-        <w:t>Note that, with respect to the non-</w:t>
-      </w:r>
-      <w:proofErr w:type="spellStart"/>
-      <w:r>
+        <w:t>Note that, with respect to the non-gaussianized features, the correlation between 7-9 and 3 ones has decreased.</w:t>
+      </w:r>
+    </w:p>
+    <w:p>
+      <w:pPr>
+        <w:pStyle w:val="Contenuto"/>
         <w:rPr>
           <w:sz w:val="24"/>
           <w:szCs w:val="24"/>
           <w:lang w:val="en-GB"/>
         </w:rPr>
-        <w:t>gaussianized</w:t>
-      </w:r>
-      <w:proofErr w:type="spellEnd"/>
+      </w:pPr>
       <w:r>
         <w:rPr>
           <w:sz w:val="24"/>
           <w:szCs w:val="24"/>
           <w:lang w:val="en-GB"/>
         </w:rPr>
-        <w:t xml:space="preserve"> features, the correlation between 7-9 and 3 ones has decreased.</w:t>
-      </w:r>
+        <w:lastRenderedPageBreak/>
+        <w:t xml:space="preserve">Here are the result of Multivariate Gaussian Classifiers in three different applications (ours is π=0.5). We can notice that the ones with diagonal covariance matrix perform worst than full covariance matrix, and this is due to the highly correlation between features as we can </w:t>
+      </w:r>
+      <w:r>
+        <w:rPr>
+          <w:sz w:val="24"/>
+          <w:szCs w:val="24"/>
+          <w:lang w:val="en-GB"/>
+        </w:rPr>
+        <w:t>see above in the heatmap.</w:t>
+      </w:r>
+    </w:p>
+    <w:tbl>
+      <w:tblPr>
+        <w:tblStyle w:val="Tabellasemplice-3"/>
+        <w:tblW w:w="0" w:type="auto"/>
+        <w:tblLook w:val="04A0" w:firstRow="1" w:lastRow="0" w:firstColumn="1" w:lastColumn="0" w:noHBand="0" w:noVBand="1"/>
+      </w:tblPr>
+      <w:tblGrid>
+        <w:gridCol w:w="2506"/>
+        <w:gridCol w:w="2506"/>
+        <w:gridCol w:w="2506"/>
+        <w:gridCol w:w="2506"/>
+      </w:tblGrid>
+      <w:tr>
+        <w:trPr>
+          <w:cnfStyle w:val="100000000000" w:firstRow="1" w:lastRow="0" w:firstColumn="0" w:lastColumn="0" w:oddVBand="0" w:evenVBand="0" w:oddHBand="0" w:evenHBand="0" w:firstRowFirstColumn="0" w:firstRowLastColumn="0" w:lastRowFirstColumn="0" w:lastRowLastColumn="0"/>
+        </w:trPr>
+        <w:tc>
+          <w:tcPr>
+            <w:cnfStyle w:val="001000000100" w:firstRow="0" w:lastRow="0" w:firstColumn="1" w:lastColumn="0" w:oddVBand="0" w:evenVBand="0" w:oddHBand="0" w:evenHBand="0" w:firstRowFirstColumn="1" w:firstRowLastColumn="0" w:lastRowFirstColumn="0" w:lastRowLastColumn="0"/>
+            <w:tcW w:w="2506" w:type="dxa"/>
+          </w:tcPr>
+          <w:p>
+            <w:pPr>
+              <w:pStyle w:val="Contenuto"/>
+              <w:rPr>
+                <w:sz w:val="24"/>
+                <w:szCs w:val="24"/>
+                <w:lang w:val="en-GB"/>
+              </w:rPr>
+            </w:pPr>
+          </w:p>
+        </w:tc>
+        <w:tc>
+          <w:tcPr>
+            <w:tcW w:w="2506" w:type="dxa"/>
+          </w:tcPr>
+          <w:p>
+            <w:pPr>
+              <w:pStyle w:val="Contenuto"/>
+              <w:cnfStyle w:val="100000000000" w:firstRow="1" w:lastRow="0" w:firstColumn="0" w:lastColumn="0" w:oddVBand="0" w:evenVBand="0" w:oddHBand="0" w:evenHBand="0" w:firstRowFirstColumn="0" w:firstRowLastColumn="0" w:lastRowFirstColumn="0" w:lastRowLastColumn="0"/>
+              <w:rPr>
+                <w:sz w:val="24"/>
+                <w:szCs w:val="24"/>
+                <w:lang w:val="en-GB"/>
+              </w:rPr>
+            </w:pPr>
+            <w:r>
+              <w:rPr>
+                <w:sz w:val="24"/>
+                <w:szCs w:val="24"/>
+                <w:lang w:val="en-GB"/>
+              </w:rPr>
+              <w:t>π = 0.5</w:t>
+            </w:r>
+          </w:p>
+        </w:tc>
+        <w:tc>
+          <w:tcPr>
+            <w:tcW w:w="2506" w:type="dxa"/>
+          </w:tcPr>
+          <w:p>
+            <w:pPr>
+              <w:pStyle w:val="Contenuto"/>
+              <w:cnfStyle w:val="100000000000" w:firstRow="1" w:lastRow="0" w:firstColumn="0" w:lastColumn="0" w:oddVBand="0" w:evenVBand="0" w:oddHBand="0" w:evenHBand="0" w:firstRowFirstColumn="0" w:firstRowLastColumn="0" w:lastRowFirstColumn="0" w:lastRowLastColumn="0"/>
+              <w:rPr>
+                <w:sz w:val="24"/>
+                <w:szCs w:val="24"/>
+                <w:lang w:val="en-GB"/>
+              </w:rPr>
+            </w:pPr>
+            <w:r>
+              <w:rPr>
+                <w:sz w:val="24"/>
+                <w:szCs w:val="24"/>
+                <w:lang w:val="en-GB"/>
+              </w:rPr>
+              <w:t>π = 0.9</w:t>
+            </w:r>
+          </w:p>
+        </w:tc>
+        <w:tc>
+          <w:tcPr>
+            <w:tcW w:w="2506" w:type="dxa"/>
+          </w:tcPr>
+          <w:p>
+            <w:pPr>
+              <w:pStyle w:val="Contenuto"/>
+              <w:cnfStyle w:val="100000000000" w:firstRow="1" w:lastRow="0" w:firstColumn="0" w:lastColumn="0" w:oddVBand="0" w:evenVBand="0" w:oddHBand="0" w:evenHBand="0" w:firstRowFirstColumn="0" w:firstRowLastColumn="0" w:lastRowFirstColumn="0" w:lastRowLastColumn="0"/>
+              <w:rPr>
+                <w:sz w:val="24"/>
+                <w:szCs w:val="24"/>
+                <w:lang w:val="en-GB"/>
+              </w:rPr>
+            </w:pPr>
+            <w:r>
+              <w:rPr>
+                <w:sz w:val="24"/>
+                <w:szCs w:val="24"/>
+                <w:lang w:val="en-GB"/>
+              </w:rPr>
+              <w:t>π = 0.1</w:t>
+            </w:r>
+          </w:p>
+        </w:tc>
+      </w:tr>
+      <w:tr>
+        <w:trPr>
+          <w:cnfStyle w:val="000000100000" w:firstRow="0" w:lastRow="0" w:firstColumn="0" w:lastColumn="0" w:oddVBand="0" w:evenVBand="0" w:oddHBand="1" w:evenHBand="0" w:firstRowFirstColumn="0" w:firstRowLastColumn="0" w:lastRowFirstColumn="0" w:lastRowLastColumn="0"/>
+        </w:trPr>
+        <w:tc>
+          <w:tcPr>
+            <w:cnfStyle w:val="001000000000" w:firstRow="0" w:lastRow="0" w:firstColumn="1" w:lastColumn="0" w:oddVBand="0" w:evenVBand="0" w:oddHBand="0" w:evenHBand="0" w:firstRowFirstColumn="0" w:firstRowLastColumn="0" w:lastRowFirstColumn="0" w:lastRowLastColumn="0"/>
+            <w:tcW w:w="2506" w:type="dxa"/>
+          </w:tcPr>
+          <w:p>
+            <w:pPr>
+              <w:pStyle w:val="Contenuto"/>
+              <w:rPr>
+                <w:sz w:val="24"/>
+                <w:szCs w:val="24"/>
+                <w:lang w:val="en-GB"/>
+              </w:rPr>
+            </w:pPr>
+            <w:r>
+              <w:rPr>
+                <w:sz w:val="24"/>
+                <w:szCs w:val="24"/>
+                <w:lang w:val="en-GB"/>
+              </w:rPr>
+              <w:t>Full-cov</w:t>
+            </w:r>
+          </w:p>
+        </w:tc>
+        <w:tc>
+          <w:tcPr>
+            <w:tcW w:w="2506" w:type="dxa"/>
+          </w:tcPr>
+          <w:p>
+            <w:pPr>
+              <w:pStyle w:val="Contenuto"/>
+              <w:cnfStyle w:val="000000100000" w:firstRow="0" w:lastRow="0" w:firstColumn="0" w:lastColumn="0" w:oddVBand="0" w:evenVBand="0" w:oddHBand="1" w:evenHBand="0" w:firstRowFirstColumn="0" w:firstRowLastColumn="0" w:lastRowFirstColumn="0" w:lastRowLastColumn="0"/>
+              <w:rPr>
+                <w:sz w:val="24"/>
+                <w:szCs w:val="24"/>
+                <w:lang w:val="en-GB"/>
+              </w:rPr>
+            </w:pPr>
+            <w:r>
+              <w:rPr>
+                <w:sz w:val="24"/>
+                <w:szCs w:val="24"/>
+                <w:lang w:val="en-GB"/>
+              </w:rPr>
+              <w:t>0.048</w:t>
+            </w:r>
+          </w:p>
+        </w:tc>
+        <w:tc>
+          <w:tcPr>
+            <w:tcW w:w="2506" w:type="dxa"/>
+          </w:tcPr>
+          <w:p>
+            <w:pPr>
+              <w:pStyle w:val="Contenuto"/>
+              <w:cnfStyle w:val="000000100000" w:firstRow="0" w:lastRow="0" w:firstColumn="0" w:lastColumn="0" w:oddVBand="0" w:evenVBand="0" w:oddHBand="1" w:evenHBand="0" w:firstRowFirstColumn="0" w:firstRowLastColumn="0" w:lastRowFirstColumn="0" w:lastRowLastColumn="0"/>
+              <w:rPr>
+                <w:sz w:val="24"/>
+                <w:szCs w:val="24"/>
+                <w:lang w:val="en-GB"/>
+              </w:rPr>
+            </w:pPr>
+            <w:r>
+              <w:rPr>
+                <w:sz w:val="24"/>
+                <w:szCs w:val="24"/>
+                <w:lang w:val="en-GB"/>
+              </w:rPr>
+              <w:t>0.125</w:t>
+            </w:r>
+          </w:p>
+        </w:tc>
+        <w:tc>
+          <w:tcPr>
+            <w:tcW w:w="2506" w:type="dxa"/>
+          </w:tcPr>
+          <w:p>
+            <w:pPr>
+              <w:pStyle w:val="Contenuto"/>
+              <w:cnfStyle w:val="000000100000" w:firstRow="0" w:lastRow="0" w:firstColumn="0" w:lastColumn="0" w:oddVBand="0" w:evenVBand="0" w:oddHBand="1" w:evenHBand="0" w:firstRowFirstColumn="0" w:firstRowLastColumn="0" w:lastRowFirstColumn="0" w:lastRowLastColumn="0"/>
+              <w:rPr>
+                <w:sz w:val="24"/>
+                <w:szCs w:val="24"/>
+                <w:lang w:val="en-GB"/>
+              </w:rPr>
+            </w:pPr>
+            <w:r>
+              <w:rPr>
+                <w:sz w:val="24"/>
+                <w:szCs w:val="24"/>
+                <w:lang w:val="en-GB"/>
+              </w:rPr>
+              <w:t>0.128</w:t>
+            </w:r>
+          </w:p>
+        </w:tc>
+      </w:tr>
+      <w:tr>
+        <w:tc>
+          <w:tcPr>
+            <w:cnfStyle w:val="001000000000" w:firstRow="0" w:lastRow="0" w:firstColumn="1" w:lastColumn="0" w:oddVBand="0" w:evenVBand="0" w:oddHBand="0" w:evenHBand="0" w:firstRowFirstColumn="0" w:firstRowLastColumn="0" w:lastRowFirstColumn="0" w:lastRowLastColumn="0"/>
+            <w:tcW w:w="2506" w:type="dxa"/>
+          </w:tcPr>
+          <w:p>
+            <w:pPr>
+              <w:pStyle w:val="Contenuto"/>
+              <w:rPr>
+                <w:sz w:val="24"/>
+                <w:szCs w:val="24"/>
+                <w:lang w:val="en-GB"/>
+              </w:rPr>
+            </w:pPr>
+            <w:r>
+              <w:rPr>
+                <w:sz w:val="24"/>
+                <w:szCs w:val="24"/>
+                <w:lang w:val="en-GB"/>
+              </w:rPr>
+              <w:t>DIAG-COV</w:t>
+            </w:r>
+          </w:p>
+        </w:tc>
+        <w:tc>
+          <w:tcPr>
+            <w:tcW w:w="2506" w:type="dxa"/>
+          </w:tcPr>
+          <w:p>
+            <w:pPr>
+              <w:pStyle w:val="Contenuto"/>
+              <w:cnfStyle w:val="000000000000" w:firstRow="0" w:lastRow="0" w:firstColumn="0" w:lastColumn="0" w:oddVBand="0" w:evenVBand="0" w:oddHBand="0" w:evenHBand="0" w:firstRowFirstColumn="0" w:firstRowLastColumn="0" w:lastRowFirstColumn="0" w:lastRowLastColumn="0"/>
+              <w:rPr>
+                <w:sz w:val="24"/>
+                <w:szCs w:val="24"/>
+                <w:lang w:val="en-GB"/>
+              </w:rPr>
+            </w:pPr>
+            <w:r>
+              <w:rPr>
+                <w:sz w:val="24"/>
+                <w:szCs w:val="24"/>
+                <w:lang w:val="en-GB"/>
+              </w:rPr>
+              <w:t>0.563</w:t>
+            </w:r>
+          </w:p>
+        </w:tc>
+        <w:tc>
+          <w:tcPr>
+            <w:tcW w:w="2506" w:type="dxa"/>
+          </w:tcPr>
+          <w:p>
+            <w:pPr>
+              <w:pStyle w:val="Contenuto"/>
+              <w:cnfStyle w:val="000000000000" w:firstRow="0" w:lastRow="0" w:firstColumn="0" w:lastColumn="0" w:oddVBand="0" w:evenVBand="0" w:oddHBand="0" w:evenHBand="0" w:firstRowFirstColumn="0" w:firstRowLastColumn="0" w:lastRowFirstColumn="0" w:lastRowLastColumn="0"/>
+              <w:rPr>
+                <w:sz w:val="24"/>
+                <w:szCs w:val="24"/>
+                <w:lang w:val="en-GB"/>
+              </w:rPr>
+            </w:pPr>
+            <w:r>
+              <w:rPr>
+                <w:sz w:val="24"/>
+                <w:szCs w:val="24"/>
+                <w:lang w:val="en-GB"/>
+              </w:rPr>
+              <w:t>0.856</w:t>
+            </w:r>
+          </w:p>
+        </w:tc>
+        <w:tc>
+          <w:tcPr>
+            <w:tcW w:w="2506" w:type="dxa"/>
+          </w:tcPr>
+          <w:p>
+            <w:pPr>
+              <w:pStyle w:val="Contenuto"/>
+              <w:cnfStyle w:val="000000000000" w:firstRow="0" w:lastRow="0" w:firstColumn="0" w:lastColumn="0" w:oddVBand="0" w:evenVBand="0" w:oddHBand="0" w:evenHBand="0" w:firstRowFirstColumn="0" w:firstRowLastColumn="0" w:lastRowFirstColumn="0" w:lastRowLastColumn="0"/>
+              <w:rPr>
+                <w:sz w:val="24"/>
+                <w:szCs w:val="24"/>
+                <w:lang w:val="en-GB"/>
+              </w:rPr>
+            </w:pPr>
+            <w:r>
+              <w:rPr>
+                <w:sz w:val="24"/>
+                <w:szCs w:val="24"/>
+                <w:lang w:val="en-GB"/>
+              </w:rPr>
+              <w:t>0.825</w:t>
+            </w:r>
+          </w:p>
+        </w:tc>
+      </w:tr>
+      <w:tr>
+        <w:trPr>
+          <w:cnfStyle w:val="000000100000" w:firstRow="0" w:lastRow="0" w:firstColumn="0" w:lastColumn="0" w:oddVBand="0" w:evenVBand="0" w:oddHBand="1" w:evenHBand="0" w:firstRowFirstColumn="0" w:firstRowLastColumn="0" w:lastRowFirstColumn="0" w:lastRowLastColumn="0"/>
+        </w:trPr>
+        <w:tc>
+          <w:tcPr>
+            <w:cnfStyle w:val="001000000000" w:firstRow="0" w:lastRow="0" w:firstColumn="1" w:lastColumn="0" w:oddVBand="0" w:evenVBand="0" w:oddHBand="0" w:evenHBand="0" w:firstRowFirstColumn="0" w:firstRowLastColumn="0" w:lastRowFirstColumn="0" w:lastRowLastColumn="0"/>
+            <w:tcW w:w="2506" w:type="dxa"/>
+          </w:tcPr>
+          <w:p>
+            <w:pPr>
+              <w:pStyle w:val="Contenuto"/>
+              <w:rPr>
+                <w:sz w:val="24"/>
+                <w:szCs w:val="24"/>
+                <w:lang w:val="en-GB"/>
+              </w:rPr>
+            </w:pPr>
+            <w:r>
+              <w:rPr>
+                <w:sz w:val="24"/>
+                <w:szCs w:val="24"/>
+                <w:lang w:val="en-GB"/>
+              </w:rPr>
+              <w:t>Tied full-cov</w:t>
+            </w:r>
+          </w:p>
+        </w:tc>
+        <w:tc>
+          <w:tcPr>
+            <w:tcW w:w="2506" w:type="dxa"/>
+          </w:tcPr>
+          <w:p>
+            <w:pPr>
+              <w:pStyle w:val="Contenuto"/>
+              <w:cnfStyle w:val="000000100000" w:firstRow="0" w:lastRow="0" w:firstColumn="0" w:lastColumn="0" w:oddVBand="0" w:evenVBand="0" w:oddHBand="1" w:evenHBand="0" w:firstRowFirstColumn="0" w:firstRowLastColumn="0" w:lastRowFirstColumn="0" w:lastRowLastColumn="0"/>
+              <w:rPr>
+                <w:sz w:val="24"/>
+                <w:szCs w:val="24"/>
+                <w:lang w:val="en-GB"/>
+              </w:rPr>
+            </w:pPr>
+            <w:r>
+              <w:rPr>
+                <w:sz w:val="24"/>
+                <w:szCs w:val="24"/>
+                <w:lang w:val="en-GB"/>
+              </w:rPr>
+              <w:t>0.047</w:t>
+            </w:r>
+          </w:p>
+        </w:tc>
+        <w:tc>
+          <w:tcPr>
+            <w:tcW w:w="2506" w:type="dxa"/>
+          </w:tcPr>
+          <w:p>
+            <w:pPr>
+              <w:pStyle w:val="Contenuto"/>
+              <w:cnfStyle w:val="000000100000" w:firstRow="0" w:lastRow="0" w:firstColumn="0" w:lastColumn="0" w:oddVBand="0" w:evenVBand="0" w:oddHBand="1" w:evenHBand="0" w:firstRowFirstColumn="0" w:firstRowLastColumn="0" w:lastRowFirstColumn="0" w:lastRowLastColumn="0"/>
+              <w:rPr>
+                <w:sz w:val="24"/>
+                <w:szCs w:val="24"/>
+                <w:lang w:val="en-GB"/>
+              </w:rPr>
+            </w:pPr>
+            <w:r>
+              <w:rPr>
+                <w:sz w:val="24"/>
+                <w:szCs w:val="24"/>
+                <w:lang w:val="en-GB"/>
+              </w:rPr>
+              <w:t>0.128</w:t>
+            </w:r>
+          </w:p>
+        </w:tc>
+        <w:tc>
+          <w:tcPr>
+            <w:tcW w:w="2506" w:type="dxa"/>
+          </w:tcPr>
+          <w:p>
+            <w:pPr>
+              <w:pStyle w:val="Contenuto"/>
+              <w:cnfStyle w:val="000000100000" w:firstRow="0" w:lastRow="0" w:firstColumn="0" w:lastColumn="0" w:oddVBand="0" w:evenVBand="0" w:oddHBand="1" w:evenHBand="0" w:firstRowFirstColumn="0" w:firstRowLastColumn="0" w:lastRowFirstColumn="0" w:lastRowLastColumn="0"/>
+              <w:rPr>
+                <w:sz w:val="24"/>
+                <w:szCs w:val="24"/>
+                <w:lang w:val="en-GB"/>
+              </w:rPr>
+            </w:pPr>
+            <w:r>
+              <w:rPr>
+                <w:sz w:val="24"/>
+                <w:szCs w:val="24"/>
+                <w:lang w:val="en-GB"/>
+              </w:rPr>
+              <w:t>0.118</w:t>
+            </w:r>
+          </w:p>
+        </w:tc>
+      </w:tr>
+      <w:tr>
+        <w:tc>
+          <w:tcPr>
+            <w:cnfStyle w:val="001000000000" w:firstRow="0" w:lastRow="0" w:firstColumn="1" w:lastColumn="0" w:oddVBand="0" w:evenVBand="0" w:oddHBand="0" w:evenHBand="0" w:firstRowFirstColumn="0" w:firstRowLastColumn="0" w:lastRowFirstColumn="0" w:lastRowLastColumn="0"/>
+            <w:tcW w:w="2506" w:type="dxa"/>
+          </w:tcPr>
+          <w:p>
+            <w:pPr>
+              <w:pStyle w:val="Contenuto"/>
+              <w:rPr>
+                <w:sz w:val="24"/>
+                <w:szCs w:val="24"/>
+                <w:lang w:val="en-GB"/>
+              </w:rPr>
+            </w:pPr>
+            <w:r>
+              <w:rPr>
+                <w:sz w:val="24"/>
+                <w:szCs w:val="24"/>
+                <w:lang w:val="en-GB"/>
+              </w:rPr>
+              <w:t>tied diag-covm</w:t>
+            </w:r>
+          </w:p>
+        </w:tc>
+        <w:tc>
+          <w:tcPr>
+            <w:tcW w:w="2506" w:type="dxa"/>
+          </w:tcPr>
+          <w:p>
+            <w:pPr>
+              <w:pStyle w:val="Contenuto"/>
+              <w:cnfStyle w:val="000000000000" w:firstRow="0" w:lastRow="0" w:firstColumn="0" w:lastColumn="0" w:oddVBand="0" w:evenVBand="0" w:oddHBand="0" w:evenHBand="0" w:firstRowFirstColumn="0" w:firstRowLastColumn="0" w:lastRowFirstColumn="0" w:lastRowLastColumn="0"/>
+              <w:rPr>
+                <w:sz w:val="24"/>
+                <w:szCs w:val="24"/>
+                <w:lang w:val="en-GB"/>
+              </w:rPr>
+            </w:pPr>
+            <w:r>
+              <w:rPr>
+                <w:sz w:val="24"/>
+                <w:szCs w:val="24"/>
+                <w:lang w:val="en-GB"/>
+              </w:rPr>
+              <w:t>0.564</w:t>
+            </w:r>
+          </w:p>
+        </w:tc>
+        <w:tc>
+          <w:tcPr>
+            <w:tcW w:w="2506" w:type="dxa"/>
+          </w:tcPr>
+          <w:p>
+            <w:pPr>
+              <w:pStyle w:val="Contenuto"/>
+              <w:cnfStyle w:val="000000000000" w:firstRow="0" w:lastRow="0" w:firstColumn="0" w:lastColumn="0" w:oddVBand="0" w:evenVBand="0" w:oddHBand="0" w:evenHBand="0" w:firstRowFirstColumn="0" w:firstRowLastColumn="0" w:lastRowFirstColumn="0" w:lastRowLastColumn="0"/>
+              <w:rPr>
+                <w:sz w:val="24"/>
+                <w:szCs w:val="24"/>
+                <w:lang w:val="en-GB"/>
+              </w:rPr>
+            </w:pPr>
+            <w:r>
+              <w:rPr>
+                <w:sz w:val="24"/>
+                <w:szCs w:val="24"/>
+                <w:lang w:val="en-GB"/>
+              </w:rPr>
+              <w:t>0.85</w:t>
+            </w:r>
+          </w:p>
+        </w:tc>
+        <w:tc>
+          <w:tcPr>
+            <w:tcW w:w="2506" w:type="dxa"/>
+          </w:tcPr>
+          <w:p>
+            <w:pPr>
+              <w:pStyle w:val="Contenuto"/>
+              <w:cnfStyle w:val="000000000000" w:firstRow="0" w:lastRow="0" w:firstColumn="0" w:lastColumn="0" w:oddVBand="0" w:evenVBand="0" w:oddHBand="0" w:evenHBand="0" w:firstRowFirstColumn="0" w:firstRowLastColumn="0" w:lastRowFirstColumn="0" w:lastRowLastColumn="0"/>
+              <w:rPr>
+                <w:sz w:val="24"/>
+                <w:szCs w:val="24"/>
+                <w:lang w:val="en-GB"/>
+              </w:rPr>
+            </w:pPr>
+            <w:r>
+              <w:rPr>
+                <w:sz w:val="24"/>
+                <w:szCs w:val="24"/>
+                <w:lang w:val="en-GB"/>
+              </w:rPr>
+              <w:t>0.829</w:t>
+            </w:r>
+          </w:p>
+        </w:tc>
+      </w:tr>
+    </w:tbl>
+    <w:p>
+      <w:pPr>
+        <w:pStyle w:val="Contenuto"/>
+        <w:rPr>
+          <w:sz w:val="24"/>
+          <w:szCs w:val="24"/>
+          <w:lang w:val="en-GB"/>
+        </w:rPr>
+      </w:pPr>
     </w:p>
     <w:p>
       <w:pPr>
@@ -4351,7 +4764,6 @@
         <w:rPr>
           <w:lang w:val="en-GB"/>
         </w:rPr>
-        <w:lastRenderedPageBreak/>
         <w:t>Dimensionality</w:t>
       </w:r>
       <w:r>
@@ -4785,25 +5197,7 @@
           <w:szCs w:val="24"/>
           <w:lang w:val="en-GB"/>
         </w:rPr>
-        <w:t xml:space="preserve">Text </w:t>
-      </w:r>
-      <w:proofErr w:type="spellStart"/>
-      <w:r>
-        <w:rPr>
-          <w:sz w:val="24"/>
-          <w:szCs w:val="24"/>
-          <w:lang w:val="en-GB"/>
-        </w:rPr>
-        <w:t>text</w:t>
-      </w:r>
-      <w:proofErr w:type="spellEnd"/>
-      <w:r>
-        <w:rPr>
-          <w:sz w:val="24"/>
-          <w:szCs w:val="24"/>
-          <w:lang w:val="en-GB"/>
-        </w:rPr>
-        <w:t xml:space="preserve"> …</w:t>
+        <w:t>Text text …</w:t>
       </w:r>
     </w:p>
     <w:p>
@@ -4822,7 +5216,6 @@
           <w:sz w:val="24"/>
           <w:szCs w:val="24"/>
         </w:rPr>
-        <w:lastRenderedPageBreak/>
         <w:drawing>
           <wp:inline distT="0" distB="0" distL="0" distR="0" wp14:anchorId="144F9E6A" wp14:editId="640CBB02">
             <wp:extent cx="2920999" cy="2190750"/>
@@ -5076,21 +5469,7 @@
         <w:rPr>
           <w:lang w:val="en-GB"/>
         </w:rPr>
-        <w:t xml:space="preserve"> (</w:t>
-      </w:r>
-      <w:proofErr w:type="gramStart"/>
-      <w:r>
-        <w:rPr>
-          <w:lang w:val="en-GB"/>
-        </w:rPr>
-        <w:t>histograms</w:t>
-      </w:r>
-      <w:proofErr w:type="gramEnd"/>
-      <w:r>
-        <w:rPr>
-          <w:lang w:val="en-GB"/>
-        </w:rPr>
-        <w:t xml:space="preserve"> show how </w:t>
+        <w:t xml:space="preserve"> (histograms show how </w:t>
       </w:r>
       <w:r>
         <w:rPr>
@@ -5409,6 +5788,7 @@
         <w:rPr>
           <w:noProof/>
         </w:rPr>
+        <w:lastRenderedPageBreak/>
         <w:drawing>
           <wp:inline distT="0" distB="0" distL="0" distR="0" wp14:anchorId="4DE64957" wp14:editId="4EA4039D">
             <wp:extent cx="2653146" cy="2056368"/>
@@ -5516,7 +5896,6 @@
         <w:rPr>
           <w:lang w:val="en-GB"/>
         </w:rPr>
-        <w:lastRenderedPageBreak/>
         <w:t>Considerations regarding DRT f</w:t>
       </w:r>
       <w:r>
@@ -5625,39 +6004,7 @@
           <w:sz w:val="24"/>
           <w:szCs w:val="24"/>
         </w:rPr>
-        <w:t xml:space="preserve">Multivariate </w:t>
-      </w:r>
-      <w:proofErr w:type="spellStart"/>
-      <w:r>
-        <w:rPr>
-          <w:sz w:val="24"/>
-          <w:szCs w:val="24"/>
-        </w:rPr>
-        <w:t>Gaussian</w:t>
-      </w:r>
-      <w:proofErr w:type="spellEnd"/>
-      <w:r>
-        <w:rPr>
-          <w:sz w:val="24"/>
-          <w:szCs w:val="24"/>
-        </w:rPr>
-        <w:t xml:space="preserve"> </w:t>
-      </w:r>
-      <w:proofErr w:type="spellStart"/>
-      <w:r>
-        <w:rPr>
-          <w:sz w:val="24"/>
-          <w:szCs w:val="24"/>
-        </w:rPr>
-        <w:t>Classifier</w:t>
-      </w:r>
-      <w:proofErr w:type="spellEnd"/>
-      <w:r>
-        <w:rPr>
-          <w:sz w:val="24"/>
-          <w:szCs w:val="24"/>
-        </w:rPr>
-        <w:t xml:space="preserve"> (</w:t>
+        <w:t>Multivariate Gaussian Classifier (</w:t>
       </w:r>
       <w:r>
         <w:rPr>
@@ -5812,12 +6159,10 @@
         <w:pStyle w:val="Titolo1"/>
       </w:pPr>
       <w:bookmarkStart w:id="10" w:name="_Toc104837013"/>
-      <w:proofErr w:type="spellStart"/>
       <w:r>
         <w:t>Expectation</w:t>
       </w:r>
       <w:bookmarkEnd w:id="10"/>
-      <w:proofErr w:type="spellEnd"/>
     </w:p>
     <w:p>
       <w:pPr>
@@ -5834,18 +6179,8 @@
           <w:szCs w:val="24"/>
           <w:lang w:val="en-GB"/>
         </w:rPr>
-        <w:t xml:space="preserve">Since this is the …, this should be the best for our </w:t>
-      </w:r>
-      <w:proofErr w:type="gramStart"/>
-      <w:r>
-        <w:rPr>
-          <w:sz w:val="24"/>
-          <w:szCs w:val="24"/>
-          <w:lang w:val="en-GB"/>
-        </w:rPr>
-        <w:t>goal..</w:t>
-      </w:r>
-      <w:proofErr w:type="gramEnd"/>
+        <w:t>Since this is the …, this should be the best for our goal..</w:t>
+      </w:r>
     </w:p>
     <w:p>
       <w:pPr>
@@ -5927,36 +6262,8 @@
           <w:szCs w:val="24"/>
           <w:lang w:val="en-GB"/>
         </w:rPr>
-        <w:t xml:space="preserve"> and combinations with </w:t>
-      </w:r>
-      <w:proofErr w:type="spellStart"/>
-      <w:r>
-        <w:rPr>
-          <w:sz w:val="24"/>
-          <w:szCs w:val="24"/>
-          <w:lang w:val="en-GB"/>
-        </w:rPr>
-        <w:t>pca</w:t>
-      </w:r>
-      <w:proofErr w:type="spellEnd"/>
-      <w:r>
-        <w:rPr>
-          <w:sz w:val="24"/>
-          <w:szCs w:val="24"/>
-          <w:lang w:val="en-GB"/>
-        </w:rPr>
-        <w:t xml:space="preserve"> and </w:t>
-      </w:r>
-      <w:proofErr w:type="spellStart"/>
-      <w:r>
-        <w:rPr>
-          <w:sz w:val="24"/>
-          <w:szCs w:val="24"/>
-          <w:lang w:val="en-GB"/>
-        </w:rPr>
-        <w:t>lda</w:t>
-      </w:r>
-      <w:proofErr w:type="spellEnd"/>
+        <w:t xml:space="preserve"> and combinations with pca and lda</w:t>
+      </w:r>
     </w:p>
     <w:tbl>
       <w:tblPr>
@@ -7040,18 +7347,8 @@
                 <w:szCs w:val="24"/>
                 <w:lang w:val="en-GB"/>
               </w:rPr>
-              <w:t xml:space="preserve">Tied </w:t>
-            </w:r>
-            <w:proofErr w:type="spellStart"/>
-            <w:r>
-              <w:rPr>
-                <w:sz w:val="24"/>
-                <w:szCs w:val="24"/>
-                <w:lang w:val="en-GB"/>
-              </w:rPr>
-              <w:t>Gau</w:t>
-            </w:r>
-            <w:proofErr w:type="spellEnd"/>
+              <w:t>Tied Gau</w:t>
+            </w:r>
           </w:p>
         </w:tc>
       </w:tr>
@@ -7859,36 +8156,18 @@
         <w:rPr>
           <w:lang w:val="en-GB"/>
         </w:rPr>
-        <w:t xml:space="preserve"> and Comparison with Tied </w:t>
-      </w:r>
-      <w:proofErr w:type="spellStart"/>
-      <w:r>
-        <w:rPr>
-          <w:lang w:val="en-GB"/>
-        </w:rPr>
-        <w:t>Cov</w:t>
-      </w:r>
-      <w:proofErr w:type="spellEnd"/>
+        <w:t xml:space="preserve"> and Comparison with Tied Cov</w:t>
+      </w:r>
     </w:p>
     <w:p>
       <w:pPr>
         <w:pStyle w:val="Titolo1"/>
       </w:pPr>
       <w:bookmarkStart w:id="14" w:name="_Toc104837015"/>
-      <w:proofErr w:type="spellStart"/>
-      <w:r>
-        <w:t>Summary</w:t>
-      </w:r>
-      <w:proofErr w:type="spellEnd"/>
-      <w:r>
-        <w:t xml:space="preserve"> and </w:t>
-      </w:r>
-      <w:proofErr w:type="spellStart"/>
-      <w:r>
-        <w:t>Considerations</w:t>
+      <w:r>
+        <w:t>Summary and Considerations</w:t>
       </w:r>
       <w:bookmarkEnd w:id="14"/>
-      <w:proofErr w:type="spellEnd"/>
     </w:p>
     <w:p>
       <w:pPr>
@@ -7910,39 +8189,7 @@
           <w:sz w:val="24"/>
           <w:szCs w:val="24"/>
         </w:rPr>
-        <w:t xml:space="preserve">i dei </w:t>
-      </w:r>
-      <w:proofErr w:type="spellStart"/>
-      <w:r>
-        <w:rPr>
-          <w:sz w:val="24"/>
-          <w:szCs w:val="24"/>
-        </w:rPr>
-        <w:t>Naive</w:t>
-      </w:r>
-      <w:proofErr w:type="spellEnd"/>
-      <w:r>
-        <w:rPr>
-          <w:sz w:val="24"/>
-          <w:szCs w:val="24"/>
-        </w:rPr>
-        <w:t xml:space="preserve"> sono scarsi, allora </w:t>
-      </w:r>
-      <w:proofErr w:type="gramStart"/>
-      <w:r>
-        <w:rPr>
-          <w:sz w:val="24"/>
-          <w:szCs w:val="24"/>
-        </w:rPr>
-        <w:t>le features</w:t>
-      </w:r>
-      <w:proofErr w:type="gramEnd"/>
-      <w:r>
-        <w:rPr>
-          <w:sz w:val="24"/>
-          <w:szCs w:val="24"/>
-        </w:rPr>
-        <w:t xml:space="preserve"> devono essere molto correlate tra di loro. </w:t>
+        <w:t xml:space="preserve">i dei Naive sono scarsi, allora le features devono essere molto correlate tra di loro. </w:t>
       </w:r>
     </w:p>
     <w:p>
@@ -8013,25 +8260,7 @@
           <w:szCs w:val="24"/>
           <w:lang w:val="en-GB"/>
         </w:rPr>
-        <w:t xml:space="preserve">Text </w:t>
-      </w:r>
-      <w:proofErr w:type="spellStart"/>
-      <w:r>
-        <w:rPr>
-          <w:sz w:val="24"/>
-          <w:szCs w:val="24"/>
-          <w:lang w:val="en-GB"/>
-        </w:rPr>
-        <w:t>Text</w:t>
-      </w:r>
-      <w:proofErr w:type="spellEnd"/>
-      <w:r>
-        <w:rPr>
-          <w:sz w:val="24"/>
-          <w:szCs w:val="24"/>
-          <w:lang w:val="en-GB"/>
-        </w:rPr>
-        <w:t xml:space="preserve"> </w:t>
+        <w:t xml:space="preserve">Text Text </w:t>
       </w:r>
     </w:p>
     <w:p>
@@ -8063,29 +8292,18 @@
           <w:sz w:val="24"/>
           <w:szCs w:val="24"/>
         </w:rPr>
-        <w:t xml:space="preserve">Text </w:t>
-      </w:r>
-      <w:proofErr w:type="spellStart"/>
-      <w:r>
-        <w:rPr>
-          <w:sz w:val="24"/>
-          <w:szCs w:val="24"/>
-        </w:rPr>
-        <w:t>Text</w:t>
-      </w:r>
-      <w:proofErr w:type="spellEnd"/>
+        <w:t>Text Text</w:t>
+      </w:r>
     </w:p>
     <w:p>
       <w:pPr>
         <w:pStyle w:val="Titolo1"/>
       </w:pPr>
       <w:bookmarkStart w:id="18" w:name="_Toc104837019"/>
-      <w:proofErr w:type="spellStart"/>
       <w:r>
         <w:t>Holdout</w:t>
       </w:r>
       <w:bookmarkEnd w:id="18"/>
-      <w:proofErr w:type="spellEnd"/>
     </w:p>
     <w:p>
       <w:pPr>
@@ -8101,17 +8319,8 @@
           <w:sz w:val="24"/>
           <w:szCs w:val="24"/>
         </w:rPr>
-        <w:t xml:space="preserve">Text </w:t>
-      </w:r>
-      <w:proofErr w:type="spellStart"/>
-      <w:r>
-        <w:rPr>
-          <w:sz w:val="24"/>
-          <w:szCs w:val="24"/>
-        </w:rPr>
-        <w:t>Text</w:t>
-      </w:r>
-      <w:proofErr w:type="spellEnd"/>
+        <w:t>Text Text</w:t>
+      </w:r>
     </w:p>
     <w:p>
       <w:pPr>
@@ -9638,6 +9847,99 @@
       <w:szCs w:val="20"/>
     </w:rPr>
   </w:style>
+  <w:style w:type="table" w:styleId="Tabellasemplice-3">
+    <w:name w:val="Plain Table 3"/>
+    <w:basedOn w:val="Tabellanormale"/>
+    <w:uiPriority w:val="43"/>
+    <w:rsid w:val="001E3C31"/>
+    <w:pPr>
+      <w:spacing w:after="0" w:line="240" w:lineRule="auto"/>
+    </w:pPr>
+    <w:tblPr>
+      <w:tblStyleRowBandSize w:val="1"/>
+      <w:tblStyleColBandSize w:val="1"/>
+    </w:tblPr>
+    <w:tblStylePr w:type="firstRow">
+      <w:rPr>
+        <w:b/>
+        <w:bCs/>
+        <w:caps/>
+      </w:rPr>
+      <w:tblPr/>
+      <w:tcPr>
+        <w:tcBorders>
+          <w:bottom w:val="single" w:sz="4" w:space="0" w:color="5951C8" w:themeColor="text1" w:themeTint="80"/>
+        </w:tcBorders>
+      </w:tcPr>
+    </w:tblStylePr>
+    <w:tblStylePr w:type="lastRow">
+      <w:rPr>
+        <w:b/>
+        <w:bCs/>
+        <w:caps/>
+      </w:rPr>
+      <w:tblPr/>
+      <w:tcPr>
+        <w:tcBorders>
+          <w:top w:val="nil"/>
+        </w:tcBorders>
+      </w:tcPr>
+    </w:tblStylePr>
+    <w:tblStylePr w:type="firstCol">
+      <w:rPr>
+        <w:b/>
+        <w:bCs/>
+        <w:caps/>
+      </w:rPr>
+      <w:tblPr/>
+      <w:tcPr>
+        <w:tcBorders>
+          <w:right w:val="single" w:sz="4" w:space="0" w:color="5951C8" w:themeColor="text1" w:themeTint="80"/>
+        </w:tcBorders>
+      </w:tcPr>
+    </w:tblStylePr>
+    <w:tblStylePr w:type="lastCol">
+      <w:rPr>
+        <w:b/>
+        <w:bCs/>
+        <w:caps/>
+      </w:rPr>
+      <w:tblPr/>
+      <w:tcPr>
+        <w:tcBorders>
+          <w:left w:val="nil"/>
+        </w:tcBorders>
+      </w:tcPr>
+    </w:tblStylePr>
+    <w:tblStylePr w:type="band1Vert">
+      <w:tblPr/>
+      <w:tcPr>
+        <w:shd w:val="clear" w:color="auto" w:fill="F2F2F2" w:themeFill="background1" w:themeFillShade="F2"/>
+      </w:tcPr>
+    </w:tblStylePr>
+    <w:tblStylePr w:type="band1Horz">
+      <w:tblPr/>
+      <w:tcPr>
+        <w:shd w:val="clear" w:color="auto" w:fill="F2F2F2" w:themeFill="background1" w:themeFillShade="F2"/>
+      </w:tcPr>
+    </w:tblStylePr>
+    <w:tblStylePr w:type="neCell">
+      <w:tblPr/>
+      <w:tcPr>
+        <w:tcBorders>
+          <w:left w:val="nil"/>
+        </w:tcBorders>
+      </w:tcPr>
+    </w:tblStylePr>
+    <w:tblStylePr w:type="nwCell">
+      <w:tblPr/>
+      <w:tcPr>
+        <w:tcBorders>
+          <w:right w:val="nil"/>
+        </w:tcBorders>
+      </w:tcPr>
+    </w:tblStylePr>
+  </w:style>
 </w:styles>
 </file>
 
@@ -9808,6 +10110,7 @@
     <w:rsid w:val="002900C2"/>
     <w:rsid w:val="00500A71"/>
     <w:rsid w:val="00626129"/>
+    <w:rsid w:val="00767B8F"/>
     <w:rsid w:val="0090261F"/>
     <w:rsid w:val="00954684"/>
     <w:rsid w:val="00AB4BF8"/>

</xml_diff>

<commit_message>
impl: new dcf plot (clean up is needed)
</commit_message>
<xml_diff>
--- a/report_ML.docx
+++ b/report_ML.docx
@@ -299,7 +299,7 @@
                       <v:stroke joinstyle="miter"/>
                       <v:path gradientshapeok="t" o:connecttype="rect"/>
                     </v:shapetype>
-                    <v:shape id="Casella di testo 8" o:spid="_x0000_s1026" type="#_x0000_t202" style="width:277.85pt;height:187.95pt;visibility:visible;mso-wrap-style:square;mso-left-percent:-10001;mso-top-percent:-10001;mso-position-horizontal:absolute;mso-position-horizontal-relative:char;mso-position-vertical:absolute;mso-position-vertical-relative:line;mso-left-percent:-10001;mso-top-percent:-10001;v-text-anchor:top" o:gfxdata="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" filled="f" stroked="f" strokeweight=".5pt">
+                    <v:shape id="Casella di testo 8" o:spid="_x0000_s1026" type="#_x0000_t202" style="width:277.85pt;height:187.95pt;visibility:visible;mso-wrap-style:square;mso-left-percent:-10001;mso-top-percent:-10001;mso-position-horizontal:absolute;mso-position-horizontal-relative:char;mso-position-vertical:absolute;mso-position-vertical-relative:line;mso-left-percent:-10001;mso-top-percent:-10001;v-text-anchor:top" o:gfxdata="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" filled="f" stroked="f" strokeweight=".5pt">
                       <v:textbox>
                         <w:txbxContent>
                           <w:p>
@@ -480,6 +480,7 @@
               </w:placeholder>
               <w15:appearance w15:val="hidden"/>
             </w:sdtPr>
+            <w:sdtEndPr/>
             <w:sdtContent>
               <w:p>
                 <w:pPr>
@@ -521,7 +522,7 @@
                     <w:noProof/>
                     <w:lang w:bidi="it-IT"/>
                   </w:rPr>
-                  <w:t>6 luglio</w:t>
+                  <w:t>7 luglio</w:t>
                 </w:r>
                 <w:r>
                   <w:rPr>
@@ -6361,27 +6362,7 @@
                 <w:szCs w:val="24"/>
                 <w:lang w:val="en-US"/>
               </w:rPr>
-              <w:t>PCA (m=</w:t>
-            </w:r>
-            <w:r>
-              <w:rPr>
-                <w:b/>
-                <w:bCs/>
-                <w:sz w:val="24"/>
-                <w:szCs w:val="24"/>
-                <w:lang w:val="en-US"/>
-              </w:rPr>
-              <w:t>9</w:t>
-            </w:r>
-            <w:r>
-              <w:rPr>
-                <w:b/>
-                <w:bCs/>
-                <w:sz w:val="24"/>
-                <w:szCs w:val="24"/>
-                <w:lang w:val="en-US"/>
-              </w:rPr>
-              <w:t>)</w:t>
+              <w:t>PCA (m=9)</w:t>
             </w:r>
           </w:p>
         </w:tc>
@@ -6484,15 +6465,7 @@
                 <w:szCs w:val="24"/>
                 <w:lang w:val="en-GB"/>
               </w:rPr>
-              <w:t>0.1</w:t>
-            </w:r>
-            <w:r>
-              <w:rPr>
-                <w:sz w:val="24"/>
-                <w:szCs w:val="24"/>
-                <w:lang w:val="en-GB"/>
-              </w:rPr>
-              <w:t>39</w:t>
+              <w:t>0.139</w:t>
             </w:r>
           </w:p>
         </w:tc>
@@ -6680,15 +6653,7 @@
                 <w:szCs w:val="24"/>
                 <w:lang w:val="en-GB"/>
               </w:rPr>
-              <w:t>0.1</w:t>
-            </w:r>
-            <w:r>
-              <w:rPr>
-                <w:sz w:val="24"/>
-                <w:szCs w:val="24"/>
-                <w:lang w:val="en-GB"/>
-              </w:rPr>
-              <w:t>64</w:t>
+              <w:t>0.164</w:t>
             </w:r>
           </w:p>
         </w:tc>
@@ -6883,16 +6848,7 @@
                 <w:szCs w:val="24"/>
                 <w:lang w:val="en-GB"/>
               </w:rPr>
-              <w:t>0.13</w:t>
-            </w:r>
-            <w:r>
-              <w:rPr>
-                <w:color w:val="FF0000"/>
-                <w:sz w:val="24"/>
-                <w:szCs w:val="24"/>
-                <w:lang w:val="en-GB"/>
-              </w:rPr>
-              <w:t>1</w:t>
+              <w:t>0.131</w:t>
             </w:r>
           </w:p>
         </w:tc>
@@ -7758,6 +7714,601 @@
         </w:tc>
       </w:tr>
     </w:tbl>
+    <w:p>
+      <w:pPr>
+        <w:pStyle w:val="Contenuto"/>
+        <w:rPr>
+          <w:sz w:val="24"/>
+          <w:szCs w:val="24"/>
+          <w:lang w:val="en-GB"/>
+        </w:rPr>
+      </w:pPr>
+    </w:p>
+    <w:tbl>
+      <w:tblPr>
+        <w:tblStyle w:val="Tabellasemplice-3"/>
+        <w:tblW w:w="0" w:type="auto"/>
+        <w:tblLook w:val="04A0" w:firstRow="1" w:lastRow="0" w:firstColumn="1" w:lastColumn="0" w:noHBand="0" w:noVBand="1"/>
+      </w:tblPr>
+      <w:tblGrid>
+        <w:gridCol w:w="2506"/>
+        <w:gridCol w:w="2506"/>
+        <w:gridCol w:w="2506"/>
+        <w:gridCol w:w="2506"/>
+      </w:tblGrid>
+      <w:tr>
+        <w:trPr>
+          <w:cnfStyle w:val="100000000000" w:firstRow="1" w:lastRow="0" w:firstColumn="0" w:lastColumn="0" w:oddVBand="0" w:evenVBand="0" w:oddHBand="0" w:evenHBand="0" w:firstRowFirstColumn="0" w:firstRowLastColumn="0" w:lastRowFirstColumn="0" w:lastRowLastColumn="0"/>
+        </w:trPr>
+        <w:tc>
+          <w:tcPr>
+            <w:cnfStyle w:val="001000000100" w:firstRow="0" w:lastRow="0" w:firstColumn="1" w:lastColumn="0" w:oddVBand="0" w:evenVBand="0" w:oddHBand="0" w:evenHBand="0" w:firstRowFirstColumn="1" w:firstRowLastColumn="0" w:lastRowFirstColumn="0" w:lastRowLastColumn="0"/>
+            <w:tcW w:w="2506" w:type="dxa"/>
+          </w:tcPr>
+          <w:p>
+            <w:pPr>
+              <w:pStyle w:val="Contenuto"/>
+              <w:rPr>
+                <w:sz w:val="24"/>
+                <w:szCs w:val="24"/>
+                <w:lang w:val="en-GB"/>
+              </w:rPr>
+            </w:pPr>
+            <w:r>
+              <w:rPr>
+                <w:sz w:val="24"/>
+                <w:szCs w:val="24"/>
+                <w:lang w:val="en-GB"/>
+              </w:rPr>
+              <w:t>π = 0.5</w:t>
+            </w:r>
+          </w:p>
+        </w:tc>
+        <w:tc>
+          <w:tcPr>
+            <w:tcW w:w="2506" w:type="dxa"/>
+          </w:tcPr>
+          <w:p>
+            <w:pPr>
+              <w:pStyle w:val="Contenuto"/>
+              <w:cnfStyle w:val="100000000000" w:firstRow="1" w:lastRow="0" w:firstColumn="0" w:lastColumn="0" w:oddVBand="0" w:evenVBand="0" w:oddHBand="0" w:evenHBand="0" w:firstRowFirstColumn="0" w:firstRowLastColumn="0" w:lastRowFirstColumn="0" w:lastRowLastColumn="0"/>
+              <w:rPr>
+                <w:sz w:val="24"/>
+                <w:szCs w:val="24"/>
+                <w:lang w:val="en-GB"/>
+              </w:rPr>
+            </w:pPr>
+            <w:r>
+              <w:rPr>
+                <w:sz w:val="24"/>
+                <w:szCs w:val="24"/>
+                <w:lang w:val="en-GB"/>
+              </w:rPr>
+              <w:t xml:space="preserve">K = </w:t>
+            </w:r>
+          </w:p>
+        </w:tc>
+        <w:tc>
+          <w:tcPr>
+            <w:tcW w:w="2506" w:type="dxa"/>
+          </w:tcPr>
+          <w:p>
+            <w:pPr>
+              <w:pStyle w:val="Contenuto"/>
+              <w:cnfStyle w:val="100000000000" w:firstRow="1" w:lastRow="0" w:firstColumn="0" w:lastColumn="0" w:oddVBand="0" w:evenVBand="0" w:oddHBand="0" w:evenHBand="0" w:firstRowFirstColumn="0" w:firstRowLastColumn="0" w:lastRowFirstColumn="0" w:lastRowLastColumn="0"/>
+              <w:rPr>
+                <w:sz w:val="24"/>
+                <w:szCs w:val="24"/>
+                <w:lang w:val="en-GB"/>
+              </w:rPr>
+            </w:pPr>
+            <w:r>
+              <w:rPr>
+                <w:sz w:val="24"/>
+                <w:szCs w:val="24"/>
+                <w:lang w:val="en-GB"/>
+              </w:rPr>
+              <w:t>K =</w:t>
+            </w:r>
+          </w:p>
+        </w:tc>
+        <w:tc>
+          <w:tcPr>
+            <w:tcW w:w="2506" w:type="dxa"/>
+          </w:tcPr>
+          <w:p>
+            <w:pPr>
+              <w:pStyle w:val="Contenuto"/>
+              <w:cnfStyle w:val="100000000000" w:firstRow="1" w:lastRow="0" w:firstColumn="0" w:lastColumn="0" w:oddVBand="0" w:evenVBand="0" w:oddHBand="0" w:evenHBand="0" w:firstRowFirstColumn="0" w:firstRowLastColumn="0" w:lastRowFirstColumn="0" w:lastRowLastColumn="0"/>
+              <w:rPr>
+                <w:sz w:val="24"/>
+                <w:szCs w:val="24"/>
+                <w:lang w:val="en-GB"/>
+              </w:rPr>
+            </w:pPr>
+            <w:r>
+              <w:rPr>
+                <w:sz w:val="24"/>
+                <w:szCs w:val="24"/>
+                <w:lang w:val="en-GB"/>
+              </w:rPr>
+              <w:t>K =</w:t>
+            </w:r>
+          </w:p>
+        </w:tc>
+      </w:tr>
+      <w:tr>
+        <w:trPr>
+          <w:cnfStyle w:val="000000100000" w:firstRow="0" w:lastRow="0" w:firstColumn="0" w:lastColumn="0" w:oddVBand="0" w:evenVBand="0" w:oddHBand="1" w:evenHBand="0" w:firstRowFirstColumn="0" w:firstRowLastColumn="0" w:lastRowFirstColumn="0" w:lastRowLastColumn="0"/>
+        </w:trPr>
+        <w:tc>
+          <w:tcPr>
+            <w:cnfStyle w:val="001000000000" w:firstRow="0" w:lastRow="0" w:firstColumn="1" w:lastColumn="0" w:oddVBand="0" w:evenVBand="0" w:oddHBand="0" w:evenHBand="0" w:firstRowFirstColumn="0" w:firstRowLastColumn="0" w:lastRowFirstColumn="0" w:lastRowLastColumn="0"/>
+            <w:tcW w:w="2506" w:type="dxa"/>
+          </w:tcPr>
+          <w:p>
+            <w:pPr>
+              <w:pStyle w:val="Contenuto"/>
+              <w:rPr>
+                <w:sz w:val="24"/>
+                <w:szCs w:val="24"/>
+              </w:rPr>
+            </w:pPr>
+            <w:r>
+              <w:rPr>
+                <w:sz w:val="24"/>
+                <w:szCs w:val="24"/>
+                <w:lang w:val="en-GB"/>
+              </w:rPr>
+              <w:t>SVM</w:t>
+            </w:r>
+            <w:r>
+              <w:rPr>
+                <w:sz w:val="24"/>
+                <w:szCs w:val="24"/>
+                <w:lang w:val="en-GB"/>
+              </w:rPr>
+              <w:t xml:space="preserve">, </w:t>
+            </w:r>
+            <w:r>
+              <w:rPr>
+                <w:sz w:val="24"/>
+                <w:szCs w:val="24"/>
+                <w:lang w:val="en-GB"/>
+              </w:rPr>
+              <w:t>C=</w:t>
+            </w:r>
+          </w:p>
+        </w:tc>
+        <w:tc>
+          <w:tcPr>
+            <w:tcW w:w="2506" w:type="dxa"/>
+          </w:tcPr>
+          <w:p>
+            <w:pPr>
+              <w:pStyle w:val="Contenuto"/>
+              <w:cnfStyle w:val="000000100000" w:firstRow="0" w:lastRow="0" w:firstColumn="0" w:lastColumn="0" w:oddVBand="0" w:evenVBand="0" w:oddHBand="1" w:evenHBand="0" w:firstRowFirstColumn="0" w:firstRowLastColumn="0" w:lastRowFirstColumn="0" w:lastRowLastColumn="0"/>
+              <w:rPr>
+                <w:sz w:val="24"/>
+                <w:szCs w:val="24"/>
+                <w:lang w:val="en-GB"/>
+              </w:rPr>
+            </w:pPr>
+            <w:r>
+              <w:rPr>
+                <w:sz w:val="24"/>
+                <w:szCs w:val="24"/>
+                <w:lang w:val="en-GB"/>
+              </w:rPr>
+              <w:t>0.</w:t>
+            </w:r>
+          </w:p>
+        </w:tc>
+        <w:tc>
+          <w:tcPr>
+            <w:tcW w:w="2506" w:type="dxa"/>
+          </w:tcPr>
+          <w:p>
+            <w:pPr>
+              <w:pStyle w:val="Contenuto"/>
+              <w:cnfStyle w:val="000000100000" w:firstRow="0" w:lastRow="0" w:firstColumn="0" w:lastColumn="0" w:oddVBand="0" w:evenVBand="0" w:oddHBand="1" w:evenHBand="0" w:firstRowFirstColumn="0" w:firstRowLastColumn="0" w:lastRowFirstColumn="0" w:lastRowLastColumn="0"/>
+              <w:rPr>
+                <w:sz w:val="24"/>
+                <w:szCs w:val="24"/>
+                <w:lang w:val="en-GB"/>
+              </w:rPr>
+            </w:pPr>
+            <w:r>
+              <w:rPr>
+                <w:sz w:val="24"/>
+                <w:szCs w:val="24"/>
+                <w:lang w:val="en-GB"/>
+              </w:rPr>
+              <w:t>0</w:t>
+            </w:r>
+          </w:p>
+        </w:tc>
+        <w:tc>
+          <w:tcPr>
+            <w:tcW w:w="2506" w:type="dxa"/>
+          </w:tcPr>
+          <w:p>
+            <w:pPr>
+              <w:pStyle w:val="Contenuto"/>
+              <w:cnfStyle w:val="000000100000" w:firstRow="0" w:lastRow="0" w:firstColumn="0" w:lastColumn="0" w:oddVBand="0" w:evenVBand="0" w:oddHBand="1" w:evenHBand="0" w:firstRowFirstColumn="0" w:firstRowLastColumn="0" w:lastRowFirstColumn="0" w:lastRowLastColumn="0"/>
+              <w:rPr>
+                <w:sz w:val="24"/>
+                <w:szCs w:val="24"/>
+                <w:lang w:val="en-GB"/>
+              </w:rPr>
+            </w:pPr>
+            <w:r>
+              <w:rPr>
+                <w:sz w:val="24"/>
+                <w:szCs w:val="24"/>
+                <w:lang w:val="en-GB"/>
+              </w:rPr>
+              <w:t>0.</w:t>
+            </w:r>
+          </w:p>
+        </w:tc>
+      </w:tr>
+      <w:tr>
+        <w:tc>
+          <w:tcPr>
+            <w:cnfStyle w:val="001000000000" w:firstRow="0" w:lastRow="0" w:firstColumn="1" w:lastColumn="0" w:oddVBand="0" w:evenVBand="0" w:oddHBand="0" w:evenHBand="0" w:firstRowFirstColumn="0" w:firstRowLastColumn="0" w:lastRowFirstColumn="0" w:lastRowLastColumn="0"/>
+            <w:tcW w:w="2506" w:type="dxa"/>
+          </w:tcPr>
+          <w:p>
+            <w:pPr>
+              <w:pStyle w:val="Contenuto"/>
+              <w:rPr>
+                <w:sz w:val="24"/>
+                <w:szCs w:val="24"/>
+                <w:lang w:val="en-GB"/>
+              </w:rPr>
+            </w:pPr>
+            <w:r>
+              <w:rPr>
+                <w:sz w:val="24"/>
+                <w:szCs w:val="24"/>
+                <w:lang w:val="en-GB"/>
+              </w:rPr>
+              <w:t>SVM</w:t>
+            </w:r>
+            <w:r>
+              <w:rPr>
+                <w:sz w:val="24"/>
+                <w:szCs w:val="24"/>
+                <w:lang w:val="en-GB"/>
+              </w:rPr>
+              <w:t xml:space="preserve">, </w:t>
+            </w:r>
+            <w:r>
+              <w:rPr>
+                <w:sz w:val="24"/>
+                <w:szCs w:val="24"/>
+                <w:lang w:val="en-GB"/>
+              </w:rPr>
+              <w:t>C=</w:t>
+            </w:r>
+          </w:p>
+        </w:tc>
+        <w:tc>
+          <w:tcPr>
+            <w:tcW w:w="2506" w:type="dxa"/>
+          </w:tcPr>
+          <w:p>
+            <w:pPr>
+              <w:pStyle w:val="Contenuto"/>
+              <w:cnfStyle w:val="000000000000" w:firstRow="0" w:lastRow="0" w:firstColumn="0" w:lastColumn="0" w:oddVBand="0" w:evenVBand="0" w:oddHBand="0" w:evenHBand="0" w:firstRowFirstColumn="0" w:firstRowLastColumn="0" w:lastRowFirstColumn="0" w:lastRowLastColumn="0"/>
+              <w:rPr>
+                <w:sz w:val="24"/>
+                <w:szCs w:val="24"/>
+                <w:lang w:val="en-GB"/>
+              </w:rPr>
+            </w:pPr>
+            <w:r>
+              <w:rPr>
+                <w:sz w:val="24"/>
+                <w:szCs w:val="24"/>
+                <w:lang w:val="en-GB"/>
+              </w:rPr>
+              <w:t>0.</w:t>
+            </w:r>
+          </w:p>
+        </w:tc>
+        <w:tc>
+          <w:tcPr>
+            <w:tcW w:w="2506" w:type="dxa"/>
+          </w:tcPr>
+          <w:p>
+            <w:pPr>
+              <w:pStyle w:val="Contenuto"/>
+              <w:cnfStyle w:val="000000000000" w:firstRow="0" w:lastRow="0" w:firstColumn="0" w:lastColumn="0" w:oddVBand="0" w:evenVBand="0" w:oddHBand="0" w:evenHBand="0" w:firstRowFirstColumn="0" w:firstRowLastColumn="0" w:lastRowFirstColumn="0" w:lastRowLastColumn="0"/>
+              <w:rPr>
+                <w:sz w:val="24"/>
+                <w:szCs w:val="24"/>
+                <w:lang w:val="en-GB"/>
+              </w:rPr>
+            </w:pPr>
+            <w:r>
+              <w:rPr>
+                <w:sz w:val="24"/>
+                <w:szCs w:val="24"/>
+                <w:lang w:val="en-GB"/>
+              </w:rPr>
+              <w:t>0.</w:t>
+            </w:r>
+          </w:p>
+        </w:tc>
+        <w:tc>
+          <w:tcPr>
+            <w:tcW w:w="2506" w:type="dxa"/>
+          </w:tcPr>
+          <w:p>
+            <w:pPr>
+              <w:pStyle w:val="Contenuto"/>
+              <w:cnfStyle w:val="000000000000" w:firstRow="0" w:lastRow="0" w:firstColumn="0" w:lastColumn="0" w:oddVBand="0" w:evenVBand="0" w:oddHBand="0" w:evenHBand="0" w:firstRowFirstColumn="0" w:firstRowLastColumn="0" w:lastRowFirstColumn="0" w:lastRowLastColumn="0"/>
+              <w:rPr>
+                <w:sz w:val="24"/>
+                <w:szCs w:val="24"/>
+                <w:lang w:val="en-GB"/>
+              </w:rPr>
+            </w:pPr>
+            <w:r>
+              <w:rPr>
+                <w:sz w:val="24"/>
+                <w:szCs w:val="24"/>
+                <w:lang w:val="en-GB"/>
+              </w:rPr>
+              <w:t>0.</w:t>
+            </w:r>
+          </w:p>
+        </w:tc>
+      </w:tr>
+      <w:tr>
+        <w:trPr>
+          <w:cnfStyle w:val="000000100000" w:firstRow="0" w:lastRow="0" w:firstColumn="0" w:lastColumn="0" w:oddVBand="0" w:evenVBand="0" w:oddHBand="1" w:evenHBand="0" w:firstRowFirstColumn="0" w:firstRowLastColumn="0" w:lastRowFirstColumn="0" w:lastRowLastColumn="0"/>
+        </w:trPr>
+        <w:tc>
+          <w:tcPr>
+            <w:cnfStyle w:val="001000000000" w:firstRow="0" w:lastRow="0" w:firstColumn="1" w:lastColumn="0" w:oddVBand="0" w:evenVBand="0" w:oddHBand="0" w:evenHBand="0" w:firstRowFirstColumn="0" w:firstRowLastColumn="0" w:lastRowFirstColumn="0" w:lastRowLastColumn="0"/>
+            <w:tcW w:w="2506" w:type="dxa"/>
+          </w:tcPr>
+          <w:p>
+            <w:pPr>
+              <w:pStyle w:val="Contenuto"/>
+              <w:rPr>
+                <w:sz w:val="24"/>
+                <w:szCs w:val="24"/>
+                <w:lang w:val="en-GB"/>
+              </w:rPr>
+            </w:pPr>
+            <w:r>
+              <w:rPr>
+                <w:sz w:val="24"/>
+                <w:szCs w:val="24"/>
+                <w:lang w:val="en-GB"/>
+              </w:rPr>
+              <w:t>SVM</w:t>
+            </w:r>
+            <w:r>
+              <w:rPr>
+                <w:sz w:val="24"/>
+                <w:szCs w:val="24"/>
+                <w:lang w:val="en-GB"/>
+              </w:rPr>
+              <w:t xml:space="preserve">, </w:t>
+            </w:r>
+            <w:r>
+              <w:rPr>
+                <w:sz w:val="24"/>
+                <w:szCs w:val="24"/>
+                <w:lang w:val="en-GB"/>
+              </w:rPr>
+              <w:t>C=</w:t>
+            </w:r>
+          </w:p>
+        </w:tc>
+        <w:tc>
+          <w:tcPr>
+            <w:tcW w:w="2506" w:type="dxa"/>
+          </w:tcPr>
+          <w:p>
+            <w:pPr>
+              <w:pStyle w:val="Contenuto"/>
+              <w:cnfStyle w:val="000000100000" w:firstRow="0" w:lastRow="0" w:firstColumn="0" w:lastColumn="0" w:oddVBand="0" w:evenVBand="0" w:oddHBand="1" w:evenHBand="0" w:firstRowFirstColumn="0" w:firstRowLastColumn="0" w:lastRowFirstColumn="0" w:lastRowLastColumn="0"/>
+              <w:rPr>
+                <w:sz w:val="24"/>
+                <w:szCs w:val="24"/>
+                <w:lang w:val="en-GB"/>
+              </w:rPr>
+            </w:pPr>
+            <w:r>
+              <w:rPr>
+                <w:sz w:val="24"/>
+                <w:szCs w:val="24"/>
+                <w:lang w:val="en-GB"/>
+              </w:rPr>
+              <w:t>0.</w:t>
+            </w:r>
+          </w:p>
+        </w:tc>
+        <w:tc>
+          <w:tcPr>
+            <w:tcW w:w="2506" w:type="dxa"/>
+          </w:tcPr>
+          <w:p>
+            <w:pPr>
+              <w:pStyle w:val="Contenuto"/>
+              <w:cnfStyle w:val="000000100000" w:firstRow="0" w:lastRow="0" w:firstColumn="0" w:lastColumn="0" w:oddVBand="0" w:evenVBand="0" w:oddHBand="1" w:evenHBand="0" w:firstRowFirstColumn="0" w:firstRowLastColumn="0" w:lastRowFirstColumn="0" w:lastRowLastColumn="0"/>
+              <w:rPr>
+                <w:sz w:val="24"/>
+                <w:szCs w:val="24"/>
+                <w:lang w:val="en-GB"/>
+              </w:rPr>
+            </w:pPr>
+            <w:r>
+              <w:rPr>
+                <w:sz w:val="24"/>
+                <w:szCs w:val="24"/>
+                <w:lang w:val="en-GB"/>
+              </w:rPr>
+              <w:t>0.</w:t>
+            </w:r>
+          </w:p>
+        </w:tc>
+        <w:tc>
+          <w:tcPr>
+            <w:tcW w:w="2506" w:type="dxa"/>
+          </w:tcPr>
+          <w:p>
+            <w:pPr>
+              <w:pStyle w:val="Contenuto"/>
+              <w:cnfStyle w:val="000000100000" w:firstRow="0" w:lastRow="0" w:firstColumn="0" w:lastColumn="0" w:oddVBand="0" w:evenVBand="0" w:oddHBand="1" w:evenHBand="0" w:firstRowFirstColumn="0" w:firstRowLastColumn="0" w:lastRowFirstColumn="0" w:lastRowLastColumn="0"/>
+              <w:rPr>
+                <w:sz w:val="24"/>
+                <w:szCs w:val="24"/>
+                <w:lang w:val="en-GB"/>
+              </w:rPr>
+            </w:pPr>
+            <w:r>
+              <w:rPr>
+                <w:sz w:val="24"/>
+                <w:szCs w:val="24"/>
+                <w:lang w:val="en-GB"/>
+              </w:rPr>
+              <w:t>0.</w:t>
+            </w:r>
+          </w:p>
+        </w:tc>
+      </w:tr>
+      <w:tr>
+        <w:tc>
+          <w:tcPr>
+            <w:cnfStyle w:val="001000000000" w:firstRow="0" w:lastRow="0" w:firstColumn="1" w:lastColumn="0" w:oddVBand="0" w:evenVBand="0" w:oddHBand="0" w:evenHBand="0" w:firstRowFirstColumn="0" w:firstRowLastColumn="0" w:lastRowFirstColumn="0" w:lastRowLastColumn="0"/>
+            <w:tcW w:w="2506" w:type="dxa"/>
+          </w:tcPr>
+          <w:p>
+            <w:pPr>
+              <w:pStyle w:val="Contenuto"/>
+              <w:rPr>
+                <w:sz w:val="24"/>
+                <w:szCs w:val="24"/>
+                <w:lang w:val="en-GB"/>
+              </w:rPr>
+            </w:pPr>
+            <w:r>
+              <w:rPr>
+                <w:sz w:val="24"/>
+                <w:szCs w:val="24"/>
+                <w:lang w:val="en-GB"/>
+              </w:rPr>
+              <w:t>SVM</w:t>
+            </w:r>
+            <w:r>
+              <w:rPr>
+                <w:sz w:val="24"/>
+                <w:szCs w:val="24"/>
+                <w:lang w:val="en-GB"/>
+              </w:rPr>
+              <w:t xml:space="preserve">, </w:t>
+            </w:r>
+            <w:r>
+              <w:rPr>
+                <w:sz w:val="24"/>
+                <w:szCs w:val="24"/>
+                <w:lang w:val="en-GB"/>
+              </w:rPr>
+              <w:t>C=</w:t>
+            </w:r>
+          </w:p>
+        </w:tc>
+        <w:tc>
+          <w:tcPr>
+            <w:tcW w:w="2506" w:type="dxa"/>
+          </w:tcPr>
+          <w:p>
+            <w:pPr>
+              <w:pStyle w:val="Contenuto"/>
+              <w:cnfStyle w:val="000000000000" w:firstRow="0" w:lastRow="0" w:firstColumn="0" w:lastColumn="0" w:oddVBand="0" w:evenVBand="0" w:oddHBand="0" w:evenHBand="0" w:firstRowFirstColumn="0" w:firstRowLastColumn="0" w:lastRowFirstColumn="0" w:lastRowLastColumn="0"/>
+              <w:rPr>
+                <w:sz w:val="24"/>
+                <w:szCs w:val="24"/>
+                <w:lang w:val="en-GB"/>
+              </w:rPr>
+            </w:pPr>
+            <w:r>
+              <w:rPr>
+                <w:sz w:val="24"/>
+                <w:szCs w:val="24"/>
+                <w:lang w:val="en-GB"/>
+              </w:rPr>
+              <w:t>0.</w:t>
+            </w:r>
+          </w:p>
+        </w:tc>
+        <w:tc>
+          <w:tcPr>
+            <w:tcW w:w="2506" w:type="dxa"/>
+          </w:tcPr>
+          <w:p>
+            <w:pPr>
+              <w:pStyle w:val="Contenuto"/>
+              <w:cnfStyle w:val="000000000000" w:firstRow="0" w:lastRow="0" w:firstColumn="0" w:lastColumn="0" w:oddVBand="0" w:evenVBand="0" w:oddHBand="0" w:evenHBand="0" w:firstRowFirstColumn="0" w:firstRowLastColumn="0" w:lastRowFirstColumn="0" w:lastRowLastColumn="0"/>
+              <w:rPr>
+                <w:sz w:val="24"/>
+                <w:szCs w:val="24"/>
+                <w:lang w:val="en-GB"/>
+              </w:rPr>
+            </w:pPr>
+            <w:r>
+              <w:rPr>
+                <w:sz w:val="24"/>
+                <w:szCs w:val="24"/>
+                <w:lang w:val="en-GB"/>
+              </w:rPr>
+              <w:t>0.</w:t>
+            </w:r>
+          </w:p>
+        </w:tc>
+        <w:tc>
+          <w:tcPr>
+            <w:tcW w:w="2506" w:type="dxa"/>
+          </w:tcPr>
+          <w:p>
+            <w:pPr>
+              <w:pStyle w:val="Contenuto"/>
+              <w:cnfStyle w:val="000000000000" w:firstRow="0" w:lastRow="0" w:firstColumn="0" w:lastColumn="0" w:oddVBand="0" w:evenVBand="0" w:oddHBand="0" w:evenHBand="0" w:firstRowFirstColumn="0" w:firstRowLastColumn="0" w:lastRowFirstColumn="0" w:lastRowLastColumn="0"/>
+              <w:rPr>
+                <w:sz w:val="24"/>
+                <w:szCs w:val="24"/>
+                <w:lang w:val="en-GB"/>
+              </w:rPr>
+            </w:pPr>
+            <w:r>
+              <w:rPr>
+                <w:sz w:val="24"/>
+                <w:szCs w:val="24"/>
+                <w:lang w:val="en-GB"/>
+              </w:rPr>
+              <w:t>0.</w:t>
+            </w:r>
+          </w:p>
+        </w:tc>
+      </w:tr>
+    </w:tbl>
+    <w:p>
+      <w:pPr>
+        <w:pStyle w:val="Contenuto"/>
+        <w:rPr>
+          <w:sz w:val="24"/>
+          <w:szCs w:val="24"/>
+          <w:lang w:val="en-GB"/>
+        </w:rPr>
+      </w:pPr>
+    </w:p>
     <w:p>
       <w:pPr>
         <w:pStyle w:val="Contenuto"/>
@@ -8684,6 +9235,41 @@
           <w:lang w:val="en-GB"/>
         </w:rPr>
       </w:pPr>
+    </w:p>
+    <w:p>
+      <w:pPr>
+        <w:spacing w:after="200"/>
+        <w:rPr>
+          <w:lang w:val="en-GB"/>
+        </w:rPr>
+      </w:pPr>
+      <w:r>
+        <w:rPr>
+          <w:lang w:val="en-GB"/>
+        </w:rPr>
+        <w:br w:type="page"/>
+      </w:r>
+    </w:p>
+    <w:p>
+      <w:pPr>
+        <w:rPr>
+          <w:lang w:val="en-GB"/>
+        </w:rPr>
+      </w:pPr>
+    </w:p>
+    <w:p>
+      <w:pPr>
+        <w:spacing w:after="200"/>
+        <w:rPr>
+          <w:lang w:val="en-GB"/>
+        </w:rPr>
+      </w:pPr>
+      <w:r>
+        <w:rPr>
+          <w:lang w:val="en-GB"/>
+        </w:rPr>
+        <w:br w:type="page"/>
+      </w:r>
     </w:p>
     <w:p>
       <w:pPr>
@@ -12598,6 +13184,7 @@
         <w:docPartUnique/>
       </w:docPartObj>
     </w:sdtPr>
+    <w:sdtEndPr/>
     <w:sdtContent>
       <w:p>
         <w:pPr>
@@ -14468,15 +15055,15 @@
   </w:font>
   <w:font w:name="Wingdings">
     <w:panose1 w:val="05000000000000000000"/>
-    <w:charset w:val="4D"/>
-    <w:family w:val="decorative"/>
+    <w:charset w:val="02"/>
+    <w:family w:val="auto"/>
     <w:pitch w:val="variable"/>
-    <w:sig w:usb0="00000003" w:usb1="00000000" w:usb2="00000000" w:usb3="00000000" w:csb0="80000001" w:csb1="00000000"/>
+    <w:sig w:usb0="00000000" w:usb1="10000000" w:usb2="00000000" w:usb3="00000000" w:csb0="80000000" w:csb1="00000000"/>
   </w:font>
   <w:font w:name="Symbol">
     <w:panose1 w:val="05050102010706020507"/>
     <w:charset w:val="02"/>
-    <w:family w:val="decorative"/>
+    <w:family w:val="roman"/>
     <w:pitch w:val="variable"/>
     <w:sig w:usb0="00000000" w:usb1="10000000" w:usb2="00000000" w:usb3="00000000" w:csb0="80000000" w:csb1="00000000"/>
   </w:font>
@@ -14503,7 +15090,6 @@
     <w:sig w:usb0="E1002EFF" w:usb1="C000605B" w:usb2="00000029" w:usb3="00000000" w:csb0="000101FF" w:csb1="00000000"/>
   </w:font>
   <w:font w:name="Times New Roman (Corpo CS)">
-    <w:panose1 w:val="020B0604020202020204"/>
     <w:charset w:val="00"/>
     <w:family w:val="roman"/>
     <w:pitch w:val="default"/>
@@ -14549,6 +15135,8 @@
     <w:rsid w:val="00B07970"/>
     <w:rsid w:val="00BD4E1E"/>
     <w:rsid w:val="00CC1A21"/>
+    <w:rsid w:val="00E15323"/>
+    <w:rsid w:val="00E56391"/>
     <w:rsid w:val="00F64E23"/>
     <w:rsid w:val="00FE74A1"/>
   </w:rsids>

</xml_diff>

<commit_message>
fix LogReg + SVM (Primal, Dual)
</commit_message>
<xml_diff>
--- a/report_ML.docx
+++ b/report_ML.docx
@@ -18989,6 +18989,26 @@
               </w:rPr>
               <w:t>π = 0.5</w:t>
             </w:r>
+            <w:proofErr w:type="gramStart"/>
+            <w:r>
+              <w:rPr>
+                <w:color w:val="34ABA2" w:themeColor="accent6"/>
+                <w:sz w:val="24"/>
+                <w:szCs w:val="24"/>
+                <w:lang w:val="en-GB"/>
+              </w:rPr>
+              <w:t>,  d</w:t>
+            </w:r>
+            <w:proofErr w:type="gramEnd"/>
+            <w:r>
+              <w:rPr>
+                <w:color w:val="34ABA2" w:themeColor="accent6"/>
+                <w:sz w:val="24"/>
+                <w:szCs w:val="24"/>
+                <w:lang w:val="en-GB"/>
+              </w:rPr>
+              <w:t>=4, con=1000</w:t>
+            </w:r>
           </w:p>
         </w:tc>
         <w:tc>
@@ -19352,6 +19372,14 @@
               </w:rPr>
               <w:t>0.</w:t>
             </w:r>
+            <w:r>
+              <w:rPr>
+                <w:sz w:val="24"/>
+                <w:szCs w:val="24"/>
+                <w:lang w:val="en-GB"/>
+              </w:rPr>
+              <w:t>13</w:t>
+            </w:r>
           </w:p>
         </w:tc>
         <w:tc>
@@ -19375,6 +19403,14 @@
                 <w:lang w:val="en-GB"/>
               </w:rPr>
               <w:t>0.</w:t>
+            </w:r>
+            <w:r>
+              <w:rPr>
+                <w:sz w:val="24"/>
+                <w:szCs w:val="24"/>
+                <w:lang w:val="en-GB"/>
+              </w:rPr>
+              <w:t>176</w:t>
             </w:r>
           </w:p>
         </w:tc>
@@ -20159,7 +20195,17 @@
                 <w:szCs w:val="24"/>
                 <w:lang w:val="en-GB"/>
               </w:rPr>
+              <w:lastRenderedPageBreak/>
               <w:t>π = 0.5</w:t>
+            </w:r>
+            <w:r>
+              <w:rPr>
+                <w:color w:val="34ABA2" w:themeColor="accent6"/>
+                <w:sz w:val="24"/>
+                <w:szCs w:val="24"/>
+                <w:lang w:val="en-GB"/>
+              </w:rPr>
+              <w:t>, gamma=0.001</w:t>
             </w:r>
           </w:p>
         </w:tc>
@@ -20365,7 +20411,6 @@
                 <w:szCs w:val="24"/>
                 <w:lang w:val="en-GB"/>
               </w:rPr>
-              <w:lastRenderedPageBreak/>
               <w:t>SVM, C=0.1</w:t>
             </w:r>
           </w:p>
@@ -20493,6 +20538,14 @@
               </w:rPr>
               <w:t>0.</w:t>
             </w:r>
+            <w:r>
+              <w:rPr>
+                <w:sz w:val="24"/>
+                <w:szCs w:val="24"/>
+                <w:lang w:val="en-GB"/>
+              </w:rPr>
+              <w:t>057</w:t>
+            </w:r>
           </w:p>
         </w:tc>
         <w:tc>
@@ -20517,6 +20570,14 @@
               </w:rPr>
               <w:t>0.</w:t>
             </w:r>
+            <w:r>
+              <w:rPr>
+                <w:sz w:val="24"/>
+                <w:szCs w:val="24"/>
+                <w:lang w:val="en-GB"/>
+              </w:rPr>
+              <w:t>057</w:t>
+            </w:r>
           </w:p>
         </w:tc>
         <w:tc>
@@ -20540,6 +20601,14 @@
                 <w:lang w:val="en-GB"/>
               </w:rPr>
               <w:t>0.</w:t>
+            </w:r>
+            <w:r>
+              <w:rPr>
+                <w:sz w:val="24"/>
+                <w:szCs w:val="24"/>
+                <w:lang w:val="en-GB"/>
+              </w:rPr>
+              <w:t>055</w:t>
             </w:r>
           </w:p>
         </w:tc>
@@ -20591,6 +20660,14 @@
               </w:rPr>
               <w:t>0.</w:t>
             </w:r>
+            <w:r>
+              <w:rPr>
+                <w:sz w:val="24"/>
+                <w:szCs w:val="24"/>
+                <w:lang w:val="en-GB"/>
+              </w:rPr>
+              <w:t>053</w:t>
+            </w:r>
           </w:p>
         </w:tc>
         <w:tc>
@@ -20615,6 +20692,14 @@
               </w:rPr>
               <w:t>0.</w:t>
             </w:r>
+            <w:r>
+              <w:rPr>
+                <w:sz w:val="24"/>
+                <w:szCs w:val="24"/>
+                <w:lang w:val="en-GB"/>
+              </w:rPr>
+              <w:t>053</w:t>
+            </w:r>
           </w:p>
         </w:tc>
         <w:tc>
@@ -20638,6 +20723,14 @@
                 <w:lang w:val="en-GB"/>
               </w:rPr>
               <w:t>0.</w:t>
+            </w:r>
+            <w:r>
+              <w:rPr>
+                <w:sz w:val="24"/>
+                <w:szCs w:val="24"/>
+                <w:lang w:val="en-GB"/>
+              </w:rPr>
+              <w:t>138</w:t>
             </w:r>
           </w:p>
         </w:tc>
@@ -21301,6 +21394,1928 @@
     </w:p>
     <w:p>
       <w:pPr>
+        <w:pStyle w:val="Contenuto"/>
+        <w:rPr>
+          <w:sz w:val="24"/>
+          <w:szCs w:val="24"/>
+          <w:lang w:val="en-GB"/>
+        </w:rPr>
+      </w:pPr>
+    </w:p>
+    <w:p>
+      <w:pPr>
+        <w:pStyle w:val="Contenuto"/>
+        <w:rPr>
+          <w:sz w:val="24"/>
+          <w:szCs w:val="24"/>
+          <w:lang w:val="en-GB"/>
+        </w:rPr>
+      </w:pPr>
+    </w:p>
+    <w:p>
+      <w:pPr>
+        <w:pStyle w:val="Contenuto"/>
+        <w:rPr>
+          <w:sz w:val="24"/>
+          <w:szCs w:val="24"/>
+          <w:lang w:val="en-GB"/>
+        </w:rPr>
+      </w:pPr>
+    </w:p>
+    <w:p>
+      <w:pPr>
+        <w:pStyle w:val="Contenuto"/>
+        <w:rPr>
+          <w:sz w:val="24"/>
+          <w:szCs w:val="24"/>
+          <w:lang w:val="en-GB"/>
+        </w:rPr>
+      </w:pPr>
+    </w:p>
+    <w:tbl>
+      <w:tblPr>
+        <w:tblStyle w:val="Tabellasemplice-3"/>
+        <w:tblW w:w="0" w:type="auto"/>
+        <w:tblLook w:val="04A0" w:firstRow="1" w:lastRow="0" w:firstColumn="1" w:lastColumn="0" w:noHBand="0" w:noVBand="1"/>
+      </w:tblPr>
+      <w:tblGrid>
+        <w:gridCol w:w="2506"/>
+        <w:gridCol w:w="2506"/>
+        <w:gridCol w:w="2506"/>
+        <w:gridCol w:w="2506"/>
+      </w:tblGrid>
+      <w:tr>
+        <w:trPr>
+          <w:cnfStyle w:val="100000000000" w:firstRow="1" w:lastRow="0" w:firstColumn="0" w:lastColumn="0" w:oddVBand="0" w:evenVBand="0" w:oddHBand="0" w:evenHBand="0" w:firstRowFirstColumn="0" w:firstRowLastColumn="0" w:lastRowFirstColumn="0" w:lastRowLastColumn="0"/>
+        </w:trPr>
+        <w:tc>
+          <w:tcPr>
+            <w:cnfStyle w:val="001000000100" w:firstRow="0" w:lastRow="0" w:firstColumn="1" w:lastColumn="0" w:oddVBand="0" w:evenVBand="0" w:oddHBand="0" w:evenHBand="0" w:firstRowFirstColumn="1" w:firstRowLastColumn="0" w:lastRowFirstColumn="0" w:lastRowLastColumn="0"/>
+            <w:tcW w:w="2506" w:type="dxa"/>
+          </w:tcPr>
+          <w:p>
+            <w:pPr>
+              <w:pStyle w:val="Contenuto"/>
+              <w:rPr>
+                <w:sz w:val="24"/>
+                <w:szCs w:val="24"/>
+                <w:lang w:val="en-GB"/>
+              </w:rPr>
+            </w:pPr>
+            <w:r>
+              <w:rPr>
+                <w:color w:val="34ABA2" w:themeColor="accent6"/>
+                <w:sz w:val="24"/>
+                <w:szCs w:val="24"/>
+                <w:lang w:val="en-GB"/>
+              </w:rPr>
+              <w:t>π = 0.5</w:t>
+            </w:r>
+          </w:p>
+        </w:tc>
+        <w:tc>
+          <w:tcPr>
+            <w:tcW w:w="2506" w:type="dxa"/>
+          </w:tcPr>
+          <w:p>
+            <w:pPr>
+              <w:pStyle w:val="Contenuto"/>
+              <w:cnfStyle w:val="100000000000" w:firstRow="1" w:lastRow="0" w:firstColumn="0" w:lastColumn="0" w:oddVBand="0" w:evenVBand="0" w:oddHBand="0" w:evenHBand="0" w:firstRowFirstColumn="0" w:firstRowLastColumn="0" w:lastRowFirstColumn="0" w:lastRowLastColumn="0"/>
+              <w:rPr>
+                <w:sz w:val="24"/>
+                <w:szCs w:val="24"/>
+                <w:lang w:val="en-GB"/>
+              </w:rPr>
+            </w:pPr>
+            <w:r>
+              <w:rPr>
+                <w:sz w:val="24"/>
+                <w:szCs w:val="24"/>
+                <w:lang w:val="en-GB"/>
+              </w:rPr>
+              <w:t>K = 0.1</w:t>
+            </w:r>
+          </w:p>
+        </w:tc>
+        <w:tc>
+          <w:tcPr>
+            <w:tcW w:w="2506" w:type="dxa"/>
+          </w:tcPr>
+          <w:p>
+            <w:pPr>
+              <w:pStyle w:val="Contenuto"/>
+              <w:cnfStyle w:val="100000000000" w:firstRow="1" w:lastRow="0" w:firstColumn="0" w:lastColumn="0" w:oddVBand="0" w:evenVBand="0" w:oddHBand="0" w:evenHBand="0" w:firstRowFirstColumn="0" w:firstRowLastColumn="0" w:lastRowFirstColumn="0" w:lastRowLastColumn="0"/>
+              <w:rPr>
+                <w:sz w:val="24"/>
+                <w:szCs w:val="24"/>
+                <w:lang w:val="en-GB"/>
+              </w:rPr>
+            </w:pPr>
+            <w:r>
+              <w:rPr>
+                <w:sz w:val="24"/>
+                <w:szCs w:val="24"/>
+                <w:lang w:val="en-GB"/>
+              </w:rPr>
+              <w:t>K = 1.0</w:t>
+            </w:r>
+          </w:p>
+        </w:tc>
+        <w:tc>
+          <w:tcPr>
+            <w:tcW w:w="2506" w:type="dxa"/>
+          </w:tcPr>
+          <w:p>
+            <w:pPr>
+              <w:pStyle w:val="Contenuto"/>
+              <w:cnfStyle w:val="100000000000" w:firstRow="1" w:lastRow="0" w:firstColumn="0" w:lastColumn="0" w:oddVBand="0" w:evenVBand="0" w:oddHBand="0" w:evenHBand="0" w:firstRowFirstColumn="0" w:firstRowLastColumn="0" w:lastRowFirstColumn="0" w:lastRowLastColumn="0"/>
+              <w:rPr>
+                <w:sz w:val="24"/>
+                <w:szCs w:val="24"/>
+                <w:lang w:val="en-GB"/>
+              </w:rPr>
+            </w:pPr>
+            <w:r>
+              <w:rPr>
+                <w:sz w:val="24"/>
+                <w:szCs w:val="24"/>
+                <w:lang w:val="en-GB"/>
+              </w:rPr>
+              <w:t>K = 10.0</w:t>
+            </w:r>
+          </w:p>
+        </w:tc>
+      </w:tr>
+      <w:tr>
+        <w:trPr>
+          <w:cnfStyle w:val="000000100000" w:firstRow="0" w:lastRow="0" w:firstColumn="0" w:lastColumn="0" w:oddVBand="0" w:evenVBand="0" w:oddHBand="1" w:evenHBand="0" w:firstRowFirstColumn="0" w:firstRowLastColumn="0" w:lastRowFirstColumn="0" w:lastRowLastColumn="0"/>
+        </w:trPr>
+        <w:tc>
+          <w:tcPr>
+            <w:cnfStyle w:val="001000000000" w:firstRow="0" w:lastRow="0" w:firstColumn="1" w:lastColumn="0" w:oddVBand="0" w:evenVBand="0" w:oddHBand="0" w:evenHBand="0" w:firstRowFirstColumn="0" w:firstRowLastColumn="0" w:lastRowFirstColumn="0" w:lastRowLastColumn="0"/>
+            <w:tcW w:w="2506" w:type="dxa"/>
+          </w:tcPr>
+          <w:p>
+            <w:pPr>
+              <w:pStyle w:val="Contenuto"/>
+              <w:rPr>
+                <w:sz w:val="24"/>
+                <w:szCs w:val="24"/>
+              </w:rPr>
+            </w:pPr>
+            <w:r>
+              <w:rPr>
+                <w:sz w:val="24"/>
+                <w:szCs w:val="24"/>
+                <w:lang w:val="en-GB"/>
+              </w:rPr>
+              <w:t>SVM, C=0.01</w:t>
+            </w:r>
+          </w:p>
+        </w:tc>
+        <w:tc>
+          <w:tcPr>
+            <w:tcW w:w="2506" w:type="dxa"/>
+          </w:tcPr>
+          <w:p>
+            <w:pPr>
+              <w:pStyle w:val="Contenuto"/>
+              <w:cnfStyle w:val="000000100000" w:firstRow="0" w:lastRow="0" w:firstColumn="0" w:lastColumn="0" w:oddVBand="0" w:evenVBand="0" w:oddHBand="1" w:evenHBand="0" w:firstRowFirstColumn="0" w:firstRowLastColumn="0" w:lastRowFirstColumn="0" w:lastRowLastColumn="0"/>
+              <w:rPr>
+                <w:sz w:val="24"/>
+                <w:szCs w:val="24"/>
+                <w:lang w:val="en-GB"/>
+              </w:rPr>
+            </w:pPr>
+            <w:r>
+              <w:rPr>
+                <w:sz w:val="24"/>
+                <w:szCs w:val="24"/>
+                <w:lang w:val="en-GB"/>
+              </w:rPr>
+              <w:t>0.</w:t>
+            </w:r>
+            <w:r>
+              <w:rPr>
+                <w:sz w:val="24"/>
+                <w:szCs w:val="24"/>
+                <w:lang w:val="en-GB"/>
+              </w:rPr>
+              <w:t>071</w:t>
+            </w:r>
+          </w:p>
+        </w:tc>
+        <w:tc>
+          <w:tcPr>
+            <w:tcW w:w="2506" w:type="dxa"/>
+          </w:tcPr>
+          <w:p>
+            <w:pPr>
+              <w:pStyle w:val="Contenuto"/>
+              <w:cnfStyle w:val="000000100000" w:firstRow="0" w:lastRow="0" w:firstColumn="0" w:lastColumn="0" w:oddVBand="0" w:evenVBand="0" w:oddHBand="1" w:evenHBand="0" w:firstRowFirstColumn="0" w:firstRowLastColumn="0" w:lastRowFirstColumn="0" w:lastRowLastColumn="0"/>
+              <w:rPr>
+                <w:sz w:val="24"/>
+                <w:szCs w:val="24"/>
+                <w:lang w:val="en-GB"/>
+              </w:rPr>
+            </w:pPr>
+            <w:r>
+              <w:rPr>
+                <w:sz w:val="24"/>
+                <w:szCs w:val="24"/>
+                <w:lang w:val="en-GB"/>
+              </w:rPr>
+              <w:t>0</w:t>
+            </w:r>
+            <w:r>
+              <w:rPr>
+                <w:sz w:val="24"/>
+                <w:szCs w:val="24"/>
+                <w:lang w:val="en-GB"/>
+              </w:rPr>
+              <w:t>.</w:t>
+            </w:r>
+            <w:r>
+              <w:rPr>
+                <w:sz w:val="24"/>
+                <w:szCs w:val="24"/>
+                <w:lang w:val="en-GB"/>
+              </w:rPr>
+              <w:t>063</w:t>
+            </w:r>
+          </w:p>
+        </w:tc>
+        <w:tc>
+          <w:tcPr>
+            <w:tcW w:w="2506" w:type="dxa"/>
+          </w:tcPr>
+          <w:p>
+            <w:pPr>
+              <w:pStyle w:val="Contenuto"/>
+              <w:cnfStyle w:val="000000100000" w:firstRow="0" w:lastRow="0" w:firstColumn="0" w:lastColumn="0" w:oddVBand="0" w:evenVBand="0" w:oddHBand="1" w:evenHBand="0" w:firstRowFirstColumn="0" w:firstRowLastColumn="0" w:lastRowFirstColumn="0" w:lastRowLastColumn="0"/>
+              <w:rPr>
+                <w:sz w:val="24"/>
+                <w:szCs w:val="24"/>
+                <w:lang w:val="en-GB"/>
+              </w:rPr>
+            </w:pPr>
+            <w:r>
+              <w:rPr>
+                <w:sz w:val="24"/>
+                <w:szCs w:val="24"/>
+                <w:lang w:val="en-GB"/>
+              </w:rPr>
+              <w:t>0.</w:t>
+            </w:r>
+            <w:r>
+              <w:rPr>
+                <w:sz w:val="24"/>
+                <w:szCs w:val="24"/>
+                <w:lang w:val="en-GB"/>
+              </w:rPr>
+              <w:t>062</w:t>
+            </w:r>
+          </w:p>
+        </w:tc>
+      </w:tr>
+      <w:tr>
+        <w:tc>
+          <w:tcPr>
+            <w:cnfStyle w:val="001000000000" w:firstRow="0" w:lastRow="0" w:firstColumn="1" w:lastColumn="0" w:oddVBand="0" w:evenVBand="0" w:oddHBand="0" w:evenHBand="0" w:firstRowFirstColumn="0" w:firstRowLastColumn="0" w:lastRowFirstColumn="0" w:lastRowLastColumn="0"/>
+            <w:tcW w:w="2506" w:type="dxa"/>
+          </w:tcPr>
+          <w:p>
+            <w:pPr>
+              <w:pStyle w:val="Contenuto"/>
+              <w:rPr>
+                <w:sz w:val="24"/>
+                <w:szCs w:val="24"/>
+                <w:lang w:val="en-GB"/>
+              </w:rPr>
+            </w:pPr>
+            <w:r>
+              <w:rPr>
+                <w:sz w:val="24"/>
+                <w:szCs w:val="24"/>
+                <w:lang w:val="en-GB"/>
+              </w:rPr>
+              <w:t>SVM, C=0.1</w:t>
+            </w:r>
+          </w:p>
+        </w:tc>
+        <w:tc>
+          <w:tcPr>
+            <w:tcW w:w="2506" w:type="dxa"/>
+          </w:tcPr>
+          <w:p>
+            <w:pPr>
+              <w:pStyle w:val="Contenuto"/>
+              <w:cnfStyle w:val="000000000000" w:firstRow="0" w:lastRow="0" w:firstColumn="0" w:lastColumn="0" w:oddVBand="0" w:evenVBand="0" w:oddHBand="0" w:evenHBand="0" w:firstRowFirstColumn="0" w:firstRowLastColumn="0" w:lastRowFirstColumn="0" w:lastRowLastColumn="0"/>
+              <w:rPr>
+                <w:sz w:val="24"/>
+                <w:szCs w:val="24"/>
+                <w:lang w:val="en-GB"/>
+              </w:rPr>
+            </w:pPr>
+            <w:r>
+              <w:rPr>
+                <w:sz w:val="24"/>
+                <w:szCs w:val="24"/>
+                <w:lang w:val="en-GB"/>
+              </w:rPr>
+              <w:t>0.</w:t>
+            </w:r>
+            <w:r>
+              <w:rPr>
+                <w:sz w:val="24"/>
+                <w:szCs w:val="24"/>
+                <w:lang w:val="en-GB"/>
+              </w:rPr>
+              <w:t>071</w:t>
+            </w:r>
+          </w:p>
+        </w:tc>
+        <w:tc>
+          <w:tcPr>
+            <w:tcW w:w="2506" w:type="dxa"/>
+          </w:tcPr>
+          <w:p>
+            <w:pPr>
+              <w:pStyle w:val="Contenuto"/>
+              <w:cnfStyle w:val="000000000000" w:firstRow="0" w:lastRow="0" w:firstColumn="0" w:lastColumn="0" w:oddVBand="0" w:evenVBand="0" w:oddHBand="0" w:evenHBand="0" w:firstRowFirstColumn="0" w:firstRowLastColumn="0" w:lastRowFirstColumn="0" w:lastRowLastColumn="0"/>
+              <w:rPr>
+                <w:sz w:val="24"/>
+                <w:szCs w:val="24"/>
+                <w:lang w:val="en-GB"/>
+              </w:rPr>
+            </w:pPr>
+            <w:r>
+              <w:rPr>
+                <w:sz w:val="24"/>
+                <w:szCs w:val="24"/>
+                <w:lang w:val="en-GB"/>
+              </w:rPr>
+              <w:t>0.</w:t>
+            </w:r>
+            <w:r>
+              <w:rPr>
+                <w:sz w:val="24"/>
+                <w:szCs w:val="24"/>
+                <w:lang w:val="en-GB"/>
+              </w:rPr>
+              <w:t>061</w:t>
+            </w:r>
+          </w:p>
+        </w:tc>
+        <w:tc>
+          <w:tcPr>
+            <w:tcW w:w="2506" w:type="dxa"/>
+          </w:tcPr>
+          <w:p>
+            <w:pPr>
+              <w:pStyle w:val="Contenuto"/>
+              <w:cnfStyle w:val="000000000000" w:firstRow="0" w:lastRow="0" w:firstColumn="0" w:lastColumn="0" w:oddVBand="0" w:evenVBand="0" w:oddHBand="0" w:evenHBand="0" w:firstRowFirstColumn="0" w:firstRowLastColumn="0" w:lastRowFirstColumn="0" w:lastRowLastColumn="0"/>
+              <w:rPr>
+                <w:sz w:val="24"/>
+                <w:szCs w:val="24"/>
+                <w:lang w:val="en-GB"/>
+              </w:rPr>
+            </w:pPr>
+            <w:r>
+              <w:rPr>
+                <w:sz w:val="24"/>
+                <w:szCs w:val="24"/>
+                <w:lang w:val="en-GB"/>
+              </w:rPr>
+              <w:t>0.</w:t>
+            </w:r>
+            <w:r>
+              <w:rPr>
+                <w:sz w:val="24"/>
+                <w:szCs w:val="24"/>
+                <w:lang w:val="en-GB"/>
+              </w:rPr>
+              <w:t>06</w:t>
+            </w:r>
+          </w:p>
+        </w:tc>
+      </w:tr>
+      <w:tr>
+        <w:trPr>
+          <w:cnfStyle w:val="000000100000" w:firstRow="0" w:lastRow="0" w:firstColumn="0" w:lastColumn="0" w:oddVBand="0" w:evenVBand="0" w:oddHBand="1" w:evenHBand="0" w:firstRowFirstColumn="0" w:firstRowLastColumn="0" w:lastRowFirstColumn="0" w:lastRowLastColumn="0"/>
+        </w:trPr>
+        <w:tc>
+          <w:tcPr>
+            <w:cnfStyle w:val="001000000000" w:firstRow="0" w:lastRow="0" w:firstColumn="1" w:lastColumn="0" w:oddVBand="0" w:evenVBand="0" w:oddHBand="0" w:evenHBand="0" w:firstRowFirstColumn="0" w:firstRowLastColumn="0" w:lastRowFirstColumn="0" w:lastRowLastColumn="0"/>
+            <w:tcW w:w="2506" w:type="dxa"/>
+          </w:tcPr>
+          <w:p>
+            <w:pPr>
+              <w:pStyle w:val="Contenuto"/>
+              <w:rPr>
+                <w:sz w:val="24"/>
+                <w:szCs w:val="24"/>
+                <w:lang w:val="en-GB"/>
+              </w:rPr>
+            </w:pPr>
+            <w:r>
+              <w:rPr>
+                <w:sz w:val="24"/>
+                <w:szCs w:val="24"/>
+                <w:lang w:val="en-GB"/>
+              </w:rPr>
+              <w:t>SVM, C=1.0</w:t>
+            </w:r>
+          </w:p>
+        </w:tc>
+        <w:tc>
+          <w:tcPr>
+            <w:tcW w:w="2506" w:type="dxa"/>
+          </w:tcPr>
+          <w:p>
+            <w:pPr>
+              <w:pStyle w:val="Contenuto"/>
+              <w:cnfStyle w:val="000000100000" w:firstRow="0" w:lastRow="0" w:firstColumn="0" w:lastColumn="0" w:oddVBand="0" w:evenVBand="0" w:oddHBand="1" w:evenHBand="0" w:firstRowFirstColumn="0" w:firstRowLastColumn="0" w:lastRowFirstColumn="0" w:lastRowLastColumn="0"/>
+              <w:rPr>
+                <w:sz w:val="24"/>
+                <w:szCs w:val="24"/>
+                <w:lang w:val="en-GB"/>
+              </w:rPr>
+            </w:pPr>
+            <w:r>
+              <w:rPr>
+                <w:sz w:val="24"/>
+                <w:szCs w:val="24"/>
+                <w:lang w:val="en-GB"/>
+              </w:rPr>
+              <w:t>0.</w:t>
+            </w:r>
+            <w:r>
+              <w:rPr>
+                <w:sz w:val="24"/>
+                <w:szCs w:val="24"/>
+                <w:lang w:val="en-GB"/>
+              </w:rPr>
+              <w:t>062</w:t>
+            </w:r>
+          </w:p>
+        </w:tc>
+        <w:tc>
+          <w:tcPr>
+            <w:tcW w:w="2506" w:type="dxa"/>
+          </w:tcPr>
+          <w:p>
+            <w:pPr>
+              <w:pStyle w:val="Contenuto"/>
+              <w:cnfStyle w:val="000000100000" w:firstRow="0" w:lastRow="0" w:firstColumn="0" w:lastColumn="0" w:oddVBand="0" w:evenVBand="0" w:oddHBand="1" w:evenHBand="0" w:firstRowFirstColumn="0" w:firstRowLastColumn="0" w:lastRowFirstColumn="0" w:lastRowLastColumn="0"/>
+              <w:rPr>
+                <w:sz w:val="24"/>
+                <w:szCs w:val="24"/>
+                <w:lang w:val="en-GB"/>
+              </w:rPr>
+            </w:pPr>
+            <w:r>
+              <w:rPr>
+                <w:sz w:val="24"/>
+                <w:szCs w:val="24"/>
+                <w:lang w:val="en-GB"/>
+              </w:rPr>
+              <w:t>0.</w:t>
+            </w:r>
+            <w:r>
+              <w:rPr>
+                <w:sz w:val="24"/>
+                <w:szCs w:val="24"/>
+                <w:lang w:val="en-GB"/>
+              </w:rPr>
+              <w:t>059</w:t>
+            </w:r>
+          </w:p>
+        </w:tc>
+        <w:tc>
+          <w:tcPr>
+            <w:tcW w:w="2506" w:type="dxa"/>
+          </w:tcPr>
+          <w:p>
+            <w:pPr>
+              <w:pStyle w:val="Contenuto"/>
+              <w:cnfStyle w:val="000000100000" w:firstRow="0" w:lastRow="0" w:firstColumn="0" w:lastColumn="0" w:oddVBand="0" w:evenVBand="0" w:oddHBand="1" w:evenHBand="0" w:firstRowFirstColumn="0" w:firstRowLastColumn="0" w:lastRowFirstColumn="0" w:lastRowLastColumn="0"/>
+              <w:rPr>
+                <w:sz w:val="24"/>
+                <w:szCs w:val="24"/>
+                <w:lang w:val="en-GB"/>
+              </w:rPr>
+            </w:pPr>
+            <w:r>
+              <w:rPr>
+                <w:sz w:val="24"/>
+                <w:szCs w:val="24"/>
+                <w:lang w:val="en-GB"/>
+              </w:rPr>
+              <w:t>0.</w:t>
+            </w:r>
+            <w:r>
+              <w:rPr>
+                <w:sz w:val="24"/>
+                <w:szCs w:val="24"/>
+                <w:lang w:val="en-GB"/>
+              </w:rPr>
+              <w:t>061</w:t>
+            </w:r>
+          </w:p>
+        </w:tc>
+      </w:tr>
+      <w:tr>
+        <w:tc>
+          <w:tcPr>
+            <w:cnfStyle w:val="001000000000" w:firstRow="0" w:lastRow="0" w:firstColumn="1" w:lastColumn="0" w:oddVBand="0" w:evenVBand="0" w:oddHBand="0" w:evenHBand="0" w:firstRowFirstColumn="0" w:firstRowLastColumn="0" w:lastRowFirstColumn="0" w:lastRowLastColumn="0"/>
+            <w:tcW w:w="2506" w:type="dxa"/>
+          </w:tcPr>
+          <w:p>
+            <w:pPr>
+              <w:pStyle w:val="Contenuto"/>
+              <w:rPr>
+                <w:sz w:val="24"/>
+                <w:szCs w:val="24"/>
+                <w:lang w:val="en-GB"/>
+              </w:rPr>
+            </w:pPr>
+            <w:r>
+              <w:rPr>
+                <w:sz w:val="24"/>
+                <w:szCs w:val="24"/>
+                <w:lang w:val="en-GB"/>
+              </w:rPr>
+              <w:t>SVM, C=10.0</w:t>
+            </w:r>
+          </w:p>
+        </w:tc>
+        <w:tc>
+          <w:tcPr>
+            <w:tcW w:w="2506" w:type="dxa"/>
+          </w:tcPr>
+          <w:p>
+            <w:pPr>
+              <w:pStyle w:val="Contenuto"/>
+              <w:cnfStyle w:val="000000000000" w:firstRow="0" w:lastRow="0" w:firstColumn="0" w:lastColumn="0" w:oddVBand="0" w:evenVBand="0" w:oddHBand="0" w:evenHBand="0" w:firstRowFirstColumn="0" w:firstRowLastColumn="0" w:lastRowFirstColumn="0" w:lastRowLastColumn="0"/>
+              <w:rPr>
+                <w:sz w:val="24"/>
+                <w:szCs w:val="24"/>
+                <w:lang w:val="en-GB"/>
+              </w:rPr>
+            </w:pPr>
+            <w:r>
+              <w:rPr>
+                <w:sz w:val="24"/>
+                <w:szCs w:val="24"/>
+                <w:lang w:val="en-GB"/>
+              </w:rPr>
+              <w:t>0.</w:t>
+            </w:r>
+            <w:r>
+              <w:rPr>
+                <w:sz w:val="24"/>
+                <w:szCs w:val="24"/>
+                <w:lang w:val="en-GB"/>
+              </w:rPr>
+              <w:t>159</w:t>
+            </w:r>
+          </w:p>
+        </w:tc>
+        <w:tc>
+          <w:tcPr>
+            <w:tcW w:w="2506" w:type="dxa"/>
+          </w:tcPr>
+          <w:p>
+            <w:pPr>
+              <w:pStyle w:val="Contenuto"/>
+              <w:cnfStyle w:val="000000000000" w:firstRow="0" w:lastRow="0" w:firstColumn="0" w:lastColumn="0" w:oddVBand="0" w:evenVBand="0" w:oddHBand="0" w:evenHBand="0" w:firstRowFirstColumn="0" w:firstRowLastColumn="0" w:lastRowFirstColumn="0" w:lastRowLastColumn="0"/>
+              <w:rPr>
+                <w:sz w:val="24"/>
+                <w:szCs w:val="24"/>
+                <w:lang w:val="en-GB"/>
+              </w:rPr>
+            </w:pPr>
+            <w:r>
+              <w:rPr>
+                <w:sz w:val="24"/>
+                <w:szCs w:val="24"/>
+                <w:lang w:val="en-GB"/>
+              </w:rPr>
+              <w:t>0.</w:t>
+            </w:r>
+            <w:r>
+              <w:rPr>
+                <w:sz w:val="24"/>
+                <w:szCs w:val="24"/>
+                <w:lang w:val="en-GB"/>
+              </w:rPr>
+              <w:t>077</w:t>
+            </w:r>
+          </w:p>
+        </w:tc>
+        <w:tc>
+          <w:tcPr>
+            <w:tcW w:w="2506" w:type="dxa"/>
+          </w:tcPr>
+          <w:p>
+            <w:pPr>
+              <w:pStyle w:val="Contenuto"/>
+              <w:cnfStyle w:val="000000000000" w:firstRow="0" w:lastRow="0" w:firstColumn="0" w:lastColumn="0" w:oddVBand="0" w:evenVBand="0" w:oddHBand="0" w:evenHBand="0" w:firstRowFirstColumn="0" w:firstRowLastColumn="0" w:lastRowFirstColumn="0" w:lastRowLastColumn="0"/>
+              <w:rPr>
+                <w:sz w:val="24"/>
+                <w:szCs w:val="24"/>
+                <w:lang w:val="en-GB"/>
+              </w:rPr>
+            </w:pPr>
+            <w:r>
+              <w:rPr>
+                <w:sz w:val="24"/>
+                <w:szCs w:val="24"/>
+                <w:lang w:val="en-GB"/>
+              </w:rPr>
+              <w:t>0.</w:t>
+            </w:r>
+            <w:r>
+              <w:rPr>
+                <w:sz w:val="24"/>
+                <w:szCs w:val="24"/>
+                <w:lang w:val="en-GB"/>
+              </w:rPr>
+              <w:t>076</w:t>
+            </w:r>
+          </w:p>
+        </w:tc>
+      </w:tr>
+    </w:tbl>
+    <w:p>
+      <w:pPr>
+        <w:spacing w:after="200"/>
+        <w:rPr>
+          <w:lang w:val="en-GB"/>
+        </w:rPr>
+      </w:pPr>
+    </w:p>
+    <w:tbl>
+      <w:tblPr>
+        <w:tblStyle w:val="Tabellasemplice-3"/>
+        <w:tblW w:w="0" w:type="auto"/>
+        <w:tblLook w:val="04A0" w:firstRow="1" w:lastRow="0" w:firstColumn="1" w:lastColumn="0" w:noHBand="0" w:noVBand="1"/>
+      </w:tblPr>
+      <w:tblGrid>
+        <w:gridCol w:w="2506"/>
+        <w:gridCol w:w="2506"/>
+        <w:gridCol w:w="2506"/>
+        <w:gridCol w:w="2506"/>
+      </w:tblGrid>
+      <w:tr>
+        <w:trPr>
+          <w:cnfStyle w:val="100000000000" w:firstRow="1" w:lastRow="0" w:firstColumn="0" w:lastColumn="0" w:oddVBand="0" w:evenVBand="0" w:oddHBand="0" w:evenHBand="0" w:firstRowFirstColumn="0" w:firstRowLastColumn="0" w:lastRowFirstColumn="0" w:lastRowLastColumn="0"/>
+        </w:trPr>
+        <w:tc>
+          <w:tcPr>
+            <w:cnfStyle w:val="001000000100" w:firstRow="0" w:lastRow="0" w:firstColumn="1" w:lastColumn="0" w:oddVBand="0" w:evenVBand="0" w:oddHBand="0" w:evenHBand="0" w:firstRowFirstColumn="1" w:firstRowLastColumn="0" w:lastRowFirstColumn="0" w:lastRowLastColumn="0"/>
+            <w:tcW w:w="2506" w:type="dxa"/>
+          </w:tcPr>
+          <w:p>
+            <w:pPr>
+              <w:pStyle w:val="Contenuto"/>
+              <w:rPr>
+                <w:sz w:val="24"/>
+                <w:szCs w:val="24"/>
+                <w:lang w:val="en-GB"/>
+              </w:rPr>
+            </w:pPr>
+            <w:r>
+              <w:rPr>
+                <w:color w:val="34ABA2" w:themeColor="accent6"/>
+                <w:sz w:val="24"/>
+                <w:szCs w:val="24"/>
+                <w:lang w:val="en-GB"/>
+              </w:rPr>
+              <w:t>π = 0.</w:t>
+            </w:r>
+            <w:r>
+              <w:rPr>
+                <w:color w:val="34ABA2" w:themeColor="accent6"/>
+                <w:sz w:val="24"/>
+                <w:szCs w:val="24"/>
+                <w:lang w:val="en-GB"/>
+              </w:rPr>
+              <w:t>1</w:t>
+            </w:r>
+          </w:p>
+        </w:tc>
+        <w:tc>
+          <w:tcPr>
+            <w:tcW w:w="2506" w:type="dxa"/>
+          </w:tcPr>
+          <w:p>
+            <w:pPr>
+              <w:pStyle w:val="Contenuto"/>
+              <w:cnfStyle w:val="100000000000" w:firstRow="1" w:lastRow="0" w:firstColumn="0" w:lastColumn="0" w:oddVBand="0" w:evenVBand="0" w:oddHBand="0" w:evenHBand="0" w:firstRowFirstColumn="0" w:firstRowLastColumn="0" w:lastRowFirstColumn="0" w:lastRowLastColumn="0"/>
+              <w:rPr>
+                <w:sz w:val="24"/>
+                <w:szCs w:val="24"/>
+                <w:lang w:val="en-GB"/>
+              </w:rPr>
+            </w:pPr>
+            <w:r>
+              <w:rPr>
+                <w:sz w:val="24"/>
+                <w:szCs w:val="24"/>
+                <w:lang w:val="en-GB"/>
+              </w:rPr>
+              <w:t>K = 0.1</w:t>
+            </w:r>
+          </w:p>
+        </w:tc>
+        <w:tc>
+          <w:tcPr>
+            <w:tcW w:w="2506" w:type="dxa"/>
+          </w:tcPr>
+          <w:p>
+            <w:pPr>
+              <w:pStyle w:val="Contenuto"/>
+              <w:cnfStyle w:val="100000000000" w:firstRow="1" w:lastRow="0" w:firstColumn="0" w:lastColumn="0" w:oddVBand="0" w:evenVBand="0" w:oddHBand="0" w:evenHBand="0" w:firstRowFirstColumn="0" w:firstRowLastColumn="0" w:lastRowFirstColumn="0" w:lastRowLastColumn="0"/>
+              <w:rPr>
+                <w:sz w:val="24"/>
+                <w:szCs w:val="24"/>
+                <w:lang w:val="en-GB"/>
+              </w:rPr>
+            </w:pPr>
+            <w:r>
+              <w:rPr>
+                <w:sz w:val="24"/>
+                <w:szCs w:val="24"/>
+                <w:lang w:val="en-GB"/>
+              </w:rPr>
+              <w:t>K = 1.0</w:t>
+            </w:r>
+          </w:p>
+        </w:tc>
+        <w:tc>
+          <w:tcPr>
+            <w:tcW w:w="2506" w:type="dxa"/>
+          </w:tcPr>
+          <w:p>
+            <w:pPr>
+              <w:pStyle w:val="Contenuto"/>
+              <w:cnfStyle w:val="100000000000" w:firstRow="1" w:lastRow="0" w:firstColumn="0" w:lastColumn="0" w:oddVBand="0" w:evenVBand="0" w:oddHBand="0" w:evenHBand="0" w:firstRowFirstColumn="0" w:firstRowLastColumn="0" w:lastRowFirstColumn="0" w:lastRowLastColumn="0"/>
+              <w:rPr>
+                <w:sz w:val="24"/>
+                <w:szCs w:val="24"/>
+                <w:lang w:val="en-GB"/>
+              </w:rPr>
+            </w:pPr>
+            <w:r>
+              <w:rPr>
+                <w:sz w:val="24"/>
+                <w:szCs w:val="24"/>
+                <w:lang w:val="en-GB"/>
+              </w:rPr>
+              <w:t>K = 10.0</w:t>
+            </w:r>
+          </w:p>
+        </w:tc>
+      </w:tr>
+      <w:tr>
+        <w:trPr>
+          <w:cnfStyle w:val="000000100000" w:firstRow="0" w:lastRow="0" w:firstColumn="0" w:lastColumn="0" w:oddVBand="0" w:evenVBand="0" w:oddHBand="1" w:evenHBand="0" w:firstRowFirstColumn="0" w:firstRowLastColumn="0" w:lastRowFirstColumn="0" w:lastRowLastColumn="0"/>
+        </w:trPr>
+        <w:tc>
+          <w:tcPr>
+            <w:cnfStyle w:val="001000000000" w:firstRow="0" w:lastRow="0" w:firstColumn="1" w:lastColumn="0" w:oddVBand="0" w:evenVBand="0" w:oddHBand="0" w:evenHBand="0" w:firstRowFirstColumn="0" w:firstRowLastColumn="0" w:lastRowFirstColumn="0" w:lastRowLastColumn="0"/>
+            <w:tcW w:w="2506" w:type="dxa"/>
+          </w:tcPr>
+          <w:p>
+            <w:pPr>
+              <w:pStyle w:val="Contenuto"/>
+              <w:rPr>
+                <w:sz w:val="24"/>
+                <w:szCs w:val="24"/>
+              </w:rPr>
+            </w:pPr>
+            <w:r>
+              <w:rPr>
+                <w:sz w:val="24"/>
+                <w:szCs w:val="24"/>
+                <w:lang w:val="en-GB"/>
+              </w:rPr>
+              <w:t>SVM, C=0.01</w:t>
+            </w:r>
+          </w:p>
+        </w:tc>
+        <w:tc>
+          <w:tcPr>
+            <w:tcW w:w="2506" w:type="dxa"/>
+          </w:tcPr>
+          <w:p>
+            <w:pPr>
+              <w:pStyle w:val="Contenuto"/>
+              <w:cnfStyle w:val="000000100000" w:firstRow="0" w:lastRow="0" w:firstColumn="0" w:lastColumn="0" w:oddVBand="0" w:evenVBand="0" w:oddHBand="1" w:evenHBand="0" w:firstRowFirstColumn="0" w:firstRowLastColumn="0" w:lastRowFirstColumn="0" w:lastRowLastColumn="0"/>
+              <w:rPr>
+                <w:sz w:val="24"/>
+                <w:szCs w:val="24"/>
+                <w:lang w:val="en-GB"/>
+              </w:rPr>
+            </w:pPr>
+            <w:r>
+              <w:rPr>
+                <w:sz w:val="24"/>
+                <w:szCs w:val="24"/>
+                <w:lang w:val="en-GB"/>
+              </w:rPr>
+              <w:t>0.</w:t>
+            </w:r>
+            <w:r>
+              <w:rPr>
+                <w:sz w:val="24"/>
+                <w:szCs w:val="24"/>
+                <w:lang w:val="en-GB"/>
+              </w:rPr>
+              <w:t>188</w:t>
+            </w:r>
+          </w:p>
+        </w:tc>
+        <w:tc>
+          <w:tcPr>
+            <w:tcW w:w="2506" w:type="dxa"/>
+          </w:tcPr>
+          <w:p>
+            <w:pPr>
+              <w:pStyle w:val="Contenuto"/>
+              <w:cnfStyle w:val="000000100000" w:firstRow="0" w:lastRow="0" w:firstColumn="0" w:lastColumn="0" w:oddVBand="0" w:evenVBand="0" w:oddHBand="1" w:evenHBand="0" w:firstRowFirstColumn="0" w:firstRowLastColumn="0" w:lastRowFirstColumn="0" w:lastRowLastColumn="0"/>
+              <w:rPr>
+                <w:sz w:val="24"/>
+                <w:szCs w:val="24"/>
+                <w:lang w:val="en-GB"/>
+              </w:rPr>
+            </w:pPr>
+            <w:r>
+              <w:rPr>
+                <w:sz w:val="24"/>
+                <w:szCs w:val="24"/>
+                <w:lang w:val="en-GB"/>
+              </w:rPr>
+              <w:t>0</w:t>
+            </w:r>
+            <w:r>
+              <w:rPr>
+                <w:sz w:val="24"/>
+                <w:szCs w:val="24"/>
+                <w:lang w:val="en-GB"/>
+              </w:rPr>
+              <w:t>.</w:t>
+            </w:r>
+            <w:r>
+              <w:rPr>
+                <w:sz w:val="24"/>
+                <w:szCs w:val="24"/>
+                <w:lang w:val="en-GB"/>
+              </w:rPr>
+              <w:t>168</w:t>
+            </w:r>
+          </w:p>
+        </w:tc>
+        <w:tc>
+          <w:tcPr>
+            <w:tcW w:w="2506" w:type="dxa"/>
+          </w:tcPr>
+          <w:p>
+            <w:pPr>
+              <w:pStyle w:val="Contenuto"/>
+              <w:cnfStyle w:val="000000100000" w:firstRow="0" w:lastRow="0" w:firstColumn="0" w:lastColumn="0" w:oddVBand="0" w:evenVBand="0" w:oddHBand="1" w:evenHBand="0" w:firstRowFirstColumn="0" w:firstRowLastColumn="0" w:lastRowFirstColumn="0" w:lastRowLastColumn="0"/>
+              <w:rPr>
+                <w:sz w:val="24"/>
+                <w:szCs w:val="24"/>
+                <w:lang w:val="en-GB"/>
+              </w:rPr>
+            </w:pPr>
+            <w:r>
+              <w:rPr>
+                <w:sz w:val="24"/>
+                <w:szCs w:val="24"/>
+                <w:lang w:val="en-GB"/>
+              </w:rPr>
+              <w:t>0.</w:t>
+            </w:r>
+            <w:r>
+              <w:rPr>
+                <w:sz w:val="24"/>
+                <w:szCs w:val="24"/>
+                <w:lang w:val="en-GB"/>
+              </w:rPr>
+              <w:t>166</w:t>
+            </w:r>
+          </w:p>
+        </w:tc>
+      </w:tr>
+      <w:tr>
+        <w:tc>
+          <w:tcPr>
+            <w:cnfStyle w:val="001000000000" w:firstRow="0" w:lastRow="0" w:firstColumn="1" w:lastColumn="0" w:oddVBand="0" w:evenVBand="0" w:oddHBand="0" w:evenHBand="0" w:firstRowFirstColumn="0" w:firstRowLastColumn="0" w:lastRowFirstColumn="0" w:lastRowLastColumn="0"/>
+            <w:tcW w:w="2506" w:type="dxa"/>
+          </w:tcPr>
+          <w:p>
+            <w:pPr>
+              <w:pStyle w:val="Contenuto"/>
+              <w:rPr>
+                <w:sz w:val="24"/>
+                <w:szCs w:val="24"/>
+                <w:lang w:val="en-GB"/>
+              </w:rPr>
+            </w:pPr>
+            <w:r>
+              <w:rPr>
+                <w:sz w:val="24"/>
+                <w:szCs w:val="24"/>
+                <w:lang w:val="en-GB"/>
+              </w:rPr>
+              <w:t>SVM, C=0.1</w:t>
+            </w:r>
+          </w:p>
+        </w:tc>
+        <w:tc>
+          <w:tcPr>
+            <w:tcW w:w="2506" w:type="dxa"/>
+          </w:tcPr>
+          <w:p>
+            <w:pPr>
+              <w:pStyle w:val="Contenuto"/>
+              <w:cnfStyle w:val="000000000000" w:firstRow="0" w:lastRow="0" w:firstColumn="0" w:lastColumn="0" w:oddVBand="0" w:evenVBand="0" w:oddHBand="0" w:evenHBand="0" w:firstRowFirstColumn="0" w:firstRowLastColumn="0" w:lastRowFirstColumn="0" w:lastRowLastColumn="0"/>
+              <w:rPr>
+                <w:sz w:val="24"/>
+                <w:szCs w:val="24"/>
+                <w:lang w:val="en-GB"/>
+              </w:rPr>
+            </w:pPr>
+            <w:r>
+              <w:rPr>
+                <w:sz w:val="24"/>
+                <w:szCs w:val="24"/>
+                <w:lang w:val="en-GB"/>
+              </w:rPr>
+              <w:t>0.</w:t>
+            </w:r>
+            <w:r>
+              <w:rPr>
+                <w:sz w:val="24"/>
+                <w:szCs w:val="24"/>
+                <w:lang w:val="en-GB"/>
+              </w:rPr>
+              <w:t>18</w:t>
+            </w:r>
+          </w:p>
+        </w:tc>
+        <w:tc>
+          <w:tcPr>
+            <w:tcW w:w="2506" w:type="dxa"/>
+          </w:tcPr>
+          <w:p>
+            <w:pPr>
+              <w:pStyle w:val="Contenuto"/>
+              <w:cnfStyle w:val="000000000000" w:firstRow="0" w:lastRow="0" w:firstColumn="0" w:lastColumn="0" w:oddVBand="0" w:evenVBand="0" w:oddHBand="0" w:evenHBand="0" w:firstRowFirstColumn="0" w:firstRowLastColumn="0" w:lastRowFirstColumn="0" w:lastRowLastColumn="0"/>
+              <w:rPr>
+                <w:sz w:val="24"/>
+                <w:szCs w:val="24"/>
+                <w:lang w:val="en-GB"/>
+              </w:rPr>
+            </w:pPr>
+            <w:r>
+              <w:rPr>
+                <w:sz w:val="24"/>
+                <w:szCs w:val="24"/>
+                <w:lang w:val="en-GB"/>
+              </w:rPr>
+              <w:t>0.</w:t>
+            </w:r>
+            <w:r>
+              <w:rPr>
+                <w:sz w:val="24"/>
+                <w:szCs w:val="24"/>
+                <w:lang w:val="en-GB"/>
+              </w:rPr>
+              <w:t>169</w:t>
+            </w:r>
+          </w:p>
+        </w:tc>
+        <w:tc>
+          <w:tcPr>
+            <w:tcW w:w="2506" w:type="dxa"/>
+          </w:tcPr>
+          <w:p>
+            <w:pPr>
+              <w:pStyle w:val="Contenuto"/>
+              <w:cnfStyle w:val="000000000000" w:firstRow="0" w:lastRow="0" w:firstColumn="0" w:lastColumn="0" w:oddVBand="0" w:evenVBand="0" w:oddHBand="0" w:evenHBand="0" w:firstRowFirstColumn="0" w:firstRowLastColumn="0" w:lastRowFirstColumn="0" w:lastRowLastColumn="0"/>
+              <w:rPr>
+                <w:sz w:val="24"/>
+                <w:szCs w:val="24"/>
+                <w:lang w:val="en-GB"/>
+              </w:rPr>
+            </w:pPr>
+            <w:r>
+              <w:rPr>
+                <w:sz w:val="24"/>
+                <w:szCs w:val="24"/>
+                <w:lang w:val="en-GB"/>
+              </w:rPr>
+              <w:t>0.</w:t>
+            </w:r>
+            <w:r>
+              <w:rPr>
+                <w:sz w:val="24"/>
+                <w:szCs w:val="24"/>
+                <w:lang w:val="en-GB"/>
+              </w:rPr>
+              <w:t>171</w:t>
+            </w:r>
+          </w:p>
+        </w:tc>
+      </w:tr>
+      <w:tr>
+        <w:trPr>
+          <w:cnfStyle w:val="000000100000" w:firstRow="0" w:lastRow="0" w:firstColumn="0" w:lastColumn="0" w:oddVBand="0" w:evenVBand="0" w:oddHBand="1" w:evenHBand="0" w:firstRowFirstColumn="0" w:firstRowLastColumn="0" w:lastRowFirstColumn="0" w:lastRowLastColumn="0"/>
+        </w:trPr>
+        <w:tc>
+          <w:tcPr>
+            <w:cnfStyle w:val="001000000000" w:firstRow="0" w:lastRow="0" w:firstColumn="1" w:lastColumn="0" w:oddVBand="0" w:evenVBand="0" w:oddHBand="0" w:evenHBand="0" w:firstRowFirstColumn="0" w:firstRowLastColumn="0" w:lastRowFirstColumn="0" w:lastRowLastColumn="0"/>
+            <w:tcW w:w="2506" w:type="dxa"/>
+          </w:tcPr>
+          <w:p>
+            <w:pPr>
+              <w:pStyle w:val="Contenuto"/>
+              <w:rPr>
+                <w:sz w:val="24"/>
+                <w:szCs w:val="24"/>
+                <w:lang w:val="en-GB"/>
+              </w:rPr>
+            </w:pPr>
+            <w:r>
+              <w:rPr>
+                <w:sz w:val="24"/>
+                <w:szCs w:val="24"/>
+                <w:lang w:val="en-GB"/>
+              </w:rPr>
+              <w:t>SVM, C=1.0</w:t>
+            </w:r>
+          </w:p>
+        </w:tc>
+        <w:tc>
+          <w:tcPr>
+            <w:tcW w:w="2506" w:type="dxa"/>
+          </w:tcPr>
+          <w:p>
+            <w:pPr>
+              <w:pStyle w:val="Contenuto"/>
+              <w:cnfStyle w:val="000000100000" w:firstRow="0" w:lastRow="0" w:firstColumn="0" w:lastColumn="0" w:oddVBand="0" w:evenVBand="0" w:oddHBand="1" w:evenHBand="0" w:firstRowFirstColumn="0" w:firstRowLastColumn="0" w:lastRowFirstColumn="0" w:lastRowLastColumn="0"/>
+              <w:rPr>
+                <w:sz w:val="24"/>
+                <w:szCs w:val="24"/>
+                <w:lang w:val="en-GB"/>
+              </w:rPr>
+            </w:pPr>
+            <w:r>
+              <w:rPr>
+                <w:sz w:val="24"/>
+                <w:szCs w:val="24"/>
+                <w:lang w:val="en-GB"/>
+              </w:rPr>
+              <w:t>0.</w:t>
+            </w:r>
+            <w:r>
+              <w:rPr>
+                <w:sz w:val="24"/>
+                <w:szCs w:val="24"/>
+                <w:lang w:val="en-GB"/>
+              </w:rPr>
+              <w:t>16</w:t>
+            </w:r>
+          </w:p>
+        </w:tc>
+        <w:tc>
+          <w:tcPr>
+            <w:tcW w:w="2506" w:type="dxa"/>
+          </w:tcPr>
+          <w:p>
+            <w:pPr>
+              <w:pStyle w:val="Contenuto"/>
+              <w:cnfStyle w:val="000000100000" w:firstRow="0" w:lastRow="0" w:firstColumn="0" w:lastColumn="0" w:oddVBand="0" w:evenVBand="0" w:oddHBand="1" w:evenHBand="0" w:firstRowFirstColumn="0" w:firstRowLastColumn="0" w:lastRowFirstColumn="0" w:lastRowLastColumn="0"/>
+              <w:rPr>
+                <w:sz w:val="24"/>
+                <w:szCs w:val="24"/>
+                <w:lang w:val="en-GB"/>
+              </w:rPr>
+            </w:pPr>
+            <w:r>
+              <w:rPr>
+                <w:sz w:val="24"/>
+                <w:szCs w:val="24"/>
+                <w:lang w:val="en-GB"/>
+              </w:rPr>
+              <w:t>0.</w:t>
+            </w:r>
+            <w:r>
+              <w:rPr>
+                <w:sz w:val="24"/>
+                <w:szCs w:val="24"/>
+                <w:lang w:val="en-GB"/>
+              </w:rPr>
+              <w:t>17</w:t>
+            </w:r>
+          </w:p>
+        </w:tc>
+        <w:tc>
+          <w:tcPr>
+            <w:tcW w:w="2506" w:type="dxa"/>
+          </w:tcPr>
+          <w:p>
+            <w:pPr>
+              <w:pStyle w:val="Contenuto"/>
+              <w:cnfStyle w:val="000000100000" w:firstRow="0" w:lastRow="0" w:firstColumn="0" w:lastColumn="0" w:oddVBand="0" w:evenVBand="0" w:oddHBand="1" w:evenHBand="0" w:firstRowFirstColumn="0" w:firstRowLastColumn="0" w:lastRowFirstColumn="0" w:lastRowLastColumn="0"/>
+              <w:rPr>
+                <w:sz w:val="24"/>
+                <w:szCs w:val="24"/>
+                <w:lang w:val="en-GB"/>
+              </w:rPr>
+            </w:pPr>
+            <w:r>
+              <w:rPr>
+                <w:sz w:val="24"/>
+                <w:szCs w:val="24"/>
+                <w:lang w:val="en-GB"/>
+              </w:rPr>
+              <w:t>0.</w:t>
+            </w:r>
+            <w:r>
+              <w:rPr>
+                <w:sz w:val="24"/>
+                <w:szCs w:val="24"/>
+                <w:lang w:val="en-GB"/>
+              </w:rPr>
+              <w:t>171</w:t>
+            </w:r>
+          </w:p>
+        </w:tc>
+      </w:tr>
+      <w:tr>
+        <w:tc>
+          <w:tcPr>
+            <w:cnfStyle w:val="001000000000" w:firstRow="0" w:lastRow="0" w:firstColumn="1" w:lastColumn="0" w:oddVBand="0" w:evenVBand="0" w:oddHBand="0" w:evenHBand="0" w:firstRowFirstColumn="0" w:firstRowLastColumn="0" w:lastRowFirstColumn="0" w:lastRowLastColumn="0"/>
+            <w:tcW w:w="2506" w:type="dxa"/>
+          </w:tcPr>
+          <w:p>
+            <w:pPr>
+              <w:pStyle w:val="Contenuto"/>
+              <w:rPr>
+                <w:sz w:val="24"/>
+                <w:szCs w:val="24"/>
+                <w:lang w:val="en-GB"/>
+              </w:rPr>
+            </w:pPr>
+            <w:r>
+              <w:rPr>
+                <w:sz w:val="24"/>
+                <w:szCs w:val="24"/>
+                <w:lang w:val="en-GB"/>
+              </w:rPr>
+              <w:t>SVM, C=10.0</w:t>
+            </w:r>
+          </w:p>
+        </w:tc>
+        <w:tc>
+          <w:tcPr>
+            <w:tcW w:w="2506" w:type="dxa"/>
+          </w:tcPr>
+          <w:p>
+            <w:pPr>
+              <w:pStyle w:val="Contenuto"/>
+              <w:cnfStyle w:val="000000000000" w:firstRow="0" w:lastRow="0" w:firstColumn="0" w:lastColumn="0" w:oddVBand="0" w:evenVBand="0" w:oddHBand="0" w:evenHBand="0" w:firstRowFirstColumn="0" w:firstRowLastColumn="0" w:lastRowFirstColumn="0" w:lastRowLastColumn="0"/>
+              <w:rPr>
+                <w:sz w:val="24"/>
+                <w:szCs w:val="24"/>
+                <w:lang w:val="en-GB"/>
+              </w:rPr>
+            </w:pPr>
+            <w:r>
+              <w:rPr>
+                <w:sz w:val="24"/>
+                <w:szCs w:val="24"/>
+                <w:lang w:val="en-GB"/>
+              </w:rPr>
+              <w:t>0.</w:t>
+            </w:r>
+            <w:r>
+              <w:rPr>
+                <w:sz w:val="24"/>
+                <w:szCs w:val="24"/>
+                <w:lang w:val="en-GB"/>
+              </w:rPr>
+              <w:t>37</w:t>
+            </w:r>
+          </w:p>
+        </w:tc>
+        <w:tc>
+          <w:tcPr>
+            <w:tcW w:w="2506" w:type="dxa"/>
+          </w:tcPr>
+          <w:p>
+            <w:pPr>
+              <w:pStyle w:val="Contenuto"/>
+              <w:cnfStyle w:val="000000000000" w:firstRow="0" w:lastRow="0" w:firstColumn="0" w:lastColumn="0" w:oddVBand="0" w:evenVBand="0" w:oddHBand="0" w:evenHBand="0" w:firstRowFirstColumn="0" w:firstRowLastColumn="0" w:lastRowFirstColumn="0" w:lastRowLastColumn="0"/>
+              <w:rPr>
+                <w:sz w:val="24"/>
+                <w:szCs w:val="24"/>
+                <w:lang w:val="en-GB"/>
+              </w:rPr>
+            </w:pPr>
+            <w:r>
+              <w:rPr>
+                <w:sz w:val="24"/>
+                <w:szCs w:val="24"/>
+                <w:lang w:val="en-GB"/>
+              </w:rPr>
+              <w:t>0.</w:t>
+            </w:r>
+            <w:r>
+              <w:rPr>
+                <w:sz w:val="24"/>
+                <w:szCs w:val="24"/>
+                <w:lang w:val="en-GB"/>
+              </w:rPr>
+              <w:t>182</w:t>
+            </w:r>
+          </w:p>
+        </w:tc>
+        <w:tc>
+          <w:tcPr>
+            <w:tcW w:w="2506" w:type="dxa"/>
+          </w:tcPr>
+          <w:p>
+            <w:pPr>
+              <w:pStyle w:val="Contenuto"/>
+              <w:cnfStyle w:val="000000000000" w:firstRow="0" w:lastRow="0" w:firstColumn="0" w:lastColumn="0" w:oddVBand="0" w:evenVBand="0" w:oddHBand="0" w:evenHBand="0" w:firstRowFirstColumn="0" w:firstRowLastColumn="0" w:lastRowFirstColumn="0" w:lastRowLastColumn="0"/>
+              <w:rPr>
+                <w:sz w:val="24"/>
+                <w:szCs w:val="24"/>
+                <w:lang w:val="en-GB"/>
+              </w:rPr>
+            </w:pPr>
+            <w:r>
+              <w:rPr>
+                <w:sz w:val="24"/>
+                <w:szCs w:val="24"/>
+                <w:lang w:val="en-GB"/>
+              </w:rPr>
+              <w:t>0.</w:t>
+            </w:r>
+            <w:r>
+              <w:rPr>
+                <w:sz w:val="24"/>
+                <w:szCs w:val="24"/>
+                <w:lang w:val="en-GB"/>
+              </w:rPr>
+              <w:t>211</w:t>
+            </w:r>
+          </w:p>
+        </w:tc>
+      </w:tr>
+    </w:tbl>
+    <w:p>
+      <w:pPr>
+        <w:spacing w:after="200"/>
+        <w:rPr>
+          <w:lang w:val="en-GB"/>
+        </w:rPr>
+      </w:pPr>
+    </w:p>
+    <w:tbl>
+      <w:tblPr>
+        <w:tblStyle w:val="Tabellasemplice-3"/>
+        <w:tblW w:w="0" w:type="auto"/>
+        <w:tblLook w:val="04A0" w:firstRow="1" w:lastRow="0" w:firstColumn="1" w:lastColumn="0" w:noHBand="0" w:noVBand="1"/>
+      </w:tblPr>
+      <w:tblGrid>
+        <w:gridCol w:w="2506"/>
+        <w:gridCol w:w="2506"/>
+        <w:gridCol w:w="2506"/>
+        <w:gridCol w:w="2506"/>
+      </w:tblGrid>
+      <w:tr>
+        <w:trPr>
+          <w:cnfStyle w:val="100000000000" w:firstRow="1" w:lastRow="0" w:firstColumn="0" w:lastColumn="0" w:oddVBand="0" w:evenVBand="0" w:oddHBand="0" w:evenHBand="0" w:firstRowFirstColumn="0" w:firstRowLastColumn="0" w:lastRowFirstColumn="0" w:lastRowLastColumn="0"/>
+        </w:trPr>
+        <w:tc>
+          <w:tcPr>
+            <w:cnfStyle w:val="001000000100" w:firstRow="0" w:lastRow="0" w:firstColumn="1" w:lastColumn="0" w:oddVBand="0" w:evenVBand="0" w:oddHBand="0" w:evenHBand="0" w:firstRowFirstColumn="1" w:firstRowLastColumn="0" w:lastRowFirstColumn="0" w:lastRowLastColumn="0"/>
+            <w:tcW w:w="2506" w:type="dxa"/>
+          </w:tcPr>
+          <w:p>
+            <w:pPr>
+              <w:pStyle w:val="Contenuto"/>
+              <w:rPr>
+                <w:sz w:val="24"/>
+                <w:szCs w:val="24"/>
+                <w:lang w:val="en-GB"/>
+              </w:rPr>
+            </w:pPr>
+            <w:r>
+              <w:rPr>
+                <w:color w:val="34ABA2" w:themeColor="accent6"/>
+                <w:sz w:val="24"/>
+                <w:szCs w:val="24"/>
+                <w:lang w:val="en-GB"/>
+              </w:rPr>
+              <w:t>π = 0.</w:t>
+            </w:r>
+            <w:r>
+              <w:rPr>
+                <w:color w:val="34ABA2" w:themeColor="accent6"/>
+                <w:sz w:val="24"/>
+                <w:szCs w:val="24"/>
+                <w:lang w:val="en-GB"/>
+              </w:rPr>
+              <w:t>9</w:t>
+            </w:r>
+          </w:p>
+        </w:tc>
+        <w:tc>
+          <w:tcPr>
+            <w:tcW w:w="2506" w:type="dxa"/>
+          </w:tcPr>
+          <w:p>
+            <w:pPr>
+              <w:pStyle w:val="Contenuto"/>
+              <w:cnfStyle w:val="100000000000" w:firstRow="1" w:lastRow="0" w:firstColumn="0" w:lastColumn="0" w:oddVBand="0" w:evenVBand="0" w:oddHBand="0" w:evenHBand="0" w:firstRowFirstColumn="0" w:firstRowLastColumn="0" w:lastRowFirstColumn="0" w:lastRowLastColumn="0"/>
+              <w:rPr>
+                <w:sz w:val="24"/>
+                <w:szCs w:val="24"/>
+                <w:lang w:val="en-GB"/>
+              </w:rPr>
+            </w:pPr>
+            <w:r>
+              <w:rPr>
+                <w:sz w:val="24"/>
+                <w:szCs w:val="24"/>
+                <w:lang w:val="en-GB"/>
+              </w:rPr>
+              <w:t>K = 0.1</w:t>
+            </w:r>
+          </w:p>
+        </w:tc>
+        <w:tc>
+          <w:tcPr>
+            <w:tcW w:w="2506" w:type="dxa"/>
+          </w:tcPr>
+          <w:p>
+            <w:pPr>
+              <w:pStyle w:val="Contenuto"/>
+              <w:cnfStyle w:val="100000000000" w:firstRow="1" w:lastRow="0" w:firstColumn="0" w:lastColumn="0" w:oddVBand="0" w:evenVBand="0" w:oddHBand="0" w:evenHBand="0" w:firstRowFirstColumn="0" w:firstRowLastColumn="0" w:lastRowFirstColumn="0" w:lastRowLastColumn="0"/>
+              <w:rPr>
+                <w:sz w:val="24"/>
+                <w:szCs w:val="24"/>
+                <w:lang w:val="en-GB"/>
+              </w:rPr>
+            </w:pPr>
+            <w:r>
+              <w:rPr>
+                <w:sz w:val="24"/>
+                <w:szCs w:val="24"/>
+                <w:lang w:val="en-GB"/>
+              </w:rPr>
+              <w:t>K = 1.0</w:t>
+            </w:r>
+          </w:p>
+        </w:tc>
+        <w:tc>
+          <w:tcPr>
+            <w:tcW w:w="2506" w:type="dxa"/>
+          </w:tcPr>
+          <w:p>
+            <w:pPr>
+              <w:pStyle w:val="Contenuto"/>
+              <w:cnfStyle w:val="100000000000" w:firstRow="1" w:lastRow="0" w:firstColumn="0" w:lastColumn="0" w:oddVBand="0" w:evenVBand="0" w:oddHBand="0" w:evenHBand="0" w:firstRowFirstColumn="0" w:firstRowLastColumn="0" w:lastRowFirstColumn="0" w:lastRowLastColumn="0"/>
+              <w:rPr>
+                <w:sz w:val="24"/>
+                <w:szCs w:val="24"/>
+                <w:lang w:val="en-GB"/>
+              </w:rPr>
+            </w:pPr>
+            <w:r>
+              <w:rPr>
+                <w:sz w:val="24"/>
+                <w:szCs w:val="24"/>
+                <w:lang w:val="en-GB"/>
+              </w:rPr>
+              <w:t>K = 10.0</w:t>
+            </w:r>
+          </w:p>
+        </w:tc>
+      </w:tr>
+      <w:tr>
+        <w:trPr>
+          <w:cnfStyle w:val="000000100000" w:firstRow="0" w:lastRow="0" w:firstColumn="0" w:lastColumn="0" w:oddVBand="0" w:evenVBand="0" w:oddHBand="1" w:evenHBand="0" w:firstRowFirstColumn="0" w:firstRowLastColumn="0" w:lastRowFirstColumn="0" w:lastRowLastColumn="0"/>
+        </w:trPr>
+        <w:tc>
+          <w:tcPr>
+            <w:cnfStyle w:val="001000000000" w:firstRow="0" w:lastRow="0" w:firstColumn="1" w:lastColumn="0" w:oddVBand="0" w:evenVBand="0" w:oddHBand="0" w:evenHBand="0" w:firstRowFirstColumn="0" w:firstRowLastColumn="0" w:lastRowFirstColumn="0" w:lastRowLastColumn="0"/>
+            <w:tcW w:w="2506" w:type="dxa"/>
+          </w:tcPr>
+          <w:p>
+            <w:pPr>
+              <w:pStyle w:val="Contenuto"/>
+              <w:rPr>
+                <w:sz w:val="24"/>
+                <w:szCs w:val="24"/>
+              </w:rPr>
+            </w:pPr>
+            <w:r>
+              <w:rPr>
+                <w:sz w:val="24"/>
+                <w:szCs w:val="24"/>
+                <w:lang w:val="en-GB"/>
+              </w:rPr>
+              <w:t>SVM, C=0.01</w:t>
+            </w:r>
+          </w:p>
+        </w:tc>
+        <w:tc>
+          <w:tcPr>
+            <w:tcW w:w="2506" w:type="dxa"/>
+          </w:tcPr>
+          <w:p>
+            <w:pPr>
+              <w:pStyle w:val="Contenuto"/>
+              <w:cnfStyle w:val="000000100000" w:firstRow="0" w:lastRow="0" w:firstColumn="0" w:lastColumn="0" w:oddVBand="0" w:evenVBand="0" w:oddHBand="1" w:evenHBand="0" w:firstRowFirstColumn="0" w:firstRowLastColumn="0" w:lastRowFirstColumn="0" w:lastRowLastColumn="0"/>
+              <w:rPr>
+                <w:sz w:val="24"/>
+                <w:szCs w:val="24"/>
+                <w:lang w:val="en-GB"/>
+              </w:rPr>
+            </w:pPr>
+            <w:r>
+              <w:rPr>
+                <w:sz w:val="24"/>
+                <w:szCs w:val="24"/>
+                <w:lang w:val="en-GB"/>
+              </w:rPr>
+              <w:t>0.</w:t>
+            </w:r>
+            <w:r>
+              <w:rPr>
+                <w:sz w:val="24"/>
+                <w:szCs w:val="24"/>
+                <w:lang w:val="en-GB"/>
+              </w:rPr>
+              <w:t>17</w:t>
+            </w:r>
+          </w:p>
+        </w:tc>
+        <w:tc>
+          <w:tcPr>
+            <w:tcW w:w="2506" w:type="dxa"/>
+          </w:tcPr>
+          <w:p>
+            <w:pPr>
+              <w:pStyle w:val="Contenuto"/>
+              <w:cnfStyle w:val="000000100000" w:firstRow="0" w:lastRow="0" w:firstColumn="0" w:lastColumn="0" w:oddVBand="0" w:evenVBand="0" w:oddHBand="1" w:evenHBand="0" w:firstRowFirstColumn="0" w:firstRowLastColumn="0" w:lastRowFirstColumn="0" w:lastRowLastColumn="0"/>
+              <w:rPr>
+                <w:sz w:val="24"/>
+                <w:szCs w:val="24"/>
+                <w:lang w:val="en-GB"/>
+              </w:rPr>
+            </w:pPr>
+            <w:r>
+              <w:rPr>
+                <w:sz w:val="24"/>
+                <w:szCs w:val="24"/>
+                <w:lang w:val="en-GB"/>
+              </w:rPr>
+              <w:t>0</w:t>
+            </w:r>
+            <w:r>
+              <w:rPr>
+                <w:sz w:val="24"/>
+                <w:szCs w:val="24"/>
+                <w:lang w:val="en-GB"/>
+              </w:rPr>
+              <w:t>.</w:t>
+            </w:r>
+            <w:r>
+              <w:rPr>
+                <w:sz w:val="24"/>
+                <w:szCs w:val="24"/>
+                <w:lang w:val="en-GB"/>
+              </w:rPr>
+              <w:t>167</w:t>
+            </w:r>
+          </w:p>
+        </w:tc>
+        <w:tc>
+          <w:tcPr>
+            <w:tcW w:w="2506" w:type="dxa"/>
+          </w:tcPr>
+          <w:p>
+            <w:pPr>
+              <w:pStyle w:val="Contenuto"/>
+              <w:cnfStyle w:val="000000100000" w:firstRow="0" w:lastRow="0" w:firstColumn="0" w:lastColumn="0" w:oddVBand="0" w:evenVBand="0" w:oddHBand="1" w:evenHBand="0" w:firstRowFirstColumn="0" w:firstRowLastColumn="0" w:lastRowFirstColumn="0" w:lastRowLastColumn="0"/>
+              <w:rPr>
+                <w:sz w:val="24"/>
+                <w:szCs w:val="24"/>
+                <w:lang w:val="en-GB"/>
+              </w:rPr>
+            </w:pPr>
+            <w:r>
+              <w:rPr>
+                <w:sz w:val="24"/>
+                <w:szCs w:val="24"/>
+                <w:lang w:val="en-GB"/>
+              </w:rPr>
+              <w:t>0.</w:t>
+            </w:r>
+            <w:r>
+              <w:rPr>
+                <w:sz w:val="24"/>
+                <w:szCs w:val="24"/>
+                <w:lang w:val="en-GB"/>
+              </w:rPr>
+              <w:t>159</w:t>
+            </w:r>
+          </w:p>
+        </w:tc>
+      </w:tr>
+      <w:tr>
+        <w:tc>
+          <w:tcPr>
+            <w:cnfStyle w:val="001000000000" w:firstRow="0" w:lastRow="0" w:firstColumn="1" w:lastColumn="0" w:oddVBand="0" w:evenVBand="0" w:oddHBand="0" w:evenHBand="0" w:firstRowFirstColumn="0" w:firstRowLastColumn="0" w:lastRowFirstColumn="0" w:lastRowLastColumn="0"/>
+            <w:tcW w:w="2506" w:type="dxa"/>
+          </w:tcPr>
+          <w:p>
+            <w:pPr>
+              <w:pStyle w:val="Contenuto"/>
+              <w:rPr>
+                <w:sz w:val="24"/>
+                <w:szCs w:val="24"/>
+                <w:lang w:val="en-GB"/>
+              </w:rPr>
+            </w:pPr>
+            <w:r>
+              <w:rPr>
+                <w:sz w:val="24"/>
+                <w:szCs w:val="24"/>
+                <w:lang w:val="en-GB"/>
+              </w:rPr>
+              <w:t>SVM, C=0.1</w:t>
+            </w:r>
+          </w:p>
+        </w:tc>
+        <w:tc>
+          <w:tcPr>
+            <w:tcW w:w="2506" w:type="dxa"/>
+          </w:tcPr>
+          <w:p>
+            <w:pPr>
+              <w:pStyle w:val="Contenuto"/>
+              <w:cnfStyle w:val="000000000000" w:firstRow="0" w:lastRow="0" w:firstColumn="0" w:lastColumn="0" w:oddVBand="0" w:evenVBand="0" w:oddHBand="0" w:evenHBand="0" w:firstRowFirstColumn="0" w:firstRowLastColumn="0" w:lastRowFirstColumn="0" w:lastRowLastColumn="0"/>
+              <w:rPr>
+                <w:sz w:val="24"/>
+                <w:szCs w:val="24"/>
+                <w:lang w:val="en-GB"/>
+              </w:rPr>
+            </w:pPr>
+            <w:r>
+              <w:rPr>
+                <w:sz w:val="24"/>
+                <w:szCs w:val="24"/>
+                <w:lang w:val="en-GB"/>
+              </w:rPr>
+              <w:t>0.</w:t>
+            </w:r>
+            <w:r>
+              <w:rPr>
+                <w:sz w:val="24"/>
+                <w:szCs w:val="24"/>
+                <w:lang w:val="en-GB"/>
+              </w:rPr>
+              <w:t>178</w:t>
+            </w:r>
+          </w:p>
+        </w:tc>
+        <w:tc>
+          <w:tcPr>
+            <w:tcW w:w="2506" w:type="dxa"/>
+          </w:tcPr>
+          <w:p>
+            <w:pPr>
+              <w:pStyle w:val="Contenuto"/>
+              <w:cnfStyle w:val="000000000000" w:firstRow="0" w:lastRow="0" w:firstColumn="0" w:lastColumn="0" w:oddVBand="0" w:evenVBand="0" w:oddHBand="0" w:evenHBand="0" w:firstRowFirstColumn="0" w:firstRowLastColumn="0" w:lastRowFirstColumn="0" w:lastRowLastColumn="0"/>
+              <w:rPr>
+                <w:sz w:val="24"/>
+                <w:szCs w:val="24"/>
+                <w:lang w:val="en-GB"/>
+              </w:rPr>
+            </w:pPr>
+            <w:r>
+              <w:rPr>
+                <w:sz w:val="24"/>
+                <w:szCs w:val="24"/>
+                <w:lang w:val="en-GB"/>
+              </w:rPr>
+              <w:t>0.</w:t>
+            </w:r>
+            <w:r>
+              <w:rPr>
+                <w:sz w:val="24"/>
+                <w:szCs w:val="24"/>
+                <w:lang w:val="en-GB"/>
+              </w:rPr>
+              <w:t>158</w:t>
+            </w:r>
+          </w:p>
+        </w:tc>
+        <w:tc>
+          <w:tcPr>
+            <w:tcW w:w="2506" w:type="dxa"/>
+          </w:tcPr>
+          <w:p>
+            <w:pPr>
+              <w:pStyle w:val="Contenuto"/>
+              <w:cnfStyle w:val="000000000000" w:firstRow="0" w:lastRow="0" w:firstColumn="0" w:lastColumn="0" w:oddVBand="0" w:evenVBand="0" w:oddHBand="0" w:evenHBand="0" w:firstRowFirstColumn="0" w:firstRowLastColumn="0" w:lastRowFirstColumn="0" w:lastRowLastColumn="0"/>
+              <w:rPr>
+                <w:sz w:val="24"/>
+                <w:szCs w:val="24"/>
+                <w:lang w:val="en-GB"/>
+              </w:rPr>
+            </w:pPr>
+            <w:r>
+              <w:rPr>
+                <w:sz w:val="24"/>
+                <w:szCs w:val="24"/>
+                <w:lang w:val="en-GB"/>
+              </w:rPr>
+              <w:t>0.</w:t>
+            </w:r>
+            <w:r>
+              <w:rPr>
+                <w:sz w:val="24"/>
+                <w:szCs w:val="24"/>
+                <w:lang w:val="en-GB"/>
+              </w:rPr>
+              <w:t>152</w:t>
+            </w:r>
+          </w:p>
+        </w:tc>
+      </w:tr>
+      <w:tr>
+        <w:trPr>
+          <w:cnfStyle w:val="000000100000" w:firstRow="0" w:lastRow="0" w:firstColumn="0" w:lastColumn="0" w:oddVBand="0" w:evenVBand="0" w:oddHBand="1" w:evenHBand="0" w:firstRowFirstColumn="0" w:firstRowLastColumn="0" w:lastRowFirstColumn="0" w:lastRowLastColumn="0"/>
+        </w:trPr>
+        <w:tc>
+          <w:tcPr>
+            <w:cnfStyle w:val="001000000000" w:firstRow="0" w:lastRow="0" w:firstColumn="1" w:lastColumn="0" w:oddVBand="0" w:evenVBand="0" w:oddHBand="0" w:evenHBand="0" w:firstRowFirstColumn="0" w:firstRowLastColumn="0" w:lastRowFirstColumn="0" w:lastRowLastColumn="0"/>
+            <w:tcW w:w="2506" w:type="dxa"/>
+          </w:tcPr>
+          <w:p>
+            <w:pPr>
+              <w:pStyle w:val="Contenuto"/>
+              <w:rPr>
+                <w:sz w:val="24"/>
+                <w:szCs w:val="24"/>
+                <w:lang w:val="en-GB"/>
+              </w:rPr>
+            </w:pPr>
+            <w:r>
+              <w:rPr>
+                <w:sz w:val="24"/>
+                <w:szCs w:val="24"/>
+                <w:lang w:val="en-GB"/>
+              </w:rPr>
+              <w:t>SVM, C=1.0</w:t>
+            </w:r>
+          </w:p>
+        </w:tc>
+        <w:tc>
+          <w:tcPr>
+            <w:tcW w:w="2506" w:type="dxa"/>
+          </w:tcPr>
+          <w:p>
+            <w:pPr>
+              <w:pStyle w:val="Contenuto"/>
+              <w:cnfStyle w:val="000000100000" w:firstRow="0" w:lastRow="0" w:firstColumn="0" w:lastColumn="0" w:oddVBand="0" w:evenVBand="0" w:oddHBand="1" w:evenHBand="0" w:firstRowFirstColumn="0" w:firstRowLastColumn="0" w:lastRowFirstColumn="0" w:lastRowLastColumn="0"/>
+              <w:rPr>
+                <w:sz w:val="24"/>
+                <w:szCs w:val="24"/>
+                <w:lang w:val="en-GB"/>
+              </w:rPr>
+            </w:pPr>
+            <w:r>
+              <w:rPr>
+                <w:sz w:val="24"/>
+                <w:szCs w:val="24"/>
+                <w:lang w:val="en-GB"/>
+              </w:rPr>
+              <w:t>0.</w:t>
+            </w:r>
+            <w:r>
+              <w:rPr>
+                <w:sz w:val="24"/>
+                <w:szCs w:val="24"/>
+                <w:lang w:val="en-GB"/>
+              </w:rPr>
+              <w:t>172</w:t>
+            </w:r>
+          </w:p>
+        </w:tc>
+        <w:tc>
+          <w:tcPr>
+            <w:tcW w:w="2506" w:type="dxa"/>
+          </w:tcPr>
+          <w:p>
+            <w:pPr>
+              <w:pStyle w:val="Contenuto"/>
+              <w:cnfStyle w:val="000000100000" w:firstRow="0" w:lastRow="0" w:firstColumn="0" w:lastColumn="0" w:oddVBand="0" w:evenVBand="0" w:oddHBand="1" w:evenHBand="0" w:firstRowFirstColumn="0" w:firstRowLastColumn="0" w:lastRowFirstColumn="0" w:lastRowLastColumn="0"/>
+              <w:rPr>
+                <w:sz w:val="24"/>
+                <w:szCs w:val="24"/>
+                <w:lang w:val="en-GB"/>
+              </w:rPr>
+            </w:pPr>
+            <w:r>
+              <w:rPr>
+                <w:sz w:val="24"/>
+                <w:szCs w:val="24"/>
+                <w:lang w:val="en-GB"/>
+              </w:rPr>
+              <w:t>0.</w:t>
+            </w:r>
+            <w:r>
+              <w:rPr>
+                <w:sz w:val="24"/>
+                <w:szCs w:val="24"/>
+                <w:lang w:val="en-GB"/>
+              </w:rPr>
+              <w:t>151</w:t>
+            </w:r>
+          </w:p>
+        </w:tc>
+        <w:tc>
+          <w:tcPr>
+            <w:tcW w:w="2506" w:type="dxa"/>
+          </w:tcPr>
+          <w:p>
+            <w:pPr>
+              <w:pStyle w:val="Contenuto"/>
+              <w:cnfStyle w:val="000000100000" w:firstRow="0" w:lastRow="0" w:firstColumn="0" w:lastColumn="0" w:oddVBand="0" w:evenVBand="0" w:oddHBand="1" w:evenHBand="0" w:firstRowFirstColumn="0" w:firstRowLastColumn="0" w:lastRowFirstColumn="0" w:lastRowLastColumn="0"/>
+              <w:rPr>
+                <w:sz w:val="24"/>
+                <w:szCs w:val="24"/>
+                <w:lang w:val="en-GB"/>
+              </w:rPr>
+            </w:pPr>
+            <w:r>
+              <w:rPr>
+                <w:sz w:val="24"/>
+                <w:szCs w:val="24"/>
+                <w:lang w:val="en-GB"/>
+              </w:rPr>
+              <w:t>0.</w:t>
+            </w:r>
+            <w:r>
+              <w:rPr>
+                <w:sz w:val="24"/>
+                <w:szCs w:val="24"/>
+                <w:lang w:val="en-GB"/>
+              </w:rPr>
+              <w:t>158</w:t>
+            </w:r>
+          </w:p>
+        </w:tc>
+      </w:tr>
+      <w:tr>
+        <w:tc>
+          <w:tcPr>
+            <w:cnfStyle w:val="001000000000" w:firstRow="0" w:lastRow="0" w:firstColumn="1" w:lastColumn="0" w:oddVBand="0" w:evenVBand="0" w:oddHBand="0" w:evenHBand="0" w:firstRowFirstColumn="0" w:firstRowLastColumn="0" w:lastRowFirstColumn="0" w:lastRowLastColumn="0"/>
+            <w:tcW w:w="2506" w:type="dxa"/>
+          </w:tcPr>
+          <w:p>
+            <w:pPr>
+              <w:pStyle w:val="Contenuto"/>
+              <w:rPr>
+                <w:sz w:val="24"/>
+                <w:szCs w:val="24"/>
+                <w:lang w:val="en-GB"/>
+              </w:rPr>
+            </w:pPr>
+            <w:r>
+              <w:rPr>
+                <w:sz w:val="24"/>
+                <w:szCs w:val="24"/>
+                <w:lang w:val="en-GB"/>
+              </w:rPr>
+              <w:t>SVM, C=10.0</w:t>
+            </w:r>
+          </w:p>
+        </w:tc>
+        <w:tc>
+          <w:tcPr>
+            <w:tcW w:w="2506" w:type="dxa"/>
+          </w:tcPr>
+          <w:p>
+            <w:pPr>
+              <w:pStyle w:val="Contenuto"/>
+              <w:cnfStyle w:val="000000000000" w:firstRow="0" w:lastRow="0" w:firstColumn="0" w:lastColumn="0" w:oddVBand="0" w:evenVBand="0" w:oddHBand="0" w:evenHBand="0" w:firstRowFirstColumn="0" w:firstRowLastColumn="0" w:lastRowFirstColumn="0" w:lastRowLastColumn="0"/>
+              <w:rPr>
+                <w:sz w:val="24"/>
+                <w:szCs w:val="24"/>
+                <w:lang w:val="en-GB"/>
+              </w:rPr>
+            </w:pPr>
+            <w:r>
+              <w:rPr>
+                <w:sz w:val="24"/>
+                <w:szCs w:val="24"/>
+                <w:lang w:val="en-GB"/>
+              </w:rPr>
+              <w:t>0.</w:t>
+            </w:r>
+            <w:r>
+              <w:rPr>
+                <w:sz w:val="24"/>
+                <w:szCs w:val="24"/>
+                <w:lang w:val="en-GB"/>
+              </w:rPr>
+              <w:t>454</w:t>
+            </w:r>
+          </w:p>
+        </w:tc>
+        <w:tc>
+          <w:tcPr>
+            <w:tcW w:w="2506" w:type="dxa"/>
+          </w:tcPr>
+          <w:p>
+            <w:pPr>
+              <w:pStyle w:val="Contenuto"/>
+              <w:cnfStyle w:val="000000000000" w:firstRow="0" w:lastRow="0" w:firstColumn="0" w:lastColumn="0" w:oddVBand="0" w:evenVBand="0" w:oddHBand="0" w:evenHBand="0" w:firstRowFirstColumn="0" w:firstRowLastColumn="0" w:lastRowFirstColumn="0" w:lastRowLastColumn="0"/>
+              <w:rPr>
+                <w:sz w:val="24"/>
+                <w:szCs w:val="24"/>
+                <w:lang w:val="en-GB"/>
+              </w:rPr>
+            </w:pPr>
+            <w:r>
+              <w:rPr>
+                <w:sz w:val="24"/>
+                <w:szCs w:val="24"/>
+                <w:lang w:val="en-GB"/>
+              </w:rPr>
+              <w:t>0.</w:t>
+            </w:r>
+            <w:r>
+              <w:rPr>
+                <w:sz w:val="24"/>
+                <w:szCs w:val="24"/>
+                <w:lang w:val="en-GB"/>
+              </w:rPr>
+              <w:t>256</w:t>
+            </w:r>
+          </w:p>
+        </w:tc>
+        <w:tc>
+          <w:tcPr>
+            <w:tcW w:w="2506" w:type="dxa"/>
+          </w:tcPr>
+          <w:p>
+            <w:pPr>
+              <w:pStyle w:val="Contenuto"/>
+              <w:cnfStyle w:val="000000000000" w:firstRow="0" w:lastRow="0" w:firstColumn="0" w:lastColumn="0" w:oddVBand="0" w:evenVBand="0" w:oddHBand="0" w:evenHBand="0" w:firstRowFirstColumn="0" w:firstRowLastColumn="0" w:lastRowFirstColumn="0" w:lastRowLastColumn="0"/>
+              <w:rPr>
+                <w:sz w:val="24"/>
+                <w:szCs w:val="24"/>
+                <w:lang w:val="en-GB"/>
+              </w:rPr>
+            </w:pPr>
+            <w:r>
+              <w:rPr>
+                <w:sz w:val="24"/>
+                <w:szCs w:val="24"/>
+                <w:lang w:val="en-GB"/>
+              </w:rPr>
+              <w:t>0.</w:t>
+            </w:r>
+            <w:r>
+              <w:rPr>
+                <w:sz w:val="24"/>
+                <w:szCs w:val="24"/>
+                <w:lang w:val="en-GB"/>
+              </w:rPr>
+              <w:t>207</w:t>
+            </w:r>
+          </w:p>
+        </w:tc>
+      </w:tr>
+    </w:tbl>
+    <w:p>
+      <w:pPr>
         <w:spacing w:after="200"/>
         <w:rPr>
           <w:lang w:val="en-GB"/>
@@ -21318,6 +23333,21 @@
         <w:rPr>
           <w:lang w:val="en-GB"/>
         </w:rPr>
+        <w:br w:type="page"/>
+      </w:r>
+    </w:p>
+    <w:p>
+      <w:pPr>
+        <w:spacing w:after="200"/>
+        <w:rPr>
+          <w:lang w:val="en-GB"/>
+        </w:rPr>
+      </w:pPr>
+      <w:r>
+        <w:rPr>
+          <w:lang w:val="en-GB"/>
+        </w:rPr>
+        <w:lastRenderedPageBreak/>
         <w:br w:type="page"/>
       </w:r>
     </w:p>
@@ -22731,7 +24761,7 @@
   <w:style w:type="paragraph" w:default="1" w:styleId="Normale">
     <w:name w:val="Normal"/>
     <w:qFormat/>
-    <w:rsid w:val="00FF540D"/>
+    <w:rsid w:val="00916CFA"/>
     <w:pPr>
       <w:spacing w:after="0"/>
     </w:pPr>
@@ -23781,8 +25811,8 @@
     <w:rsid w:val="00151BD5"/>
     <w:rsid w:val="001846BA"/>
     <w:rsid w:val="002900C2"/>
-    <w:rsid w:val="00321A72"/>
     <w:rsid w:val="00413EA4"/>
+    <w:rsid w:val="004305F3"/>
     <w:rsid w:val="004C7502"/>
     <w:rsid w:val="00500A71"/>
     <w:rsid w:val="00626129"/>

</xml_diff>

<commit_message>
clean up SVM + updated report
</commit_message>
<xml_diff>
--- a/report_ML.docx
+++ b/report_ML.docx
@@ -15691,6 +15691,14 @@
                 <w:szCs w:val="24"/>
                 <w:lang w:val="en-GB"/>
               </w:rPr>
+              <w:t>0.</w:t>
+            </w:r>
+            <w:r>
+              <w:rPr>
+                <w:sz w:val="24"/>
+                <w:szCs w:val="24"/>
+                <w:lang w:val="en-GB"/>
+              </w:rPr>
               <w:t>06</w:t>
             </w:r>
           </w:p>
@@ -15715,6 +15723,14 @@
                 <w:szCs w:val="24"/>
                 <w:lang w:val="en-GB"/>
               </w:rPr>
+              <w:t>0.</w:t>
+            </w:r>
+            <w:r>
+              <w:rPr>
+                <w:sz w:val="24"/>
+                <w:szCs w:val="24"/>
+                <w:lang w:val="en-GB"/>
+              </w:rPr>
               <w:t>158</w:t>
             </w:r>
           </w:p>
@@ -15733,6 +15749,14 @@
                 <w:lang w:val="en-GB"/>
               </w:rPr>
             </w:pPr>
+            <w:r>
+              <w:rPr>
+                <w:sz w:val="24"/>
+                <w:szCs w:val="24"/>
+                <w:lang w:val="en-GB"/>
+              </w:rPr>
+              <w:t>0.</w:t>
+            </w:r>
             <w:r>
               <w:rPr>
                 <w:sz w:val="24"/>
@@ -15792,6 +15816,14 @@
                 <w:szCs w:val="24"/>
                 <w:lang w:val="en-GB"/>
               </w:rPr>
+              <w:t>0.</w:t>
+            </w:r>
+            <w:r>
+              <w:rPr>
+                <w:sz w:val="24"/>
+                <w:szCs w:val="24"/>
+                <w:lang w:val="en-GB"/>
+              </w:rPr>
               <w:t>061</w:t>
             </w:r>
           </w:p>
@@ -15816,6 +15848,14 @@
                 <w:szCs w:val="24"/>
                 <w:lang w:val="en-GB"/>
               </w:rPr>
+              <w:t>0.</w:t>
+            </w:r>
+            <w:r>
+              <w:rPr>
+                <w:sz w:val="24"/>
+                <w:szCs w:val="24"/>
+                <w:lang w:val="en-GB"/>
+              </w:rPr>
               <w:t>166</w:t>
             </w:r>
           </w:p>
@@ -15834,6 +15874,14 @@
                 <w:lang w:val="en-GB"/>
               </w:rPr>
             </w:pPr>
+            <w:r>
+              <w:rPr>
+                <w:sz w:val="24"/>
+                <w:szCs w:val="24"/>
+                <w:lang w:val="en-GB"/>
+              </w:rPr>
+              <w:t>0.</w:t>
+            </w:r>
             <w:r>
               <w:rPr>
                 <w:sz w:val="24"/>
@@ -15890,6 +15938,14 @@
                 <w:szCs w:val="24"/>
                 <w:lang w:val="en-GB"/>
               </w:rPr>
+              <w:t>0.</w:t>
+            </w:r>
+            <w:r>
+              <w:rPr>
+                <w:sz w:val="24"/>
+                <w:szCs w:val="24"/>
+                <w:lang w:val="en-GB"/>
+              </w:rPr>
               <w:t>159</w:t>
             </w:r>
           </w:p>
@@ -15914,6 +15970,14 @@
                 <w:szCs w:val="24"/>
                 <w:lang w:val="en-GB"/>
               </w:rPr>
+              <w:t>0.</w:t>
+            </w:r>
+            <w:r>
+              <w:rPr>
+                <w:sz w:val="24"/>
+                <w:szCs w:val="24"/>
+                <w:lang w:val="en-GB"/>
+              </w:rPr>
               <w:t>392</w:t>
             </w:r>
           </w:p>
@@ -15932,6 +15996,14 @@
                 <w:lang w:val="en-GB"/>
               </w:rPr>
             </w:pPr>
+            <w:r>
+              <w:rPr>
+                <w:sz w:val="24"/>
+                <w:szCs w:val="24"/>
+                <w:lang w:val="en-GB"/>
+              </w:rPr>
+              <w:t>0.</w:t>
+            </w:r>
             <w:r>
               <w:rPr>
                 <w:sz w:val="24"/>
@@ -16065,6 +16137,14 @@
                 <w:szCs w:val="24"/>
                 <w:lang w:val="en-GB"/>
               </w:rPr>
+              <w:t>0.</w:t>
+            </w:r>
+            <w:r>
+              <w:rPr>
+                <w:sz w:val="24"/>
+                <w:szCs w:val="24"/>
+                <w:lang w:val="en-GB"/>
+              </w:rPr>
               <w:t>146</w:t>
             </w:r>
           </w:p>
@@ -16089,6 +16169,14 @@
                 <w:szCs w:val="24"/>
                 <w:lang w:val="en-GB"/>
               </w:rPr>
+              <w:t>0.</w:t>
+            </w:r>
+            <w:r>
+              <w:rPr>
+                <w:sz w:val="24"/>
+                <w:szCs w:val="24"/>
+                <w:lang w:val="en-GB"/>
+              </w:rPr>
               <w:t>335</w:t>
             </w:r>
           </w:p>
@@ -16107,6 +16195,14 @@
                 <w:lang w:val="en-GB"/>
               </w:rPr>
             </w:pPr>
+            <w:r>
+              <w:rPr>
+                <w:sz w:val="24"/>
+                <w:szCs w:val="24"/>
+                <w:lang w:val="en-GB"/>
+              </w:rPr>
+              <w:t>0.</w:t>
+            </w:r>
             <w:r>
               <w:rPr>
                 <w:sz w:val="24"/>
@@ -16166,6 +16262,14 @@
                 <w:szCs w:val="24"/>
                 <w:lang w:val="en-GB"/>
               </w:rPr>
+              <w:t>0.</w:t>
+            </w:r>
+            <w:r>
+              <w:rPr>
+                <w:sz w:val="24"/>
+                <w:szCs w:val="24"/>
+                <w:lang w:val="en-GB"/>
+              </w:rPr>
               <w:t>148</w:t>
             </w:r>
           </w:p>
@@ -16190,6 +16294,14 @@
                 <w:szCs w:val="24"/>
                 <w:lang w:val="en-GB"/>
               </w:rPr>
+              <w:t>0.</w:t>
+            </w:r>
+            <w:r>
+              <w:rPr>
+                <w:sz w:val="24"/>
+                <w:szCs w:val="24"/>
+                <w:lang w:val="en-GB"/>
+              </w:rPr>
               <w:t>34</w:t>
             </w:r>
           </w:p>
@@ -16208,6 +16320,14 @@
                 <w:lang w:val="en-GB"/>
               </w:rPr>
             </w:pPr>
+            <w:r>
+              <w:rPr>
+                <w:sz w:val="24"/>
+                <w:szCs w:val="24"/>
+                <w:lang w:val="en-GB"/>
+              </w:rPr>
+              <w:t>0.</w:t>
+            </w:r>
             <w:r>
               <w:rPr>
                 <w:sz w:val="24"/>
@@ -16264,6 +16384,14 @@
                 <w:szCs w:val="24"/>
                 <w:lang w:val="en-GB"/>
               </w:rPr>
+              <w:t>0.</w:t>
+            </w:r>
+            <w:r>
+              <w:rPr>
+                <w:sz w:val="24"/>
+                <w:szCs w:val="24"/>
+                <w:lang w:val="en-GB"/>
+              </w:rPr>
               <w:t>201</w:t>
             </w:r>
           </w:p>
@@ -16288,6 +16416,14 @@
                 <w:szCs w:val="24"/>
                 <w:lang w:val="en-GB"/>
               </w:rPr>
+              <w:t>0.</w:t>
+            </w:r>
+            <w:r>
+              <w:rPr>
+                <w:sz w:val="24"/>
+                <w:szCs w:val="24"/>
+                <w:lang w:val="en-GB"/>
+              </w:rPr>
               <w:t>484</w:t>
             </w:r>
           </w:p>
@@ -16306,6 +16442,14 @@
                 <w:lang w:val="en-GB"/>
               </w:rPr>
             </w:pPr>
+            <w:r>
+              <w:rPr>
+                <w:sz w:val="24"/>
+                <w:szCs w:val="24"/>
+                <w:lang w:val="en-GB"/>
+              </w:rPr>
+              <w:t>0.</w:t>
+            </w:r>
             <w:r>
               <w:rPr>
                 <w:sz w:val="24"/>
@@ -16439,6 +16583,14 @@
                 <w:szCs w:val="24"/>
                 <w:lang w:val="en-GB"/>
               </w:rPr>
+              <w:t>0.</w:t>
+            </w:r>
+            <w:r>
+              <w:rPr>
+                <w:sz w:val="24"/>
+                <w:szCs w:val="24"/>
+                <w:lang w:val="en-GB"/>
+              </w:rPr>
               <w:t>203</w:t>
             </w:r>
           </w:p>
@@ -16463,6 +16615,14 @@
                 <w:szCs w:val="24"/>
                 <w:lang w:val="en-GB"/>
               </w:rPr>
+              <w:t>0.</w:t>
+            </w:r>
+            <w:r>
+              <w:rPr>
+                <w:sz w:val="24"/>
+                <w:szCs w:val="24"/>
+                <w:lang w:val="en-GB"/>
+              </w:rPr>
               <w:t>48</w:t>
             </w:r>
           </w:p>
@@ -16481,6 +16641,14 @@
                 <w:lang w:val="en-GB"/>
               </w:rPr>
             </w:pPr>
+            <w:r>
+              <w:rPr>
+                <w:sz w:val="24"/>
+                <w:szCs w:val="24"/>
+                <w:lang w:val="en-GB"/>
+              </w:rPr>
+              <w:t>0.</w:t>
+            </w:r>
             <w:r>
               <w:rPr>
                 <w:sz w:val="24"/>
@@ -16540,6 +16708,14 @@
                 <w:szCs w:val="24"/>
                 <w:lang w:val="en-GB"/>
               </w:rPr>
+              <w:t>0.</w:t>
+            </w:r>
+            <w:r>
+              <w:rPr>
+                <w:sz w:val="24"/>
+                <w:szCs w:val="24"/>
+                <w:lang w:val="en-GB"/>
+              </w:rPr>
               <w:t>205</w:t>
             </w:r>
           </w:p>
@@ -16564,6 +16740,14 @@
                 <w:szCs w:val="24"/>
                 <w:lang w:val="en-GB"/>
               </w:rPr>
+              <w:t>0.</w:t>
+            </w:r>
+            <w:r>
+              <w:rPr>
+                <w:sz w:val="24"/>
+                <w:szCs w:val="24"/>
+                <w:lang w:val="en-GB"/>
+              </w:rPr>
               <w:t>486</w:t>
             </w:r>
           </w:p>
@@ -16582,6 +16766,14 @@
                 <w:lang w:val="en-GB"/>
               </w:rPr>
             </w:pPr>
+            <w:r>
+              <w:rPr>
+                <w:sz w:val="24"/>
+                <w:szCs w:val="24"/>
+                <w:lang w:val="en-GB"/>
+              </w:rPr>
+              <w:t>0.</w:t>
+            </w:r>
             <w:r>
               <w:rPr>
                 <w:sz w:val="24"/>
@@ -16638,6 +16830,14 @@
                 <w:szCs w:val="24"/>
                 <w:lang w:val="en-GB"/>
               </w:rPr>
+              <w:t>0.</w:t>
+            </w:r>
+            <w:r>
+              <w:rPr>
+                <w:sz w:val="24"/>
+                <w:szCs w:val="24"/>
+                <w:lang w:val="en-GB"/>
+              </w:rPr>
               <w:t>249</w:t>
             </w:r>
           </w:p>
@@ -16662,6 +16862,14 @@
                 <w:szCs w:val="24"/>
                 <w:lang w:val="en-GB"/>
               </w:rPr>
+              <w:t>0.</w:t>
+            </w:r>
+            <w:r>
+              <w:rPr>
+                <w:sz w:val="24"/>
+                <w:szCs w:val="24"/>
+                <w:lang w:val="en-GB"/>
+              </w:rPr>
               <w:t>576</w:t>
             </w:r>
           </w:p>
@@ -16680,6 +16888,14 @@
                 <w:lang w:val="en-GB"/>
               </w:rPr>
             </w:pPr>
+            <w:r>
+              <w:rPr>
+                <w:sz w:val="24"/>
+                <w:szCs w:val="24"/>
+                <w:lang w:val="en-GB"/>
+              </w:rPr>
+              <w:t>0.</w:t>
+            </w:r>
             <w:r>
               <w:rPr>
                 <w:sz w:val="24"/>
@@ -17118,15 +17334,7 @@
                 <w:szCs w:val="24"/>
                 <w:lang w:val="en-GB"/>
               </w:rPr>
-              <w:t>SVM, C=</w:t>
-            </w:r>
-            <w:r>
-              <w:rPr>
-                <w:sz w:val="24"/>
-                <w:szCs w:val="24"/>
-                <w:lang w:val="en-GB"/>
-              </w:rPr>
-              <w:t>0.01</w:t>
+              <w:t>SVM, C=0.01</w:t>
             </w:r>
           </w:p>
         </w:tc>
@@ -17158,7 +17366,7 @@
                 <w:szCs w:val="24"/>
                 <w:lang w:val="en-GB"/>
               </w:rPr>
-              <w:t>057</w:t>
+              <w:t>071</w:t>
             </w:r>
           </w:p>
         </w:tc>
@@ -17190,7 +17398,7 @@
                 <w:szCs w:val="24"/>
                 <w:lang w:val="en-GB"/>
               </w:rPr>
-              <w:t>.046</w:t>
+              <w:t>.063</w:t>
             </w:r>
           </w:p>
         </w:tc>
@@ -17222,7 +17430,7 @@
                 <w:szCs w:val="24"/>
                 <w:lang w:val="en-GB"/>
               </w:rPr>
-              <w:t>046</w:t>
+              <w:t>062</w:t>
             </w:r>
           </w:p>
         </w:tc>
@@ -17248,15 +17456,7 @@
                 <w:szCs w:val="24"/>
                 <w:lang w:val="en-GB"/>
               </w:rPr>
-              <w:t>SVM, C=</w:t>
-            </w:r>
-            <w:r>
-              <w:rPr>
-                <w:sz w:val="24"/>
-                <w:szCs w:val="24"/>
-                <w:lang w:val="en-GB"/>
-              </w:rPr>
-              <w:t>0.1</w:t>
+              <w:t>SVM, C=0.1</w:t>
             </w:r>
           </w:p>
         </w:tc>
@@ -17288,7 +17488,7 @@
                 <w:szCs w:val="24"/>
                 <w:lang w:val="en-GB"/>
               </w:rPr>
-              <w:t>054</w:t>
+              <w:t>071</w:t>
             </w:r>
           </w:p>
         </w:tc>
@@ -17320,7 +17520,7 @@
                 <w:szCs w:val="24"/>
                 <w:lang w:val="en-GB"/>
               </w:rPr>
-              <w:t>046</w:t>
+              <w:t>061</w:t>
             </w:r>
           </w:p>
         </w:tc>
@@ -17352,7 +17552,7 @@
                 <w:szCs w:val="24"/>
                 <w:lang w:val="en-GB"/>
               </w:rPr>
-              <w:t>045</w:t>
+              <w:t>06</w:t>
             </w:r>
           </w:p>
         </w:tc>
@@ -17381,15 +17581,7 @@
                 <w:szCs w:val="24"/>
                 <w:lang w:val="en-GB"/>
               </w:rPr>
-              <w:t>SVM, C=</w:t>
-            </w:r>
-            <w:r>
-              <w:rPr>
-                <w:sz w:val="24"/>
-                <w:szCs w:val="24"/>
-                <w:lang w:val="en-GB"/>
-              </w:rPr>
-              <w:t>1.0</w:t>
+              <w:t>SVM, C=1.0</w:t>
             </w:r>
           </w:p>
         </w:tc>
@@ -17421,7 +17613,7 @@
                 <w:szCs w:val="24"/>
                 <w:lang w:val="en-GB"/>
               </w:rPr>
-              <w:t>047</w:t>
+              <w:t>062</w:t>
             </w:r>
           </w:p>
         </w:tc>
@@ -17453,7 +17645,7 @@
                 <w:szCs w:val="24"/>
                 <w:lang w:val="en-GB"/>
               </w:rPr>
-              <w:t>045</w:t>
+              <w:t>059</w:t>
             </w:r>
           </w:p>
         </w:tc>
@@ -17485,7 +17677,7 @@
                 <w:szCs w:val="24"/>
                 <w:lang w:val="en-GB"/>
               </w:rPr>
-              <w:t>045</w:t>
+              <w:t>061</w:t>
             </w:r>
           </w:p>
         </w:tc>
@@ -17511,15 +17703,7 @@
                 <w:szCs w:val="24"/>
                 <w:lang w:val="en-GB"/>
               </w:rPr>
-              <w:t>SVM, C=</w:t>
-            </w:r>
-            <w:r>
-              <w:rPr>
-                <w:sz w:val="24"/>
-                <w:szCs w:val="24"/>
-                <w:lang w:val="en-GB"/>
-              </w:rPr>
-              <w:t>10.0</w:t>
+              <w:t>SVM, C=10.0</w:t>
             </w:r>
           </w:p>
         </w:tc>
@@ -17551,7 +17735,7 @@
                 <w:szCs w:val="24"/>
                 <w:lang w:val="en-GB"/>
               </w:rPr>
-              <w:t>045</w:t>
+              <w:t>159</w:t>
             </w:r>
           </w:p>
         </w:tc>
@@ -17583,7 +17767,7 @@
                 <w:szCs w:val="24"/>
                 <w:lang w:val="en-GB"/>
               </w:rPr>
-              <w:t>082</w:t>
+              <w:t>077</w:t>
             </w:r>
           </w:p>
         </w:tc>
@@ -17615,7 +17799,7 @@
                 <w:szCs w:val="24"/>
                 <w:lang w:val="en-GB"/>
               </w:rPr>
-              <w:t>043</w:t>
+              <w:t>076</w:t>
             </w:r>
           </w:p>
         </w:tc>
@@ -17808,7 +17992,7 @@
                 <w:szCs w:val="24"/>
                 <w:lang w:val="en-GB"/>
               </w:rPr>
-              <w:t>154</w:t>
+              <w:t>188</w:t>
             </w:r>
           </w:p>
         </w:tc>
@@ -17840,7 +18024,7 @@
                 <w:szCs w:val="24"/>
                 <w:lang w:val="en-GB"/>
               </w:rPr>
-              <w:t>.129</w:t>
+              <w:t>.168</w:t>
             </w:r>
           </w:p>
         </w:tc>
@@ -17872,7 +18056,7 @@
                 <w:szCs w:val="24"/>
                 <w:lang w:val="en-GB"/>
               </w:rPr>
-              <w:t>122</w:t>
+              <w:t>166</w:t>
             </w:r>
           </w:p>
         </w:tc>
@@ -17930,7 +18114,7 @@
                 <w:szCs w:val="24"/>
                 <w:lang w:val="en-GB"/>
               </w:rPr>
-              <w:t>145</w:t>
+              <w:t>18</w:t>
             </w:r>
           </w:p>
         </w:tc>
@@ -17962,7 +18146,7 @@
                 <w:szCs w:val="24"/>
                 <w:lang w:val="en-GB"/>
               </w:rPr>
-              <w:t>12</w:t>
+              <w:t>169</w:t>
             </w:r>
           </w:p>
         </w:tc>
@@ -17994,7 +18178,7 @@
                 <w:szCs w:val="24"/>
                 <w:lang w:val="en-GB"/>
               </w:rPr>
-              <w:t>121</w:t>
+              <w:t>171</w:t>
             </w:r>
           </w:p>
         </w:tc>
@@ -18055,7 +18239,7 @@
                 <w:szCs w:val="24"/>
                 <w:lang w:val="en-GB"/>
               </w:rPr>
-              <w:t>128</w:t>
+              <w:t>16</w:t>
             </w:r>
           </w:p>
         </w:tc>
@@ -18087,7 +18271,7 @@
                 <w:szCs w:val="24"/>
                 <w:lang w:val="en-GB"/>
               </w:rPr>
-              <w:t>122</w:t>
+              <w:t>17</w:t>
             </w:r>
           </w:p>
         </w:tc>
@@ -18119,7 +18303,7 @@
                 <w:szCs w:val="24"/>
                 <w:lang w:val="en-GB"/>
               </w:rPr>
-              <w:t>125</w:t>
+              <w:t>171</w:t>
             </w:r>
           </w:p>
         </w:tc>
@@ -18177,7 +18361,7 @@
                 <w:szCs w:val="24"/>
                 <w:lang w:val="en-GB"/>
               </w:rPr>
-              <w:t>122</w:t>
+              <w:t>37</w:t>
             </w:r>
           </w:p>
         </w:tc>
@@ -18241,7 +18425,7 @@
                 <w:szCs w:val="24"/>
                 <w:lang w:val="en-GB"/>
               </w:rPr>
-              <w:t>123</w:t>
+              <w:t>211</w:t>
             </w:r>
           </w:p>
         </w:tc>
@@ -18434,7 +18618,7 @@
                 <w:szCs w:val="24"/>
                 <w:lang w:val="en-GB"/>
               </w:rPr>
-              <w:t>147</w:t>
+              <w:t>17</w:t>
             </w:r>
           </w:p>
         </w:tc>
@@ -18466,7 +18650,7 @@
                 <w:szCs w:val="24"/>
                 <w:lang w:val="en-GB"/>
               </w:rPr>
-              <w:t>.128</w:t>
+              <w:t>.167</w:t>
             </w:r>
           </w:p>
         </w:tc>
@@ -18498,7 +18682,7 @@
                 <w:szCs w:val="24"/>
                 <w:lang w:val="en-GB"/>
               </w:rPr>
-              <w:t>123</w:t>
+              <w:t>159</w:t>
             </w:r>
           </w:p>
         </w:tc>
@@ -18556,7 +18740,7 @@
                 <w:szCs w:val="24"/>
                 <w:lang w:val="en-GB"/>
               </w:rPr>
-              <w:t>137</w:t>
+              <w:t>178</w:t>
             </w:r>
           </w:p>
         </w:tc>
@@ -18588,7 +18772,7 @@
                 <w:szCs w:val="24"/>
                 <w:lang w:val="en-GB"/>
               </w:rPr>
-              <w:t>123</w:t>
+              <w:t>158</w:t>
             </w:r>
           </w:p>
         </w:tc>
@@ -18620,7 +18804,7 @@
                 <w:szCs w:val="24"/>
                 <w:lang w:val="en-GB"/>
               </w:rPr>
-              <w:t>121</w:t>
+              <w:t>152</w:t>
             </w:r>
           </w:p>
         </w:tc>
@@ -18681,7 +18865,7 @@
                 <w:szCs w:val="24"/>
                 <w:lang w:val="en-GB"/>
               </w:rPr>
-              <w:t>126</w:t>
+              <w:t>172</w:t>
             </w:r>
           </w:p>
         </w:tc>
@@ -18713,7 +18897,7 @@
                 <w:szCs w:val="24"/>
                 <w:lang w:val="en-GB"/>
               </w:rPr>
-              <w:t>122</w:t>
+              <w:t>151</w:t>
             </w:r>
           </w:p>
         </w:tc>
@@ -18745,7 +18929,7 @@
                 <w:szCs w:val="24"/>
                 <w:lang w:val="en-GB"/>
               </w:rPr>
-              <w:t>122</w:t>
+              <w:t>158</w:t>
             </w:r>
           </w:p>
         </w:tc>
@@ -18803,7 +18987,7 @@
                 <w:szCs w:val="24"/>
                 <w:lang w:val="en-GB"/>
               </w:rPr>
-              <w:t>126</w:t>
+              <w:t>454</w:t>
             </w:r>
           </w:p>
         </w:tc>
@@ -18835,7 +19019,7 @@
                 <w:szCs w:val="24"/>
                 <w:lang w:val="en-GB"/>
               </w:rPr>
-              <w:t>212</w:t>
+              <w:t>256</w:t>
             </w:r>
           </w:p>
         </w:tc>
@@ -18867,7 +19051,7 @@
                 <w:szCs w:val="24"/>
                 <w:lang w:val="en-GB"/>
               </w:rPr>
-              <w:t>123</w:t>
+              <w:t>207</w:t>
             </w:r>
           </w:p>
         </w:tc>
@@ -18989,7 +19173,6 @@
               </w:rPr>
               <w:t>π = 0.5</w:t>
             </w:r>
-            <w:proofErr w:type="gramStart"/>
             <w:r>
               <w:rPr>
                 <w:color w:val="34ABA2" w:themeColor="accent6"/>
@@ -18997,9 +19180,8 @@
                 <w:szCs w:val="24"/>
                 <w:lang w:val="en-GB"/>
               </w:rPr>
-              <w:t>,  d</w:t>
-            </w:r>
-            <w:proofErr w:type="gramEnd"/>
+              <w:t>, D</w:t>
+            </w:r>
             <w:r>
               <w:rPr>
                 <w:color w:val="34ABA2" w:themeColor="accent6"/>
@@ -21394,1960 +21576,15 @@
     </w:p>
     <w:p>
       <w:pPr>
-        <w:pStyle w:val="Contenuto"/>
-        <w:rPr>
-          <w:sz w:val="24"/>
-          <w:szCs w:val="24"/>
+        <w:spacing w:after="200"/>
+        <w:rPr>
           <w:lang w:val="en-GB"/>
         </w:rPr>
       </w:pPr>
-    </w:p>
-    <w:p>
-      <w:pPr>
-        <w:pStyle w:val="Contenuto"/>
-        <w:rPr>
-          <w:sz w:val="24"/>
-          <w:szCs w:val="24"/>
-          <w:lang w:val="en-GB"/>
-        </w:rPr>
-      </w:pPr>
-    </w:p>
-    <w:p>
-      <w:pPr>
-        <w:pStyle w:val="Contenuto"/>
-        <w:rPr>
-          <w:sz w:val="24"/>
-          <w:szCs w:val="24"/>
-          <w:lang w:val="en-GB"/>
-        </w:rPr>
-      </w:pPr>
-    </w:p>
-    <w:p>
-      <w:pPr>
-        <w:pStyle w:val="Contenuto"/>
-        <w:rPr>
-          <w:sz w:val="24"/>
-          <w:szCs w:val="24"/>
-          <w:lang w:val="en-GB"/>
-        </w:rPr>
-      </w:pPr>
-    </w:p>
-    <w:tbl>
-      <w:tblPr>
-        <w:tblStyle w:val="Tabellasemplice-3"/>
-        <w:tblW w:w="0" w:type="auto"/>
-        <w:tblLook w:val="04A0" w:firstRow="1" w:lastRow="0" w:firstColumn="1" w:lastColumn="0" w:noHBand="0" w:noVBand="1"/>
-      </w:tblPr>
-      <w:tblGrid>
-        <w:gridCol w:w="2506"/>
-        <w:gridCol w:w="2506"/>
-        <w:gridCol w:w="2506"/>
-        <w:gridCol w:w="2506"/>
-      </w:tblGrid>
-      <w:tr>
-        <w:trPr>
-          <w:cnfStyle w:val="100000000000" w:firstRow="1" w:lastRow="0" w:firstColumn="0" w:lastColumn="0" w:oddVBand="0" w:evenVBand="0" w:oddHBand="0" w:evenHBand="0" w:firstRowFirstColumn="0" w:firstRowLastColumn="0" w:lastRowFirstColumn="0" w:lastRowLastColumn="0"/>
-        </w:trPr>
-        <w:tc>
-          <w:tcPr>
-            <w:cnfStyle w:val="001000000100" w:firstRow="0" w:lastRow="0" w:firstColumn="1" w:lastColumn="0" w:oddVBand="0" w:evenVBand="0" w:oddHBand="0" w:evenHBand="0" w:firstRowFirstColumn="1" w:firstRowLastColumn="0" w:lastRowFirstColumn="0" w:lastRowLastColumn="0"/>
-            <w:tcW w:w="2506" w:type="dxa"/>
-          </w:tcPr>
-          <w:p>
-            <w:pPr>
-              <w:pStyle w:val="Contenuto"/>
-              <w:rPr>
-                <w:sz w:val="24"/>
-                <w:szCs w:val="24"/>
-                <w:lang w:val="en-GB"/>
-              </w:rPr>
-            </w:pPr>
-            <w:r>
-              <w:rPr>
-                <w:color w:val="34ABA2" w:themeColor="accent6"/>
-                <w:sz w:val="24"/>
-                <w:szCs w:val="24"/>
-                <w:lang w:val="en-GB"/>
-              </w:rPr>
-              <w:t>π = 0.5</w:t>
-            </w:r>
-          </w:p>
-        </w:tc>
-        <w:tc>
-          <w:tcPr>
-            <w:tcW w:w="2506" w:type="dxa"/>
-          </w:tcPr>
-          <w:p>
-            <w:pPr>
-              <w:pStyle w:val="Contenuto"/>
-              <w:cnfStyle w:val="100000000000" w:firstRow="1" w:lastRow="0" w:firstColumn="0" w:lastColumn="0" w:oddVBand="0" w:evenVBand="0" w:oddHBand="0" w:evenHBand="0" w:firstRowFirstColumn="0" w:firstRowLastColumn="0" w:lastRowFirstColumn="0" w:lastRowLastColumn="0"/>
-              <w:rPr>
-                <w:sz w:val="24"/>
-                <w:szCs w:val="24"/>
-                <w:lang w:val="en-GB"/>
-              </w:rPr>
-            </w:pPr>
-            <w:r>
-              <w:rPr>
-                <w:sz w:val="24"/>
-                <w:szCs w:val="24"/>
-                <w:lang w:val="en-GB"/>
-              </w:rPr>
-              <w:t>K = 0.1</w:t>
-            </w:r>
-          </w:p>
-        </w:tc>
-        <w:tc>
-          <w:tcPr>
-            <w:tcW w:w="2506" w:type="dxa"/>
-          </w:tcPr>
-          <w:p>
-            <w:pPr>
-              <w:pStyle w:val="Contenuto"/>
-              <w:cnfStyle w:val="100000000000" w:firstRow="1" w:lastRow="0" w:firstColumn="0" w:lastColumn="0" w:oddVBand="0" w:evenVBand="0" w:oddHBand="0" w:evenHBand="0" w:firstRowFirstColumn="0" w:firstRowLastColumn="0" w:lastRowFirstColumn="0" w:lastRowLastColumn="0"/>
-              <w:rPr>
-                <w:sz w:val="24"/>
-                <w:szCs w:val="24"/>
-                <w:lang w:val="en-GB"/>
-              </w:rPr>
-            </w:pPr>
-            <w:r>
-              <w:rPr>
-                <w:sz w:val="24"/>
-                <w:szCs w:val="24"/>
-                <w:lang w:val="en-GB"/>
-              </w:rPr>
-              <w:t>K = 1.0</w:t>
-            </w:r>
-          </w:p>
-        </w:tc>
-        <w:tc>
-          <w:tcPr>
-            <w:tcW w:w="2506" w:type="dxa"/>
-          </w:tcPr>
-          <w:p>
-            <w:pPr>
-              <w:pStyle w:val="Contenuto"/>
-              <w:cnfStyle w:val="100000000000" w:firstRow="1" w:lastRow="0" w:firstColumn="0" w:lastColumn="0" w:oddVBand="0" w:evenVBand="0" w:oddHBand="0" w:evenHBand="0" w:firstRowFirstColumn="0" w:firstRowLastColumn="0" w:lastRowFirstColumn="0" w:lastRowLastColumn="0"/>
-              <w:rPr>
-                <w:sz w:val="24"/>
-                <w:szCs w:val="24"/>
-                <w:lang w:val="en-GB"/>
-              </w:rPr>
-            </w:pPr>
-            <w:r>
-              <w:rPr>
-                <w:sz w:val="24"/>
-                <w:szCs w:val="24"/>
-                <w:lang w:val="en-GB"/>
-              </w:rPr>
-              <w:t>K = 10.0</w:t>
-            </w:r>
-          </w:p>
-        </w:tc>
-      </w:tr>
-      <w:tr>
-        <w:trPr>
-          <w:cnfStyle w:val="000000100000" w:firstRow="0" w:lastRow="0" w:firstColumn="0" w:lastColumn="0" w:oddVBand="0" w:evenVBand="0" w:oddHBand="1" w:evenHBand="0" w:firstRowFirstColumn="0" w:firstRowLastColumn="0" w:lastRowFirstColumn="0" w:lastRowLastColumn="0"/>
-        </w:trPr>
-        <w:tc>
-          <w:tcPr>
-            <w:cnfStyle w:val="001000000000" w:firstRow="0" w:lastRow="0" w:firstColumn="1" w:lastColumn="0" w:oddVBand="0" w:evenVBand="0" w:oddHBand="0" w:evenHBand="0" w:firstRowFirstColumn="0" w:firstRowLastColumn="0" w:lastRowFirstColumn="0" w:lastRowLastColumn="0"/>
-            <w:tcW w:w="2506" w:type="dxa"/>
-          </w:tcPr>
-          <w:p>
-            <w:pPr>
-              <w:pStyle w:val="Contenuto"/>
-              <w:rPr>
-                <w:sz w:val="24"/>
-                <w:szCs w:val="24"/>
-              </w:rPr>
-            </w:pPr>
-            <w:r>
-              <w:rPr>
-                <w:sz w:val="24"/>
-                <w:szCs w:val="24"/>
-                <w:lang w:val="en-GB"/>
-              </w:rPr>
-              <w:t>SVM, C=0.01</w:t>
-            </w:r>
-          </w:p>
-        </w:tc>
-        <w:tc>
-          <w:tcPr>
-            <w:tcW w:w="2506" w:type="dxa"/>
-          </w:tcPr>
-          <w:p>
-            <w:pPr>
-              <w:pStyle w:val="Contenuto"/>
-              <w:cnfStyle w:val="000000100000" w:firstRow="0" w:lastRow="0" w:firstColumn="0" w:lastColumn="0" w:oddVBand="0" w:evenVBand="0" w:oddHBand="1" w:evenHBand="0" w:firstRowFirstColumn="0" w:firstRowLastColumn="0" w:lastRowFirstColumn="0" w:lastRowLastColumn="0"/>
-              <w:rPr>
-                <w:sz w:val="24"/>
-                <w:szCs w:val="24"/>
-                <w:lang w:val="en-GB"/>
-              </w:rPr>
-            </w:pPr>
-            <w:r>
-              <w:rPr>
-                <w:sz w:val="24"/>
-                <w:szCs w:val="24"/>
-                <w:lang w:val="en-GB"/>
-              </w:rPr>
-              <w:t>0.</w:t>
-            </w:r>
-            <w:r>
-              <w:rPr>
-                <w:sz w:val="24"/>
-                <w:szCs w:val="24"/>
-                <w:lang w:val="en-GB"/>
-              </w:rPr>
-              <w:t>071</w:t>
-            </w:r>
-          </w:p>
-        </w:tc>
-        <w:tc>
-          <w:tcPr>
-            <w:tcW w:w="2506" w:type="dxa"/>
-          </w:tcPr>
-          <w:p>
-            <w:pPr>
-              <w:pStyle w:val="Contenuto"/>
-              <w:cnfStyle w:val="000000100000" w:firstRow="0" w:lastRow="0" w:firstColumn="0" w:lastColumn="0" w:oddVBand="0" w:evenVBand="0" w:oddHBand="1" w:evenHBand="0" w:firstRowFirstColumn="0" w:firstRowLastColumn="0" w:lastRowFirstColumn="0" w:lastRowLastColumn="0"/>
-              <w:rPr>
-                <w:sz w:val="24"/>
-                <w:szCs w:val="24"/>
-                <w:lang w:val="en-GB"/>
-              </w:rPr>
-            </w:pPr>
-            <w:r>
-              <w:rPr>
-                <w:sz w:val="24"/>
-                <w:szCs w:val="24"/>
-                <w:lang w:val="en-GB"/>
-              </w:rPr>
-              <w:t>0</w:t>
-            </w:r>
-            <w:r>
-              <w:rPr>
-                <w:sz w:val="24"/>
-                <w:szCs w:val="24"/>
-                <w:lang w:val="en-GB"/>
-              </w:rPr>
-              <w:t>.</w:t>
-            </w:r>
-            <w:r>
-              <w:rPr>
-                <w:sz w:val="24"/>
-                <w:szCs w:val="24"/>
-                <w:lang w:val="en-GB"/>
-              </w:rPr>
-              <w:t>063</w:t>
-            </w:r>
-          </w:p>
-        </w:tc>
-        <w:tc>
-          <w:tcPr>
-            <w:tcW w:w="2506" w:type="dxa"/>
-          </w:tcPr>
-          <w:p>
-            <w:pPr>
-              <w:pStyle w:val="Contenuto"/>
-              <w:cnfStyle w:val="000000100000" w:firstRow="0" w:lastRow="0" w:firstColumn="0" w:lastColumn="0" w:oddVBand="0" w:evenVBand="0" w:oddHBand="1" w:evenHBand="0" w:firstRowFirstColumn="0" w:firstRowLastColumn="0" w:lastRowFirstColumn="0" w:lastRowLastColumn="0"/>
-              <w:rPr>
-                <w:sz w:val="24"/>
-                <w:szCs w:val="24"/>
-                <w:lang w:val="en-GB"/>
-              </w:rPr>
-            </w:pPr>
-            <w:r>
-              <w:rPr>
-                <w:sz w:val="24"/>
-                <w:szCs w:val="24"/>
-                <w:lang w:val="en-GB"/>
-              </w:rPr>
-              <w:t>0.</w:t>
-            </w:r>
-            <w:r>
-              <w:rPr>
-                <w:sz w:val="24"/>
-                <w:szCs w:val="24"/>
-                <w:lang w:val="en-GB"/>
-              </w:rPr>
-              <w:t>062</w:t>
-            </w:r>
-          </w:p>
-        </w:tc>
-      </w:tr>
-      <w:tr>
-        <w:tc>
-          <w:tcPr>
-            <w:cnfStyle w:val="001000000000" w:firstRow="0" w:lastRow="0" w:firstColumn="1" w:lastColumn="0" w:oddVBand="0" w:evenVBand="0" w:oddHBand="0" w:evenHBand="0" w:firstRowFirstColumn="0" w:firstRowLastColumn="0" w:lastRowFirstColumn="0" w:lastRowLastColumn="0"/>
-            <w:tcW w:w="2506" w:type="dxa"/>
-          </w:tcPr>
-          <w:p>
-            <w:pPr>
-              <w:pStyle w:val="Contenuto"/>
-              <w:rPr>
-                <w:sz w:val="24"/>
-                <w:szCs w:val="24"/>
-                <w:lang w:val="en-GB"/>
-              </w:rPr>
-            </w:pPr>
-            <w:r>
-              <w:rPr>
-                <w:sz w:val="24"/>
-                <w:szCs w:val="24"/>
-                <w:lang w:val="en-GB"/>
-              </w:rPr>
-              <w:t>SVM, C=0.1</w:t>
-            </w:r>
-          </w:p>
-        </w:tc>
-        <w:tc>
-          <w:tcPr>
-            <w:tcW w:w="2506" w:type="dxa"/>
-          </w:tcPr>
-          <w:p>
-            <w:pPr>
-              <w:pStyle w:val="Contenuto"/>
-              <w:cnfStyle w:val="000000000000" w:firstRow="0" w:lastRow="0" w:firstColumn="0" w:lastColumn="0" w:oddVBand="0" w:evenVBand="0" w:oddHBand="0" w:evenHBand="0" w:firstRowFirstColumn="0" w:firstRowLastColumn="0" w:lastRowFirstColumn="0" w:lastRowLastColumn="0"/>
-              <w:rPr>
-                <w:sz w:val="24"/>
-                <w:szCs w:val="24"/>
-                <w:lang w:val="en-GB"/>
-              </w:rPr>
-            </w:pPr>
-            <w:r>
-              <w:rPr>
-                <w:sz w:val="24"/>
-                <w:szCs w:val="24"/>
-                <w:lang w:val="en-GB"/>
-              </w:rPr>
-              <w:t>0.</w:t>
-            </w:r>
-            <w:r>
-              <w:rPr>
-                <w:sz w:val="24"/>
-                <w:szCs w:val="24"/>
-                <w:lang w:val="en-GB"/>
-              </w:rPr>
-              <w:t>071</w:t>
-            </w:r>
-          </w:p>
-        </w:tc>
-        <w:tc>
-          <w:tcPr>
-            <w:tcW w:w="2506" w:type="dxa"/>
-          </w:tcPr>
-          <w:p>
-            <w:pPr>
-              <w:pStyle w:val="Contenuto"/>
-              <w:cnfStyle w:val="000000000000" w:firstRow="0" w:lastRow="0" w:firstColumn="0" w:lastColumn="0" w:oddVBand="0" w:evenVBand="0" w:oddHBand="0" w:evenHBand="0" w:firstRowFirstColumn="0" w:firstRowLastColumn="0" w:lastRowFirstColumn="0" w:lastRowLastColumn="0"/>
-              <w:rPr>
-                <w:sz w:val="24"/>
-                <w:szCs w:val="24"/>
-                <w:lang w:val="en-GB"/>
-              </w:rPr>
-            </w:pPr>
-            <w:r>
-              <w:rPr>
-                <w:sz w:val="24"/>
-                <w:szCs w:val="24"/>
-                <w:lang w:val="en-GB"/>
-              </w:rPr>
-              <w:t>0.</w:t>
-            </w:r>
-            <w:r>
-              <w:rPr>
-                <w:sz w:val="24"/>
-                <w:szCs w:val="24"/>
-                <w:lang w:val="en-GB"/>
-              </w:rPr>
-              <w:t>061</w:t>
-            </w:r>
-          </w:p>
-        </w:tc>
-        <w:tc>
-          <w:tcPr>
-            <w:tcW w:w="2506" w:type="dxa"/>
-          </w:tcPr>
-          <w:p>
-            <w:pPr>
-              <w:pStyle w:val="Contenuto"/>
-              <w:cnfStyle w:val="000000000000" w:firstRow="0" w:lastRow="0" w:firstColumn="0" w:lastColumn="0" w:oddVBand="0" w:evenVBand="0" w:oddHBand="0" w:evenHBand="0" w:firstRowFirstColumn="0" w:firstRowLastColumn="0" w:lastRowFirstColumn="0" w:lastRowLastColumn="0"/>
-              <w:rPr>
-                <w:sz w:val="24"/>
-                <w:szCs w:val="24"/>
-                <w:lang w:val="en-GB"/>
-              </w:rPr>
-            </w:pPr>
-            <w:r>
-              <w:rPr>
-                <w:sz w:val="24"/>
-                <w:szCs w:val="24"/>
-                <w:lang w:val="en-GB"/>
-              </w:rPr>
-              <w:t>0.</w:t>
-            </w:r>
-            <w:r>
-              <w:rPr>
-                <w:sz w:val="24"/>
-                <w:szCs w:val="24"/>
-                <w:lang w:val="en-GB"/>
-              </w:rPr>
-              <w:t>06</w:t>
-            </w:r>
-          </w:p>
-        </w:tc>
-      </w:tr>
-      <w:tr>
-        <w:trPr>
-          <w:cnfStyle w:val="000000100000" w:firstRow="0" w:lastRow="0" w:firstColumn="0" w:lastColumn="0" w:oddVBand="0" w:evenVBand="0" w:oddHBand="1" w:evenHBand="0" w:firstRowFirstColumn="0" w:firstRowLastColumn="0" w:lastRowFirstColumn="0" w:lastRowLastColumn="0"/>
-        </w:trPr>
-        <w:tc>
-          <w:tcPr>
-            <w:cnfStyle w:val="001000000000" w:firstRow="0" w:lastRow="0" w:firstColumn="1" w:lastColumn="0" w:oddVBand="0" w:evenVBand="0" w:oddHBand="0" w:evenHBand="0" w:firstRowFirstColumn="0" w:firstRowLastColumn="0" w:lastRowFirstColumn="0" w:lastRowLastColumn="0"/>
-            <w:tcW w:w="2506" w:type="dxa"/>
-          </w:tcPr>
-          <w:p>
-            <w:pPr>
-              <w:pStyle w:val="Contenuto"/>
-              <w:rPr>
-                <w:sz w:val="24"/>
-                <w:szCs w:val="24"/>
-                <w:lang w:val="en-GB"/>
-              </w:rPr>
-            </w:pPr>
-            <w:r>
-              <w:rPr>
-                <w:sz w:val="24"/>
-                <w:szCs w:val="24"/>
-                <w:lang w:val="en-GB"/>
-              </w:rPr>
-              <w:t>SVM, C=1.0</w:t>
-            </w:r>
-          </w:p>
-        </w:tc>
-        <w:tc>
-          <w:tcPr>
-            <w:tcW w:w="2506" w:type="dxa"/>
-          </w:tcPr>
-          <w:p>
-            <w:pPr>
-              <w:pStyle w:val="Contenuto"/>
-              <w:cnfStyle w:val="000000100000" w:firstRow="0" w:lastRow="0" w:firstColumn="0" w:lastColumn="0" w:oddVBand="0" w:evenVBand="0" w:oddHBand="1" w:evenHBand="0" w:firstRowFirstColumn="0" w:firstRowLastColumn="0" w:lastRowFirstColumn="0" w:lastRowLastColumn="0"/>
-              <w:rPr>
-                <w:sz w:val="24"/>
-                <w:szCs w:val="24"/>
-                <w:lang w:val="en-GB"/>
-              </w:rPr>
-            </w:pPr>
-            <w:r>
-              <w:rPr>
-                <w:sz w:val="24"/>
-                <w:szCs w:val="24"/>
-                <w:lang w:val="en-GB"/>
-              </w:rPr>
-              <w:t>0.</w:t>
-            </w:r>
-            <w:r>
-              <w:rPr>
-                <w:sz w:val="24"/>
-                <w:szCs w:val="24"/>
-                <w:lang w:val="en-GB"/>
-              </w:rPr>
-              <w:t>062</w:t>
-            </w:r>
-          </w:p>
-        </w:tc>
-        <w:tc>
-          <w:tcPr>
-            <w:tcW w:w="2506" w:type="dxa"/>
-          </w:tcPr>
-          <w:p>
-            <w:pPr>
-              <w:pStyle w:val="Contenuto"/>
-              <w:cnfStyle w:val="000000100000" w:firstRow="0" w:lastRow="0" w:firstColumn="0" w:lastColumn="0" w:oddVBand="0" w:evenVBand="0" w:oddHBand="1" w:evenHBand="0" w:firstRowFirstColumn="0" w:firstRowLastColumn="0" w:lastRowFirstColumn="0" w:lastRowLastColumn="0"/>
-              <w:rPr>
-                <w:sz w:val="24"/>
-                <w:szCs w:val="24"/>
-                <w:lang w:val="en-GB"/>
-              </w:rPr>
-            </w:pPr>
-            <w:r>
-              <w:rPr>
-                <w:sz w:val="24"/>
-                <w:szCs w:val="24"/>
-                <w:lang w:val="en-GB"/>
-              </w:rPr>
-              <w:t>0.</w:t>
-            </w:r>
-            <w:r>
-              <w:rPr>
-                <w:sz w:val="24"/>
-                <w:szCs w:val="24"/>
-                <w:lang w:val="en-GB"/>
-              </w:rPr>
-              <w:t>059</w:t>
-            </w:r>
-          </w:p>
-        </w:tc>
-        <w:tc>
-          <w:tcPr>
-            <w:tcW w:w="2506" w:type="dxa"/>
-          </w:tcPr>
-          <w:p>
-            <w:pPr>
-              <w:pStyle w:val="Contenuto"/>
-              <w:cnfStyle w:val="000000100000" w:firstRow="0" w:lastRow="0" w:firstColumn="0" w:lastColumn="0" w:oddVBand="0" w:evenVBand="0" w:oddHBand="1" w:evenHBand="0" w:firstRowFirstColumn="0" w:firstRowLastColumn="0" w:lastRowFirstColumn="0" w:lastRowLastColumn="0"/>
-              <w:rPr>
-                <w:sz w:val="24"/>
-                <w:szCs w:val="24"/>
-                <w:lang w:val="en-GB"/>
-              </w:rPr>
-            </w:pPr>
-            <w:r>
-              <w:rPr>
-                <w:sz w:val="24"/>
-                <w:szCs w:val="24"/>
-                <w:lang w:val="en-GB"/>
-              </w:rPr>
-              <w:t>0.</w:t>
-            </w:r>
-            <w:r>
-              <w:rPr>
-                <w:sz w:val="24"/>
-                <w:szCs w:val="24"/>
-                <w:lang w:val="en-GB"/>
-              </w:rPr>
-              <w:t>061</w:t>
-            </w:r>
-          </w:p>
-        </w:tc>
-      </w:tr>
-      <w:tr>
-        <w:tc>
-          <w:tcPr>
-            <w:cnfStyle w:val="001000000000" w:firstRow="0" w:lastRow="0" w:firstColumn="1" w:lastColumn="0" w:oddVBand="0" w:evenVBand="0" w:oddHBand="0" w:evenHBand="0" w:firstRowFirstColumn="0" w:firstRowLastColumn="0" w:lastRowFirstColumn="0" w:lastRowLastColumn="0"/>
-            <w:tcW w:w="2506" w:type="dxa"/>
-          </w:tcPr>
-          <w:p>
-            <w:pPr>
-              <w:pStyle w:val="Contenuto"/>
-              <w:rPr>
-                <w:sz w:val="24"/>
-                <w:szCs w:val="24"/>
-                <w:lang w:val="en-GB"/>
-              </w:rPr>
-            </w:pPr>
-            <w:r>
-              <w:rPr>
-                <w:sz w:val="24"/>
-                <w:szCs w:val="24"/>
-                <w:lang w:val="en-GB"/>
-              </w:rPr>
-              <w:t>SVM, C=10.0</w:t>
-            </w:r>
-          </w:p>
-        </w:tc>
-        <w:tc>
-          <w:tcPr>
-            <w:tcW w:w="2506" w:type="dxa"/>
-          </w:tcPr>
-          <w:p>
-            <w:pPr>
-              <w:pStyle w:val="Contenuto"/>
-              <w:cnfStyle w:val="000000000000" w:firstRow="0" w:lastRow="0" w:firstColumn="0" w:lastColumn="0" w:oddVBand="0" w:evenVBand="0" w:oddHBand="0" w:evenHBand="0" w:firstRowFirstColumn="0" w:firstRowLastColumn="0" w:lastRowFirstColumn="0" w:lastRowLastColumn="0"/>
-              <w:rPr>
-                <w:sz w:val="24"/>
-                <w:szCs w:val="24"/>
-                <w:lang w:val="en-GB"/>
-              </w:rPr>
-            </w:pPr>
-            <w:r>
-              <w:rPr>
-                <w:sz w:val="24"/>
-                <w:szCs w:val="24"/>
-                <w:lang w:val="en-GB"/>
-              </w:rPr>
-              <w:t>0.</w:t>
-            </w:r>
-            <w:r>
-              <w:rPr>
-                <w:sz w:val="24"/>
-                <w:szCs w:val="24"/>
-                <w:lang w:val="en-GB"/>
-              </w:rPr>
-              <w:t>159</w:t>
-            </w:r>
-          </w:p>
-        </w:tc>
-        <w:tc>
-          <w:tcPr>
-            <w:tcW w:w="2506" w:type="dxa"/>
-          </w:tcPr>
-          <w:p>
-            <w:pPr>
-              <w:pStyle w:val="Contenuto"/>
-              <w:cnfStyle w:val="000000000000" w:firstRow="0" w:lastRow="0" w:firstColumn="0" w:lastColumn="0" w:oddVBand="0" w:evenVBand="0" w:oddHBand="0" w:evenHBand="0" w:firstRowFirstColumn="0" w:firstRowLastColumn="0" w:lastRowFirstColumn="0" w:lastRowLastColumn="0"/>
-              <w:rPr>
-                <w:sz w:val="24"/>
-                <w:szCs w:val="24"/>
-                <w:lang w:val="en-GB"/>
-              </w:rPr>
-            </w:pPr>
-            <w:r>
-              <w:rPr>
-                <w:sz w:val="24"/>
-                <w:szCs w:val="24"/>
-                <w:lang w:val="en-GB"/>
-              </w:rPr>
-              <w:t>0.</w:t>
-            </w:r>
-            <w:r>
-              <w:rPr>
-                <w:sz w:val="24"/>
-                <w:szCs w:val="24"/>
-                <w:lang w:val="en-GB"/>
-              </w:rPr>
-              <w:t>077</w:t>
-            </w:r>
-          </w:p>
-        </w:tc>
-        <w:tc>
-          <w:tcPr>
-            <w:tcW w:w="2506" w:type="dxa"/>
-          </w:tcPr>
-          <w:p>
-            <w:pPr>
-              <w:pStyle w:val="Contenuto"/>
-              <w:cnfStyle w:val="000000000000" w:firstRow="0" w:lastRow="0" w:firstColumn="0" w:lastColumn="0" w:oddVBand="0" w:evenVBand="0" w:oddHBand="0" w:evenHBand="0" w:firstRowFirstColumn="0" w:firstRowLastColumn="0" w:lastRowFirstColumn="0" w:lastRowLastColumn="0"/>
-              <w:rPr>
-                <w:sz w:val="24"/>
-                <w:szCs w:val="24"/>
-                <w:lang w:val="en-GB"/>
-              </w:rPr>
-            </w:pPr>
-            <w:r>
-              <w:rPr>
-                <w:sz w:val="24"/>
-                <w:szCs w:val="24"/>
-                <w:lang w:val="en-GB"/>
-              </w:rPr>
-              <w:t>0.</w:t>
-            </w:r>
-            <w:r>
-              <w:rPr>
-                <w:sz w:val="24"/>
-                <w:szCs w:val="24"/>
-                <w:lang w:val="en-GB"/>
-              </w:rPr>
-              <w:t>076</w:t>
-            </w:r>
-          </w:p>
-        </w:tc>
-      </w:tr>
-    </w:tbl>
-    <w:p>
-      <w:pPr>
-        <w:spacing w:after="200"/>
-        <w:rPr>
-          <w:lang w:val="en-GB"/>
-        </w:rPr>
-      </w:pPr>
-    </w:p>
-    <w:tbl>
-      <w:tblPr>
-        <w:tblStyle w:val="Tabellasemplice-3"/>
-        <w:tblW w:w="0" w:type="auto"/>
-        <w:tblLook w:val="04A0" w:firstRow="1" w:lastRow="0" w:firstColumn="1" w:lastColumn="0" w:noHBand="0" w:noVBand="1"/>
-      </w:tblPr>
-      <w:tblGrid>
-        <w:gridCol w:w="2506"/>
-        <w:gridCol w:w="2506"/>
-        <w:gridCol w:w="2506"/>
-        <w:gridCol w:w="2506"/>
-      </w:tblGrid>
-      <w:tr>
-        <w:trPr>
-          <w:cnfStyle w:val="100000000000" w:firstRow="1" w:lastRow="0" w:firstColumn="0" w:lastColumn="0" w:oddVBand="0" w:evenVBand="0" w:oddHBand="0" w:evenHBand="0" w:firstRowFirstColumn="0" w:firstRowLastColumn="0" w:lastRowFirstColumn="0" w:lastRowLastColumn="0"/>
-        </w:trPr>
-        <w:tc>
-          <w:tcPr>
-            <w:cnfStyle w:val="001000000100" w:firstRow="0" w:lastRow="0" w:firstColumn="1" w:lastColumn="0" w:oddVBand="0" w:evenVBand="0" w:oddHBand="0" w:evenHBand="0" w:firstRowFirstColumn="1" w:firstRowLastColumn="0" w:lastRowFirstColumn="0" w:lastRowLastColumn="0"/>
-            <w:tcW w:w="2506" w:type="dxa"/>
-          </w:tcPr>
-          <w:p>
-            <w:pPr>
-              <w:pStyle w:val="Contenuto"/>
-              <w:rPr>
-                <w:sz w:val="24"/>
-                <w:szCs w:val="24"/>
-                <w:lang w:val="en-GB"/>
-              </w:rPr>
-            </w:pPr>
-            <w:r>
-              <w:rPr>
-                <w:color w:val="34ABA2" w:themeColor="accent6"/>
-                <w:sz w:val="24"/>
-                <w:szCs w:val="24"/>
-                <w:lang w:val="en-GB"/>
-              </w:rPr>
-              <w:t>π = 0.</w:t>
-            </w:r>
-            <w:r>
-              <w:rPr>
-                <w:color w:val="34ABA2" w:themeColor="accent6"/>
-                <w:sz w:val="24"/>
-                <w:szCs w:val="24"/>
-                <w:lang w:val="en-GB"/>
-              </w:rPr>
-              <w:t>1</w:t>
-            </w:r>
-          </w:p>
-        </w:tc>
-        <w:tc>
-          <w:tcPr>
-            <w:tcW w:w="2506" w:type="dxa"/>
-          </w:tcPr>
-          <w:p>
-            <w:pPr>
-              <w:pStyle w:val="Contenuto"/>
-              <w:cnfStyle w:val="100000000000" w:firstRow="1" w:lastRow="0" w:firstColumn="0" w:lastColumn="0" w:oddVBand="0" w:evenVBand="0" w:oddHBand="0" w:evenHBand="0" w:firstRowFirstColumn="0" w:firstRowLastColumn="0" w:lastRowFirstColumn="0" w:lastRowLastColumn="0"/>
-              <w:rPr>
-                <w:sz w:val="24"/>
-                <w:szCs w:val="24"/>
-                <w:lang w:val="en-GB"/>
-              </w:rPr>
-            </w:pPr>
-            <w:r>
-              <w:rPr>
-                <w:sz w:val="24"/>
-                <w:szCs w:val="24"/>
-                <w:lang w:val="en-GB"/>
-              </w:rPr>
-              <w:t>K = 0.1</w:t>
-            </w:r>
-          </w:p>
-        </w:tc>
-        <w:tc>
-          <w:tcPr>
-            <w:tcW w:w="2506" w:type="dxa"/>
-          </w:tcPr>
-          <w:p>
-            <w:pPr>
-              <w:pStyle w:val="Contenuto"/>
-              <w:cnfStyle w:val="100000000000" w:firstRow="1" w:lastRow="0" w:firstColumn="0" w:lastColumn="0" w:oddVBand="0" w:evenVBand="0" w:oddHBand="0" w:evenHBand="0" w:firstRowFirstColumn="0" w:firstRowLastColumn="0" w:lastRowFirstColumn="0" w:lastRowLastColumn="0"/>
-              <w:rPr>
-                <w:sz w:val="24"/>
-                <w:szCs w:val="24"/>
-                <w:lang w:val="en-GB"/>
-              </w:rPr>
-            </w:pPr>
-            <w:r>
-              <w:rPr>
-                <w:sz w:val="24"/>
-                <w:szCs w:val="24"/>
-                <w:lang w:val="en-GB"/>
-              </w:rPr>
-              <w:t>K = 1.0</w:t>
-            </w:r>
-          </w:p>
-        </w:tc>
-        <w:tc>
-          <w:tcPr>
-            <w:tcW w:w="2506" w:type="dxa"/>
-          </w:tcPr>
-          <w:p>
-            <w:pPr>
-              <w:pStyle w:val="Contenuto"/>
-              <w:cnfStyle w:val="100000000000" w:firstRow="1" w:lastRow="0" w:firstColumn="0" w:lastColumn="0" w:oddVBand="0" w:evenVBand="0" w:oddHBand="0" w:evenHBand="0" w:firstRowFirstColumn="0" w:firstRowLastColumn="0" w:lastRowFirstColumn="0" w:lastRowLastColumn="0"/>
-              <w:rPr>
-                <w:sz w:val="24"/>
-                <w:szCs w:val="24"/>
-                <w:lang w:val="en-GB"/>
-              </w:rPr>
-            </w:pPr>
-            <w:r>
-              <w:rPr>
-                <w:sz w:val="24"/>
-                <w:szCs w:val="24"/>
-                <w:lang w:val="en-GB"/>
-              </w:rPr>
-              <w:t>K = 10.0</w:t>
-            </w:r>
-          </w:p>
-        </w:tc>
-      </w:tr>
-      <w:tr>
-        <w:trPr>
-          <w:cnfStyle w:val="000000100000" w:firstRow="0" w:lastRow="0" w:firstColumn="0" w:lastColumn="0" w:oddVBand="0" w:evenVBand="0" w:oddHBand="1" w:evenHBand="0" w:firstRowFirstColumn="0" w:firstRowLastColumn="0" w:lastRowFirstColumn="0" w:lastRowLastColumn="0"/>
-        </w:trPr>
-        <w:tc>
-          <w:tcPr>
-            <w:cnfStyle w:val="001000000000" w:firstRow="0" w:lastRow="0" w:firstColumn="1" w:lastColumn="0" w:oddVBand="0" w:evenVBand="0" w:oddHBand="0" w:evenHBand="0" w:firstRowFirstColumn="0" w:firstRowLastColumn="0" w:lastRowFirstColumn="0" w:lastRowLastColumn="0"/>
-            <w:tcW w:w="2506" w:type="dxa"/>
-          </w:tcPr>
-          <w:p>
-            <w:pPr>
-              <w:pStyle w:val="Contenuto"/>
-              <w:rPr>
-                <w:sz w:val="24"/>
-                <w:szCs w:val="24"/>
-              </w:rPr>
-            </w:pPr>
-            <w:r>
-              <w:rPr>
-                <w:sz w:val="24"/>
-                <w:szCs w:val="24"/>
-                <w:lang w:val="en-GB"/>
-              </w:rPr>
-              <w:t>SVM, C=0.01</w:t>
-            </w:r>
-          </w:p>
-        </w:tc>
-        <w:tc>
-          <w:tcPr>
-            <w:tcW w:w="2506" w:type="dxa"/>
-          </w:tcPr>
-          <w:p>
-            <w:pPr>
-              <w:pStyle w:val="Contenuto"/>
-              <w:cnfStyle w:val="000000100000" w:firstRow="0" w:lastRow="0" w:firstColumn="0" w:lastColumn="0" w:oddVBand="0" w:evenVBand="0" w:oddHBand="1" w:evenHBand="0" w:firstRowFirstColumn="0" w:firstRowLastColumn="0" w:lastRowFirstColumn="0" w:lastRowLastColumn="0"/>
-              <w:rPr>
-                <w:sz w:val="24"/>
-                <w:szCs w:val="24"/>
-                <w:lang w:val="en-GB"/>
-              </w:rPr>
-            </w:pPr>
-            <w:r>
-              <w:rPr>
-                <w:sz w:val="24"/>
-                <w:szCs w:val="24"/>
-                <w:lang w:val="en-GB"/>
-              </w:rPr>
-              <w:t>0.</w:t>
-            </w:r>
-            <w:r>
-              <w:rPr>
-                <w:sz w:val="24"/>
-                <w:szCs w:val="24"/>
-                <w:lang w:val="en-GB"/>
-              </w:rPr>
-              <w:t>188</w:t>
-            </w:r>
-          </w:p>
-        </w:tc>
-        <w:tc>
-          <w:tcPr>
-            <w:tcW w:w="2506" w:type="dxa"/>
-          </w:tcPr>
-          <w:p>
-            <w:pPr>
-              <w:pStyle w:val="Contenuto"/>
-              <w:cnfStyle w:val="000000100000" w:firstRow="0" w:lastRow="0" w:firstColumn="0" w:lastColumn="0" w:oddVBand="0" w:evenVBand="0" w:oddHBand="1" w:evenHBand="0" w:firstRowFirstColumn="0" w:firstRowLastColumn="0" w:lastRowFirstColumn="0" w:lastRowLastColumn="0"/>
-              <w:rPr>
-                <w:sz w:val="24"/>
-                <w:szCs w:val="24"/>
-                <w:lang w:val="en-GB"/>
-              </w:rPr>
-            </w:pPr>
-            <w:r>
-              <w:rPr>
-                <w:sz w:val="24"/>
-                <w:szCs w:val="24"/>
-                <w:lang w:val="en-GB"/>
-              </w:rPr>
-              <w:t>0</w:t>
-            </w:r>
-            <w:r>
-              <w:rPr>
-                <w:sz w:val="24"/>
-                <w:szCs w:val="24"/>
-                <w:lang w:val="en-GB"/>
-              </w:rPr>
-              <w:t>.</w:t>
-            </w:r>
-            <w:r>
-              <w:rPr>
-                <w:sz w:val="24"/>
-                <w:szCs w:val="24"/>
-                <w:lang w:val="en-GB"/>
-              </w:rPr>
-              <w:t>168</w:t>
-            </w:r>
-          </w:p>
-        </w:tc>
-        <w:tc>
-          <w:tcPr>
-            <w:tcW w:w="2506" w:type="dxa"/>
-          </w:tcPr>
-          <w:p>
-            <w:pPr>
-              <w:pStyle w:val="Contenuto"/>
-              <w:cnfStyle w:val="000000100000" w:firstRow="0" w:lastRow="0" w:firstColumn="0" w:lastColumn="0" w:oddVBand="0" w:evenVBand="0" w:oddHBand="1" w:evenHBand="0" w:firstRowFirstColumn="0" w:firstRowLastColumn="0" w:lastRowFirstColumn="0" w:lastRowLastColumn="0"/>
-              <w:rPr>
-                <w:sz w:val="24"/>
-                <w:szCs w:val="24"/>
-                <w:lang w:val="en-GB"/>
-              </w:rPr>
-            </w:pPr>
-            <w:r>
-              <w:rPr>
-                <w:sz w:val="24"/>
-                <w:szCs w:val="24"/>
-                <w:lang w:val="en-GB"/>
-              </w:rPr>
-              <w:t>0.</w:t>
-            </w:r>
-            <w:r>
-              <w:rPr>
-                <w:sz w:val="24"/>
-                <w:szCs w:val="24"/>
-                <w:lang w:val="en-GB"/>
-              </w:rPr>
-              <w:t>166</w:t>
-            </w:r>
-          </w:p>
-        </w:tc>
-      </w:tr>
-      <w:tr>
-        <w:tc>
-          <w:tcPr>
-            <w:cnfStyle w:val="001000000000" w:firstRow="0" w:lastRow="0" w:firstColumn="1" w:lastColumn="0" w:oddVBand="0" w:evenVBand="0" w:oddHBand="0" w:evenHBand="0" w:firstRowFirstColumn="0" w:firstRowLastColumn="0" w:lastRowFirstColumn="0" w:lastRowLastColumn="0"/>
-            <w:tcW w:w="2506" w:type="dxa"/>
-          </w:tcPr>
-          <w:p>
-            <w:pPr>
-              <w:pStyle w:val="Contenuto"/>
-              <w:rPr>
-                <w:sz w:val="24"/>
-                <w:szCs w:val="24"/>
-                <w:lang w:val="en-GB"/>
-              </w:rPr>
-            </w:pPr>
-            <w:r>
-              <w:rPr>
-                <w:sz w:val="24"/>
-                <w:szCs w:val="24"/>
-                <w:lang w:val="en-GB"/>
-              </w:rPr>
-              <w:t>SVM, C=0.1</w:t>
-            </w:r>
-          </w:p>
-        </w:tc>
-        <w:tc>
-          <w:tcPr>
-            <w:tcW w:w="2506" w:type="dxa"/>
-          </w:tcPr>
-          <w:p>
-            <w:pPr>
-              <w:pStyle w:val="Contenuto"/>
-              <w:cnfStyle w:val="000000000000" w:firstRow="0" w:lastRow="0" w:firstColumn="0" w:lastColumn="0" w:oddVBand="0" w:evenVBand="0" w:oddHBand="0" w:evenHBand="0" w:firstRowFirstColumn="0" w:firstRowLastColumn="0" w:lastRowFirstColumn="0" w:lastRowLastColumn="0"/>
-              <w:rPr>
-                <w:sz w:val="24"/>
-                <w:szCs w:val="24"/>
-                <w:lang w:val="en-GB"/>
-              </w:rPr>
-            </w:pPr>
-            <w:r>
-              <w:rPr>
-                <w:sz w:val="24"/>
-                <w:szCs w:val="24"/>
-                <w:lang w:val="en-GB"/>
-              </w:rPr>
-              <w:t>0.</w:t>
-            </w:r>
-            <w:r>
-              <w:rPr>
-                <w:sz w:val="24"/>
-                <w:szCs w:val="24"/>
-                <w:lang w:val="en-GB"/>
-              </w:rPr>
-              <w:t>18</w:t>
-            </w:r>
-          </w:p>
-        </w:tc>
-        <w:tc>
-          <w:tcPr>
-            <w:tcW w:w="2506" w:type="dxa"/>
-          </w:tcPr>
-          <w:p>
-            <w:pPr>
-              <w:pStyle w:val="Contenuto"/>
-              <w:cnfStyle w:val="000000000000" w:firstRow="0" w:lastRow="0" w:firstColumn="0" w:lastColumn="0" w:oddVBand="0" w:evenVBand="0" w:oddHBand="0" w:evenHBand="0" w:firstRowFirstColumn="0" w:firstRowLastColumn="0" w:lastRowFirstColumn="0" w:lastRowLastColumn="0"/>
-              <w:rPr>
-                <w:sz w:val="24"/>
-                <w:szCs w:val="24"/>
-                <w:lang w:val="en-GB"/>
-              </w:rPr>
-            </w:pPr>
-            <w:r>
-              <w:rPr>
-                <w:sz w:val="24"/>
-                <w:szCs w:val="24"/>
-                <w:lang w:val="en-GB"/>
-              </w:rPr>
-              <w:t>0.</w:t>
-            </w:r>
-            <w:r>
-              <w:rPr>
-                <w:sz w:val="24"/>
-                <w:szCs w:val="24"/>
-                <w:lang w:val="en-GB"/>
-              </w:rPr>
-              <w:t>169</w:t>
-            </w:r>
-          </w:p>
-        </w:tc>
-        <w:tc>
-          <w:tcPr>
-            <w:tcW w:w="2506" w:type="dxa"/>
-          </w:tcPr>
-          <w:p>
-            <w:pPr>
-              <w:pStyle w:val="Contenuto"/>
-              <w:cnfStyle w:val="000000000000" w:firstRow="0" w:lastRow="0" w:firstColumn="0" w:lastColumn="0" w:oddVBand="0" w:evenVBand="0" w:oddHBand="0" w:evenHBand="0" w:firstRowFirstColumn="0" w:firstRowLastColumn="0" w:lastRowFirstColumn="0" w:lastRowLastColumn="0"/>
-              <w:rPr>
-                <w:sz w:val="24"/>
-                <w:szCs w:val="24"/>
-                <w:lang w:val="en-GB"/>
-              </w:rPr>
-            </w:pPr>
-            <w:r>
-              <w:rPr>
-                <w:sz w:val="24"/>
-                <w:szCs w:val="24"/>
-                <w:lang w:val="en-GB"/>
-              </w:rPr>
-              <w:t>0.</w:t>
-            </w:r>
-            <w:r>
-              <w:rPr>
-                <w:sz w:val="24"/>
-                <w:szCs w:val="24"/>
-                <w:lang w:val="en-GB"/>
-              </w:rPr>
-              <w:t>171</w:t>
-            </w:r>
-          </w:p>
-        </w:tc>
-      </w:tr>
-      <w:tr>
-        <w:trPr>
-          <w:cnfStyle w:val="000000100000" w:firstRow="0" w:lastRow="0" w:firstColumn="0" w:lastColumn="0" w:oddVBand="0" w:evenVBand="0" w:oddHBand="1" w:evenHBand="0" w:firstRowFirstColumn="0" w:firstRowLastColumn="0" w:lastRowFirstColumn="0" w:lastRowLastColumn="0"/>
-        </w:trPr>
-        <w:tc>
-          <w:tcPr>
-            <w:cnfStyle w:val="001000000000" w:firstRow="0" w:lastRow="0" w:firstColumn="1" w:lastColumn="0" w:oddVBand="0" w:evenVBand="0" w:oddHBand="0" w:evenHBand="0" w:firstRowFirstColumn="0" w:firstRowLastColumn="0" w:lastRowFirstColumn="0" w:lastRowLastColumn="0"/>
-            <w:tcW w:w="2506" w:type="dxa"/>
-          </w:tcPr>
-          <w:p>
-            <w:pPr>
-              <w:pStyle w:val="Contenuto"/>
-              <w:rPr>
-                <w:sz w:val="24"/>
-                <w:szCs w:val="24"/>
-                <w:lang w:val="en-GB"/>
-              </w:rPr>
-            </w:pPr>
-            <w:r>
-              <w:rPr>
-                <w:sz w:val="24"/>
-                <w:szCs w:val="24"/>
-                <w:lang w:val="en-GB"/>
-              </w:rPr>
-              <w:t>SVM, C=1.0</w:t>
-            </w:r>
-          </w:p>
-        </w:tc>
-        <w:tc>
-          <w:tcPr>
-            <w:tcW w:w="2506" w:type="dxa"/>
-          </w:tcPr>
-          <w:p>
-            <w:pPr>
-              <w:pStyle w:val="Contenuto"/>
-              <w:cnfStyle w:val="000000100000" w:firstRow="0" w:lastRow="0" w:firstColumn="0" w:lastColumn="0" w:oddVBand="0" w:evenVBand="0" w:oddHBand="1" w:evenHBand="0" w:firstRowFirstColumn="0" w:firstRowLastColumn="0" w:lastRowFirstColumn="0" w:lastRowLastColumn="0"/>
-              <w:rPr>
-                <w:sz w:val="24"/>
-                <w:szCs w:val="24"/>
-                <w:lang w:val="en-GB"/>
-              </w:rPr>
-            </w:pPr>
-            <w:r>
-              <w:rPr>
-                <w:sz w:val="24"/>
-                <w:szCs w:val="24"/>
-                <w:lang w:val="en-GB"/>
-              </w:rPr>
-              <w:t>0.</w:t>
-            </w:r>
-            <w:r>
-              <w:rPr>
-                <w:sz w:val="24"/>
-                <w:szCs w:val="24"/>
-                <w:lang w:val="en-GB"/>
-              </w:rPr>
-              <w:t>16</w:t>
-            </w:r>
-          </w:p>
-        </w:tc>
-        <w:tc>
-          <w:tcPr>
-            <w:tcW w:w="2506" w:type="dxa"/>
-          </w:tcPr>
-          <w:p>
-            <w:pPr>
-              <w:pStyle w:val="Contenuto"/>
-              <w:cnfStyle w:val="000000100000" w:firstRow="0" w:lastRow="0" w:firstColumn="0" w:lastColumn="0" w:oddVBand="0" w:evenVBand="0" w:oddHBand="1" w:evenHBand="0" w:firstRowFirstColumn="0" w:firstRowLastColumn="0" w:lastRowFirstColumn="0" w:lastRowLastColumn="0"/>
-              <w:rPr>
-                <w:sz w:val="24"/>
-                <w:szCs w:val="24"/>
-                <w:lang w:val="en-GB"/>
-              </w:rPr>
-            </w:pPr>
-            <w:r>
-              <w:rPr>
-                <w:sz w:val="24"/>
-                <w:szCs w:val="24"/>
-                <w:lang w:val="en-GB"/>
-              </w:rPr>
-              <w:t>0.</w:t>
-            </w:r>
-            <w:r>
-              <w:rPr>
-                <w:sz w:val="24"/>
-                <w:szCs w:val="24"/>
-                <w:lang w:val="en-GB"/>
-              </w:rPr>
-              <w:t>17</w:t>
-            </w:r>
-          </w:p>
-        </w:tc>
-        <w:tc>
-          <w:tcPr>
-            <w:tcW w:w="2506" w:type="dxa"/>
-          </w:tcPr>
-          <w:p>
-            <w:pPr>
-              <w:pStyle w:val="Contenuto"/>
-              <w:cnfStyle w:val="000000100000" w:firstRow="0" w:lastRow="0" w:firstColumn="0" w:lastColumn="0" w:oddVBand="0" w:evenVBand="0" w:oddHBand="1" w:evenHBand="0" w:firstRowFirstColumn="0" w:firstRowLastColumn="0" w:lastRowFirstColumn="0" w:lastRowLastColumn="0"/>
-              <w:rPr>
-                <w:sz w:val="24"/>
-                <w:szCs w:val="24"/>
-                <w:lang w:val="en-GB"/>
-              </w:rPr>
-            </w:pPr>
-            <w:r>
-              <w:rPr>
-                <w:sz w:val="24"/>
-                <w:szCs w:val="24"/>
-                <w:lang w:val="en-GB"/>
-              </w:rPr>
-              <w:t>0.</w:t>
-            </w:r>
-            <w:r>
-              <w:rPr>
-                <w:sz w:val="24"/>
-                <w:szCs w:val="24"/>
-                <w:lang w:val="en-GB"/>
-              </w:rPr>
-              <w:t>171</w:t>
-            </w:r>
-          </w:p>
-        </w:tc>
-      </w:tr>
-      <w:tr>
-        <w:tc>
-          <w:tcPr>
-            <w:cnfStyle w:val="001000000000" w:firstRow="0" w:lastRow="0" w:firstColumn="1" w:lastColumn="0" w:oddVBand="0" w:evenVBand="0" w:oddHBand="0" w:evenHBand="0" w:firstRowFirstColumn="0" w:firstRowLastColumn="0" w:lastRowFirstColumn="0" w:lastRowLastColumn="0"/>
-            <w:tcW w:w="2506" w:type="dxa"/>
-          </w:tcPr>
-          <w:p>
-            <w:pPr>
-              <w:pStyle w:val="Contenuto"/>
-              <w:rPr>
-                <w:sz w:val="24"/>
-                <w:szCs w:val="24"/>
-                <w:lang w:val="en-GB"/>
-              </w:rPr>
-            </w:pPr>
-            <w:r>
-              <w:rPr>
-                <w:sz w:val="24"/>
-                <w:szCs w:val="24"/>
-                <w:lang w:val="en-GB"/>
-              </w:rPr>
-              <w:t>SVM, C=10.0</w:t>
-            </w:r>
-          </w:p>
-        </w:tc>
-        <w:tc>
-          <w:tcPr>
-            <w:tcW w:w="2506" w:type="dxa"/>
-          </w:tcPr>
-          <w:p>
-            <w:pPr>
-              <w:pStyle w:val="Contenuto"/>
-              <w:cnfStyle w:val="000000000000" w:firstRow="0" w:lastRow="0" w:firstColumn="0" w:lastColumn="0" w:oddVBand="0" w:evenVBand="0" w:oddHBand="0" w:evenHBand="0" w:firstRowFirstColumn="0" w:firstRowLastColumn="0" w:lastRowFirstColumn="0" w:lastRowLastColumn="0"/>
-              <w:rPr>
-                <w:sz w:val="24"/>
-                <w:szCs w:val="24"/>
-                <w:lang w:val="en-GB"/>
-              </w:rPr>
-            </w:pPr>
-            <w:r>
-              <w:rPr>
-                <w:sz w:val="24"/>
-                <w:szCs w:val="24"/>
-                <w:lang w:val="en-GB"/>
-              </w:rPr>
-              <w:t>0.</w:t>
-            </w:r>
-            <w:r>
-              <w:rPr>
-                <w:sz w:val="24"/>
-                <w:szCs w:val="24"/>
-                <w:lang w:val="en-GB"/>
-              </w:rPr>
-              <w:t>37</w:t>
-            </w:r>
-          </w:p>
-        </w:tc>
-        <w:tc>
-          <w:tcPr>
-            <w:tcW w:w="2506" w:type="dxa"/>
-          </w:tcPr>
-          <w:p>
-            <w:pPr>
-              <w:pStyle w:val="Contenuto"/>
-              <w:cnfStyle w:val="000000000000" w:firstRow="0" w:lastRow="0" w:firstColumn="0" w:lastColumn="0" w:oddVBand="0" w:evenVBand="0" w:oddHBand="0" w:evenHBand="0" w:firstRowFirstColumn="0" w:firstRowLastColumn="0" w:lastRowFirstColumn="0" w:lastRowLastColumn="0"/>
-              <w:rPr>
-                <w:sz w:val="24"/>
-                <w:szCs w:val="24"/>
-                <w:lang w:val="en-GB"/>
-              </w:rPr>
-            </w:pPr>
-            <w:r>
-              <w:rPr>
-                <w:sz w:val="24"/>
-                <w:szCs w:val="24"/>
-                <w:lang w:val="en-GB"/>
-              </w:rPr>
-              <w:t>0.</w:t>
-            </w:r>
-            <w:r>
-              <w:rPr>
-                <w:sz w:val="24"/>
-                <w:szCs w:val="24"/>
-                <w:lang w:val="en-GB"/>
-              </w:rPr>
-              <w:t>182</w:t>
-            </w:r>
-          </w:p>
-        </w:tc>
-        <w:tc>
-          <w:tcPr>
-            <w:tcW w:w="2506" w:type="dxa"/>
-          </w:tcPr>
-          <w:p>
-            <w:pPr>
-              <w:pStyle w:val="Contenuto"/>
-              <w:cnfStyle w:val="000000000000" w:firstRow="0" w:lastRow="0" w:firstColumn="0" w:lastColumn="0" w:oddVBand="0" w:evenVBand="0" w:oddHBand="0" w:evenHBand="0" w:firstRowFirstColumn="0" w:firstRowLastColumn="0" w:lastRowFirstColumn="0" w:lastRowLastColumn="0"/>
-              <w:rPr>
-                <w:sz w:val="24"/>
-                <w:szCs w:val="24"/>
-                <w:lang w:val="en-GB"/>
-              </w:rPr>
-            </w:pPr>
-            <w:r>
-              <w:rPr>
-                <w:sz w:val="24"/>
-                <w:szCs w:val="24"/>
-                <w:lang w:val="en-GB"/>
-              </w:rPr>
-              <w:t>0.</w:t>
-            </w:r>
-            <w:r>
-              <w:rPr>
-                <w:sz w:val="24"/>
-                <w:szCs w:val="24"/>
-                <w:lang w:val="en-GB"/>
-              </w:rPr>
-              <w:t>211</w:t>
-            </w:r>
-          </w:p>
-        </w:tc>
-      </w:tr>
-    </w:tbl>
-    <w:p>
-      <w:pPr>
-        <w:spacing w:after="200"/>
-        <w:rPr>
-          <w:lang w:val="en-GB"/>
-        </w:rPr>
-      </w:pPr>
-    </w:p>
-    <w:tbl>
-      <w:tblPr>
-        <w:tblStyle w:val="Tabellasemplice-3"/>
-        <w:tblW w:w="0" w:type="auto"/>
-        <w:tblLook w:val="04A0" w:firstRow="1" w:lastRow="0" w:firstColumn="1" w:lastColumn="0" w:noHBand="0" w:noVBand="1"/>
-      </w:tblPr>
-      <w:tblGrid>
-        <w:gridCol w:w="2506"/>
-        <w:gridCol w:w="2506"/>
-        <w:gridCol w:w="2506"/>
-        <w:gridCol w:w="2506"/>
-      </w:tblGrid>
-      <w:tr>
-        <w:trPr>
-          <w:cnfStyle w:val="100000000000" w:firstRow="1" w:lastRow="0" w:firstColumn="0" w:lastColumn="0" w:oddVBand="0" w:evenVBand="0" w:oddHBand="0" w:evenHBand="0" w:firstRowFirstColumn="0" w:firstRowLastColumn="0" w:lastRowFirstColumn="0" w:lastRowLastColumn="0"/>
-        </w:trPr>
-        <w:tc>
-          <w:tcPr>
-            <w:cnfStyle w:val="001000000100" w:firstRow="0" w:lastRow="0" w:firstColumn="1" w:lastColumn="0" w:oddVBand="0" w:evenVBand="0" w:oddHBand="0" w:evenHBand="0" w:firstRowFirstColumn="1" w:firstRowLastColumn="0" w:lastRowFirstColumn="0" w:lastRowLastColumn="0"/>
-            <w:tcW w:w="2506" w:type="dxa"/>
-          </w:tcPr>
-          <w:p>
-            <w:pPr>
-              <w:pStyle w:val="Contenuto"/>
-              <w:rPr>
-                <w:sz w:val="24"/>
-                <w:szCs w:val="24"/>
-                <w:lang w:val="en-GB"/>
-              </w:rPr>
-            </w:pPr>
-            <w:r>
-              <w:rPr>
-                <w:color w:val="34ABA2" w:themeColor="accent6"/>
-                <w:sz w:val="24"/>
-                <w:szCs w:val="24"/>
-                <w:lang w:val="en-GB"/>
-              </w:rPr>
-              <w:t>π = 0.</w:t>
-            </w:r>
-            <w:r>
-              <w:rPr>
-                <w:color w:val="34ABA2" w:themeColor="accent6"/>
-                <w:sz w:val="24"/>
-                <w:szCs w:val="24"/>
-                <w:lang w:val="en-GB"/>
-              </w:rPr>
-              <w:t>9</w:t>
-            </w:r>
-          </w:p>
-        </w:tc>
-        <w:tc>
-          <w:tcPr>
-            <w:tcW w:w="2506" w:type="dxa"/>
-          </w:tcPr>
-          <w:p>
-            <w:pPr>
-              <w:pStyle w:val="Contenuto"/>
-              <w:cnfStyle w:val="100000000000" w:firstRow="1" w:lastRow="0" w:firstColumn="0" w:lastColumn="0" w:oddVBand="0" w:evenVBand="0" w:oddHBand="0" w:evenHBand="0" w:firstRowFirstColumn="0" w:firstRowLastColumn="0" w:lastRowFirstColumn="0" w:lastRowLastColumn="0"/>
-              <w:rPr>
-                <w:sz w:val="24"/>
-                <w:szCs w:val="24"/>
-                <w:lang w:val="en-GB"/>
-              </w:rPr>
-            </w:pPr>
-            <w:r>
-              <w:rPr>
-                <w:sz w:val="24"/>
-                <w:szCs w:val="24"/>
-                <w:lang w:val="en-GB"/>
-              </w:rPr>
-              <w:t>K = 0.1</w:t>
-            </w:r>
-          </w:p>
-        </w:tc>
-        <w:tc>
-          <w:tcPr>
-            <w:tcW w:w="2506" w:type="dxa"/>
-          </w:tcPr>
-          <w:p>
-            <w:pPr>
-              <w:pStyle w:val="Contenuto"/>
-              <w:cnfStyle w:val="100000000000" w:firstRow="1" w:lastRow="0" w:firstColumn="0" w:lastColumn="0" w:oddVBand="0" w:evenVBand="0" w:oddHBand="0" w:evenHBand="0" w:firstRowFirstColumn="0" w:firstRowLastColumn="0" w:lastRowFirstColumn="0" w:lastRowLastColumn="0"/>
-              <w:rPr>
-                <w:sz w:val="24"/>
-                <w:szCs w:val="24"/>
-                <w:lang w:val="en-GB"/>
-              </w:rPr>
-            </w:pPr>
-            <w:r>
-              <w:rPr>
-                <w:sz w:val="24"/>
-                <w:szCs w:val="24"/>
-                <w:lang w:val="en-GB"/>
-              </w:rPr>
-              <w:t>K = 1.0</w:t>
-            </w:r>
-          </w:p>
-        </w:tc>
-        <w:tc>
-          <w:tcPr>
-            <w:tcW w:w="2506" w:type="dxa"/>
-          </w:tcPr>
-          <w:p>
-            <w:pPr>
-              <w:pStyle w:val="Contenuto"/>
-              <w:cnfStyle w:val="100000000000" w:firstRow="1" w:lastRow="0" w:firstColumn="0" w:lastColumn="0" w:oddVBand="0" w:evenVBand="0" w:oddHBand="0" w:evenHBand="0" w:firstRowFirstColumn="0" w:firstRowLastColumn="0" w:lastRowFirstColumn="0" w:lastRowLastColumn="0"/>
-              <w:rPr>
-                <w:sz w:val="24"/>
-                <w:szCs w:val="24"/>
-                <w:lang w:val="en-GB"/>
-              </w:rPr>
-            </w:pPr>
-            <w:r>
-              <w:rPr>
-                <w:sz w:val="24"/>
-                <w:szCs w:val="24"/>
-                <w:lang w:val="en-GB"/>
-              </w:rPr>
-              <w:t>K = 10.0</w:t>
-            </w:r>
-          </w:p>
-        </w:tc>
-      </w:tr>
-      <w:tr>
-        <w:trPr>
-          <w:cnfStyle w:val="000000100000" w:firstRow="0" w:lastRow="0" w:firstColumn="0" w:lastColumn="0" w:oddVBand="0" w:evenVBand="0" w:oddHBand="1" w:evenHBand="0" w:firstRowFirstColumn="0" w:firstRowLastColumn="0" w:lastRowFirstColumn="0" w:lastRowLastColumn="0"/>
-        </w:trPr>
-        <w:tc>
-          <w:tcPr>
-            <w:cnfStyle w:val="001000000000" w:firstRow="0" w:lastRow="0" w:firstColumn="1" w:lastColumn="0" w:oddVBand="0" w:evenVBand="0" w:oddHBand="0" w:evenHBand="0" w:firstRowFirstColumn="0" w:firstRowLastColumn="0" w:lastRowFirstColumn="0" w:lastRowLastColumn="0"/>
-            <w:tcW w:w="2506" w:type="dxa"/>
-          </w:tcPr>
-          <w:p>
-            <w:pPr>
-              <w:pStyle w:val="Contenuto"/>
-              <w:rPr>
-                <w:sz w:val="24"/>
-                <w:szCs w:val="24"/>
-              </w:rPr>
-            </w:pPr>
-            <w:r>
-              <w:rPr>
-                <w:sz w:val="24"/>
-                <w:szCs w:val="24"/>
-                <w:lang w:val="en-GB"/>
-              </w:rPr>
-              <w:t>SVM, C=0.01</w:t>
-            </w:r>
-          </w:p>
-        </w:tc>
-        <w:tc>
-          <w:tcPr>
-            <w:tcW w:w="2506" w:type="dxa"/>
-          </w:tcPr>
-          <w:p>
-            <w:pPr>
-              <w:pStyle w:val="Contenuto"/>
-              <w:cnfStyle w:val="000000100000" w:firstRow="0" w:lastRow="0" w:firstColumn="0" w:lastColumn="0" w:oddVBand="0" w:evenVBand="0" w:oddHBand="1" w:evenHBand="0" w:firstRowFirstColumn="0" w:firstRowLastColumn="0" w:lastRowFirstColumn="0" w:lastRowLastColumn="0"/>
-              <w:rPr>
-                <w:sz w:val="24"/>
-                <w:szCs w:val="24"/>
-                <w:lang w:val="en-GB"/>
-              </w:rPr>
-            </w:pPr>
-            <w:r>
-              <w:rPr>
-                <w:sz w:val="24"/>
-                <w:szCs w:val="24"/>
-                <w:lang w:val="en-GB"/>
-              </w:rPr>
-              <w:t>0.</w:t>
-            </w:r>
-            <w:r>
-              <w:rPr>
-                <w:sz w:val="24"/>
-                <w:szCs w:val="24"/>
-                <w:lang w:val="en-GB"/>
-              </w:rPr>
-              <w:t>17</w:t>
-            </w:r>
-          </w:p>
-        </w:tc>
-        <w:tc>
-          <w:tcPr>
-            <w:tcW w:w="2506" w:type="dxa"/>
-          </w:tcPr>
-          <w:p>
-            <w:pPr>
-              <w:pStyle w:val="Contenuto"/>
-              <w:cnfStyle w:val="000000100000" w:firstRow="0" w:lastRow="0" w:firstColumn="0" w:lastColumn="0" w:oddVBand="0" w:evenVBand="0" w:oddHBand="1" w:evenHBand="0" w:firstRowFirstColumn="0" w:firstRowLastColumn="0" w:lastRowFirstColumn="0" w:lastRowLastColumn="0"/>
-              <w:rPr>
-                <w:sz w:val="24"/>
-                <w:szCs w:val="24"/>
-                <w:lang w:val="en-GB"/>
-              </w:rPr>
-            </w:pPr>
-            <w:r>
-              <w:rPr>
-                <w:sz w:val="24"/>
-                <w:szCs w:val="24"/>
-                <w:lang w:val="en-GB"/>
-              </w:rPr>
-              <w:t>0</w:t>
-            </w:r>
-            <w:r>
-              <w:rPr>
-                <w:sz w:val="24"/>
-                <w:szCs w:val="24"/>
-                <w:lang w:val="en-GB"/>
-              </w:rPr>
-              <w:t>.</w:t>
-            </w:r>
-            <w:r>
-              <w:rPr>
-                <w:sz w:val="24"/>
-                <w:szCs w:val="24"/>
-                <w:lang w:val="en-GB"/>
-              </w:rPr>
-              <w:t>167</w:t>
-            </w:r>
-          </w:p>
-        </w:tc>
-        <w:tc>
-          <w:tcPr>
-            <w:tcW w:w="2506" w:type="dxa"/>
-          </w:tcPr>
-          <w:p>
-            <w:pPr>
-              <w:pStyle w:val="Contenuto"/>
-              <w:cnfStyle w:val="000000100000" w:firstRow="0" w:lastRow="0" w:firstColumn="0" w:lastColumn="0" w:oddVBand="0" w:evenVBand="0" w:oddHBand="1" w:evenHBand="0" w:firstRowFirstColumn="0" w:firstRowLastColumn="0" w:lastRowFirstColumn="0" w:lastRowLastColumn="0"/>
-              <w:rPr>
-                <w:sz w:val="24"/>
-                <w:szCs w:val="24"/>
-                <w:lang w:val="en-GB"/>
-              </w:rPr>
-            </w:pPr>
-            <w:r>
-              <w:rPr>
-                <w:sz w:val="24"/>
-                <w:szCs w:val="24"/>
-                <w:lang w:val="en-GB"/>
-              </w:rPr>
-              <w:t>0.</w:t>
-            </w:r>
-            <w:r>
-              <w:rPr>
-                <w:sz w:val="24"/>
-                <w:szCs w:val="24"/>
-                <w:lang w:val="en-GB"/>
-              </w:rPr>
-              <w:t>159</w:t>
-            </w:r>
-          </w:p>
-        </w:tc>
-      </w:tr>
-      <w:tr>
-        <w:tc>
-          <w:tcPr>
-            <w:cnfStyle w:val="001000000000" w:firstRow="0" w:lastRow="0" w:firstColumn="1" w:lastColumn="0" w:oddVBand="0" w:evenVBand="0" w:oddHBand="0" w:evenHBand="0" w:firstRowFirstColumn="0" w:firstRowLastColumn="0" w:lastRowFirstColumn="0" w:lastRowLastColumn="0"/>
-            <w:tcW w:w="2506" w:type="dxa"/>
-          </w:tcPr>
-          <w:p>
-            <w:pPr>
-              <w:pStyle w:val="Contenuto"/>
-              <w:rPr>
-                <w:sz w:val="24"/>
-                <w:szCs w:val="24"/>
-                <w:lang w:val="en-GB"/>
-              </w:rPr>
-            </w:pPr>
-            <w:r>
-              <w:rPr>
-                <w:sz w:val="24"/>
-                <w:szCs w:val="24"/>
-                <w:lang w:val="en-GB"/>
-              </w:rPr>
-              <w:t>SVM, C=0.1</w:t>
-            </w:r>
-          </w:p>
-        </w:tc>
-        <w:tc>
-          <w:tcPr>
-            <w:tcW w:w="2506" w:type="dxa"/>
-          </w:tcPr>
-          <w:p>
-            <w:pPr>
-              <w:pStyle w:val="Contenuto"/>
-              <w:cnfStyle w:val="000000000000" w:firstRow="0" w:lastRow="0" w:firstColumn="0" w:lastColumn="0" w:oddVBand="0" w:evenVBand="0" w:oddHBand="0" w:evenHBand="0" w:firstRowFirstColumn="0" w:firstRowLastColumn="0" w:lastRowFirstColumn="0" w:lastRowLastColumn="0"/>
-              <w:rPr>
-                <w:sz w:val="24"/>
-                <w:szCs w:val="24"/>
-                <w:lang w:val="en-GB"/>
-              </w:rPr>
-            </w:pPr>
-            <w:r>
-              <w:rPr>
-                <w:sz w:val="24"/>
-                <w:szCs w:val="24"/>
-                <w:lang w:val="en-GB"/>
-              </w:rPr>
-              <w:t>0.</w:t>
-            </w:r>
-            <w:r>
-              <w:rPr>
-                <w:sz w:val="24"/>
-                <w:szCs w:val="24"/>
-                <w:lang w:val="en-GB"/>
-              </w:rPr>
-              <w:t>178</w:t>
-            </w:r>
-          </w:p>
-        </w:tc>
-        <w:tc>
-          <w:tcPr>
-            <w:tcW w:w="2506" w:type="dxa"/>
-          </w:tcPr>
-          <w:p>
-            <w:pPr>
-              <w:pStyle w:val="Contenuto"/>
-              <w:cnfStyle w:val="000000000000" w:firstRow="0" w:lastRow="0" w:firstColumn="0" w:lastColumn="0" w:oddVBand="0" w:evenVBand="0" w:oddHBand="0" w:evenHBand="0" w:firstRowFirstColumn="0" w:firstRowLastColumn="0" w:lastRowFirstColumn="0" w:lastRowLastColumn="0"/>
-              <w:rPr>
-                <w:sz w:val="24"/>
-                <w:szCs w:val="24"/>
-                <w:lang w:val="en-GB"/>
-              </w:rPr>
-            </w:pPr>
-            <w:r>
-              <w:rPr>
-                <w:sz w:val="24"/>
-                <w:szCs w:val="24"/>
-                <w:lang w:val="en-GB"/>
-              </w:rPr>
-              <w:t>0.</w:t>
-            </w:r>
-            <w:r>
-              <w:rPr>
-                <w:sz w:val="24"/>
-                <w:szCs w:val="24"/>
-                <w:lang w:val="en-GB"/>
-              </w:rPr>
-              <w:t>158</w:t>
-            </w:r>
-          </w:p>
-        </w:tc>
-        <w:tc>
-          <w:tcPr>
-            <w:tcW w:w="2506" w:type="dxa"/>
-          </w:tcPr>
-          <w:p>
-            <w:pPr>
-              <w:pStyle w:val="Contenuto"/>
-              <w:cnfStyle w:val="000000000000" w:firstRow="0" w:lastRow="0" w:firstColumn="0" w:lastColumn="0" w:oddVBand="0" w:evenVBand="0" w:oddHBand="0" w:evenHBand="0" w:firstRowFirstColumn="0" w:firstRowLastColumn="0" w:lastRowFirstColumn="0" w:lastRowLastColumn="0"/>
-              <w:rPr>
-                <w:sz w:val="24"/>
-                <w:szCs w:val="24"/>
-                <w:lang w:val="en-GB"/>
-              </w:rPr>
-            </w:pPr>
-            <w:r>
-              <w:rPr>
-                <w:sz w:val="24"/>
-                <w:szCs w:val="24"/>
-                <w:lang w:val="en-GB"/>
-              </w:rPr>
-              <w:t>0.</w:t>
-            </w:r>
-            <w:r>
-              <w:rPr>
-                <w:sz w:val="24"/>
-                <w:szCs w:val="24"/>
-                <w:lang w:val="en-GB"/>
-              </w:rPr>
-              <w:t>152</w:t>
-            </w:r>
-          </w:p>
-        </w:tc>
-      </w:tr>
-      <w:tr>
-        <w:trPr>
-          <w:cnfStyle w:val="000000100000" w:firstRow="0" w:lastRow="0" w:firstColumn="0" w:lastColumn="0" w:oddVBand="0" w:evenVBand="0" w:oddHBand="1" w:evenHBand="0" w:firstRowFirstColumn="0" w:firstRowLastColumn="0" w:lastRowFirstColumn="0" w:lastRowLastColumn="0"/>
-        </w:trPr>
-        <w:tc>
-          <w:tcPr>
-            <w:cnfStyle w:val="001000000000" w:firstRow="0" w:lastRow="0" w:firstColumn="1" w:lastColumn="0" w:oddVBand="0" w:evenVBand="0" w:oddHBand="0" w:evenHBand="0" w:firstRowFirstColumn="0" w:firstRowLastColumn="0" w:lastRowFirstColumn="0" w:lastRowLastColumn="0"/>
-            <w:tcW w:w="2506" w:type="dxa"/>
-          </w:tcPr>
-          <w:p>
-            <w:pPr>
-              <w:pStyle w:val="Contenuto"/>
-              <w:rPr>
-                <w:sz w:val="24"/>
-                <w:szCs w:val="24"/>
-                <w:lang w:val="en-GB"/>
-              </w:rPr>
-            </w:pPr>
-            <w:r>
-              <w:rPr>
-                <w:sz w:val="24"/>
-                <w:szCs w:val="24"/>
-                <w:lang w:val="en-GB"/>
-              </w:rPr>
-              <w:t>SVM, C=1.0</w:t>
-            </w:r>
-          </w:p>
-        </w:tc>
-        <w:tc>
-          <w:tcPr>
-            <w:tcW w:w="2506" w:type="dxa"/>
-          </w:tcPr>
-          <w:p>
-            <w:pPr>
-              <w:pStyle w:val="Contenuto"/>
-              <w:cnfStyle w:val="000000100000" w:firstRow="0" w:lastRow="0" w:firstColumn="0" w:lastColumn="0" w:oddVBand="0" w:evenVBand="0" w:oddHBand="1" w:evenHBand="0" w:firstRowFirstColumn="0" w:firstRowLastColumn="0" w:lastRowFirstColumn="0" w:lastRowLastColumn="0"/>
-              <w:rPr>
-                <w:sz w:val="24"/>
-                <w:szCs w:val="24"/>
-                <w:lang w:val="en-GB"/>
-              </w:rPr>
-            </w:pPr>
-            <w:r>
-              <w:rPr>
-                <w:sz w:val="24"/>
-                <w:szCs w:val="24"/>
-                <w:lang w:val="en-GB"/>
-              </w:rPr>
-              <w:t>0.</w:t>
-            </w:r>
-            <w:r>
-              <w:rPr>
-                <w:sz w:val="24"/>
-                <w:szCs w:val="24"/>
-                <w:lang w:val="en-GB"/>
-              </w:rPr>
-              <w:t>172</w:t>
-            </w:r>
-          </w:p>
-        </w:tc>
-        <w:tc>
-          <w:tcPr>
-            <w:tcW w:w="2506" w:type="dxa"/>
-          </w:tcPr>
-          <w:p>
-            <w:pPr>
-              <w:pStyle w:val="Contenuto"/>
-              <w:cnfStyle w:val="000000100000" w:firstRow="0" w:lastRow="0" w:firstColumn="0" w:lastColumn="0" w:oddVBand="0" w:evenVBand="0" w:oddHBand="1" w:evenHBand="0" w:firstRowFirstColumn="0" w:firstRowLastColumn="0" w:lastRowFirstColumn="0" w:lastRowLastColumn="0"/>
-              <w:rPr>
-                <w:sz w:val="24"/>
-                <w:szCs w:val="24"/>
-                <w:lang w:val="en-GB"/>
-              </w:rPr>
-            </w:pPr>
-            <w:r>
-              <w:rPr>
-                <w:sz w:val="24"/>
-                <w:szCs w:val="24"/>
-                <w:lang w:val="en-GB"/>
-              </w:rPr>
-              <w:t>0.</w:t>
-            </w:r>
-            <w:r>
-              <w:rPr>
-                <w:sz w:val="24"/>
-                <w:szCs w:val="24"/>
-                <w:lang w:val="en-GB"/>
-              </w:rPr>
-              <w:t>151</w:t>
-            </w:r>
-          </w:p>
-        </w:tc>
-        <w:tc>
-          <w:tcPr>
-            <w:tcW w:w="2506" w:type="dxa"/>
-          </w:tcPr>
-          <w:p>
-            <w:pPr>
-              <w:pStyle w:val="Contenuto"/>
-              <w:cnfStyle w:val="000000100000" w:firstRow="0" w:lastRow="0" w:firstColumn="0" w:lastColumn="0" w:oddVBand="0" w:evenVBand="0" w:oddHBand="1" w:evenHBand="0" w:firstRowFirstColumn="0" w:firstRowLastColumn="0" w:lastRowFirstColumn="0" w:lastRowLastColumn="0"/>
-              <w:rPr>
-                <w:sz w:val="24"/>
-                <w:szCs w:val="24"/>
-                <w:lang w:val="en-GB"/>
-              </w:rPr>
-            </w:pPr>
-            <w:r>
-              <w:rPr>
-                <w:sz w:val="24"/>
-                <w:szCs w:val="24"/>
-                <w:lang w:val="en-GB"/>
-              </w:rPr>
-              <w:t>0.</w:t>
-            </w:r>
-            <w:r>
-              <w:rPr>
-                <w:sz w:val="24"/>
-                <w:szCs w:val="24"/>
-                <w:lang w:val="en-GB"/>
-              </w:rPr>
-              <w:t>158</w:t>
-            </w:r>
-          </w:p>
-        </w:tc>
-      </w:tr>
-      <w:tr>
-        <w:tc>
-          <w:tcPr>
-            <w:cnfStyle w:val="001000000000" w:firstRow="0" w:lastRow="0" w:firstColumn="1" w:lastColumn="0" w:oddVBand="0" w:evenVBand="0" w:oddHBand="0" w:evenHBand="0" w:firstRowFirstColumn="0" w:firstRowLastColumn="0" w:lastRowFirstColumn="0" w:lastRowLastColumn="0"/>
-            <w:tcW w:w="2506" w:type="dxa"/>
-          </w:tcPr>
-          <w:p>
-            <w:pPr>
-              <w:pStyle w:val="Contenuto"/>
-              <w:rPr>
-                <w:sz w:val="24"/>
-                <w:szCs w:val="24"/>
-                <w:lang w:val="en-GB"/>
-              </w:rPr>
-            </w:pPr>
-            <w:r>
-              <w:rPr>
-                <w:sz w:val="24"/>
-                <w:szCs w:val="24"/>
-                <w:lang w:val="en-GB"/>
-              </w:rPr>
-              <w:t>SVM, C=10.0</w:t>
-            </w:r>
-          </w:p>
-        </w:tc>
-        <w:tc>
-          <w:tcPr>
-            <w:tcW w:w="2506" w:type="dxa"/>
-          </w:tcPr>
-          <w:p>
-            <w:pPr>
-              <w:pStyle w:val="Contenuto"/>
-              <w:cnfStyle w:val="000000000000" w:firstRow="0" w:lastRow="0" w:firstColumn="0" w:lastColumn="0" w:oddVBand="0" w:evenVBand="0" w:oddHBand="0" w:evenHBand="0" w:firstRowFirstColumn="0" w:firstRowLastColumn="0" w:lastRowFirstColumn="0" w:lastRowLastColumn="0"/>
-              <w:rPr>
-                <w:sz w:val="24"/>
-                <w:szCs w:val="24"/>
-                <w:lang w:val="en-GB"/>
-              </w:rPr>
-            </w:pPr>
-            <w:r>
-              <w:rPr>
-                <w:sz w:val="24"/>
-                <w:szCs w:val="24"/>
-                <w:lang w:val="en-GB"/>
-              </w:rPr>
-              <w:t>0.</w:t>
-            </w:r>
-            <w:r>
-              <w:rPr>
-                <w:sz w:val="24"/>
-                <w:szCs w:val="24"/>
-                <w:lang w:val="en-GB"/>
-              </w:rPr>
-              <w:t>454</w:t>
-            </w:r>
-          </w:p>
-        </w:tc>
-        <w:tc>
-          <w:tcPr>
-            <w:tcW w:w="2506" w:type="dxa"/>
-          </w:tcPr>
-          <w:p>
-            <w:pPr>
-              <w:pStyle w:val="Contenuto"/>
-              <w:cnfStyle w:val="000000000000" w:firstRow="0" w:lastRow="0" w:firstColumn="0" w:lastColumn="0" w:oddVBand="0" w:evenVBand="0" w:oddHBand="0" w:evenHBand="0" w:firstRowFirstColumn="0" w:firstRowLastColumn="0" w:lastRowFirstColumn="0" w:lastRowLastColumn="0"/>
-              <w:rPr>
-                <w:sz w:val="24"/>
-                <w:szCs w:val="24"/>
-                <w:lang w:val="en-GB"/>
-              </w:rPr>
-            </w:pPr>
-            <w:r>
-              <w:rPr>
-                <w:sz w:val="24"/>
-                <w:szCs w:val="24"/>
-                <w:lang w:val="en-GB"/>
-              </w:rPr>
-              <w:t>0.</w:t>
-            </w:r>
-            <w:r>
-              <w:rPr>
-                <w:sz w:val="24"/>
-                <w:szCs w:val="24"/>
-                <w:lang w:val="en-GB"/>
-              </w:rPr>
-              <w:t>256</w:t>
-            </w:r>
-          </w:p>
-        </w:tc>
-        <w:tc>
-          <w:tcPr>
-            <w:tcW w:w="2506" w:type="dxa"/>
-          </w:tcPr>
-          <w:p>
-            <w:pPr>
-              <w:pStyle w:val="Contenuto"/>
-              <w:cnfStyle w:val="000000000000" w:firstRow="0" w:lastRow="0" w:firstColumn="0" w:lastColumn="0" w:oddVBand="0" w:evenVBand="0" w:oddHBand="0" w:evenHBand="0" w:firstRowFirstColumn="0" w:firstRowLastColumn="0" w:lastRowFirstColumn="0" w:lastRowLastColumn="0"/>
-              <w:rPr>
-                <w:sz w:val="24"/>
-                <w:szCs w:val="24"/>
-                <w:lang w:val="en-GB"/>
-              </w:rPr>
-            </w:pPr>
-            <w:r>
-              <w:rPr>
-                <w:sz w:val="24"/>
-                <w:szCs w:val="24"/>
-                <w:lang w:val="en-GB"/>
-              </w:rPr>
-              <w:t>0.</w:t>
-            </w:r>
-            <w:r>
-              <w:rPr>
-                <w:sz w:val="24"/>
-                <w:szCs w:val="24"/>
-                <w:lang w:val="en-GB"/>
-              </w:rPr>
-              <w:t>207</w:t>
-            </w:r>
-          </w:p>
-        </w:tc>
-      </w:tr>
-    </w:tbl>
-    <w:p>
-      <w:pPr>
-        <w:spacing w:after="200"/>
-        <w:rPr>
-          <w:lang w:val="en-GB"/>
-        </w:rPr>
-      </w:pPr>
-    </w:p>
-    <w:p>
-      <w:pPr>
-        <w:spacing w:after="200"/>
-        <w:rPr>
-          <w:lang w:val="en-GB"/>
-        </w:rPr>
-      </w:pPr>
-      <w:r>
-        <w:rPr>
-          <w:lang w:val="en-GB"/>
-        </w:rPr>
-        <w:br w:type="page"/>
-      </w:r>
-    </w:p>
-    <w:p>
-      <w:pPr>
-        <w:spacing w:after="200"/>
-        <w:rPr>
-          <w:lang w:val="en-GB"/>
-        </w:rPr>
-      </w:pPr>
-      <w:r>
-        <w:rPr>
-          <w:lang w:val="en-GB"/>
-        </w:rPr>
-        <w:lastRenderedPageBreak/>
+      <w:r>
+        <w:rPr>
+          <w:lang w:val="en-GB"/>
+        </w:rPr>
         <w:br w:type="page"/>
       </w:r>
     </w:p>
@@ -25812,7 +24049,6 @@
     <w:rsid w:val="001846BA"/>
     <w:rsid w:val="002900C2"/>
     <w:rsid w:val="00413EA4"/>
-    <w:rsid w:val="004305F3"/>
     <w:rsid w:val="004C7502"/>
     <w:rsid w:val="00500A71"/>
     <w:rsid w:val="00626129"/>
@@ -25829,6 +24065,7 @@
     <w:rsid w:val="00B56F42"/>
     <w:rsid w:val="00BD4E1E"/>
     <w:rsid w:val="00CC1A21"/>
+    <w:rsid w:val="00D45226"/>
     <w:rsid w:val="00E15323"/>
     <w:rsid w:val="00E56391"/>
     <w:rsid w:val="00F64E23"/>

</xml_diff>

<commit_message>
implemented weighted LR + updated report
</commit_message>
<xml_diff>
--- a/report_ML.docx
+++ b/report_ML.docx
@@ -6143,6 +6143,60 @@
       <w:pPr>
         <w:pStyle w:val="Contenuto"/>
         <w:numPr>
+          <w:ilvl w:val="1"/>
+          <w:numId w:val="1"/>
+        </w:numPr>
+        <w:rPr>
+          <w:sz w:val="24"/>
+          <w:szCs w:val="24"/>
+        </w:rPr>
+      </w:pPr>
+      <w:proofErr w:type="spellStart"/>
+      <w:r>
+        <w:rPr>
+          <w:sz w:val="24"/>
+          <w:szCs w:val="24"/>
+        </w:rPr>
+        <w:t>Weighted</w:t>
+      </w:r>
+      <w:proofErr w:type="spellEnd"/>
+      <w:r>
+        <w:rPr>
+          <w:sz w:val="24"/>
+          <w:szCs w:val="24"/>
+        </w:rPr>
+        <w:t xml:space="preserve"> </w:t>
+      </w:r>
+      <w:proofErr w:type="spellStart"/>
+      <w:r>
+        <w:rPr>
+          <w:sz w:val="24"/>
+          <w:szCs w:val="24"/>
+        </w:rPr>
+        <w:t>Logistic</w:t>
+      </w:r>
+      <w:proofErr w:type="spellEnd"/>
+      <w:r>
+        <w:rPr>
+          <w:sz w:val="24"/>
+          <w:szCs w:val="24"/>
+        </w:rPr>
+        <w:t xml:space="preserve"> </w:t>
+      </w:r>
+      <w:proofErr w:type="spellStart"/>
+      <w:r>
+        <w:rPr>
+          <w:sz w:val="24"/>
+          <w:szCs w:val="24"/>
+        </w:rPr>
+        <w:t>Regression</w:t>
+      </w:r>
+      <w:proofErr w:type="spellEnd"/>
+    </w:p>
+    <w:p>
+      <w:pPr>
+        <w:pStyle w:val="Contenuto"/>
+        <w:numPr>
           <w:ilvl w:val="0"/>
           <w:numId w:val="1"/>
         </w:numPr>
@@ -7834,6 +7888,7 @@
                 <w:szCs w:val="24"/>
                 <w:lang w:val="en-GB"/>
               </w:rPr>
+              <w:lastRenderedPageBreak/>
               <w:t>DIAG-COV</w:t>
             </w:r>
           </w:p>
@@ -8218,7 +8273,6 @@
                 <w:szCs w:val="24"/>
                 <w:lang w:val="en-GB"/>
               </w:rPr>
-              <w:lastRenderedPageBreak/>
               <w:t>tied diag-cov</w:t>
             </w:r>
           </w:p>
@@ -16923,6 +16977,1709 @@
         <w:rPr>
           <w:b/>
           <w:bCs/>
+          <w:sz w:val="24"/>
+          <w:szCs w:val="24"/>
+          <w:lang w:val="en-GB"/>
+        </w:rPr>
+      </w:pPr>
+      <w:r>
+        <w:rPr>
+          <w:b/>
+          <w:bCs/>
+          <w:color w:val="34ABA2" w:themeColor="accent6"/>
+          <w:sz w:val="24"/>
+          <w:szCs w:val="24"/>
+          <w:lang w:val="en-GB"/>
+        </w:rPr>
+        <w:t xml:space="preserve">WEIGHTED </w:t>
+      </w:r>
+      <w:r>
+        <w:rPr>
+          <w:b/>
+          <w:bCs/>
+          <w:sz w:val="24"/>
+          <w:szCs w:val="24"/>
+          <w:lang w:val="en-GB"/>
+        </w:rPr>
+        <w:t>LR</w:t>
+      </w:r>
+      <w:r>
+        <w:rPr>
+          <w:b/>
+          <w:bCs/>
+          <w:sz w:val="24"/>
+          <w:szCs w:val="24"/>
+          <w:lang w:val="en-GB"/>
+        </w:rPr>
+        <w:t xml:space="preserve"> </w:t>
+      </w:r>
+      <w:r>
+        <w:rPr>
+          <w:b/>
+          <w:bCs/>
+          <w:color w:val="34ABA2" w:themeColor="accent6"/>
+          <w:sz w:val="24"/>
+          <w:szCs w:val="24"/>
+          <w:lang w:val="en-GB"/>
+        </w:rPr>
+        <w:t xml:space="preserve">RAW </w:t>
+      </w:r>
+      <w:r>
+        <w:rPr>
+          <w:b/>
+          <w:bCs/>
+          <w:sz w:val="24"/>
+          <w:szCs w:val="24"/>
+          <w:lang w:val="en-GB"/>
+        </w:rPr>
+        <w:t>FEATURES – Results</w:t>
+      </w:r>
+    </w:p>
+    <w:p>
+      <w:pPr>
+        <w:pStyle w:val="Contenuto"/>
+        <w:jc w:val="center"/>
+        <w:rPr>
+          <w:sz w:val="24"/>
+          <w:szCs w:val="24"/>
+          <w:lang w:val="en-GB"/>
+        </w:rPr>
+      </w:pPr>
+    </w:p>
+    <w:p>
+      <w:pPr>
+        <w:pStyle w:val="Contenuto"/>
+        <w:jc w:val="center"/>
+        <w:rPr>
+          <w:noProof/>
+          <w:sz w:val="24"/>
+          <w:szCs w:val="24"/>
+          <w:lang w:val="en-GB"/>
+        </w:rPr>
+      </w:pPr>
+    </w:p>
+    <w:p>
+      <w:pPr>
+        <w:pStyle w:val="Contenuto"/>
+        <w:jc w:val="center"/>
+        <w:rPr>
+          <w:sz w:val="24"/>
+          <w:szCs w:val="24"/>
+          <w:lang w:val="en-GB"/>
+        </w:rPr>
+      </w:pPr>
+      <w:r>
+        <w:rPr>
+          <w:noProof/>
+          <w:sz w:val="24"/>
+          <w:szCs w:val="24"/>
+          <w:lang w:val="en-GB"/>
+        </w:rPr>
+        <w:drawing>
+          <wp:inline distT="0" distB="0" distL="0" distR="0" wp14:anchorId="2AB563CF" wp14:editId="3D24C1AF">
+            <wp:extent cx="3692106" cy="2406948"/>
+            <wp:effectExtent l="0" t="0" r="3810" b="0"/>
+            <wp:docPr id="21" name="Immagine 21"/>
+            <wp:cNvGraphicFramePr>
+              <a:graphicFrameLocks xmlns:a="http://schemas.openxmlformats.org/drawingml/2006/main" noChangeAspect="1"/>
+            </wp:cNvGraphicFramePr>
+            <a:graphic xmlns:a="http://schemas.openxmlformats.org/drawingml/2006/main">
+              <a:graphicData uri="http://schemas.openxmlformats.org/drawingml/2006/picture">
+                <pic:pic xmlns:pic="http://schemas.openxmlformats.org/drawingml/2006/picture">
+                  <pic:nvPicPr>
+                    <pic:cNvPr id="0" name="Picture 1"/>
+                    <pic:cNvPicPr>
+                      <a:picLocks noChangeAspect="1" noChangeArrowheads="1"/>
+                    </pic:cNvPicPr>
+                  </pic:nvPicPr>
+                  <pic:blipFill rotWithShape="1">
+                    <a:blip r:embed="rId46">
+                      <a:extLst>
+                        <a:ext uri="{28A0092B-C50C-407E-A947-70E740481C1C}">
+                          <a14:useLocalDpi xmlns:a14="http://schemas.microsoft.com/office/drawing/2010/main" val="0"/>
+                        </a:ext>
+                      </a:extLst>
+                    </a:blip>
+                    <a:srcRect t="11787" b="1375"/>
+                    <a:stretch/>
+                  </pic:blipFill>
+                  <pic:spPr bwMode="auto">
+                    <a:xfrm>
+                      <a:off x="0" y="0"/>
+                      <a:ext cx="3705988" cy="2415998"/>
+                    </a:xfrm>
+                    <a:prstGeom prst="rect">
+                      <a:avLst/>
+                    </a:prstGeom>
+                    <a:noFill/>
+                    <a:ln>
+                      <a:noFill/>
+                    </a:ln>
+                    <a:extLst>
+                      <a:ext uri="{53640926-AAD7-44D8-BBD7-CCE9431645EC}">
+                        <a14:shadowObscured xmlns:a14="http://schemas.microsoft.com/office/drawing/2010/main"/>
+                      </a:ext>
+                    </a:extLst>
+                  </pic:spPr>
+                </pic:pic>
+              </a:graphicData>
+            </a:graphic>
+          </wp:inline>
+        </w:drawing>
+      </w:r>
+    </w:p>
+    <w:tbl>
+      <w:tblPr>
+        <w:tblStyle w:val="Tabellasemplice-3"/>
+        <w:tblW w:w="0" w:type="auto"/>
+        <w:tblLook w:val="04A0" w:firstRow="1" w:lastRow="0" w:firstColumn="1" w:lastColumn="0" w:noHBand="0" w:noVBand="1"/>
+      </w:tblPr>
+      <w:tblGrid>
+        <w:gridCol w:w="2506"/>
+        <w:gridCol w:w="2506"/>
+        <w:gridCol w:w="2506"/>
+        <w:gridCol w:w="2506"/>
+      </w:tblGrid>
+      <w:tr>
+        <w:trPr>
+          <w:cnfStyle w:val="100000000000" w:firstRow="1" w:lastRow="0" w:firstColumn="0" w:lastColumn="0" w:oddVBand="0" w:evenVBand="0" w:oddHBand="0" w:evenHBand="0" w:firstRowFirstColumn="0" w:firstRowLastColumn="0" w:lastRowFirstColumn="0" w:lastRowLastColumn="0"/>
+        </w:trPr>
+        <w:tc>
+          <w:tcPr>
+            <w:cnfStyle w:val="001000000100" w:firstRow="0" w:lastRow="0" w:firstColumn="1" w:lastColumn="0" w:oddVBand="0" w:evenVBand="0" w:oddHBand="0" w:evenHBand="0" w:firstRowFirstColumn="1" w:firstRowLastColumn="0" w:lastRowFirstColumn="0" w:lastRowLastColumn="0"/>
+            <w:tcW w:w="2506" w:type="dxa"/>
+          </w:tcPr>
+          <w:p>
+            <w:pPr>
+              <w:pStyle w:val="Contenuto"/>
+              <w:rPr>
+                <w:sz w:val="24"/>
+                <w:szCs w:val="24"/>
+                <w:lang w:val="en-GB"/>
+              </w:rPr>
+            </w:pPr>
+          </w:p>
+        </w:tc>
+        <w:tc>
+          <w:tcPr>
+            <w:tcW w:w="2506" w:type="dxa"/>
+          </w:tcPr>
+          <w:p>
+            <w:pPr>
+              <w:pStyle w:val="Contenuto"/>
+              <w:cnfStyle w:val="100000000000" w:firstRow="1" w:lastRow="0" w:firstColumn="0" w:lastColumn="0" w:oddVBand="0" w:evenVBand="0" w:oddHBand="0" w:evenHBand="0" w:firstRowFirstColumn="0" w:firstRowLastColumn="0" w:lastRowFirstColumn="0" w:lastRowLastColumn="0"/>
+              <w:rPr>
+                <w:sz w:val="24"/>
+                <w:szCs w:val="24"/>
+                <w:lang w:val="en-GB"/>
+              </w:rPr>
+            </w:pPr>
+            <w:r>
+              <w:rPr>
+                <w:sz w:val="24"/>
+                <w:szCs w:val="24"/>
+                <w:lang w:val="en-GB"/>
+              </w:rPr>
+              <w:t>π = 0.5</w:t>
+            </w:r>
+          </w:p>
+        </w:tc>
+        <w:tc>
+          <w:tcPr>
+            <w:tcW w:w="2506" w:type="dxa"/>
+          </w:tcPr>
+          <w:p>
+            <w:pPr>
+              <w:pStyle w:val="Contenuto"/>
+              <w:cnfStyle w:val="100000000000" w:firstRow="1" w:lastRow="0" w:firstColumn="0" w:lastColumn="0" w:oddVBand="0" w:evenVBand="0" w:oddHBand="0" w:evenHBand="0" w:firstRowFirstColumn="0" w:firstRowLastColumn="0" w:lastRowFirstColumn="0" w:lastRowLastColumn="0"/>
+              <w:rPr>
+                <w:sz w:val="24"/>
+                <w:szCs w:val="24"/>
+                <w:lang w:val="en-GB"/>
+              </w:rPr>
+            </w:pPr>
+            <w:r>
+              <w:rPr>
+                <w:sz w:val="24"/>
+                <w:szCs w:val="24"/>
+                <w:lang w:val="en-GB"/>
+              </w:rPr>
+              <w:t>π = 0.9</w:t>
+            </w:r>
+          </w:p>
+        </w:tc>
+        <w:tc>
+          <w:tcPr>
+            <w:tcW w:w="2506" w:type="dxa"/>
+          </w:tcPr>
+          <w:p>
+            <w:pPr>
+              <w:pStyle w:val="Contenuto"/>
+              <w:cnfStyle w:val="100000000000" w:firstRow="1" w:lastRow="0" w:firstColumn="0" w:lastColumn="0" w:oddVBand="0" w:evenVBand="0" w:oddHBand="0" w:evenHBand="0" w:firstRowFirstColumn="0" w:firstRowLastColumn="0" w:lastRowFirstColumn="0" w:lastRowLastColumn="0"/>
+              <w:rPr>
+                <w:sz w:val="24"/>
+                <w:szCs w:val="24"/>
+                <w:lang w:val="en-GB"/>
+              </w:rPr>
+            </w:pPr>
+            <w:r>
+              <w:rPr>
+                <w:sz w:val="24"/>
+                <w:szCs w:val="24"/>
+                <w:lang w:val="en-GB"/>
+              </w:rPr>
+              <w:t>π = 0.1</w:t>
+            </w:r>
+          </w:p>
+        </w:tc>
+      </w:tr>
+      <w:tr>
+        <w:trPr>
+          <w:cnfStyle w:val="000000100000" w:firstRow="0" w:lastRow="0" w:firstColumn="0" w:lastColumn="0" w:oddVBand="0" w:evenVBand="0" w:oddHBand="1" w:evenHBand="0" w:firstRowFirstColumn="0" w:firstRowLastColumn="0" w:lastRowFirstColumn="0" w:lastRowLastColumn="0"/>
+        </w:trPr>
+        <w:tc>
+          <w:tcPr>
+            <w:cnfStyle w:val="001000000000" w:firstRow="0" w:lastRow="0" w:firstColumn="1" w:lastColumn="0" w:oddVBand="0" w:evenVBand="0" w:oddHBand="0" w:evenHBand="0" w:firstRowFirstColumn="0" w:firstRowLastColumn="0" w:lastRowFirstColumn="0" w:lastRowLastColumn="0"/>
+            <w:tcW w:w="2506" w:type="dxa"/>
+          </w:tcPr>
+          <w:p>
+            <w:pPr>
+              <w:pStyle w:val="Contenuto"/>
+              <w:rPr>
+                <w:sz w:val="24"/>
+                <w:szCs w:val="24"/>
+                <w:lang w:val="en-GB"/>
+              </w:rPr>
+            </w:pPr>
+          </w:p>
+        </w:tc>
+        <w:tc>
+          <w:tcPr>
+            <w:tcW w:w="2506" w:type="dxa"/>
+          </w:tcPr>
+          <w:p>
+            <w:pPr>
+              <w:pStyle w:val="Contenuto"/>
+              <w:cnfStyle w:val="000000100000" w:firstRow="0" w:lastRow="0" w:firstColumn="0" w:lastColumn="0" w:oddVBand="0" w:evenVBand="0" w:oddHBand="1" w:evenHBand="0" w:firstRowFirstColumn="0" w:firstRowLastColumn="0" w:lastRowFirstColumn="0" w:lastRowLastColumn="0"/>
+              <w:rPr>
+                <w:sz w:val="24"/>
+                <w:szCs w:val="24"/>
+                <w:lang w:val="en-GB"/>
+              </w:rPr>
+            </w:pPr>
+            <w:r>
+              <w:rPr>
+                <w:sz w:val="24"/>
+                <w:szCs w:val="24"/>
+                <w:lang w:val="en-GB"/>
+              </w:rPr>
+              <w:t>NO PCA</w:t>
+            </w:r>
+          </w:p>
+        </w:tc>
+        <w:tc>
+          <w:tcPr>
+            <w:tcW w:w="2506" w:type="dxa"/>
+          </w:tcPr>
+          <w:p>
+            <w:pPr>
+              <w:pStyle w:val="Contenuto"/>
+              <w:cnfStyle w:val="000000100000" w:firstRow="0" w:lastRow="0" w:firstColumn="0" w:lastColumn="0" w:oddVBand="0" w:evenVBand="0" w:oddHBand="1" w:evenHBand="0" w:firstRowFirstColumn="0" w:firstRowLastColumn="0" w:lastRowFirstColumn="0" w:lastRowLastColumn="0"/>
+              <w:rPr>
+                <w:sz w:val="24"/>
+                <w:szCs w:val="24"/>
+                <w:lang w:val="en-GB"/>
+              </w:rPr>
+            </w:pPr>
+          </w:p>
+        </w:tc>
+        <w:tc>
+          <w:tcPr>
+            <w:tcW w:w="2506" w:type="dxa"/>
+          </w:tcPr>
+          <w:p>
+            <w:pPr>
+              <w:pStyle w:val="Contenuto"/>
+              <w:cnfStyle w:val="000000100000" w:firstRow="0" w:lastRow="0" w:firstColumn="0" w:lastColumn="0" w:oddVBand="0" w:evenVBand="0" w:oddHBand="1" w:evenHBand="0" w:firstRowFirstColumn="0" w:firstRowLastColumn="0" w:lastRowFirstColumn="0" w:lastRowLastColumn="0"/>
+              <w:rPr>
+                <w:sz w:val="24"/>
+                <w:szCs w:val="24"/>
+                <w:lang w:val="en-GB"/>
+              </w:rPr>
+            </w:pPr>
+          </w:p>
+        </w:tc>
+      </w:tr>
+      <w:tr>
+        <w:tc>
+          <w:tcPr>
+            <w:cnfStyle w:val="001000000000" w:firstRow="0" w:lastRow="0" w:firstColumn="1" w:lastColumn="0" w:oddVBand="0" w:evenVBand="0" w:oddHBand="0" w:evenHBand="0" w:firstRowFirstColumn="0" w:firstRowLastColumn="0" w:lastRowFirstColumn="0" w:lastRowLastColumn="0"/>
+            <w:tcW w:w="2506" w:type="dxa"/>
+          </w:tcPr>
+          <w:p>
+            <w:pPr>
+              <w:pStyle w:val="Contenuto"/>
+              <w:rPr>
+                <w:sz w:val="24"/>
+                <w:szCs w:val="24"/>
+                <w:lang w:val="en-GB"/>
+              </w:rPr>
+            </w:pPr>
+            <w:r>
+              <w:rPr>
+                <w:sz w:val="24"/>
+                <w:szCs w:val="24"/>
+                <w:lang w:val="en-GB"/>
+              </w:rPr>
+              <w:t>lr, lambda=1e-4</w:t>
+            </w:r>
+          </w:p>
+        </w:tc>
+        <w:tc>
+          <w:tcPr>
+            <w:tcW w:w="2506" w:type="dxa"/>
+          </w:tcPr>
+          <w:p>
+            <w:pPr>
+              <w:pStyle w:val="Contenuto"/>
+              <w:cnfStyle w:val="000000000000" w:firstRow="0" w:lastRow="0" w:firstColumn="0" w:lastColumn="0" w:oddVBand="0" w:evenVBand="0" w:oddHBand="0" w:evenHBand="0" w:firstRowFirstColumn="0" w:firstRowLastColumn="0" w:lastRowFirstColumn="0" w:lastRowLastColumn="0"/>
+              <w:rPr>
+                <w:sz w:val="24"/>
+                <w:szCs w:val="24"/>
+                <w:lang w:val="en-GB"/>
+              </w:rPr>
+            </w:pPr>
+            <w:r>
+              <w:rPr>
+                <w:sz w:val="24"/>
+                <w:szCs w:val="24"/>
+                <w:lang w:val="en-GB"/>
+              </w:rPr>
+              <w:t>0.047</w:t>
+            </w:r>
+          </w:p>
+        </w:tc>
+        <w:tc>
+          <w:tcPr>
+            <w:tcW w:w="2506" w:type="dxa"/>
+          </w:tcPr>
+          <w:p>
+            <w:pPr>
+              <w:pStyle w:val="Contenuto"/>
+              <w:cnfStyle w:val="000000000000" w:firstRow="0" w:lastRow="0" w:firstColumn="0" w:lastColumn="0" w:oddVBand="0" w:evenVBand="0" w:oddHBand="0" w:evenHBand="0" w:firstRowFirstColumn="0" w:firstRowLastColumn="0" w:lastRowFirstColumn="0" w:lastRowLastColumn="0"/>
+              <w:rPr>
+                <w:sz w:val="24"/>
+                <w:szCs w:val="24"/>
+                <w:lang w:val="en-GB"/>
+              </w:rPr>
+            </w:pPr>
+            <w:r>
+              <w:rPr>
+                <w:sz w:val="24"/>
+                <w:szCs w:val="24"/>
+                <w:lang w:val="en-GB"/>
+              </w:rPr>
+              <w:t>0.129</w:t>
+            </w:r>
+          </w:p>
+        </w:tc>
+        <w:tc>
+          <w:tcPr>
+            <w:tcW w:w="2506" w:type="dxa"/>
+          </w:tcPr>
+          <w:p>
+            <w:pPr>
+              <w:pStyle w:val="Contenuto"/>
+              <w:cnfStyle w:val="000000000000" w:firstRow="0" w:lastRow="0" w:firstColumn="0" w:lastColumn="0" w:oddVBand="0" w:evenVBand="0" w:oddHBand="0" w:evenHBand="0" w:firstRowFirstColumn="0" w:firstRowLastColumn="0" w:lastRowFirstColumn="0" w:lastRowLastColumn="0"/>
+              <w:rPr>
+                <w:sz w:val="24"/>
+                <w:szCs w:val="24"/>
+                <w:lang w:val="en-GB"/>
+              </w:rPr>
+            </w:pPr>
+            <w:r>
+              <w:rPr>
+                <w:sz w:val="24"/>
+                <w:szCs w:val="24"/>
+                <w:lang w:val="en-GB"/>
+              </w:rPr>
+              <w:t>0.129</w:t>
+            </w:r>
+          </w:p>
+        </w:tc>
+      </w:tr>
+      <w:tr>
+        <w:trPr>
+          <w:cnfStyle w:val="000000100000" w:firstRow="0" w:lastRow="0" w:firstColumn="0" w:lastColumn="0" w:oddVBand="0" w:evenVBand="0" w:oddHBand="1" w:evenHBand="0" w:firstRowFirstColumn="0" w:firstRowLastColumn="0" w:lastRowFirstColumn="0" w:lastRowLastColumn="0"/>
+        </w:trPr>
+        <w:tc>
+          <w:tcPr>
+            <w:cnfStyle w:val="001000000000" w:firstRow="0" w:lastRow="0" w:firstColumn="1" w:lastColumn="0" w:oddVBand="0" w:evenVBand="0" w:oddHBand="0" w:evenHBand="0" w:firstRowFirstColumn="0" w:firstRowLastColumn="0" w:lastRowFirstColumn="0" w:lastRowLastColumn="0"/>
+            <w:tcW w:w="2506" w:type="dxa"/>
+          </w:tcPr>
+          <w:p>
+            <w:pPr>
+              <w:pStyle w:val="Contenuto"/>
+              <w:rPr>
+                <w:sz w:val="24"/>
+                <w:szCs w:val="24"/>
+                <w:lang w:val="en-GB"/>
+              </w:rPr>
+            </w:pPr>
+            <w:r>
+              <w:rPr>
+                <w:sz w:val="24"/>
+                <w:szCs w:val="24"/>
+                <w:lang w:val="en-GB"/>
+              </w:rPr>
+              <w:t>lr, lambda=1e-2</w:t>
+            </w:r>
+          </w:p>
+        </w:tc>
+        <w:tc>
+          <w:tcPr>
+            <w:tcW w:w="2506" w:type="dxa"/>
+          </w:tcPr>
+          <w:p>
+            <w:pPr>
+              <w:pStyle w:val="Contenuto"/>
+              <w:cnfStyle w:val="000000100000" w:firstRow="0" w:lastRow="0" w:firstColumn="0" w:lastColumn="0" w:oddVBand="0" w:evenVBand="0" w:oddHBand="1" w:evenHBand="0" w:firstRowFirstColumn="0" w:firstRowLastColumn="0" w:lastRowFirstColumn="0" w:lastRowLastColumn="0"/>
+              <w:rPr>
+                <w:sz w:val="24"/>
+                <w:szCs w:val="24"/>
+                <w:lang w:val="en-GB"/>
+              </w:rPr>
+            </w:pPr>
+            <w:r>
+              <w:rPr>
+                <w:sz w:val="24"/>
+                <w:szCs w:val="24"/>
+                <w:lang w:val="en-GB"/>
+              </w:rPr>
+              <w:t>0.046</w:t>
+            </w:r>
+          </w:p>
+        </w:tc>
+        <w:tc>
+          <w:tcPr>
+            <w:tcW w:w="2506" w:type="dxa"/>
+          </w:tcPr>
+          <w:p>
+            <w:pPr>
+              <w:pStyle w:val="Contenuto"/>
+              <w:cnfStyle w:val="000000100000" w:firstRow="0" w:lastRow="0" w:firstColumn="0" w:lastColumn="0" w:oddVBand="0" w:evenVBand="0" w:oddHBand="1" w:evenHBand="0" w:firstRowFirstColumn="0" w:firstRowLastColumn="0" w:lastRowFirstColumn="0" w:lastRowLastColumn="0"/>
+              <w:rPr>
+                <w:sz w:val="24"/>
+                <w:szCs w:val="24"/>
+                <w:lang w:val="en-GB"/>
+              </w:rPr>
+            </w:pPr>
+            <w:r>
+              <w:rPr>
+                <w:sz w:val="24"/>
+                <w:szCs w:val="24"/>
+                <w:lang w:val="en-GB"/>
+              </w:rPr>
+              <w:t>0.13</w:t>
+            </w:r>
+          </w:p>
+        </w:tc>
+        <w:tc>
+          <w:tcPr>
+            <w:tcW w:w="2506" w:type="dxa"/>
+          </w:tcPr>
+          <w:p>
+            <w:pPr>
+              <w:pStyle w:val="Contenuto"/>
+              <w:cnfStyle w:val="000000100000" w:firstRow="0" w:lastRow="0" w:firstColumn="0" w:lastColumn="0" w:oddVBand="0" w:evenVBand="0" w:oddHBand="1" w:evenHBand="0" w:firstRowFirstColumn="0" w:firstRowLastColumn="0" w:lastRowFirstColumn="0" w:lastRowLastColumn="0"/>
+              <w:rPr>
+                <w:sz w:val="24"/>
+                <w:szCs w:val="24"/>
+                <w:lang w:val="en-GB"/>
+              </w:rPr>
+            </w:pPr>
+            <w:r>
+              <w:rPr>
+                <w:sz w:val="24"/>
+                <w:szCs w:val="24"/>
+                <w:lang w:val="en-GB"/>
+              </w:rPr>
+              <w:t>0.131</w:t>
+            </w:r>
+          </w:p>
+        </w:tc>
+      </w:tr>
+      <w:tr>
+        <w:tc>
+          <w:tcPr>
+            <w:cnfStyle w:val="001000000000" w:firstRow="0" w:lastRow="0" w:firstColumn="1" w:lastColumn="0" w:oddVBand="0" w:evenVBand="0" w:oddHBand="0" w:evenHBand="0" w:firstRowFirstColumn="0" w:firstRowLastColumn="0" w:lastRowFirstColumn="0" w:lastRowLastColumn="0"/>
+            <w:tcW w:w="2506" w:type="dxa"/>
+          </w:tcPr>
+          <w:p>
+            <w:pPr>
+              <w:pStyle w:val="Contenuto"/>
+              <w:rPr>
+                <w:sz w:val="24"/>
+                <w:szCs w:val="24"/>
+                <w:lang w:val="en-GB"/>
+              </w:rPr>
+            </w:pPr>
+            <w:r>
+              <w:rPr>
+                <w:sz w:val="24"/>
+                <w:szCs w:val="24"/>
+                <w:lang w:val="en-GB"/>
+              </w:rPr>
+              <w:t>lr, lambda=1E-1</w:t>
+            </w:r>
+          </w:p>
+        </w:tc>
+        <w:tc>
+          <w:tcPr>
+            <w:tcW w:w="2506" w:type="dxa"/>
+          </w:tcPr>
+          <w:p>
+            <w:pPr>
+              <w:pStyle w:val="Contenuto"/>
+              <w:cnfStyle w:val="000000000000" w:firstRow="0" w:lastRow="0" w:firstColumn="0" w:lastColumn="0" w:oddVBand="0" w:evenVBand="0" w:oddHBand="0" w:evenHBand="0" w:firstRowFirstColumn="0" w:firstRowLastColumn="0" w:lastRowFirstColumn="0" w:lastRowLastColumn="0"/>
+              <w:rPr>
+                <w:sz w:val="24"/>
+                <w:szCs w:val="24"/>
+                <w:lang w:val="en-GB"/>
+              </w:rPr>
+            </w:pPr>
+            <w:r>
+              <w:rPr>
+                <w:sz w:val="24"/>
+                <w:szCs w:val="24"/>
+                <w:lang w:val="en-GB"/>
+              </w:rPr>
+              <w:t>0.046</w:t>
+            </w:r>
+          </w:p>
+        </w:tc>
+        <w:tc>
+          <w:tcPr>
+            <w:tcW w:w="2506" w:type="dxa"/>
+          </w:tcPr>
+          <w:p>
+            <w:pPr>
+              <w:pStyle w:val="Contenuto"/>
+              <w:cnfStyle w:val="000000000000" w:firstRow="0" w:lastRow="0" w:firstColumn="0" w:lastColumn="0" w:oddVBand="0" w:evenVBand="0" w:oddHBand="0" w:evenHBand="0" w:firstRowFirstColumn="0" w:firstRowLastColumn="0" w:lastRowFirstColumn="0" w:lastRowLastColumn="0"/>
+              <w:rPr>
+                <w:sz w:val="24"/>
+                <w:szCs w:val="24"/>
+                <w:lang w:val="en-GB"/>
+              </w:rPr>
+            </w:pPr>
+            <w:r>
+              <w:rPr>
+                <w:sz w:val="24"/>
+                <w:szCs w:val="24"/>
+                <w:lang w:val="en-GB"/>
+              </w:rPr>
+              <w:t>126</w:t>
+            </w:r>
+          </w:p>
+        </w:tc>
+        <w:tc>
+          <w:tcPr>
+            <w:tcW w:w="2506" w:type="dxa"/>
+          </w:tcPr>
+          <w:p>
+            <w:pPr>
+              <w:pStyle w:val="Contenuto"/>
+              <w:cnfStyle w:val="000000000000" w:firstRow="0" w:lastRow="0" w:firstColumn="0" w:lastColumn="0" w:oddVBand="0" w:evenVBand="0" w:oddHBand="0" w:evenHBand="0" w:firstRowFirstColumn="0" w:firstRowLastColumn="0" w:lastRowFirstColumn="0" w:lastRowLastColumn="0"/>
+              <w:rPr>
+                <w:sz w:val="24"/>
+                <w:szCs w:val="24"/>
+                <w:lang w:val="en-GB"/>
+              </w:rPr>
+            </w:pPr>
+            <w:r>
+              <w:rPr>
+                <w:sz w:val="24"/>
+                <w:szCs w:val="24"/>
+                <w:lang w:val="en-GB"/>
+              </w:rPr>
+              <w:t>134</w:t>
+            </w:r>
+          </w:p>
+        </w:tc>
+      </w:tr>
+      <w:tr>
+        <w:trPr>
+          <w:cnfStyle w:val="000000100000" w:firstRow="0" w:lastRow="0" w:firstColumn="0" w:lastColumn="0" w:oddVBand="0" w:evenVBand="0" w:oddHBand="1" w:evenHBand="0" w:firstRowFirstColumn="0" w:firstRowLastColumn="0" w:lastRowFirstColumn="0" w:lastRowLastColumn="0"/>
+        </w:trPr>
+        <w:tc>
+          <w:tcPr>
+            <w:cnfStyle w:val="001000000000" w:firstRow="0" w:lastRow="0" w:firstColumn="1" w:lastColumn="0" w:oddVBand="0" w:evenVBand="0" w:oddHBand="0" w:evenHBand="0" w:firstRowFirstColumn="0" w:firstRowLastColumn="0" w:lastRowFirstColumn="0" w:lastRowLastColumn="0"/>
+            <w:tcW w:w="2506" w:type="dxa"/>
+          </w:tcPr>
+          <w:p>
+            <w:pPr>
+              <w:pStyle w:val="Contenuto"/>
+              <w:rPr>
+                <w:sz w:val="24"/>
+                <w:szCs w:val="24"/>
+                <w:lang w:val="en-GB"/>
+              </w:rPr>
+            </w:pPr>
+            <w:r>
+              <w:rPr>
+                <w:sz w:val="24"/>
+                <w:szCs w:val="24"/>
+                <w:lang w:val="en-GB"/>
+              </w:rPr>
+              <w:t>LR, LAMBDA=1.0</w:t>
+            </w:r>
+          </w:p>
+        </w:tc>
+        <w:tc>
+          <w:tcPr>
+            <w:tcW w:w="2506" w:type="dxa"/>
+          </w:tcPr>
+          <w:p>
+            <w:pPr>
+              <w:pStyle w:val="Contenuto"/>
+              <w:cnfStyle w:val="000000100000" w:firstRow="0" w:lastRow="0" w:firstColumn="0" w:lastColumn="0" w:oddVBand="0" w:evenVBand="0" w:oddHBand="1" w:evenHBand="0" w:firstRowFirstColumn="0" w:firstRowLastColumn="0" w:lastRowFirstColumn="0" w:lastRowLastColumn="0"/>
+              <w:rPr>
+                <w:sz w:val="24"/>
+                <w:szCs w:val="24"/>
+                <w:lang w:val="en-GB"/>
+              </w:rPr>
+            </w:pPr>
+            <w:r>
+              <w:rPr>
+                <w:sz w:val="24"/>
+                <w:szCs w:val="24"/>
+                <w:lang w:val="en-GB"/>
+              </w:rPr>
+              <w:t>0.06</w:t>
+            </w:r>
+          </w:p>
+        </w:tc>
+        <w:tc>
+          <w:tcPr>
+            <w:tcW w:w="2506" w:type="dxa"/>
+          </w:tcPr>
+          <w:p>
+            <w:pPr>
+              <w:pStyle w:val="Contenuto"/>
+              <w:cnfStyle w:val="000000100000" w:firstRow="0" w:lastRow="0" w:firstColumn="0" w:lastColumn="0" w:oddVBand="0" w:evenVBand="0" w:oddHBand="1" w:evenHBand="0" w:firstRowFirstColumn="0" w:firstRowLastColumn="0" w:lastRowFirstColumn="0" w:lastRowLastColumn="0"/>
+              <w:rPr>
+                <w:sz w:val="24"/>
+                <w:szCs w:val="24"/>
+                <w:lang w:val="en-GB"/>
+              </w:rPr>
+            </w:pPr>
+            <w:r>
+              <w:rPr>
+                <w:sz w:val="24"/>
+                <w:szCs w:val="24"/>
+                <w:lang w:val="en-GB"/>
+              </w:rPr>
+              <w:t>149</w:t>
+            </w:r>
+          </w:p>
+        </w:tc>
+        <w:tc>
+          <w:tcPr>
+            <w:tcW w:w="2506" w:type="dxa"/>
+          </w:tcPr>
+          <w:p>
+            <w:pPr>
+              <w:pStyle w:val="Contenuto"/>
+              <w:cnfStyle w:val="000000100000" w:firstRow="0" w:lastRow="0" w:firstColumn="0" w:lastColumn="0" w:oddVBand="0" w:evenVBand="0" w:oddHBand="1" w:evenHBand="0" w:firstRowFirstColumn="0" w:firstRowLastColumn="0" w:lastRowFirstColumn="0" w:lastRowLastColumn="0"/>
+              <w:rPr>
+                <w:sz w:val="24"/>
+                <w:szCs w:val="24"/>
+                <w:lang w:val="en-GB"/>
+              </w:rPr>
+            </w:pPr>
+            <w:r>
+              <w:rPr>
+                <w:sz w:val="24"/>
+                <w:szCs w:val="24"/>
+                <w:lang w:val="en-GB"/>
+              </w:rPr>
+              <w:t>137</w:t>
+            </w:r>
+          </w:p>
+        </w:tc>
+      </w:tr>
+      <w:tr>
+        <w:tc>
+          <w:tcPr>
+            <w:cnfStyle w:val="001000000000" w:firstRow="0" w:lastRow="0" w:firstColumn="1" w:lastColumn="0" w:oddVBand="0" w:evenVBand="0" w:oddHBand="0" w:evenHBand="0" w:firstRowFirstColumn="0" w:firstRowLastColumn="0" w:lastRowFirstColumn="0" w:lastRowLastColumn="0"/>
+            <w:tcW w:w="2506" w:type="dxa"/>
+          </w:tcPr>
+          <w:p>
+            <w:pPr>
+              <w:pStyle w:val="Contenuto"/>
+              <w:rPr>
+                <w:sz w:val="24"/>
+                <w:szCs w:val="24"/>
+                <w:lang w:val="en-GB"/>
+              </w:rPr>
+            </w:pPr>
+          </w:p>
+        </w:tc>
+        <w:tc>
+          <w:tcPr>
+            <w:tcW w:w="2506" w:type="dxa"/>
+          </w:tcPr>
+          <w:p>
+            <w:pPr>
+              <w:pStyle w:val="Contenuto"/>
+              <w:cnfStyle w:val="000000000000" w:firstRow="0" w:lastRow="0" w:firstColumn="0" w:lastColumn="0" w:oddVBand="0" w:evenVBand="0" w:oddHBand="0" w:evenHBand="0" w:firstRowFirstColumn="0" w:firstRowLastColumn="0" w:lastRowFirstColumn="0" w:lastRowLastColumn="0"/>
+              <w:rPr>
+                <w:sz w:val="24"/>
+                <w:szCs w:val="24"/>
+                <w:lang w:val="en-GB"/>
+              </w:rPr>
+            </w:pPr>
+            <w:r>
+              <w:rPr>
+                <w:sz w:val="24"/>
+                <w:szCs w:val="24"/>
+                <w:lang w:val="en-GB"/>
+              </w:rPr>
+              <w:t>PCA m=10</w:t>
+            </w:r>
+          </w:p>
+        </w:tc>
+        <w:tc>
+          <w:tcPr>
+            <w:tcW w:w="2506" w:type="dxa"/>
+          </w:tcPr>
+          <w:p>
+            <w:pPr>
+              <w:pStyle w:val="Contenuto"/>
+              <w:cnfStyle w:val="000000000000" w:firstRow="0" w:lastRow="0" w:firstColumn="0" w:lastColumn="0" w:oddVBand="0" w:evenVBand="0" w:oddHBand="0" w:evenHBand="0" w:firstRowFirstColumn="0" w:firstRowLastColumn="0" w:lastRowFirstColumn="0" w:lastRowLastColumn="0"/>
+              <w:rPr>
+                <w:sz w:val="24"/>
+                <w:szCs w:val="24"/>
+                <w:lang w:val="en-GB"/>
+              </w:rPr>
+            </w:pPr>
+          </w:p>
+        </w:tc>
+        <w:tc>
+          <w:tcPr>
+            <w:tcW w:w="2506" w:type="dxa"/>
+          </w:tcPr>
+          <w:p>
+            <w:pPr>
+              <w:pStyle w:val="Contenuto"/>
+              <w:cnfStyle w:val="000000000000" w:firstRow="0" w:lastRow="0" w:firstColumn="0" w:lastColumn="0" w:oddVBand="0" w:evenVBand="0" w:oddHBand="0" w:evenHBand="0" w:firstRowFirstColumn="0" w:firstRowLastColumn="0" w:lastRowFirstColumn="0" w:lastRowLastColumn="0"/>
+              <w:rPr>
+                <w:sz w:val="24"/>
+                <w:szCs w:val="24"/>
+                <w:lang w:val="en-GB"/>
+              </w:rPr>
+            </w:pPr>
+          </w:p>
+        </w:tc>
+      </w:tr>
+      <w:tr>
+        <w:trPr>
+          <w:cnfStyle w:val="000000100000" w:firstRow="0" w:lastRow="0" w:firstColumn="0" w:lastColumn="0" w:oddVBand="0" w:evenVBand="0" w:oddHBand="1" w:evenHBand="0" w:firstRowFirstColumn="0" w:firstRowLastColumn="0" w:lastRowFirstColumn="0" w:lastRowLastColumn="0"/>
+        </w:trPr>
+        <w:tc>
+          <w:tcPr>
+            <w:cnfStyle w:val="001000000000" w:firstRow="0" w:lastRow="0" w:firstColumn="1" w:lastColumn="0" w:oddVBand="0" w:evenVBand="0" w:oddHBand="0" w:evenHBand="0" w:firstRowFirstColumn="0" w:firstRowLastColumn="0" w:lastRowFirstColumn="0" w:lastRowLastColumn="0"/>
+            <w:tcW w:w="2506" w:type="dxa"/>
+          </w:tcPr>
+          <w:p>
+            <w:pPr>
+              <w:pStyle w:val="Contenuto"/>
+              <w:rPr>
+                <w:sz w:val="24"/>
+                <w:szCs w:val="24"/>
+                <w:lang w:val="en-GB"/>
+              </w:rPr>
+            </w:pPr>
+            <w:r>
+              <w:rPr>
+                <w:sz w:val="24"/>
+                <w:szCs w:val="24"/>
+                <w:lang w:val="en-GB"/>
+              </w:rPr>
+              <w:t>lr, lambda=1e-4</w:t>
+            </w:r>
+          </w:p>
+        </w:tc>
+        <w:tc>
+          <w:tcPr>
+            <w:tcW w:w="2506" w:type="dxa"/>
+          </w:tcPr>
+          <w:p>
+            <w:pPr>
+              <w:pStyle w:val="Contenuto"/>
+              <w:cnfStyle w:val="000000100000" w:firstRow="0" w:lastRow="0" w:firstColumn="0" w:lastColumn="0" w:oddVBand="0" w:evenVBand="0" w:oddHBand="1" w:evenHBand="0" w:firstRowFirstColumn="0" w:firstRowLastColumn="0" w:lastRowFirstColumn="0" w:lastRowLastColumn="0"/>
+              <w:rPr>
+                <w:sz w:val="24"/>
+                <w:szCs w:val="24"/>
+                <w:lang w:val="en-GB"/>
+              </w:rPr>
+            </w:pPr>
+            <w:r>
+              <w:rPr>
+                <w:sz w:val="24"/>
+                <w:szCs w:val="24"/>
+                <w:lang w:val="en-GB"/>
+              </w:rPr>
+              <w:t>0.061</w:t>
+            </w:r>
+          </w:p>
+        </w:tc>
+        <w:tc>
+          <w:tcPr>
+            <w:tcW w:w="2506" w:type="dxa"/>
+          </w:tcPr>
+          <w:p>
+            <w:pPr>
+              <w:pStyle w:val="Contenuto"/>
+              <w:cnfStyle w:val="000000100000" w:firstRow="0" w:lastRow="0" w:firstColumn="0" w:lastColumn="0" w:oddVBand="0" w:evenVBand="0" w:oddHBand="1" w:evenHBand="0" w:firstRowFirstColumn="0" w:firstRowLastColumn="0" w:lastRowFirstColumn="0" w:lastRowLastColumn="0"/>
+              <w:rPr>
+                <w:sz w:val="24"/>
+                <w:szCs w:val="24"/>
+                <w:lang w:val="en-GB"/>
+              </w:rPr>
+            </w:pPr>
+            <w:r>
+              <w:rPr>
+                <w:sz w:val="24"/>
+                <w:szCs w:val="24"/>
+                <w:lang w:val="en-GB"/>
+              </w:rPr>
+              <w:t>0.152</w:t>
+            </w:r>
+          </w:p>
+        </w:tc>
+        <w:tc>
+          <w:tcPr>
+            <w:tcW w:w="2506" w:type="dxa"/>
+          </w:tcPr>
+          <w:p>
+            <w:pPr>
+              <w:pStyle w:val="Contenuto"/>
+              <w:cnfStyle w:val="000000100000" w:firstRow="0" w:lastRow="0" w:firstColumn="0" w:lastColumn="0" w:oddVBand="0" w:evenVBand="0" w:oddHBand="1" w:evenHBand="0" w:firstRowFirstColumn="0" w:firstRowLastColumn="0" w:lastRowFirstColumn="0" w:lastRowLastColumn="0"/>
+              <w:rPr>
+                <w:sz w:val="24"/>
+                <w:szCs w:val="24"/>
+                <w:lang w:val="en-GB"/>
+              </w:rPr>
+            </w:pPr>
+            <w:r>
+              <w:rPr>
+                <w:sz w:val="24"/>
+                <w:szCs w:val="24"/>
+                <w:lang w:val="en-GB"/>
+              </w:rPr>
+              <w:t>0.178</w:t>
+            </w:r>
+          </w:p>
+        </w:tc>
+      </w:tr>
+      <w:tr>
+        <w:tc>
+          <w:tcPr>
+            <w:cnfStyle w:val="001000000000" w:firstRow="0" w:lastRow="0" w:firstColumn="1" w:lastColumn="0" w:oddVBand="0" w:evenVBand="0" w:oddHBand="0" w:evenHBand="0" w:firstRowFirstColumn="0" w:firstRowLastColumn="0" w:lastRowFirstColumn="0" w:lastRowLastColumn="0"/>
+            <w:tcW w:w="2506" w:type="dxa"/>
+          </w:tcPr>
+          <w:p>
+            <w:pPr>
+              <w:pStyle w:val="Contenuto"/>
+              <w:rPr>
+                <w:sz w:val="24"/>
+                <w:szCs w:val="24"/>
+                <w:lang w:val="en-GB"/>
+              </w:rPr>
+            </w:pPr>
+            <w:r>
+              <w:rPr>
+                <w:sz w:val="24"/>
+                <w:szCs w:val="24"/>
+                <w:lang w:val="en-GB"/>
+              </w:rPr>
+              <w:t>lr, lambda=1e-2</w:t>
+            </w:r>
+          </w:p>
+        </w:tc>
+        <w:tc>
+          <w:tcPr>
+            <w:tcW w:w="2506" w:type="dxa"/>
+          </w:tcPr>
+          <w:p>
+            <w:pPr>
+              <w:pStyle w:val="Contenuto"/>
+              <w:cnfStyle w:val="000000000000" w:firstRow="0" w:lastRow="0" w:firstColumn="0" w:lastColumn="0" w:oddVBand="0" w:evenVBand="0" w:oddHBand="0" w:evenHBand="0" w:firstRowFirstColumn="0" w:firstRowLastColumn="0" w:lastRowFirstColumn="0" w:lastRowLastColumn="0"/>
+              <w:rPr>
+                <w:sz w:val="24"/>
+                <w:szCs w:val="24"/>
+                <w:lang w:val="en-GB"/>
+              </w:rPr>
+            </w:pPr>
+            <w:r>
+              <w:rPr>
+                <w:sz w:val="24"/>
+                <w:szCs w:val="24"/>
+                <w:lang w:val="en-GB"/>
+              </w:rPr>
+              <w:t>0.062</w:t>
+            </w:r>
+          </w:p>
+        </w:tc>
+        <w:tc>
+          <w:tcPr>
+            <w:tcW w:w="2506" w:type="dxa"/>
+          </w:tcPr>
+          <w:p>
+            <w:pPr>
+              <w:pStyle w:val="Contenuto"/>
+              <w:cnfStyle w:val="000000000000" w:firstRow="0" w:lastRow="0" w:firstColumn="0" w:lastColumn="0" w:oddVBand="0" w:evenVBand="0" w:oddHBand="0" w:evenHBand="0" w:firstRowFirstColumn="0" w:firstRowLastColumn="0" w:lastRowFirstColumn="0" w:lastRowLastColumn="0"/>
+              <w:rPr>
+                <w:sz w:val="24"/>
+                <w:szCs w:val="24"/>
+                <w:lang w:val="en-GB"/>
+              </w:rPr>
+            </w:pPr>
+            <w:r>
+              <w:rPr>
+                <w:sz w:val="24"/>
+                <w:szCs w:val="24"/>
+                <w:lang w:val="en-GB"/>
+              </w:rPr>
+              <w:t>0.158</w:t>
+            </w:r>
+          </w:p>
+        </w:tc>
+        <w:tc>
+          <w:tcPr>
+            <w:tcW w:w="2506" w:type="dxa"/>
+          </w:tcPr>
+          <w:p>
+            <w:pPr>
+              <w:pStyle w:val="Contenuto"/>
+              <w:cnfStyle w:val="000000000000" w:firstRow="0" w:lastRow="0" w:firstColumn="0" w:lastColumn="0" w:oddVBand="0" w:evenVBand="0" w:oddHBand="0" w:evenHBand="0" w:firstRowFirstColumn="0" w:firstRowLastColumn="0" w:lastRowFirstColumn="0" w:lastRowLastColumn="0"/>
+              <w:rPr>
+                <w:sz w:val="24"/>
+                <w:szCs w:val="24"/>
+                <w:lang w:val="en-GB"/>
+              </w:rPr>
+            </w:pPr>
+            <w:r>
+              <w:rPr>
+                <w:sz w:val="24"/>
+                <w:szCs w:val="24"/>
+                <w:lang w:val="en-GB"/>
+              </w:rPr>
+              <w:t>0.182</w:t>
+            </w:r>
+          </w:p>
+        </w:tc>
+      </w:tr>
+      <w:tr>
+        <w:trPr>
+          <w:cnfStyle w:val="000000100000" w:firstRow="0" w:lastRow="0" w:firstColumn="0" w:lastColumn="0" w:oddVBand="0" w:evenVBand="0" w:oddHBand="1" w:evenHBand="0" w:firstRowFirstColumn="0" w:firstRowLastColumn="0" w:lastRowFirstColumn="0" w:lastRowLastColumn="0"/>
+        </w:trPr>
+        <w:tc>
+          <w:tcPr>
+            <w:cnfStyle w:val="001000000000" w:firstRow="0" w:lastRow="0" w:firstColumn="1" w:lastColumn="0" w:oddVBand="0" w:evenVBand="0" w:oddHBand="0" w:evenHBand="0" w:firstRowFirstColumn="0" w:firstRowLastColumn="0" w:lastRowFirstColumn="0" w:lastRowLastColumn="0"/>
+            <w:tcW w:w="2506" w:type="dxa"/>
+          </w:tcPr>
+          <w:p>
+            <w:pPr>
+              <w:pStyle w:val="Contenuto"/>
+              <w:rPr>
+                <w:sz w:val="24"/>
+                <w:szCs w:val="24"/>
+                <w:lang w:val="en-GB"/>
+              </w:rPr>
+            </w:pPr>
+            <w:r>
+              <w:rPr>
+                <w:sz w:val="24"/>
+                <w:szCs w:val="24"/>
+                <w:lang w:val="en-GB"/>
+              </w:rPr>
+              <w:t>lr, lambda=1E-1</w:t>
+            </w:r>
+          </w:p>
+        </w:tc>
+        <w:tc>
+          <w:tcPr>
+            <w:tcW w:w="2506" w:type="dxa"/>
+          </w:tcPr>
+          <w:p>
+            <w:pPr>
+              <w:pStyle w:val="Contenuto"/>
+              <w:cnfStyle w:val="000000100000" w:firstRow="0" w:lastRow="0" w:firstColumn="0" w:lastColumn="0" w:oddVBand="0" w:evenVBand="0" w:oddHBand="1" w:evenHBand="0" w:firstRowFirstColumn="0" w:firstRowLastColumn="0" w:lastRowFirstColumn="0" w:lastRowLastColumn="0"/>
+              <w:rPr>
+                <w:sz w:val="24"/>
+                <w:szCs w:val="24"/>
+                <w:lang w:val="en-GB"/>
+              </w:rPr>
+            </w:pPr>
+            <w:r>
+              <w:rPr>
+                <w:sz w:val="24"/>
+                <w:szCs w:val="24"/>
+                <w:lang w:val="en-GB"/>
+              </w:rPr>
+              <w:t>073</w:t>
+            </w:r>
+          </w:p>
+        </w:tc>
+        <w:tc>
+          <w:tcPr>
+            <w:tcW w:w="2506" w:type="dxa"/>
+          </w:tcPr>
+          <w:p>
+            <w:pPr>
+              <w:pStyle w:val="Contenuto"/>
+              <w:cnfStyle w:val="000000100000" w:firstRow="0" w:lastRow="0" w:firstColumn="0" w:lastColumn="0" w:oddVBand="0" w:evenVBand="0" w:oddHBand="1" w:evenHBand="0" w:firstRowFirstColumn="0" w:firstRowLastColumn="0" w:lastRowFirstColumn="0" w:lastRowLastColumn="0"/>
+              <w:rPr>
+                <w:sz w:val="24"/>
+                <w:szCs w:val="24"/>
+                <w:lang w:val="en-GB"/>
+              </w:rPr>
+            </w:pPr>
+            <w:r>
+              <w:rPr>
+                <w:sz w:val="24"/>
+                <w:szCs w:val="24"/>
+                <w:lang w:val="en-GB"/>
+              </w:rPr>
+              <w:t>178</w:t>
+            </w:r>
+          </w:p>
+        </w:tc>
+        <w:tc>
+          <w:tcPr>
+            <w:tcW w:w="2506" w:type="dxa"/>
+          </w:tcPr>
+          <w:p>
+            <w:pPr>
+              <w:pStyle w:val="Contenuto"/>
+              <w:cnfStyle w:val="000000100000" w:firstRow="0" w:lastRow="0" w:firstColumn="0" w:lastColumn="0" w:oddVBand="0" w:evenVBand="0" w:oddHBand="1" w:evenHBand="0" w:firstRowFirstColumn="0" w:firstRowLastColumn="0" w:lastRowFirstColumn="0" w:lastRowLastColumn="0"/>
+              <w:rPr>
+                <w:sz w:val="24"/>
+                <w:szCs w:val="24"/>
+                <w:lang w:val="en-GB"/>
+              </w:rPr>
+            </w:pPr>
+            <w:r>
+              <w:rPr>
+                <w:sz w:val="24"/>
+                <w:szCs w:val="24"/>
+                <w:lang w:val="en-GB"/>
+              </w:rPr>
+              <w:t>197</w:t>
+            </w:r>
+          </w:p>
+        </w:tc>
+      </w:tr>
+      <w:tr>
+        <w:tc>
+          <w:tcPr>
+            <w:cnfStyle w:val="001000000000" w:firstRow="0" w:lastRow="0" w:firstColumn="1" w:lastColumn="0" w:oddVBand="0" w:evenVBand="0" w:oddHBand="0" w:evenHBand="0" w:firstRowFirstColumn="0" w:firstRowLastColumn="0" w:lastRowFirstColumn="0" w:lastRowLastColumn="0"/>
+            <w:tcW w:w="2506" w:type="dxa"/>
+          </w:tcPr>
+          <w:p>
+            <w:pPr>
+              <w:pStyle w:val="Contenuto"/>
+              <w:rPr>
+                <w:sz w:val="24"/>
+                <w:szCs w:val="24"/>
+                <w:lang w:val="en-GB"/>
+              </w:rPr>
+            </w:pPr>
+            <w:r>
+              <w:rPr>
+                <w:sz w:val="24"/>
+                <w:szCs w:val="24"/>
+                <w:lang w:val="en-GB"/>
+              </w:rPr>
+              <w:t>LR, LAMBDA=1.0</w:t>
+            </w:r>
+          </w:p>
+        </w:tc>
+        <w:tc>
+          <w:tcPr>
+            <w:tcW w:w="2506" w:type="dxa"/>
+          </w:tcPr>
+          <w:p>
+            <w:pPr>
+              <w:pStyle w:val="Contenuto"/>
+              <w:cnfStyle w:val="000000000000" w:firstRow="0" w:lastRow="0" w:firstColumn="0" w:lastColumn="0" w:oddVBand="0" w:evenVBand="0" w:oddHBand="0" w:evenHBand="0" w:firstRowFirstColumn="0" w:firstRowLastColumn="0" w:lastRowFirstColumn="0" w:lastRowLastColumn="0"/>
+              <w:rPr>
+                <w:sz w:val="24"/>
+                <w:szCs w:val="24"/>
+                <w:lang w:val="en-GB"/>
+              </w:rPr>
+            </w:pPr>
+            <w:r>
+              <w:rPr>
+                <w:sz w:val="24"/>
+                <w:szCs w:val="24"/>
+                <w:lang w:val="en-GB"/>
+              </w:rPr>
+              <w:t>12</w:t>
+            </w:r>
+          </w:p>
+        </w:tc>
+        <w:tc>
+          <w:tcPr>
+            <w:tcW w:w="2506" w:type="dxa"/>
+          </w:tcPr>
+          <w:p>
+            <w:pPr>
+              <w:pStyle w:val="Contenuto"/>
+              <w:cnfStyle w:val="000000000000" w:firstRow="0" w:lastRow="0" w:firstColumn="0" w:lastColumn="0" w:oddVBand="0" w:evenVBand="0" w:oddHBand="0" w:evenHBand="0" w:firstRowFirstColumn="0" w:firstRowLastColumn="0" w:lastRowFirstColumn="0" w:lastRowLastColumn="0"/>
+              <w:rPr>
+                <w:sz w:val="24"/>
+                <w:szCs w:val="24"/>
+                <w:lang w:val="en-GB"/>
+              </w:rPr>
+            </w:pPr>
+            <w:r>
+              <w:rPr>
+                <w:sz w:val="24"/>
+                <w:szCs w:val="24"/>
+                <w:lang w:val="en-GB"/>
+              </w:rPr>
+              <w:t>314</w:t>
+            </w:r>
+          </w:p>
+        </w:tc>
+        <w:tc>
+          <w:tcPr>
+            <w:tcW w:w="2506" w:type="dxa"/>
+          </w:tcPr>
+          <w:p>
+            <w:pPr>
+              <w:pStyle w:val="Contenuto"/>
+              <w:cnfStyle w:val="000000000000" w:firstRow="0" w:lastRow="0" w:firstColumn="0" w:lastColumn="0" w:oddVBand="0" w:evenVBand="0" w:oddHBand="0" w:evenHBand="0" w:firstRowFirstColumn="0" w:firstRowLastColumn="0" w:lastRowFirstColumn="0" w:lastRowLastColumn="0"/>
+              <w:rPr>
+                <w:sz w:val="24"/>
+                <w:szCs w:val="24"/>
+                <w:lang w:val="en-GB"/>
+              </w:rPr>
+            </w:pPr>
+            <w:r>
+              <w:rPr>
+                <w:sz w:val="24"/>
+                <w:szCs w:val="24"/>
+                <w:lang w:val="en-GB"/>
+              </w:rPr>
+              <w:t>296</w:t>
+            </w:r>
+          </w:p>
+        </w:tc>
+      </w:tr>
+      <w:tr>
+        <w:trPr>
+          <w:cnfStyle w:val="000000100000" w:firstRow="0" w:lastRow="0" w:firstColumn="0" w:lastColumn="0" w:oddVBand="0" w:evenVBand="0" w:oddHBand="1" w:evenHBand="0" w:firstRowFirstColumn="0" w:firstRowLastColumn="0" w:lastRowFirstColumn="0" w:lastRowLastColumn="0"/>
+        </w:trPr>
+        <w:tc>
+          <w:tcPr>
+            <w:cnfStyle w:val="001000000000" w:firstRow="0" w:lastRow="0" w:firstColumn="1" w:lastColumn="0" w:oddVBand="0" w:evenVBand="0" w:oddHBand="0" w:evenHBand="0" w:firstRowFirstColumn="0" w:firstRowLastColumn="0" w:lastRowFirstColumn="0" w:lastRowLastColumn="0"/>
+            <w:tcW w:w="2506" w:type="dxa"/>
+          </w:tcPr>
+          <w:p>
+            <w:pPr>
+              <w:pStyle w:val="Contenuto"/>
+              <w:rPr>
+                <w:sz w:val="24"/>
+                <w:szCs w:val="24"/>
+                <w:lang w:val="en-GB"/>
+              </w:rPr>
+            </w:pPr>
+          </w:p>
+        </w:tc>
+        <w:tc>
+          <w:tcPr>
+            <w:tcW w:w="2506" w:type="dxa"/>
+          </w:tcPr>
+          <w:p>
+            <w:pPr>
+              <w:pStyle w:val="Contenuto"/>
+              <w:cnfStyle w:val="000000100000" w:firstRow="0" w:lastRow="0" w:firstColumn="0" w:lastColumn="0" w:oddVBand="0" w:evenVBand="0" w:oddHBand="1" w:evenHBand="0" w:firstRowFirstColumn="0" w:firstRowLastColumn="0" w:lastRowFirstColumn="0" w:lastRowLastColumn="0"/>
+              <w:rPr>
+                <w:sz w:val="24"/>
+                <w:szCs w:val="24"/>
+                <w:lang w:val="en-GB"/>
+              </w:rPr>
+            </w:pPr>
+            <w:r>
+              <w:rPr>
+                <w:sz w:val="24"/>
+                <w:szCs w:val="24"/>
+                <w:lang w:val="en-GB"/>
+              </w:rPr>
+              <w:t>PCA m=9</w:t>
+            </w:r>
+          </w:p>
+        </w:tc>
+        <w:tc>
+          <w:tcPr>
+            <w:tcW w:w="2506" w:type="dxa"/>
+          </w:tcPr>
+          <w:p>
+            <w:pPr>
+              <w:pStyle w:val="Contenuto"/>
+              <w:cnfStyle w:val="000000100000" w:firstRow="0" w:lastRow="0" w:firstColumn="0" w:lastColumn="0" w:oddVBand="0" w:evenVBand="0" w:oddHBand="1" w:evenHBand="0" w:firstRowFirstColumn="0" w:firstRowLastColumn="0" w:lastRowFirstColumn="0" w:lastRowLastColumn="0"/>
+              <w:rPr>
+                <w:sz w:val="24"/>
+                <w:szCs w:val="24"/>
+                <w:lang w:val="en-GB"/>
+              </w:rPr>
+            </w:pPr>
+          </w:p>
+        </w:tc>
+        <w:tc>
+          <w:tcPr>
+            <w:tcW w:w="2506" w:type="dxa"/>
+          </w:tcPr>
+          <w:p>
+            <w:pPr>
+              <w:pStyle w:val="Contenuto"/>
+              <w:cnfStyle w:val="000000100000" w:firstRow="0" w:lastRow="0" w:firstColumn="0" w:lastColumn="0" w:oddVBand="0" w:evenVBand="0" w:oddHBand="1" w:evenHBand="0" w:firstRowFirstColumn="0" w:firstRowLastColumn="0" w:lastRowFirstColumn="0" w:lastRowLastColumn="0"/>
+              <w:rPr>
+                <w:sz w:val="24"/>
+                <w:szCs w:val="24"/>
+                <w:lang w:val="en-GB"/>
+              </w:rPr>
+            </w:pPr>
+          </w:p>
+        </w:tc>
+      </w:tr>
+      <w:tr>
+        <w:tc>
+          <w:tcPr>
+            <w:cnfStyle w:val="001000000000" w:firstRow="0" w:lastRow="0" w:firstColumn="1" w:lastColumn="0" w:oddVBand="0" w:evenVBand="0" w:oddHBand="0" w:evenHBand="0" w:firstRowFirstColumn="0" w:firstRowLastColumn="0" w:lastRowFirstColumn="0" w:lastRowLastColumn="0"/>
+            <w:tcW w:w="2506" w:type="dxa"/>
+          </w:tcPr>
+          <w:p>
+            <w:pPr>
+              <w:pStyle w:val="Contenuto"/>
+              <w:rPr>
+                <w:sz w:val="24"/>
+                <w:szCs w:val="24"/>
+                <w:lang w:val="en-GB"/>
+              </w:rPr>
+            </w:pPr>
+            <w:r>
+              <w:rPr>
+                <w:sz w:val="24"/>
+                <w:szCs w:val="24"/>
+                <w:lang w:val="en-GB"/>
+              </w:rPr>
+              <w:t>lr, lambda=1e-4</w:t>
+            </w:r>
+          </w:p>
+        </w:tc>
+        <w:tc>
+          <w:tcPr>
+            <w:tcW w:w="2506" w:type="dxa"/>
+          </w:tcPr>
+          <w:p>
+            <w:pPr>
+              <w:pStyle w:val="Contenuto"/>
+              <w:cnfStyle w:val="000000000000" w:firstRow="0" w:lastRow="0" w:firstColumn="0" w:lastColumn="0" w:oddVBand="0" w:evenVBand="0" w:oddHBand="0" w:evenHBand="0" w:firstRowFirstColumn="0" w:firstRowLastColumn="0" w:lastRowFirstColumn="0" w:lastRowLastColumn="0"/>
+              <w:rPr>
+                <w:sz w:val="24"/>
+                <w:szCs w:val="24"/>
+                <w:lang w:val="en-GB"/>
+              </w:rPr>
+            </w:pPr>
+            <w:r>
+              <w:rPr>
+                <w:sz w:val="24"/>
+                <w:szCs w:val="24"/>
+                <w:lang w:val="en-GB"/>
+              </w:rPr>
+              <w:t>0.061</w:t>
+            </w:r>
+          </w:p>
+        </w:tc>
+        <w:tc>
+          <w:tcPr>
+            <w:tcW w:w="2506" w:type="dxa"/>
+          </w:tcPr>
+          <w:p>
+            <w:pPr>
+              <w:pStyle w:val="Contenuto"/>
+              <w:cnfStyle w:val="000000000000" w:firstRow="0" w:lastRow="0" w:firstColumn="0" w:lastColumn="0" w:oddVBand="0" w:evenVBand="0" w:oddHBand="0" w:evenHBand="0" w:firstRowFirstColumn="0" w:firstRowLastColumn="0" w:lastRowFirstColumn="0" w:lastRowLastColumn="0"/>
+              <w:rPr>
+                <w:sz w:val="24"/>
+                <w:szCs w:val="24"/>
+                <w:lang w:val="en-GB"/>
+              </w:rPr>
+            </w:pPr>
+            <w:r>
+              <w:rPr>
+                <w:sz w:val="24"/>
+                <w:szCs w:val="24"/>
+                <w:lang w:val="en-GB"/>
+              </w:rPr>
+              <w:t>0.153</w:t>
+            </w:r>
+          </w:p>
+        </w:tc>
+        <w:tc>
+          <w:tcPr>
+            <w:tcW w:w="2506" w:type="dxa"/>
+          </w:tcPr>
+          <w:p>
+            <w:pPr>
+              <w:pStyle w:val="Contenuto"/>
+              <w:cnfStyle w:val="000000000000" w:firstRow="0" w:lastRow="0" w:firstColumn="0" w:lastColumn="0" w:oddVBand="0" w:evenVBand="0" w:oddHBand="0" w:evenHBand="0" w:firstRowFirstColumn="0" w:firstRowLastColumn="0" w:lastRowFirstColumn="0" w:lastRowLastColumn="0"/>
+              <w:rPr>
+                <w:sz w:val="24"/>
+                <w:szCs w:val="24"/>
+                <w:lang w:val="en-GB"/>
+              </w:rPr>
+            </w:pPr>
+            <w:r>
+              <w:rPr>
+                <w:sz w:val="24"/>
+                <w:szCs w:val="24"/>
+                <w:lang w:val="en-GB"/>
+              </w:rPr>
+              <w:t>0.178</w:t>
+            </w:r>
+          </w:p>
+        </w:tc>
+      </w:tr>
+      <w:tr>
+        <w:trPr>
+          <w:cnfStyle w:val="000000100000" w:firstRow="0" w:lastRow="0" w:firstColumn="0" w:lastColumn="0" w:oddVBand="0" w:evenVBand="0" w:oddHBand="1" w:evenHBand="0" w:firstRowFirstColumn="0" w:firstRowLastColumn="0" w:lastRowFirstColumn="0" w:lastRowLastColumn="0"/>
+        </w:trPr>
+        <w:tc>
+          <w:tcPr>
+            <w:cnfStyle w:val="001000000000" w:firstRow="0" w:lastRow="0" w:firstColumn="1" w:lastColumn="0" w:oddVBand="0" w:evenVBand="0" w:oddHBand="0" w:evenHBand="0" w:firstRowFirstColumn="0" w:firstRowLastColumn="0" w:lastRowFirstColumn="0" w:lastRowLastColumn="0"/>
+            <w:tcW w:w="2506" w:type="dxa"/>
+          </w:tcPr>
+          <w:p>
+            <w:pPr>
+              <w:pStyle w:val="Contenuto"/>
+              <w:rPr>
+                <w:sz w:val="24"/>
+                <w:szCs w:val="24"/>
+                <w:lang w:val="en-GB"/>
+              </w:rPr>
+            </w:pPr>
+            <w:r>
+              <w:rPr>
+                <w:sz w:val="24"/>
+                <w:szCs w:val="24"/>
+                <w:lang w:val="en-GB"/>
+              </w:rPr>
+              <w:t>lr, lambda=1e-2</w:t>
+            </w:r>
+          </w:p>
+        </w:tc>
+        <w:tc>
+          <w:tcPr>
+            <w:tcW w:w="2506" w:type="dxa"/>
+          </w:tcPr>
+          <w:p>
+            <w:pPr>
+              <w:pStyle w:val="Contenuto"/>
+              <w:cnfStyle w:val="000000100000" w:firstRow="0" w:lastRow="0" w:firstColumn="0" w:lastColumn="0" w:oddVBand="0" w:evenVBand="0" w:oddHBand="1" w:evenHBand="0" w:firstRowFirstColumn="0" w:firstRowLastColumn="0" w:lastRowFirstColumn="0" w:lastRowLastColumn="0"/>
+              <w:rPr>
+                <w:sz w:val="24"/>
+                <w:szCs w:val="24"/>
+                <w:lang w:val="en-GB"/>
+              </w:rPr>
+            </w:pPr>
+            <w:r>
+              <w:rPr>
+                <w:sz w:val="24"/>
+                <w:szCs w:val="24"/>
+                <w:lang w:val="en-GB"/>
+              </w:rPr>
+              <w:t>0.062</w:t>
+            </w:r>
+          </w:p>
+        </w:tc>
+        <w:tc>
+          <w:tcPr>
+            <w:tcW w:w="2506" w:type="dxa"/>
+          </w:tcPr>
+          <w:p>
+            <w:pPr>
+              <w:pStyle w:val="Contenuto"/>
+              <w:cnfStyle w:val="000000100000" w:firstRow="0" w:lastRow="0" w:firstColumn="0" w:lastColumn="0" w:oddVBand="0" w:evenVBand="0" w:oddHBand="1" w:evenHBand="0" w:firstRowFirstColumn="0" w:firstRowLastColumn="0" w:lastRowFirstColumn="0" w:lastRowLastColumn="0"/>
+              <w:rPr>
+                <w:sz w:val="24"/>
+                <w:szCs w:val="24"/>
+                <w:lang w:val="en-GB"/>
+              </w:rPr>
+            </w:pPr>
+            <w:r>
+              <w:rPr>
+                <w:sz w:val="24"/>
+                <w:szCs w:val="24"/>
+                <w:lang w:val="en-GB"/>
+              </w:rPr>
+              <w:t>0.16</w:t>
+            </w:r>
+          </w:p>
+        </w:tc>
+        <w:tc>
+          <w:tcPr>
+            <w:tcW w:w="2506" w:type="dxa"/>
+          </w:tcPr>
+          <w:p>
+            <w:pPr>
+              <w:pStyle w:val="Contenuto"/>
+              <w:cnfStyle w:val="000000100000" w:firstRow="0" w:lastRow="0" w:firstColumn="0" w:lastColumn="0" w:oddVBand="0" w:evenVBand="0" w:oddHBand="1" w:evenHBand="0" w:firstRowFirstColumn="0" w:firstRowLastColumn="0" w:lastRowFirstColumn="0" w:lastRowLastColumn="0"/>
+              <w:rPr>
+                <w:sz w:val="24"/>
+                <w:szCs w:val="24"/>
+                <w:lang w:val="en-GB"/>
+              </w:rPr>
+            </w:pPr>
+            <w:r>
+              <w:rPr>
+                <w:sz w:val="24"/>
+                <w:szCs w:val="24"/>
+                <w:lang w:val="en-GB"/>
+              </w:rPr>
+              <w:t>0.181</w:t>
+            </w:r>
+          </w:p>
+        </w:tc>
+      </w:tr>
+      <w:tr>
+        <w:tc>
+          <w:tcPr>
+            <w:cnfStyle w:val="001000000000" w:firstRow="0" w:lastRow="0" w:firstColumn="1" w:lastColumn="0" w:oddVBand="0" w:evenVBand="0" w:oddHBand="0" w:evenHBand="0" w:firstRowFirstColumn="0" w:firstRowLastColumn="0" w:lastRowFirstColumn="0" w:lastRowLastColumn="0"/>
+            <w:tcW w:w="2506" w:type="dxa"/>
+          </w:tcPr>
+          <w:p>
+            <w:pPr>
+              <w:pStyle w:val="Contenuto"/>
+              <w:rPr>
+                <w:sz w:val="24"/>
+                <w:szCs w:val="24"/>
+                <w:lang w:val="en-GB"/>
+              </w:rPr>
+            </w:pPr>
+            <w:r>
+              <w:rPr>
+                <w:sz w:val="24"/>
+                <w:szCs w:val="24"/>
+                <w:lang w:val="en-GB"/>
+              </w:rPr>
+              <w:t>lr, lambda=1E-1</w:t>
+            </w:r>
+          </w:p>
+        </w:tc>
+        <w:tc>
+          <w:tcPr>
+            <w:tcW w:w="2506" w:type="dxa"/>
+          </w:tcPr>
+          <w:p>
+            <w:pPr>
+              <w:pStyle w:val="Contenuto"/>
+              <w:cnfStyle w:val="000000000000" w:firstRow="0" w:lastRow="0" w:firstColumn="0" w:lastColumn="0" w:oddVBand="0" w:evenVBand="0" w:oddHBand="0" w:evenHBand="0" w:firstRowFirstColumn="0" w:firstRowLastColumn="0" w:lastRowFirstColumn="0" w:lastRowLastColumn="0"/>
+              <w:rPr>
+                <w:sz w:val="24"/>
+                <w:szCs w:val="24"/>
+                <w:lang w:val="en-GB"/>
+              </w:rPr>
+            </w:pPr>
+            <w:r>
+              <w:rPr>
+                <w:sz w:val="24"/>
+                <w:szCs w:val="24"/>
+                <w:lang w:val="en-GB"/>
+              </w:rPr>
+              <w:t>072</w:t>
+            </w:r>
+          </w:p>
+        </w:tc>
+        <w:tc>
+          <w:tcPr>
+            <w:tcW w:w="2506" w:type="dxa"/>
+          </w:tcPr>
+          <w:p>
+            <w:pPr>
+              <w:pStyle w:val="Contenuto"/>
+              <w:cnfStyle w:val="000000000000" w:firstRow="0" w:lastRow="0" w:firstColumn="0" w:lastColumn="0" w:oddVBand="0" w:evenVBand="0" w:oddHBand="0" w:evenHBand="0" w:firstRowFirstColumn="0" w:firstRowLastColumn="0" w:lastRowFirstColumn="0" w:lastRowLastColumn="0"/>
+              <w:rPr>
+                <w:sz w:val="24"/>
+                <w:szCs w:val="24"/>
+                <w:lang w:val="en-GB"/>
+              </w:rPr>
+            </w:pPr>
+            <w:r>
+              <w:rPr>
+                <w:sz w:val="24"/>
+                <w:szCs w:val="24"/>
+                <w:lang w:val="en-GB"/>
+              </w:rPr>
+              <w:t>177</w:t>
+            </w:r>
+          </w:p>
+        </w:tc>
+        <w:tc>
+          <w:tcPr>
+            <w:tcW w:w="2506" w:type="dxa"/>
+          </w:tcPr>
+          <w:p>
+            <w:pPr>
+              <w:pStyle w:val="Contenuto"/>
+              <w:cnfStyle w:val="000000000000" w:firstRow="0" w:lastRow="0" w:firstColumn="0" w:lastColumn="0" w:oddVBand="0" w:evenVBand="0" w:oddHBand="0" w:evenHBand="0" w:firstRowFirstColumn="0" w:firstRowLastColumn="0" w:lastRowFirstColumn="0" w:lastRowLastColumn="0"/>
+              <w:rPr>
+                <w:sz w:val="24"/>
+                <w:szCs w:val="24"/>
+                <w:lang w:val="en-GB"/>
+              </w:rPr>
+            </w:pPr>
+            <w:r>
+              <w:rPr>
+                <w:sz w:val="24"/>
+                <w:szCs w:val="24"/>
+                <w:lang w:val="en-GB"/>
+              </w:rPr>
+              <w:t>199</w:t>
+            </w:r>
+          </w:p>
+        </w:tc>
+      </w:tr>
+      <w:tr>
+        <w:trPr>
+          <w:cnfStyle w:val="000000100000" w:firstRow="0" w:lastRow="0" w:firstColumn="0" w:lastColumn="0" w:oddVBand="0" w:evenVBand="0" w:oddHBand="1" w:evenHBand="0" w:firstRowFirstColumn="0" w:firstRowLastColumn="0" w:lastRowFirstColumn="0" w:lastRowLastColumn="0"/>
+        </w:trPr>
+        <w:tc>
+          <w:tcPr>
+            <w:cnfStyle w:val="001000000000" w:firstRow="0" w:lastRow="0" w:firstColumn="1" w:lastColumn="0" w:oddVBand="0" w:evenVBand="0" w:oddHBand="0" w:evenHBand="0" w:firstRowFirstColumn="0" w:firstRowLastColumn="0" w:lastRowFirstColumn="0" w:lastRowLastColumn="0"/>
+            <w:tcW w:w="2506" w:type="dxa"/>
+          </w:tcPr>
+          <w:p>
+            <w:pPr>
+              <w:pStyle w:val="Contenuto"/>
+              <w:rPr>
+                <w:sz w:val="24"/>
+                <w:szCs w:val="24"/>
+                <w:lang w:val="en-GB"/>
+              </w:rPr>
+            </w:pPr>
+            <w:r>
+              <w:rPr>
+                <w:sz w:val="24"/>
+                <w:szCs w:val="24"/>
+                <w:lang w:val="en-GB"/>
+              </w:rPr>
+              <w:t>LR, LAMBDA=1.0</w:t>
+            </w:r>
+          </w:p>
+        </w:tc>
+        <w:tc>
+          <w:tcPr>
+            <w:tcW w:w="2506" w:type="dxa"/>
+          </w:tcPr>
+          <w:p>
+            <w:pPr>
+              <w:pStyle w:val="Contenuto"/>
+              <w:cnfStyle w:val="000000100000" w:firstRow="0" w:lastRow="0" w:firstColumn="0" w:lastColumn="0" w:oddVBand="0" w:evenVBand="0" w:oddHBand="1" w:evenHBand="0" w:firstRowFirstColumn="0" w:firstRowLastColumn="0" w:lastRowFirstColumn="0" w:lastRowLastColumn="0"/>
+              <w:rPr>
+                <w:sz w:val="24"/>
+                <w:szCs w:val="24"/>
+                <w:lang w:val="en-GB"/>
+              </w:rPr>
+            </w:pPr>
+            <w:r>
+              <w:rPr>
+                <w:sz w:val="24"/>
+                <w:szCs w:val="24"/>
+                <w:lang w:val="en-GB"/>
+              </w:rPr>
+              <w:t>12</w:t>
+            </w:r>
+          </w:p>
+        </w:tc>
+        <w:tc>
+          <w:tcPr>
+            <w:tcW w:w="2506" w:type="dxa"/>
+          </w:tcPr>
+          <w:p>
+            <w:pPr>
+              <w:pStyle w:val="Contenuto"/>
+              <w:cnfStyle w:val="000000100000" w:firstRow="0" w:lastRow="0" w:firstColumn="0" w:lastColumn="0" w:oddVBand="0" w:evenVBand="0" w:oddHBand="1" w:evenHBand="0" w:firstRowFirstColumn="0" w:firstRowLastColumn="0" w:lastRowFirstColumn="0" w:lastRowLastColumn="0"/>
+              <w:rPr>
+                <w:sz w:val="24"/>
+                <w:szCs w:val="24"/>
+                <w:lang w:val="en-GB"/>
+              </w:rPr>
+            </w:pPr>
+            <w:r>
+              <w:rPr>
+                <w:sz w:val="24"/>
+                <w:szCs w:val="24"/>
+                <w:lang w:val="en-GB"/>
+              </w:rPr>
+              <w:t>295</w:t>
+            </w:r>
+          </w:p>
+        </w:tc>
+        <w:tc>
+          <w:tcPr>
+            <w:tcW w:w="2506" w:type="dxa"/>
+          </w:tcPr>
+          <w:p>
+            <w:pPr>
+              <w:pStyle w:val="Contenuto"/>
+              <w:cnfStyle w:val="000000100000" w:firstRow="0" w:lastRow="0" w:firstColumn="0" w:lastColumn="0" w:oddVBand="0" w:evenVBand="0" w:oddHBand="1" w:evenHBand="0" w:firstRowFirstColumn="0" w:firstRowLastColumn="0" w:lastRowFirstColumn="0" w:lastRowLastColumn="0"/>
+              <w:rPr>
+                <w:sz w:val="24"/>
+                <w:szCs w:val="24"/>
+                <w:lang w:val="en-GB"/>
+              </w:rPr>
+            </w:pPr>
+            <w:r>
+              <w:rPr>
+                <w:sz w:val="24"/>
+                <w:szCs w:val="24"/>
+                <w:lang w:val="en-GB"/>
+              </w:rPr>
+              <w:t>317</w:t>
+            </w:r>
+          </w:p>
+        </w:tc>
+      </w:tr>
+    </w:tbl>
+    <w:p>
+      <w:pPr>
+        <w:spacing w:after="200"/>
+        <w:rPr>
+          <w:color w:val="FF0000"/>
+          <w:lang w:val="en-GB"/>
+        </w:rPr>
+      </w:pPr>
+    </w:p>
+    <w:p>
+      <w:pPr>
+        <w:spacing w:after="200"/>
+        <w:rPr>
+          <w:color w:val="FF0000"/>
+          <w:lang w:val="en-GB"/>
+        </w:rPr>
+      </w:pPr>
+    </w:p>
+    <w:p>
+      <w:pPr>
+        <w:pStyle w:val="Contenuto"/>
+        <w:rPr>
+          <w:b/>
+          <w:bCs/>
           <w:i/>
           <w:iCs/>
           <w:sz w:val="24"/>
@@ -19722,7 +21479,7 @@
           <w:color w:val="34ABA2" w:themeColor="accent6"/>
           <w:lang w:val="en-GB"/>
         </w:rPr>
-        <w:t>Dual + Polynomial, GAUSSIANIZED FEATURES</w:t>
+        <w:t>Dual + RBF, RAW FEATURES</w:t>
       </w:r>
       <w:r>
         <w:rPr>
@@ -19797,6 +21554,15 @@
               </w:rPr>
               <w:t>π = 0.5</w:t>
             </w:r>
+            <w:r>
+              <w:rPr>
+                <w:color w:val="34ABA2" w:themeColor="accent6"/>
+                <w:sz w:val="24"/>
+                <w:szCs w:val="24"/>
+                <w:lang w:val="en-GB"/>
+              </w:rPr>
+              <w:t>, gamma=0.001</w:t>
+            </w:r>
           </w:p>
         </w:tc>
         <w:tc>
@@ -20049,7 +21815,7 @@
                 <w:szCs w:val="24"/>
                 <w:lang w:val="en-GB"/>
               </w:rPr>
-              <w:t>0.</w:t>
+              <w:t>0</w:t>
             </w:r>
           </w:p>
         </w:tc>
@@ -20128,6 +21894,14 @@
               </w:rPr>
               <w:t>0.</w:t>
             </w:r>
+            <w:r>
+              <w:rPr>
+                <w:sz w:val="24"/>
+                <w:szCs w:val="24"/>
+                <w:lang w:val="en-GB"/>
+              </w:rPr>
+              <w:t>057</w:t>
+            </w:r>
           </w:p>
         </w:tc>
         <w:tc>
@@ -20152,6 +21926,14 @@
               </w:rPr>
               <w:t>0.</w:t>
             </w:r>
+            <w:r>
+              <w:rPr>
+                <w:sz w:val="24"/>
+                <w:szCs w:val="24"/>
+                <w:lang w:val="en-GB"/>
+              </w:rPr>
+              <w:t>057</w:t>
+            </w:r>
           </w:p>
         </w:tc>
         <w:tc>
@@ -20175,6 +21957,14 @@
                 <w:lang w:val="en-GB"/>
               </w:rPr>
               <w:t>0.</w:t>
+            </w:r>
+            <w:r>
+              <w:rPr>
+                <w:sz w:val="24"/>
+                <w:szCs w:val="24"/>
+                <w:lang w:val="en-GB"/>
+              </w:rPr>
+              <w:t>055</w:t>
             </w:r>
           </w:p>
         </w:tc>
@@ -20226,6 +22016,14 @@
               </w:rPr>
               <w:t>0.</w:t>
             </w:r>
+            <w:r>
+              <w:rPr>
+                <w:sz w:val="24"/>
+                <w:szCs w:val="24"/>
+                <w:lang w:val="en-GB"/>
+              </w:rPr>
+              <w:t>053</w:t>
+            </w:r>
           </w:p>
         </w:tc>
         <w:tc>
@@ -20250,6 +22048,14 @@
               </w:rPr>
               <w:t>0.</w:t>
             </w:r>
+            <w:r>
+              <w:rPr>
+                <w:sz w:val="24"/>
+                <w:szCs w:val="24"/>
+                <w:lang w:val="en-GB"/>
+              </w:rPr>
+              <w:t>053</w:t>
+            </w:r>
           </w:p>
         </w:tc>
         <w:tc>
@@ -20273,6 +22079,14 @@
                 <w:lang w:val="en-GB"/>
               </w:rPr>
               <w:t>0.</w:t>
+            </w:r>
+            <w:r>
+              <w:rPr>
+                <w:sz w:val="24"/>
+                <w:szCs w:val="24"/>
+                <w:lang w:val="en-GB"/>
+              </w:rPr>
+              <w:t>138</w:t>
             </w:r>
           </w:p>
         </w:tc>
@@ -20288,1228 +22102,6 @@
         </w:rPr>
       </w:pPr>
     </w:p>
-    <w:p>
-      <w:pPr>
-        <w:pStyle w:val="Contenuto"/>
-        <w:rPr>
-          <w:b/>
-          <w:bCs/>
-          <w:lang w:val="en-GB"/>
-        </w:rPr>
-      </w:pPr>
-      <w:r>
-        <w:rPr>
-          <w:b/>
-          <w:bCs/>
-          <w:color w:val="34ABA2" w:themeColor="accent6"/>
-          <w:lang w:val="en-GB"/>
-        </w:rPr>
-        <w:t>Dual + RBF, RAW FEATURES</w:t>
-      </w:r>
-      <w:r>
-        <w:rPr>
-          <w:b/>
-          <w:bCs/>
-          <w:color w:val="34ABA2" w:themeColor="accent6"/>
-          <w:lang w:val="en-GB"/>
-        </w:rPr>
-        <w:t xml:space="preserve"> </w:t>
-      </w:r>
-      <w:r>
-        <w:rPr>
-          <w:b/>
-          <w:bCs/>
-          <w:lang w:val="en-GB"/>
-        </w:rPr>
-        <w:t xml:space="preserve">Implementation </w:t>
-      </w:r>
-      <w:r>
-        <w:rPr>
-          <w:b/>
-          <w:bCs/>
-          <w:lang w:val="en-GB"/>
-        </w:rPr>
-        <w:t>–</w:t>
-      </w:r>
-      <w:r>
-        <w:rPr>
-          <w:b/>
-          <w:bCs/>
-          <w:lang w:val="en-GB"/>
-        </w:rPr>
-        <w:t xml:space="preserve"> Results</w:t>
-      </w:r>
-    </w:p>
-    <w:tbl>
-      <w:tblPr>
-        <w:tblStyle w:val="Tabellasemplice-3"/>
-        <w:tblW w:w="0" w:type="auto"/>
-        <w:tblLook w:val="04A0" w:firstRow="1" w:lastRow="0" w:firstColumn="1" w:lastColumn="0" w:noHBand="0" w:noVBand="1"/>
-      </w:tblPr>
-      <w:tblGrid>
-        <w:gridCol w:w="2506"/>
-        <w:gridCol w:w="2506"/>
-        <w:gridCol w:w="2506"/>
-        <w:gridCol w:w="2506"/>
-      </w:tblGrid>
-      <w:tr>
-        <w:trPr>
-          <w:cnfStyle w:val="100000000000" w:firstRow="1" w:lastRow="0" w:firstColumn="0" w:lastColumn="0" w:oddVBand="0" w:evenVBand="0" w:oddHBand="0" w:evenHBand="0" w:firstRowFirstColumn="0" w:firstRowLastColumn="0" w:lastRowFirstColumn="0" w:lastRowLastColumn="0"/>
-        </w:trPr>
-        <w:tc>
-          <w:tcPr>
-            <w:cnfStyle w:val="001000000100" w:firstRow="0" w:lastRow="0" w:firstColumn="1" w:lastColumn="0" w:oddVBand="0" w:evenVBand="0" w:oddHBand="0" w:evenHBand="0" w:firstRowFirstColumn="1" w:firstRowLastColumn="0" w:lastRowFirstColumn="0" w:lastRowLastColumn="0"/>
-            <w:tcW w:w="2506" w:type="dxa"/>
-          </w:tcPr>
-          <w:p>
-            <w:pPr>
-              <w:pStyle w:val="Contenuto"/>
-              <w:rPr>
-                <w:sz w:val="24"/>
-                <w:szCs w:val="24"/>
-                <w:lang w:val="en-GB"/>
-              </w:rPr>
-            </w:pPr>
-            <w:r>
-              <w:rPr>
-                <w:color w:val="34ABA2" w:themeColor="accent6"/>
-                <w:sz w:val="24"/>
-                <w:szCs w:val="24"/>
-                <w:lang w:val="en-GB"/>
-              </w:rPr>
-              <w:lastRenderedPageBreak/>
-              <w:t>π = 0.5</w:t>
-            </w:r>
-            <w:r>
-              <w:rPr>
-                <w:color w:val="34ABA2" w:themeColor="accent6"/>
-                <w:sz w:val="24"/>
-                <w:szCs w:val="24"/>
-                <w:lang w:val="en-GB"/>
-              </w:rPr>
-              <w:t>, gamma=0.001</w:t>
-            </w:r>
-          </w:p>
-        </w:tc>
-        <w:tc>
-          <w:tcPr>
-            <w:tcW w:w="2506" w:type="dxa"/>
-          </w:tcPr>
-          <w:p>
-            <w:pPr>
-              <w:pStyle w:val="Contenuto"/>
-              <w:cnfStyle w:val="100000000000" w:firstRow="1" w:lastRow="0" w:firstColumn="0" w:lastColumn="0" w:oddVBand="0" w:evenVBand="0" w:oddHBand="0" w:evenHBand="0" w:firstRowFirstColumn="0" w:firstRowLastColumn="0" w:lastRowFirstColumn="0" w:lastRowLastColumn="0"/>
-              <w:rPr>
-                <w:sz w:val="24"/>
-                <w:szCs w:val="24"/>
-                <w:lang w:val="en-GB"/>
-              </w:rPr>
-            </w:pPr>
-            <w:r>
-              <w:rPr>
-                <w:sz w:val="24"/>
-                <w:szCs w:val="24"/>
-                <w:lang w:val="en-GB"/>
-              </w:rPr>
-              <w:t>K = 0.1</w:t>
-            </w:r>
-          </w:p>
-        </w:tc>
-        <w:tc>
-          <w:tcPr>
-            <w:tcW w:w="2506" w:type="dxa"/>
-          </w:tcPr>
-          <w:p>
-            <w:pPr>
-              <w:pStyle w:val="Contenuto"/>
-              <w:cnfStyle w:val="100000000000" w:firstRow="1" w:lastRow="0" w:firstColumn="0" w:lastColumn="0" w:oddVBand="0" w:evenVBand="0" w:oddHBand="0" w:evenHBand="0" w:firstRowFirstColumn="0" w:firstRowLastColumn="0" w:lastRowFirstColumn="0" w:lastRowLastColumn="0"/>
-              <w:rPr>
-                <w:sz w:val="24"/>
-                <w:szCs w:val="24"/>
-                <w:lang w:val="en-GB"/>
-              </w:rPr>
-            </w:pPr>
-            <w:r>
-              <w:rPr>
-                <w:sz w:val="24"/>
-                <w:szCs w:val="24"/>
-                <w:lang w:val="en-GB"/>
-              </w:rPr>
-              <w:t>K = 1.0</w:t>
-            </w:r>
-          </w:p>
-        </w:tc>
-        <w:tc>
-          <w:tcPr>
-            <w:tcW w:w="2506" w:type="dxa"/>
-          </w:tcPr>
-          <w:p>
-            <w:pPr>
-              <w:pStyle w:val="Contenuto"/>
-              <w:cnfStyle w:val="100000000000" w:firstRow="1" w:lastRow="0" w:firstColumn="0" w:lastColumn="0" w:oddVBand="0" w:evenVBand="0" w:oddHBand="0" w:evenHBand="0" w:firstRowFirstColumn="0" w:firstRowLastColumn="0" w:lastRowFirstColumn="0" w:lastRowLastColumn="0"/>
-              <w:rPr>
-                <w:sz w:val="24"/>
-                <w:szCs w:val="24"/>
-                <w:lang w:val="en-GB"/>
-              </w:rPr>
-            </w:pPr>
-            <w:r>
-              <w:rPr>
-                <w:sz w:val="24"/>
-                <w:szCs w:val="24"/>
-                <w:lang w:val="en-GB"/>
-              </w:rPr>
-              <w:t>K = 10.0</w:t>
-            </w:r>
-          </w:p>
-        </w:tc>
-      </w:tr>
-      <w:tr>
-        <w:trPr>
-          <w:cnfStyle w:val="000000100000" w:firstRow="0" w:lastRow="0" w:firstColumn="0" w:lastColumn="0" w:oddVBand="0" w:evenVBand="0" w:oddHBand="1" w:evenHBand="0" w:firstRowFirstColumn="0" w:firstRowLastColumn="0" w:lastRowFirstColumn="0" w:lastRowLastColumn="0"/>
-        </w:trPr>
-        <w:tc>
-          <w:tcPr>
-            <w:cnfStyle w:val="001000000000" w:firstRow="0" w:lastRow="0" w:firstColumn="1" w:lastColumn="0" w:oddVBand="0" w:evenVBand="0" w:oddHBand="0" w:evenHBand="0" w:firstRowFirstColumn="0" w:firstRowLastColumn="0" w:lastRowFirstColumn="0" w:lastRowLastColumn="0"/>
-            <w:tcW w:w="2506" w:type="dxa"/>
-          </w:tcPr>
-          <w:p>
-            <w:pPr>
-              <w:pStyle w:val="Contenuto"/>
-              <w:rPr>
-                <w:sz w:val="24"/>
-                <w:szCs w:val="24"/>
-              </w:rPr>
-            </w:pPr>
-            <w:r>
-              <w:rPr>
-                <w:sz w:val="24"/>
-                <w:szCs w:val="24"/>
-                <w:lang w:val="en-GB"/>
-              </w:rPr>
-              <w:t>SVM, C=0.01</w:t>
-            </w:r>
-          </w:p>
-        </w:tc>
-        <w:tc>
-          <w:tcPr>
-            <w:tcW w:w="2506" w:type="dxa"/>
-          </w:tcPr>
-          <w:p>
-            <w:pPr>
-              <w:pStyle w:val="Contenuto"/>
-              <w:cnfStyle w:val="000000100000" w:firstRow="0" w:lastRow="0" w:firstColumn="0" w:lastColumn="0" w:oddVBand="0" w:evenVBand="0" w:oddHBand="1" w:evenHBand="0" w:firstRowFirstColumn="0" w:firstRowLastColumn="0" w:lastRowFirstColumn="0" w:lastRowLastColumn="0"/>
-              <w:rPr>
-                <w:sz w:val="24"/>
-                <w:szCs w:val="24"/>
-                <w:lang w:val="en-GB"/>
-              </w:rPr>
-            </w:pPr>
-            <w:r>
-              <w:rPr>
-                <w:sz w:val="24"/>
-                <w:szCs w:val="24"/>
-                <w:lang w:val="en-GB"/>
-              </w:rPr>
-              <w:t>0.</w:t>
-            </w:r>
-          </w:p>
-        </w:tc>
-        <w:tc>
-          <w:tcPr>
-            <w:tcW w:w="2506" w:type="dxa"/>
-          </w:tcPr>
-          <w:p>
-            <w:pPr>
-              <w:pStyle w:val="Contenuto"/>
-              <w:cnfStyle w:val="000000100000" w:firstRow="0" w:lastRow="0" w:firstColumn="0" w:lastColumn="0" w:oddVBand="0" w:evenVBand="0" w:oddHBand="1" w:evenHBand="0" w:firstRowFirstColumn="0" w:firstRowLastColumn="0" w:lastRowFirstColumn="0" w:lastRowLastColumn="0"/>
-              <w:rPr>
-                <w:sz w:val="24"/>
-                <w:szCs w:val="24"/>
-                <w:lang w:val="en-GB"/>
-              </w:rPr>
-            </w:pPr>
-            <w:r>
-              <w:rPr>
-                <w:sz w:val="24"/>
-                <w:szCs w:val="24"/>
-                <w:lang w:val="en-GB"/>
-              </w:rPr>
-              <w:t>0</w:t>
-            </w:r>
-            <w:r>
-              <w:rPr>
-                <w:sz w:val="24"/>
-                <w:szCs w:val="24"/>
-                <w:lang w:val="en-GB"/>
-              </w:rPr>
-              <w:t>.</w:t>
-            </w:r>
-          </w:p>
-        </w:tc>
-        <w:tc>
-          <w:tcPr>
-            <w:tcW w:w="2506" w:type="dxa"/>
-          </w:tcPr>
-          <w:p>
-            <w:pPr>
-              <w:pStyle w:val="Contenuto"/>
-              <w:cnfStyle w:val="000000100000" w:firstRow="0" w:lastRow="0" w:firstColumn="0" w:lastColumn="0" w:oddVBand="0" w:evenVBand="0" w:oddHBand="1" w:evenHBand="0" w:firstRowFirstColumn="0" w:firstRowLastColumn="0" w:lastRowFirstColumn="0" w:lastRowLastColumn="0"/>
-              <w:rPr>
-                <w:sz w:val="24"/>
-                <w:szCs w:val="24"/>
-                <w:lang w:val="en-GB"/>
-              </w:rPr>
-            </w:pPr>
-            <w:r>
-              <w:rPr>
-                <w:sz w:val="24"/>
-                <w:szCs w:val="24"/>
-                <w:lang w:val="en-GB"/>
-              </w:rPr>
-              <w:t>0.</w:t>
-            </w:r>
-          </w:p>
-        </w:tc>
-      </w:tr>
-      <w:tr>
-        <w:tc>
-          <w:tcPr>
-            <w:cnfStyle w:val="001000000000" w:firstRow="0" w:lastRow="0" w:firstColumn="1" w:lastColumn="0" w:oddVBand="0" w:evenVBand="0" w:oddHBand="0" w:evenHBand="0" w:firstRowFirstColumn="0" w:firstRowLastColumn="0" w:lastRowFirstColumn="0" w:lastRowLastColumn="0"/>
-            <w:tcW w:w="2506" w:type="dxa"/>
-          </w:tcPr>
-          <w:p>
-            <w:pPr>
-              <w:pStyle w:val="Contenuto"/>
-              <w:rPr>
-                <w:sz w:val="24"/>
-                <w:szCs w:val="24"/>
-                <w:lang w:val="en-GB"/>
-              </w:rPr>
-            </w:pPr>
-            <w:r>
-              <w:rPr>
-                <w:sz w:val="24"/>
-                <w:szCs w:val="24"/>
-                <w:lang w:val="en-GB"/>
-              </w:rPr>
-              <w:t>SVM, C=0.1</w:t>
-            </w:r>
-          </w:p>
-        </w:tc>
-        <w:tc>
-          <w:tcPr>
-            <w:tcW w:w="2506" w:type="dxa"/>
-          </w:tcPr>
-          <w:p>
-            <w:pPr>
-              <w:pStyle w:val="Contenuto"/>
-              <w:cnfStyle w:val="000000000000" w:firstRow="0" w:lastRow="0" w:firstColumn="0" w:lastColumn="0" w:oddVBand="0" w:evenVBand="0" w:oddHBand="0" w:evenHBand="0" w:firstRowFirstColumn="0" w:firstRowLastColumn="0" w:lastRowFirstColumn="0" w:lastRowLastColumn="0"/>
-              <w:rPr>
-                <w:sz w:val="24"/>
-                <w:szCs w:val="24"/>
-                <w:lang w:val="en-GB"/>
-              </w:rPr>
-            </w:pPr>
-            <w:r>
-              <w:rPr>
-                <w:sz w:val="24"/>
-                <w:szCs w:val="24"/>
-                <w:lang w:val="en-GB"/>
-              </w:rPr>
-              <w:t>0.</w:t>
-            </w:r>
-          </w:p>
-        </w:tc>
-        <w:tc>
-          <w:tcPr>
-            <w:tcW w:w="2506" w:type="dxa"/>
-          </w:tcPr>
-          <w:p>
-            <w:pPr>
-              <w:pStyle w:val="Contenuto"/>
-              <w:cnfStyle w:val="000000000000" w:firstRow="0" w:lastRow="0" w:firstColumn="0" w:lastColumn="0" w:oddVBand="0" w:evenVBand="0" w:oddHBand="0" w:evenHBand="0" w:firstRowFirstColumn="0" w:firstRowLastColumn="0" w:lastRowFirstColumn="0" w:lastRowLastColumn="0"/>
-              <w:rPr>
-                <w:sz w:val="24"/>
-                <w:szCs w:val="24"/>
-                <w:lang w:val="en-GB"/>
-              </w:rPr>
-            </w:pPr>
-            <w:r>
-              <w:rPr>
-                <w:sz w:val="24"/>
-                <w:szCs w:val="24"/>
-                <w:lang w:val="en-GB"/>
-              </w:rPr>
-              <w:t>0</w:t>
-            </w:r>
-          </w:p>
-        </w:tc>
-        <w:tc>
-          <w:tcPr>
-            <w:tcW w:w="2506" w:type="dxa"/>
-          </w:tcPr>
-          <w:p>
-            <w:pPr>
-              <w:pStyle w:val="Contenuto"/>
-              <w:cnfStyle w:val="000000000000" w:firstRow="0" w:lastRow="0" w:firstColumn="0" w:lastColumn="0" w:oddVBand="0" w:evenVBand="0" w:oddHBand="0" w:evenHBand="0" w:firstRowFirstColumn="0" w:firstRowLastColumn="0" w:lastRowFirstColumn="0" w:lastRowLastColumn="0"/>
-              <w:rPr>
-                <w:sz w:val="24"/>
-                <w:szCs w:val="24"/>
-                <w:lang w:val="en-GB"/>
-              </w:rPr>
-            </w:pPr>
-            <w:r>
-              <w:rPr>
-                <w:sz w:val="24"/>
-                <w:szCs w:val="24"/>
-                <w:lang w:val="en-GB"/>
-              </w:rPr>
-              <w:t>0.</w:t>
-            </w:r>
-          </w:p>
-        </w:tc>
-      </w:tr>
-      <w:tr>
-        <w:trPr>
-          <w:cnfStyle w:val="000000100000" w:firstRow="0" w:lastRow="0" w:firstColumn="0" w:lastColumn="0" w:oddVBand="0" w:evenVBand="0" w:oddHBand="1" w:evenHBand="0" w:firstRowFirstColumn="0" w:firstRowLastColumn="0" w:lastRowFirstColumn="0" w:lastRowLastColumn="0"/>
-        </w:trPr>
-        <w:tc>
-          <w:tcPr>
-            <w:cnfStyle w:val="001000000000" w:firstRow="0" w:lastRow="0" w:firstColumn="1" w:lastColumn="0" w:oddVBand="0" w:evenVBand="0" w:oddHBand="0" w:evenHBand="0" w:firstRowFirstColumn="0" w:firstRowLastColumn="0" w:lastRowFirstColumn="0" w:lastRowLastColumn="0"/>
-            <w:tcW w:w="2506" w:type="dxa"/>
-          </w:tcPr>
-          <w:p>
-            <w:pPr>
-              <w:pStyle w:val="Contenuto"/>
-              <w:rPr>
-                <w:sz w:val="24"/>
-                <w:szCs w:val="24"/>
-                <w:lang w:val="en-GB"/>
-              </w:rPr>
-            </w:pPr>
-            <w:r>
-              <w:rPr>
-                <w:sz w:val="24"/>
-                <w:szCs w:val="24"/>
-                <w:lang w:val="en-GB"/>
-              </w:rPr>
-              <w:t>SVM, C=1.0</w:t>
-            </w:r>
-          </w:p>
-        </w:tc>
-        <w:tc>
-          <w:tcPr>
-            <w:tcW w:w="2506" w:type="dxa"/>
-          </w:tcPr>
-          <w:p>
-            <w:pPr>
-              <w:pStyle w:val="Contenuto"/>
-              <w:cnfStyle w:val="000000100000" w:firstRow="0" w:lastRow="0" w:firstColumn="0" w:lastColumn="0" w:oddVBand="0" w:evenVBand="0" w:oddHBand="1" w:evenHBand="0" w:firstRowFirstColumn="0" w:firstRowLastColumn="0" w:lastRowFirstColumn="0" w:lastRowLastColumn="0"/>
-              <w:rPr>
-                <w:sz w:val="24"/>
-                <w:szCs w:val="24"/>
-                <w:lang w:val="en-GB"/>
-              </w:rPr>
-            </w:pPr>
-            <w:r>
-              <w:rPr>
-                <w:sz w:val="24"/>
-                <w:szCs w:val="24"/>
-                <w:lang w:val="en-GB"/>
-              </w:rPr>
-              <w:t>0.</w:t>
-            </w:r>
-            <w:r>
-              <w:rPr>
-                <w:sz w:val="24"/>
-                <w:szCs w:val="24"/>
-                <w:lang w:val="en-GB"/>
-              </w:rPr>
-              <w:t>057</w:t>
-            </w:r>
-          </w:p>
-        </w:tc>
-        <w:tc>
-          <w:tcPr>
-            <w:tcW w:w="2506" w:type="dxa"/>
-          </w:tcPr>
-          <w:p>
-            <w:pPr>
-              <w:pStyle w:val="Contenuto"/>
-              <w:cnfStyle w:val="000000100000" w:firstRow="0" w:lastRow="0" w:firstColumn="0" w:lastColumn="0" w:oddVBand="0" w:evenVBand="0" w:oddHBand="1" w:evenHBand="0" w:firstRowFirstColumn="0" w:firstRowLastColumn="0" w:lastRowFirstColumn="0" w:lastRowLastColumn="0"/>
-              <w:rPr>
-                <w:sz w:val="24"/>
-                <w:szCs w:val="24"/>
-                <w:lang w:val="en-GB"/>
-              </w:rPr>
-            </w:pPr>
-            <w:r>
-              <w:rPr>
-                <w:sz w:val="24"/>
-                <w:szCs w:val="24"/>
-                <w:lang w:val="en-GB"/>
-              </w:rPr>
-              <w:t>0.</w:t>
-            </w:r>
-            <w:r>
-              <w:rPr>
-                <w:sz w:val="24"/>
-                <w:szCs w:val="24"/>
-                <w:lang w:val="en-GB"/>
-              </w:rPr>
-              <w:t>057</w:t>
-            </w:r>
-          </w:p>
-        </w:tc>
-        <w:tc>
-          <w:tcPr>
-            <w:tcW w:w="2506" w:type="dxa"/>
-          </w:tcPr>
-          <w:p>
-            <w:pPr>
-              <w:pStyle w:val="Contenuto"/>
-              <w:cnfStyle w:val="000000100000" w:firstRow="0" w:lastRow="0" w:firstColumn="0" w:lastColumn="0" w:oddVBand="0" w:evenVBand="0" w:oddHBand="1" w:evenHBand="0" w:firstRowFirstColumn="0" w:firstRowLastColumn="0" w:lastRowFirstColumn="0" w:lastRowLastColumn="0"/>
-              <w:rPr>
-                <w:sz w:val="24"/>
-                <w:szCs w:val="24"/>
-                <w:lang w:val="en-GB"/>
-              </w:rPr>
-            </w:pPr>
-            <w:r>
-              <w:rPr>
-                <w:sz w:val="24"/>
-                <w:szCs w:val="24"/>
-                <w:lang w:val="en-GB"/>
-              </w:rPr>
-              <w:t>0.</w:t>
-            </w:r>
-            <w:r>
-              <w:rPr>
-                <w:sz w:val="24"/>
-                <w:szCs w:val="24"/>
-                <w:lang w:val="en-GB"/>
-              </w:rPr>
-              <w:t>055</w:t>
-            </w:r>
-          </w:p>
-        </w:tc>
-      </w:tr>
-      <w:tr>
-        <w:tc>
-          <w:tcPr>
-            <w:cnfStyle w:val="001000000000" w:firstRow="0" w:lastRow="0" w:firstColumn="1" w:lastColumn="0" w:oddVBand="0" w:evenVBand="0" w:oddHBand="0" w:evenHBand="0" w:firstRowFirstColumn="0" w:firstRowLastColumn="0" w:lastRowFirstColumn="0" w:lastRowLastColumn="0"/>
-            <w:tcW w:w="2506" w:type="dxa"/>
-          </w:tcPr>
-          <w:p>
-            <w:pPr>
-              <w:pStyle w:val="Contenuto"/>
-              <w:rPr>
-                <w:sz w:val="24"/>
-                <w:szCs w:val="24"/>
-                <w:lang w:val="en-GB"/>
-              </w:rPr>
-            </w:pPr>
-            <w:r>
-              <w:rPr>
-                <w:sz w:val="24"/>
-                <w:szCs w:val="24"/>
-                <w:lang w:val="en-GB"/>
-              </w:rPr>
-              <w:t>SVM, C=10.0</w:t>
-            </w:r>
-          </w:p>
-        </w:tc>
-        <w:tc>
-          <w:tcPr>
-            <w:tcW w:w="2506" w:type="dxa"/>
-          </w:tcPr>
-          <w:p>
-            <w:pPr>
-              <w:pStyle w:val="Contenuto"/>
-              <w:cnfStyle w:val="000000000000" w:firstRow="0" w:lastRow="0" w:firstColumn="0" w:lastColumn="0" w:oddVBand="0" w:evenVBand="0" w:oddHBand="0" w:evenHBand="0" w:firstRowFirstColumn="0" w:firstRowLastColumn="0" w:lastRowFirstColumn="0" w:lastRowLastColumn="0"/>
-              <w:rPr>
-                <w:sz w:val="24"/>
-                <w:szCs w:val="24"/>
-                <w:lang w:val="en-GB"/>
-              </w:rPr>
-            </w:pPr>
-            <w:r>
-              <w:rPr>
-                <w:sz w:val="24"/>
-                <w:szCs w:val="24"/>
-                <w:lang w:val="en-GB"/>
-              </w:rPr>
-              <w:t>0.</w:t>
-            </w:r>
-            <w:r>
-              <w:rPr>
-                <w:sz w:val="24"/>
-                <w:szCs w:val="24"/>
-                <w:lang w:val="en-GB"/>
-              </w:rPr>
-              <w:t>053</w:t>
-            </w:r>
-          </w:p>
-        </w:tc>
-        <w:tc>
-          <w:tcPr>
-            <w:tcW w:w="2506" w:type="dxa"/>
-          </w:tcPr>
-          <w:p>
-            <w:pPr>
-              <w:pStyle w:val="Contenuto"/>
-              <w:cnfStyle w:val="000000000000" w:firstRow="0" w:lastRow="0" w:firstColumn="0" w:lastColumn="0" w:oddVBand="0" w:evenVBand="0" w:oddHBand="0" w:evenHBand="0" w:firstRowFirstColumn="0" w:firstRowLastColumn="0" w:lastRowFirstColumn="0" w:lastRowLastColumn="0"/>
-              <w:rPr>
-                <w:sz w:val="24"/>
-                <w:szCs w:val="24"/>
-                <w:lang w:val="en-GB"/>
-              </w:rPr>
-            </w:pPr>
-            <w:r>
-              <w:rPr>
-                <w:sz w:val="24"/>
-                <w:szCs w:val="24"/>
-                <w:lang w:val="en-GB"/>
-              </w:rPr>
-              <w:t>0.</w:t>
-            </w:r>
-            <w:r>
-              <w:rPr>
-                <w:sz w:val="24"/>
-                <w:szCs w:val="24"/>
-                <w:lang w:val="en-GB"/>
-              </w:rPr>
-              <w:t>053</w:t>
-            </w:r>
-          </w:p>
-        </w:tc>
-        <w:tc>
-          <w:tcPr>
-            <w:tcW w:w="2506" w:type="dxa"/>
-          </w:tcPr>
-          <w:p>
-            <w:pPr>
-              <w:pStyle w:val="Contenuto"/>
-              <w:cnfStyle w:val="000000000000" w:firstRow="0" w:lastRow="0" w:firstColumn="0" w:lastColumn="0" w:oddVBand="0" w:evenVBand="0" w:oddHBand="0" w:evenHBand="0" w:firstRowFirstColumn="0" w:firstRowLastColumn="0" w:lastRowFirstColumn="0" w:lastRowLastColumn="0"/>
-              <w:rPr>
-                <w:sz w:val="24"/>
-                <w:szCs w:val="24"/>
-                <w:lang w:val="en-GB"/>
-              </w:rPr>
-            </w:pPr>
-            <w:r>
-              <w:rPr>
-                <w:sz w:val="24"/>
-                <w:szCs w:val="24"/>
-                <w:lang w:val="en-GB"/>
-              </w:rPr>
-              <w:t>0.</w:t>
-            </w:r>
-            <w:r>
-              <w:rPr>
-                <w:sz w:val="24"/>
-                <w:szCs w:val="24"/>
-                <w:lang w:val="en-GB"/>
-              </w:rPr>
-              <w:t>138</w:t>
-            </w:r>
-          </w:p>
-        </w:tc>
-      </w:tr>
-    </w:tbl>
-    <w:p>
-      <w:pPr>
-        <w:pStyle w:val="Contenuto"/>
-        <w:rPr>
-          <w:b/>
-          <w:bCs/>
-          <w:lang w:val="en-GB"/>
-        </w:rPr>
-      </w:pPr>
-    </w:p>
-    <w:p>
-      <w:pPr>
-        <w:pStyle w:val="Contenuto"/>
-        <w:rPr>
-          <w:b/>
-          <w:bCs/>
-          <w:lang w:val="en-GB"/>
-        </w:rPr>
-      </w:pPr>
-      <w:r>
-        <w:rPr>
-          <w:b/>
-          <w:bCs/>
-          <w:color w:val="34ABA2" w:themeColor="accent6"/>
-          <w:lang w:val="en-GB"/>
-        </w:rPr>
-        <w:t>Dual + RBF, GAUSSIANIZED FEATURES</w:t>
-      </w:r>
-      <w:r>
-        <w:rPr>
-          <w:b/>
-          <w:bCs/>
-          <w:color w:val="34ABA2" w:themeColor="accent6"/>
-          <w:lang w:val="en-GB"/>
-        </w:rPr>
-        <w:t xml:space="preserve"> </w:t>
-      </w:r>
-      <w:r>
-        <w:rPr>
-          <w:b/>
-          <w:bCs/>
-          <w:lang w:val="en-GB"/>
-        </w:rPr>
-        <w:t xml:space="preserve">Implementation </w:t>
-      </w:r>
-      <w:r>
-        <w:rPr>
-          <w:b/>
-          <w:bCs/>
-          <w:lang w:val="en-GB"/>
-        </w:rPr>
-        <w:t>–</w:t>
-      </w:r>
-      <w:r>
-        <w:rPr>
-          <w:b/>
-          <w:bCs/>
-          <w:lang w:val="en-GB"/>
-        </w:rPr>
-        <w:t xml:space="preserve"> Results</w:t>
-      </w:r>
-    </w:p>
-    <w:p>
-      <w:pPr>
-        <w:pStyle w:val="Contenuto"/>
-        <w:rPr>
-          <w:b/>
-          <w:bCs/>
-          <w:lang w:val="en-GB"/>
-        </w:rPr>
-      </w:pPr>
-    </w:p>
-    <w:tbl>
-      <w:tblPr>
-        <w:tblStyle w:val="Tabellasemplice-3"/>
-        <w:tblW w:w="0" w:type="auto"/>
-        <w:tblLook w:val="04A0" w:firstRow="1" w:lastRow="0" w:firstColumn="1" w:lastColumn="0" w:noHBand="0" w:noVBand="1"/>
-      </w:tblPr>
-      <w:tblGrid>
-        <w:gridCol w:w="2506"/>
-        <w:gridCol w:w="2506"/>
-        <w:gridCol w:w="2506"/>
-        <w:gridCol w:w="2506"/>
-      </w:tblGrid>
-      <w:tr>
-        <w:trPr>
-          <w:cnfStyle w:val="100000000000" w:firstRow="1" w:lastRow="0" w:firstColumn="0" w:lastColumn="0" w:oddVBand="0" w:evenVBand="0" w:oddHBand="0" w:evenHBand="0" w:firstRowFirstColumn="0" w:firstRowLastColumn="0" w:lastRowFirstColumn="0" w:lastRowLastColumn="0"/>
-        </w:trPr>
-        <w:tc>
-          <w:tcPr>
-            <w:cnfStyle w:val="001000000100" w:firstRow="0" w:lastRow="0" w:firstColumn="1" w:lastColumn="0" w:oddVBand="0" w:evenVBand="0" w:oddHBand="0" w:evenHBand="0" w:firstRowFirstColumn="1" w:firstRowLastColumn="0" w:lastRowFirstColumn="0" w:lastRowLastColumn="0"/>
-            <w:tcW w:w="2506" w:type="dxa"/>
-          </w:tcPr>
-          <w:p>
-            <w:pPr>
-              <w:pStyle w:val="Contenuto"/>
-              <w:rPr>
-                <w:sz w:val="24"/>
-                <w:szCs w:val="24"/>
-                <w:lang w:val="en-GB"/>
-              </w:rPr>
-            </w:pPr>
-            <w:r>
-              <w:rPr>
-                <w:color w:val="34ABA2" w:themeColor="accent6"/>
-                <w:sz w:val="24"/>
-                <w:szCs w:val="24"/>
-                <w:lang w:val="en-GB"/>
-              </w:rPr>
-              <w:t>π = 0.5</w:t>
-            </w:r>
-          </w:p>
-        </w:tc>
-        <w:tc>
-          <w:tcPr>
-            <w:tcW w:w="2506" w:type="dxa"/>
-          </w:tcPr>
-          <w:p>
-            <w:pPr>
-              <w:pStyle w:val="Contenuto"/>
-              <w:cnfStyle w:val="100000000000" w:firstRow="1" w:lastRow="0" w:firstColumn="0" w:lastColumn="0" w:oddVBand="0" w:evenVBand="0" w:oddHBand="0" w:evenHBand="0" w:firstRowFirstColumn="0" w:firstRowLastColumn="0" w:lastRowFirstColumn="0" w:lastRowLastColumn="0"/>
-              <w:rPr>
-                <w:sz w:val="24"/>
-                <w:szCs w:val="24"/>
-                <w:lang w:val="en-GB"/>
-              </w:rPr>
-            </w:pPr>
-            <w:r>
-              <w:rPr>
-                <w:sz w:val="24"/>
-                <w:szCs w:val="24"/>
-                <w:lang w:val="en-GB"/>
-              </w:rPr>
-              <w:t>K = 0.1</w:t>
-            </w:r>
-          </w:p>
-        </w:tc>
-        <w:tc>
-          <w:tcPr>
-            <w:tcW w:w="2506" w:type="dxa"/>
-          </w:tcPr>
-          <w:p>
-            <w:pPr>
-              <w:pStyle w:val="Contenuto"/>
-              <w:cnfStyle w:val="100000000000" w:firstRow="1" w:lastRow="0" w:firstColumn="0" w:lastColumn="0" w:oddVBand="0" w:evenVBand="0" w:oddHBand="0" w:evenHBand="0" w:firstRowFirstColumn="0" w:firstRowLastColumn="0" w:lastRowFirstColumn="0" w:lastRowLastColumn="0"/>
-              <w:rPr>
-                <w:sz w:val="24"/>
-                <w:szCs w:val="24"/>
-                <w:lang w:val="en-GB"/>
-              </w:rPr>
-            </w:pPr>
-            <w:r>
-              <w:rPr>
-                <w:sz w:val="24"/>
-                <w:szCs w:val="24"/>
-                <w:lang w:val="en-GB"/>
-              </w:rPr>
-              <w:t>K = 1.0</w:t>
-            </w:r>
-          </w:p>
-        </w:tc>
-        <w:tc>
-          <w:tcPr>
-            <w:tcW w:w="2506" w:type="dxa"/>
-          </w:tcPr>
-          <w:p>
-            <w:pPr>
-              <w:pStyle w:val="Contenuto"/>
-              <w:cnfStyle w:val="100000000000" w:firstRow="1" w:lastRow="0" w:firstColumn="0" w:lastColumn="0" w:oddVBand="0" w:evenVBand="0" w:oddHBand="0" w:evenHBand="0" w:firstRowFirstColumn="0" w:firstRowLastColumn="0" w:lastRowFirstColumn="0" w:lastRowLastColumn="0"/>
-              <w:rPr>
-                <w:sz w:val="24"/>
-                <w:szCs w:val="24"/>
-                <w:lang w:val="en-GB"/>
-              </w:rPr>
-            </w:pPr>
-            <w:r>
-              <w:rPr>
-                <w:sz w:val="24"/>
-                <w:szCs w:val="24"/>
-                <w:lang w:val="en-GB"/>
-              </w:rPr>
-              <w:t>K = 10.0</w:t>
-            </w:r>
-          </w:p>
-        </w:tc>
-      </w:tr>
-      <w:tr>
-        <w:trPr>
-          <w:cnfStyle w:val="000000100000" w:firstRow="0" w:lastRow="0" w:firstColumn="0" w:lastColumn="0" w:oddVBand="0" w:evenVBand="0" w:oddHBand="1" w:evenHBand="0" w:firstRowFirstColumn="0" w:firstRowLastColumn="0" w:lastRowFirstColumn="0" w:lastRowLastColumn="0"/>
-        </w:trPr>
-        <w:tc>
-          <w:tcPr>
-            <w:cnfStyle w:val="001000000000" w:firstRow="0" w:lastRow="0" w:firstColumn="1" w:lastColumn="0" w:oddVBand="0" w:evenVBand="0" w:oddHBand="0" w:evenHBand="0" w:firstRowFirstColumn="0" w:firstRowLastColumn="0" w:lastRowFirstColumn="0" w:lastRowLastColumn="0"/>
-            <w:tcW w:w="2506" w:type="dxa"/>
-          </w:tcPr>
-          <w:p>
-            <w:pPr>
-              <w:pStyle w:val="Contenuto"/>
-              <w:rPr>
-                <w:sz w:val="24"/>
-                <w:szCs w:val="24"/>
-              </w:rPr>
-            </w:pPr>
-            <w:r>
-              <w:rPr>
-                <w:sz w:val="24"/>
-                <w:szCs w:val="24"/>
-                <w:lang w:val="en-GB"/>
-              </w:rPr>
-              <w:t>SVM, C=0.01</w:t>
-            </w:r>
-          </w:p>
-        </w:tc>
-        <w:tc>
-          <w:tcPr>
-            <w:tcW w:w="2506" w:type="dxa"/>
-          </w:tcPr>
-          <w:p>
-            <w:pPr>
-              <w:pStyle w:val="Contenuto"/>
-              <w:cnfStyle w:val="000000100000" w:firstRow="0" w:lastRow="0" w:firstColumn="0" w:lastColumn="0" w:oddVBand="0" w:evenVBand="0" w:oddHBand="1" w:evenHBand="0" w:firstRowFirstColumn="0" w:firstRowLastColumn="0" w:lastRowFirstColumn="0" w:lastRowLastColumn="0"/>
-              <w:rPr>
-                <w:sz w:val="24"/>
-                <w:szCs w:val="24"/>
-                <w:lang w:val="en-GB"/>
-              </w:rPr>
-            </w:pPr>
-            <w:r>
-              <w:rPr>
-                <w:sz w:val="24"/>
-                <w:szCs w:val="24"/>
-                <w:lang w:val="en-GB"/>
-              </w:rPr>
-              <w:t>0.</w:t>
-            </w:r>
-          </w:p>
-        </w:tc>
-        <w:tc>
-          <w:tcPr>
-            <w:tcW w:w="2506" w:type="dxa"/>
-          </w:tcPr>
-          <w:p>
-            <w:pPr>
-              <w:pStyle w:val="Contenuto"/>
-              <w:cnfStyle w:val="000000100000" w:firstRow="0" w:lastRow="0" w:firstColumn="0" w:lastColumn="0" w:oddVBand="0" w:evenVBand="0" w:oddHBand="1" w:evenHBand="0" w:firstRowFirstColumn="0" w:firstRowLastColumn="0" w:lastRowFirstColumn="0" w:lastRowLastColumn="0"/>
-              <w:rPr>
-                <w:sz w:val="24"/>
-                <w:szCs w:val="24"/>
-                <w:lang w:val="en-GB"/>
-              </w:rPr>
-            </w:pPr>
-            <w:r>
-              <w:rPr>
-                <w:sz w:val="24"/>
-                <w:szCs w:val="24"/>
-                <w:lang w:val="en-GB"/>
-              </w:rPr>
-              <w:t>0</w:t>
-            </w:r>
-            <w:r>
-              <w:rPr>
-                <w:sz w:val="24"/>
-                <w:szCs w:val="24"/>
-                <w:lang w:val="en-GB"/>
-              </w:rPr>
-              <w:t>.</w:t>
-            </w:r>
-          </w:p>
-        </w:tc>
-        <w:tc>
-          <w:tcPr>
-            <w:tcW w:w="2506" w:type="dxa"/>
-          </w:tcPr>
-          <w:p>
-            <w:pPr>
-              <w:pStyle w:val="Contenuto"/>
-              <w:cnfStyle w:val="000000100000" w:firstRow="0" w:lastRow="0" w:firstColumn="0" w:lastColumn="0" w:oddVBand="0" w:evenVBand="0" w:oddHBand="1" w:evenHBand="0" w:firstRowFirstColumn="0" w:firstRowLastColumn="0" w:lastRowFirstColumn="0" w:lastRowLastColumn="0"/>
-              <w:rPr>
-                <w:sz w:val="24"/>
-                <w:szCs w:val="24"/>
-                <w:lang w:val="en-GB"/>
-              </w:rPr>
-            </w:pPr>
-            <w:r>
-              <w:rPr>
-                <w:sz w:val="24"/>
-                <w:szCs w:val="24"/>
-                <w:lang w:val="en-GB"/>
-              </w:rPr>
-              <w:t>0.</w:t>
-            </w:r>
-          </w:p>
-        </w:tc>
-      </w:tr>
-      <w:tr>
-        <w:tc>
-          <w:tcPr>
-            <w:cnfStyle w:val="001000000000" w:firstRow="0" w:lastRow="0" w:firstColumn="1" w:lastColumn="0" w:oddVBand="0" w:evenVBand="0" w:oddHBand="0" w:evenHBand="0" w:firstRowFirstColumn="0" w:firstRowLastColumn="0" w:lastRowFirstColumn="0" w:lastRowLastColumn="0"/>
-            <w:tcW w:w="2506" w:type="dxa"/>
-          </w:tcPr>
-          <w:p>
-            <w:pPr>
-              <w:pStyle w:val="Contenuto"/>
-              <w:rPr>
-                <w:sz w:val="24"/>
-                <w:szCs w:val="24"/>
-                <w:lang w:val="en-GB"/>
-              </w:rPr>
-            </w:pPr>
-            <w:r>
-              <w:rPr>
-                <w:sz w:val="24"/>
-                <w:szCs w:val="24"/>
-                <w:lang w:val="en-GB"/>
-              </w:rPr>
-              <w:t>SVM, C=0.1</w:t>
-            </w:r>
-          </w:p>
-        </w:tc>
-        <w:tc>
-          <w:tcPr>
-            <w:tcW w:w="2506" w:type="dxa"/>
-          </w:tcPr>
-          <w:p>
-            <w:pPr>
-              <w:pStyle w:val="Contenuto"/>
-              <w:cnfStyle w:val="000000000000" w:firstRow="0" w:lastRow="0" w:firstColumn="0" w:lastColumn="0" w:oddVBand="0" w:evenVBand="0" w:oddHBand="0" w:evenHBand="0" w:firstRowFirstColumn="0" w:firstRowLastColumn="0" w:lastRowFirstColumn="0" w:lastRowLastColumn="0"/>
-              <w:rPr>
-                <w:sz w:val="24"/>
-                <w:szCs w:val="24"/>
-                <w:lang w:val="en-GB"/>
-              </w:rPr>
-            </w:pPr>
-            <w:r>
-              <w:rPr>
-                <w:sz w:val="24"/>
-                <w:szCs w:val="24"/>
-                <w:lang w:val="en-GB"/>
-              </w:rPr>
-              <w:t>0.</w:t>
-            </w:r>
-          </w:p>
-        </w:tc>
-        <w:tc>
-          <w:tcPr>
-            <w:tcW w:w="2506" w:type="dxa"/>
-          </w:tcPr>
-          <w:p>
-            <w:pPr>
-              <w:pStyle w:val="Contenuto"/>
-              <w:cnfStyle w:val="000000000000" w:firstRow="0" w:lastRow="0" w:firstColumn="0" w:lastColumn="0" w:oddVBand="0" w:evenVBand="0" w:oddHBand="0" w:evenHBand="0" w:firstRowFirstColumn="0" w:firstRowLastColumn="0" w:lastRowFirstColumn="0" w:lastRowLastColumn="0"/>
-              <w:rPr>
-                <w:sz w:val="24"/>
-                <w:szCs w:val="24"/>
-                <w:lang w:val="en-GB"/>
-              </w:rPr>
-            </w:pPr>
-            <w:r>
-              <w:rPr>
-                <w:sz w:val="24"/>
-                <w:szCs w:val="24"/>
-                <w:lang w:val="en-GB"/>
-              </w:rPr>
-              <w:t>0.</w:t>
-            </w:r>
-          </w:p>
-        </w:tc>
-        <w:tc>
-          <w:tcPr>
-            <w:tcW w:w="2506" w:type="dxa"/>
-          </w:tcPr>
-          <w:p>
-            <w:pPr>
-              <w:pStyle w:val="Contenuto"/>
-              <w:cnfStyle w:val="000000000000" w:firstRow="0" w:lastRow="0" w:firstColumn="0" w:lastColumn="0" w:oddVBand="0" w:evenVBand="0" w:oddHBand="0" w:evenHBand="0" w:firstRowFirstColumn="0" w:firstRowLastColumn="0" w:lastRowFirstColumn="0" w:lastRowLastColumn="0"/>
-              <w:rPr>
-                <w:sz w:val="24"/>
-                <w:szCs w:val="24"/>
-                <w:lang w:val="en-GB"/>
-              </w:rPr>
-            </w:pPr>
-            <w:r>
-              <w:rPr>
-                <w:sz w:val="24"/>
-                <w:szCs w:val="24"/>
-                <w:lang w:val="en-GB"/>
-              </w:rPr>
-              <w:t>0.</w:t>
-            </w:r>
-          </w:p>
-        </w:tc>
-      </w:tr>
-      <w:tr>
-        <w:trPr>
-          <w:cnfStyle w:val="000000100000" w:firstRow="0" w:lastRow="0" w:firstColumn="0" w:lastColumn="0" w:oddVBand="0" w:evenVBand="0" w:oddHBand="1" w:evenHBand="0" w:firstRowFirstColumn="0" w:firstRowLastColumn="0" w:lastRowFirstColumn="0" w:lastRowLastColumn="0"/>
-        </w:trPr>
-        <w:tc>
-          <w:tcPr>
-            <w:cnfStyle w:val="001000000000" w:firstRow="0" w:lastRow="0" w:firstColumn="1" w:lastColumn="0" w:oddVBand="0" w:evenVBand="0" w:oddHBand="0" w:evenHBand="0" w:firstRowFirstColumn="0" w:firstRowLastColumn="0" w:lastRowFirstColumn="0" w:lastRowLastColumn="0"/>
-            <w:tcW w:w="2506" w:type="dxa"/>
-          </w:tcPr>
-          <w:p>
-            <w:pPr>
-              <w:pStyle w:val="Contenuto"/>
-              <w:rPr>
-                <w:sz w:val="24"/>
-                <w:szCs w:val="24"/>
-                <w:lang w:val="en-GB"/>
-              </w:rPr>
-            </w:pPr>
-            <w:r>
-              <w:rPr>
-                <w:sz w:val="24"/>
-                <w:szCs w:val="24"/>
-                <w:lang w:val="en-GB"/>
-              </w:rPr>
-              <w:t>SVM, C=1.0</w:t>
-            </w:r>
-          </w:p>
-        </w:tc>
-        <w:tc>
-          <w:tcPr>
-            <w:tcW w:w="2506" w:type="dxa"/>
-          </w:tcPr>
-          <w:p>
-            <w:pPr>
-              <w:pStyle w:val="Contenuto"/>
-              <w:cnfStyle w:val="000000100000" w:firstRow="0" w:lastRow="0" w:firstColumn="0" w:lastColumn="0" w:oddVBand="0" w:evenVBand="0" w:oddHBand="1" w:evenHBand="0" w:firstRowFirstColumn="0" w:firstRowLastColumn="0" w:lastRowFirstColumn="0" w:lastRowLastColumn="0"/>
-              <w:rPr>
-                <w:sz w:val="24"/>
-                <w:szCs w:val="24"/>
-                <w:lang w:val="en-GB"/>
-              </w:rPr>
-            </w:pPr>
-            <w:r>
-              <w:rPr>
-                <w:sz w:val="24"/>
-                <w:szCs w:val="24"/>
-                <w:lang w:val="en-GB"/>
-              </w:rPr>
-              <w:t>0.</w:t>
-            </w:r>
-          </w:p>
-        </w:tc>
-        <w:tc>
-          <w:tcPr>
-            <w:tcW w:w="2506" w:type="dxa"/>
-          </w:tcPr>
-          <w:p>
-            <w:pPr>
-              <w:pStyle w:val="Contenuto"/>
-              <w:cnfStyle w:val="000000100000" w:firstRow="0" w:lastRow="0" w:firstColumn="0" w:lastColumn="0" w:oddVBand="0" w:evenVBand="0" w:oddHBand="1" w:evenHBand="0" w:firstRowFirstColumn="0" w:firstRowLastColumn="0" w:lastRowFirstColumn="0" w:lastRowLastColumn="0"/>
-              <w:rPr>
-                <w:sz w:val="24"/>
-                <w:szCs w:val="24"/>
-                <w:lang w:val="en-GB"/>
-              </w:rPr>
-            </w:pPr>
-            <w:r>
-              <w:rPr>
-                <w:sz w:val="24"/>
-                <w:szCs w:val="24"/>
-                <w:lang w:val="en-GB"/>
-              </w:rPr>
-              <w:t>0.</w:t>
-            </w:r>
-          </w:p>
-        </w:tc>
-        <w:tc>
-          <w:tcPr>
-            <w:tcW w:w="2506" w:type="dxa"/>
-          </w:tcPr>
-          <w:p>
-            <w:pPr>
-              <w:pStyle w:val="Contenuto"/>
-              <w:cnfStyle w:val="000000100000" w:firstRow="0" w:lastRow="0" w:firstColumn="0" w:lastColumn="0" w:oddVBand="0" w:evenVBand="0" w:oddHBand="1" w:evenHBand="0" w:firstRowFirstColumn="0" w:firstRowLastColumn="0" w:lastRowFirstColumn="0" w:lastRowLastColumn="0"/>
-              <w:rPr>
-                <w:sz w:val="24"/>
-                <w:szCs w:val="24"/>
-                <w:lang w:val="en-GB"/>
-              </w:rPr>
-            </w:pPr>
-            <w:r>
-              <w:rPr>
-                <w:sz w:val="24"/>
-                <w:szCs w:val="24"/>
-                <w:lang w:val="en-GB"/>
-              </w:rPr>
-              <w:t>0.</w:t>
-            </w:r>
-          </w:p>
-        </w:tc>
-      </w:tr>
-      <w:tr>
-        <w:tc>
-          <w:tcPr>
-            <w:cnfStyle w:val="001000000000" w:firstRow="0" w:lastRow="0" w:firstColumn="1" w:lastColumn="0" w:oddVBand="0" w:evenVBand="0" w:oddHBand="0" w:evenHBand="0" w:firstRowFirstColumn="0" w:firstRowLastColumn="0" w:lastRowFirstColumn="0" w:lastRowLastColumn="0"/>
-            <w:tcW w:w="2506" w:type="dxa"/>
-          </w:tcPr>
-          <w:p>
-            <w:pPr>
-              <w:pStyle w:val="Contenuto"/>
-              <w:rPr>
-                <w:sz w:val="24"/>
-                <w:szCs w:val="24"/>
-                <w:lang w:val="en-GB"/>
-              </w:rPr>
-            </w:pPr>
-            <w:r>
-              <w:rPr>
-                <w:sz w:val="24"/>
-                <w:szCs w:val="24"/>
-                <w:lang w:val="en-GB"/>
-              </w:rPr>
-              <w:t>SVM, C=10.0</w:t>
-            </w:r>
-          </w:p>
-        </w:tc>
-        <w:tc>
-          <w:tcPr>
-            <w:tcW w:w="2506" w:type="dxa"/>
-          </w:tcPr>
-          <w:p>
-            <w:pPr>
-              <w:pStyle w:val="Contenuto"/>
-              <w:cnfStyle w:val="000000000000" w:firstRow="0" w:lastRow="0" w:firstColumn="0" w:lastColumn="0" w:oddVBand="0" w:evenVBand="0" w:oddHBand="0" w:evenHBand="0" w:firstRowFirstColumn="0" w:firstRowLastColumn="0" w:lastRowFirstColumn="0" w:lastRowLastColumn="0"/>
-              <w:rPr>
-                <w:sz w:val="24"/>
-                <w:szCs w:val="24"/>
-                <w:lang w:val="en-GB"/>
-              </w:rPr>
-            </w:pPr>
-            <w:r>
-              <w:rPr>
-                <w:sz w:val="24"/>
-                <w:szCs w:val="24"/>
-                <w:lang w:val="en-GB"/>
-              </w:rPr>
-              <w:t>0.</w:t>
-            </w:r>
-          </w:p>
-        </w:tc>
-        <w:tc>
-          <w:tcPr>
-            <w:tcW w:w="2506" w:type="dxa"/>
-          </w:tcPr>
-          <w:p>
-            <w:pPr>
-              <w:pStyle w:val="Contenuto"/>
-              <w:cnfStyle w:val="000000000000" w:firstRow="0" w:lastRow="0" w:firstColumn="0" w:lastColumn="0" w:oddVBand="0" w:evenVBand="0" w:oddHBand="0" w:evenHBand="0" w:firstRowFirstColumn="0" w:firstRowLastColumn="0" w:lastRowFirstColumn="0" w:lastRowLastColumn="0"/>
-              <w:rPr>
-                <w:sz w:val="24"/>
-                <w:szCs w:val="24"/>
-                <w:lang w:val="en-GB"/>
-              </w:rPr>
-            </w:pPr>
-            <w:r>
-              <w:rPr>
-                <w:sz w:val="24"/>
-                <w:szCs w:val="24"/>
-                <w:lang w:val="en-GB"/>
-              </w:rPr>
-              <w:t>0.</w:t>
-            </w:r>
-          </w:p>
-        </w:tc>
-        <w:tc>
-          <w:tcPr>
-            <w:tcW w:w="2506" w:type="dxa"/>
-          </w:tcPr>
-          <w:p>
-            <w:pPr>
-              <w:pStyle w:val="Contenuto"/>
-              <w:cnfStyle w:val="000000000000" w:firstRow="0" w:lastRow="0" w:firstColumn="0" w:lastColumn="0" w:oddVBand="0" w:evenVBand="0" w:oddHBand="0" w:evenHBand="0" w:firstRowFirstColumn="0" w:firstRowLastColumn="0" w:lastRowFirstColumn="0" w:lastRowLastColumn="0"/>
-              <w:rPr>
-                <w:sz w:val="24"/>
-                <w:szCs w:val="24"/>
-                <w:lang w:val="en-GB"/>
-              </w:rPr>
-            </w:pPr>
-            <w:r>
-              <w:rPr>
-                <w:sz w:val="24"/>
-                <w:szCs w:val="24"/>
-                <w:lang w:val="en-GB"/>
-              </w:rPr>
-              <w:t>0.</w:t>
-            </w:r>
-          </w:p>
-        </w:tc>
-      </w:tr>
-    </w:tbl>
     <w:p>
       <w:pPr>
         <w:pStyle w:val="Contenuto"/>
@@ -21543,6 +22135,7 @@
           <w:szCs w:val="24"/>
           <w:lang w:val="en-GB"/>
         </w:rPr>
+        <w:lastRenderedPageBreak/>
         <w:t>CONSIDERATIONS</w:t>
       </w:r>
     </w:p>
@@ -21955,8 +22548,8 @@
       </w:pPr>
     </w:p>
     <w:sectPr>
-      <w:headerReference w:type="default" r:id="rId46"/>
-      <w:footerReference w:type="default" r:id="rId47"/>
+      <w:headerReference w:type="default" r:id="rId47"/>
+      <w:footerReference w:type="default" r:id="rId48"/>
       <w:pgSz w:w="11906" w:h="16838" w:code="9"/>
       <w:pgMar w:top="720" w:right="936" w:bottom="720" w:left="936" w:header="0" w:footer="289" w:gutter="0"/>
       <w:pgNumType w:start="1"/>
@@ -24048,6 +24641,7 @@
     <w:rsid w:val="00151BD5"/>
     <w:rsid w:val="001846BA"/>
     <w:rsid w:val="002900C2"/>
+    <w:rsid w:val="00291FCA"/>
     <w:rsid w:val="00413EA4"/>
     <w:rsid w:val="004C7502"/>
     <w:rsid w:val="00500A71"/>
@@ -24065,7 +24659,6 @@
     <w:rsid w:val="00B56F42"/>
     <w:rsid w:val="00BD4E1E"/>
     <w:rsid w:val="00CC1A21"/>
-    <w:rsid w:val="00D45226"/>
     <w:rsid w:val="00E15323"/>
     <w:rsid w:val="00E56391"/>
     <w:rsid w:val="00F64E23"/>

</xml_diff>

<commit_message>
add GMM results in report
</commit_message>
<xml_diff>
--- a/report_ML.docx
+++ b/report_ML.docx
@@ -521,7 +521,7 @@
                     <w:noProof/>
                     <w:lang w:bidi="it-IT"/>
                   </w:rPr>
-                  <w:t>9 luglio</w:t>
+                  <w:t>11 luglio</w:t>
                 </w:r>
                 <w:r>
                   <w:rPr>
@@ -11865,15 +11865,7 @@
           <w:szCs w:val="24"/>
           <w:lang w:val="en-GB"/>
         </w:rPr>
-        <w:t xml:space="preserve"> Regression will perform well</w:t>
-      </w:r>
-      <w:r>
-        <w:rPr>
-          <w:sz w:val="24"/>
-          <w:szCs w:val="24"/>
-          <w:lang w:val="en-GB"/>
-        </w:rPr>
-        <w:t>.</w:t>
+        <w:t xml:space="preserve"> Regression will perform well.</w:t>
       </w:r>
     </w:p>
     <w:p>
@@ -15471,6 +15463,7 @@
       </w:pPr>
       <w:r>
         <w:rPr>
+          <w:noProof/>
           <w:sz w:val="24"/>
           <w:szCs w:val="24"/>
           <w:lang w:val="en-GB"/>
@@ -22296,6 +22289,2264 @@
         <w:t>RESULTS</w:t>
       </w:r>
     </w:p>
+    <w:tbl>
+      <w:tblPr>
+        <w:tblStyle w:val="Tabellasemplice-3"/>
+        <w:tblW w:w="0" w:type="auto"/>
+        <w:tblLook w:val="04A0" w:firstRow="1" w:lastRow="0" w:firstColumn="1" w:lastColumn="0" w:noHBand="0" w:noVBand="1"/>
+      </w:tblPr>
+      <w:tblGrid>
+        <w:gridCol w:w="1403"/>
+        <w:gridCol w:w="1002"/>
+        <w:gridCol w:w="973"/>
+        <w:gridCol w:w="1098"/>
+        <w:gridCol w:w="1098"/>
+        <w:gridCol w:w="1123"/>
+        <w:gridCol w:w="1123"/>
+        <w:gridCol w:w="1123"/>
+        <w:gridCol w:w="1081"/>
+      </w:tblGrid>
+      <w:tr>
+        <w:trPr>
+          <w:cnfStyle w:val="100000000000" w:firstRow="1" w:lastRow="0" w:firstColumn="0" w:lastColumn="0" w:oddVBand="0" w:evenVBand="0" w:oddHBand="0" w:evenHBand="0" w:firstRowFirstColumn="0" w:firstRowLastColumn="0" w:lastRowFirstColumn="0" w:lastRowLastColumn="0"/>
+        </w:trPr>
+        <w:tc>
+          <w:tcPr>
+            <w:cnfStyle w:val="001000000100" w:firstRow="0" w:lastRow="0" w:firstColumn="1" w:lastColumn="0" w:oddVBand="0" w:evenVBand="0" w:oddHBand="0" w:evenHBand="0" w:firstRowFirstColumn="1" w:firstRowLastColumn="0" w:lastRowFirstColumn="0" w:lastRowLastColumn="0"/>
+            <w:tcW w:w="1403" w:type="dxa"/>
+          </w:tcPr>
+          <w:p>
+            <w:pPr>
+              <w:spacing w:after="200"/>
+              <w:rPr>
+                <w:sz w:val="24"/>
+                <w:szCs w:val="24"/>
+                <w:lang w:val="en-GB"/>
+              </w:rPr>
+            </w:pPr>
+          </w:p>
+        </w:tc>
+        <w:tc>
+          <w:tcPr>
+            <w:tcW w:w="1002" w:type="dxa"/>
+          </w:tcPr>
+          <w:p>
+            <w:pPr>
+              <w:spacing w:after="200"/>
+              <w:cnfStyle w:val="100000000000" w:firstRow="1" w:lastRow="0" w:firstColumn="0" w:lastColumn="0" w:oddVBand="0" w:evenVBand="0" w:oddHBand="0" w:evenHBand="0" w:firstRowFirstColumn="0" w:firstRowLastColumn="0" w:lastRowFirstColumn="0" w:lastRowLastColumn="0"/>
+              <w:rPr>
+                <w:sz w:val="24"/>
+                <w:szCs w:val="24"/>
+                <w:lang w:val="en-GB"/>
+              </w:rPr>
+            </w:pPr>
+            <w:r>
+              <w:rPr>
+                <w:sz w:val="24"/>
+                <w:szCs w:val="24"/>
+                <w:lang w:val="en-GB"/>
+              </w:rPr>
+              <w:t>1</w:t>
+            </w:r>
+          </w:p>
+        </w:tc>
+        <w:tc>
+          <w:tcPr>
+            <w:tcW w:w="973" w:type="dxa"/>
+          </w:tcPr>
+          <w:p>
+            <w:pPr>
+              <w:spacing w:after="200"/>
+              <w:cnfStyle w:val="100000000000" w:firstRow="1" w:lastRow="0" w:firstColumn="0" w:lastColumn="0" w:oddVBand="0" w:evenVBand="0" w:oddHBand="0" w:evenHBand="0" w:firstRowFirstColumn="0" w:firstRowLastColumn="0" w:lastRowFirstColumn="0" w:lastRowLastColumn="0"/>
+              <w:rPr>
+                <w:sz w:val="24"/>
+                <w:szCs w:val="24"/>
+                <w:lang w:val="en-GB"/>
+              </w:rPr>
+            </w:pPr>
+            <w:r>
+              <w:rPr>
+                <w:sz w:val="24"/>
+                <w:szCs w:val="24"/>
+                <w:lang w:val="en-GB"/>
+              </w:rPr>
+              <w:t>2</w:t>
+            </w:r>
+          </w:p>
+        </w:tc>
+        <w:tc>
+          <w:tcPr>
+            <w:tcW w:w="1098" w:type="dxa"/>
+          </w:tcPr>
+          <w:p>
+            <w:pPr>
+              <w:spacing w:after="200"/>
+              <w:cnfStyle w:val="100000000000" w:firstRow="1" w:lastRow="0" w:firstColumn="0" w:lastColumn="0" w:oddVBand="0" w:evenVBand="0" w:oddHBand="0" w:evenHBand="0" w:firstRowFirstColumn="0" w:firstRowLastColumn="0" w:lastRowFirstColumn="0" w:lastRowLastColumn="0"/>
+              <w:rPr>
+                <w:sz w:val="24"/>
+                <w:szCs w:val="24"/>
+                <w:lang w:val="en-GB"/>
+              </w:rPr>
+            </w:pPr>
+            <w:r>
+              <w:rPr>
+                <w:sz w:val="24"/>
+                <w:szCs w:val="24"/>
+                <w:lang w:val="en-GB"/>
+              </w:rPr>
+              <w:t>4</w:t>
+            </w:r>
+          </w:p>
+        </w:tc>
+        <w:tc>
+          <w:tcPr>
+            <w:tcW w:w="1098" w:type="dxa"/>
+          </w:tcPr>
+          <w:p>
+            <w:pPr>
+              <w:spacing w:after="200"/>
+              <w:cnfStyle w:val="100000000000" w:firstRow="1" w:lastRow="0" w:firstColumn="0" w:lastColumn="0" w:oddVBand="0" w:evenVBand="0" w:oddHBand="0" w:evenHBand="0" w:firstRowFirstColumn="0" w:firstRowLastColumn="0" w:lastRowFirstColumn="0" w:lastRowLastColumn="0"/>
+              <w:rPr>
+                <w:sz w:val="24"/>
+                <w:szCs w:val="24"/>
+                <w:lang w:val="en-GB"/>
+              </w:rPr>
+            </w:pPr>
+            <w:r>
+              <w:rPr>
+                <w:sz w:val="24"/>
+                <w:szCs w:val="24"/>
+                <w:lang w:val="en-GB"/>
+              </w:rPr>
+              <w:t>8</w:t>
+            </w:r>
+          </w:p>
+        </w:tc>
+        <w:tc>
+          <w:tcPr>
+            <w:tcW w:w="1123" w:type="dxa"/>
+          </w:tcPr>
+          <w:p>
+            <w:pPr>
+              <w:spacing w:after="200"/>
+              <w:cnfStyle w:val="100000000000" w:firstRow="1" w:lastRow="0" w:firstColumn="0" w:lastColumn="0" w:oddVBand="0" w:evenVBand="0" w:oddHBand="0" w:evenHBand="0" w:firstRowFirstColumn="0" w:firstRowLastColumn="0" w:lastRowFirstColumn="0" w:lastRowLastColumn="0"/>
+              <w:rPr>
+                <w:sz w:val="24"/>
+                <w:szCs w:val="24"/>
+                <w:lang w:val="en-GB"/>
+              </w:rPr>
+            </w:pPr>
+            <w:r>
+              <w:rPr>
+                <w:sz w:val="24"/>
+                <w:szCs w:val="24"/>
+                <w:lang w:val="en-GB"/>
+              </w:rPr>
+              <w:t>16</w:t>
+            </w:r>
+          </w:p>
+        </w:tc>
+        <w:tc>
+          <w:tcPr>
+            <w:tcW w:w="1123" w:type="dxa"/>
+          </w:tcPr>
+          <w:p>
+            <w:pPr>
+              <w:spacing w:after="200"/>
+              <w:cnfStyle w:val="100000000000" w:firstRow="1" w:lastRow="0" w:firstColumn="0" w:lastColumn="0" w:oddVBand="0" w:evenVBand="0" w:oddHBand="0" w:evenHBand="0" w:firstRowFirstColumn="0" w:firstRowLastColumn="0" w:lastRowFirstColumn="0" w:lastRowLastColumn="0"/>
+              <w:rPr>
+                <w:sz w:val="24"/>
+                <w:szCs w:val="24"/>
+                <w:lang w:val="en-GB"/>
+              </w:rPr>
+            </w:pPr>
+            <w:r>
+              <w:rPr>
+                <w:sz w:val="24"/>
+                <w:szCs w:val="24"/>
+                <w:lang w:val="en-GB"/>
+              </w:rPr>
+              <w:t>32</w:t>
+            </w:r>
+          </w:p>
+        </w:tc>
+        <w:tc>
+          <w:tcPr>
+            <w:tcW w:w="1123" w:type="dxa"/>
+          </w:tcPr>
+          <w:p>
+            <w:pPr>
+              <w:spacing w:after="200"/>
+              <w:cnfStyle w:val="100000000000" w:firstRow="1" w:lastRow="0" w:firstColumn="0" w:lastColumn="0" w:oddVBand="0" w:evenVBand="0" w:oddHBand="0" w:evenHBand="0" w:firstRowFirstColumn="0" w:firstRowLastColumn="0" w:lastRowFirstColumn="0" w:lastRowLastColumn="0"/>
+              <w:rPr>
+                <w:sz w:val="24"/>
+                <w:szCs w:val="24"/>
+                <w:lang w:val="en-GB"/>
+              </w:rPr>
+            </w:pPr>
+            <w:r>
+              <w:rPr>
+                <w:sz w:val="24"/>
+                <w:szCs w:val="24"/>
+                <w:lang w:val="en-GB"/>
+              </w:rPr>
+              <w:t>64</w:t>
+            </w:r>
+          </w:p>
+        </w:tc>
+        <w:tc>
+          <w:tcPr>
+            <w:tcW w:w="1081" w:type="dxa"/>
+          </w:tcPr>
+          <w:p>
+            <w:pPr>
+              <w:spacing w:after="200"/>
+              <w:cnfStyle w:val="100000000000" w:firstRow="1" w:lastRow="0" w:firstColumn="0" w:lastColumn="0" w:oddVBand="0" w:evenVBand="0" w:oddHBand="0" w:evenHBand="0" w:firstRowFirstColumn="0" w:firstRowLastColumn="0" w:lastRowFirstColumn="0" w:lastRowLastColumn="0"/>
+              <w:rPr>
+                <w:sz w:val="24"/>
+                <w:szCs w:val="24"/>
+                <w:lang w:val="en-GB"/>
+              </w:rPr>
+            </w:pPr>
+            <w:r>
+              <w:rPr>
+                <w:sz w:val="24"/>
+                <w:szCs w:val="24"/>
+                <w:lang w:val="en-GB"/>
+              </w:rPr>
+              <w:t>128</w:t>
+            </w:r>
+          </w:p>
+        </w:tc>
+      </w:tr>
+      <w:tr>
+        <w:trPr>
+          <w:cnfStyle w:val="000000100000" w:firstRow="0" w:lastRow="0" w:firstColumn="0" w:lastColumn="0" w:oddVBand="0" w:evenVBand="0" w:oddHBand="1" w:evenHBand="0" w:firstRowFirstColumn="0" w:firstRowLastColumn="0" w:lastRowFirstColumn="0" w:lastRowLastColumn="0"/>
+        </w:trPr>
+        <w:tc>
+          <w:tcPr>
+            <w:cnfStyle w:val="001000000000" w:firstRow="0" w:lastRow="0" w:firstColumn="1" w:lastColumn="0" w:oddVBand="0" w:evenVBand="0" w:oddHBand="0" w:evenHBand="0" w:firstRowFirstColumn="0" w:firstRowLastColumn="0" w:lastRowFirstColumn="0" w:lastRowLastColumn="0"/>
+            <w:tcW w:w="1403" w:type="dxa"/>
+          </w:tcPr>
+          <w:p>
+            <w:pPr>
+              <w:spacing w:after="200"/>
+              <w:rPr>
+                <w:sz w:val="24"/>
+                <w:szCs w:val="24"/>
+                <w:lang w:val="en-GB"/>
+              </w:rPr>
+            </w:pPr>
+          </w:p>
+        </w:tc>
+        <w:tc>
+          <w:tcPr>
+            <w:tcW w:w="8621" w:type="dxa"/>
+            <w:gridSpan w:val="8"/>
+          </w:tcPr>
+          <w:p>
+            <w:pPr>
+              <w:spacing w:after="200"/>
+              <w:jc w:val="center"/>
+              <w:cnfStyle w:val="000000100000" w:firstRow="0" w:lastRow="0" w:firstColumn="0" w:lastColumn="0" w:oddVBand="0" w:evenVBand="0" w:oddHBand="1" w:evenHBand="0" w:firstRowFirstColumn="0" w:firstRowLastColumn="0" w:lastRowFirstColumn="0" w:lastRowLastColumn="0"/>
+              <w:rPr>
+                <w:sz w:val="24"/>
+                <w:szCs w:val="24"/>
+                <w:lang w:val="en-GB"/>
+              </w:rPr>
+            </w:pPr>
+            <w:r>
+              <w:rPr>
+                <w:sz w:val="24"/>
+                <w:szCs w:val="24"/>
+                <w:lang w:val="en-GB"/>
+              </w:rPr>
+              <w:t>Z-Normalization</w:t>
+            </w:r>
+          </w:p>
+        </w:tc>
+      </w:tr>
+      <w:tr>
+        <w:tc>
+          <w:tcPr>
+            <w:cnfStyle w:val="001000000000" w:firstRow="0" w:lastRow="0" w:firstColumn="1" w:lastColumn="0" w:oddVBand="0" w:evenVBand="0" w:oddHBand="0" w:evenHBand="0" w:firstRowFirstColumn="0" w:firstRowLastColumn="0" w:lastRowFirstColumn="0" w:lastRowLastColumn="0"/>
+            <w:tcW w:w="1403" w:type="dxa"/>
+          </w:tcPr>
+          <w:p>
+            <w:pPr>
+              <w:spacing w:after="200"/>
+              <w:rPr>
+                <w:sz w:val="24"/>
+                <w:szCs w:val="24"/>
+                <w:lang w:val="en-GB"/>
+              </w:rPr>
+            </w:pPr>
+            <w:r>
+              <w:rPr>
+                <w:sz w:val="24"/>
+                <w:szCs w:val="24"/>
+                <w:lang w:val="en-GB"/>
+              </w:rPr>
+              <w:t>Full-cov</w:t>
+            </w:r>
+          </w:p>
+        </w:tc>
+        <w:tc>
+          <w:tcPr>
+            <w:tcW w:w="1002" w:type="dxa"/>
+          </w:tcPr>
+          <w:p>
+            <w:pPr>
+              <w:spacing w:after="200"/>
+              <w:cnfStyle w:val="000000000000" w:firstRow="0" w:lastRow="0" w:firstColumn="0" w:lastColumn="0" w:oddVBand="0" w:evenVBand="0" w:oddHBand="0" w:evenHBand="0" w:firstRowFirstColumn="0" w:firstRowLastColumn="0" w:lastRowFirstColumn="0" w:lastRowLastColumn="0"/>
+              <w:rPr>
+                <w:b w:val="0"/>
+                <w:bCs/>
+                <w:sz w:val="20"/>
+                <w:szCs w:val="20"/>
+                <w:lang w:val="en-GB"/>
+              </w:rPr>
+            </w:pPr>
+          </w:p>
+        </w:tc>
+        <w:tc>
+          <w:tcPr>
+            <w:tcW w:w="973" w:type="dxa"/>
+          </w:tcPr>
+          <w:p>
+            <w:pPr>
+              <w:spacing w:after="200"/>
+              <w:cnfStyle w:val="000000000000" w:firstRow="0" w:lastRow="0" w:firstColumn="0" w:lastColumn="0" w:oddVBand="0" w:evenVBand="0" w:oddHBand="0" w:evenHBand="0" w:firstRowFirstColumn="0" w:firstRowLastColumn="0" w:lastRowFirstColumn="0" w:lastRowLastColumn="0"/>
+              <w:rPr>
+                <w:b w:val="0"/>
+                <w:bCs/>
+                <w:sz w:val="20"/>
+                <w:szCs w:val="20"/>
+                <w:lang w:val="en-GB"/>
+              </w:rPr>
+            </w:pPr>
+            <w:r>
+              <w:rPr>
+                <w:b w:val="0"/>
+                <w:bCs/>
+                <w:sz w:val="20"/>
+                <w:szCs w:val="20"/>
+                <w:lang w:val="en-GB"/>
+              </w:rPr>
+              <w:t>0.044</w:t>
+            </w:r>
+          </w:p>
+        </w:tc>
+        <w:tc>
+          <w:tcPr>
+            <w:tcW w:w="1098" w:type="dxa"/>
+          </w:tcPr>
+          <w:p>
+            <w:pPr>
+              <w:spacing w:after="200"/>
+              <w:cnfStyle w:val="000000000000" w:firstRow="0" w:lastRow="0" w:firstColumn="0" w:lastColumn="0" w:oddVBand="0" w:evenVBand="0" w:oddHBand="0" w:evenHBand="0" w:firstRowFirstColumn="0" w:firstRowLastColumn="0" w:lastRowFirstColumn="0" w:lastRowLastColumn="0"/>
+              <w:rPr>
+                <w:b w:val="0"/>
+                <w:bCs/>
+                <w:sz w:val="20"/>
+                <w:szCs w:val="20"/>
+                <w:lang w:val="en-GB"/>
+              </w:rPr>
+            </w:pPr>
+            <w:r>
+              <w:rPr>
+                <w:b w:val="0"/>
+                <w:bCs/>
+                <w:sz w:val="20"/>
+                <w:szCs w:val="20"/>
+                <w:lang w:val="en-GB"/>
+              </w:rPr>
+              <w:t>0.039</w:t>
+            </w:r>
+          </w:p>
+        </w:tc>
+        <w:tc>
+          <w:tcPr>
+            <w:tcW w:w="1098" w:type="dxa"/>
+          </w:tcPr>
+          <w:p>
+            <w:pPr>
+              <w:spacing w:after="200"/>
+              <w:cnfStyle w:val="000000000000" w:firstRow="0" w:lastRow="0" w:firstColumn="0" w:lastColumn="0" w:oddVBand="0" w:evenVBand="0" w:oddHBand="0" w:evenHBand="0" w:firstRowFirstColumn="0" w:firstRowLastColumn="0" w:lastRowFirstColumn="0" w:lastRowLastColumn="0"/>
+              <w:rPr>
+                <w:b w:val="0"/>
+                <w:bCs/>
+                <w:sz w:val="20"/>
+                <w:szCs w:val="20"/>
+                <w:lang w:val="en-GB"/>
+              </w:rPr>
+            </w:pPr>
+            <w:r>
+              <w:rPr>
+                <w:b w:val="0"/>
+                <w:bCs/>
+                <w:sz w:val="20"/>
+                <w:szCs w:val="20"/>
+                <w:lang w:val="en-GB"/>
+              </w:rPr>
+              <w:t>0.040</w:t>
+            </w:r>
+          </w:p>
+        </w:tc>
+        <w:tc>
+          <w:tcPr>
+            <w:tcW w:w="1123" w:type="dxa"/>
+          </w:tcPr>
+          <w:p>
+            <w:pPr>
+              <w:spacing w:after="200"/>
+              <w:cnfStyle w:val="000000000000" w:firstRow="0" w:lastRow="0" w:firstColumn="0" w:lastColumn="0" w:oddVBand="0" w:evenVBand="0" w:oddHBand="0" w:evenHBand="0" w:firstRowFirstColumn="0" w:firstRowLastColumn="0" w:lastRowFirstColumn="0" w:lastRowLastColumn="0"/>
+              <w:rPr>
+                <w:b w:val="0"/>
+                <w:bCs/>
+                <w:sz w:val="20"/>
+                <w:szCs w:val="20"/>
+                <w:lang w:val="en-GB"/>
+              </w:rPr>
+            </w:pPr>
+            <w:r>
+              <w:rPr>
+                <w:b w:val="0"/>
+                <w:bCs/>
+                <w:sz w:val="20"/>
+                <w:szCs w:val="20"/>
+                <w:lang w:val="en-GB"/>
+              </w:rPr>
+              <w:t>0.051</w:t>
+            </w:r>
+          </w:p>
+        </w:tc>
+        <w:tc>
+          <w:tcPr>
+            <w:tcW w:w="1123" w:type="dxa"/>
+          </w:tcPr>
+          <w:p>
+            <w:pPr>
+              <w:spacing w:after="200"/>
+              <w:cnfStyle w:val="000000000000" w:firstRow="0" w:lastRow="0" w:firstColumn="0" w:lastColumn="0" w:oddVBand="0" w:evenVBand="0" w:oddHBand="0" w:evenHBand="0" w:firstRowFirstColumn="0" w:firstRowLastColumn="0" w:lastRowFirstColumn="0" w:lastRowLastColumn="0"/>
+              <w:rPr>
+                <w:b w:val="0"/>
+                <w:bCs/>
+                <w:sz w:val="20"/>
+                <w:szCs w:val="20"/>
+                <w:lang w:val="en-GB"/>
+              </w:rPr>
+            </w:pPr>
+            <w:r>
+              <w:rPr>
+                <w:b w:val="0"/>
+                <w:bCs/>
+                <w:sz w:val="20"/>
+                <w:szCs w:val="20"/>
+                <w:lang w:val="en-GB"/>
+              </w:rPr>
+              <w:t>0.065</w:t>
+            </w:r>
+          </w:p>
+        </w:tc>
+        <w:tc>
+          <w:tcPr>
+            <w:tcW w:w="1123" w:type="dxa"/>
+          </w:tcPr>
+          <w:p>
+            <w:pPr>
+              <w:spacing w:after="200"/>
+              <w:cnfStyle w:val="000000000000" w:firstRow="0" w:lastRow="0" w:firstColumn="0" w:lastColumn="0" w:oddVBand="0" w:evenVBand="0" w:oddHBand="0" w:evenHBand="0" w:firstRowFirstColumn="0" w:firstRowLastColumn="0" w:lastRowFirstColumn="0" w:lastRowLastColumn="0"/>
+              <w:rPr>
+                <w:b w:val="0"/>
+                <w:bCs/>
+                <w:sz w:val="20"/>
+                <w:szCs w:val="20"/>
+                <w:lang w:val="en-GB"/>
+              </w:rPr>
+            </w:pPr>
+            <w:r>
+              <w:rPr>
+                <w:b w:val="0"/>
+                <w:bCs/>
+                <w:sz w:val="20"/>
+                <w:szCs w:val="20"/>
+                <w:lang w:val="en-GB"/>
+              </w:rPr>
+              <w:t>0.084</w:t>
+            </w:r>
+          </w:p>
+        </w:tc>
+        <w:tc>
+          <w:tcPr>
+            <w:tcW w:w="1081" w:type="dxa"/>
+          </w:tcPr>
+          <w:p>
+            <w:pPr>
+              <w:spacing w:after="200"/>
+              <w:cnfStyle w:val="000000000000" w:firstRow="0" w:lastRow="0" w:firstColumn="0" w:lastColumn="0" w:oddVBand="0" w:evenVBand="0" w:oddHBand="0" w:evenHBand="0" w:firstRowFirstColumn="0" w:firstRowLastColumn="0" w:lastRowFirstColumn="0" w:lastRowLastColumn="0"/>
+              <w:rPr>
+                <w:b w:val="0"/>
+                <w:bCs/>
+                <w:sz w:val="20"/>
+                <w:szCs w:val="20"/>
+                <w:lang w:val="en-GB"/>
+              </w:rPr>
+            </w:pPr>
+            <w:r>
+              <w:rPr>
+                <w:b w:val="0"/>
+                <w:bCs/>
+                <w:sz w:val="20"/>
+                <w:szCs w:val="20"/>
+                <w:lang w:val="en-GB"/>
+              </w:rPr>
+              <w:t>0.123</w:t>
+            </w:r>
+          </w:p>
+        </w:tc>
+      </w:tr>
+      <w:tr>
+        <w:trPr>
+          <w:cnfStyle w:val="000000100000" w:firstRow="0" w:lastRow="0" w:firstColumn="0" w:lastColumn="0" w:oddVBand="0" w:evenVBand="0" w:oddHBand="1" w:evenHBand="0" w:firstRowFirstColumn="0" w:firstRowLastColumn="0" w:lastRowFirstColumn="0" w:lastRowLastColumn="0"/>
+        </w:trPr>
+        <w:tc>
+          <w:tcPr>
+            <w:cnfStyle w:val="001000000000" w:firstRow="0" w:lastRow="0" w:firstColumn="1" w:lastColumn="0" w:oddVBand="0" w:evenVBand="0" w:oddHBand="0" w:evenHBand="0" w:firstRowFirstColumn="0" w:firstRowLastColumn="0" w:lastRowFirstColumn="0" w:lastRowLastColumn="0"/>
+            <w:tcW w:w="1403" w:type="dxa"/>
+          </w:tcPr>
+          <w:p>
+            <w:pPr>
+              <w:spacing w:after="200"/>
+              <w:rPr>
+                <w:sz w:val="24"/>
+                <w:szCs w:val="24"/>
+                <w:lang w:val="en-GB"/>
+              </w:rPr>
+            </w:pPr>
+            <w:r>
+              <w:rPr>
+                <w:sz w:val="24"/>
+                <w:szCs w:val="24"/>
+                <w:lang w:val="en-GB"/>
+              </w:rPr>
+              <w:t>Diag-cov</w:t>
+            </w:r>
+          </w:p>
+        </w:tc>
+        <w:tc>
+          <w:tcPr>
+            <w:tcW w:w="1002" w:type="dxa"/>
+          </w:tcPr>
+          <w:p>
+            <w:pPr>
+              <w:spacing w:after="200"/>
+              <w:cnfStyle w:val="000000100000" w:firstRow="0" w:lastRow="0" w:firstColumn="0" w:lastColumn="0" w:oddVBand="0" w:evenVBand="0" w:oddHBand="1" w:evenHBand="0" w:firstRowFirstColumn="0" w:firstRowLastColumn="0" w:lastRowFirstColumn="0" w:lastRowLastColumn="0"/>
+              <w:rPr>
+                <w:b w:val="0"/>
+                <w:bCs/>
+                <w:sz w:val="20"/>
+                <w:szCs w:val="20"/>
+                <w:lang w:val="en-GB"/>
+              </w:rPr>
+            </w:pPr>
+          </w:p>
+        </w:tc>
+        <w:tc>
+          <w:tcPr>
+            <w:tcW w:w="973" w:type="dxa"/>
+          </w:tcPr>
+          <w:p>
+            <w:pPr>
+              <w:spacing w:after="200"/>
+              <w:cnfStyle w:val="000000100000" w:firstRow="0" w:lastRow="0" w:firstColumn="0" w:lastColumn="0" w:oddVBand="0" w:evenVBand="0" w:oddHBand="1" w:evenHBand="0" w:firstRowFirstColumn="0" w:firstRowLastColumn="0" w:lastRowFirstColumn="0" w:lastRowLastColumn="0"/>
+              <w:rPr>
+                <w:b w:val="0"/>
+                <w:bCs/>
+                <w:sz w:val="20"/>
+                <w:szCs w:val="20"/>
+                <w:lang w:val="en-GB"/>
+              </w:rPr>
+            </w:pPr>
+            <w:r>
+              <w:rPr>
+                <w:b w:val="0"/>
+                <w:bCs/>
+                <w:sz w:val="20"/>
+                <w:szCs w:val="20"/>
+                <w:lang w:val="en-GB"/>
+              </w:rPr>
+              <w:t>0.403</w:t>
+            </w:r>
+          </w:p>
+        </w:tc>
+        <w:tc>
+          <w:tcPr>
+            <w:tcW w:w="1098" w:type="dxa"/>
+          </w:tcPr>
+          <w:p>
+            <w:pPr>
+              <w:spacing w:after="200"/>
+              <w:cnfStyle w:val="000000100000" w:firstRow="0" w:lastRow="0" w:firstColumn="0" w:lastColumn="0" w:oddVBand="0" w:evenVBand="0" w:oddHBand="1" w:evenHBand="0" w:firstRowFirstColumn="0" w:firstRowLastColumn="0" w:lastRowFirstColumn="0" w:lastRowLastColumn="0"/>
+              <w:rPr>
+                <w:b w:val="0"/>
+                <w:bCs/>
+                <w:sz w:val="20"/>
+                <w:szCs w:val="20"/>
+                <w:lang w:val="en-GB"/>
+              </w:rPr>
+            </w:pPr>
+            <w:r>
+              <w:rPr>
+                <w:b w:val="0"/>
+                <w:bCs/>
+                <w:sz w:val="20"/>
+                <w:szCs w:val="20"/>
+                <w:lang w:val="en-GB"/>
+              </w:rPr>
+              <w:t>0.110</w:t>
+            </w:r>
+          </w:p>
+        </w:tc>
+        <w:tc>
+          <w:tcPr>
+            <w:tcW w:w="1098" w:type="dxa"/>
+          </w:tcPr>
+          <w:p>
+            <w:pPr>
+              <w:spacing w:after="200"/>
+              <w:cnfStyle w:val="000000100000" w:firstRow="0" w:lastRow="0" w:firstColumn="0" w:lastColumn="0" w:oddVBand="0" w:evenVBand="0" w:oddHBand="1" w:evenHBand="0" w:firstRowFirstColumn="0" w:firstRowLastColumn="0" w:lastRowFirstColumn="0" w:lastRowLastColumn="0"/>
+              <w:rPr>
+                <w:b w:val="0"/>
+                <w:bCs/>
+                <w:sz w:val="20"/>
+                <w:szCs w:val="20"/>
+                <w:lang w:val="en-GB"/>
+              </w:rPr>
+            </w:pPr>
+            <w:r>
+              <w:rPr>
+                <w:b w:val="0"/>
+                <w:bCs/>
+                <w:sz w:val="20"/>
+                <w:szCs w:val="20"/>
+                <w:lang w:val="en-GB"/>
+              </w:rPr>
+              <w:t>0.084</w:t>
+            </w:r>
+          </w:p>
+        </w:tc>
+        <w:tc>
+          <w:tcPr>
+            <w:tcW w:w="1123" w:type="dxa"/>
+          </w:tcPr>
+          <w:p>
+            <w:pPr>
+              <w:spacing w:after="200"/>
+              <w:cnfStyle w:val="000000100000" w:firstRow="0" w:lastRow="0" w:firstColumn="0" w:lastColumn="0" w:oddVBand="0" w:evenVBand="0" w:oddHBand="1" w:evenHBand="0" w:firstRowFirstColumn="0" w:firstRowLastColumn="0" w:lastRowFirstColumn="0" w:lastRowLastColumn="0"/>
+              <w:rPr>
+                <w:b w:val="0"/>
+                <w:bCs/>
+                <w:sz w:val="20"/>
+                <w:szCs w:val="20"/>
+                <w:lang w:val="en-GB"/>
+              </w:rPr>
+            </w:pPr>
+            <w:r>
+              <w:rPr>
+                <w:b w:val="0"/>
+                <w:bCs/>
+                <w:sz w:val="20"/>
+                <w:szCs w:val="20"/>
+                <w:lang w:val="en-GB"/>
+              </w:rPr>
+              <w:t>0.085</w:t>
+            </w:r>
+          </w:p>
+        </w:tc>
+        <w:tc>
+          <w:tcPr>
+            <w:tcW w:w="1123" w:type="dxa"/>
+          </w:tcPr>
+          <w:p>
+            <w:pPr>
+              <w:spacing w:after="200"/>
+              <w:cnfStyle w:val="000000100000" w:firstRow="0" w:lastRow="0" w:firstColumn="0" w:lastColumn="0" w:oddVBand="0" w:evenVBand="0" w:oddHBand="1" w:evenHBand="0" w:firstRowFirstColumn="0" w:firstRowLastColumn="0" w:lastRowFirstColumn="0" w:lastRowLastColumn="0"/>
+              <w:rPr>
+                <w:b w:val="0"/>
+                <w:bCs/>
+                <w:sz w:val="20"/>
+                <w:szCs w:val="20"/>
+                <w:lang w:val="en-GB"/>
+              </w:rPr>
+            </w:pPr>
+            <w:r>
+              <w:rPr>
+                <w:b w:val="0"/>
+                <w:bCs/>
+                <w:sz w:val="20"/>
+                <w:szCs w:val="20"/>
+                <w:lang w:val="en-GB"/>
+              </w:rPr>
+              <w:t>0.087</w:t>
+            </w:r>
+          </w:p>
+        </w:tc>
+        <w:tc>
+          <w:tcPr>
+            <w:tcW w:w="1123" w:type="dxa"/>
+          </w:tcPr>
+          <w:p>
+            <w:pPr>
+              <w:spacing w:after="200"/>
+              <w:cnfStyle w:val="000000100000" w:firstRow="0" w:lastRow="0" w:firstColumn="0" w:lastColumn="0" w:oddVBand="0" w:evenVBand="0" w:oddHBand="1" w:evenHBand="0" w:firstRowFirstColumn="0" w:firstRowLastColumn="0" w:lastRowFirstColumn="0" w:lastRowLastColumn="0"/>
+              <w:rPr>
+                <w:b w:val="0"/>
+                <w:bCs/>
+                <w:sz w:val="20"/>
+                <w:szCs w:val="20"/>
+                <w:lang w:val="en-GB"/>
+              </w:rPr>
+            </w:pPr>
+            <w:r>
+              <w:rPr>
+                <w:b w:val="0"/>
+                <w:bCs/>
+                <w:sz w:val="20"/>
+                <w:szCs w:val="20"/>
+                <w:lang w:val="en-GB"/>
+              </w:rPr>
+              <w:t>0.098</w:t>
+            </w:r>
+          </w:p>
+        </w:tc>
+        <w:tc>
+          <w:tcPr>
+            <w:tcW w:w="1081" w:type="dxa"/>
+          </w:tcPr>
+          <w:p>
+            <w:pPr>
+              <w:spacing w:after="200"/>
+              <w:cnfStyle w:val="000000100000" w:firstRow="0" w:lastRow="0" w:firstColumn="0" w:lastColumn="0" w:oddVBand="0" w:evenVBand="0" w:oddHBand="1" w:evenHBand="0" w:firstRowFirstColumn="0" w:firstRowLastColumn="0" w:lastRowFirstColumn="0" w:lastRowLastColumn="0"/>
+              <w:rPr>
+                <w:b w:val="0"/>
+                <w:bCs/>
+                <w:sz w:val="20"/>
+                <w:szCs w:val="20"/>
+                <w:lang w:val="en-GB"/>
+              </w:rPr>
+            </w:pPr>
+            <w:r>
+              <w:rPr>
+                <w:b w:val="0"/>
+                <w:bCs/>
+                <w:sz w:val="20"/>
+                <w:szCs w:val="20"/>
+                <w:lang w:val="en-GB"/>
+              </w:rPr>
+              <w:t>0.115</w:t>
+            </w:r>
+          </w:p>
+        </w:tc>
+      </w:tr>
+      <w:tr>
+        <w:tc>
+          <w:tcPr>
+            <w:cnfStyle w:val="001000000000" w:firstRow="0" w:lastRow="0" w:firstColumn="1" w:lastColumn="0" w:oddVBand="0" w:evenVBand="0" w:oddHBand="0" w:evenHBand="0" w:firstRowFirstColumn="0" w:firstRowLastColumn="0" w:lastRowFirstColumn="0" w:lastRowLastColumn="0"/>
+            <w:tcW w:w="1403" w:type="dxa"/>
+          </w:tcPr>
+          <w:p>
+            <w:pPr>
+              <w:spacing w:after="200"/>
+              <w:rPr>
+                <w:sz w:val="24"/>
+                <w:szCs w:val="24"/>
+                <w:lang w:val="en-GB"/>
+              </w:rPr>
+            </w:pPr>
+            <w:r>
+              <w:rPr>
+                <w:sz w:val="24"/>
+                <w:szCs w:val="24"/>
+                <w:lang w:val="en-GB"/>
+              </w:rPr>
+              <w:t>Tied full-cov</w:t>
+            </w:r>
+          </w:p>
+        </w:tc>
+        <w:tc>
+          <w:tcPr>
+            <w:tcW w:w="1002" w:type="dxa"/>
+          </w:tcPr>
+          <w:p>
+            <w:pPr>
+              <w:spacing w:after="200"/>
+              <w:cnfStyle w:val="000000000000" w:firstRow="0" w:lastRow="0" w:firstColumn="0" w:lastColumn="0" w:oddVBand="0" w:evenVBand="0" w:oddHBand="0" w:evenHBand="0" w:firstRowFirstColumn="0" w:firstRowLastColumn="0" w:lastRowFirstColumn="0" w:lastRowLastColumn="0"/>
+              <w:rPr>
+                <w:b w:val="0"/>
+                <w:bCs/>
+                <w:sz w:val="20"/>
+                <w:szCs w:val="20"/>
+                <w:lang w:val="en-GB"/>
+              </w:rPr>
+            </w:pPr>
+          </w:p>
+        </w:tc>
+        <w:tc>
+          <w:tcPr>
+            <w:tcW w:w="973" w:type="dxa"/>
+          </w:tcPr>
+          <w:p>
+            <w:pPr>
+              <w:spacing w:after="200"/>
+              <w:cnfStyle w:val="000000000000" w:firstRow="0" w:lastRow="0" w:firstColumn="0" w:lastColumn="0" w:oddVBand="0" w:evenVBand="0" w:oddHBand="0" w:evenHBand="0" w:firstRowFirstColumn="0" w:firstRowLastColumn="0" w:lastRowFirstColumn="0" w:lastRowLastColumn="0"/>
+              <w:rPr>
+                <w:b w:val="0"/>
+                <w:bCs/>
+                <w:sz w:val="20"/>
+                <w:szCs w:val="20"/>
+                <w:lang w:val="en-GB"/>
+              </w:rPr>
+            </w:pPr>
+            <w:r>
+              <w:rPr>
+                <w:b w:val="0"/>
+                <w:bCs/>
+                <w:sz w:val="20"/>
+                <w:szCs w:val="20"/>
+                <w:lang w:val="en-GB"/>
+              </w:rPr>
+              <w:t>0.048</w:t>
+            </w:r>
+          </w:p>
+        </w:tc>
+        <w:tc>
+          <w:tcPr>
+            <w:tcW w:w="1098" w:type="dxa"/>
+          </w:tcPr>
+          <w:p>
+            <w:pPr>
+              <w:spacing w:after="200"/>
+              <w:cnfStyle w:val="000000000000" w:firstRow="0" w:lastRow="0" w:firstColumn="0" w:lastColumn="0" w:oddVBand="0" w:evenVBand="0" w:oddHBand="0" w:evenHBand="0" w:firstRowFirstColumn="0" w:firstRowLastColumn="0" w:lastRowFirstColumn="0" w:lastRowLastColumn="0"/>
+              <w:rPr>
+                <w:b w:val="0"/>
+                <w:bCs/>
+                <w:sz w:val="20"/>
+                <w:szCs w:val="20"/>
+                <w:lang w:val="en-GB"/>
+              </w:rPr>
+            </w:pPr>
+            <w:r>
+              <w:rPr>
+                <w:b w:val="0"/>
+                <w:bCs/>
+                <w:sz w:val="20"/>
+                <w:szCs w:val="20"/>
+                <w:lang w:val="en-GB"/>
+              </w:rPr>
+              <w:t>0.030</w:t>
+            </w:r>
+          </w:p>
+        </w:tc>
+        <w:tc>
+          <w:tcPr>
+            <w:tcW w:w="1098" w:type="dxa"/>
+          </w:tcPr>
+          <w:p>
+            <w:pPr>
+              <w:spacing w:after="200"/>
+              <w:cnfStyle w:val="000000000000" w:firstRow="0" w:lastRow="0" w:firstColumn="0" w:lastColumn="0" w:oddVBand="0" w:evenVBand="0" w:oddHBand="0" w:evenHBand="0" w:firstRowFirstColumn="0" w:firstRowLastColumn="0" w:lastRowFirstColumn="0" w:lastRowLastColumn="0"/>
+              <w:rPr>
+                <w:b w:val="0"/>
+                <w:bCs/>
+                <w:sz w:val="20"/>
+                <w:szCs w:val="20"/>
+                <w:lang w:val="en-GB"/>
+              </w:rPr>
+            </w:pPr>
+            <w:r>
+              <w:rPr>
+                <w:b w:val="0"/>
+                <w:bCs/>
+                <w:sz w:val="20"/>
+                <w:szCs w:val="20"/>
+                <w:lang w:val="en-GB"/>
+              </w:rPr>
+              <w:t>0.030</w:t>
+            </w:r>
+          </w:p>
+        </w:tc>
+        <w:tc>
+          <w:tcPr>
+            <w:tcW w:w="1123" w:type="dxa"/>
+          </w:tcPr>
+          <w:p>
+            <w:pPr>
+              <w:spacing w:after="200"/>
+              <w:cnfStyle w:val="000000000000" w:firstRow="0" w:lastRow="0" w:firstColumn="0" w:lastColumn="0" w:oddVBand="0" w:evenVBand="0" w:oddHBand="0" w:evenHBand="0" w:firstRowFirstColumn="0" w:firstRowLastColumn="0" w:lastRowFirstColumn="0" w:lastRowLastColumn="0"/>
+              <w:rPr>
+                <w:b w:val="0"/>
+                <w:bCs/>
+                <w:sz w:val="20"/>
+                <w:szCs w:val="20"/>
+                <w:lang w:val="en-GB"/>
+              </w:rPr>
+            </w:pPr>
+            <w:r>
+              <w:rPr>
+                <w:b w:val="0"/>
+                <w:bCs/>
+                <w:sz w:val="20"/>
+                <w:szCs w:val="20"/>
+                <w:lang w:val="en-GB"/>
+              </w:rPr>
+              <w:t>0.030</w:t>
+            </w:r>
+          </w:p>
+        </w:tc>
+        <w:tc>
+          <w:tcPr>
+            <w:tcW w:w="1123" w:type="dxa"/>
+          </w:tcPr>
+          <w:p>
+            <w:pPr>
+              <w:spacing w:after="200"/>
+              <w:cnfStyle w:val="000000000000" w:firstRow="0" w:lastRow="0" w:firstColumn="0" w:lastColumn="0" w:oddVBand="0" w:evenVBand="0" w:oddHBand="0" w:evenHBand="0" w:firstRowFirstColumn="0" w:firstRowLastColumn="0" w:lastRowFirstColumn="0" w:lastRowLastColumn="0"/>
+              <w:rPr>
+                <w:b w:val="0"/>
+                <w:bCs/>
+                <w:sz w:val="20"/>
+                <w:szCs w:val="20"/>
+                <w:lang w:val="en-GB"/>
+              </w:rPr>
+            </w:pPr>
+            <w:r>
+              <w:rPr>
+                <w:b w:val="0"/>
+                <w:bCs/>
+                <w:sz w:val="20"/>
+                <w:szCs w:val="20"/>
+                <w:lang w:val="en-GB"/>
+              </w:rPr>
+              <w:t>0.034</w:t>
+            </w:r>
+          </w:p>
+        </w:tc>
+        <w:tc>
+          <w:tcPr>
+            <w:tcW w:w="1123" w:type="dxa"/>
+          </w:tcPr>
+          <w:p>
+            <w:pPr>
+              <w:spacing w:after="200"/>
+              <w:cnfStyle w:val="000000000000" w:firstRow="0" w:lastRow="0" w:firstColumn="0" w:lastColumn="0" w:oddVBand="0" w:evenVBand="0" w:oddHBand="0" w:evenHBand="0" w:firstRowFirstColumn="0" w:firstRowLastColumn="0" w:lastRowFirstColumn="0" w:lastRowLastColumn="0"/>
+              <w:rPr>
+                <w:b w:val="0"/>
+                <w:bCs/>
+                <w:sz w:val="20"/>
+                <w:szCs w:val="20"/>
+                <w:lang w:val="en-GB"/>
+              </w:rPr>
+            </w:pPr>
+            <w:r>
+              <w:rPr>
+                <w:b w:val="0"/>
+                <w:bCs/>
+                <w:sz w:val="20"/>
+                <w:szCs w:val="20"/>
+                <w:lang w:val="en-GB"/>
+              </w:rPr>
+              <w:t>0.037</w:t>
+            </w:r>
+          </w:p>
+        </w:tc>
+        <w:tc>
+          <w:tcPr>
+            <w:tcW w:w="1081" w:type="dxa"/>
+          </w:tcPr>
+          <w:p>
+            <w:pPr>
+              <w:spacing w:after="200"/>
+              <w:cnfStyle w:val="000000000000" w:firstRow="0" w:lastRow="0" w:firstColumn="0" w:lastColumn="0" w:oddVBand="0" w:evenVBand="0" w:oddHBand="0" w:evenHBand="0" w:firstRowFirstColumn="0" w:firstRowLastColumn="0" w:lastRowFirstColumn="0" w:lastRowLastColumn="0"/>
+              <w:rPr>
+                <w:b w:val="0"/>
+                <w:bCs/>
+                <w:sz w:val="20"/>
+                <w:szCs w:val="20"/>
+                <w:lang w:val="en-GB"/>
+              </w:rPr>
+            </w:pPr>
+            <w:r>
+              <w:rPr>
+                <w:b w:val="0"/>
+                <w:bCs/>
+                <w:sz w:val="20"/>
+                <w:szCs w:val="20"/>
+                <w:lang w:val="en-GB"/>
+              </w:rPr>
+              <w:t>0.039</w:t>
+            </w:r>
+          </w:p>
+        </w:tc>
+      </w:tr>
+      <w:tr>
+        <w:trPr>
+          <w:cnfStyle w:val="000000100000" w:firstRow="0" w:lastRow="0" w:firstColumn="0" w:lastColumn="0" w:oddVBand="0" w:evenVBand="0" w:oddHBand="1" w:evenHBand="0" w:firstRowFirstColumn="0" w:firstRowLastColumn="0" w:lastRowFirstColumn="0" w:lastRowLastColumn="0"/>
+        </w:trPr>
+        <w:tc>
+          <w:tcPr>
+            <w:cnfStyle w:val="001000000000" w:firstRow="0" w:lastRow="0" w:firstColumn="1" w:lastColumn="0" w:oddVBand="0" w:evenVBand="0" w:oddHBand="0" w:evenHBand="0" w:firstRowFirstColumn="0" w:firstRowLastColumn="0" w:lastRowFirstColumn="0" w:lastRowLastColumn="0"/>
+            <w:tcW w:w="1403" w:type="dxa"/>
+          </w:tcPr>
+          <w:p>
+            <w:pPr>
+              <w:spacing w:after="200"/>
+              <w:rPr>
+                <w:sz w:val="24"/>
+                <w:szCs w:val="24"/>
+                <w:lang w:val="en-GB"/>
+              </w:rPr>
+            </w:pPr>
+            <w:r>
+              <w:rPr>
+                <w:sz w:val="24"/>
+                <w:szCs w:val="24"/>
+                <w:lang w:val="en-GB"/>
+              </w:rPr>
+              <w:t>Tied Diag-cov</w:t>
+            </w:r>
+          </w:p>
+        </w:tc>
+        <w:tc>
+          <w:tcPr>
+            <w:tcW w:w="1002" w:type="dxa"/>
+          </w:tcPr>
+          <w:p>
+            <w:pPr>
+              <w:spacing w:after="200"/>
+              <w:cnfStyle w:val="000000100000" w:firstRow="0" w:lastRow="0" w:firstColumn="0" w:lastColumn="0" w:oddVBand="0" w:evenVBand="0" w:oddHBand="1" w:evenHBand="0" w:firstRowFirstColumn="0" w:firstRowLastColumn="0" w:lastRowFirstColumn="0" w:lastRowLastColumn="0"/>
+              <w:rPr>
+                <w:b w:val="0"/>
+                <w:bCs/>
+                <w:sz w:val="20"/>
+                <w:szCs w:val="20"/>
+                <w:lang w:val="en-GB"/>
+              </w:rPr>
+            </w:pPr>
+          </w:p>
+        </w:tc>
+        <w:tc>
+          <w:tcPr>
+            <w:tcW w:w="973" w:type="dxa"/>
+          </w:tcPr>
+          <w:p>
+            <w:pPr>
+              <w:spacing w:after="200"/>
+              <w:cnfStyle w:val="000000100000" w:firstRow="0" w:lastRow="0" w:firstColumn="0" w:lastColumn="0" w:oddVBand="0" w:evenVBand="0" w:oddHBand="1" w:evenHBand="0" w:firstRowFirstColumn="0" w:firstRowLastColumn="0" w:lastRowFirstColumn="0" w:lastRowLastColumn="0"/>
+              <w:rPr>
+                <w:b w:val="0"/>
+                <w:bCs/>
+                <w:sz w:val="20"/>
+                <w:szCs w:val="20"/>
+                <w:lang w:val="en-GB"/>
+              </w:rPr>
+            </w:pPr>
+            <w:r>
+              <w:rPr>
+                <w:b w:val="0"/>
+                <w:bCs/>
+                <w:sz w:val="20"/>
+                <w:szCs w:val="20"/>
+                <w:lang w:val="en-GB"/>
+              </w:rPr>
+              <w:t>0.403</w:t>
+            </w:r>
+          </w:p>
+        </w:tc>
+        <w:tc>
+          <w:tcPr>
+            <w:tcW w:w="1098" w:type="dxa"/>
+          </w:tcPr>
+          <w:p>
+            <w:pPr>
+              <w:spacing w:after="200"/>
+              <w:cnfStyle w:val="000000100000" w:firstRow="0" w:lastRow="0" w:firstColumn="0" w:lastColumn="0" w:oddVBand="0" w:evenVBand="0" w:oddHBand="1" w:evenHBand="0" w:firstRowFirstColumn="0" w:firstRowLastColumn="0" w:lastRowFirstColumn="0" w:lastRowLastColumn="0"/>
+              <w:rPr>
+                <w:b w:val="0"/>
+                <w:bCs/>
+                <w:sz w:val="20"/>
+                <w:szCs w:val="20"/>
+                <w:lang w:val="en-GB"/>
+              </w:rPr>
+            </w:pPr>
+            <w:r>
+              <w:rPr>
+                <w:b w:val="0"/>
+                <w:bCs/>
+                <w:sz w:val="20"/>
+                <w:szCs w:val="20"/>
+                <w:lang w:val="en-GB"/>
+              </w:rPr>
+              <w:t>0.106</w:t>
+            </w:r>
+          </w:p>
+        </w:tc>
+        <w:tc>
+          <w:tcPr>
+            <w:tcW w:w="1098" w:type="dxa"/>
+          </w:tcPr>
+          <w:p>
+            <w:pPr>
+              <w:spacing w:after="200"/>
+              <w:cnfStyle w:val="000000100000" w:firstRow="0" w:lastRow="0" w:firstColumn="0" w:lastColumn="0" w:oddVBand="0" w:evenVBand="0" w:oddHBand="1" w:evenHBand="0" w:firstRowFirstColumn="0" w:firstRowLastColumn="0" w:lastRowFirstColumn="0" w:lastRowLastColumn="0"/>
+              <w:rPr>
+                <w:b w:val="0"/>
+                <w:bCs/>
+                <w:sz w:val="20"/>
+                <w:szCs w:val="20"/>
+                <w:lang w:val="en-GB"/>
+              </w:rPr>
+            </w:pPr>
+            <w:r>
+              <w:rPr>
+                <w:b w:val="0"/>
+                <w:bCs/>
+                <w:sz w:val="20"/>
+                <w:szCs w:val="20"/>
+                <w:lang w:val="en-GB"/>
+              </w:rPr>
+              <w:t>0.083</w:t>
+            </w:r>
+          </w:p>
+        </w:tc>
+        <w:tc>
+          <w:tcPr>
+            <w:tcW w:w="1123" w:type="dxa"/>
+          </w:tcPr>
+          <w:p>
+            <w:pPr>
+              <w:spacing w:after="200"/>
+              <w:cnfStyle w:val="000000100000" w:firstRow="0" w:lastRow="0" w:firstColumn="0" w:lastColumn="0" w:oddVBand="0" w:evenVBand="0" w:oddHBand="1" w:evenHBand="0" w:firstRowFirstColumn="0" w:firstRowLastColumn="0" w:lastRowFirstColumn="0" w:lastRowLastColumn="0"/>
+              <w:rPr>
+                <w:b w:val="0"/>
+                <w:bCs/>
+                <w:sz w:val="20"/>
+                <w:szCs w:val="20"/>
+                <w:lang w:val="en-GB"/>
+              </w:rPr>
+            </w:pPr>
+            <w:r>
+              <w:rPr>
+                <w:b w:val="0"/>
+                <w:bCs/>
+                <w:sz w:val="20"/>
+                <w:szCs w:val="20"/>
+                <w:lang w:val="en-GB"/>
+              </w:rPr>
+              <w:t>0.083</w:t>
+            </w:r>
+          </w:p>
+        </w:tc>
+        <w:tc>
+          <w:tcPr>
+            <w:tcW w:w="1123" w:type="dxa"/>
+          </w:tcPr>
+          <w:p>
+            <w:pPr>
+              <w:spacing w:after="200"/>
+              <w:cnfStyle w:val="000000100000" w:firstRow="0" w:lastRow="0" w:firstColumn="0" w:lastColumn="0" w:oddVBand="0" w:evenVBand="0" w:oddHBand="1" w:evenHBand="0" w:firstRowFirstColumn="0" w:firstRowLastColumn="0" w:lastRowFirstColumn="0" w:lastRowLastColumn="0"/>
+              <w:rPr>
+                <w:b w:val="0"/>
+                <w:bCs/>
+                <w:sz w:val="20"/>
+                <w:szCs w:val="20"/>
+                <w:lang w:val="en-GB"/>
+              </w:rPr>
+            </w:pPr>
+            <w:r>
+              <w:rPr>
+                <w:b w:val="0"/>
+                <w:bCs/>
+                <w:sz w:val="20"/>
+                <w:szCs w:val="20"/>
+                <w:lang w:val="en-GB"/>
+              </w:rPr>
+              <w:t>0.073</w:t>
+            </w:r>
+          </w:p>
+        </w:tc>
+        <w:tc>
+          <w:tcPr>
+            <w:tcW w:w="1123" w:type="dxa"/>
+          </w:tcPr>
+          <w:p>
+            <w:pPr>
+              <w:spacing w:after="200"/>
+              <w:cnfStyle w:val="000000100000" w:firstRow="0" w:lastRow="0" w:firstColumn="0" w:lastColumn="0" w:oddVBand="0" w:evenVBand="0" w:oddHBand="1" w:evenHBand="0" w:firstRowFirstColumn="0" w:firstRowLastColumn="0" w:lastRowFirstColumn="0" w:lastRowLastColumn="0"/>
+              <w:rPr>
+                <w:b w:val="0"/>
+                <w:bCs/>
+                <w:sz w:val="20"/>
+                <w:szCs w:val="20"/>
+                <w:lang w:val="en-GB"/>
+              </w:rPr>
+            </w:pPr>
+            <w:r>
+              <w:rPr>
+                <w:b w:val="0"/>
+                <w:bCs/>
+                <w:sz w:val="20"/>
+                <w:szCs w:val="20"/>
+                <w:lang w:val="en-GB"/>
+              </w:rPr>
+              <w:t>0.069</w:t>
+            </w:r>
+          </w:p>
+        </w:tc>
+        <w:tc>
+          <w:tcPr>
+            <w:tcW w:w="1081" w:type="dxa"/>
+          </w:tcPr>
+          <w:p>
+            <w:pPr>
+              <w:spacing w:after="200"/>
+              <w:cnfStyle w:val="000000100000" w:firstRow="0" w:lastRow="0" w:firstColumn="0" w:lastColumn="0" w:oddVBand="0" w:evenVBand="0" w:oddHBand="1" w:evenHBand="0" w:firstRowFirstColumn="0" w:firstRowLastColumn="0" w:lastRowFirstColumn="0" w:lastRowLastColumn="0"/>
+              <w:rPr>
+                <w:b w:val="0"/>
+                <w:bCs/>
+                <w:sz w:val="20"/>
+                <w:szCs w:val="20"/>
+                <w:lang w:val="en-GB"/>
+              </w:rPr>
+            </w:pPr>
+            <w:r>
+              <w:rPr>
+                <w:b w:val="0"/>
+                <w:bCs/>
+                <w:sz w:val="20"/>
+                <w:szCs w:val="20"/>
+                <w:lang w:val="en-GB"/>
+              </w:rPr>
+              <w:t>0.068</w:t>
+            </w:r>
+          </w:p>
+        </w:tc>
+      </w:tr>
+      <w:tr>
+        <w:tc>
+          <w:tcPr>
+            <w:cnfStyle w:val="001000000000" w:firstRow="0" w:lastRow="0" w:firstColumn="1" w:lastColumn="0" w:oddVBand="0" w:evenVBand="0" w:oddHBand="0" w:evenHBand="0" w:firstRowFirstColumn="0" w:firstRowLastColumn="0" w:lastRowFirstColumn="0" w:lastRowLastColumn="0"/>
+            <w:tcW w:w="1403" w:type="dxa"/>
+          </w:tcPr>
+          <w:p>
+            <w:pPr>
+              <w:spacing w:after="200"/>
+              <w:rPr>
+                <w:sz w:val="24"/>
+                <w:szCs w:val="24"/>
+                <w:lang w:val="en-GB"/>
+              </w:rPr>
+            </w:pPr>
+          </w:p>
+        </w:tc>
+        <w:tc>
+          <w:tcPr>
+            <w:tcW w:w="8621" w:type="dxa"/>
+            <w:gridSpan w:val="8"/>
+          </w:tcPr>
+          <w:p>
+            <w:pPr>
+              <w:spacing w:after="200"/>
+              <w:jc w:val="center"/>
+              <w:cnfStyle w:val="000000000000" w:firstRow="0" w:lastRow="0" w:firstColumn="0" w:lastColumn="0" w:oddVBand="0" w:evenVBand="0" w:oddHBand="0" w:evenHBand="0" w:firstRowFirstColumn="0" w:firstRowLastColumn="0" w:lastRowFirstColumn="0" w:lastRowLastColumn="0"/>
+              <w:rPr>
+                <w:sz w:val="24"/>
+                <w:szCs w:val="24"/>
+                <w:lang w:val="en-GB"/>
+              </w:rPr>
+            </w:pPr>
+            <w:proofErr w:type="spellStart"/>
+            <w:r>
+              <w:rPr>
+                <w:sz w:val="24"/>
+                <w:szCs w:val="24"/>
+                <w:lang w:val="en-GB"/>
+              </w:rPr>
+              <w:t>Gaussianized</w:t>
+            </w:r>
+            <w:proofErr w:type="spellEnd"/>
+          </w:p>
+        </w:tc>
+      </w:tr>
+      <w:tr>
+        <w:trPr>
+          <w:cnfStyle w:val="000000100000" w:firstRow="0" w:lastRow="0" w:firstColumn="0" w:lastColumn="0" w:oddVBand="0" w:evenVBand="0" w:oddHBand="1" w:evenHBand="0" w:firstRowFirstColumn="0" w:firstRowLastColumn="0" w:lastRowFirstColumn="0" w:lastRowLastColumn="0"/>
+        </w:trPr>
+        <w:tc>
+          <w:tcPr>
+            <w:cnfStyle w:val="001000000000" w:firstRow="0" w:lastRow="0" w:firstColumn="1" w:lastColumn="0" w:oddVBand="0" w:evenVBand="0" w:oddHBand="0" w:evenHBand="0" w:firstRowFirstColumn="0" w:firstRowLastColumn="0" w:lastRowFirstColumn="0" w:lastRowLastColumn="0"/>
+            <w:tcW w:w="1403" w:type="dxa"/>
+          </w:tcPr>
+          <w:p>
+            <w:pPr>
+              <w:spacing w:after="200"/>
+              <w:rPr>
+                <w:sz w:val="24"/>
+                <w:szCs w:val="24"/>
+                <w:lang w:val="en-GB"/>
+              </w:rPr>
+            </w:pPr>
+            <w:r>
+              <w:rPr>
+                <w:sz w:val="24"/>
+                <w:szCs w:val="24"/>
+                <w:lang w:val="en-GB"/>
+              </w:rPr>
+              <w:t>Full-cov</w:t>
+            </w:r>
+          </w:p>
+        </w:tc>
+        <w:tc>
+          <w:tcPr>
+            <w:tcW w:w="1002" w:type="dxa"/>
+          </w:tcPr>
+          <w:p>
+            <w:pPr>
+              <w:spacing w:after="200"/>
+              <w:cnfStyle w:val="000000100000" w:firstRow="0" w:lastRow="0" w:firstColumn="0" w:lastColumn="0" w:oddVBand="0" w:evenVBand="0" w:oddHBand="1" w:evenHBand="0" w:firstRowFirstColumn="0" w:firstRowLastColumn="0" w:lastRowFirstColumn="0" w:lastRowLastColumn="0"/>
+              <w:rPr>
+                <w:b w:val="0"/>
+                <w:bCs/>
+                <w:sz w:val="20"/>
+                <w:szCs w:val="20"/>
+                <w:lang w:val="en-GB"/>
+              </w:rPr>
+            </w:pPr>
+          </w:p>
+        </w:tc>
+        <w:tc>
+          <w:tcPr>
+            <w:tcW w:w="973" w:type="dxa"/>
+          </w:tcPr>
+          <w:p>
+            <w:pPr>
+              <w:spacing w:after="200"/>
+              <w:cnfStyle w:val="000000100000" w:firstRow="0" w:lastRow="0" w:firstColumn="0" w:lastColumn="0" w:oddVBand="0" w:evenVBand="0" w:oddHBand="1" w:evenHBand="0" w:firstRowFirstColumn="0" w:firstRowLastColumn="0" w:lastRowFirstColumn="0" w:lastRowLastColumn="0"/>
+              <w:rPr>
+                <w:b w:val="0"/>
+                <w:bCs/>
+                <w:sz w:val="20"/>
+                <w:szCs w:val="20"/>
+                <w:lang w:val="en-GB"/>
+              </w:rPr>
+            </w:pPr>
+            <w:r>
+              <w:rPr>
+                <w:b w:val="0"/>
+                <w:bCs/>
+                <w:sz w:val="20"/>
+                <w:szCs w:val="20"/>
+                <w:lang w:val="en-GB"/>
+              </w:rPr>
+              <w:t>0.056</w:t>
+            </w:r>
+          </w:p>
+        </w:tc>
+        <w:tc>
+          <w:tcPr>
+            <w:tcW w:w="1098" w:type="dxa"/>
+          </w:tcPr>
+          <w:p>
+            <w:pPr>
+              <w:spacing w:after="200"/>
+              <w:cnfStyle w:val="000000100000" w:firstRow="0" w:lastRow="0" w:firstColumn="0" w:lastColumn="0" w:oddVBand="0" w:evenVBand="0" w:oddHBand="1" w:evenHBand="0" w:firstRowFirstColumn="0" w:firstRowLastColumn="0" w:lastRowFirstColumn="0" w:lastRowLastColumn="0"/>
+              <w:rPr>
+                <w:b w:val="0"/>
+                <w:bCs/>
+                <w:sz w:val="20"/>
+                <w:szCs w:val="20"/>
+                <w:lang w:val="en-GB"/>
+              </w:rPr>
+            </w:pPr>
+            <w:r>
+              <w:rPr>
+                <w:b w:val="0"/>
+                <w:bCs/>
+                <w:sz w:val="20"/>
+                <w:szCs w:val="20"/>
+                <w:lang w:val="en-GB"/>
+              </w:rPr>
+              <w:t>0.048</w:t>
+            </w:r>
+          </w:p>
+        </w:tc>
+        <w:tc>
+          <w:tcPr>
+            <w:tcW w:w="1098" w:type="dxa"/>
+          </w:tcPr>
+          <w:p>
+            <w:pPr>
+              <w:spacing w:after="200"/>
+              <w:cnfStyle w:val="000000100000" w:firstRow="0" w:lastRow="0" w:firstColumn="0" w:lastColumn="0" w:oddVBand="0" w:evenVBand="0" w:oddHBand="1" w:evenHBand="0" w:firstRowFirstColumn="0" w:firstRowLastColumn="0" w:lastRowFirstColumn="0" w:lastRowLastColumn="0"/>
+              <w:rPr>
+                <w:b w:val="0"/>
+                <w:bCs/>
+                <w:sz w:val="20"/>
+                <w:szCs w:val="20"/>
+                <w:lang w:val="en-GB"/>
+              </w:rPr>
+            </w:pPr>
+            <w:r>
+              <w:rPr>
+                <w:b w:val="0"/>
+                <w:bCs/>
+                <w:sz w:val="20"/>
+                <w:szCs w:val="20"/>
+                <w:lang w:val="en-GB"/>
+              </w:rPr>
+              <w:t>0.049</w:t>
+            </w:r>
+          </w:p>
+        </w:tc>
+        <w:tc>
+          <w:tcPr>
+            <w:tcW w:w="1123" w:type="dxa"/>
+          </w:tcPr>
+          <w:p>
+            <w:pPr>
+              <w:spacing w:after="200"/>
+              <w:cnfStyle w:val="000000100000" w:firstRow="0" w:lastRow="0" w:firstColumn="0" w:lastColumn="0" w:oddVBand="0" w:evenVBand="0" w:oddHBand="1" w:evenHBand="0" w:firstRowFirstColumn="0" w:firstRowLastColumn="0" w:lastRowFirstColumn="0" w:lastRowLastColumn="0"/>
+              <w:rPr>
+                <w:b w:val="0"/>
+                <w:bCs/>
+                <w:sz w:val="20"/>
+                <w:szCs w:val="20"/>
+                <w:lang w:val="en-GB"/>
+              </w:rPr>
+            </w:pPr>
+            <w:r>
+              <w:rPr>
+                <w:b w:val="0"/>
+                <w:bCs/>
+                <w:sz w:val="20"/>
+                <w:szCs w:val="20"/>
+                <w:lang w:val="en-GB"/>
+              </w:rPr>
+              <w:t>0.058</w:t>
+            </w:r>
+          </w:p>
+        </w:tc>
+        <w:tc>
+          <w:tcPr>
+            <w:tcW w:w="1123" w:type="dxa"/>
+          </w:tcPr>
+          <w:p>
+            <w:pPr>
+              <w:spacing w:after="200"/>
+              <w:cnfStyle w:val="000000100000" w:firstRow="0" w:lastRow="0" w:firstColumn="0" w:lastColumn="0" w:oddVBand="0" w:evenVBand="0" w:oddHBand="1" w:evenHBand="0" w:firstRowFirstColumn="0" w:firstRowLastColumn="0" w:lastRowFirstColumn="0" w:lastRowLastColumn="0"/>
+              <w:rPr>
+                <w:b w:val="0"/>
+                <w:bCs/>
+                <w:sz w:val="20"/>
+                <w:szCs w:val="20"/>
+                <w:lang w:val="en-GB"/>
+              </w:rPr>
+            </w:pPr>
+            <w:r>
+              <w:rPr>
+                <w:b w:val="0"/>
+                <w:bCs/>
+                <w:sz w:val="20"/>
+                <w:szCs w:val="20"/>
+                <w:lang w:val="en-GB"/>
+              </w:rPr>
+              <w:t>0.073</w:t>
+            </w:r>
+          </w:p>
+        </w:tc>
+        <w:tc>
+          <w:tcPr>
+            <w:tcW w:w="1123" w:type="dxa"/>
+          </w:tcPr>
+          <w:p>
+            <w:pPr>
+              <w:spacing w:after="200"/>
+              <w:cnfStyle w:val="000000100000" w:firstRow="0" w:lastRow="0" w:firstColumn="0" w:lastColumn="0" w:oddVBand="0" w:evenVBand="0" w:oddHBand="1" w:evenHBand="0" w:firstRowFirstColumn="0" w:firstRowLastColumn="0" w:lastRowFirstColumn="0" w:lastRowLastColumn="0"/>
+              <w:rPr>
+                <w:b w:val="0"/>
+                <w:bCs/>
+                <w:sz w:val="20"/>
+                <w:szCs w:val="20"/>
+                <w:lang w:val="en-GB"/>
+              </w:rPr>
+            </w:pPr>
+            <w:r>
+              <w:rPr>
+                <w:b w:val="0"/>
+                <w:bCs/>
+                <w:sz w:val="20"/>
+                <w:szCs w:val="20"/>
+                <w:lang w:val="en-GB"/>
+              </w:rPr>
+              <w:t>0.095</w:t>
+            </w:r>
+          </w:p>
+        </w:tc>
+        <w:tc>
+          <w:tcPr>
+            <w:tcW w:w="1081" w:type="dxa"/>
+          </w:tcPr>
+          <w:p>
+            <w:pPr>
+              <w:spacing w:after="200"/>
+              <w:cnfStyle w:val="000000100000" w:firstRow="0" w:lastRow="0" w:firstColumn="0" w:lastColumn="0" w:oddVBand="0" w:evenVBand="0" w:oddHBand="1" w:evenHBand="0" w:firstRowFirstColumn="0" w:firstRowLastColumn="0" w:lastRowFirstColumn="0" w:lastRowLastColumn="0"/>
+              <w:rPr>
+                <w:b w:val="0"/>
+                <w:bCs/>
+                <w:sz w:val="20"/>
+                <w:szCs w:val="20"/>
+                <w:lang w:val="en-GB"/>
+              </w:rPr>
+            </w:pPr>
+            <w:r>
+              <w:rPr>
+                <w:b w:val="0"/>
+                <w:bCs/>
+                <w:sz w:val="20"/>
+                <w:szCs w:val="20"/>
+                <w:lang w:val="en-GB"/>
+              </w:rPr>
+              <w:t>0.114</w:t>
+            </w:r>
+          </w:p>
+        </w:tc>
+      </w:tr>
+      <w:tr>
+        <w:tc>
+          <w:tcPr>
+            <w:cnfStyle w:val="001000000000" w:firstRow="0" w:lastRow="0" w:firstColumn="1" w:lastColumn="0" w:oddVBand="0" w:evenVBand="0" w:oddHBand="0" w:evenHBand="0" w:firstRowFirstColumn="0" w:firstRowLastColumn="0" w:lastRowFirstColumn="0" w:lastRowLastColumn="0"/>
+            <w:tcW w:w="1403" w:type="dxa"/>
+          </w:tcPr>
+          <w:p>
+            <w:pPr>
+              <w:spacing w:after="200"/>
+              <w:rPr>
+                <w:sz w:val="24"/>
+                <w:szCs w:val="24"/>
+                <w:lang w:val="en-GB"/>
+              </w:rPr>
+            </w:pPr>
+            <w:proofErr w:type="spellStart"/>
+            <w:r>
+              <w:rPr>
+                <w:sz w:val="24"/>
+                <w:szCs w:val="24"/>
+                <w:lang w:val="en-GB"/>
+              </w:rPr>
+              <w:t>Diag-cov</w:t>
+            </w:r>
+            <w:proofErr w:type="spellEnd"/>
+          </w:p>
+        </w:tc>
+        <w:tc>
+          <w:tcPr>
+            <w:tcW w:w="1002" w:type="dxa"/>
+          </w:tcPr>
+          <w:p>
+            <w:pPr>
+              <w:spacing w:after="200"/>
+              <w:cnfStyle w:val="000000000000" w:firstRow="0" w:lastRow="0" w:firstColumn="0" w:lastColumn="0" w:oddVBand="0" w:evenVBand="0" w:oddHBand="0" w:evenHBand="0" w:firstRowFirstColumn="0" w:firstRowLastColumn="0" w:lastRowFirstColumn="0" w:lastRowLastColumn="0"/>
+              <w:rPr>
+                <w:b w:val="0"/>
+                <w:bCs/>
+                <w:sz w:val="20"/>
+                <w:szCs w:val="20"/>
+                <w:lang w:val="en-GB"/>
+              </w:rPr>
+            </w:pPr>
+          </w:p>
+        </w:tc>
+        <w:tc>
+          <w:tcPr>
+            <w:tcW w:w="973" w:type="dxa"/>
+          </w:tcPr>
+          <w:p>
+            <w:pPr>
+              <w:spacing w:after="200"/>
+              <w:cnfStyle w:val="000000000000" w:firstRow="0" w:lastRow="0" w:firstColumn="0" w:lastColumn="0" w:oddVBand="0" w:evenVBand="0" w:oddHBand="0" w:evenHBand="0" w:firstRowFirstColumn="0" w:firstRowLastColumn="0" w:lastRowFirstColumn="0" w:lastRowLastColumn="0"/>
+              <w:rPr>
+                <w:b w:val="0"/>
+                <w:bCs/>
+                <w:sz w:val="20"/>
+                <w:szCs w:val="20"/>
+                <w:lang w:val="en-GB"/>
+              </w:rPr>
+            </w:pPr>
+            <w:r>
+              <w:rPr>
+                <w:b w:val="0"/>
+                <w:bCs/>
+                <w:sz w:val="20"/>
+                <w:szCs w:val="20"/>
+                <w:lang w:val="en-GB"/>
+              </w:rPr>
+              <w:t>0.347</w:t>
+            </w:r>
+          </w:p>
+        </w:tc>
+        <w:tc>
+          <w:tcPr>
+            <w:tcW w:w="1098" w:type="dxa"/>
+          </w:tcPr>
+          <w:p>
+            <w:pPr>
+              <w:spacing w:after="200"/>
+              <w:cnfStyle w:val="000000000000" w:firstRow="0" w:lastRow="0" w:firstColumn="0" w:lastColumn="0" w:oddVBand="0" w:evenVBand="0" w:oddHBand="0" w:evenHBand="0" w:firstRowFirstColumn="0" w:firstRowLastColumn="0" w:lastRowFirstColumn="0" w:lastRowLastColumn="0"/>
+              <w:rPr>
+                <w:b w:val="0"/>
+                <w:bCs/>
+                <w:sz w:val="20"/>
+                <w:szCs w:val="20"/>
+                <w:lang w:val="en-GB"/>
+              </w:rPr>
+            </w:pPr>
+            <w:r>
+              <w:rPr>
+                <w:b w:val="0"/>
+                <w:bCs/>
+                <w:sz w:val="20"/>
+                <w:szCs w:val="20"/>
+                <w:lang w:val="en-GB"/>
+              </w:rPr>
+              <w:t>0.129</w:t>
+            </w:r>
+          </w:p>
+        </w:tc>
+        <w:tc>
+          <w:tcPr>
+            <w:tcW w:w="1098" w:type="dxa"/>
+          </w:tcPr>
+          <w:p>
+            <w:pPr>
+              <w:spacing w:after="200"/>
+              <w:cnfStyle w:val="000000000000" w:firstRow="0" w:lastRow="0" w:firstColumn="0" w:lastColumn="0" w:oddVBand="0" w:evenVBand="0" w:oddHBand="0" w:evenHBand="0" w:firstRowFirstColumn="0" w:firstRowLastColumn="0" w:lastRowFirstColumn="0" w:lastRowLastColumn="0"/>
+              <w:rPr>
+                <w:b w:val="0"/>
+                <w:bCs/>
+                <w:sz w:val="20"/>
+                <w:szCs w:val="20"/>
+                <w:lang w:val="en-GB"/>
+              </w:rPr>
+            </w:pPr>
+            <w:r>
+              <w:rPr>
+                <w:b w:val="0"/>
+                <w:bCs/>
+                <w:sz w:val="20"/>
+                <w:szCs w:val="20"/>
+                <w:lang w:val="en-GB"/>
+              </w:rPr>
+              <w:t>0.112</w:t>
+            </w:r>
+          </w:p>
+        </w:tc>
+        <w:tc>
+          <w:tcPr>
+            <w:tcW w:w="1123" w:type="dxa"/>
+          </w:tcPr>
+          <w:p>
+            <w:pPr>
+              <w:spacing w:after="200"/>
+              <w:cnfStyle w:val="000000000000" w:firstRow="0" w:lastRow="0" w:firstColumn="0" w:lastColumn="0" w:oddVBand="0" w:evenVBand="0" w:oddHBand="0" w:evenHBand="0" w:firstRowFirstColumn="0" w:firstRowLastColumn="0" w:lastRowFirstColumn="0" w:lastRowLastColumn="0"/>
+              <w:rPr>
+                <w:b w:val="0"/>
+                <w:bCs/>
+                <w:sz w:val="20"/>
+                <w:szCs w:val="20"/>
+                <w:lang w:val="en-GB"/>
+              </w:rPr>
+            </w:pPr>
+            <w:r>
+              <w:rPr>
+                <w:b w:val="0"/>
+                <w:bCs/>
+                <w:sz w:val="20"/>
+                <w:szCs w:val="20"/>
+                <w:lang w:val="en-GB"/>
+              </w:rPr>
+              <w:t>0.110</w:t>
+            </w:r>
+          </w:p>
+        </w:tc>
+        <w:tc>
+          <w:tcPr>
+            <w:tcW w:w="1123" w:type="dxa"/>
+          </w:tcPr>
+          <w:p>
+            <w:pPr>
+              <w:spacing w:after="200"/>
+              <w:cnfStyle w:val="000000000000" w:firstRow="0" w:lastRow="0" w:firstColumn="0" w:lastColumn="0" w:oddVBand="0" w:evenVBand="0" w:oddHBand="0" w:evenHBand="0" w:firstRowFirstColumn="0" w:firstRowLastColumn="0" w:lastRowFirstColumn="0" w:lastRowLastColumn="0"/>
+              <w:rPr>
+                <w:b w:val="0"/>
+                <w:bCs/>
+                <w:sz w:val="20"/>
+                <w:szCs w:val="20"/>
+                <w:lang w:val="en-GB"/>
+              </w:rPr>
+            </w:pPr>
+            <w:r>
+              <w:rPr>
+                <w:b w:val="0"/>
+                <w:bCs/>
+                <w:sz w:val="20"/>
+                <w:szCs w:val="20"/>
+                <w:lang w:val="en-GB"/>
+              </w:rPr>
+              <w:t>0.098</w:t>
+            </w:r>
+          </w:p>
+        </w:tc>
+        <w:tc>
+          <w:tcPr>
+            <w:tcW w:w="1123" w:type="dxa"/>
+          </w:tcPr>
+          <w:p>
+            <w:pPr>
+              <w:spacing w:after="200"/>
+              <w:cnfStyle w:val="000000000000" w:firstRow="0" w:lastRow="0" w:firstColumn="0" w:lastColumn="0" w:oddVBand="0" w:evenVBand="0" w:oddHBand="0" w:evenHBand="0" w:firstRowFirstColumn="0" w:firstRowLastColumn="0" w:lastRowFirstColumn="0" w:lastRowLastColumn="0"/>
+              <w:rPr>
+                <w:b w:val="0"/>
+                <w:bCs/>
+                <w:sz w:val="20"/>
+                <w:szCs w:val="20"/>
+                <w:lang w:val="en-GB"/>
+              </w:rPr>
+            </w:pPr>
+            <w:r>
+              <w:rPr>
+                <w:b w:val="0"/>
+                <w:bCs/>
+                <w:sz w:val="20"/>
+                <w:szCs w:val="20"/>
+                <w:lang w:val="en-GB"/>
+              </w:rPr>
+              <w:t>0.105</w:t>
+            </w:r>
+          </w:p>
+        </w:tc>
+        <w:tc>
+          <w:tcPr>
+            <w:tcW w:w="1081" w:type="dxa"/>
+          </w:tcPr>
+          <w:p>
+            <w:pPr>
+              <w:spacing w:after="200"/>
+              <w:cnfStyle w:val="000000000000" w:firstRow="0" w:lastRow="0" w:firstColumn="0" w:lastColumn="0" w:oddVBand="0" w:evenVBand="0" w:oddHBand="0" w:evenHBand="0" w:firstRowFirstColumn="0" w:firstRowLastColumn="0" w:lastRowFirstColumn="0" w:lastRowLastColumn="0"/>
+              <w:rPr>
+                <w:b w:val="0"/>
+                <w:bCs/>
+                <w:sz w:val="20"/>
+                <w:szCs w:val="20"/>
+                <w:lang w:val="en-GB"/>
+              </w:rPr>
+            </w:pPr>
+            <w:r>
+              <w:rPr>
+                <w:b w:val="0"/>
+                <w:bCs/>
+                <w:sz w:val="20"/>
+                <w:szCs w:val="20"/>
+                <w:lang w:val="en-GB"/>
+              </w:rPr>
+              <w:t>0.114</w:t>
+            </w:r>
+          </w:p>
+        </w:tc>
+      </w:tr>
+      <w:tr>
+        <w:trPr>
+          <w:cnfStyle w:val="000000100000" w:firstRow="0" w:lastRow="0" w:firstColumn="0" w:lastColumn="0" w:oddVBand="0" w:evenVBand="0" w:oddHBand="1" w:evenHBand="0" w:firstRowFirstColumn="0" w:firstRowLastColumn="0" w:lastRowFirstColumn="0" w:lastRowLastColumn="0"/>
+        </w:trPr>
+        <w:tc>
+          <w:tcPr>
+            <w:cnfStyle w:val="001000000000" w:firstRow="0" w:lastRow="0" w:firstColumn="1" w:lastColumn="0" w:oddVBand="0" w:evenVBand="0" w:oddHBand="0" w:evenHBand="0" w:firstRowFirstColumn="0" w:firstRowLastColumn="0" w:lastRowFirstColumn="0" w:lastRowLastColumn="0"/>
+            <w:tcW w:w="1403" w:type="dxa"/>
+          </w:tcPr>
+          <w:p>
+            <w:pPr>
+              <w:spacing w:after="200"/>
+              <w:rPr>
+                <w:sz w:val="24"/>
+                <w:szCs w:val="24"/>
+                <w:lang w:val="en-GB"/>
+              </w:rPr>
+            </w:pPr>
+            <w:r>
+              <w:rPr>
+                <w:sz w:val="24"/>
+                <w:szCs w:val="24"/>
+                <w:lang w:val="en-GB"/>
+              </w:rPr>
+              <w:t>Tied full-cov</w:t>
+            </w:r>
+          </w:p>
+        </w:tc>
+        <w:tc>
+          <w:tcPr>
+            <w:tcW w:w="1002" w:type="dxa"/>
+          </w:tcPr>
+          <w:p>
+            <w:pPr>
+              <w:spacing w:after="200"/>
+              <w:cnfStyle w:val="000000100000" w:firstRow="0" w:lastRow="0" w:firstColumn="0" w:lastColumn="0" w:oddVBand="0" w:evenVBand="0" w:oddHBand="1" w:evenHBand="0" w:firstRowFirstColumn="0" w:firstRowLastColumn="0" w:lastRowFirstColumn="0" w:lastRowLastColumn="0"/>
+              <w:rPr>
+                <w:b w:val="0"/>
+                <w:bCs/>
+                <w:sz w:val="20"/>
+                <w:szCs w:val="20"/>
+                <w:lang w:val="en-GB"/>
+              </w:rPr>
+            </w:pPr>
+          </w:p>
+        </w:tc>
+        <w:tc>
+          <w:tcPr>
+            <w:tcW w:w="973" w:type="dxa"/>
+          </w:tcPr>
+          <w:p>
+            <w:pPr>
+              <w:spacing w:after="200"/>
+              <w:cnfStyle w:val="000000100000" w:firstRow="0" w:lastRow="0" w:firstColumn="0" w:lastColumn="0" w:oddVBand="0" w:evenVBand="0" w:oddHBand="1" w:evenHBand="0" w:firstRowFirstColumn="0" w:firstRowLastColumn="0" w:lastRowFirstColumn="0" w:lastRowLastColumn="0"/>
+              <w:rPr>
+                <w:b w:val="0"/>
+                <w:bCs/>
+                <w:sz w:val="20"/>
+                <w:szCs w:val="20"/>
+                <w:lang w:val="en-GB"/>
+              </w:rPr>
+            </w:pPr>
+            <w:r>
+              <w:rPr>
+                <w:b w:val="0"/>
+                <w:bCs/>
+                <w:sz w:val="20"/>
+                <w:szCs w:val="20"/>
+                <w:lang w:val="en-GB"/>
+              </w:rPr>
+              <w:t>0.063</w:t>
+            </w:r>
+          </w:p>
+        </w:tc>
+        <w:tc>
+          <w:tcPr>
+            <w:tcW w:w="1098" w:type="dxa"/>
+          </w:tcPr>
+          <w:p>
+            <w:pPr>
+              <w:spacing w:after="200"/>
+              <w:cnfStyle w:val="000000100000" w:firstRow="0" w:lastRow="0" w:firstColumn="0" w:lastColumn="0" w:oddVBand="0" w:evenVBand="0" w:oddHBand="1" w:evenHBand="0" w:firstRowFirstColumn="0" w:firstRowLastColumn="0" w:lastRowFirstColumn="0" w:lastRowLastColumn="0"/>
+              <w:rPr>
+                <w:b w:val="0"/>
+                <w:bCs/>
+                <w:sz w:val="20"/>
+                <w:szCs w:val="20"/>
+                <w:lang w:val="en-GB"/>
+              </w:rPr>
+            </w:pPr>
+            <w:r>
+              <w:rPr>
+                <w:b w:val="0"/>
+                <w:bCs/>
+                <w:sz w:val="20"/>
+                <w:szCs w:val="20"/>
+                <w:lang w:val="en-GB"/>
+              </w:rPr>
+              <w:t>0.058</w:t>
+            </w:r>
+          </w:p>
+        </w:tc>
+        <w:tc>
+          <w:tcPr>
+            <w:tcW w:w="1098" w:type="dxa"/>
+          </w:tcPr>
+          <w:p>
+            <w:pPr>
+              <w:spacing w:after="200"/>
+              <w:cnfStyle w:val="000000100000" w:firstRow="0" w:lastRow="0" w:firstColumn="0" w:lastColumn="0" w:oddVBand="0" w:evenVBand="0" w:oddHBand="1" w:evenHBand="0" w:firstRowFirstColumn="0" w:firstRowLastColumn="0" w:lastRowFirstColumn="0" w:lastRowLastColumn="0"/>
+              <w:rPr>
+                <w:b w:val="0"/>
+                <w:bCs/>
+                <w:sz w:val="20"/>
+                <w:szCs w:val="20"/>
+                <w:lang w:val="en-GB"/>
+              </w:rPr>
+            </w:pPr>
+            <w:r>
+              <w:rPr>
+                <w:b w:val="0"/>
+                <w:bCs/>
+                <w:sz w:val="20"/>
+                <w:szCs w:val="20"/>
+                <w:lang w:val="en-GB"/>
+              </w:rPr>
+              <w:t>0.053</w:t>
+            </w:r>
+          </w:p>
+        </w:tc>
+        <w:tc>
+          <w:tcPr>
+            <w:tcW w:w="1123" w:type="dxa"/>
+          </w:tcPr>
+          <w:p>
+            <w:pPr>
+              <w:spacing w:after="200"/>
+              <w:cnfStyle w:val="000000100000" w:firstRow="0" w:lastRow="0" w:firstColumn="0" w:lastColumn="0" w:oddVBand="0" w:evenVBand="0" w:oddHBand="1" w:evenHBand="0" w:firstRowFirstColumn="0" w:firstRowLastColumn="0" w:lastRowFirstColumn="0" w:lastRowLastColumn="0"/>
+              <w:rPr>
+                <w:b w:val="0"/>
+                <w:bCs/>
+                <w:sz w:val="20"/>
+                <w:szCs w:val="20"/>
+                <w:lang w:val="en-GB"/>
+              </w:rPr>
+            </w:pPr>
+            <w:r>
+              <w:rPr>
+                <w:b w:val="0"/>
+                <w:bCs/>
+                <w:sz w:val="20"/>
+                <w:szCs w:val="20"/>
+                <w:lang w:val="en-GB"/>
+              </w:rPr>
+              <w:t>0.050</w:t>
+            </w:r>
+          </w:p>
+        </w:tc>
+        <w:tc>
+          <w:tcPr>
+            <w:tcW w:w="1123" w:type="dxa"/>
+          </w:tcPr>
+          <w:p>
+            <w:pPr>
+              <w:spacing w:after="200"/>
+              <w:cnfStyle w:val="000000100000" w:firstRow="0" w:lastRow="0" w:firstColumn="0" w:lastColumn="0" w:oddVBand="0" w:evenVBand="0" w:oddHBand="1" w:evenHBand="0" w:firstRowFirstColumn="0" w:firstRowLastColumn="0" w:lastRowFirstColumn="0" w:lastRowLastColumn="0"/>
+              <w:rPr>
+                <w:b w:val="0"/>
+                <w:bCs/>
+                <w:sz w:val="20"/>
+                <w:szCs w:val="20"/>
+                <w:lang w:val="en-GB"/>
+              </w:rPr>
+            </w:pPr>
+            <w:r>
+              <w:rPr>
+                <w:b w:val="0"/>
+                <w:bCs/>
+                <w:sz w:val="20"/>
+                <w:szCs w:val="20"/>
+                <w:lang w:val="en-GB"/>
+              </w:rPr>
+              <w:t>0.045</w:t>
+            </w:r>
+          </w:p>
+        </w:tc>
+        <w:tc>
+          <w:tcPr>
+            <w:tcW w:w="1123" w:type="dxa"/>
+          </w:tcPr>
+          <w:p>
+            <w:pPr>
+              <w:spacing w:after="200"/>
+              <w:cnfStyle w:val="000000100000" w:firstRow="0" w:lastRow="0" w:firstColumn="0" w:lastColumn="0" w:oddVBand="0" w:evenVBand="0" w:oddHBand="1" w:evenHBand="0" w:firstRowFirstColumn="0" w:firstRowLastColumn="0" w:lastRowFirstColumn="0" w:lastRowLastColumn="0"/>
+              <w:rPr>
+                <w:b w:val="0"/>
+                <w:bCs/>
+                <w:sz w:val="20"/>
+                <w:szCs w:val="20"/>
+                <w:lang w:val="en-GB"/>
+              </w:rPr>
+            </w:pPr>
+            <w:r>
+              <w:rPr>
+                <w:b w:val="0"/>
+                <w:bCs/>
+                <w:sz w:val="20"/>
+                <w:szCs w:val="20"/>
+                <w:lang w:val="en-GB"/>
+              </w:rPr>
+              <w:t>0.046</w:t>
+            </w:r>
+          </w:p>
+        </w:tc>
+        <w:tc>
+          <w:tcPr>
+            <w:tcW w:w="1081" w:type="dxa"/>
+          </w:tcPr>
+          <w:p>
+            <w:pPr>
+              <w:spacing w:after="200"/>
+              <w:cnfStyle w:val="000000100000" w:firstRow="0" w:lastRow="0" w:firstColumn="0" w:lastColumn="0" w:oddVBand="0" w:evenVBand="0" w:oddHBand="1" w:evenHBand="0" w:firstRowFirstColumn="0" w:firstRowLastColumn="0" w:lastRowFirstColumn="0" w:lastRowLastColumn="0"/>
+              <w:rPr>
+                <w:b w:val="0"/>
+                <w:bCs/>
+                <w:sz w:val="20"/>
+                <w:szCs w:val="20"/>
+                <w:lang w:val="en-GB"/>
+              </w:rPr>
+            </w:pPr>
+            <w:r>
+              <w:rPr>
+                <w:b w:val="0"/>
+                <w:bCs/>
+                <w:sz w:val="20"/>
+                <w:szCs w:val="20"/>
+                <w:lang w:val="en-GB"/>
+              </w:rPr>
+              <w:t>0.047</w:t>
+            </w:r>
+          </w:p>
+        </w:tc>
+      </w:tr>
+      <w:tr>
+        <w:tc>
+          <w:tcPr>
+            <w:cnfStyle w:val="001000000000" w:firstRow="0" w:lastRow="0" w:firstColumn="1" w:lastColumn="0" w:oddVBand="0" w:evenVBand="0" w:oddHBand="0" w:evenHBand="0" w:firstRowFirstColumn="0" w:firstRowLastColumn="0" w:lastRowFirstColumn="0" w:lastRowLastColumn="0"/>
+            <w:tcW w:w="1403" w:type="dxa"/>
+          </w:tcPr>
+          <w:p>
+            <w:pPr>
+              <w:spacing w:after="200"/>
+              <w:rPr>
+                <w:sz w:val="24"/>
+                <w:szCs w:val="24"/>
+                <w:lang w:val="en-GB"/>
+              </w:rPr>
+            </w:pPr>
+            <w:r>
+              <w:rPr>
+                <w:sz w:val="24"/>
+                <w:szCs w:val="24"/>
+                <w:lang w:val="en-GB"/>
+              </w:rPr>
+              <w:t>Tied Diag-cov</w:t>
+            </w:r>
+          </w:p>
+        </w:tc>
+        <w:tc>
+          <w:tcPr>
+            <w:tcW w:w="1002" w:type="dxa"/>
+          </w:tcPr>
+          <w:p>
+            <w:pPr>
+              <w:spacing w:after="200"/>
+              <w:cnfStyle w:val="000000000000" w:firstRow="0" w:lastRow="0" w:firstColumn="0" w:lastColumn="0" w:oddVBand="0" w:evenVBand="0" w:oddHBand="0" w:evenHBand="0" w:firstRowFirstColumn="0" w:firstRowLastColumn="0" w:lastRowFirstColumn="0" w:lastRowLastColumn="0"/>
+              <w:rPr>
+                <w:b w:val="0"/>
+                <w:bCs/>
+                <w:sz w:val="20"/>
+                <w:szCs w:val="20"/>
+                <w:lang w:val="en-GB"/>
+              </w:rPr>
+            </w:pPr>
+          </w:p>
+        </w:tc>
+        <w:tc>
+          <w:tcPr>
+            <w:tcW w:w="973" w:type="dxa"/>
+          </w:tcPr>
+          <w:p>
+            <w:pPr>
+              <w:spacing w:after="200"/>
+              <w:cnfStyle w:val="000000000000" w:firstRow="0" w:lastRow="0" w:firstColumn="0" w:lastColumn="0" w:oddVBand="0" w:evenVBand="0" w:oddHBand="0" w:evenHBand="0" w:firstRowFirstColumn="0" w:firstRowLastColumn="0" w:lastRowFirstColumn="0" w:lastRowLastColumn="0"/>
+              <w:rPr>
+                <w:b w:val="0"/>
+                <w:bCs/>
+                <w:sz w:val="20"/>
+                <w:szCs w:val="20"/>
+                <w:lang w:val="en-GB"/>
+              </w:rPr>
+            </w:pPr>
+            <w:r>
+              <w:rPr>
+                <w:b w:val="0"/>
+                <w:bCs/>
+                <w:sz w:val="20"/>
+                <w:szCs w:val="20"/>
+                <w:lang w:val="en-GB"/>
+              </w:rPr>
+              <w:t>0.359</w:t>
+            </w:r>
+          </w:p>
+        </w:tc>
+        <w:tc>
+          <w:tcPr>
+            <w:tcW w:w="1098" w:type="dxa"/>
+          </w:tcPr>
+          <w:p>
+            <w:pPr>
+              <w:spacing w:after="200"/>
+              <w:cnfStyle w:val="000000000000" w:firstRow="0" w:lastRow="0" w:firstColumn="0" w:lastColumn="0" w:oddVBand="0" w:evenVBand="0" w:oddHBand="0" w:evenHBand="0" w:firstRowFirstColumn="0" w:firstRowLastColumn="0" w:lastRowFirstColumn="0" w:lastRowLastColumn="0"/>
+              <w:rPr>
+                <w:b w:val="0"/>
+                <w:bCs/>
+                <w:sz w:val="20"/>
+                <w:szCs w:val="20"/>
+                <w:lang w:val="en-GB"/>
+              </w:rPr>
+            </w:pPr>
+            <w:r>
+              <w:rPr>
+                <w:b w:val="0"/>
+                <w:bCs/>
+                <w:sz w:val="20"/>
+                <w:szCs w:val="20"/>
+                <w:lang w:val="en-GB"/>
+              </w:rPr>
+              <w:t>0.149</w:t>
+            </w:r>
+          </w:p>
+        </w:tc>
+        <w:tc>
+          <w:tcPr>
+            <w:tcW w:w="1098" w:type="dxa"/>
+          </w:tcPr>
+          <w:p>
+            <w:pPr>
+              <w:spacing w:after="200"/>
+              <w:cnfStyle w:val="000000000000" w:firstRow="0" w:lastRow="0" w:firstColumn="0" w:lastColumn="0" w:oddVBand="0" w:evenVBand="0" w:oddHBand="0" w:evenHBand="0" w:firstRowFirstColumn="0" w:firstRowLastColumn="0" w:lastRowFirstColumn="0" w:lastRowLastColumn="0"/>
+              <w:rPr>
+                <w:b w:val="0"/>
+                <w:bCs/>
+                <w:sz w:val="20"/>
+                <w:szCs w:val="20"/>
+                <w:lang w:val="en-GB"/>
+              </w:rPr>
+            </w:pPr>
+            <w:r>
+              <w:rPr>
+                <w:b w:val="0"/>
+                <w:bCs/>
+                <w:sz w:val="20"/>
+                <w:szCs w:val="20"/>
+                <w:lang w:val="en-GB"/>
+              </w:rPr>
+              <w:t>0.116</w:t>
+            </w:r>
+          </w:p>
+        </w:tc>
+        <w:tc>
+          <w:tcPr>
+            <w:tcW w:w="1123" w:type="dxa"/>
+          </w:tcPr>
+          <w:p>
+            <w:pPr>
+              <w:spacing w:after="200"/>
+              <w:cnfStyle w:val="000000000000" w:firstRow="0" w:lastRow="0" w:firstColumn="0" w:lastColumn="0" w:oddVBand="0" w:evenVBand="0" w:oddHBand="0" w:evenHBand="0" w:firstRowFirstColumn="0" w:firstRowLastColumn="0" w:lastRowFirstColumn="0" w:lastRowLastColumn="0"/>
+              <w:rPr>
+                <w:b w:val="0"/>
+                <w:bCs/>
+                <w:sz w:val="20"/>
+                <w:szCs w:val="20"/>
+                <w:lang w:val="en-GB"/>
+              </w:rPr>
+            </w:pPr>
+            <w:r>
+              <w:rPr>
+                <w:b w:val="0"/>
+                <w:bCs/>
+                <w:sz w:val="20"/>
+                <w:szCs w:val="20"/>
+                <w:lang w:val="en-GB"/>
+              </w:rPr>
+              <w:t>0.108</w:t>
+            </w:r>
+          </w:p>
+        </w:tc>
+        <w:tc>
+          <w:tcPr>
+            <w:tcW w:w="1123" w:type="dxa"/>
+          </w:tcPr>
+          <w:p>
+            <w:pPr>
+              <w:spacing w:after="200"/>
+              <w:cnfStyle w:val="000000000000" w:firstRow="0" w:lastRow="0" w:firstColumn="0" w:lastColumn="0" w:oddVBand="0" w:evenVBand="0" w:oddHBand="0" w:evenHBand="0" w:firstRowFirstColumn="0" w:firstRowLastColumn="0" w:lastRowFirstColumn="0" w:lastRowLastColumn="0"/>
+              <w:rPr>
+                <w:b w:val="0"/>
+                <w:bCs/>
+                <w:sz w:val="20"/>
+                <w:szCs w:val="20"/>
+                <w:lang w:val="en-GB"/>
+              </w:rPr>
+            </w:pPr>
+            <w:r>
+              <w:rPr>
+                <w:b w:val="0"/>
+                <w:bCs/>
+                <w:sz w:val="20"/>
+                <w:szCs w:val="20"/>
+                <w:lang w:val="en-GB"/>
+              </w:rPr>
+              <w:t>0.095</w:t>
+            </w:r>
+          </w:p>
+        </w:tc>
+        <w:tc>
+          <w:tcPr>
+            <w:tcW w:w="1123" w:type="dxa"/>
+          </w:tcPr>
+          <w:p>
+            <w:pPr>
+              <w:spacing w:after="200"/>
+              <w:cnfStyle w:val="000000000000" w:firstRow="0" w:lastRow="0" w:firstColumn="0" w:lastColumn="0" w:oddVBand="0" w:evenVBand="0" w:oddHBand="0" w:evenHBand="0" w:firstRowFirstColumn="0" w:firstRowLastColumn="0" w:lastRowFirstColumn="0" w:lastRowLastColumn="0"/>
+              <w:rPr>
+                <w:b w:val="0"/>
+                <w:bCs/>
+                <w:sz w:val="20"/>
+                <w:szCs w:val="20"/>
+                <w:lang w:val="en-GB"/>
+              </w:rPr>
+            </w:pPr>
+            <w:r>
+              <w:rPr>
+                <w:b w:val="0"/>
+                <w:bCs/>
+                <w:sz w:val="20"/>
+                <w:szCs w:val="20"/>
+                <w:lang w:val="en-GB"/>
+              </w:rPr>
+              <w:t>0.085</w:t>
+            </w:r>
+          </w:p>
+        </w:tc>
+        <w:tc>
+          <w:tcPr>
+            <w:tcW w:w="1081" w:type="dxa"/>
+          </w:tcPr>
+          <w:p>
+            <w:pPr>
+              <w:spacing w:after="200"/>
+              <w:cnfStyle w:val="000000000000" w:firstRow="0" w:lastRow="0" w:firstColumn="0" w:lastColumn="0" w:oddVBand="0" w:evenVBand="0" w:oddHBand="0" w:evenHBand="0" w:firstRowFirstColumn="0" w:firstRowLastColumn="0" w:lastRowFirstColumn="0" w:lastRowLastColumn="0"/>
+              <w:rPr>
+                <w:b w:val="0"/>
+                <w:bCs/>
+                <w:sz w:val="20"/>
+                <w:szCs w:val="20"/>
+                <w:lang w:val="en-GB"/>
+              </w:rPr>
+            </w:pPr>
+            <w:r>
+              <w:rPr>
+                <w:b w:val="0"/>
+                <w:bCs/>
+                <w:sz w:val="20"/>
+                <w:szCs w:val="20"/>
+                <w:lang w:val="en-GB"/>
+              </w:rPr>
+              <w:t>0.081</w:t>
+            </w:r>
+          </w:p>
+        </w:tc>
+      </w:tr>
+    </w:tbl>
     <w:p>
       <w:pPr>
         <w:spacing w:after="200"/>
@@ -24467,6 +26718,63 @@
       </w:tcPr>
     </w:tblStylePr>
   </w:style>
+  <w:style w:type="table" w:styleId="Tabellagriglia1chiara">
+    <w:name w:val="Grid Table 1 Light"/>
+    <w:basedOn w:val="Tabellanormale"/>
+    <w:uiPriority w:val="46"/>
+    <w:rsid w:val="00854139"/>
+    <w:pPr>
+      <w:spacing w:after="0" w:line="240" w:lineRule="auto"/>
+    </w:pPr>
+    <w:tblPr>
+      <w:tblStyleRowBandSize w:val="1"/>
+      <w:tblStyleColBandSize w:val="1"/>
+      <w:tblBorders>
+        <w:top w:val="single" w:sz="4" w:space="0" w:color="7A74D3" w:themeColor="text1" w:themeTint="66"/>
+        <w:left w:val="single" w:sz="4" w:space="0" w:color="7A74D3" w:themeColor="text1" w:themeTint="66"/>
+        <w:bottom w:val="single" w:sz="4" w:space="0" w:color="7A74D3" w:themeColor="text1" w:themeTint="66"/>
+        <w:right w:val="single" w:sz="4" w:space="0" w:color="7A74D3" w:themeColor="text1" w:themeTint="66"/>
+        <w:insideH w:val="single" w:sz="4" w:space="0" w:color="7A74D3" w:themeColor="text1" w:themeTint="66"/>
+        <w:insideV w:val="single" w:sz="4" w:space="0" w:color="7A74D3" w:themeColor="text1" w:themeTint="66"/>
+      </w:tblBorders>
+    </w:tblPr>
+    <w:tblStylePr w:type="firstRow">
+      <w:rPr>
+        <w:b/>
+        <w:bCs/>
+      </w:rPr>
+      <w:tblPr/>
+      <w:tcPr>
+        <w:tcBorders>
+          <w:bottom w:val="single" w:sz="12" w:space="0" w:color="4139B3" w:themeColor="text1" w:themeTint="99"/>
+        </w:tcBorders>
+      </w:tcPr>
+    </w:tblStylePr>
+    <w:tblStylePr w:type="lastRow">
+      <w:rPr>
+        <w:b/>
+        <w:bCs/>
+      </w:rPr>
+      <w:tblPr/>
+      <w:tcPr>
+        <w:tcBorders>
+          <w:top w:val="double" w:sz="2" w:space="0" w:color="4139B3" w:themeColor="text1" w:themeTint="99"/>
+        </w:tcBorders>
+      </w:tcPr>
+    </w:tblStylePr>
+    <w:tblStylePr w:type="firstCol">
+      <w:rPr>
+        <w:b/>
+        <w:bCs/>
+      </w:rPr>
+    </w:tblStylePr>
+    <w:tblStylePr w:type="lastCol">
+      <w:rPr>
+        <w:b/>
+        <w:bCs/>
+      </w:rPr>
+    </w:tblStylePr>
+  </w:style>
 </w:styles>
 </file>
 
@@ -24579,7 +26887,7 @@
   <w:font w:name="Symbol">
     <w:panose1 w:val="05050102010706020507"/>
     <w:charset w:val="02"/>
-    <w:family w:val="roman"/>
+    <w:family w:val="decorative"/>
     <w:pitch w:val="variable"/>
     <w:sig w:usb0="00000000" w:usb1="10000000" w:usb2="00000000" w:usb3="00000000" w:csb0="80000000" w:csb1="00000000"/>
   </w:font>
@@ -24606,6 +26914,7 @@
     <w:sig w:usb0="E1002EFF" w:usb1="C000605B" w:usb2="00000029" w:usb3="00000000" w:csb0="000101FF" w:csb1="00000000"/>
   </w:font>
   <w:font w:name="Times New Roman (Corpo CS)">
+    <w:panose1 w:val="020B0604020202020204"/>
     <w:charset w:val="00"/>
     <w:family w:val="roman"/>
     <w:pitch w:val="default"/>
@@ -24646,10 +26955,12 @@
     <w:rsid w:val="004C7502"/>
     <w:rsid w:val="00500A71"/>
     <w:rsid w:val="00626129"/>
+    <w:rsid w:val="00742866"/>
     <w:rsid w:val="00780D26"/>
     <w:rsid w:val="0090261F"/>
     <w:rsid w:val="00912CA7"/>
     <w:rsid w:val="00912F60"/>
+    <w:rsid w:val="009301BD"/>
     <w:rsid w:val="00954684"/>
     <w:rsid w:val="009D2121"/>
     <w:rsid w:val="00AB4BF8"/>

</xml_diff>

<commit_message>
modifications to GMM in report
</commit_message>
<xml_diff>
--- a/report_ML.docx
+++ b/report_ML.docx
@@ -2621,21 +2621,7 @@
         <w:rPr>
           <w:lang w:val="en-GB"/>
         </w:rPr>
-        <w:t xml:space="preserve"> contains 12 features followed by the gender label (1 for female, 0 for male). The features do not have any </w:t>
-      </w:r>
-      <w:proofErr w:type="gramStart"/>
-      <w:r>
-        <w:rPr>
-          <w:lang w:val="en-GB"/>
-        </w:rPr>
-        <w:t>particular interpretation</w:t>
-      </w:r>
-      <w:proofErr w:type="gramEnd"/>
-      <w:r>
-        <w:rPr>
-          <w:lang w:val="en-GB"/>
-        </w:rPr>
-        <w:t>. Speakers belong to four different age groups. The age information, however, is not available.</w:t>
+        <w:t xml:space="preserve"> contains 12 features followed by the gender label (1 for female, 0 for male). The features do not have any particular interpretation. Speakers belong to four different age groups. The age information, however, is not available.</w:t>
       </w:r>
     </w:p>
     <w:p>
@@ -2828,36 +2814,8 @@
           <w:szCs w:val="24"/>
           <w:lang w:val="en-GB"/>
         </w:rPr>
-        <w:t xml:space="preserve"> </w:t>
+        <w:t xml:space="preserve"> gaussianized, but we’re going to apply a gaussianization</w:t>
       </w:r>
-      <w:proofErr w:type="spellStart"/>
-      <w:r>
-        <w:rPr>
-          <w:sz w:val="24"/>
-          <w:szCs w:val="24"/>
-          <w:lang w:val="en-GB"/>
-        </w:rPr>
-        <w:t>gaussianized</w:t>
-      </w:r>
-      <w:proofErr w:type="spellEnd"/>
-      <w:r>
-        <w:rPr>
-          <w:sz w:val="24"/>
-          <w:szCs w:val="24"/>
-          <w:lang w:val="en-GB"/>
-        </w:rPr>
-        <w:t xml:space="preserve">, but we’re going to apply a </w:t>
-      </w:r>
-      <w:proofErr w:type="spellStart"/>
-      <w:r>
-        <w:rPr>
-          <w:sz w:val="24"/>
-          <w:szCs w:val="24"/>
-          <w:lang w:val="en-GB"/>
-        </w:rPr>
-        <w:t>gaussianization</w:t>
-      </w:r>
-      <w:proofErr w:type="spellEnd"/>
       <w:r>
         <w:rPr>
           <w:sz w:val="24"/>
@@ -3804,51 +3762,15 @@
           <w:lang w:val="en-GB"/>
         </w:rPr>
         <w:lastRenderedPageBreak/>
-        <w:t xml:space="preserve">Here are the </w:t>
+        <w:t>Here are the gaussianized features</w:t>
       </w:r>
-      <w:proofErr w:type="spellStart"/>
       <w:r>
         <w:rPr>
           <w:sz w:val="24"/>
           <w:szCs w:val="24"/>
           <w:lang w:val="en-GB"/>
         </w:rPr>
-        <w:t>gaussianized</w:t>
-      </w:r>
-      <w:proofErr w:type="spellEnd"/>
-      <w:r>
-        <w:rPr>
-          <w:sz w:val="24"/>
-          <w:szCs w:val="24"/>
-          <w:lang w:val="en-GB"/>
-        </w:rPr>
-        <w:t xml:space="preserve"> features</w:t>
-      </w:r>
-      <w:r>
-        <w:rPr>
-          <w:sz w:val="24"/>
-          <w:szCs w:val="24"/>
-          <w:lang w:val="en-GB"/>
-        </w:rPr>
-        <w:t xml:space="preserve">. As we expected, the </w:t>
-      </w:r>
-      <w:proofErr w:type="spellStart"/>
-      <w:r>
-        <w:rPr>
-          <w:sz w:val="24"/>
-          <w:szCs w:val="24"/>
-          <w:lang w:val="en-GB"/>
-        </w:rPr>
-        <w:t>gaussianization</w:t>
-      </w:r>
-      <w:proofErr w:type="spellEnd"/>
-      <w:r>
-        <w:rPr>
-          <w:sz w:val="24"/>
-          <w:szCs w:val="24"/>
-          <w:lang w:val="en-GB"/>
-        </w:rPr>
-        <w:t xml:space="preserve"> hasn’t brought so much improvement at all. Instead, gaussians in feature 3 and 9 </w:t>
+        <w:t xml:space="preserve">. As we expected, the gaussianization hasn’t brought so much improvement at all. Instead, gaussians in feature 3 and 9 </w:t>
       </w:r>
       <w:r>
         <w:rPr>
@@ -4727,25 +4649,7 @@
           <w:szCs w:val="24"/>
           <w:lang w:val="en-GB"/>
         </w:rPr>
-        <w:t>Note that, with respect to the non-</w:t>
-      </w:r>
-      <w:proofErr w:type="spellStart"/>
-      <w:r>
-        <w:rPr>
-          <w:sz w:val="24"/>
-          <w:szCs w:val="24"/>
-          <w:lang w:val="en-GB"/>
-        </w:rPr>
-        <w:t>gaussianized</w:t>
-      </w:r>
-      <w:proofErr w:type="spellEnd"/>
-      <w:r>
-        <w:rPr>
-          <w:sz w:val="24"/>
-          <w:szCs w:val="24"/>
-          <w:lang w:val="en-GB"/>
-        </w:rPr>
-        <w:t xml:space="preserve"> features, the correlation between 7-9 and 3 ones has decreased.</w:t>
+        <w:t>Note that, with respect to the non-gaussianized features, the correlation between 7-9 and 3 ones has decreased.</w:t>
       </w:r>
     </w:p>
     <w:p>
@@ -5142,25 +5046,7 @@
           <w:szCs w:val="24"/>
           <w:lang w:val="en-GB"/>
         </w:rPr>
-        <w:t xml:space="preserve">Text </w:t>
-      </w:r>
-      <w:proofErr w:type="spellStart"/>
-      <w:r>
-        <w:rPr>
-          <w:sz w:val="24"/>
-          <w:szCs w:val="24"/>
-          <w:lang w:val="en-GB"/>
-        </w:rPr>
-        <w:t>text</w:t>
-      </w:r>
-      <w:proofErr w:type="spellEnd"/>
-      <w:r>
-        <w:rPr>
-          <w:sz w:val="24"/>
-          <w:szCs w:val="24"/>
-          <w:lang w:val="en-GB"/>
-        </w:rPr>
-        <w:t xml:space="preserve"> …</w:t>
+        <w:t>Text text …</w:t>
       </w:r>
     </w:p>
     <w:p>
@@ -5433,21 +5319,7 @@
         <w:rPr>
           <w:lang w:val="en-GB"/>
         </w:rPr>
-        <w:t xml:space="preserve"> (</w:t>
-      </w:r>
-      <w:proofErr w:type="gramStart"/>
-      <w:r>
-        <w:rPr>
-          <w:lang w:val="en-GB"/>
-        </w:rPr>
-        <w:t>histograms</w:t>
-      </w:r>
-      <w:proofErr w:type="gramEnd"/>
-      <w:r>
-        <w:rPr>
-          <w:lang w:val="en-GB"/>
-        </w:rPr>
-        <w:t xml:space="preserve"> show how </w:t>
+        <w:t xml:space="preserve"> (histograms show how </w:t>
       </w:r>
       <w:r>
         <w:rPr>
@@ -5970,39 +5842,7 @@
           <w:sz w:val="24"/>
           <w:szCs w:val="24"/>
         </w:rPr>
-        <w:t xml:space="preserve">Multivariate </w:t>
-      </w:r>
-      <w:proofErr w:type="spellStart"/>
-      <w:r>
-        <w:rPr>
-          <w:sz w:val="24"/>
-          <w:szCs w:val="24"/>
-        </w:rPr>
-        <w:t>Gaussian</w:t>
-      </w:r>
-      <w:proofErr w:type="spellEnd"/>
-      <w:r>
-        <w:rPr>
-          <w:sz w:val="24"/>
-          <w:szCs w:val="24"/>
-        </w:rPr>
-        <w:t xml:space="preserve"> </w:t>
-      </w:r>
-      <w:proofErr w:type="spellStart"/>
-      <w:r>
-        <w:rPr>
-          <w:sz w:val="24"/>
-          <w:szCs w:val="24"/>
-        </w:rPr>
-        <w:t>Classifier</w:t>
-      </w:r>
-      <w:proofErr w:type="spellEnd"/>
-      <w:r>
-        <w:rPr>
-          <w:sz w:val="24"/>
-          <w:szCs w:val="24"/>
-        </w:rPr>
-        <w:t xml:space="preserve"> (</w:t>
+        <w:t>Multivariate Gaussian Classifier (</w:t>
       </w:r>
       <w:r>
         <w:rPr>
@@ -6129,7 +5969,6 @@
           <w:szCs w:val="24"/>
         </w:rPr>
       </w:pPr>
-      <w:proofErr w:type="gramStart"/>
       <w:r>
         <w:rPr>
           <w:sz w:val="24"/>
@@ -6137,7 +5976,6 @@
         </w:rPr>
         <w:t>Quad ???</w:t>
       </w:r>
-      <w:proofErr w:type="gramEnd"/>
     </w:p>
     <w:p>
       <w:pPr>
@@ -6151,47 +5989,13 @@
           <w:szCs w:val="24"/>
         </w:rPr>
       </w:pPr>
-      <w:proofErr w:type="spellStart"/>
       <w:r>
         <w:rPr>
           <w:sz w:val="24"/>
           <w:szCs w:val="24"/>
         </w:rPr>
-        <w:t>Weighted</w:t>
+        <w:t>Weighted Logistic Regression</w:t>
       </w:r>
-      <w:proofErr w:type="spellEnd"/>
-      <w:r>
-        <w:rPr>
-          <w:sz w:val="24"/>
-          <w:szCs w:val="24"/>
-        </w:rPr>
-        <w:t xml:space="preserve"> </w:t>
-      </w:r>
-      <w:proofErr w:type="spellStart"/>
-      <w:r>
-        <w:rPr>
-          <w:sz w:val="24"/>
-          <w:szCs w:val="24"/>
-        </w:rPr>
-        <w:t>Logistic</w:t>
-      </w:r>
-      <w:proofErr w:type="spellEnd"/>
-      <w:r>
-        <w:rPr>
-          <w:sz w:val="24"/>
-          <w:szCs w:val="24"/>
-        </w:rPr>
-        <w:t xml:space="preserve"> </w:t>
-      </w:r>
-      <w:proofErr w:type="spellStart"/>
-      <w:r>
-        <w:rPr>
-          <w:sz w:val="24"/>
-          <w:szCs w:val="24"/>
-        </w:rPr>
-        <w:t>Regression</w:t>
-      </w:r>
-      <w:proofErr w:type="spellEnd"/>
     </w:p>
     <w:p>
       <w:pPr>
@@ -6250,7 +6054,6 @@
           <w:lang w:val="en-GB"/>
         </w:rPr>
       </w:pPr>
-      <w:proofErr w:type="gramStart"/>
       <w:r>
         <w:rPr>
           <w:sz w:val="24"/>
@@ -6259,7 +6062,6 @@
         </w:rPr>
         <w:t>Fusion ?</w:t>
       </w:r>
-      <w:proofErr w:type="gramEnd"/>
     </w:p>
     <w:p>
       <w:pPr>
@@ -6366,18 +6168,8 @@
           <w:szCs w:val="24"/>
           <w:lang w:val="en-GB"/>
         </w:rPr>
-        <w:t xml:space="preserve">Text </w:t>
+        <w:t>Text Text</w:t>
       </w:r>
-      <w:proofErr w:type="spellStart"/>
-      <w:r>
-        <w:rPr>
-          <w:sz w:val="24"/>
-          <w:szCs w:val="24"/>
-          <w:lang w:val="en-GB"/>
-        </w:rPr>
-        <w:t>Text</w:t>
-      </w:r>
-      <w:proofErr w:type="spellEnd"/>
     </w:p>
     <w:p>
       <w:pPr>
@@ -6807,7 +6599,6 @@
                 <w:lang w:val="en-GB"/>
               </w:rPr>
             </w:pPr>
-            <w:proofErr w:type="spellStart"/>
             <w:r>
               <w:rPr>
                 <w:b/>
@@ -6818,7 +6609,6 @@
               </w:rPr>
               <w:t>Gaussianization</w:t>
             </w:r>
-            <w:proofErr w:type="spellEnd"/>
           </w:p>
         </w:tc>
       </w:tr>
@@ -11773,18 +11563,8 @@
           <w:szCs w:val="24"/>
           <w:lang w:val="en-GB"/>
         </w:rPr>
-        <w:t xml:space="preserve">Text </w:t>
+        <w:t>Text Text</w:t>
       </w:r>
-      <w:proofErr w:type="spellStart"/>
-      <w:r>
-        <w:rPr>
-          <w:sz w:val="24"/>
-          <w:szCs w:val="24"/>
-          <w:lang w:val="en-GB"/>
-        </w:rPr>
-        <w:t>Text</w:t>
-      </w:r>
-      <w:proofErr w:type="spellEnd"/>
     </w:p>
     <w:p>
       <w:pPr>
@@ -18708,18 +18488,8 @@
           <w:szCs w:val="24"/>
           <w:lang w:val="en-GB"/>
         </w:rPr>
-        <w:t xml:space="preserve">Text </w:t>
+        <w:t>Text Text</w:t>
       </w:r>
-      <w:proofErr w:type="spellStart"/>
-      <w:r>
-        <w:rPr>
-          <w:sz w:val="24"/>
-          <w:szCs w:val="24"/>
-          <w:lang w:val="en-GB"/>
-        </w:rPr>
-        <w:t>Text</w:t>
-      </w:r>
-      <w:proofErr w:type="spellEnd"/>
     </w:p>
     <w:p>
       <w:pPr>
@@ -18793,18 +18563,8 @@
           <w:szCs w:val="24"/>
           <w:lang w:val="en-GB"/>
         </w:rPr>
-        <w:t xml:space="preserve">Text </w:t>
+        <w:t>Text Text</w:t>
       </w:r>
-      <w:proofErr w:type="spellStart"/>
-      <w:r>
-        <w:rPr>
-          <w:sz w:val="24"/>
-          <w:szCs w:val="24"/>
-          <w:lang w:val="en-GB"/>
-        </w:rPr>
-        <w:t>Text</w:t>
-      </w:r>
-      <w:proofErr w:type="spellEnd"/>
     </w:p>
     <w:p>
       <w:pPr>
@@ -22147,18 +21907,8 @@
           <w:szCs w:val="24"/>
           <w:lang w:val="en-GB"/>
         </w:rPr>
-        <w:t xml:space="preserve">Text </w:t>
+        <w:t>Text Text</w:t>
       </w:r>
-      <w:proofErr w:type="spellStart"/>
-      <w:r>
-        <w:rPr>
-          <w:sz w:val="24"/>
-          <w:szCs w:val="24"/>
-          <w:lang w:val="en-GB"/>
-        </w:rPr>
-        <w:t>Text</w:t>
-      </w:r>
-      <w:proofErr w:type="spellEnd"/>
     </w:p>
     <w:p>
       <w:pPr>
@@ -22240,18 +21990,8 @@
           <w:szCs w:val="24"/>
           <w:lang w:val="en-GB"/>
         </w:rPr>
-        <w:t xml:space="preserve">Text </w:t>
+        <w:t>Text Text</w:t>
       </w:r>
-      <w:proofErr w:type="spellStart"/>
-      <w:r>
-        <w:rPr>
-          <w:sz w:val="24"/>
-          <w:szCs w:val="24"/>
-          <w:lang w:val="en-GB"/>
-        </w:rPr>
-        <w:t>Text</w:t>
-      </w:r>
-      <w:proofErr w:type="spellEnd"/>
     </w:p>
     <w:p>
       <w:pPr>
@@ -22607,6 +22347,16 @@
                 <w:lang w:val="en-GB"/>
               </w:rPr>
             </w:pPr>
+            <w:r>
+              <w:rPr>
+                <w:b w:val="0"/>
+                <w:bCs/>
+                <w:sz w:val="20"/>
+                <w:szCs w:val="20"/>
+                <w:lang w:val="en-GB"/>
+              </w:rPr>
+              <w:t>0.048</w:t>
+            </w:r>
           </w:p>
         </w:tc>
         <w:tc>
@@ -22850,16 +22600,7 @@
                 <w:lang w:val="en-GB"/>
               </w:rPr>
             </w:pPr>
-          </w:p>
-        </w:tc>
-        <w:tc>
-          <w:tcPr>
-            <w:tcW w:w="973" w:type="dxa"/>
-          </w:tcPr>
-          <w:p>
-            <w:pPr>
-              <w:spacing w:after="200"/>
-              <w:cnfStyle w:val="000000100000" w:firstRow="0" w:lastRow="0" w:firstColumn="0" w:lastColumn="0" w:oddVBand="0" w:evenVBand="0" w:oddHBand="1" w:evenHBand="0" w:firstRowFirstColumn="0" w:firstRowLastColumn="0" w:lastRowFirstColumn="0" w:lastRowLastColumn="0"/>
+            <w:r>
               <w:rPr>
                 <w:b w:val="0"/>
                 <w:bCs/>
@@ -22867,8 +22608,18 @@
                 <w:szCs w:val="20"/>
                 <w:lang w:val="en-GB"/>
               </w:rPr>
-            </w:pPr>
-            <w:r>
+              <w:t>0.048</w:t>
+            </w:r>
+          </w:p>
+        </w:tc>
+        <w:tc>
+          <w:tcPr>
+            <w:tcW w:w="973" w:type="dxa"/>
+          </w:tcPr>
+          <w:p>
+            <w:pPr>
+              <w:spacing w:after="200"/>
+              <w:cnfStyle w:val="000000100000" w:firstRow="0" w:lastRow="0" w:firstColumn="0" w:lastColumn="0" w:oddVBand="0" w:evenVBand="0" w:oddHBand="1" w:evenHBand="0" w:firstRowFirstColumn="0" w:firstRowLastColumn="0" w:lastRowFirstColumn="0" w:lastRowLastColumn="0"/>
               <w:rPr>
                 <w:b w:val="0"/>
                 <w:bCs/>
@@ -22876,18 +22627,8 @@
                 <w:szCs w:val="20"/>
                 <w:lang w:val="en-GB"/>
               </w:rPr>
-              <w:t>0.403</w:t>
-            </w:r>
-          </w:p>
-        </w:tc>
-        <w:tc>
-          <w:tcPr>
-            <w:tcW w:w="1098" w:type="dxa"/>
-          </w:tcPr>
-          <w:p>
-            <w:pPr>
-              <w:spacing w:after="200"/>
-              <w:cnfStyle w:val="000000100000" w:firstRow="0" w:lastRow="0" w:firstColumn="0" w:lastColumn="0" w:oddVBand="0" w:evenVBand="0" w:oddHBand="1" w:evenHBand="0" w:firstRowFirstColumn="0" w:firstRowLastColumn="0" w:lastRowFirstColumn="0" w:lastRowLastColumn="0"/>
+            </w:pPr>
+            <w:r>
               <w:rPr>
                 <w:b w:val="0"/>
                 <w:bCs/>
@@ -22895,8 +22636,18 @@
                 <w:szCs w:val="20"/>
                 <w:lang w:val="en-GB"/>
               </w:rPr>
-            </w:pPr>
-            <w:r>
+              <w:t>0.403</w:t>
+            </w:r>
+          </w:p>
+        </w:tc>
+        <w:tc>
+          <w:tcPr>
+            <w:tcW w:w="1098" w:type="dxa"/>
+          </w:tcPr>
+          <w:p>
+            <w:pPr>
+              <w:spacing w:after="200"/>
+              <w:cnfStyle w:val="000000100000" w:firstRow="0" w:lastRow="0" w:firstColumn="0" w:lastColumn="0" w:oddVBand="0" w:evenVBand="0" w:oddHBand="1" w:evenHBand="0" w:firstRowFirstColumn="0" w:firstRowLastColumn="0" w:lastRowFirstColumn="0" w:lastRowLastColumn="0"/>
               <w:rPr>
                 <w:b w:val="0"/>
                 <w:bCs/>
@@ -22904,18 +22655,8 @@
                 <w:szCs w:val="20"/>
                 <w:lang w:val="en-GB"/>
               </w:rPr>
-              <w:t>0.110</w:t>
-            </w:r>
-          </w:p>
-        </w:tc>
-        <w:tc>
-          <w:tcPr>
-            <w:tcW w:w="1098" w:type="dxa"/>
-          </w:tcPr>
-          <w:p>
-            <w:pPr>
-              <w:spacing w:after="200"/>
-              <w:cnfStyle w:val="000000100000" w:firstRow="0" w:lastRow="0" w:firstColumn="0" w:lastColumn="0" w:oddVBand="0" w:evenVBand="0" w:oddHBand="1" w:evenHBand="0" w:firstRowFirstColumn="0" w:firstRowLastColumn="0" w:lastRowFirstColumn="0" w:lastRowLastColumn="0"/>
+            </w:pPr>
+            <w:r>
               <w:rPr>
                 <w:b w:val="0"/>
                 <w:bCs/>
@@ -22923,8 +22664,18 @@
                 <w:szCs w:val="20"/>
                 <w:lang w:val="en-GB"/>
               </w:rPr>
-            </w:pPr>
-            <w:r>
+              <w:t>0.110</w:t>
+            </w:r>
+          </w:p>
+        </w:tc>
+        <w:tc>
+          <w:tcPr>
+            <w:tcW w:w="1098" w:type="dxa"/>
+          </w:tcPr>
+          <w:p>
+            <w:pPr>
+              <w:spacing w:after="200"/>
+              <w:cnfStyle w:val="000000100000" w:firstRow="0" w:lastRow="0" w:firstColumn="0" w:lastColumn="0" w:oddVBand="0" w:evenVBand="0" w:oddHBand="1" w:evenHBand="0" w:firstRowFirstColumn="0" w:firstRowLastColumn="0" w:lastRowFirstColumn="0" w:lastRowLastColumn="0"/>
               <w:rPr>
                 <w:b w:val="0"/>
                 <w:bCs/>
@@ -22932,18 +22683,8 @@
                 <w:szCs w:val="20"/>
                 <w:lang w:val="en-GB"/>
               </w:rPr>
-              <w:t>0.084</w:t>
-            </w:r>
-          </w:p>
-        </w:tc>
-        <w:tc>
-          <w:tcPr>
-            <w:tcW w:w="1123" w:type="dxa"/>
-          </w:tcPr>
-          <w:p>
-            <w:pPr>
-              <w:spacing w:after="200"/>
-              <w:cnfStyle w:val="000000100000" w:firstRow="0" w:lastRow="0" w:firstColumn="0" w:lastColumn="0" w:oddVBand="0" w:evenVBand="0" w:oddHBand="1" w:evenHBand="0" w:firstRowFirstColumn="0" w:firstRowLastColumn="0" w:lastRowFirstColumn="0" w:lastRowLastColumn="0"/>
+            </w:pPr>
+            <w:r>
               <w:rPr>
                 <w:b w:val="0"/>
                 <w:bCs/>
@@ -22951,8 +22692,18 @@
                 <w:szCs w:val="20"/>
                 <w:lang w:val="en-GB"/>
               </w:rPr>
-            </w:pPr>
-            <w:r>
+              <w:t>0.084</w:t>
+            </w:r>
+          </w:p>
+        </w:tc>
+        <w:tc>
+          <w:tcPr>
+            <w:tcW w:w="1123" w:type="dxa"/>
+          </w:tcPr>
+          <w:p>
+            <w:pPr>
+              <w:spacing w:after="200"/>
+              <w:cnfStyle w:val="000000100000" w:firstRow="0" w:lastRow="0" w:firstColumn="0" w:lastColumn="0" w:oddVBand="0" w:evenVBand="0" w:oddHBand="1" w:evenHBand="0" w:firstRowFirstColumn="0" w:firstRowLastColumn="0" w:lastRowFirstColumn="0" w:lastRowLastColumn="0"/>
               <w:rPr>
                 <w:b w:val="0"/>
                 <w:bCs/>
@@ -22960,18 +22711,8 @@
                 <w:szCs w:val="20"/>
                 <w:lang w:val="en-GB"/>
               </w:rPr>
-              <w:t>0.085</w:t>
-            </w:r>
-          </w:p>
-        </w:tc>
-        <w:tc>
-          <w:tcPr>
-            <w:tcW w:w="1123" w:type="dxa"/>
-          </w:tcPr>
-          <w:p>
-            <w:pPr>
-              <w:spacing w:after="200"/>
-              <w:cnfStyle w:val="000000100000" w:firstRow="0" w:lastRow="0" w:firstColumn="0" w:lastColumn="0" w:oddVBand="0" w:evenVBand="0" w:oddHBand="1" w:evenHBand="0" w:firstRowFirstColumn="0" w:firstRowLastColumn="0" w:lastRowFirstColumn="0" w:lastRowLastColumn="0"/>
+            </w:pPr>
+            <w:r>
               <w:rPr>
                 <w:b w:val="0"/>
                 <w:bCs/>
@@ -22979,8 +22720,18 @@
                 <w:szCs w:val="20"/>
                 <w:lang w:val="en-GB"/>
               </w:rPr>
-            </w:pPr>
-            <w:r>
+              <w:t>0.085</w:t>
+            </w:r>
+          </w:p>
+        </w:tc>
+        <w:tc>
+          <w:tcPr>
+            <w:tcW w:w="1123" w:type="dxa"/>
+          </w:tcPr>
+          <w:p>
+            <w:pPr>
+              <w:spacing w:after="200"/>
+              <w:cnfStyle w:val="000000100000" w:firstRow="0" w:lastRow="0" w:firstColumn="0" w:lastColumn="0" w:oddVBand="0" w:evenVBand="0" w:oddHBand="1" w:evenHBand="0" w:firstRowFirstColumn="0" w:firstRowLastColumn="0" w:lastRowFirstColumn="0" w:lastRowLastColumn="0"/>
               <w:rPr>
                 <w:b w:val="0"/>
                 <w:bCs/>
@@ -22988,18 +22739,8 @@
                 <w:szCs w:val="20"/>
                 <w:lang w:val="en-GB"/>
               </w:rPr>
-              <w:t>0.087</w:t>
-            </w:r>
-          </w:p>
-        </w:tc>
-        <w:tc>
-          <w:tcPr>
-            <w:tcW w:w="1123" w:type="dxa"/>
-          </w:tcPr>
-          <w:p>
-            <w:pPr>
-              <w:spacing w:after="200"/>
-              <w:cnfStyle w:val="000000100000" w:firstRow="0" w:lastRow="0" w:firstColumn="0" w:lastColumn="0" w:oddVBand="0" w:evenVBand="0" w:oddHBand="1" w:evenHBand="0" w:firstRowFirstColumn="0" w:firstRowLastColumn="0" w:lastRowFirstColumn="0" w:lastRowLastColumn="0"/>
+            </w:pPr>
+            <w:r>
               <w:rPr>
                 <w:b w:val="0"/>
                 <w:bCs/>
@@ -23007,8 +22748,18 @@
                 <w:szCs w:val="20"/>
                 <w:lang w:val="en-GB"/>
               </w:rPr>
-            </w:pPr>
-            <w:r>
+              <w:t>0.087</w:t>
+            </w:r>
+          </w:p>
+        </w:tc>
+        <w:tc>
+          <w:tcPr>
+            <w:tcW w:w="1123" w:type="dxa"/>
+          </w:tcPr>
+          <w:p>
+            <w:pPr>
+              <w:spacing w:after="200"/>
+              <w:cnfStyle w:val="000000100000" w:firstRow="0" w:lastRow="0" w:firstColumn="0" w:lastColumn="0" w:oddVBand="0" w:evenVBand="0" w:oddHBand="1" w:evenHBand="0" w:firstRowFirstColumn="0" w:firstRowLastColumn="0" w:lastRowFirstColumn="0" w:lastRowLastColumn="0"/>
               <w:rPr>
                 <w:b w:val="0"/>
                 <w:bCs/>
@@ -23016,18 +22767,8 @@
                 <w:szCs w:val="20"/>
                 <w:lang w:val="en-GB"/>
               </w:rPr>
-              <w:t>0.098</w:t>
-            </w:r>
-          </w:p>
-        </w:tc>
-        <w:tc>
-          <w:tcPr>
-            <w:tcW w:w="1081" w:type="dxa"/>
-          </w:tcPr>
-          <w:p>
-            <w:pPr>
-              <w:spacing w:after="200"/>
-              <w:cnfStyle w:val="000000100000" w:firstRow="0" w:lastRow="0" w:firstColumn="0" w:lastColumn="0" w:oddVBand="0" w:evenVBand="0" w:oddHBand="1" w:evenHBand="0" w:firstRowFirstColumn="0" w:firstRowLastColumn="0" w:lastRowFirstColumn="0" w:lastRowLastColumn="0"/>
+            </w:pPr>
+            <w:r>
               <w:rPr>
                 <w:b w:val="0"/>
                 <w:bCs/>
@@ -23035,8 +22776,18 @@
                 <w:szCs w:val="20"/>
                 <w:lang w:val="en-GB"/>
               </w:rPr>
-            </w:pPr>
-            <w:r>
+              <w:t>0.098</w:t>
+            </w:r>
+          </w:p>
+        </w:tc>
+        <w:tc>
+          <w:tcPr>
+            <w:tcW w:w="1081" w:type="dxa"/>
+          </w:tcPr>
+          <w:p>
+            <w:pPr>
+              <w:spacing w:after="200"/>
+              <w:cnfStyle w:val="000000100000" w:firstRow="0" w:lastRow="0" w:firstColumn="0" w:lastColumn="0" w:oddVBand="0" w:evenVBand="0" w:oddHBand="1" w:evenHBand="0" w:firstRowFirstColumn="0" w:firstRowLastColumn="0" w:lastRowFirstColumn="0" w:lastRowLastColumn="0"/>
               <w:rPr>
                 <w:b w:val="0"/>
                 <w:bCs/>
@@ -23044,44 +22795,8 @@
                 <w:szCs w:val="20"/>
                 <w:lang w:val="en-GB"/>
               </w:rPr>
-              <w:t>0.115</w:t>
-            </w:r>
-          </w:p>
-        </w:tc>
-      </w:tr>
-      <w:tr>
-        <w:tc>
-          <w:tcPr>
-            <w:cnfStyle w:val="001000000000" w:firstRow="0" w:lastRow="0" w:firstColumn="1" w:lastColumn="0" w:oddVBand="0" w:evenVBand="0" w:oddHBand="0" w:evenHBand="0" w:firstRowFirstColumn="0" w:firstRowLastColumn="0" w:lastRowFirstColumn="0" w:lastRowLastColumn="0"/>
-            <w:tcW w:w="1403" w:type="dxa"/>
-          </w:tcPr>
-          <w:p>
-            <w:pPr>
-              <w:spacing w:after="200"/>
-              <w:rPr>
-                <w:sz w:val="24"/>
-                <w:szCs w:val="24"/>
-                <w:lang w:val="en-GB"/>
-              </w:rPr>
-            </w:pPr>
-            <w:r>
-              <w:rPr>
-                <w:sz w:val="24"/>
-                <w:szCs w:val="24"/>
-                <w:lang w:val="en-GB"/>
-              </w:rPr>
-              <w:t>Tied full-cov</w:t>
-            </w:r>
-          </w:p>
-        </w:tc>
-        <w:tc>
-          <w:tcPr>
-            <w:tcW w:w="1002" w:type="dxa"/>
-          </w:tcPr>
-          <w:p>
-            <w:pPr>
-              <w:spacing w:after="200"/>
-              <w:cnfStyle w:val="000000000000" w:firstRow="0" w:lastRow="0" w:firstColumn="0" w:lastColumn="0" w:oddVBand="0" w:evenVBand="0" w:oddHBand="0" w:evenHBand="0" w:firstRowFirstColumn="0" w:firstRowLastColumn="0" w:lastRowFirstColumn="0" w:lastRowLastColumn="0"/>
+            </w:pPr>
+            <w:r>
               <w:rPr>
                 <w:b w:val="0"/>
                 <w:bCs/>
@@ -23089,7 +22804,62 @@
                 <w:szCs w:val="20"/>
                 <w:lang w:val="en-GB"/>
               </w:rPr>
-            </w:pPr>
+              <w:t>0.115</w:t>
+            </w:r>
+          </w:p>
+        </w:tc>
+      </w:tr>
+      <w:tr>
+        <w:tc>
+          <w:tcPr>
+            <w:cnfStyle w:val="001000000000" w:firstRow="0" w:lastRow="0" w:firstColumn="1" w:lastColumn="0" w:oddVBand="0" w:evenVBand="0" w:oddHBand="0" w:evenHBand="0" w:firstRowFirstColumn="0" w:firstRowLastColumn="0" w:lastRowFirstColumn="0" w:lastRowLastColumn="0"/>
+            <w:tcW w:w="1403" w:type="dxa"/>
+          </w:tcPr>
+          <w:p>
+            <w:pPr>
+              <w:spacing w:after="200"/>
+              <w:rPr>
+                <w:sz w:val="24"/>
+                <w:szCs w:val="24"/>
+                <w:lang w:val="en-GB"/>
+              </w:rPr>
+            </w:pPr>
+            <w:r>
+              <w:rPr>
+                <w:sz w:val="24"/>
+                <w:szCs w:val="24"/>
+                <w:lang w:val="en-GB"/>
+              </w:rPr>
+              <w:t>Tied full-cov</w:t>
+            </w:r>
+          </w:p>
+        </w:tc>
+        <w:tc>
+          <w:tcPr>
+            <w:tcW w:w="1002" w:type="dxa"/>
+          </w:tcPr>
+          <w:p>
+            <w:pPr>
+              <w:spacing w:after="200"/>
+              <w:cnfStyle w:val="000000000000" w:firstRow="0" w:lastRow="0" w:firstColumn="0" w:lastColumn="0" w:oddVBand="0" w:evenVBand="0" w:oddHBand="0" w:evenHBand="0" w:firstRowFirstColumn="0" w:firstRowLastColumn="0" w:lastRowFirstColumn="0" w:lastRowLastColumn="0"/>
+              <w:rPr>
+                <w:b w:val="0"/>
+                <w:bCs/>
+                <w:sz w:val="20"/>
+                <w:szCs w:val="20"/>
+                <w:lang w:val="en-GB"/>
+              </w:rPr>
+            </w:pPr>
+            <w:r>
+              <w:rPr>
+                <w:b w:val="0"/>
+                <w:bCs/>
+                <w:sz w:val="20"/>
+                <w:szCs w:val="20"/>
+                <w:lang w:val="en-GB"/>
+              </w:rPr>
+              <w:t>0.048</w:t>
+            </w:r>
           </w:p>
         </w:tc>
         <w:tc>
@@ -23333,16 +23103,7 @@
                 <w:lang w:val="en-GB"/>
               </w:rPr>
             </w:pPr>
-          </w:p>
-        </w:tc>
-        <w:tc>
-          <w:tcPr>
-            <w:tcW w:w="973" w:type="dxa"/>
-          </w:tcPr>
-          <w:p>
-            <w:pPr>
-              <w:spacing w:after="200"/>
-              <w:cnfStyle w:val="000000100000" w:firstRow="0" w:lastRow="0" w:firstColumn="0" w:lastColumn="0" w:oddVBand="0" w:evenVBand="0" w:oddHBand="1" w:evenHBand="0" w:firstRowFirstColumn="0" w:firstRowLastColumn="0" w:lastRowFirstColumn="0" w:lastRowLastColumn="0"/>
+            <w:r>
               <w:rPr>
                 <w:b w:val="0"/>
                 <w:bCs/>
@@ -23350,8 +23111,18 @@
                 <w:szCs w:val="20"/>
                 <w:lang w:val="en-GB"/>
               </w:rPr>
-            </w:pPr>
-            <w:r>
+              <w:t>0.048</w:t>
+            </w:r>
+          </w:p>
+        </w:tc>
+        <w:tc>
+          <w:tcPr>
+            <w:tcW w:w="973" w:type="dxa"/>
+          </w:tcPr>
+          <w:p>
+            <w:pPr>
+              <w:spacing w:after="200"/>
+              <w:cnfStyle w:val="000000100000" w:firstRow="0" w:lastRow="0" w:firstColumn="0" w:lastColumn="0" w:oddVBand="0" w:evenVBand="0" w:oddHBand="1" w:evenHBand="0" w:firstRowFirstColumn="0" w:firstRowLastColumn="0" w:lastRowFirstColumn="0" w:lastRowLastColumn="0"/>
               <w:rPr>
                 <w:b w:val="0"/>
                 <w:bCs/>
@@ -23359,18 +23130,8 @@
                 <w:szCs w:val="20"/>
                 <w:lang w:val="en-GB"/>
               </w:rPr>
-              <w:t>0.403</w:t>
-            </w:r>
-          </w:p>
-        </w:tc>
-        <w:tc>
-          <w:tcPr>
-            <w:tcW w:w="1098" w:type="dxa"/>
-          </w:tcPr>
-          <w:p>
-            <w:pPr>
-              <w:spacing w:after="200"/>
-              <w:cnfStyle w:val="000000100000" w:firstRow="0" w:lastRow="0" w:firstColumn="0" w:lastColumn="0" w:oddVBand="0" w:evenVBand="0" w:oddHBand="1" w:evenHBand="0" w:firstRowFirstColumn="0" w:firstRowLastColumn="0" w:lastRowFirstColumn="0" w:lastRowLastColumn="0"/>
+            </w:pPr>
+            <w:r>
               <w:rPr>
                 <w:b w:val="0"/>
                 <w:bCs/>
@@ -23378,8 +23139,18 @@
                 <w:szCs w:val="20"/>
                 <w:lang w:val="en-GB"/>
               </w:rPr>
-            </w:pPr>
-            <w:r>
+              <w:t>0.403</w:t>
+            </w:r>
+          </w:p>
+        </w:tc>
+        <w:tc>
+          <w:tcPr>
+            <w:tcW w:w="1098" w:type="dxa"/>
+          </w:tcPr>
+          <w:p>
+            <w:pPr>
+              <w:spacing w:after="200"/>
+              <w:cnfStyle w:val="000000100000" w:firstRow="0" w:lastRow="0" w:firstColumn="0" w:lastColumn="0" w:oddVBand="0" w:evenVBand="0" w:oddHBand="1" w:evenHBand="0" w:firstRowFirstColumn="0" w:firstRowLastColumn="0" w:lastRowFirstColumn="0" w:lastRowLastColumn="0"/>
               <w:rPr>
                 <w:b w:val="0"/>
                 <w:bCs/>
@@ -23387,18 +23158,8 @@
                 <w:szCs w:val="20"/>
                 <w:lang w:val="en-GB"/>
               </w:rPr>
-              <w:t>0.106</w:t>
-            </w:r>
-          </w:p>
-        </w:tc>
-        <w:tc>
-          <w:tcPr>
-            <w:tcW w:w="1098" w:type="dxa"/>
-          </w:tcPr>
-          <w:p>
-            <w:pPr>
-              <w:spacing w:after="200"/>
-              <w:cnfStyle w:val="000000100000" w:firstRow="0" w:lastRow="0" w:firstColumn="0" w:lastColumn="0" w:oddVBand="0" w:evenVBand="0" w:oddHBand="1" w:evenHBand="0" w:firstRowFirstColumn="0" w:firstRowLastColumn="0" w:lastRowFirstColumn="0" w:lastRowLastColumn="0"/>
+            </w:pPr>
+            <w:r>
               <w:rPr>
                 <w:b w:val="0"/>
                 <w:bCs/>
@@ -23406,8 +23167,18 @@
                 <w:szCs w:val="20"/>
                 <w:lang w:val="en-GB"/>
               </w:rPr>
-            </w:pPr>
-            <w:r>
+              <w:t>0.106</w:t>
+            </w:r>
+          </w:p>
+        </w:tc>
+        <w:tc>
+          <w:tcPr>
+            <w:tcW w:w="1098" w:type="dxa"/>
+          </w:tcPr>
+          <w:p>
+            <w:pPr>
+              <w:spacing w:after="200"/>
+              <w:cnfStyle w:val="000000100000" w:firstRow="0" w:lastRow="0" w:firstColumn="0" w:lastColumn="0" w:oddVBand="0" w:evenVBand="0" w:oddHBand="1" w:evenHBand="0" w:firstRowFirstColumn="0" w:firstRowLastColumn="0" w:lastRowFirstColumn="0" w:lastRowLastColumn="0"/>
               <w:rPr>
                 <w:b w:val="0"/>
                 <w:bCs/>
@@ -23415,18 +23186,8 @@
                 <w:szCs w:val="20"/>
                 <w:lang w:val="en-GB"/>
               </w:rPr>
-              <w:t>0.083</w:t>
-            </w:r>
-          </w:p>
-        </w:tc>
-        <w:tc>
-          <w:tcPr>
-            <w:tcW w:w="1123" w:type="dxa"/>
-          </w:tcPr>
-          <w:p>
-            <w:pPr>
-              <w:spacing w:after="200"/>
-              <w:cnfStyle w:val="000000100000" w:firstRow="0" w:lastRow="0" w:firstColumn="0" w:lastColumn="0" w:oddVBand="0" w:evenVBand="0" w:oddHBand="1" w:evenHBand="0" w:firstRowFirstColumn="0" w:firstRowLastColumn="0" w:lastRowFirstColumn="0" w:lastRowLastColumn="0"/>
+            </w:pPr>
+            <w:r>
               <w:rPr>
                 <w:b w:val="0"/>
                 <w:bCs/>
@@ -23434,8 +23195,18 @@
                 <w:szCs w:val="20"/>
                 <w:lang w:val="en-GB"/>
               </w:rPr>
-            </w:pPr>
-            <w:r>
+              <w:t>0.083</w:t>
+            </w:r>
+          </w:p>
+        </w:tc>
+        <w:tc>
+          <w:tcPr>
+            <w:tcW w:w="1123" w:type="dxa"/>
+          </w:tcPr>
+          <w:p>
+            <w:pPr>
+              <w:spacing w:after="200"/>
+              <w:cnfStyle w:val="000000100000" w:firstRow="0" w:lastRow="0" w:firstColumn="0" w:lastColumn="0" w:oddVBand="0" w:evenVBand="0" w:oddHBand="1" w:evenHBand="0" w:firstRowFirstColumn="0" w:firstRowLastColumn="0" w:lastRowFirstColumn="0" w:lastRowLastColumn="0"/>
               <w:rPr>
                 <w:b w:val="0"/>
                 <w:bCs/>
@@ -23443,18 +23214,8 @@
                 <w:szCs w:val="20"/>
                 <w:lang w:val="en-GB"/>
               </w:rPr>
-              <w:t>0.083</w:t>
-            </w:r>
-          </w:p>
-        </w:tc>
-        <w:tc>
-          <w:tcPr>
-            <w:tcW w:w="1123" w:type="dxa"/>
-          </w:tcPr>
-          <w:p>
-            <w:pPr>
-              <w:spacing w:after="200"/>
-              <w:cnfStyle w:val="000000100000" w:firstRow="0" w:lastRow="0" w:firstColumn="0" w:lastColumn="0" w:oddVBand="0" w:evenVBand="0" w:oddHBand="1" w:evenHBand="0" w:firstRowFirstColumn="0" w:firstRowLastColumn="0" w:lastRowFirstColumn="0" w:lastRowLastColumn="0"/>
+            </w:pPr>
+            <w:r>
               <w:rPr>
                 <w:b w:val="0"/>
                 <w:bCs/>
@@ -23462,8 +23223,18 @@
                 <w:szCs w:val="20"/>
                 <w:lang w:val="en-GB"/>
               </w:rPr>
-            </w:pPr>
-            <w:r>
+              <w:t>0.083</w:t>
+            </w:r>
+          </w:p>
+        </w:tc>
+        <w:tc>
+          <w:tcPr>
+            <w:tcW w:w="1123" w:type="dxa"/>
+          </w:tcPr>
+          <w:p>
+            <w:pPr>
+              <w:spacing w:after="200"/>
+              <w:cnfStyle w:val="000000100000" w:firstRow="0" w:lastRow="0" w:firstColumn="0" w:lastColumn="0" w:oddVBand="0" w:evenVBand="0" w:oddHBand="1" w:evenHBand="0" w:firstRowFirstColumn="0" w:firstRowLastColumn="0" w:lastRowFirstColumn="0" w:lastRowLastColumn="0"/>
               <w:rPr>
                 <w:b w:val="0"/>
                 <w:bCs/>
@@ -23471,18 +23242,8 @@
                 <w:szCs w:val="20"/>
                 <w:lang w:val="en-GB"/>
               </w:rPr>
-              <w:t>0.073</w:t>
-            </w:r>
-          </w:p>
-        </w:tc>
-        <w:tc>
-          <w:tcPr>
-            <w:tcW w:w="1123" w:type="dxa"/>
-          </w:tcPr>
-          <w:p>
-            <w:pPr>
-              <w:spacing w:after="200"/>
-              <w:cnfStyle w:val="000000100000" w:firstRow="0" w:lastRow="0" w:firstColumn="0" w:lastColumn="0" w:oddVBand="0" w:evenVBand="0" w:oddHBand="1" w:evenHBand="0" w:firstRowFirstColumn="0" w:firstRowLastColumn="0" w:lastRowFirstColumn="0" w:lastRowLastColumn="0"/>
+            </w:pPr>
+            <w:r>
               <w:rPr>
                 <w:b w:val="0"/>
                 <w:bCs/>
@@ -23490,8 +23251,18 @@
                 <w:szCs w:val="20"/>
                 <w:lang w:val="en-GB"/>
               </w:rPr>
-            </w:pPr>
-            <w:r>
+              <w:t>0.073</w:t>
+            </w:r>
+          </w:p>
+        </w:tc>
+        <w:tc>
+          <w:tcPr>
+            <w:tcW w:w="1123" w:type="dxa"/>
+          </w:tcPr>
+          <w:p>
+            <w:pPr>
+              <w:spacing w:after="200"/>
+              <w:cnfStyle w:val="000000100000" w:firstRow="0" w:lastRow="0" w:firstColumn="0" w:lastColumn="0" w:oddVBand="0" w:evenVBand="0" w:oddHBand="1" w:evenHBand="0" w:firstRowFirstColumn="0" w:firstRowLastColumn="0" w:lastRowFirstColumn="0" w:lastRowLastColumn="0"/>
               <w:rPr>
                 <w:b w:val="0"/>
                 <w:bCs/>
@@ -23499,18 +23270,8 @@
                 <w:szCs w:val="20"/>
                 <w:lang w:val="en-GB"/>
               </w:rPr>
-              <w:t>0.069</w:t>
-            </w:r>
-          </w:p>
-        </w:tc>
-        <w:tc>
-          <w:tcPr>
-            <w:tcW w:w="1081" w:type="dxa"/>
-          </w:tcPr>
-          <w:p>
-            <w:pPr>
-              <w:spacing w:after="200"/>
-              <w:cnfStyle w:val="000000100000" w:firstRow="0" w:lastRow="0" w:firstColumn="0" w:lastColumn="0" w:oddVBand="0" w:evenVBand="0" w:oddHBand="1" w:evenHBand="0" w:firstRowFirstColumn="0" w:firstRowLastColumn="0" w:lastRowFirstColumn="0" w:lastRowLastColumn="0"/>
+            </w:pPr>
+            <w:r>
               <w:rPr>
                 <w:b w:val="0"/>
                 <w:bCs/>
@@ -23518,8 +23279,18 @@
                 <w:szCs w:val="20"/>
                 <w:lang w:val="en-GB"/>
               </w:rPr>
-            </w:pPr>
-            <w:r>
+              <w:t>0.069</w:t>
+            </w:r>
+          </w:p>
+        </w:tc>
+        <w:tc>
+          <w:tcPr>
+            <w:tcW w:w="1081" w:type="dxa"/>
+          </w:tcPr>
+          <w:p>
+            <w:pPr>
+              <w:spacing w:after="200"/>
+              <w:cnfStyle w:val="000000100000" w:firstRow="0" w:lastRow="0" w:firstColumn="0" w:lastColumn="0" w:oddVBand="0" w:evenVBand="0" w:oddHBand="1" w:evenHBand="0" w:firstRowFirstColumn="0" w:firstRowLastColumn="0" w:lastRowFirstColumn="0" w:lastRowLastColumn="0"/>
               <w:rPr>
                 <w:b w:val="0"/>
                 <w:bCs/>
@@ -23527,6 +23298,15 @@
                 <w:szCs w:val="20"/>
                 <w:lang w:val="en-GB"/>
               </w:rPr>
+            </w:pPr>
+            <w:r>
+              <w:rPr>
+                <w:b w:val="0"/>
+                <w:bCs/>
+                <w:sz w:val="20"/>
+                <w:szCs w:val="20"/>
+                <w:lang w:val="en-GB"/>
+              </w:rPr>
               <w:t>0.068</w:t>
             </w:r>
           </w:p>
@@ -23565,7 +23345,6 @@
                 <w:lang w:val="en-GB"/>
               </w:rPr>
             </w:pPr>
-            <w:proofErr w:type="spellStart"/>
             <w:r>
               <w:rPr>
                 <w:sz w:val="24"/>
@@ -23574,7 +23353,6 @@
               </w:rPr>
               <w:t>Gaussianized</w:t>
             </w:r>
-            <w:proofErr w:type="spellEnd"/>
           </w:p>
         </w:tc>
       </w:tr>
@@ -23622,16 +23400,7 @@
                 <w:lang w:val="en-GB"/>
               </w:rPr>
             </w:pPr>
-          </w:p>
-        </w:tc>
-        <w:tc>
-          <w:tcPr>
-            <w:tcW w:w="973" w:type="dxa"/>
-          </w:tcPr>
-          <w:p>
-            <w:pPr>
-              <w:spacing w:after="200"/>
-              <w:cnfStyle w:val="000000100000" w:firstRow="0" w:lastRow="0" w:firstColumn="0" w:lastColumn="0" w:oddVBand="0" w:evenVBand="0" w:oddHBand="1" w:evenHBand="0" w:firstRowFirstColumn="0" w:firstRowLastColumn="0" w:lastRowFirstColumn="0" w:lastRowLastColumn="0"/>
+            <w:r>
               <w:rPr>
                 <w:b w:val="0"/>
                 <w:bCs/>
@@ -23639,8 +23408,18 @@
                 <w:szCs w:val="20"/>
                 <w:lang w:val="en-GB"/>
               </w:rPr>
-            </w:pPr>
-            <w:r>
+              <w:t>0.063</w:t>
+            </w:r>
+          </w:p>
+        </w:tc>
+        <w:tc>
+          <w:tcPr>
+            <w:tcW w:w="973" w:type="dxa"/>
+          </w:tcPr>
+          <w:p>
+            <w:pPr>
+              <w:spacing w:after="200"/>
+              <w:cnfStyle w:val="000000100000" w:firstRow="0" w:lastRow="0" w:firstColumn="0" w:lastColumn="0" w:oddVBand="0" w:evenVBand="0" w:oddHBand="1" w:evenHBand="0" w:firstRowFirstColumn="0" w:firstRowLastColumn="0" w:lastRowFirstColumn="0" w:lastRowLastColumn="0"/>
               <w:rPr>
                 <w:b w:val="0"/>
                 <w:bCs/>
@@ -23648,18 +23427,8 @@
                 <w:szCs w:val="20"/>
                 <w:lang w:val="en-GB"/>
               </w:rPr>
-              <w:t>0.056</w:t>
-            </w:r>
-          </w:p>
-        </w:tc>
-        <w:tc>
-          <w:tcPr>
-            <w:tcW w:w="1098" w:type="dxa"/>
-          </w:tcPr>
-          <w:p>
-            <w:pPr>
-              <w:spacing w:after="200"/>
-              <w:cnfStyle w:val="000000100000" w:firstRow="0" w:lastRow="0" w:firstColumn="0" w:lastColumn="0" w:oddVBand="0" w:evenVBand="0" w:oddHBand="1" w:evenHBand="0" w:firstRowFirstColumn="0" w:firstRowLastColumn="0" w:lastRowFirstColumn="0" w:lastRowLastColumn="0"/>
+            </w:pPr>
+            <w:r>
               <w:rPr>
                 <w:b w:val="0"/>
                 <w:bCs/>
@@ -23667,8 +23436,18 @@
                 <w:szCs w:val="20"/>
                 <w:lang w:val="en-GB"/>
               </w:rPr>
-            </w:pPr>
-            <w:r>
+              <w:t>0.056</w:t>
+            </w:r>
+          </w:p>
+        </w:tc>
+        <w:tc>
+          <w:tcPr>
+            <w:tcW w:w="1098" w:type="dxa"/>
+          </w:tcPr>
+          <w:p>
+            <w:pPr>
+              <w:spacing w:after="200"/>
+              <w:cnfStyle w:val="000000100000" w:firstRow="0" w:lastRow="0" w:firstColumn="0" w:lastColumn="0" w:oddVBand="0" w:evenVBand="0" w:oddHBand="1" w:evenHBand="0" w:firstRowFirstColumn="0" w:firstRowLastColumn="0" w:lastRowFirstColumn="0" w:lastRowLastColumn="0"/>
               <w:rPr>
                 <w:b w:val="0"/>
                 <w:bCs/>
@@ -23676,18 +23455,8 @@
                 <w:szCs w:val="20"/>
                 <w:lang w:val="en-GB"/>
               </w:rPr>
-              <w:t>0.048</w:t>
-            </w:r>
-          </w:p>
-        </w:tc>
-        <w:tc>
-          <w:tcPr>
-            <w:tcW w:w="1098" w:type="dxa"/>
-          </w:tcPr>
-          <w:p>
-            <w:pPr>
-              <w:spacing w:after="200"/>
-              <w:cnfStyle w:val="000000100000" w:firstRow="0" w:lastRow="0" w:firstColumn="0" w:lastColumn="0" w:oddVBand="0" w:evenVBand="0" w:oddHBand="1" w:evenHBand="0" w:firstRowFirstColumn="0" w:firstRowLastColumn="0" w:lastRowFirstColumn="0" w:lastRowLastColumn="0"/>
+            </w:pPr>
+            <w:r>
               <w:rPr>
                 <w:b w:val="0"/>
                 <w:bCs/>
@@ -23695,8 +23464,18 @@
                 <w:szCs w:val="20"/>
                 <w:lang w:val="en-GB"/>
               </w:rPr>
-            </w:pPr>
-            <w:r>
+              <w:t>0.048</w:t>
+            </w:r>
+          </w:p>
+        </w:tc>
+        <w:tc>
+          <w:tcPr>
+            <w:tcW w:w="1098" w:type="dxa"/>
+          </w:tcPr>
+          <w:p>
+            <w:pPr>
+              <w:spacing w:after="200"/>
+              <w:cnfStyle w:val="000000100000" w:firstRow="0" w:lastRow="0" w:firstColumn="0" w:lastColumn="0" w:oddVBand="0" w:evenVBand="0" w:oddHBand="1" w:evenHBand="0" w:firstRowFirstColumn="0" w:firstRowLastColumn="0" w:lastRowFirstColumn="0" w:lastRowLastColumn="0"/>
               <w:rPr>
                 <w:b w:val="0"/>
                 <w:bCs/>
@@ -23704,18 +23483,8 @@
                 <w:szCs w:val="20"/>
                 <w:lang w:val="en-GB"/>
               </w:rPr>
-              <w:t>0.049</w:t>
-            </w:r>
-          </w:p>
-        </w:tc>
-        <w:tc>
-          <w:tcPr>
-            <w:tcW w:w="1123" w:type="dxa"/>
-          </w:tcPr>
-          <w:p>
-            <w:pPr>
-              <w:spacing w:after="200"/>
-              <w:cnfStyle w:val="000000100000" w:firstRow="0" w:lastRow="0" w:firstColumn="0" w:lastColumn="0" w:oddVBand="0" w:evenVBand="0" w:oddHBand="1" w:evenHBand="0" w:firstRowFirstColumn="0" w:firstRowLastColumn="0" w:lastRowFirstColumn="0" w:lastRowLastColumn="0"/>
+            </w:pPr>
+            <w:r>
               <w:rPr>
                 <w:b w:val="0"/>
                 <w:bCs/>
@@ -23723,8 +23492,18 @@
                 <w:szCs w:val="20"/>
                 <w:lang w:val="en-GB"/>
               </w:rPr>
-            </w:pPr>
-            <w:r>
+              <w:t>0.049</w:t>
+            </w:r>
+          </w:p>
+        </w:tc>
+        <w:tc>
+          <w:tcPr>
+            <w:tcW w:w="1123" w:type="dxa"/>
+          </w:tcPr>
+          <w:p>
+            <w:pPr>
+              <w:spacing w:after="200"/>
+              <w:cnfStyle w:val="000000100000" w:firstRow="0" w:lastRow="0" w:firstColumn="0" w:lastColumn="0" w:oddVBand="0" w:evenVBand="0" w:oddHBand="1" w:evenHBand="0" w:firstRowFirstColumn="0" w:firstRowLastColumn="0" w:lastRowFirstColumn="0" w:lastRowLastColumn="0"/>
               <w:rPr>
                 <w:b w:val="0"/>
                 <w:bCs/>
@@ -23732,18 +23511,8 @@
                 <w:szCs w:val="20"/>
                 <w:lang w:val="en-GB"/>
               </w:rPr>
-              <w:t>0.058</w:t>
-            </w:r>
-          </w:p>
-        </w:tc>
-        <w:tc>
-          <w:tcPr>
-            <w:tcW w:w="1123" w:type="dxa"/>
-          </w:tcPr>
-          <w:p>
-            <w:pPr>
-              <w:spacing w:after="200"/>
-              <w:cnfStyle w:val="000000100000" w:firstRow="0" w:lastRow="0" w:firstColumn="0" w:lastColumn="0" w:oddVBand="0" w:evenVBand="0" w:oddHBand="1" w:evenHBand="0" w:firstRowFirstColumn="0" w:firstRowLastColumn="0" w:lastRowFirstColumn="0" w:lastRowLastColumn="0"/>
+            </w:pPr>
+            <w:r>
               <w:rPr>
                 <w:b w:val="0"/>
                 <w:bCs/>
@@ -23751,8 +23520,18 @@
                 <w:szCs w:val="20"/>
                 <w:lang w:val="en-GB"/>
               </w:rPr>
-            </w:pPr>
-            <w:r>
+              <w:t>0.058</w:t>
+            </w:r>
+          </w:p>
+        </w:tc>
+        <w:tc>
+          <w:tcPr>
+            <w:tcW w:w="1123" w:type="dxa"/>
+          </w:tcPr>
+          <w:p>
+            <w:pPr>
+              <w:spacing w:after="200"/>
+              <w:cnfStyle w:val="000000100000" w:firstRow="0" w:lastRow="0" w:firstColumn="0" w:lastColumn="0" w:oddVBand="0" w:evenVBand="0" w:oddHBand="1" w:evenHBand="0" w:firstRowFirstColumn="0" w:firstRowLastColumn="0" w:lastRowFirstColumn="0" w:lastRowLastColumn="0"/>
               <w:rPr>
                 <w:b w:val="0"/>
                 <w:bCs/>
@@ -23760,18 +23539,8 @@
                 <w:szCs w:val="20"/>
                 <w:lang w:val="en-GB"/>
               </w:rPr>
-              <w:t>0.073</w:t>
-            </w:r>
-          </w:p>
-        </w:tc>
-        <w:tc>
-          <w:tcPr>
-            <w:tcW w:w="1123" w:type="dxa"/>
-          </w:tcPr>
-          <w:p>
-            <w:pPr>
-              <w:spacing w:after="200"/>
-              <w:cnfStyle w:val="000000100000" w:firstRow="0" w:lastRow="0" w:firstColumn="0" w:lastColumn="0" w:oddVBand="0" w:evenVBand="0" w:oddHBand="1" w:evenHBand="0" w:firstRowFirstColumn="0" w:firstRowLastColumn="0" w:lastRowFirstColumn="0" w:lastRowLastColumn="0"/>
+            </w:pPr>
+            <w:r>
               <w:rPr>
                 <w:b w:val="0"/>
                 <w:bCs/>
@@ -23779,8 +23548,18 @@
                 <w:szCs w:val="20"/>
                 <w:lang w:val="en-GB"/>
               </w:rPr>
-            </w:pPr>
-            <w:r>
+              <w:t>0.073</w:t>
+            </w:r>
+          </w:p>
+        </w:tc>
+        <w:tc>
+          <w:tcPr>
+            <w:tcW w:w="1123" w:type="dxa"/>
+          </w:tcPr>
+          <w:p>
+            <w:pPr>
+              <w:spacing w:after="200"/>
+              <w:cnfStyle w:val="000000100000" w:firstRow="0" w:lastRow="0" w:firstColumn="0" w:lastColumn="0" w:oddVBand="0" w:evenVBand="0" w:oddHBand="1" w:evenHBand="0" w:firstRowFirstColumn="0" w:firstRowLastColumn="0" w:lastRowFirstColumn="0" w:lastRowLastColumn="0"/>
               <w:rPr>
                 <w:b w:val="0"/>
                 <w:bCs/>
@@ -23788,18 +23567,8 @@
                 <w:szCs w:val="20"/>
                 <w:lang w:val="en-GB"/>
               </w:rPr>
-              <w:t>0.095</w:t>
-            </w:r>
-          </w:p>
-        </w:tc>
-        <w:tc>
-          <w:tcPr>
-            <w:tcW w:w="1081" w:type="dxa"/>
-          </w:tcPr>
-          <w:p>
-            <w:pPr>
-              <w:spacing w:after="200"/>
-              <w:cnfStyle w:val="000000100000" w:firstRow="0" w:lastRow="0" w:firstColumn="0" w:lastColumn="0" w:oddVBand="0" w:evenVBand="0" w:oddHBand="1" w:evenHBand="0" w:firstRowFirstColumn="0" w:firstRowLastColumn="0" w:lastRowFirstColumn="0" w:lastRowLastColumn="0"/>
+            </w:pPr>
+            <w:r>
               <w:rPr>
                 <w:b w:val="0"/>
                 <w:bCs/>
@@ -23807,8 +23576,18 @@
                 <w:szCs w:val="20"/>
                 <w:lang w:val="en-GB"/>
               </w:rPr>
-            </w:pPr>
-            <w:r>
+              <w:t>0.095</w:t>
+            </w:r>
+          </w:p>
+        </w:tc>
+        <w:tc>
+          <w:tcPr>
+            <w:tcW w:w="1081" w:type="dxa"/>
+          </w:tcPr>
+          <w:p>
+            <w:pPr>
+              <w:spacing w:after="200"/>
+              <w:cnfStyle w:val="000000100000" w:firstRow="0" w:lastRow="0" w:firstColumn="0" w:lastColumn="0" w:oddVBand="0" w:evenVBand="0" w:oddHBand="1" w:evenHBand="0" w:firstRowFirstColumn="0" w:firstRowLastColumn="0" w:lastRowFirstColumn="0" w:lastRowLastColumn="0"/>
               <w:rPr>
                 <w:b w:val="0"/>
                 <w:bCs/>
@@ -23816,46 +23595,8 @@
                 <w:szCs w:val="20"/>
                 <w:lang w:val="en-GB"/>
               </w:rPr>
-              <w:t>0.114</w:t>
-            </w:r>
-          </w:p>
-        </w:tc>
-      </w:tr>
-      <w:tr>
-        <w:tc>
-          <w:tcPr>
-            <w:cnfStyle w:val="001000000000" w:firstRow="0" w:lastRow="0" w:firstColumn="1" w:lastColumn="0" w:oddVBand="0" w:evenVBand="0" w:oddHBand="0" w:evenHBand="0" w:firstRowFirstColumn="0" w:firstRowLastColumn="0" w:lastRowFirstColumn="0" w:lastRowLastColumn="0"/>
-            <w:tcW w:w="1403" w:type="dxa"/>
-          </w:tcPr>
-          <w:p>
-            <w:pPr>
-              <w:spacing w:after="200"/>
-              <w:rPr>
-                <w:sz w:val="24"/>
-                <w:szCs w:val="24"/>
-                <w:lang w:val="en-GB"/>
-              </w:rPr>
-            </w:pPr>
-            <w:proofErr w:type="spellStart"/>
-            <w:r>
-              <w:rPr>
-                <w:sz w:val="24"/>
-                <w:szCs w:val="24"/>
-                <w:lang w:val="en-GB"/>
-              </w:rPr>
-              <w:t>Diag-cov</w:t>
-            </w:r>
-            <w:proofErr w:type="spellEnd"/>
-          </w:p>
-        </w:tc>
-        <w:tc>
-          <w:tcPr>
-            <w:tcW w:w="1002" w:type="dxa"/>
-          </w:tcPr>
-          <w:p>
-            <w:pPr>
-              <w:spacing w:after="200"/>
-              <w:cnfStyle w:val="000000000000" w:firstRow="0" w:lastRow="0" w:firstColumn="0" w:lastColumn="0" w:oddVBand="0" w:evenVBand="0" w:oddHBand="0" w:evenHBand="0" w:firstRowFirstColumn="0" w:firstRowLastColumn="0" w:lastRowFirstColumn="0" w:lastRowLastColumn="0"/>
+            </w:pPr>
+            <w:r>
               <w:rPr>
                 <w:b w:val="0"/>
                 <w:bCs/>
@@ -23863,7 +23604,62 @@
                 <w:szCs w:val="20"/>
                 <w:lang w:val="en-GB"/>
               </w:rPr>
-            </w:pPr>
+              <w:t>0.114</w:t>
+            </w:r>
+          </w:p>
+        </w:tc>
+      </w:tr>
+      <w:tr>
+        <w:tc>
+          <w:tcPr>
+            <w:cnfStyle w:val="001000000000" w:firstRow="0" w:lastRow="0" w:firstColumn="1" w:lastColumn="0" w:oddVBand="0" w:evenVBand="0" w:oddHBand="0" w:evenHBand="0" w:firstRowFirstColumn="0" w:firstRowLastColumn="0" w:lastRowFirstColumn="0" w:lastRowLastColumn="0"/>
+            <w:tcW w:w="1403" w:type="dxa"/>
+          </w:tcPr>
+          <w:p>
+            <w:pPr>
+              <w:spacing w:after="200"/>
+              <w:rPr>
+                <w:sz w:val="24"/>
+                <w:szCs w:val="24"/>
+                <w:lang w:val="en-GB"/>
+              </w:rPr>
+            </w:pPr>
+            <w:r>
+              <w:rPr>
+                <w:sz w:val="24"/>
+                <w:szCs w:val="24"/>
+                <w:lang w:val="en-GB"/>
+              </w:rPr>
+              <w:t>Diag-cov</w:t>
+            </w:r>
+          </w:p>
+        </w:tc>
+        <w:tc>
+          <w:tcPr>
+            <w:tcW w:w="1002" w:type="dxa"/>
+          </w:tcPr>
+          <w:p>
+            <w:pPr>
+              <w:spacing w:after="200"/>
+              <w:cnfStyle w:val="000000000000" w:firstRow="0" w:lastRow="0" w:firstColumn="0" w:lastColumn="0" w:oddVBand="0" w:evenVBand="0" w:oddHBand="0" w:evenHBand="0" w:firstRowFirstColumn="0" w:firstRowLastColumn="0" w:lastRowFirstColumn="0" w:lastRowLastColumn="0"/>
+              <w:rPr>
+                <w:b w:val="0"/>
+                <w:bCs/>
+                <w:sz w:val="20"/>
+                <w:szCs w:val="20"/>
+                <w:lang w:val="en-GB"/>
+              </w:rPr>
+            </w:pPr>
+            <w:r>
+              <w:rPr>
+                <w:b w:val="0"/>
+                <w:bCs/>
+                <w:sz w:val="20"/>
+                <w:szCs w:val="20"/>
+                <w:lang w:val="en-GB"/>
+              </w:rPr>
+              <w:t>0.063</w:t>
+            </w:r>
           </w:p>
         </w:tc>
         <w:tc>
@@ -24107,16 +23903,7 @@
                 <w:lang w:val="en-GB"/>
               </w:rPr>
             </w:pPr>
-          </w:p>
-        </w:tc>
-        <w:tc>
-          <w:tcPr>
-            <w:tcW w:w="973" w:type="dxa"/>
-          </w:tcPr>
-          <w:p>
-            <w:pPr>
-              <w:spacing w:after="200"/>
-              <w:cnfStyle w:val="000000100000" w:firstRow="0" w:lastRow="0" w:firstColumn="0" w:lastColumn="0" w:oddVBand="0" w:evenVBand="0" w:oddHBand="1" w:evenHBand="0" w:firstRowFirstColumn="0" w:firstRowLastColumn="0" w:lastRowFirstColumn="0" w:lastRowLastColumn="0"/>
+            <w:r>
               <w:rPr>
                 <w:b w:val="0"/>
                 <w:bCs/>
@@ -24124,8 +23911,18 @@
                 <w:szCs w:val="20"/>
                 <w:lang w:val="en-GB"/>
               </w:rPr>
-            </w:pPr>
-            <w:r>
+              <w:t>0.063</w:t>
+            </w:r>
+          </w:p>
+        </w:tc>
+        <w:tc>
+          <w:tcPr>
+            <w:tcW w:w="973" w:type="dxa"/>
+          </w:tcPr>
+          <w:p>
+            <w:pPr>
+              <w:spacing w:after="200"/>
+              <w:cnfStyle w:val="000000100000" w:firstRow="0" w:lastRow="0" w:firstColumn="0" w:lastColumn="0" w:oddVBand="0" w:evenVBand="0" w:oddHBand="1" w:evenHBand="0" w:firstRowFirstColumn="0" w:firstRowLastColumn="0" w:lastRowFirstColumn="0" w:lastRowLastColumn="0"/>
               <w:rPr>
                 <w:b w:val="0"/>
                 <w:bCs/>
@@ -24133,18 +23930,8 @@
                 <w:szCs w:val="20"/>
                 <w:lang w:val="en-GB"/>
               </w:rPr>
-              <w:t>0.063</w:t>
-            </w:r>
-          </w:p>
-        </w:tc>
-        <w:tc>
-          <w:tcPr>
-            <w:tcW w:w="1098" w:type="dxa"/>
-          </w:tcPr>
-          <w:p>
-            <w:pPr>
-              <w:spacing w:after="200"/>
-              <w:cnfStyle w:val="000000100000" w:firstRow="0" w:lastRow="0" w:firstColumn="0" w:lastColumn="0" w:oddVBand="0" w:evenVBand="0" w:oddHBand="1" w:evenHBand="0" w:firstRowFirstColumn="0" w:firstRowLastColumn="0" w:lastRowFirstColumn="0" w:lastRowLastColumn="0"/>
+            </w:pPr>
+            <w:r>
               <w:rPr>
                 <w:b w:val="0"/>
                 <w:bCs/>
@@ -24152,8 +23939,18 @@
                 <w:szCs w:val="20"/>
                 <w:lang w:val="en-GB"/>
               </w:rPr>
-            </w:pPr>
-            <w:r>
+              <w:t>0.063</w:t>
+            </w:r>
+          </w:p>
+        </w:tc>
+        <w:tc>
+          <w:tcPr>
+            <w:tcW w:w="1098" w:type="dxa"/>
+          </w:tcPr>
+          <w:p>
+            <w:pPr>
+              <w:spacing w:after="200"/>
+              <w:cnfStyle w:val="000000100000" w:firstRow="0" w:lastRow="0" w:firstColumn="0" w:lastColumn="0" w:oddVBand="0" w:evenVBand="0" w:oddHBand="1" w:evenHBand="0" w:firstRowFirstColumn="0" w:firstRowLastColumn="0" w:lastRowFirstColumn="0" w:lastRowLastColumn="0"/>
               <w:rPr>
                 <w:b w:val="0"/>
                 <w:bCs/>
@@ -24161,18 +23958,8 @@
                 <w:szCs w:val="20"/>
                 <w:lang w:val="en-GB"/>
               </w:rPr>
-              <w:t>0.058</w:t>
-            </w:r>
-          </w:p>
-        </w:tc>
-        <w:tc>
-          <w:tcPr>
-            <w:tcW w:w="1098" w:type="dxa"/>
-          </w:tcPr>
-          <w:p>
-            <w:pPr>
-              <w:spacing w:after="200"/>
-              <w:cnfStyle w:val="000000100000" w:firstRow="0" w:lastRow="0" w:firstColumn="0" w:lastColumn="0" w:oddVBand="0" w:evenVBand="0" w:oddHBand="1" w:evenHBand="0" w:firstRowFirstColumn="0" w:firstRowLastColumn="0" w:lastRowFirstColumn="0" w:lastRowLastColumn="0"/>
+            </w:pPr>
+            <w:r>
               <w:rPr>
                 <w:b w:val="0"/>
                 <w:bCs/>
@@ -24180,8 +23967,18 @@
                 <w:szCs w:val="20"/>
                 <w:lang w:val="en-GB"/>
               </w:rPr>
-            </w:pPr>
-            <w:r>
+              <w:t>0.058</w:t>
+            </w:r>
+          </w:p>
+        </w:tc>
+        <w:tc>
+          <w:tcPr>
+            <w:tcW w:w="1098" w:type="dxa"/>
+          </w:tcPr>
+          <w:p>
+            <w:pPr>
+              <w:spacing w:after="200"/>
+              <w:cnfStyle w:val="000000100000" w:firstRow="0" w:lastRow="0" w:firstColumn="0" w:lastColumn="0" w:oddVBand="0" w:evenVBand="0" w:oddHBand="1" w:evenHBand="0" w:firstRowFirstColumn="0" w:firstRowLastColumn="0" w:lastRowFirstColumn="0" w:lastRowLastColumn="0"/>
               <w:rPr>
                 <w:b w:val="0"/>
                 <w:bCs/>
@@ -24189,18 +23986,8 @@
                 <w:szCs w:val="20"/>
                 <w:lang w:val="en-GB"/>
               </w:rPr>
-              <w:t>0.053</w:t>
-            </w:r>
-          </w:p>
-        </w:tc>
-        <w:tc>
-          <w:tcPr>
-            <w:tcW w:w="1123" w:type="dxa"/>
-          </w:tcPr>
-          <w:p>
-            <w:pPr>
-              <w:spacing w:after="200"/>
-              <w:cnfStyle w:val="000000100000" w:firstRow="0" w:lastRow="0" w:firstColumn="0" w:lastColumn="0" w:oddVBand="0" w:evenVBand="0" w:oddHBand="1" w:evenHBand="0" w:firstRowFirstColumn="0" w:firstRowLastColumn="0" w:lastRowFirstColumn="0" w:lastRowLastColumn="0"/>
+            </w:pPr>
+            <w:r>
               <w:rPr>
                 <w:b w:val="0"/>
                 <w:bCs/>
@@ -24208,8 +23995,18 @@
                 <w:szCs w:val="20"/>
                 <w:lang w:val="en-GB"/>
               </w:rPr>
-            </w:pPr>
-            <w:r>
+              <w:t>0.053</w:t>
+            </w:r>
+          </w:p>
+        </w:tc>
+        <w:tc>
+          <w:tcPr>
+            <w:tcW w:w="1123" w:type="dxa"/>
+          </w:tcPr>
+          <w:p>
+            <w:pPr>
+              <w:spacing w:after="200"/>
+              <w:cnfStyle w:val="000000100000" w:firstRow="0" w:lastRow="0" w:firstColumn="0" w:lastColumn="0" w:oddVBand="0" w:evenVBand="0" w:oddHBand="1" w:evenHBand="0" w:firstRowFirstColumn="0" w:firstRowLastColumn="0" w:lastRowFirstColumn="0" w:lastRowLastColumn="0"/>
               <w:rPr>
                 <w:b w:val="0"/>
                 <w:bCs/>
@@ -24217,18 +24014,8 @@
                 <w:szCs w:val="20"/>
                 <w:lang w:val="en-GB"/>
               </w:rPr>
-              <w:t>0.050</w:t>
-            </w:r>
-          </w:p>
-        </w:tc>
-        <w:tc>
-          <w:tcPr>
-            <w:tcW w:w="1123" w:type="dxa"/>
-          </w:tcPr>
-          <w:p>
-            <w:pPr>
-              <w:spacing w:after="200"/>
-              <w:cnfStyle w:val="000000100000" w:firstRow="0" w:lastRow="0" w:firstColumn="0" w:lastColumn="0" w:oddVBand="0" w:evenVBand="0" w:oddHBand="1" w:evenHBand="0" w:firstRowFirstColumn="0" w:firstRowLastColumn="0" w:lastRowFirstColumn="0" w:lastRowLastColumn="0"/>
+            </w:pPr>
+            <w:r>
               <w:rPr>
                 <w:b w:val="0"/>
                 <w:bCs/>
@@ -24236,8 +24023,18 @@
                 <w:szCs w:val="20"/>
                 <w:lang w:val="en-GB"/>
               </w:rPr>
-            </w:pPr>
-            <w:r>
+              <w:t>0.050</w:t>
+            </w:r>
+          </w:p>
+        </w:tc>
+        <w:tc>
+          <w:tcPr>
+            <w:tcW w:w="1123" w:type="dxa"/>
+          </w:tcPr>
+          <w:p>
+            <w:pPr>
+              <w:spacing w:after="200"/>
+              <w:cnfStyle w:val="000000100000" w:firstRow="0" w:lastRow="0" w:firstColumn="0" w:lastColumn="0" w:oddVBand="0" w:evenVBand="0" w:oddHBand="1" w:evenHBand="0" w:firstRowFirstColumn="0" w:firstRowLastColumn="0" w:lastRowFirstColumn="0" w:lastRowLastColumn="0"/>
               <w:rPr>
                 <w:b w:val="0"/>
                 <w:bCs/>
@@ -24245,18 +24042,8 @@
                 <w:szCs w:val="20"/>
                 <w:lang w:val="en-GB"/>
               </w:rPr>
-              <w:t>0.045</w:t>
-            </w:r>
-          </w:p>
-        </w:tc>
-        <w:tc>
-          <w:tcPr>
-            <w:tcW w:w="1123" w:type="dxa"/>
-          </w:tcPr>
-          <w:p>
-            <w:pPr>
-              <w:spacing w:after="200"/>
-              <w:cnfStyle w:val="000000100000" w:firstRow="0" w:lastRow="0" w:firstColumn="0" w:lastColumn="0" w:oddVBand="0" w:evenVBand="0" w:oddHBand="1" w:evenHBand="0" w:firstRowFirstColumn="0" w:firstRowLastColumn="0" w:lastRowFirstColumn="0" w:lastRowLastColumn="0"/>
+            </w:pPr>
+            <w:r>
               <w:rPr>
                 <w:b w:val="0"/>
                 <w:bCs/>
@@ -24264,8 +24051,18 @@
                 <w:szCs w:val="20"/>
                 <w:lang w:val="en-GB"/>
               </w:rPr>
-            </w:pPr>
-            <w:r>
+              <w:t>0.045</w:t>
+            </w:r>
+          </w:p>
+        </w:tc>
+        <w:tc>
+          <w:tcPr>
+            <w:tcW w:w="1123" w:type="dxa"/>
+          </w:tcPr>
+          <w:p>
+            <w:pPr>
+              <w:spacing w:after="200"/>
+              <w:cnfStyle w:val="000000100000" w:firstRow="0" w:lastRow="0" w:firstColumn="0" w:lastColumn="0" w:oddVBand="0" w:evenVBand="0" w:oddHBand="1" w:evenHBand="0" w:firstRowFirstColumn="0" w:firstRowLastColumn="0" w:lastRowFirstColumn="0" w:lastRowLastColumn="0"/>
               <w:rPr>
                 <w:b w:val="0"/>
                 <w:bCs/>
@@ -24273,18 +24070,8 @@
                 <w:szCs w:val="20"/>
                 <w:lang w:val="en-GB"/>
               </w:rPr>
-              <w:t>0.046</w:t>
-            </w:r>
-          </w:p>
-        </w:tc>
-        <w:tc>
-          <w:tcPr>
-            <w:tcW w:w="1081" w:type="dxa"/>
-          </w:tcPr>
-          <w:p>
-            <w:pPr>
-              <w:spacing w:after="200"/>
-              <w:cnfStyle w:val="000000100000" w:firstRow="0" w:lastRow="0" w:firstColumn="0" w:lastColumn="0" w:oddVBand="0" w:evenVBand="0" w:oddHBand="1" w:evenHBand="0" w:firstRowFirstColumn="0" w:firstRowLastColumn="0" w:lastRowFirstColumn="0" w:lastRowLastColumn="0"/>
+            </w:pPr>
+            <w:r>
               <w:rPr>
                 <w:b w:val="0"/>
                 <w:bCs/>
@@ -24292,8 +24079,18 @@
                 <w:szCs w:val="20"/>
                 <w:lang w:val="en-GB"/>
               </w:rPr>
-            </w:pPr>
-            <w:r>
+              <w:t>0.046</w:t>
+            </w:r>
+          </w:p>
+        </w:tc>
+        <w:tc>
+          <w:tcPr>
+            <w:tcW w:w="1081" w:type="dxa"/>
+          </w:tcPr>
+          <w:p>
+            <w:pPr>
+              <w:spacing w:after="200"/>
+              <w:cnfStyle w:val="000000100000" w:firstRow="0" w:lastRow="0" w:firstColumn="0" w:lastColumn="0" w:oddVBand="0" w:evenVBand="0" w:oddHBand="1" w:evenHBand="0" w:firstRowFirstColumn="0" w:firstRowLastColumn="0" w:lastRowFirstColumn="0" w:lastRowLastColumn="0"/>
               <w:rPr>
                 <w:b w:val="0"/>
                 <w:bCs/>
@@ -24301,44 +24098,8 @@
                 <w:szCs w:val="20"/>
                 <w:lang w:val="en-GB"/>
               </w:rPr>
-              <w:t>0.047</w:t>
-            </w:r>
-          </w:p>
-        </w:tc>
-      </w:tr>
-      <w:tr>
-        <w:tc>
-          <w:tcPr>
-            <w:cnfStyle w:val="001000000000" w:firstRow="0" w:lastRow="0" w:firstColumn="1" w:lastColumn="0" w:oddVBand="0" w:evenVBand="0" w:oddHBand="0" w:evenHBand="0" w:firstRowFirstColumn="0" w:firstRowLastColumn="0" w:lastRowFirstColumn="0" w:lastRowLastColumn="0"/>
-            <w:tcW w:w="1403" w:type="dxa"/>
-          </w:tcPr>
-          <w:p>
-            <w:pPr>
-              <w:spacing w:after="200"/>
-              <w:rPr>
-                <w:sz w:val="24"/>
-                <w:szCs w:val="24"/>
-                <w:lang w:val="en-GB"/>
-              </w:rPr>
-            </w:pPr>
-            <w:r>
-              <w:rPr>
-                <w:sz w:val="24"/>
-                <w:szCs w:val="24"/>
-                <w:lang w:val="en-GB"/>
-              </w:rPr>
-              <w:t>Tied Diag-cov</w:t>
-            </w:r>
-          </w:p>
-        </w:tc>
-        <w:tc>
-          <w:tcPr>
-            <w:tcW w:w="1002" w:type="dxa"/>
-          </w:tcPr>
-          <w:p>
-            <w:pPr>
-              <w:spacing w:after="200"/>
-              <w:cnfStyle w:val="000000000000" w:firstRow="0" w:lastRow="0" w:firstColumn="0" w:lastColumn="0" w:oddVBand="0" w:evenVBand="0" w:oddHBand="0" w:evenHBand="0" w:firstRowFirstColumn="0" w:firstRowLastColumn="0" w:lastRowFirstColumn="0" w:lastRowLastColumn="0"/>
+            </w:pPr>
+            <w:r>
               <w:rPr>
                 <w:b w:val="0"/>
                 <w:bCs/>
@@ -24346,7 +24107,62 @@
                 <w:szCs w:val="20"/>
                 <w:lang w:val="en-GB"/>
               </w:rPr>
-            </w:pPr>
+              <w:t>0.047</w:t>
+            </w:r>
+          </w:p>
+        </w:tc>
+      </w:tr>
+      <w:tr>
+        <w:tc>
+          <w:tcPr>
+            <w:cnfStyle w:val="001000000000" w:firstRow="0" w:lastRow="0" w:firstColumn="1" w:lastColumn="0" w:oddVBand="0" w:evenVBand="0" w:oddHBand="0" w:evenHBand="0" w:firstRowFirstColumn="0" w:firstRowLastColumn="0" w:lastRowFirstColumn="0" w:lastRowLastColumn="0"/>
+            <w:tcW w:w="1403" w:type="dxa"/>
+          </w:tcPr>
+          <w:p>
+            <w:pPr>
+              <w:spacing w:after="200"/>
+              <w:rPr>
+                <w:sz w:val="24"/>
+                <w:szCs w:val="24"/>
+                <w:lang w:val="en-GB"/>
+              </w:rPr>
+            </w:pPr>
+            <w:r>
+              <w:rPr>
+                <w:sz w:val="24"/>
+                <w:szCs w:val="24"/>
+                <w:lang w:val="en-GB"/>
+              </w:rPr>
+              <w:t>Tied Diag-cov</w:t>
+            </w:r>
+          </w:p>
+        </w:tc>
+        <w:tc>
+          <w:tcPr>
+            <w:tcW w:w="1002" w:type="dxa"/>
+          </w:tcPr>
+          <w:p>
+            <w:pPr>
+              <w:spacing w:after="200"/>
+              <w:cnfStyle w:val="000000000000" w:firstRow="0" w:lastRow="0" w:firstColumn="0" w:lastColumn="0" w:oddVBand="0" w:evenVBand="0" w:oddHBand="0" w:evenHBand="0" w:firstRowFirstColumn="0" w:firstRowLastColumn="0" w:lastRowFirstColumn="0" w:lastRowLastColumn="0"/>
+              <w:rPr>
+                <w:b w:val="0"/>
+                <w:bCs/>
+                <w:sz w:val="20"/>
+                <w:szCs w:val="20"/>
+                <w:lang w:val="en-GB"/>
+              </w:rPr>
+            </w:pPr>
+            <w:r>
+              <w:rPr>
+                <w:b w:val="0"/>
+                <w:bCs/>
+                <w:sz w:val="20"/>
+                <w:szCs w:val="20"/>
+                <w:lang w:val="en-GB"/>
+              </w:rPr>
+              <w:t>0.063</w:t>
+            </w:r>
           </w:p>
         </w:tc>
         <w:tc>
@@ -24604,18 +24420,8 @@
           <w:szCs w:val="24"/>
           <w:lang w:val="en-GB"/>
         </w:rPr>
-        <w:t xml:space="preserve">Text </w:t>
+        <w:t>Text Text</w:t>
       </w:r>
-      <w:proofErr w:type="spellStart"/>
-      <w:r>
-        <w:rPr>
-          <w:sz w:val="24"/>
-          <w:szCs w:val="24"/>
-          <w:lang w:val="en-GB"/>
-        </w:rPr>
-        <w:t>Text</w:t>
-      </w:r>
-      <w:proofErr w:type="spellEnd"/>
     </w:p>
     <w:p>
       <w:pPr>
@@ -24675,16 +24481,8 @@
         <w:rPr>
           <w:lang w:val="en-GB"/>
         </w:rPr>
-        <w:t xml:space="preserve">Text </w:t>
+        <w:t>Text Text</w:t>
       </w:r>
-      <w:proofErr w:type="spellStart"/>
-      <w:r>
-        <w:rPr>
-          <w:lang w:val="en-GB"/>
-        </w:rPr>
-        <w:t>Text</w:t>
-      </w:r>
-      <w:proofErr w:type="spellEnd"/>
     </w:p>
     <w:p>
       <w:pPr>
@@ -24713,16 +24511,8 @@
         <w:rPr>
           <w:lang w:val="en-GB"/>
         </w:rPr>
-        <w:t xml:space="preserve">Text </w:t>
+        <w:t>Text Text</w:t>
       </w:r>
-      <w:proofErr w:type="spellStart"/>
-      <w:r>
-        <w:rPr>
-          <w:lang w:val="en-GB"/>
-        </w:rPr>
-        <w:t>Text</w:t>
-      </w:r>
-      <w:proofErr w:type="spellEnd"/>
     </w:p>
     <w:p>
       <w:pPr>
@@ -26960,7 +26750,6 @@
     <w:rsid w:val="0090261F"/>
     <w:rsid w:val="00912CA7"/>
     <w:rsid w:val="00912F60"/>
-    <w:rsid w:val="009301BD"/>
     <w:rsid w:val="00954684"/>
     <w:rsid w:val="009D2121"/>
     <w:rsid w:val="00AB4BF8"/>
@@ -26969,6 +26758,7 @@
     <w:rsid w:val="00B35E91"/>
     <w:rsid w:val="00B56F42"/>
     <w:rsid w:val="00BD4E1E"/>
+    <w:rsid w:val="00CB7F0C"/>
     <w:rsid w:val="00CC1A21"/>
     <w:rsid w:val="00E15323"/>
     <w:rsid w:val="00E56391"/>

</xml_diff>

<commit_message>
started SVM score calibration (still broken)
</commit_message>
<xml_diff>
--- a/report_ML.docx
+++ b/report_ML.docx
@@ -6129,15 +6129,45 @@
           <w:szCs w:val="24"/>
         </w:rPr>
       </w:pPr>
-      <w:proofErr w:type="gramStart"/>
       <w:r>
         <w:rPr>
           <w:sz w:val="24"/>
           <w:szCs w:val="24"/>
         </w:rPr>
-        <w:t>Quad ???</w:t>
-      </w:r>
-      <w:proofErr w:type="gramEnd"/>
+        <w:t>Quad</w:t>
+      </w:r>
+      <w:r>
+        <w:rPr>
+          <w:sz w:val="24"/>
+          <w:szCs w:val="24"/>
+        </w:rPr>
+        <w:t xml:space="preserve">ratic </w:t>
+      </w:r>
+      <w:proofErr w:type="spellStart"/>
+      <w:r>
+        <w:rPr>
+          <w:sz w:val="24"/>
+          <w:szCs w:val="24"/>
+        </w:rPr>
+        <w:t>Logistic</w:t>
+      </w:r>
+      <w:proofErr w:type="spellEnd"/>
+      <w:r>
+        <w:rPr>
+          <w:sz w:val="24"/>
+          <w:szCs w:val="24"/>
+        </w:rPr>
+        <w:t xml:space="preserve"> </w:t>
+      </w:r>
+      <w:proofErr w:type="spellStart"/>
+      <w:r>
+        <w:rPr>
+          <w:sz w:val="24"/>
+          <w:szCs w:val="24"/>
+        </w:rPr>
+        <w:t>Regression</w:t>
+      </w:r>
+      <w:proofErr w:type="spellEnd"/>
     </w:p>
     <w:p>
       <w:pPr>
@@ -7562,7 +7592,6 @@
               <w:pStyle w:val="Contenuto"/>
               <w:cnfStyle w:val="000000000000" w:firstRow="0" w:lastRow="0" w:firstColumn="0" w:lastColumn="0" w:oddVBand="0" w:evenVBand="0" w:oddHBand="0" w:evenHBand="0" w:firstRowFirstColumn="0" w:firstRowLastColumn="0" w:lastRowFirstColumn="0" w:lastRowLastColumn="0"/>
               <w:rPr>
-                <w:color w:val="FF0000"/>
                 <w:sz w:val="24"/>
                 <w:szCs w:val="24"/>
                 <w:lang w:val="en-GB"/>
@@ -13871,9 +13900,9 @@
           <w:lang w:val="en-GB"/>
         </w:rPr>
         <w:drawing>
-          <wp:inline distT="0" distB="0" distL="0" distR="0" wp14:anchorId="71F0BEF5" wp14:editId="3BDAB989">
-            <wp:extent cx="2578735" cy="1712712"/>
-            <wp:effectExtent l="0" t="0" r="0" b="1905"/>
+          <wp:inline distT="0" distB="0" distL="0" distR="0" wp14:anchorId="71F0BEF5" wp14:editId="40F2FE60">
+            <wp:extent cx="3800435" cy="2524125"/>
+            <wp:effectExtent l="0" t="0" r="0" b="0"/>
             <wp:docPr id="14" name="Immagine 14"/>
             <wp:cNvGraphicFramePr>
               <a:graphicFrameLocks xmlns:a="http://schemas.openxmlformats.org/drawingml/2006/main" noChangeAspect="1"/>
@@ -13901,7 +13930,7 @@
                   <pic:spPr bwMode="auto">
                     <a:xfrm>
                       <a:off x="0" y="0"/>
-                      <a:ext cx="2584512" cy="1716549"/>
+                      <a:ext cx="3813690" cy="2532929"/>
                     </a:xfrm>
                     <a:prstGeom prst="rect">
                       <a:avLst/>
@@ -14372,6 +14401,7 @@
                 <w:szCs w:val="24"/>
                 <w:lang w:val="en-GB"/>
               </w:rPr>
+              <w:lastRenderedPageBreak/>
               <w:t>lr, lambda=1e-2</w:t>
             </w:r>
           </w:p>
@@ -15470,9 +15500,9 @@
           <w:lang w:val="en-GB"/>
         </w:rPr>
         <w:drawing>
-          <wp:inline distT="0" distB="0" distL="0" distR="0" wp14:anchorId="41014661" wp14:editId="1DED1046">
-            <wp:extent cx="2628900" cy="1755775"/>
-            <wp:effectExtent l="0" t="0" r="0" b="0"/>
+          <wp:inline distT="0" distB="0" distL="0" distR="0" wp14:anchorId="41014661" wp14:editId="2E5A53D0">
+            <wp:extent cx="3921958" cy="2619375"/>
+            <wp:effectExtent l="0" t="0" r="2540" b="0"/>
             <wp:docPr id="19" name="Immagine 19"/>
             <wp:cNvGraphicFramePr>
               <a:graphicFrameLocks xmlns:a="http://schemas.openxmlformats.org/drawingml/2006/main" noChangeAspect="1"/>
@@ -15492,7 +15522,7 @@
                   <pic:spPr bwMode="auto">
                     <a:xfrm>
                       <a:off x="0" y="0"/>
-                      <a:ext cx="2633668" cy="1758959"/>
+                      <a:ext cx="3933330" cy="2626970"/>
                     </a:xfrm>
                     <a:prstGeom prst="rect">
                       <a:avLst/>
@@ -17069,10 +17099,11 @@
           <w:szCs w:val="24"/>
           <w:lang w:val="en-GB"/>
         </w:rPr>
+        <w:lastRenderedPageBreak/>
         <w:drawing>
-          <wp:inline distT="0" distB="0" distL="0" distR="0" wp14:anchorId="2AB563CF" wp14:editId="3D24C1AF">
-            <wp:extent cx="3692106" cy="2406948"/>
-            <wp:effectExtent l="0" t="0" r="3810" b="0"/>
+          <wp:inline distT="0" distB="0" distL="0" distR="0" wp14:anchorId="2AB563CF" wp14:editId="3A98EB45">
+            <wp:extent cx="4383224" cy="2857500"/>
+            <wp:effectExtent l="0" t="0" r="0" b="0"/>
             <wp:docPr id="21" name="Immagine 21"/>
             <wp:cNvGraphicFramePr>
               <a:graphicFrameLocks xmlns:a="http://schemas.openxmlformats.org/drawingml/2006/main" noChangeAspect="1"/>
@@ -17100,7 +17131,7 @@
                   <pic:spPr bwMode="auto">
                     <a:xfrm>
                       <a:off x="0" y="0"/>
-                      <a:ext cx="3705988" cy="2415998"/>
+                      <a:ext cx="4402320" cy="2869949"/>
                     </a:xfrm>
                     <a:prstGeom prst="rect">
                       <a:avLst/>
@@ -18654,19 +18685,358 @@
       <w:pPr>
         <w:spacing w:after="200"/>
         <w:rPr>
-          <w:color w:val="FF0000"/>
           <w:lang w:val="en-GB"/>
         </w:rPr>
       </w:pPr>
     </w:p>
     <w:p>
       <w:pPr>
-        <w:spacing w:after="200"/>
-        <w:rPr>
-          <w:color w:val="FF0000"/>
+        <w:pStyle w:val="Contenuto"/>
+        <w:rPr>
+          <w:b/>
+          <w:bCs/>
+          <w:sz w:val="24"/>
+          <w:szCs w:val="24"/>
           <w:lang w:val="en-GB"/>
         </w:rPr>
       </w:pPr>
+      <w:r>
+        <w:rPr>
+          <w:b/>
+          <w:bCs/>
+          <w:color w:val="34ABA2" w:themeColor="accent6"/>
+          <w:sz w:val="24"/>
+          <w:szCs w:val="24"/>
+          <w:lang w:val="en-GB"/>
+        </w:rPr>
+        <w:t xml:space="preserve">WEIGHTED </w:t>
+      </w:r>
+      <w:r>
+        <w:rPr>
+          <w:b/>
+          <w:bCs/>
+          <w:sz w:val="24"/>
+          <w:szCs w:val="24"/>
+          <w:lang w:val="en-GB"/>
+        </w:rPr>
+        <w:t>LR</w:t>
+      </w:r>
+      <w:r>
+        <w:rPr>
+          <w:b/>
+          <w:bCs/>
+          <w:sz w:val="24"/>
+          <w:szCs w:val="24"/>
+          <w:lang w:val="en-GB"/>
+        </w:rPr>
+        <w:t xml:space="preserve"> </w:t>
+      </w:r>
+      <w:r>
+        <w:rPr>
+          <w:b/>
+          <w:bCs/>
+          <w:color w:val="34ABA2" w:themeColor="accent6"/>
+          <w:sz w:val="24"/>
+          <w:szCs w:val="24"/>
+          <w:lang w:val="en-GB"/>
+        </w:rPr>
+        <w:t>Z-NORMALIZED</w:t>
+      </w:r>
+      <w:r>
+        <w:rPr>
+          <w:b/>
+          <w:bCs/>
+          <w:color w:val="34ABA2" w:themeColor="accent6"/>
+          <w:sz w:val="24"/>
+          <w:szCs w:val="24"/>
+          <w:lang w:val="en-GB"/>
+        </w:rPr>
+        <w:t xml:space="preserve"> </w:t>
+      </w:r>
+      <w:r>
+        <w:rPr>
+          <w:b/>
+          <w:bCs/>
+          <w:sz w:val="24"/>
+          <w:szCs w:val="24"/>
+          <w:lang w:val="en-GB"/>
+        </w:rPr>
+        <w:t>FEATURES – Results</w:t>
+      </w:r>
+    </w:p>
+    <w:p>
+      <w:pPr>
+        <w:pStyle w:val="Contenuto"/>
+        <w:jc w:val="center"/>
+        <w:rPr>
+          <w:noProof/>
+          <w:sz w:val="24"/>
+          <w:szCs w:val="24"/>
+          <w:lang w:val="en-GB"/>
+        </w:rPr>
+      </w:pPr>
+    </w:p>
+    <w:p>
+      <w:pPr>
+        <w:pStyle w:val="Contenuto"/>
+        <w:jc w:val="center"/>
+        <w:rPr>
+          <w:sz w:val="24"/>
+          <w:szCs w:val="24"/>
+          <w:lang w:val="en-GB"/>
+        </w:rPr>
+      </w:pPr>
+    </w:p>
+    <w:p>
+      <w:pPr>
+        <w:pStyle w:val="Contenuto"/>
+        <w:jc w:val="center"/>
+        <w:rPr>
+          <w:sz w:val="24"/>
+          <w:szCs w:val="24"/>
+          <w:lang w:val="en-GB"/>
+        </w:rPr>
+      </w:pPr>
+      <w:r>
+        <w:rPr>
+          <w:noProof/>
+          <w:sz w:val="24"/>
+          <w:szCs w:val="24"/>
+          <w:lang w:val="en-GB"/>
+        </w:rPr>
+        <w:lastRenderedPageBreak/>
+        <w:drawing>
+          <wp:inline distT="0" distB="0" distL="0" distR="0" wp14:anchorId="365C7A3B" wp14:editId="390BE089">
+            <wp:extent cx="4443211" cy="2932794"/>
+            <wp:effectExtent l="0" t="0" r="0" b="1270"/>
+            <wp:docPr id="23" name="Immagine 23"/>
+            <wp:cNvGraphicFramePr>
+              <a:graphicFrameLocks xmlns:a="http://schemas.openxmlformats.org/drawingml/2006/main" noChangeAspect="1"/>
+            </wp:cNvGraphicFramePr>
+            <a:graphic xmlns:a="http://schemas.openxmlformats.org/drawingml/2006/main">
+              <a:graphicData uri="http://schemas.openxmlformats.org/drawingml/2006/picture">
+                <pic:pic xmlns:pic="http://schemas.openxmlformats.org/drawingml/2006/picture">
+                  <pic:nvPicPr>
+                    <pic:cNvPr id="0" name="Picture 2"/>
+                    <pic:cNvPicPr>
+                      <a:picLocks noChangeAspect="1" noChangeArrowheads="1"/>
+                    </pic:cNvPicPr>
+                  </pic:nvPicPr>
+                  <pic:blipFill rotWithShape="1">
+                    <a:blip r:embed="rId47">
+                      <a:extLst>
+                        <a:ext uri="{28A0092B-C50C-407E-A947-70E740481C1C}">
+                          <a14:useLocalDpi xmlns:a14="http://schemas.microsoft.com/office/drawing/2010/main" val="0"/>
+                        </a:ext>
+                      </a:extLst>
+                    </a:blip>
+                    <a:srcRect t="12023"/>
+                    <a:stretch/>
+                  </pic:blipFill>
+                  <pic:spPr bwMode="auto">
+                    <a:xfrm>
+                      <a:off x="0" y="0"/>
+                      <a:ext cx="4450770" cy="2937784"/>
+                    </a:xfrm>
+                    <a:prstGeom prst="rect">
+                      <a:avLst/>
+                    </a:prstGeom>
+                    <a:noFill/>
+                    <a:ln>
+                      <a:noFill/>
+                    </a:ln>
+                    <a:extLst>
+                      <a:ext uri="{53640926-AAD7-44D8-BBD7-CCE9431645EC}">
+                        <a14:shadowObscured xmlns:a14="http://schemas.microsoft.com/office/drawing/2010/main"/>
+                      </a:ext>
+                    </a:extLst>
+                  </pic:spPr>
+                </pic:pic>
+              </a:graphicData>
+            </a:graphic>
+          </wp:inline>
+        </w:drawing>
+      </w:r>
+    </w:p>
+    <w:p>
+      <w:pPr>
+        <w:pStyle w:val="Contenuto"/>
+        <w:rPr>
+          <w:b/>
+          <w:bCs/>
+          <w:sz w:val="24"/>
+          <w:szCs w:val="24"/>
+          <w:lang w:val="en-GB"/>
+        </w:rPr>
+      </w:pPr>
+      <w:r>
+        <w:rPr>
+          <w:b/>
+          <w:bCs/>
+          <w:color w:val="34ABA2" w:themeColor="accent6"/>
+          <w:sz w:val="24"/>
+          <w:szCs w:val="24"/>
+          <w:lang w:val="en-GB"/>
+        </w:rPr>
+        <w:t>QUADRATIC</w:t>
+      </w:r>
+      <w:r>
+        <w:rPr>
+          <w:b/>
+          <w:bCs/>
+          <w:color w:val="34ABA2" w:themeColor="accent6"/>
+          <w:sz w:val="24"/>
+          <w:szCs w:val="24"/>
+          <w:lang w:val="en-GB"/>
+        </w:rPr>
+        <w:t xml:space="preserve"> </w:t>
+      </w:r>
+      <w:r>
+        <w:rPr>
+          <w:b/>
+          <w:bCs/>
+          <w:sz w:val="24"/>
+          <w:szCs w:val="24"/>
+          <w:lang w:val="en-GB"/>
+        </w:rPr>
+        <w:t>LR</w:t>
+      </w:r>
+      <w:r>
+        <w:rPr>
+          <w:b/>
+          <w:bCs/>
+          <w:sz w:val="24"/>
+          <w:szCs w:val="24"/>
+          <w:lang w:val="en-GB"/>
+        </w:rPr>
+        <w:t xml:space="preserve"> </w:t>
+      </w:r>
+      <w:r>
+        <w:rPr>
+          <w:b/>
+          <w:bCs/>
+          <w:color w:val="34ABA2" w:themeColor="accent6"/>
+          <w:sz w:val="24"/>
+          <w:szCs w:val="24"/>
+          <w:lang w:val="en-GB"/>
+        </w:rPr>
+        <w:t>RAW</w:t>
+      </w:r>
+      <w:r>
+        <w:rPr>
+          <w:b/>
+          <w:bCs/>
+          <w:color w:val="34ABA2" w:themeColor="accent6"/>
+          <w:sz w:val="24"/>
+          <w:szCs w:val="24"/>
+          <w:lang w:val="en-GB"/>
+        </w:rPr>
+        <w:t xml:space="preserve"> </w:t>
+      </w:r>
+      <w:r>
+        <w:rPr>
+          <w:b/>
+          <w:bCs/>
+          <w:sz w:val="24"/>
+          <w:szCs w:val="24"/>
+          <w:lang w:val="en-GB"/>
+        </w:rPr>
+        <w:t>FEATURES – Results</w:t>
+      </w:r>
+    </w:p>
+    <w:p>
+      <w:pPr>
+        <w:pStyle w:val="Contenuto"/>
+        <w:jc w:val="center"/>
+        <w:rPr>
+          <w:noProof/>
+          <w:sz w:val="24"/>
+          <w:szCs w:val="24"/>
+          <w:lang w:val="en-GB"/>
+        </w:rPr>
+      </w:pPr>
+    </w:p>
+    <w:p>
+      <w:pPr>
+        <w:pStyle w:val="Contenuto"/>
+        <w:jc w:val="center"/>
+        <w:rPr>
+          <w:noProof/>
+          <w:sz w:val="24"/>
+          <w:szCs w:val="24"/>
+          <w:lang w:val="en-GB"/>
+        </w:rPr>
+      </w:pPr>
+    </w:p>
+    <w:p>
+      <w:pPr>
+        <w:pStyle w:val="Contenuto"/>
+        <w:jc w:val="center"/>
+        <w:rPr>
+          <w:sz w:val="24"/>
+          <w:szCs w:val="24"/>
+          <w:lang w:val="en-GB"/>
+        </w:rPr>
+      </w:pPr>
+      <w:r>
+        <w:rPr>
+          <w:noProof/>
+          <w:sz w:val="24"/>
+          <w:szCs w:val="24"/>
+          <w:lang w:val="en-GB"/>
+        </w:rPr>
+        <w:drawing>
+          <wp:inline distT="0" distB="0" distL="0" distR="0" wp14:anchorId="472FE210" wp14:editId="59A162AC">
+            <wp:extent cx="4706498" cy="3122909"/>
+            <wp:effectExtent l="0" t="0" r="0" b="1905"/>
+            <wp:docPr id="26" name="Immagine 26"/>
+            <wp:cNvGraphicFramePr>
+              <a:graphicFrameLocks xmlns:a="http://schemas.openxmlformats.org/drawingml/2006/main" noChangeAspect="1"/>
+            </wp:cNvGraphicFramePr>
+            <a:graphic xmlns:a="http://schemas.openxmlformats.org/drawingml/2006/main">
+              <a:graphicData uri="http://schemas.openxmlformats.org/drawingml/2006/picture">
+                <pic:pic xmlns:pic="http://schemas.openxmlformats.org/drawingml/2006/picture">
+                  <pic:nvPicPr>
+                    <pic:cNvPr id="0" name="Picture 3"/>
+                    <pic:cNvPicPr>
+                      <a:picLocks noChangeAspect="1" noChangeArrowheads="1"/>
+                    </pic:cNvPicPr>
+                  </pic:nvPicPr>
+                  <pic:blipFill rotWithShape="1">
+                    <a:blip r:embed="rId48">
+                      <a:extLst>
+                        <a:ext uri="{28A0092B-C50C-407E-A947-70E740481C1C}">
+                          <a14:useLocalDpi xmlns:a14="http://schemas.microsoft.com/office/drawing/2010/main" val="0"/>
+                        </a:ext>
+                      </a:extLst>
+                    </a:blip>
+                    <a:srcRect t="11484"/>
+                    <a:stretch/>
+                  </pic:blipFill>
+                  <pic:spPr bwMode="auto">
+                    <a:xfrm>
+                      <a:off x="0" y="0"/>
+                      <a:ext cx="4728997" cy="3137838"/>
+                    </a:xfrm>
+                    <a:prstGeom prst="rect">
+                      <a:avLst/>
+                    </a:prstGeom>
+                    <a:noFill/>
+                    <a:ln>
+                      <a:noFill/>
+                    </a:ln>
+                    <a:extLst>
+                      <a:ext uri="{53640926-AAD7-44D8-BBD7-CCE9431645EC}">
+                        <a14:shadowObscured xmlns:a14="http://schemas.microsoft.com/office/drawing/2010/main"/>
+                      </a:ext>
+                    </a:extLst>
+                  </pic:spPr>
+                </pic:pic>
+              </a:graphicData>
+            </a:graphic>
+          </wp:inline>
+        </w:drawing>
+      </w:r>
     </w:p>
     <w:p>
       <w:pPr>
@@ -18681,7 +19051,10 @@
           <w:lang w:val="en-GB"/>
         </w:rPr>
       </w:pPr>
-      <w:r>
+    </w:p>
+    <w:p>
+      <w:pPr>
+        <w:pStyle w:val="Contenuto"/>
         <w:rPr>
           <w:b/>
           <w:bCs/>
@@ -18691,67 +19064,7 @@
           <w:szCs w:val="24"/>
           <w:lang w:val="en-GB"/>
         </w:rPr>
-        <w:t>CONSIDERATIONS</w:t>
-      </w:r>
-    </w:p>
-    <w:p>
-      <w:pPr>
-        <w:pStyle w:val="Contenuto"/>
-        <w:rPr>
-          <w:sz w:val="24"/>
-          <w:szCs w:val="24"/>
-          <w:lang w:val="en-GB"/>
-        </w:rPr>
       </w:pPr>
-      <w:r>
-        <w:rPr>
-          <w:sz w:val="24"/>
-          <w:szCs w:val="24"/>
-          <w:lang w:val="en-GB"/>
-        </w:rPr>
-        <w:t xml:space="preserve">Text </w:t>
-      </w:r>
-      <w:proofErr w:type="spellStart"/>
-      <w:r>
-        <w:rPr>
-          <w:sz w:val="24"/>
-          <w:szCs w:val="24"/>
-          <w:lang w:val="en-GB"/>
-        </w:rPr>
-        <w:t>Text</w:t>
-      </w:r>
-      <w:proofErr w:type="spellEnd"/>
-    </w:p>
-    <w:p>
-      <w:pPr>
-        <w:spacing w:after="200"/>
-        <w:rPr>
-          <w:lang w:val="en-GB"/>
-        </w:rPr>
-      </w:pPr>
-      <w:r>
-        <w:rPr>
-          <w:lang w:val="en-GB"/>
-        </w:rPr>
-        <w:br w:type="page"/>
-      </w:r>
-    </w:p>
-    <w:p>
-      <w:pPr>
-        <w:pStyle w:val="Titolo1"/>
-        <w:rPr>
-          <w:lang w:val="en-GB"/>
-        </w:rPr>
-      </w:pPr>
-      <w:bookmarkStart w:id="15" w:name="_Toc108274263"/>
-      <w:r>
-        <w:rPr>
-          <w:lang w:val="en-GB"/>
-        </w:rPr>
-        <w:lastRenderedPageBreak/>
-        <w:t>Support Vector Machine</w:t>
-      </w:r>
-      <w:bookmarkEnd w:id="15"/>
     </w:p>
     <w:p>
       <w:pPr>
@@ -18776,7 +19089,7 @@
           <w:szCs w:val="24"/>
           <w:lang w:val="en-GB"/>
         </w:rPr>
-        <w:t>EXPECTATIONS</w:t>
+        <w:t>CONSIDERATIONS</w:t>
       </w:r>
     </w:p>
     <w:p>
@@ -18809,13 +19122,34 @@
     </w:p>
     <w:p>
       <w:pPr>
-        <w:pStyle w:val="Contenuto"/>
-        <w:rPr>
-          <w:sz w:val="24"/>
-          <w:szCs w:val="24"/>
+        <w:spacing w:after="200"/>
+        <w:rPr>
           <w:lang w:val="en-GB"/>
         </w:rPr>
       </w:pPr>
+      <w:r>
+        <w:rPr>
+          <w:lang w:val="en-GB"/>
+        </w:rPr>
+        <w:br w:type="page"/>
+      </w:r>
+    </w:p>
+    <w:p>
+      <w:pPr>
+        <w:pStyle w:val="Titolo1"/>
+        <w:rPr>
+          <w:lang w:val="en-GB"/>
+        </w:rPr>
+      </w:pPr>
+      <w:bookmarkStart w:id="15" w:name="_Toc108274263"/>
+      <w:r>
+        <w:rPr>
+          <w:lang w:val="en-GB"/>
+        </w:rPr>
+        <w:lastRenderedPageBreak/>
+        <w:t>Support Vector Machine</w:t>
+      </w:r>
+      <w:bookmarkEnd w:id="15"/>
     </w:p>
     <w:p>
       <w:pPr>
@@ -18840,15 +19174,43 @@
           <w:szCs w:val="24"/>
           <w:lang w:val="en-GB"/>
         </w:rPr>
-        <w:t>RESULTS</w:t>
+        <w:t>EXPECTATIONS</w:t>
       </w:r>
     </w:p>
     <w:p>
       <w:pPr>
         <w:pStyle w:val="Contenuto"/>
         <w:rPr>
-          <w:b/>
-          <w:bCs/>
+          <w:sz w:val="24"/>
+          <w:szCs w:val="24"/>
+          <w:lang w:val="en-GB"/>
+        </w:rPr>
+      </w:pPr>
+      <w:r>
+        <w:rPr>
+          <w:sz w:val="24"/>
+          <w:szCs w:val="24"/>
+          <w:lang w:val="en-GB"/>
+        </w:rPr>
+        <w:t xml:space="preserve">Text </w:t>
+      </w:r>
+      <w:proofErr w:type="spellStart"/>
+      <w:r>
+        <w:rPr>
+          <w:sz w:val="24"/>
+          <w:szCs w:val="24"/>
+          <w:lang w:val="en-GB"/>
+        </w:rPr>
+        <w:t>Text</w:t>
+      </w:r>
+      <w:proofErr w:type="spellEnd"/>
+    </w:p>
+    <w:p>
+      <w:pPr>
+        <w:pStyle w:val="Contenuto"/>
+        <w:rPr>
+          <w:sz w:val="24"/>
+          <w:szCs w:val="24"/>
           <w:lang w:val="en-GB"/>
         </w:rPr>
       </w:pPr>
@@ -18859,6 +19221,42 @@
         <w:rPr>
           <w:b/>
           <w:bCs/>
+          <w:i/>
+          <w:iCs/>
+          <w:sz w:val="24"/>
+          <w:szCs w:val="24"/>
+          <w:lang w:val="en-GB"/>
+        </w:rPr>
+      </w:pPr>
+      <w:r>
+        <w:rPr>
+          <w:b/>
+          <w:bCs/>
+          <w:i/>
+          <w:iCs/>
+          <w:sz w:val="24"/>
+          <w:szCs w:val="24"/>
+          <w:lang w:val="en-GB"/>
+        </w:rPr>
+        <w:t>RESULTS</w:t>
+      </w:r>
+    </w:p>
+    <w:p>
+      <w:pPr>
+        <w:pStyle w:val="Contenuto"/>
+        <w:rPr>
+          <w:b/>
+          <w:bCs/>
+          <w:lang w:val="en-GB"/>
+        </w:rPr>
+      </w:pPr>
+    </w:p>
+    <w:p>
+      <w:pPr>
+        <w:pStyle w:val="Contenuto"/>
+        <w:rPr>
+          <w:b/>
+          <w:bCs/>
           <w:lang w:val="en-GB"/>
         </w:rPr>
       </w:pPr>
@@ -18912,6 +19310,72 @@
           <w:lang w:val="en-GB"/>
         </w:rPr>
         <w:t xml:space="preserve"> Results</w:t>
+      </w:r>
+    </w:p>
+    <w:p>
+      <w:pPr>
+        <w:pStyle w:val="Contenuto"/>
+        <w:rPr>
+          <w:b/>
+          <w:bCs/>
+          <w:lang w:val="en-GB"/>
+        </w:rPr>
+      </w:pPr>
+      <w:r>
+        <w:rPr>
+          <w:b/>
+          <w:bCs/>
+          <w:noProof/>
+          <w:lang w:val="en-GB"/>
+        </w:rPr>
+        <w:drawing>
+          <wp:inline distT="0" distB="0" distL="0" distR="0" wp14:anchorId="707C3DAA" wp14:editId="27DDA988">
+            <wp:extent cx="4876800" cy="3657600"/>
+            <wp:effectExtent l="0" t="0" r="0" b="0"/>
+            <wp:docPr id="17" name="Immagine 17"/>
+            <wp:cNvGraphicFramePr>
+              <a:graphicFrameLocks xmlns:a="http://schemas.openxmlformats.org/drawingml/2006/main" noChangeAspect="1"/>
+            </wp:cNvGraphicFramePr>
+            <a:graphic xmlns:a="http://schemas.openxmlformats.org/drawingml/2006/main">
+              <a:graphicData uri="http://schemas.openxmlformats.org/drawingml/2006/picture">
+                <pic:pic xmlns:pic="http://schemas.openxmlformats.org/drawingml/2006/picture">
+                  <pic:nvPicPr>
+                    <pic:cNvPr id="0" name="Picture 1"/>
+                    <pic:cNvPicPr>
+                      <a:picLocks noChangeAspect="1" noChangeArrowheads="1"/>
+                    </pic:cNvPicPr>
+                  </pic:nvPicPr>
+                  <pic:blipFill>
+                    <a:blip r:embed="rId49">
+                      <a:extLst>
+                        <a:ext uri="{28A0092B-C50C-407E-A947-70E740481C1C}">
+                          <a14:useLocalDpi xmlns:a14="http://schemas.microsoft.com/office/drawing/2010/main" val="0"/>
+                        </a:ext>
+                      </a:extLst>
+                    </a:blip>
+                    <a:srcRect/>
+                    <a:stretch>
+                      <a:fillRect/>
+                    </a:stretch>
+                  </pic:blipFill>
+                  <pic:spPr bwMode="auto">
+                    <a:xfrm>
+                      <a:off x="0" y="0"/>
+                      <a:ext cx="4876800" cy="3657600"/>
+                    </a:xfrm>
+                    <a:prstGeom prst="rect">
+                      <a:avLst/>
+                    </a:prstGeom>
+                    <a:noFill/>
+                    <a:ln>
+                      <a:noFill/>
+                    </a:ln>
+                  </pic:spPr>
+                </pic:pic>
+              </a:graphicData>
+            </a:graphic>
+          </wp:inline>
+        </w:drawing>
       </w:r>
     </w:p>
     <w:p>
@@ -19392,6 +19856,7 @@
             </w:r>
             <w:r>
               <w:rPr>
+                <w:color w:val="FF0000"/>
                 <w:sz w:val="24"/>
                 <w:szCs w:val="24"/>
                 <w:lang w:val="en-GB"/>
@@ -22129,7 +22594,6 @@
           <w:szCs w:val="24"/>
           <w:lang w:val="en-GB"/>
         </w:rPr>
-        <w:lastRenderedPageBreak/>
         <w:t>CONSIDERATIONS</w:t>
       </w:r>
     </w:p>
@@ -22289,6 +22753,20 @@
         </w:rPr>
         <w:t>RESULTS</w:t>
       </w:r>
+    </w:p>
+    <w:p>
+      <w:pPr>
+        <w:pStyle w:val="Contenuto"/>
+        <w:rPr>
+          <w:b/>
+          <w:bCs/>
+          <w:i/>
+          <w:iCs/>
+          <w:sz w:val="24"/>
+          <w:szCs w:val="24"/>
+          <w:lang w:val="en-GB"/>
+        </w:rPr>
+      </w:pPr>
     </w:p>
     <w:tbl>
       <w:tblPr>
@@ -22549,7 +23027,6 @@
         <w:tc>
           <w:tcPr>
             <w:tcW w:w="8621" w:type="dxa"/>
-            <w:shd w:val="nil"/>
           </w:tcPr>
           <w:p>
             <w:pPr>
@@ -24684,8 +25161,8 @@
       </w:pPr>
     </w:p>
     <w:sectPr>
-      <w:headerReference w:type="default" r:id="rId47"/>
-      <w:footerReference w:type="default" r:id="rId48"/>
+      <w:headerReference w:type="default" r:id="rId50"/>
+      <w:footerReference w:type="default" r:id="rId51"/>
       <w:pgSz w:w="11906" w:h="16838" w:code="9"/>
       <w:pgMar w:top="720" w:right="936" w:bottom="720" w:left="936" w:header="0" w:footer="289" w:gutter="0"/>
       <w:pgNumType w:start="1"/>
@@ -26603,63 +27080,6 @@
       </w:tcPr>
     </w:tblStylePr>
   </w:style>
-  <w:style w:type="table" w:styleId="Tabellagriglia1chiara">
-    <w:name w:val="Grid Table 1 Light"/>
-    <w:basedOn w:val="Tabellanormale"/>
-    <w:uiPriority w:val="46"/>
-    <w:rsid w:val="00854139"/>
-    <w:pPr>
-      <w:spacing w:after="0" w:line="240" w:lineRule="auto"/>
-    </w:pPr>
-    <w:tblPr>
-      <w:tblStyleRowBandSize w:val="1"/>
-      <w:tblStyleColBandSize w:val="1"/>
-      <w:tblBorders>
-        <w:top w:val="single" w:sz="4" w:space="0" w:color="7A74D3" w:themeColor="text1" w:themeTint="66"/>
-        <w:left w:val="single" w:sz="4" w:space="0" w:color="7A74D3" w:themeColor="text1" w:themeTint="66"/>
-        <w:bottom w:val="single" w:sz="4" w:space="0" w:color="7A74D3" w:themeColor="text1" w:themeTint="66"/>
-        <w:right w:val="single" w:sz="4" w:space="0" w:color="7A74D3" w:themeColor="text1" w:themeTint="66"/>
-        <w:insideH w:val="single" w:sz="4" w:space="0" w:color="7A74D3" w:themeColor="text1" w:themeTint="66"/>
-        <w:insideV w:val="single" w:sz="4" w:space="0" w:color="7A74D3" w:themeColor="text1" w:themeTint="66"/>
-      </w:tblBorders>
-    </w:tblPr>
-    <w:tblStylePr w:type="firstRow">
-      <w:rPr>
-        <w:b/>
-        <w:bCs/>
-      </w:rPr>
-      <w:tblPr/>
-      <w:tcPr>
-        <w:tcBorders>
-          <w:bottom w:val="single" w:sz="12" w:space="0" w:color="4139B3" w:themeColor="text1" w:themeTint="99"/>
-        </w:tcBorders>
-      </w:tcPr>
-    </w:tblStylePr>
-    <w:tblStylePr w:type="lastRow">
-      <w:rPr>
-        <w:b/>
-        <w:bCs/>
-      </w:rPr>
-      <w:tblPr/>
-      <w:tcPr>
-        <w:tcBorders>
-          <w:top w:val="double" w:sz="2" w:space="0" w:color="4139B3" w:themeColor="text1" w:themeTint="99"/>
-        </w:tcBorders>
-      </w:tcPr>
-    </w:tblStylePr>
-    <w:tblStylePr w:type="firstCol">
-      <w:rPr>
-        <w:b/>
-        <w:bCs/>
-      </w:rPr>
-    </w:tblStylePr>
-    <w:tblStylePr w:type="lastCol">
-      <w:rPr>
-        <w:b/>
-        <w:bCs/>
-      </w:rPr>
-    </w:tblStylePr>
-  </w:style>
 </w:styles>
 </file>
 
@@ -26772,7 +27192,7 @@
   <w:font w:name="Symbol">
     <w:panose1 w:val="05050102010706020507"/>
     <w:charset w:val="02"/>
-    <w:family w:val="decorative"/>
+    <w:family w:val="roman"/>
     <w:pitch w:val="variable"/>
     <w:sig w:usb0="00000000" w:usb1="10000000" w:usb2="00000000" w:usb3="00000000" w:csb0="80000000" w:csb1="00000000"/>
   </w:font>
@@ -26799,7 +27219,6 @@
     <w:sig w:usb0="E1002EFF" w:usb1="C000605B" w:usb2="00000029" w:usb3="00000000" w:csb0="000101FF" w:csb1="00000000"/>
   </w:font>
   <w:font w:name="Times New Roman (Corpo CS)">
-    <w:panose1 w:val="020B0604020202020204"/>
     <w:charset w:val="00"/>
     <w:family w:val="roman"/>
     <w:pitch w:val="default"/>
@@ -26832,16 +27251,17 @@
   <w:rsids>
     <w:rsidRoot w:val="00BD4E1E"/>
     <w:rsid w:val="000D4D89"/>
+    <w:rsid w:val="00112D00"/>
     <w:rsid w:val="00151BD5"/>
     <w:rsid w:val="001846BA"/>
     <w:rsid w:val="002900C2"/>
-    <w:rsid w:val="00291FCA"/>
+    <w:rsid w:val="00334C55"/>
     <w:rsid w:val="00413EA4"/>
     <w:rsid w:val="004C7502"/>
     <w:rsid w:val="00500A71"/>
     <w:rsid w:val="00626129"/>
-    <w:rsid w:val="00742866"/>
     <w:rsid w:val="00780D26"/>
+    <w:rsid w:val="008E3279"/>
     <w:rsid w:val="0090261F"/>
     <w:rsid w:val="00912CA7"/>
     <w:rsid w:val="00912F60"/>
@@ -26850,7 +27270,6 @@
     <w:rsid w:val="00AB4BF8"/>
     <w:rsid w:val="00AE7397"/>
     <w:rsid w:val="00B07970"/>
-    <w:rsid w:val="00B26FA3"/>
     <w:rsid w:val="00B35E91"/>
     <w:rsid w:val="00B56F42"/>
     <w:rsid w:val="00BD4E1E"/>

</xml_diff>